<commit_message>
fix and a thing
Aside from a few lil tweaks, Orb 2's stats actually get assigned properly now, and an item description is displayed for the item you're closest to.
</commit_message>
<xml_diff>
--- a/Shit to do for vampire marty.docx
+++ b/Shit to do for vampire marty.docx
@@ -26,149 +26,380 @@
         <w:t xml:space="preserve"> Could be fun to also have special level hazards like spikes that come out of the ground for 1 second every 3 seconds, </w:t>
       </w:r>
       <w:r>
-        <w:t>segmentation plant-</w:t>
-      </w:r>
-      <w:proofErr w:type="spellStart"/>
-      <w:r>
-        <w:t>esque</w:t>
-      </w:r>
-      <w:proofErr w:type="spellEnd"/>
+        <w:t>segmentation plant-esque lazers, and so on. These level hazards should also hurt enemies</w:t>
+      </w:r>
+      <w:r>
+        <w:t>, for fun AND 4 phones.</w:t>
+      </w:r>
+    </w:p>
+    <w:p>
+      <w:pPr>
+        <w:pStyle w:val="ListParagraph"/>
+        <w:numPr>
+          <w:ilvl w:val="0"/>
+          <w:numId w:val="2"/>
+        </w:numPr>
+        <w:spacing w:after="0"/>
+      </w:pPr>
+      <w:r>
+        <w:t>Make it so, rather than being locked to a single screen, you can move further up, down, and all around. I don’t think it should be too big (maybe 3x the height and width of the current setup). Enemy spawning should be changed so they now spawn 2 or so metres from the bounds of the camera</w:t>
+      </w:r>
+      <w:r>
+        <w:t>, and (obviously) they can only shoot when onscreen</w:t>
+      </w:r>
+      <w:r>
+        <w:t>.</w:t>
+      </w:r>
+    </w:p>
+    <w:p>
+      <w:pPr>
+        <w:pStyle w:val="ListParagraph"/>
+        <w:numPr>
+          <w:ilvl w:val="0"/>
+          <w:numId w:val="2"/>
+        </w:numPr>
+        <w:spacing w:after="0"/>
+      </w:pPr>
+      <w:r>
+        <w:t>Should make it so enemies start spawning anyway 3 seconds after the items appear, just to keep pressure up.</w:t>
+      </w:r>
+    </w:p>
+    <w:p>
+      <w:pPr>
+        <w:pStyle w:val="ListParagraph"/>
+        <w:numPr>
+          <w:ilvl w:val="0"/>
+          <w:numId w:val="2"/>
+        </w:numPr>
+        <w:spacing w:after="0"/>
+      </w:pPr>
+      <w:r>
+        <w:t>Decrease range of default weapons x d</w:t>
+      </w:r>
+    </w:p>
+    <w:p>
+      <w:pPr>
+        <w:spacing w:after="0"/>
+      </w:pPr>
+    </w:p>
+    <w:p>
+      <w:pPr>
+        <w:spacing w:after="0"/>
+      </w:pPr>
+      <w:r>
+        <w:t>Passive i</w:t>
+      </w:r>
+      <w:r>
+        <w:t>tems:</w:t>
+      </w:r>
+    </w:p>
+    <w:p>
+      <w:pPr>
+        <w:pStyle w:val="ListParagraph"/>
+        <w:numPr>
+          <w:ilvl w:val="0"/>
+          <w:numId w:val="4"/>
+        </w:numPr>
+        <w:spacing w:after="0"/>
+      </w:pPr>
+      <w:r>
+        <w:t xml:space="preserve">Memory leek – on pickup, generates a random item – it chooses </w:t>
+      </w:r>
+      <w:r>
+        <w:t xml:space="preserve">a trigger, </w:t>
+      </w:r>
+      <w:r>
+        <w:t xml:space="preserve">effect </w:t>
+      </w:r>
+      <w:r>
+        <w:t>and proc chance</w:t>
+      </w:r>
+      <w:r>
+        <w:t xml:space="preserve">. Each </w:t>
+      </w:r>
+      <w:r>
+        <w:t>aspect has a certain cost associated with it</w:t>
+      </w:r>
+      <w:r>
+        <w:t>, and before generation</w:t>
+      </w:r>
+      <w:r>
+        <w:t>, a max cost between 75 and 150 is chosen</w:t>
+      </w:r>
+      <w:r>
+        <w:t>. Upon choosing a trigger, proc chance and an effect</w:t>
+      </w:r>
+      <w:r>
+        <w:t xml:space="preserve">, the item then </w:t>
+      </w:r>
+      <w:r>
+        <w:t xml:space="preserve">adds another effect within the budget (40% chance), increases proc chance up to budget, now 1% correlating to 1 credit (40% chance) or </w:t>
+      </w:r>
+      <w:r>
+        <w:t>adds another trigger (20% chance)</w:t>
+      </w:r>
+      <w:r>
+        <w:t>. Triggers, proc chance and effect are shown below:</w:t>
+      </w:r>
+    </w:p>
+    <w:p>
+      <w:pPr>
+        <w:pStyle w:val="ListParagraph"/>
+        <w:numPr>
+          <w:ilvl w:val="1"/>
+          <w:numId w:val="4"/>
+        </w:numPr>
+        <w:spacing w:after="0"/>
+      </w:pPr>
+      <w:r>
+        <w:t>Triggers:</w:t>
+      </w:r>
+    </w:p>
+    <w:p>
+      <w:pPr>
+        <w:pStyle w:val="ListParagraph"/>
+        <w:numPr>
+          <w:ilvl w:val="2"/>
+          <w:numId w:val="4"/>
+        </w:numPr>
+        <w:spacing w:after="0"/>
+      </w:pPr>
+      <w:r>
+        <w:t>On hitting enemy</w:t>
+      </w:r>
       <w:r>
         <w:t xml:space="preserve"> </w:t>
       </w:r>
-      <w:proofErr w:type="spellStart"/>
-      <w:r>
-        <w:t>lazers</w:t>
-      </w:r>
-      <w:proofErr w:type="spellEnd"/>
-      <w:r>
-        <w:t>, and so on. These level hazards should also hurt enemies</w:t>
-      </w:r>
-      <w:r>
-        <w:t>, for fun AND 4 phones.</w:t>
-      </w:r>
-    </w:p>
-    <w:p>
-      <w:pPr>
-        <w:pStyle w:val="ListParagraph"/>
-        <w:numPr>
-          <w:ilvl w:val="0"/>
-          <w:numId w:val="2"/>
-        </w:numPr>
-        <w:spacing w:after="0"/>
-      </w:pPr>
-      <w:r>
-        <w:t>Make it so, rather than being locked to a single screen, you can move further up, down, and all around. I don’t think it should be too big (maybe 3x the height and width of the current setup). Enemy spawning should be changed so they now spawn 2 or so metres from the bounds of the camera</w:t>
-      </w:r>
-      <w:r>
-        <w:t>, and (obviously) they can only shoot when onscreen</w:t>
+      <w:r>
+        <w:t>–</w:t>
+      </w:r>
+      <w:r>
+        <w:t xml:space="preserve"> </w:t>
+      </w:r>
+      <w:r>
+        <w:t>50 cost</w:t>
+      </w:r>
+    </w:p>
+    <w:p>
+      <w:pPr>
+        <w:pStyle w:val="ListParagraph"/>
+        <w:numPr>
+          <w:ilvl w:val="2"/>
+          <w:numId w:val="4"/>
+        </w:numPr>
+        <w:spacing w:after="0"/>
+      </w:pPr>
+      <w:r>
+        <w:t>On taking damage</w:t>
+      </w:r>
+      <w:r>
+        <w:t xml:space="preserve"> – 10 cost</w:t>
+      </w:r>
+    </w:p>
+    <w:p>
+      <w:pPr>
+        <w:pStyle w:val="ListParagraph"/>
+        <w:numPr>
+          <w:ilvl w:val="2"/>
+          <w:numId w:val="4"/>
+        </w:numPr>
+        <w:spacing w:after="0"/>
+      </w:pPr>
+      <w:r>
+        <w:t>After dodging</w:t>
+      </w:r>
+      <w:r>
+        <w:t xml:space="preserve"> – 35 cost</w:t>
+      </w:r>
+    </w:p>
+    <w:p>
+      <w:pPr>
+        <w:pStyle w:val="ListParagraph"/>
+        <w:numPr>
+          <w:ilvl w:val="2"/>
+          <w:numId w:val="4"/>
+        </w:numPr>
+        <w:spacing w:after="0"/>
+      </w:pPr>
+      <w:r>
+        <w:t>During dodge</w:t>
+      </w:r>
+      <w:r>
+        <w:t xml:space="preserve"> </w:t>
+      </w:r>
+      <w:r>
+        <w:t>–</w:t>
+      </w:r>
+      <w:r>
+        <w:t xml:space="preserve"> </w:t>
+      </w:r>
+      <w:r>
+        <w:t>35 cost</w:t>
+      </w:r>
+    </w:p>
+    <w:p>
+      <w:pPr>
+        <w:pStyle w:val="ListParagraph"/>
+        <w:numPr>
+          <w:ilvl w:val="2"/>
+          <w:numId w:val="4"/>
+        </w:numPr>
+        <w:spacing w:after="0"/>
+      </w:pPr>
+      <w:r>
+        <w:t>On firing bullet</w:t>
+      </w:r>
+      <w:r>
+        <w:t xml:space="preserve"> – 60 cost</w:t>
+      </w:r>
+    </w:p>
+    <w:p>
+      <w:pPr>
+        <w:pStyle w:val="ListParagraph"/>
+        <w:numPr>
+          <w:ilvl w:val="1"/>
+          <w:numId w:val="4"/>
+        </w:numPr>
+        <w:spacing w:after="0"/>
+      </w:pPr>
+      <w:r>
+        <w:t>Proc chance:</w:t>
+      </w:r>
+    </w:p>
+    <w:p>
+      <w:pPr>
+        <w:pStyle w:val="ListParagraph"/>
+        <w:numPr>
+          <w:ilvl w:val="2"/>
+          <w:numId w:val="4"/>
+        </w:numPr>
+        <w:spacing w:after="0"/>
+      </w:pPr>
+      <w:r>
+        <w:t>Any random integer between 0 and 100.</w:t>
+      </w:r>
+      <w:r>
+        <w:t xml:space="preserve"> </w:t>
+      </w:r>
+      <w:r>
+        <w:t>Costs 50% of the integer.</w:t>
+      </w:r>
+    </w:p>
+    <w:p>
+      <w:pPr>
+        <w:pStyle w:val="ListParagraph"/>
+        <w:numPr>
+          <w:ilvl w:val="1"/>
+          <w:numId w:val="4"/>
+        </w:numPr>
+        <w:spacing w:after="0"/>
+      </w:pPr>
+      <w:r>
+        <w:t>Effect:</w:t>
+      </w:r>
+    </w:p>
+    <w:p>
+      <w:pPr>
+        <w:pStyle w:val="ListParagraph"/>
+        <w:numPr>
+          <w:ilvl w:val="2"/>
+          <w:numId w:val="4"/>
+        </w:numPr>
+        <w:spacing w:after="0"/>
+      </w:pPr>
+      <w:r>
+        <w:t>Heal (100 - proc chance)% of your health.</w:t>
+      </w:r>
+      <w:r>
+        <w:t xml:space="preserve"> </w:t>
+      </w:r>
+      <w:r>
+        <w:t>–</w:t>
+      </w:r>
+      <w:r>
+        <w:t xml:space="preserve"> </w:t>
+      </w:r>
+      <w:r>
+        <w:t>3</w:t>
+      </w:r>
+      <w:r>
+        <w:t>0 cost</w:t>
+      </w:r>
+    </w:p>
+    <w:p>
+      <w:pPr>
+        <w:pStyle w:val="ListParagraph"/>
+        <w:numPr>
+          <w:ilvl w:val="2"/>
+          <w:numId w:val="4"/>
+        </w:numPr>
+        <w:spacing w:after="0"/>
+      </w:pPr>
+      <w:r>
+        <w:t>All enemies take (100 – proc chance)% of their health in damage.</w:t>
+      </w:r>
+      <w:r>
+        <w:t xml:space="preserve"> </w:t>
+      </w:r>
+      <w:r>
+        <w:t>–</w:t>
+      </w:r>
+      <w:r>
+        <w:t xml:space="preserve"> </w:t>
+      </w:r>
+      <w:r>
+        <w:t>30 cost</w:t>
+      </w:r>
+    </w:p>
+    <w:p>
+      <w:pPr>
+        <w:pStyle w:val="ListParagraph"/>
+        <w:numPr>
+          <w:ilvl w:val="2"/>
+          <w:numId w:val="4"/>
+        </w:numPr>
+        <w:spacing w:after="0"/>
+      </w:pPr>
+      <w:r>
+        <w:t>Spawn an XP orb.</w:t>
+      </w:r>
+      <w:r>
+        <w:t xml:space="preserve"> – 10 cost</w:t>
+      </w:r>
+    </w:p>
+    <w:p>
+      <w:pPr>
+        <w:pStyle w:val="ListParagraph"/>
+        <w:numPr>
+          <w:ilvl w:val="2"/>
+          <w:numId w:val="4"/>
+        </w:numPr>
+        <w:spacing w:after="0"/>
+      </w:pPr>
+      <w:r>
+        <w:t>Take 1 damage.</w:t>
+      </w:r>
+      <w:r>
+        <w:t xml:space="preserve"> – negative 10 cost.</w:t>
+      </w:r>
+    </w:p>
+    <w:p>
+      <w:pPr>
+        <w:pStyle w:val="ListParagraph"/>
+        <w:numPr>
+          <w:ilvl w:val="2"/>
+          <w:numId w:val="4"/>
+        </w:numPr>
+        <w:spacing w:after="0"/>
+      </w:pPr>
+      <w:r>
+        <w:t>Increase a random stat by (100 – proc chance)%</w:t>
       </w:r>
       <w:r>
         <w:t>.</w:t>
       </w:r>
-    </w:p>
-    <w:p>
-      <w:pPr>
-        <w:pStyle w:val="ListParagraph"/>
-        <w:numPr>
-          <w:ilvl w:val="0"/>
-          <w:numId w:val="2"/>
-        </w:numPr>
-        <w:spacing w:after="0"/>
-      </w:pPr>
-      <w:r>
-        <w:t>Should make it so enemies start spawning anyway 3 seconds after the items appear, just to keep pressure up.</w:t>
-      </w:r>
-    </w:p>
-    <w:p>
-      <w:pPr>
-        <w:pStyle w:val="ListParagraph"/>
-        <w:numPr>
-          <w:ilvl w:val="0"/>
-          <w:numId w:val="2"/>
-        </w:numPr>
-        <w:spacing w:after="0"/>
-      </w:pPr>
-      <w:r>
-        <w:t>Decrease range of default weapons x d</w:t>
-      </w:r>
-    </w:p>
-    <w:p>
-      <w:pPr>
-        <w:spacing w:after="0"/>
-      </w:pPr>
-    </w:p>
-    <w:p>
-      <w:pPr>
-        <w:spacing w:after="0"/>
-      </w:pPr>
-      <w:r>
-        <w:t>Passive i</w:t>
-      </w:r>
-      <w:r>
-        <w:t>tems:</w:t>
-      </w:r>
-    </w:p>
-    <w:p>
-      <w:pPr>
-        <w:pStyle w:val="ListParagraph"/>
-        <w:numPr>
-          <w:ilvl w:val="0"/>
-          <w:numId w:val="4"/>
-        </w:numPr>
-        <w:spacing w:after="0"/>
-      </w:pPr>
-      <w:r>
-        <w:t xml:space="preserve">Memory leek – on pickup, generates a random item – it chooses </w:t>
-      </w:r>
-      <w:r>
-        <w:t xml:space="preserve">a trigger, </w:t>
-      </w:r>
-      <w:r>
-        <w:t xml:space="preserve">effect </w:t>
-      </w:r>
-      <w:r>
-        <w:t>and proc chance</w:t>
-      </w:r>
-      <w:r>
-        <w:t xml:space="preserve">. Each </w:t>
-      </w:r>
-      <w:r>
-        <w:t>aspect has a certain cost associated with it</w:t>
-      </w:r>
-      <w:r>
-        <w:t>, and before generation</w:t>
-      </w:r>
-      <w:r>
-        <w:t>, a max cost between 75 and 150 is chosen</w:t>
-      </w:r>
-      <w:r>
-        <w:t>. Upon choosing a trigger, proc chance and an effect</w:t>
-      </w:r>
-      <w:r>
-        <w:t xml:space="preserve">, the item then </w:t>
-      </w:r>
-      <w:r>
-        <w:t xml:space="preserve">adds another effect within the budget (40% chance), increases proc chance up to budget, now 1% correlating to 1 credit (40% chance) or </w:t>
-      </w:r>
-      <w:r>
-        <w:t>adds another trigger (20% chance)</w:t>
-      </w:r>
-      <w:r>
-        <w:t>. Triggers, proc chance and effect are shown below:</w:t>
-      </w:r>
-    </w:p>
-    <w:p>
-      <w:pPr>
-        <w:pStyle w:val="ListParagraph"/>
-        <w:numPr>
-          <w:ilvl w:val="1"/>
-          <w:numId w:val="4"/>
-        </w:numPr>
-        <w:spacing w:after="0"/>
-      </w:pPr>
-      <w:r>
-        <w:t>Triggers:</w:t>
+      <w:r>
+        <w:t xml:space="preserve"> – 35 cost</w:t>
       </w:r>
     </w:p>
     <w:p>
@@ -181,19 +412,10 @@
         <w:spacing w:after="0"/>
       </w:pPr>
       <w:r>
-        <w:t>On hitting enemy</w:t>
-      </w:r>
-      <w:r>
-        <w:t xml:space="preserve"> </w:t>
-      </w:r>
-      <w:r>
-        <w:t>–</w:t>
-      </w:r>
-      <w:r>
-        <w:t xml:space="preserve"> </w:t>
-      </w:r>
-      <w:r>
-        <w:t>50 cost</w:t>
+        <w:t>Slow all enemies for 1 second.</w:t>
+      </w:r>
+      <w:r>
+        <w:t xml:space="preserve"> – 20 cost</w:t>
       </w:r>
     </w:p>
     <w:p>
@@ -206,7 +428,7 @@
         <w:spacing w:after="0"/>
       </w:pPr>
       <w:r>
-        <w:t>On taking damage</w:t>
+        <w:t>Spawn a creep circle.</w:t>
       </w:r>
       <w:r>
         <w:t xml:space="preserve"> – 10 cost</w:t>
@@ -222,253 +444,7 @@
         <w:spacing w:after="0"/>
       </w:pPr>
       <w:r>
-        <w:t>After dodging</w:t>
-      </w:r>
-      <w:r>
-        <w:t xml:space="preserve"> – 35 cost</w:t>
-      </w:r>
-    </w:p>
-    <w:p>
-      <w:pPr>
-        <w:pStyle w:val="ListParagraph"/>
-        <w:numPr>
-          <w:ilvl w:val="2"/>
-          <w:numId w:val="4"/>
-        </w:numPr>
-        <w:spacing w:after="0"/>
-      </w:pPr>
-      <w:r>
-        <w:t>During dodge</w:t>
-      </w:r>
-      <w:r>
-        <w:t xml:space="preserve"> </w:t>
-      </w:r>
-      <w:r>
-        <w:t>–</w:t>
-      </w:r>
-      <w:r>
-        <w:t xml:space="preserve"> </w:t>
-      </w:r>
-      <w:r>
-        <w:t>35 cost</w:t>
-      </w:r>
-    </w:p>
-    <w:p>
-      <w:pPr>
-        <w:pStyle w:val="ListParagraph"/>
-        <w:numPr>
-          <w:ilvl w:val="2"/>
-          <w:numId w:val="4"/>
-        </w:numPr>
-        <w:spacing w:after="0"/>
-      </w:pPr>
-      <w:r>
-        <w:t>On firing bullet</w:t>
-      </w:r>
-      <w:r>
-        <w:t xml:space="preserve"> – 60 cost</w:t>
-      </w:r>
-    </w:p>
-    <w:p>
-      <w:pPr>
-        <w:pStyle w:val="ListParagraph"/>
-        <w:numPr>
-          <w:ilvl w:val="1"/>
-          <w:numId w:val="4"/>
-        </w:numPr>
-        <w:spacing w:after="0"/>
-      </w:pPr>
-      <w:r>
-        <w:t>Proc chance:</w:t>
-      </w:r>
-    </w:p>
-    <w:p>
-      <w:pPr>
-        <w:pStyle w:val="ListParagraph"/>
-        <w:numPr>
-          <w:ilvl w:val="2"/>
-          <w:numId w:val="4"/>
-        </w:numPr>
-        <w:spacing w:after="0"/>
-      </w:pPr>
-      <w:r>
-        <w:t>Any random integer between 0 and 100.</w:t>
-      </w:r>
-      <w:r>
-        <w:t xml:space="preserve"> </w:t>
-      </w:r>
-      <w:r>
-        <w:t>Costs 50% of the integer.</w:t>
-      </w:r>
-    </w:p>
-    <w:p>
-      <w:pPr>
-        <w:pStyle w:val="ListParagraph"/>
-        <w:numPr>
-          <w:ilvl w:val="1"/>
-          <w:numId w:val="4"/>
-        </w:numPr>
-        <w:spacing w:after="0"/>
-      </w:pPr>
-      <w:r>
-        <w:t>Effect:</w:t>
-      </w:r>
-    </w:p>
-    <w:p>
-      <w:pPr>
-        <w:pStyle w:val="ListParagraph"/>
-        <w:numPr>
-          <w:ilvl w:val="2"/>
-          <w:numId w:val="4"/>
-        </w:numPr>
-        <w:spacing w:after="0"/>
-      </w:pPr>
-      <w:r>
-        <w:t>Heal (100 - proc chance)% of your health.</w:t>
-      </w:r>
-      <w:r>
-        <w:t xml:space="preserve"> </w:t>
-      </w:r>
-      <w:r>
-        <w:t>–</w:t>
-      </w:r>
-      <w:r>
-        <w:t xml:space="preserve"> </w:t>
-      </w:r>
-      <w:r>
-        <w:t>3</w:t>
-      </w:r>
-      <w:r>
-        <w:t>0 cost</w:t>
-      </w:r>
-    </w:p>
-    <w:p>
-      <w:pPr>
-        <w:pStyle w:val="ListParagraph"/>
-        <w:numPr>
-          <w:ilvl w:val="2"/>
-          <w:numId w:val="4"/>
-        </w:numPr>
-        <w:spacing w:after="0"/>
-      </w:pPr>
-      <w:r>
-        <w:t>All enemies take (100 – proc chance)% of their health in damage.</w:t>
-      </w:r>
-      <w:r>
-        <w:t xml:space="preserve"> </w:t>
-      </w:r>
-      <w:r>
-        <w:t>–</w:t>
-      </w:r>
-      <w:r>
-        <w:t xml:space="preserve"> </w:t>
-      </w:r>
-      <w:r>
-        <w:t>30 cost</w:t>
-      </w:r>
-    </w:p>
-    <w:p>
-      <w:pPr>
-        <w:pStyle w:val="ListParagraph"/>
-        <w:numPr>
-          <w:ilvl w:val="2"/>
-          <w:numId w:val="4"/>
-        </w:numPr>
-        <w:spacing w:after="0"/>
-      </w:pPr>
-      <w:r>
-        <w:t>Spawn an XP orb.</w:t>
-      </w:r>
-      <w:r>
-        <w:t xml:space="preserve"> – 10 cost</w:t>
-      </w:r>
-    </w:p>
-    <w:p>
-      <w:pPr>
-        <w:pStyle w:val="ListParagraph"/>
-        <w:numPr>
-          <w:ilvl w:val="2"/>
-          <w:numId w:val="4"/>
-        </w:numPr>
-        <w:spacing w:after="0"/>
-      </w:pPr>
-      <w:r>
-        <w:t>Take 1 damage.</w:t>
-      </w:r>
-      <w:r>
-        <w:t xml:space="preserve"> – negative 10 cost.</w:t>
-      </w:r>
-    </w:p>
-    <w:p>
-      <w:pPr>
-        <w:pStyle w:val="ListParagraph"/>
-        <w:numPr>
-          <w:ilvl w:val="2"/>
-          <w:numId w:val="4"/>
-        </w:numPr>
-        <w:spacing w:after="0"/>
-      </w:pPr>
-      <w:r>
-        <w:t>Increase a random stat by (100 – proc chance)%</w:t>
-      </w:r>
-      <w:r>
-        <w:t>.</w:t>
-      </w:r>
-      <w:r>
-        <w:t xml:space="preserve"> – 35 cost</w:t>
-      </w:r>
-    </w:p>
-    <w:p>
-      <w:pPr>
-        <w:pStyle w:val="ListParagraph"/>
-        <w:numPr>
-          <w:ilvl w:val="2"/>
-          <w:numId w:val="4"/>
-        </w:numPr>
-        <w:spacing w:after="0"/>
-      </w:pPr>
-      <w:r>
-        <w:t>Slow all enemies for 1 second.</w:t>
-      </w:r>
-      <w:r>
-        <w:t xml:space="preserve"> – 20 cost</w:t>
-      </w:r>
-    </w:p>
-    <w:p>
-      <w:pPr>
-        <w:pStyle w:val="ListParagraph"/>
-        <w:numPr>
-          <w:ilvl w:val="2"/>
-          <w:numId w:val="4"/>
-        </w:numPr>
-        <w:spacing w:after="0"/>
-      </w:pPr>
-      <w:r>
-        <w:t>Spawn a creep circle.</w:t>
-      </w:r>
-      <w:r>
-        <w:t xml:space="preserve"> – 10 cost</w:t>
-      </w:r>
-    </w:p>
-    <w:p>
-      <w:pPr>
-        <w:pStyle w:val="ListParagraph"/>
-        <w:numPr>
-          <w:ilvl w:val="2"/>
-          <w:numId w:val="4"/>
-        </w:numPr>
-        <w:spacing w:after="0"/>
-      </w:pPr>
-      <w:r>
-        <w:t xml:space="preserve">Spawn a </w:t>
-      </w:r>
-      <w:proofErr w:type="spellStart"/>
-      <w:r>
-        <w:t>wapant</w:t>
-      </w:r>
-      <w:proofErr w:type="spellEnd"/>
-      <w:r>
-        <w:t xml:space="preserve"> circle.</w:t>
+        <w:t>Spawn a wapant circle.</w:t>
       </w:r>
       <w:r>
         <w:t xml:space="preserve"> – 10 cost</w:t>
@@ -790,6 +766,252 @@
       </w:r>
       <w:r>
         <w:t xml:space="preserve"> Range increases with stacks.</w:t>
+      </w:r>
+    </w:p>
+    <w:p>
+      <w:pPr>
+        <w:pStyle w:val="ListParagraph"/>
+        <w:numPr>
+          <w:ilvl w:val="0"/>
+          <w:numId w:val="4"/>
+        </w:numPr>
+        <w:spacing w:after="0"/>
+      </w:pPr>
+      <w:r>
+        <w:t>Temporarily increase firerate</w:t>
+      </w:r>
+      <w:r>
+        <w:t xml:space="preserve"> upon critting.</w:t>
+      </w:r>
+      <w:r>
+        <w:t xml:space="preserve"> Bonus increases with stacks.</w:t>
+      </w:r>
+    </w:p>
+    <w:p>
+      <w:pPr>
+        <w:pStyle w:val="ListParagraph"/>
+        <w:numPr>
+          <w:ilvl w:val="0"/>
+          <w:numId w:val="4"/>
+        </w:numPr>
+        <w:spacing w:after="0"/>
+      </w:pPr>
+      <w:r>
+        <w:t>Crits spawn an XP orb.</w:t>
+      </w:r>
+      <w:r>
+        <w:t xml:space="preserve"> More orbs spawn with stacks.</w:t>
+      </w:r>
+    </w:p>
+    <w:p>
+      <w:pPr>
+        <w:pStyle w:val="ListParagraph"/>
+        <w:numPr>
+          <w:ilvl w:val="0"/>
+          <w:numId w:val="4"/>
+        </w:numPr>
+        <w:spacing w:after="0"/>
+      </w:pPr>
+      <w:r>
+        <w:t>Crits heal 5 HP.</w:t>
+      </w:r>
+      <w:r>
+        <w:t xml:space="preserve"> Heals more with stacks.</w:t>
+      </w:r>
+    </w:p>
+    <w:p>
+      <w:pPr>
+        <w:pStyle w:val="ListParagraph"/>
+        <w:numPr>
+          <w:ilvl w:val="0"/>
+          <w:numId w:val="4"/>
+        </w:numPr>
+        <w:spacing w:after="0"/>
+      </w:pPr>
+      <w:r>
+        <w:t xml:space="preserve">Increase natural crit chance by </w:t>
+      </w:r>
+      <w:r>
+        <w:t>5</w:t>
+      </w:r>
+      <w:r>
+        <w:t>%</w:t>
+      </w:r>
+      <w:r>
+        <w:t>.</w:t>
+      </w:r>
+      <w:r>
+        <w:t xml:space="preserve"> Stacks as you’d expect.</w:t>
+      </w:r>
+    </w:p>
+    <w:p>
+      <w:pPr>
+        <w:pStyle w:val="ListParagraph"/>
+        <w:numPr>
+          <w:ilvl w:val="0"/>
+          <w:numId w:val="4"/>
+        </w:numPr>
+        <w:spacing w:after="0"/>
+      </w:pPr>
+      <w:r>
+        <w:t>Every frame you're not firing, get a temporary damage and firerate up.</w:t>
+      </w:r>
+      <w:r>
+        <w:t xml:space="preserve"> Stacks increase duration of effect.</w:t>
+      </w:r>
+    </w:p>
+    <w:p>
+      <w:pPr>
+        <w:pStyle w:val="ListParagraph"/>
+        <w:numPr>
+          <w:ilvl w:val="0"/>
+          <w:numId w:val="4"/>
+        </w:numPr>
+        <w:spacing w:after="0"/>
+      </w:pPr>
+      <w:r>
+        <w:t xml:space="preserve">Increase firerate and range by 50% </w:t>
+      </w:r>
+      <w:r>
+        <w:t>below 50 HP.</w:t>
+      </w:r>
+      <w:r>
+        <w:t xml:space="preserve"> </w:t>
+      </w:r>
+      <w:r>
+        <w:t>Stacks increase bonus.</w:t>
+      </w:r>
+    </w:p>
+    <w:p>
+      <w:pPr>
+        <w:pStyle w:val="ListParagraph"/>
+        <w:numPr>
+          <w:ilvl w:val="0"/>
+          <w:numId w:val="4"/>
+        </w:numPr>
+        <w:spacing w:after="0"/>
+      </w:pPr>
+      <w:r>
+        <w:t xml:space="preserve">Pain probability - </w:t>
+      </w:r>
+      <w:r>
+        <w:t>Taking damage</w:t>
+      </w:r>
+      <w:r>
+        <w:t xml:space="preserve"> permanently</w:t>
+      </w:r>
+      <w:r>
+        <w:t xml:space="preserve"> increases proc coefficient of all sources by </w:t>
+      </w:r>
+      <w:r>
+        <w:t>0.05x of the damage you took</w:t>
+      </w:r>
+      <w:r>
+        <w:t>.</w:t>
+      </w:r>
+      <w:r>
+        <w:t xml:space="preserve"> </w:t>
+      </w:r>
+      <w:r>
+        <w:t>Increase increases by 0.05x per stack.</w:t>
+      </w:r>
+    </w:p>
+    <w:p>
+      <w:pPr>
+        <w:pStyle w:val="ListParagraph"/>
+        <w:numPr>
+          <w:ilvl w:val="0"/>
+          <w:numId w:val="4"/>
+        </w:numPr>
+        <w:spacing w:after="0"/>
+      </w:pPr>
+      <w:r>
+        <w:t xml:space="preserve">Upon being taken to below 50 HP, enter a </w:t>
+      </w:r>
+      <w:r>
+        <w:t>3</w:t>
+      </w:r>
+      <w:r>
+        <w:t xml:space="preserve">-second </w:t>
+      </w:r>
+      <w:r>
+        <w:t xml:space="preserve">phase where </w:t>
+      </w:r>
+      <w:r>
+        <w:t>you take half damage, and hitting an enemy within a close enough range heals you for 15 HP.</w:t>
+      </w:r>
+      <w:r>
+        <w:t xml:space="preserve"> Stacks increase the length of the period and damage reduction.</w:t>
+      </w:r>
+    </w:p>
+    <w:p>
+      <w:pPr>
+        <w:pStyle w:val="ListParagraph"/>
+        <w:numPr>
+          <w:ilvl w:val="0"/>
+          <w:numId w:val="4"/>
+        </w:numPr>
+        <w:spacing w:after="0"/>
+      </w:pPr>
+      <w:r>
+        <w:t>Increase the value of XP drops depending on your HP – from 1x up to 3x, depending on your health percentage (low HP = more XP)</w:t>
+      </w:r>
+      <w:r>
+        <w:t>. Stacks increase upper multiplier.</w:t>
+      </w:r>
+    </w:p>
+    <w:p>
+      <w:pPr>
+        <w:pStyle w:val="ListParagraph"/>
+        <w:numPr>
+          <w:ilvl w:val="0"/>
+          <w:numId w:val="4"/>
+        </w:numPr>
+        <w:spacing w:after="0"/>
+      </w:pPr>
+      <w:r>
+        <w:t>Bigger bullets (also increases melee weapon size)</w:t>
+      </w:r>
+    </w:p>
+    <w:p>
+      <w:pPr>
+        <w:pStyle w:val="ListParagraph"/>
+        <w:numPr>
+          <w:ilvl w:val="0"/>
+          <w:numId w:val="4"/>
+        </w:numPr>
+        <w:spacing w:after="0"/>
+      </w:pPr>
+      <w:r>
+        <w:t>Killing an enemy deals damage to all enemies in a radius.</w:t>
+      </w:r>
+      <w:r>
+        <w:t xml:space="preserve"> Radius increases with stacks.</w:t>
+      </w:r>
+    </w:p>
+    <w:p>
+      <w:pPr>
+        <w:pStyle w:val="ListParagraph"/>
+        <w:numPr>
+          <w:ilvl w:val="0"/>
+          <w:numId w:val="4"/>
+        </w:numPr>
+        <w:spacing w:after="0"/>
+      </w:pPr>
+      <w:r>
+        <w:t>Chance upon killing an enemy to spawn an axe that flies around for a few seconds, homing in on and dealing damage to enemies. Stacks increase time it’s active.</w:t>
+      </w:r>
+    </w:p>
+    <w:p>
+      <w:pPr>
+        <w:pStyle w:val="ListParagraph"/>
+        <w:spacing w:after="0"/>
+      </w:pPr>
+      <w:r>
+        <w:rPr>
+          <w:highlight w:val="red"/>
+        </w:rPr>
+        <w:t>RANGED ONLY:</w:t>
       </w:r>
     </w:p>
     <w:p>
@@ -811,715 +1033,566 @@
         <w:t>th</w:t>
       </w:r>
       <w:r>
+        <w:t xml:space="preserve"> shot leaves a trail of short-lasting wapant creep on the floor. Size of </w:t>
+      </w:r>
+      <w:r>
+        <w:t>creep</w:t>
+      </w:r>
+      <w:r>
+        <w:t xml:space="preserve"> increases with stacks.</w:t>
+      </w:r>
+    </w:p>
+    <w:p>
+      <w:pPr>
+        <w:pStyle w:val="ListParagraph"/>
+        <w:numPr>
+          <w:ilvl w:val="0"/>
+          <w:numId w:val="4"/>
+        </w:numPr>
+        <w:spacing w:after="0"/>
+        <w:rPr>
+          <w:highlight w:val="yellow"/>
+        </w:rPr>
+      </w:pPr>
+      <w:r>
+        <w:rPr>
+          <w:highlight w:val="yellow"/>
+        </w:rPr>
+        <w:t>Homing</w:t>
+      </w:r>
+    </w:p>
+    <w:p>
+      <w:pPr>
+        <w:pStyle w:val="ListParagraph"/>
+        <w:numPr>
+          <w:ilvl w:val="0"/>
+          <w:numId w:val="4"/>
+        </w:numPr>
+        <w:spacing w:after="0"/>
+        <w:rPr>
+          <w:highlight w:val="yellow"/>
+        </w:rPr>
+      </w:pPr>
+      <w:r>
+        <w:rPr>
+          <w:highlight w:val="yellow"/>
+        </w:rPr>
+        <w:t>Bouncy</w:t>
+      </w:r>
+    </w:p>
+    <w:p>
+      <w:pPr>
+        <w:pStyle w:val="ListParagraph"/>
+        <w:numPr>
+          <w:ilvl w:val="0"/>
+          <w:numId w:val="4"/>
+        </w:numPr>
+        <w:spacing w:after="0"/>
+        <w:rPr>
+          <w:highlight w:val="yellow"/>
+        </w:rPr>
+      </w:pPr>
+      <w:r>
+        <w:rPr>
+          <w:highlight w:val="yellow"/>
+        </w:rPr>
+        <w:t>Piercing</w:t>
+      </w:r>
+    </w:p>
+    <w:p>
+      <w:pPr>
+        <w:pStyle w:val="ListParagraph"/>
+        <w:numPr>
+          <w:ilvl w:val="0"/>
+          <w:numId w:val="4"/>
+        </w:numPr>
+        <w:spacing w:after="0"/>
+        <w:rPr>
+          <w:highlight w:val="yellow"/>
+        </w:rPr>
+      </w:pPr>
+      <w:r>
+        <w:rPr>
+          <w:highlight w:val="yellow"/>
+        </w:rPr>
+        <w:t>Split</w:t>
+      </w:r>
+      <w:r>
+        <w:rPr>
+          <w:highlight w:val="yellow"/>
+        </w:rPr>
         <w:t xml:space="preserve"> shot</w:t>
       </w:r>
-      <w:r>
-        <w:t xml:space="preserve"> leave</w:t>
-      </w:r>
-      <w:r>
-        <w:t>s</w:t>
-      </w:r>
-      <w:r>
-        <w:t xml:space="preserve"> a trail of</w:t>
-      </w:r>
-      <w:r>
-        <w:t xml:space="preserve"> short-lasting</w:t>
+    </w:p>
+    <w:p>
+      <w:pPr>
+        <w:pStyle w:val="ListParagraph"/>
+        <w:spacing w:after="0"/>
+        <w:rPr>
+          <w:highlight w:val="red"/>
+        </w:rPr>
+      </w:pPr>
+      <w:r>
+        <w:rPr>
+          <w:highlight w:val="red"/>
+        </w:rPr>
+        <w:t>MELEE ONLY</w:t>
+      </w:r>
+    </w:p>
+    <w:p>
+      <w:pPr>
+        <w:pStyle w:val="ListParagraph"/>
+        <w:numPr>
+          <w:ilvl w:val="0"/>
+          <w:numId w:val="4"/>
+        </w:numPr>
+        <w:spacing w:after="0"/>
+      </w:pPr>
+      <w:r>
+        <w:t>Kills restore 2HP.</w:t>
+      </w:r>
+    </w:p>
+    <w:p>
+      <w:pPr>
+        <w:pStyle w:val="ListParagraph"/>
+        <w:numPr>
+          <w:ilvl w:val="0"/>
+          <w:numId w:val="4"/>
+        </w:numPr>
+        <w:spacing w:after="0"/>
+      </w:pPr>
+      <w:r>
+        <w:t xml:space="preserve">After killing 5 enemies in a certain window of time, </w:t>
+      </w:r>
+      <w:r>
+        <w:t>gain 1.5x movement speed and 2x damage for 5 seconds.</w:t>
+      </w:r>
+    </w:p>
+    <w:p>
+      <w:pPr>
+        <w:pStyle w:val="ListParagraph"/>
+        <w:numPr>
+          <w:ilvl w:val="0"/>
+          <w:numId w:val="4"/>
+        </w:numPr>
+        <w:spacing w:after="0"/>
+      </w:pPr>
+      <w:r>
+        <w:lastRenderedPageBreak/>
+        <w:t>After taking damage, deal damage to enemies to regain health (like Dead Cells rally). Speed at which rally decays decreases with stacks.</w:t>
+      </w:r>
+    </w:p>
+    <w:p>
+      <w:pPr>
+        <w:pStyle w:val="ListParagraph"/>
+        <w:numPr>
+          <w:ilvl w:val="0"/>
+          <w:numId w:val="4"/>
+        </w:numPr>
+        <w:spacing w:after="0"/>
+      </w:pPr>
+      <w:r>
+        <w:t xml:space="preserve">Shoot a bullet that copies all effects every </w:t>
+      </w:r>
+      <w:r>
+        <w:t>3</w:t>
+      </w:r>
+      <w:r>
+        <w:rPr>
+          <w:vertAlign w:val="superscript"/>
+        </w:rPr>
+        <w:t>r</w:t>
+      </w:r>
+      <w:r>
+        <w:rPr>
+          <w:vertAlign w:val="superscript"/>
+        </w:rPr>
+        <w:t>d</w:t>
+      </w:r>
+      <w:r>
+        <w:t xml:space="preserve"> time you attack.</w:t>
+      </w:r>
+      <w:r>
+        <w:t xml:space="preserve"> Stacks increase damage</w:t>
+      </w:r>
+      <w:r>
+        <w:t xml:space="preserve"> multiplier by 1.5x.</w:t>
+      </w:r>
+    </w:p>
+    <w:p>
+      <w:pPr>
+        <w:spacing w:after="0"/>
+      </w:pPr>
+      <w:r>
+        <w:t>Active items:</w:t>
+      </w:r>
+    </w:p>
+    <w:p>
+      <w:pPr>
+        <w:pStyle w:val="ListParagraph"/>
+        <w:numPr>
+          <w:ilvl w:val="0"/>
+          <w:numId w:val="4"/>
+        </w:numPr>
+        <w:spacing w:after="0"/>
+      </w:pPr>
+      <w:r>
+        <w:t>Reroll pedestal items. Recharge time of 2 rounds.</w:t>
+      </w:r>
+    </w:p>
+    <w:p>
+      <w:pPr>
+        <w:pStyle w:val="ListParagraph"/>
+        <w:numPr>
+          <w:ilvl w:val="0"/>
+          <w:numId w:val="4"/>
+        </w:numPr>
+        <w:spacing w:after="0"/>
+      </w:pPr>
+      <w:r>
+        <w:t>Tammy’s head ripoff, recharges every 10 seconds.</w:t>
+      </w:r>
+    </w:p>
+    <w:p>
+      <w:pPr>
+        <w:pStyle w:val="ListParagraph"/>
+        <w:numPr>
+          <w:ilvl w:val="0"/>
+          <w:numId w:val="4"/>
+        </w:numPr>
+        <w:spacing w:after="0"/>
+      </w:pPr>
+      <w:r>
+        <w:t>Gain a random item for the rest of the wave. Recharge time 1 minute.</w:t>
+      </w:r>
+    </w:p>
+    <w:p>
+      <w:pPr>
+        <w:pStyle w:val="ListParagraph"/>
+        <w:numPr>
+          <w:ilvl w:val="0"/>
+          <w:numId w:val="4"/>
+        </w:numPr>
+        <w:spacing w:after="0"/>
+      </w:pPr>
+      <w:r>
+        <w:t>Take 10 damage, but receive a +15% damage multiplier for the next 3 waves.</w:t>
+      </w:r>
+      <w:r>
+        <w:t xml:space="preserve"> Recharge time 1 minute.</w:t>
+      </w:r>
+    </w:p>
+    <w:p>
+      <w:pPr>
+        <w:spacing w:after="0"/>
+      </w:pPr>
+    </w:p>
+    <w:p>
+      <w:pPr>
+        <w:spacing w:after="0"/>
+      </w:pPr>
+      <w:r>
+        <w:t>We pons:</w:t>
+      </w:r>
+    </w:p>
+    <w:p>
+      <w:pPr>
+        <w:spacing w:after="0"/>
+      </w:pPr>
+      <w:r>
+        <w:t>(Note you can’t normally move while attacking with melee</w:t>
+      </w:r>
+      <w:r>
+        <w:t>)</w:t>
+      </w:r>
+    </w:p>
+    <w:p>
+      <w:pPr>
+        <w:pStyle w:val="ListParagraph"/>
+        <w:numPr>
+          <w:ilvl w:val="0"/>
+          <w:numId w:val="6"/>
+        </w:numPr>
+        <w:spacing w:after="0"/>
+      </w:pPr>
+      <w:r>
+        <w:t>Revolver</w:t>
+      </w:r>
+      <w:r>
+        <w:t>, as it is</w:t>
+      </w:r>
+      <w:r>
+        <w:t>, with 6 shots (original)</w:t>
+      </w:r>
+      <w:r>
+        <w:t xml:space="preserve">. Double-click to </w:t>
+      </w:r>
+      <w:r>
+        <w:t>do the funny revolver spin and shoot</w:t>
+      </w:r>
+      <w:r>
+        <w:t xml:space="preserve"> with higher shot speed</w:t>
+      </w:r>
+      <w:r>
+        <w:t xml:space="preserve"> to </w:t>
+      </w:r>
+      <w:r>
+        <w:t xml:space="preserve">deal </w:t>
+      </w:r>
+      <w:r>
+        <w:t>damage to</w:t>
+      </w:r>
+      <w:r>
+        <w:t xml:space="preserve"> enemies it hits with a damage multiplier equal to the number of rounds you had in the gun when you did the attack plus 0.5.</w:t>
       </w:r>
       <w:r>
         <w:t xml:space="preserve"> </w:t>
       </w:r>
-      <w:proofErr w:type="spellStart"/>
-      <w:r>
-        <w:t>wapant</w:t>
-      </w:r>
-      <w:proofErr w:type="spellEnd"/>
-      <w:r>
-        <w:t xml:space="preserve"> creep</w:t>
-      </w:r>
-      <w:r>
-        <w:t xml:space="preserve"> on the floor.</w:t>
-      </w:r>
-      <w:r>
-        <w:t xml:space="preserve"> Size of bits increases with stacks.</w:t>
-      </w:r>
-    </w:p>
-    <w:p>
-      <w:pPr>
-        <w:pStyle w:val="ListParagraph"/>
-        <w:numPr>
-          <w:ilvl w:val="0"/>
-          <w:numId w:val="4"/>
-        </w:numPr>
-        <w:spacing w:after="0"/>
-      </w:pPr>
-      <w:r>
-        <w:t xml:space="preserve">Temporarily increase </w:t>
-      </w:r>
-      <w:proofErr w:type="spellStart"/>
-      <w:r>
-        <w:t>firerate</w:t>
-      </w:r>
-      <w:proofErr w:type="spellEnd"/>
-      <w:r>
-        <w:t xml:space="preserve"> upon critting.</w:t>
-      </w:r>
-      <w:r>
-        <w:t xml:space="preserve"> Bonus increases with stacks.</w:t>
-      </w:r>
-    </w:p>
-    <w:p>
-      <w:pPr>
-        <w:pStyle w:val="ListParagraph"/>
-        <w:numPr>
-          <w:ilvl w:val="0"/>
-          <w:numId w:val="4"/>
-        </w:numPr>
-        <w:spacing w:after="0"/>
-      </w:pPr>
-      <w:r>
-        <w:t>Crits spawn an XP orb.</w:t>
-      </w:r>
-      <w:r>
-        <w:t xml:space="preserve"> More orbs spawn with stacks.</w:t>
-      </w:r>
-    </w:p>
-    <w:p>
-      <w:pPr>
-        <w:pStyle w:val="ListParagraph"/>
-        <w:numPr>
-          <w:ilvl w:val="0"/>
-          <w:numId w:val="4"/>
-        </w:numPr>
-        <w:spacing w:after="0"/>
-      </w:pPr>
-      <w:r>
-        <w:t>Crits heal 5 HP.</w:t>
-      </w:r>
-      <w:r>
-        <w:t xml:space="preserve"> Heals more with stacks.</w:t>
-      </w:r>
-    </w:p>
-    <w:p>
-      <w:pPr>
-        <w:pStyle w:val="ListParagraph"/>
-        <w:numPr>
-          <w:ilvl w:val="0"/>
-          <w:numId w:val="4"/>
-        </w:numPr>
-        <w:spacing w:after="0"/>
-      </w:pPr>
-      <w:r>
-        <w:t xml:space="preserve">Increase natural crit chance by </w:t>
-      </w:r>
-      <w:r>
-        <w:t>5</w:t>
-      </w:r>
-      <w:r>
-        <w:t>%</w:t>
+    </w:p>
+    <w:p>
+      <w:pPr>
+        <w:pStyle w:val="ListParagraph"/>
+        <w:numPr>
+          <w:ilvl w:val="0"/>
+          <w:numId w:val="6"/>
+        </w:numPr>
+        <w:spacing w:after="0"/>
+      </w:pPr>
+      <w:r>
+        <w:t>Shotgun, as it is</w:t>
+      </w:r>
+      <w:r>
+        <w:t>, with 2 shots</w:t>
       </w:r>
       <w:r>
         <w:t>.</w:t>
       </w:r>
       <w:r>
-        <w:t xml:space="preserve"> Stacks as you’d expect.</w:t>
-      </w:r>
-    </w:p>
-    <w:p>
-      <w:pPr>
-        <w:pStyle w:val="ListParagraph"/>
-        <w:numPr>
-          <w:ilvl w:val="0"/>
-          <w:numId w:val="4"/>
-        </w:numPr>
-        <w:spacing w:after="0"/>
-      </w:pPr>
-      <w:r>
-        <w:t xml:space="preserve">Every frame you're not firing, get a temporary damage and </w:t>
-      </w:r>
-      <w:proofErr w:type="spellStart"/>
-      <w:r>
-        <w:t>firerate</w:t>
-      </w:r>
-      <w:proofErr w:type="spellEnd"/>
-      <w:r>
-        <w:t xml:space="preserve"> up.</w:t>
-      </w:r>
-      <w:r>
-        <w:t xml:space="preserve"> Stacks increase duration of effect.</w:t>
-      </w:r>
-    </w:p>
-    <w:p>
-      <w:pPr>
-        <w:pStyle w:val="ListParagraph"/>
-        <w:numPr>
-          <w:ilvl w:val="0"/>
-          <w:numId w:val="4"/>
-        </w:numPr>
-        <w:spacing w:after="0"/>
-      </w:pPr>
-      <w:r>
-        <w:t xml:space="preserve">Increase </w:t>
-      </w:r>
-      <w:proofErr w:type="spellStart"/>
-      <w:r>
-        <w:t>firerate</w:t>
-      </w:r>
-      <w:proofErr w:type="spellEnd"/>
-      <w:r>
-        <w:t xml:space="preserve"> and range by 50% </w:t>
-      </w:r>
-      <w:r>
-        <w:t>below 50 HP.</w:t>
+        <w:t xml:space="preserve"> Double-click to shoot double the projectiles, but in random directions.</w:t>
       </w:r>
       <w:r>
         <w:t xml:space="preserve"> </w:t>
       </w:r>
       <w:r>
-        <w:t>Stacks increase bonus.</w:t>
-      </w:r>
-    </w:p>
-    <w:p>
-      <w:pPr>
-        <w:pStyle w:val="ListParagraph"/>
-        <w:numPr>
-          <w:ilvl w:val="0"/>
-          <w:numId w:val="4"/>
-        </w:numPr>
-        <w:spacing w:after="0"/>
-      </w:pPr>
-      <w:r>
-        <w:t xml:space="preserve">Pain probability - </w:t>
-      </w:r>
-      <w:r>
-        <w:t>Taking damage</w:t>
-      </w:r>
-      <w:r>
-        <w:t xml:space="preserve"> permanently</w:t>
-      </w:r>
-      <w:r>
-        <w:t xml:space="preserve"> increases proc coefficient of all sources by </w:t>
-      </w:r>
-      <w:r>
-        <w:t>0.05x of the damage you took</w:t>
+        <w:t>Bullets crit if an enemy gets hit twice by different bullets from a single shot of the gun (shot</w:t>
+      </w:r>
+      <w:r>
+        <w:t xml:space="preserve"> </w:t>
+      </w:r>
+      <w:r>
+        <w:t>gun).</w:t>
+      </w:r>
+    </w:p>
+    <w:p>
+      <w:pPr>
+        <w:pStyle w:val="ListParagraph"/>
+        <w:numPr>
+          <w:ilvl w:val="0"/>
+          <w:numId w:val="5"/>
+        </w:numPr>
+        <w:spacing w:after="0"/>
+      </w:pPr>
+      <w:r>
+        <w:t>Grenade launcher</w:t>
+      </w:r>
+      <w:r>
+        <w:t>, with one shot</w:t>
+      </w:r>
+      <w:r>
+        <w:t xml:space="preserve"> (high damage,</w:t>
+      </w:r>
+      <w:r>
+        <w:t xml:space="preserve"> low attack speed, good AOE</w:t>
+      </w:r>
+      <w:r>
+        <w:t>,</w:t>
+      </w:r>
+      <w:r>
+        <w:t xml:space="preserve"> lowish range,</w:t>
+      </w:r>
+      <w:r>
+        <w:t xml:space="preserve"> can hurt player)</w:t>
+      </w:r>
+      <w:r>
+        <w:t xml:space="preserve">. Double click to </w:t>
+      </w:r>
+      <w:r>
+        <w:t>leave a landmine that explodes for double your damage and double your explosion radius when an enemy gets near.</w:t>
+      </w:r>
+      <w:r>
+        <w:t xml:space="preserve"> Crits on enemies hit by the </w:t>
+      </w:r>
+      <w:r>
+        <w:t>projectile itself.</w:t>
+      </w:r>
+    </w:p>
+    <w:p>
+      <w:pPr>
+        <w:pStyle w:val="ListParagraph"/>
+        <w:numPr>
+          <w:ilvl w:val="0"/>
+          <w:numId w:val="5"/>
+        </w:numPr>
+        <w:spacing w:after="0"/>
+      </w:pPr>
+      <w:r>
+        <w:t>Whatever knife T. Judas has (low damage,</w:t>
+      </w:r>
+      <w:r>
+        <w:t xml:space="preserve"> high attack speed, low range, causes bleed on hit</w:t>
+      </w:r>
+      <w:r>
+        <w:t>, can move normally while attacking</w:t>
+      </w:r>
+      <w:r>
+        <w:t>)</w:t>
+      </w:r>
+      <w:r>
+        <w:t>. Double click to throw, dealing a high-damage piercing shot</w:t>
       </w:r>
       <w:r>
         <w:t>.</w:t>
       </w:r>
       <w:r>
-        <w:t xml:space="preserve"> </w:t>
-      </w:r>
-      <w:r>
-        <w:t>Increase increases by 0.05x per stack.</w:t>
-      </w:r>
-    </w:p>
-    <w:p>
-      <w:pPr>
-        <w:pStyle w:val="ListParagraph"/>
-        <w:numPr>
-          <w:ilvl w:val="0"/>
-          <w:numId w:val="4"/>
-        </w:numPr>
-        <w:spacing w:after="0"/>
-      </w:pPr>
-      <w:r>
-        <w:t xml:space="preserve">Upon being taken to below 50 HP, enter a </w:t>
-      </w:r>
-      <w:r>
-        <w:t>3</w:t>
-      </w:r>
-      <w:r>
-        <w:t xml:space="preserve">-second </w:t>
-      </w:r>
-      <w:r>
-        <w:t xml:space="preserve">phase where </w:t>
-      </w:r>
-      <w:r>
-        <w:t>you take half damage, and hitting an enemy within a close enough range heals you for 15 HP.</w:t>
-      </w:r>
-      <w:r>
-        <w:t xml:space="preserve"> Stacks increase the length of the period and damage reduction.</w:t>
-      </w:r>
-    </w:p>
-    <w:p>
-      <w:pPr>
-        <w:pStyle w:val="ListParagraph"/>
-        <w:numPr>
-          <w:ilvl w:val="0"/>
-          <w:numId w:val="4"/>
-        </w:numPr>
-        <w:spacing w:after="0"/>
-      </w:pPr>
-      <w:r>
-        <w:t>Increase the value of XP drops depending on your HP – from 1x up to 3x, depending on your health percentage (low HP = more XP)</w:t>
-      </w:r>
-      <w:r>
-        <w:t>. Stacks increase upper multiplier.</w:t>
-      </w:r>
-    </w:p>
-    <w:p>
-      <w:pPr>
-        <w:spacing w:after="0"/>
-      </w:pPr>
-    </w:p>
-    <w:p>
-      <w:pPr>
-        <w:spacing w:after="0"/>
-      </w:pPr>
-      <w:r>
-        <w:t>Active items:</w:t>
-      </w:r>
-    </w:p>
-    <w:p>
-      <w:pPr>
-        <w:pStyle w:val="ListParagraph"/>
-        <w:numPr>
-          <w:ilvl w:val="0"/>
-          <w:numId w:val="4"/>
-        </w:numPr>
-        <w:spacing w:after="0"/>
-      </w:pPr>
-      <w:r>
-        <w:t>Reroll pedestal items. Recharge time of 2 rounds.</w:t>
-      </w:r>
-    </w:p>
-    <w:p>
-      <w:pPr>
-        <w:pStyle w:val="ListParagraph"/>
-        <w:numPr>
-          <w:ilvl w:val="0"/>
-          <w:numId w:val="4"/>
-        </w:numPr>
-        <w:spacing w:after="0"/>
-      </w:pPr>
-      <w:r>
-        <w:t xml:space="preserve">Tammy’s head </w:t>
-      </w:r>
-      <w:proofErr w:type="spellStart"/>
-      <w:r>
-        <w:t>ripoff</w:t>
-      </w:r>
-      <w:proofErr w:type="spellEnd"/>
-      <w:r>
-        <w:t>, recharges every 10 seconds.</w:t>
-      </w:r>
-    </w:p>
-    <w:p>
-      <w:pPr>
-        <w:pStyle w:val="ListParagraph"/>
-        <w:numPr>
-          <w:ilvl w:val="0"/>
-          <w:numId w:val="4"/>
-        </w:numPr>
-        <w:spacing w:after="0"/>
-      </w:pPr>
-      <w:r>
-        <w:t>Gain a random item for the rest of the wave. Recharge time 1 minute.</w:t>
-      </w:r>
-    </w:p>
-    <w:p>
-      <w:pPr>
-        <w:pStyle w:val="ListParagraph"/>
-        <w:numPr>
-          <w:ilvl w:val="0"/>
-          <w:numId w:val="4"/>
-        </w:numPr>
-        <w:spacing w:after="0"/>
-      </w:pPr>
-      <w:r>
-        <w:t>Take 10 damage, but receive a +15% damage multiplier for the next 3 waves.</w:t>
-      </w:r>
-      <w:r>
-        <w:t xml:space="preserve"> Recharge time 1 minute.</w:t>
-      </w:r>
-    </w:p>
-    <w:p>
-      <w:pPr>
-        <w:spacing w:after="0"/>
-      </w:pPr>
-    </w:p>
-    <w:p>
-      <w:pPr>
-        <w:spacing w:after="0"/>
-      </w:pPr>
-      <w:r>
-        <w:t>We pons:</w:t>
-      </w:r>
-    </w:p>
-    <w:p>
-      <w:pPr>
-        <w:spacing w:after="0"/>
-      </w:pPr>
-      <w:r>
-        <w:t>(Note you can’t normally move while attacking with melee</w:t>
+        <w:t xml:space="preserve"> You have to go pick the weapon back up.</w:t>
+      </w:r>
+      <w:r>
+        <w:t xml:space="preserve"> Crits on </w:t>
+      </w:r>
+      <w:r>
+        <w:t>enemies with a status effect.</w:t>
+      </w:r>
+    </w:p>
+    <w:p>
+      <w:pPr>
+        <w:pStyle w:val="ListParagraph"/>
+        <w:numPr>
+          <w:ilvl w:val="0"/>
+          <w:numId w:val="5"/>
+        </w:numPr>
+        <w:spacing w:after="0"/>
+      </w:pPr>
+      <w:r>
+        <w:t>Alexander Hammerton (huge fuck off hammer. High damage, fairly low range, great AOE</w:t>
+      </w:r>
+      <w:r>
+        <w:t>, stuns enemies in AOE radius</w:t>
+      </w:r>
+      <w:r>
+        <w:t>. Heal 25% of the damage you took during the swing animation per enemy you hit during the attack</w:t>
       </w:r>
       <w:r>
         <w:t>)</w:t>
       </w:r>
-    </w:p>
-    <w:p>
-      <w:pPr>
-        <w:pStyle w:val="ListParagraph"/>
-        <w:numPr>
-          <w:ilvl w:val="0"/>
-          <w:numId w:val="6"/>
-        </w:numPr>
-        <w:spacing w:after="0"/>
-      </w:pPr>
-      <w:r>
-        <w:t>Revolver</w:t>
-      </w:r>
-      <w:r>
-        <w:t>, as it is</w:t>
-      </w:r>
-      <w:r>
-        <w:t>, with 6 shots (original)</w:t>
+      <w:r>
+        <w:t>. Double-click to do a 720 spin that turns all projectiles hit into friendly projectiles (and obviously hits enemies)</w:t>
+      </w:r>
+      <w:r>
+        <w:t xml:space="preserve">. </w:t>
+      </w:r>
+      <w:r>
+        <w:t>Crits on second hit of combo.</w:t>
+      </w:r>
+    </w:p>
+    <w:p>
+      <w:pPr>
+        <w:pStyle w:val="ListParagraph"/>
+        <w:numPr>
+          <w:ilvl w:val="0"/>
+          <w:numId w:val="5"/>
+        </w:numPr>
+        <w:spacing w:after="0"/>
+      </w:pPr>
+      <w:r>
+        <w:t>McDonalds lance (</w:t>
+      </w:r>
+      <w:r>
+        <w:t>medium range, pierces all enemies, narrow hitbox</w:t>
+      </w:r>
+      <w:r>
+        <w:t>, fairly slow, but good damage)</w:t>
       </w:r>
       <w:r>
         <w:t xml:space="preserve">. Double-click to </w:t>
       </w:r>
       <w:r>
-        <w:t>do the funny revolver spin and shoot</w:t>
-      </w:r>
-      <w:r>
-        <w:t xml:space="preserve"> with higher shot speed</w:t>
-      </w:r>
-      <w:r>
-        <w:t xml:space="preserve"> to </w:t>
-      </w:r>
-      <w:r>
-        <w:t xml:space="preserve">deal </w:t>
-      </w:r>
-      <w:r>
-        <w:t>damage to</w:t>
-      </w:r>
-      <w:r>
-        <w:t xml:space="preserve"> enemies it hits with a damage multiplier equal to the number of rounds you had in the gun when you did the attack plus 0.5.</w:t>
-      </w:r>
-      <w:r>
-        <w:t xml:space="preserve"> </w:t>
-      </w:r>
-    </w:p>
-    <w:p>
-      <w:pPr>
-        <w:pStyle w:val="ListParagraph"/>
-        <w:numPr>
-          <w:ilvl w:val="0"/>
-          <w:numId w:val="6"/>
-        </w:numPr>
-        <w:spacing w:after="0"/>
-      </w:pPr>
+        <w:t>do a running attack that follows the direction of your mouse</w:t>
+      </w:r>
+      <w:r>
+        <w:t xml:space="preserve"> and moves faster, longer, dealing more damage the more enemies you hit with it.</w:t>
+      </w:r>
+      <w:r>
+        <w:t xml:space="preserve"> Crits it you heat at least 5 enemies with a single attack.</w:t>
+      </w:r>
+    </w:p>
+    <w:p>
+      <w:pPr>
+        <w:spacing w:after="0"/>
+      </w:pPr>
+    </w:p>
+    <w:p>
+      <w:pPr>
+        <w:spacing w:after="0"/>
+      </w:pPr>
+      <w:r>
+        <w:t>Ideas that are longer-term:</w:t>
+      </w:r>
+    </w:p>
+    <w:p>
+      <w:pPr>
+        <w:spacing w:after="0"/>
+      </w:pPr>
+      <w:r>
+        <w:t xml:space="preserve">I like the idea of enemies having a tiny chance to drop a card (tarot card, maybe?), and from then on every game you play it draws 3 of the cards you’ve collected and you can choose one that adds a little spice to the run. If a card drops during a run you can choose to activate it then and there as well. I think they should be net positive but give some interesting downside. Cards should also have a weight assigned to them so some are less likely to spawn than others, which could make for some fun when you’re offered a very rare card. A wild card that has a randomised effect would also be fun. </w:t>
+      </w:r>
+    </w:p>
+    <w:p>
+      <w:pPr>
+        <w:spacing w:after="0"/>
+      </w:pPr>
+    </w:p>
+    <w:p>
+      <w:pPr>
+        <w:spacing w:after="0"/>
+      </w:pPr>
+      <w:r>
+        <w:t xml:space="preserve">At the end of each run, the total xp you got can be spent in a little store to unlock permanent upgrades, like more HP drops and 20 minute till dawn-esque rune upgrades. Every 5 upgrades you unlock gets you a new weapon (should be in a set order, i.e. you start with the pistol, after 5 </w:t>
+      </w:r>
       <w:r>
         <w:lastRenderedPageBreak/>
-        <w:t>Shotgun, as it is</w:t>
-      </w:r>
-      <w:r>
-        <w:t>, with 2 shots</w:t>
-      </w:r>
-      <w:r>
-        <w:t>.</w:t>
-      </w:r>
-      <w:r>
-        <w:t xml:space="preserve"> Double-click to shoot double the projectiles, but in random directions.</w:t>
-      </w:r>
-      <w:r>
-        <w:t xml:space="preserve"> </w:t>
-      </w:r>
-      <w:r>
-        <w:t>Bullets crit if an enemy gets hit twice by different bullets from a single shot of the gun (shot</w:t>
-      </w:r>
-      <w:r>
-        <w:t xml:space="preserve"> </w:t>
-      </w:r>
-      <w:r>
-        <w:t>gun).</w:t>
-      </w:r>
-    </w:p>
-    <w:p>
-      <w:pPr>
-        <w:pStyle w:val="ListParagraph"/>
-        <w:numPr>
-          <w:ilvl w:val="0"/>
-          <w:numId w:val="5"/>
-        </w:numPr>
-        <w:spacing w:after="0"/>
-      </w:pPr>
-      <w:r>
-        <w:t>Grenade launcher</w:t>
-      </w:r>
-      <w:r>
-        <w:t>, with one shot</w:t>
-      </w:r>
-      <w:r>
-        <w:t xml:space="preserve"> (high damage,</w:t>
-      </w:r>
-      <w:r>
-        <w:t xml:space="preserve"> low attack speed, good AOE</w:t>
-      </w:r>
-      <w:r>
-        <w:t>,</w:t>
-      </w:r>
-      <w:r>
-        <w:t xml:space="preserve"> lowish range,</w:t>
-      </w:r>
-      <w:r>
-        <w:t xml:space="preserve"> can hurt player)</w:t>
-      </w:r>
-      <w:r>
-        <w:t xml:space="preserve">. Double click to </w:t>
-      </w:r>
-      <w:r>
-        <w:t>leave a landmine that explodes for double your damage and double your explosion radius when an enemy gets near.</w:t>
-      </w:r>
-      <w:r>
-        <w:t xml:space="preserve"> Crits on enemies hit by the </w:t>
-      </w:r>
-      <w:r>
-        <w:t>projectile itself.</w:t>
-      </w:r>
-    </w:p>
-    <w:p>
-      <w:pPr>
-        <w:pStyle w:val="ListParagraph"/>
-        <w:numPr>
-          <w:ilvl w:val="0"/>
-          <w:numId w:val="5"/>
-        </w:numPr>
-        <w:spacing w:after="0"/>
-      </w:pPr>
-      <w:r>
-        <w:t>Whatever knife T. Judas has (low damage,</w:t>
-      </w:r>
-      <w:r>
-        <w:t xml:space="preserve"> high attack speed, low range, causes bleed on hit</w:t>
-      </w:r>
-      <w:r>
-        <w:t>, can move normally while attacking</w:t>
-      </w:r>
-      <w:r>
-        <w:t>)</w:t>
-      </w:r>
-      <w:r>
-        <w:t>. Double click to throw, dealing a high-damage piercing shot</w:t>
-      </w:r>
-      <w:r>
-        <w:t>.</w:t>
-      </w:r>
-      <w:r>
-        <w:t xml:space="preserve"> You have to go pick the weapon back up.</w:t>
-      </w:r>
-      <w:r>
-        <w:t xml:space="preserve"> Crits on </w:t>
-      </w:r>
-      <w:r>
-        <w:t>enemies with a status effect.</w:t>
-      </w:r>
-    </w:p>
-    <w:p>
-      <w:pPr>
-        <w:pStyle w:val="ListParagraph"/>
-        <w:numPr>
-          <w:ilvl w:val="0"/>
-          <w:numId w:val="5"/>
-        </w:numPr>
-        <w:spacing w:after="0"/>
-      </w:pPr>
-      <w:r>
-        <w:t>Alexander Hammerton (huge fuck off hammer. High damage, fairly low range, great AOE</w:t>
-      </w:r>
-      <w:r>
-        <w:t>, stuns enemies in AOE radius</w:t>
-      </w:r>
-      <w:r>
-        <w:t>. Heal 25% of the damage you took during the swing animation per enemy you hit during the attack</w:t>
-      </w:r>
-      <w:r>
-        <w:t>)</w:t>
-      </w:r>
-      <w:r>
-        <w:t>. Double-click to do a 720 spin that turns all projectiles hit into friendly projectiles (and obviously hits enemies)</w:t>
-      </w:r>
-      <w:r>
-        <w:t xml:space="preserve">. </w:t>
-      </w:r>
-      <w:r>
-        <w:t>Crits on second hit of combo.</w:t>
-      </w:r>
-    </w:p>
-    <w:p>
-      <w:pPr>
-        <w:pStyle w:val="ListParagraph"/>
-        <w:numPr>
-          <w:ilvl w:val="0"/>
-          <w:numId w:val="5"/>
-        </w:numPr>
-        <w:spacing w:after="0"/>
-      </w:pPr>
-      <w:r>
-        <w:t>McDonalds lance (</w:t>
-      </w:r>
-      <w:r>
-        <w:t>medium range, pierces all enemies, narrow hitbox</w:t>
-      </w:r>
-      <w:r>
-        <w:t>, fairly slow, but good damage)</w:t>
-      </w:r>
-      <w:r>
-        <w:t xml:space="preserve">. Double-click to </w:t>
-      </w:r>
-      <w:r>
-        <w:t>do a running attack that follows the direction of your mouse</w:t>
-      </w:r>
-      <w:r>
-        <w:t xml:space="preserve"> and moves faster, longer, dealing more damage the more enemies you hit with it.</w:t>
-      </w:r>
-      <w:r>
-        <w:t xml:space="preserve"> Crits it you heat at least 5 enemies with a single attack.</w:t>
-      </w:r>
-    </w:p>
-    <w:p>
-      <w:pPr>
-        <w:spacing w:after="0"/>
-      </w:pPr>
-    </w:p>
-    <w:p>
-      <w:pPr>
-        <w:spacing w:after="0"/>
-      </w:pPr>
-      <w:r>
-        <w:t>Ideas that are longer-term:</w:t>
-      </w:r>
-    </w:p>
-    <w:p>
-      <w:pPr>
-        <w:spacing w:after="0"/>
-      </w:pPr>
-      <w:r>
-        <w:t xml:space="preserve">I like the idea of enemies having a tiny chance to drop a card (tarot card, maybe?), and from then on every game you play it draws 3 of the cards you’ve collected and you can choose one that adds a little spice to the run. If a card drops during a run you can choose to activate it then and there as well. I think they should be net positive but give some interesting downside. Cards should also have a weight assigned to them so some are less likely to spawn than others, which could make for some fun when you’re offered a very rare card. A wild card that has a randomised effect would also be fun. </w:t>
-      </w:r>
-    </w:p>
-    <w:p>
-      <w:pPr>
-        <w:spacing w:after="0"/>
-      </w:pPr>
-    </w:p>
-    <w:p>
-      <w:pPr>
-        <w:spacing w:after="0"/>
-      </w:pPr>
-      <w:r>
-        <w:t xml:space="preserve">At the end of each run, the total </w:t>
-      </w:r>
-      <w:proofErr w:type="spellStart"/>
-      <w:r>
-        <w:t>xp</w:t>
-      </w:r>
-      <w:proofErr w:type="spellEnd"/>
-      <w:r>
-        <w:t xml:space="preserve"> you got can be spent in a little store to unlock permanent upgrades, like more HP drops and 20 minute till dawn-</w:t>
-      </w:r>
-      <w:proofErr w:type="spellStart"/>
-      <w:r>
-        <w:t>esque</w:t>
-      </w:r>
-      <w:proofErr w:type="spellEnd"/>
-      <w:r>
-        <w:t xml:space="preserve"> rune upgrades. Every 5 upgrades you unlock gets you a new weapon (should be in a set order, i.e. you start with the pistol, after 5 upgrades you get a shotgun, a further 5 gets you another thing, etc.). Having a little skill tree could also be fun and lead to some </w:t>
-      </w:r>
-      <w:proofErr w:type="spellStart"/>
-      <w:r>
-        <w:t>pog</w:t>
-      </w:r>
-      <w:proofErr w:type="spellEnd"/>
-      <w:r>
-        <w:t xml:space="preserve"> moments when you unlock the ‘omega upgrades’.</w:t>
-      </w:r>
-    </w:p>
-    <w:p>
-      <w:pPr>
-        <w:spacing w:after="0"/>
-      </w:pPr>
-    </w:p>
-    <w:p>
-      <w:pPr>
-        <w:spacing w:after="0"/>
-      </w:pPr>
-      <w:r>
-        <w:t xml:space="preserve">The structure of the game should be </w:t>
-      </w:r>
-      <w:proofErr w:type="spellStart"/>
-      <w:r>
-        <w:t>kinda</w:t>
-      </w:r>
-      <w:proofErr w:type="spellEnd"/>
-      <w:r>
-        <w:t xml:space="preserve"> </w:t>
-      </w:r>
-      <w:proofErr w:type="spellStart"/>
-      <w:r>
-        <w:t>RoR-esque</w:t>
-      </w:r>
-      <w:proofErr w:type="spellEnd"/>
-      <w:r>
-        <w:t xml:space="preserve">, i.e. you start in one area, then go to another, then to another, with the last thing you do in each area be fighting a </w:t>
-      </w:r>
-      <w:proofErr w:type="spellStart"/>
-      <w:r>
-        <w:t>miniboss</w:t>
-      </w:r>
-      <w:proofErr w:type="spellEnd"/>
-      <w:r>
-        <w:t xml:space="preserve">. Maybe 5-10 waves </w:t>
+        <w:t>upgrades you get a shotgun, a further 5 gets you another thing, etc.). Having a little skill tree could also be fun and lead to some pog moments when you unlock the ‘omega upgrades’.</w:t>
+      </w:r>
+    </w:p>
+    <w:p>
+      <w:pPr>
+        <w:spacing w:after="0"/>
+      </w:pPr>
+    </w:p>
+    <w:p>
+      <w:pPr>
+        <w:spacing w:after="0"/>
+      </w:pPr>
+      <w:r>
+        <w:t xml:space="preserve">The structure of the game should be kinda RoR-esque, i.e. you start in one area, then go to another, then to another, with the last thing you do in each area be fighting a miniboss. Maybe 5-10 waves </w:t>
       </w:r>
       <w:r>
         <w:t xml:space="preserve">per area </w:t>
       </w:r>
       <w:r>
-        <w:t xml:space="preserve">would be funny. Possibly a </w:t>
-      </w:r>
-      <w:proofErr w:type="spellStart"/>
-      <w:r>
-        <w:t>lil</w:t>
-      </w:r>
-      <w:proofErr w:type="spellEnd"/>
-      <w:r>
-        <w:t xml:space="preserve"> slay the spire-</w:t>
-      </w:r>
-      <w:proofErr w:type="spellStart"/>
-      <w:r>
-        <w:t>esque</w:t>
-      </w:r>
-      <w:proofErr w:type="spellEnd"/>
-      <w:r>
-        <w:t xml:space="preserve"> route progression could be fun. Areas don’t need to be unique, but could be </w:t>
-      </w:r>
-      <w:proofErr w:type="spellStart"/>
-      <w:r>
-        <w:t>kinda</w:t>
-      </w:r>
-      <w:proofErr w:type="spellEnd"/>
-      <w:r>
-        <w:t xml:space="preserve"> randomly generated, like it generates a list of 5 enemy types to use, a particular sprite sheet to use, a particular palette swap setting thing, and chooses between one of the maps. </w:t>
-      </w:r>
-    </w:p>
-    <w:p>
-      <w:pPr>
-        <w:spacing w:after="0"/>
-      </w:pPr>
-    </w:p>
-    <w:p>
-      <w:pPr>
-        <w:spacing w:after="0"/>
-      </w:pPr>
-      <w:r>
-        <w:t xml:space="preserve">I love that sense that I used to get from the old Star Wars DS games of there being secret doors and the like I could see were there but didn’t know how to access – this could be very fun to recreate, with very rare locked red doors in maps that can only be unlocked with a certain, very </w:t>
-      </w:r>
-      <w:proofErr w:type="spellStart"/>
-      <w:r>
-        <w:t>lategame</w:t>
-      </w:r>
-      <w:proofErr w:type="spellEnd"/>
-      <w:r>
-        <w:t xml:space="preserve"> key item meta unlock</w:t>
+        <w:t xml:space="preserve">would be funny. Possibly a lil slay the spire-esque route progression could be fun. Areas don’t need to be unique, but could be kinda randomly generated, like it generates a list of 5 enemy types to use, a particular sprite sheet to use, a particular palette swap setting thing, and chooses between one of the maps. </w:t>
+      </w:r>
+    </w:p>
+    <w:p>
+      <w:pPr>
+        <w:spacing w:after="0"/>
+      </w:pPr>
+    </w:p>
+    <w:p>
+      <w:pPr>
+        <w:spacing w:after="0"/>
+      </w:pPr>
+      <w:r>
+        <w:t>I love that sense that I used to get from the old Star Wars DS games of there being secret doors and the like I could see were there but didn’t know how to access – this could be very fun to recreate, with very rare locked red doors in maps that can only be unlocked with a certain, very lategame key item meta unlock</w:t>
       </w:r>
       <w:r>
         <w:t xml:space="preserve">, that are, until that point, very mysterious. </w:t>
@@ -2000,7 +2073,7 @@
   <w:abstractNum w:abstractNumId="4" w15:restartNumberingAfterBreak="0">
     <w:nsid w:val="691C3005"/>
     <w:multiLevelType w:val="hybridMultilevel"/>
-    <w:tmpl w:val="32BCB1D0"/>
+    <w:tmpl w:val="F9FCE5E2"/>
     <w:lvl w:ilvl="0" w:tplc="80026F2A">
       <w:numFmt w:val="bullet"/>
       <w:lvlText w:val="-"/>

</xml_diff>

<commit_message>
ruined the game for fun
was a little bit bored. just remove hilarious script from the master object to make it playable again xoxo
</commit_message>
<xml_diff>
--- a/Shit to do for vampire marty.docx
+++ b/Shit to do for vampire marty.docx
@@ -517,6 +517,15 @@
       <w:r>
         <w:t xml:space="preserve"> Stacks increase proc chance.</w:t>
       </w:r>
+      <w:r>
+        <w:t xml:space="preserve"> </w:t>
+      </w:r>
+      <w:r>
+        <w:rPr>
+          <w:highlight w:val="cyan"/>
+        </w:rPr>
+        <w:t>TURNS BULLET MODEL INTO A KNIFE</w:t>
+      </w:r>
     </w:p>
     <w:p>
       <w:pPr>
@@ -631,6 +640,15 @@
       </w:r>
       <w:r>
         <w:t xml:space="preserve"> Stacks increase duration and damage increase.</w:t>
+      </w:r>
+      <w:r>
+        <w:t xml:space="preserve"> </w:t>
+      </w:r>
+      <w:r>
+        <w:rPr>
+          <w:highlight w:val="cyan"/>
+        </w:rPr>
+        <w:t>GIVES BULLETS A BLUE, SHINY MATERIAL.</w:t>
       </w:r>
     </w:p>
     <w:p>
@@ -1050,15 +1068,107 @@
           <w:numId w:val="4"/>
         </w:numPr>
         <w:spacing w:after="0"/>
+      </w:pPr>
+      <w:r>
+        <w:t>10% chance for bullets to leave a trail of bullets behind them. These bullets have high range, slow movespeed and random movement direction</w:t>
+      </w:r>
+      <w:r>
+        <w:t xml:space="preserve"> AND can collide with each other (but don’t die on hit)</w:t>
+      </w:r>
+      <w:r>
+        <w:t>. They deal 0.5x damage (+0.5x per stack) of your normal bullet damage</w:t>
+      </w:r>
+      <w:r>
+        <w:t xml:space="preserve"> and copy all bullet effects.</w:t>
+      </w:r>
+    </w:p>
+    <w:p>
+      <w:pPr>
+        <w:pStyle w:val="ListParagraph"/>
+        <w:numPr>
+          <w:ilvl w:val="0"/>
+          <w:numId w:val="4"/>
+        </w:numPr>
+        <w:spacing w:after="0"/>
+      </w:pPr>
+      <w:r>
+        <w:t xml:space="preserve">Fire delay -2, </w:t>
+      </w:r>
+      <w:r>
+        <w:t xml:space="preserve">bullets </w:t>
+      </w:r>
+      <w:r>
+        <w:t>move in a zigzag pattern.</w:t>
+      </w:r>
+    </w:p>
+    <w:p>
+      <w:pPr>
+        <w:pStyle w:val="ListParagraph"/>
+        <w:numPr>
+          <w:ilvl w:val="0"/>
+          <w:numId w:val="4"/>
+        </w:numPr>
+        <w:spacing w:after="0"/>
+      </w:pPr>
+      <w:r>
+        <w:t>Shoots a</w:t>
+      </w:r>
+      <w:r>
+        <w:t>n additional</w:t>
+      </w:r>
+      <w:r>
+        <w:t xml:space="preserve"> bullet behind you</w:t>
+      </w:r>
+      <w:r>
+        <w:t>.</w:t>
+      </w:r>
+    </w:p>
+    <w:p>
+      <w:pPr>
+        <w:pStyle w:val="ListParagraph"/>
+        <w:numPr>
+          <w:ilvl w:val="0"/>
+          <w:numId w:val="4"/>
+        </w:numPr>
+        <w:spacing w:after="0"/>
+      </w:pPr>
+      <w:r>
+        <w:t>Chance for bullets to deal heavy knockback to enemies. Enemies effected by this deal damage to enemies they hit based on how fast they’re moving.</w:t>
+      </w:r>
+      <w:r>
+        <w:t xml:space="preserve"> CHANGES BULLET TO A FIST</w:t>
+      </w:r>
+    </w:p>
+    <w:p>
+      <w:pPr>
+        <w:pStyle w:val="ListParagraph"/>
+        <w:numPr>
+          <w:ilvl w:val="0"/>
+          <w:numId w:val="4"/>
+        </w:numPr>
+        <w:spacing w:after="0"/>
+        <w:rPr>
+          <w:highlight w:val="cyan"/>
+        </w:rPr>
+      </w:pPr>
+      <w:r>
         <w:rPr>
           <w:highlight w:val="yellow"/>
         </w:rPr>
-      </w:pPr>
+        <w:lastRenderedPageBreak/>
+        <w:t>Homing</w:t>
+      </w:r>
       <w:r>
         <w:rPr>
           <w:highlight w:val="yellow"/>
         </w:rPr>
-        <w:t>Homing</w:t>
+        <w:t xml:space="preserve"> – </w:t>
+      </w:r>
+      <w:r>
+        <w:rPr>
+          <w:highlight w:val="cyan"/>
+        </w:rPr>
+        <w:t>GIVES BULLETS A PURPLE AURA</w:t>
       </w:r>
     </w:p>
     <w:p>
@@ -1178,7 +1288,6 @@
         <w:spacing w:after="0"/>
       </w:pPr>
       <w:r>
-        <w:lastRenderedPageBreak/>
         <w:t>After taking damage, deal damage to enemies to regain health (like Dead Cells rally). Speed at which rally decays decreases with stacks.</w:t>
       </w:r>
     </w:p>
@@ -1303,6 +1412,9 @@
         <w:t>(Note you can’t normally move while attacking with melee</w:t>
       </w:r>
       <w:r>
+        <w:t>. Also each item has a ‘special upgrade’ that can be found that is unique to it.</w:t>
+      </w:r>
+      <w:r>
         <w:t>)</w:t>
       </w:r>
     </w:p>
@@ -1425,6 +1537,9 @@
       <w:r>
         <w:t>projectile itself.</w:t>
       </w:r>
+      <w:r>
+        <w:t xml:space="preserve"> </w:t>
+      </w:r>
     </w:p>
     <w:p>
       <w:pPr>
@@ -1524,6 +1639,9 @@
       <w:r>
         <w:t xml:space="preserve"> Crits it you heat at least 5 enemies with a single attack.</w:t>
       </w:r>
+      <w:r>
+        <w:t xml:space="preserve"> Unique upgrade attaches a lazer to the end of the lance that extends its hitbox infinitely.</w:t>
+      </w:r>
     </w:p>
     <w:p>
       <w:pPr>
@@ -1543,24 +1661,24 @@
         <w:spacing w:after="0"/>
       </w:pPr>
       <w:r>
-        <w:t xml:space="preserve">I like the idea of enemies having a tiny chance to drop a card (tarot card, maybe?), and from then on every game you play it draws 3 of the cards you’ve collected and you can choose one that adds a little spice to the run. If a card drops during a run you can choose to activate it then and there as well. I think they should be net positive but give some interesting downside. Cards should also have a weight assigned to them so some are less likely to spawn than others, which could make for some fun when you’re offered a very rare card. A wild card that has a randomised effect would also be fun. </w:t>
-      </w:r>
-    </w:p>
-    <w:p>
-      <w:pPr>
-        <w:spacing w:after="0"/>
-      </w:pPr>
-    </w:p>
-    <w:p>
-      <w:pPr>
-        <w:spacing w:after="0"/>
-      </w:pPr>
-      <w:r>
-        <w:t xml:space="preserve">At the end of each run, the total xp you got can be spent in a little store to unlock permanent upgrades, like more HP drops and 20 minute till dawn-esque rune upgrades. Every 5 upgrades you unlock gets you a new weapon (should be in a set order, i.e. you start with the pistol, after 5 </w:t>
+        <w:t xml:space="preserve">I like the idea of enemies having a tiny chance to drop a card (tarot card, maybe?), and from then on every game you play it draws 3 of the cards you’ve collected and you can choose one that adds a </w:t>
       </w:r>
       <w:r>
         <w:lastRenderedPageBreak/>
-        <w:t>upgrades you get a shotgun, a further 5 gets you another thing, etc.). Having a little skill tree could also be fun and lead to some pog moments when you unlock the ‘omega upgrades’.</w:t>
+        <w:t xml:space="preserve">little spice to the run. If a card drops during a run you can choose to activate it then and there as well. I think they should be net positive but give some interesting downside. Cards should also have a weight assigned to them so some are less likely to spawn than others, which could make for some fun when you’re offered a very rare card. A wild card that has a randomised effect would also be fun. </w:t>
+      </w:r>
+    </w:p>
+    <w:p>
+      <w:pPr>
+        <w:spacing w:after="0"/>
+      </w:pPr>
+    </w:p>
+    <w:p>
+      <w:pPr>
+        <w:spacing w:after="0"/>
+      </w:pPr>
+      <w:r>
+        <w:t>At the end of each run, the total xp you got can be spent in a little store to unlock permanent upgrades, like more HP drops and 20 minute till dawn-esque rune upgrades. Every 5 upgrades you unlock gets you a new weapon (should be in a set order, i.e. you start with the pistol, after 5 upgrades you get a shotgun, a further 5 gets you another thing, etc.). Having a little skill tree could also be fun and lead to some pog moments when you unlock the ‘omega upgrades’.</w:t>
       </w:r>
     </w:p>
     <w:p>

</xml_diff>

<commit_message>
new tv show idea: the mole
added the funny mole lazer enemy. took a billion years and still couldn't get it to work a couple of days ago, come back and nearly immediately work out what was fucked about it. don't actually deal damage to you yet tho xoxo
</commit_message>
<xml_diff>
--- a/Shit to do for vampire marty.docx
+++ b/Shit to do for vampire marty.docx
@@ -507,59 +507,6 @@
         <w:spacing w:after="0"/>
       </w:pPr>
       <w:r>
-        <w:t xml:space="preserve">Enemies that have previously taken damage (i.e. have been shot before but not </w:t>
-      </w:r>
-      <w:r>
-        <w:t>again)</w:t>
-      </w:r>
-      <w:r>
-        <w:t xml:space="preserve"> take </w:t>
-      </w:r>
-      <w:r>
-        <w:t>2</w:t>
-      </w:r>
-      <w:r>
-        <w:t>0</w:t>
-      </w:r>
-      <w:r>
-        <w:t xml:space="preserve"> damage</w:t>
-      </w:r>
-      <w:r>
-        <w:t xml:space="preserve"> upon another enemy taking damage. This could be done by creating a list</w:t>
-      </w:r>
-      <w:r>
-        <w:t xml:space="preserve">, and every time a bullet with this item hits an enemy, it adds </w:t>
-      </w:r>
-      <w:r>
-        <w:t>them to the list</w:t>
-      </w:r>
-      <w:r>
-        <w:t>. Should make sure that if an enemy gets hit two times that the item doesn’t proc on them, so you should make it so the item heals 2</w:t>
-      </w:r>
-      <w:r>
-        <w:t>0</w:t>
-      </w:r>
-      <w:r>
-        <w:t xml:space="preserve"> HP on the enemy you hit if they’re in the list.</w:t>
-      </w:r>
-      <w:r>
-        <w:t xml:space="preserve"> Stacks increase</w:t>
-      </w:r>
-      <w:r>
-        <w:t xml:space="preserve"> damage they take by 10 HP.</w:t>
-      </w:r>
-    </w:p>
-    <w:p>
-      <w:pPr>
-        <w:pStyle w:val="ListParagraph"/>
-        <w:numPr>
-          <w:ilvl w:val="0"/>
-          <w:numId w:val="4"/>
-        </w:numPr>
-        <w:spacing w:after="0"/>
-      </w:pPr>
-      <w:r>
-        <w:lastRenderedPageBreak/>
         <w:t>25% chance to freeze enemies on hit.</w:t>
       </w:r>
       <w:r>
@@ -622,6 +569,7 @@
         <w:spacing w:after="0"/>
       </w:pPr>
       <w:r>
+        <w:lastRenderedPageBreak/>
         <w:t xml:space="preserve">Once per second, enemies in a certain radius around you </w:t>
       </w:r>
       <w:r>
@@ -1194,7 +1142,6 @@
         <w:rPr>
           <w:highlight w:val="red"/>
         </w:rPr>
-        <w:lastRenderedPageBreak/>
         <w:t>RANGED ONLY:</w:t>
       </w:r>
     </w:p>
@@ -1239,7 +1186,11 @@
         <w:t>10% chance for bullets to leave a trail of bullets behind them. These bullets have high range, slow movespeed and random movement direction</w:t>
       </w:r>
       <w:r>
-        <w:t xml:space="preserve"> AND can collide with each other (but don’t die on hit)</w:t>
+        <w:t xml:space="preserve"> AND can collide with each other (but </w:t>
+      </w:r>
+      <w:r>
+        <w:lastRenderedPageBreak/>
+        <w:t>don’t die on hit)</w:t>
       </w:r>
       <w:r>
         <w:t>. They deal 0.5x damage (+0.5x per stack) of your normal bullet damage</w:t>
@@ -1759,54 +1710,54 @@
         <w:t>, stuns enemies in AOE radius</w:t>
       </w:r>
       <w:r>
-        <w:t xml:space="preserve">. Heal 25% of the damage you took during the swing animation </w:t>
+        <w:t>. Heal 25% of the damage you took during the swing animation per enemy you hit during the attack</w:t>
+      </w:r>
+      <w:r>
+        <w:t>)</w:t>
+      </w:r>
+      <w:r>
+        <w:t>. Double-click to do a 720 spin that turns all projectiles hit into friendly projectiles (and obviously hits enemies)</w:t>
+      </w:r>
+      <w:r>
+        <w:t xml:space="preserve">. </w:t>
+      </w:r>
+      <w:r>
+        <w:t>Crits on second hit of combo.</w:t>
+      </w:r>
+    </w:p>
+    <w:p>
+      <w:pPr>
+        <w:pStyle w:val="ListParagraph"/>
+        <w:numPr>
+          <w:ilvl w:val="0"/>
+          <w:numId w:val="5"/>
+        </w:numPr>
+        <w:spacing w:after="0"/>
+      </w:pPr>
+      <w:r>
+        <w:t>McDonalds lance (</w:t>
+      </w:r>
+      <w:r>
+        <w:t>medium range, pierces all enemies, narrow hitbox</w:t>
+      </w:r>
+      <w:r>
+        <w:t>, fairly slow, but good damage)</w:t>
+      </w:r>
+      <w:r>
+        <w:t xml:space="preserve">. Double-click to </w:t>
+      </w:r>
+      <w:r>
+        <w:t>do a running attack that follows the direction of your mouse</w:t>
+      </w:r>
+      <w:r>
+        <w:t xml:space="preserve"> and moves faster, longer, dealing more damage the more enemies you hit with it.</w:t>
+      </w:r>
+      <w:r>
+        <w:t xml:space="preserve"> Crits it you </w:t>
       </w:r>
       <w:r>
         <w:lastRenderedPageBreak/>
-        <w:t>per enemy you hit during the attack</w:t>
-      </w:r>
-      <w:r>
-        <w:t>)</w:t>
-      </w:r>
-      <w:r>
-        <w:t>. Double-click to do a 720 spin that turns all projectiles hit into friendly projectiles (and obviously hits enemies)</w:t>
-      </w:r>
-      <w:r>
-        <w:t xml:space="preserve">. </w:t>
-      </w:r>
-      <w:r>
-        <w:t>Crits on second hit of combo.</w:t>
-      </w:r>
-    </w:p>
-    <w:p>
-      <w:pPr>
-        <w:pStyle w:val="ListParagraph"/>
-        <w:numPr>
-          <w:ilvl w:val="0"/>
-          <w:numId w:val="5"/>
-        </w:numPr>
-        <w:spacing w:after="0"/>
-      </w:pPr>
-      <w:r>
-        <w:t>McDonalds lance (</w:t>
-      </w:r>
-      <w:r>
-        <w:t>medium range, pierces all enemies, narrow hitbox</w:t>
-      </w:r>
-      <w:r>
-        <w:t>, fairly slow, but good damage)</w:t>
-      </w:r>
-      <w:r>
-        <w:t xml:space="preserve">. Double-click to </w:t>
-      </w:r>
-      <w:r>
-        <w:t>do a running attack that follows the direction of your mouse</w:t>
-      </w:r>
-      <w:r>
-        <w:t xml:space="preserve"> and moves faster, longer, dealing more damage the more enemies you hit with it.</w:t>
-      </w:r>
-      <w:r>
-        <w:t xml:space="preserve"> Crits it you heat at least 5 enemies with a single attack.</w:t>
+        <w:t>heat at least 5 enemies with a single attack.</w:t>
       </w:r>
       <w:r>
         <w:t xml:space="preserve"> Unique upgrade attaches a lazer to the end of the lance that extends its hitbox infinitely.</w:t>

</xml_diff>

<commit_message>
dagger and the heal
2 new items, can't yet get them (need sprites/to be added to itemPedestal)
</commit_message>
<xml_diff>
--- a/Shit to do for vampire marty.docx
+++ b/Shit to do for vampire marty.docx
@@ -287,20 +287,35 @@
         <w:spacing w:after="0"/>
       </w:pPr>
       <w:r>
-        <w:t>Levelling up heals 50 HP.</w:t>
-      </w:r>
-    </w:p>
-    <w:p>
-      <w:pPr>
-        <w:pStyle w:val="ListParagraph"/>
-        <w:numPr>
-          <w:ilvl w:val="0"/>
-          <w:numId w:val="4"/>
-        </w:numPr>
-        <w:spacing w:after="0"/>
-      </w:pPr>
-      <w:r>
         <w:t>Picking up XP damages every enemy for 5HP per stack.</w:t>
+      </w:r>
+    </w:p>
+    <w:p>
+      <w:pPr>
+        <w:pStyle w:val="ListParagraph"/>
+        <w:numPr>
+          <w:ilvl w:val="0"/>
+          <w:numId w:val="4"/>
+        </w:numPr>
+        <w:spacing w:after="0"/>
+      </w:pPr>
+      <w:r>
+        <w:t>Every 2</w:t>
+      </w:r>
+      <w:r>
+        <w:rPr>
+          <w:vertAlign w:val="superscript"/>
+        </w:rPr>
+        <w:t>nd</w:t>
+      </w:r>
+      <w:r>
+        <w:t xml:space="preserve"> shot, fire 3 fast-moving daggers that </w:t>
+      </w:r>
+      <w:r>
+        <w:t>deal 10 damage and inflict bleed, shoots in an arc.</w:t>
+      </w:r>
+      <w:r>
+        <w:t xml:space="preserve"> Stacks increase damage dealt.</w:t>
       </w:r>
     </w:p>
     <w:p>
@@ -2558,6 +2573,7 @@
   <w:style w:type="character" w:default="1" w:styleId="DefaultParagraphFont">
     <w:name w:val="Default Paragraph Font"/>
     <w:uiPriority w:val="1"/>
+    <w:semiHidden/>
     <w:unhideWhenUsed/>
   </w:style>
   <w:style w:type="table" w:default="1" w:styleId="TableNormal">

</xml_diff>

<commit_message>
Finished items and CURSED items
Finally added the sprites for the new items. Added new cursed items, that add 2 of the item to you but also give one of the item to ALL enemies. They have a 1/20 chance to appear and are shown as a bigger version of the normal item (not final appearance, obviously). Need to add tags for non-enemy items, so cursed items can't appear as non-enemy items.
</commit_message>
<xml_diff>
--- a/Shit to do for vampire marty.docx
+++ b/Shit to do for vampire marty.docx
@@ -58,10 +58,26 @@
         </w:numPr>
       </w:pPr>
       <w:r>
-        <w:t>Add a method (public void Undo())</w:t>
-      </w:r>
-      <w:r>
-        <w:t xml:space="preserve"> within the item that undos any stat changes associated with the item. </w:t>
+        <w:t xml:space="preserve">Add a method (public void </w:t>
+      </w:r>
+      <w:proofErr w:type="gramStart"/>
+      <w:r>
+        <w:t>Undo(</w:t>
+      </w:r>
+      <w:proofErr w:type="gramEnd"/>
+      <w:r>
+        <w:t>))</w:t>
+      </w:r>
+      <w:r>
+        <w:t xml:space="preserve"> within the item that </w:t>
+      </w:r>
+      <w:proofErr w:type="spellStart"/>
+      <w:r>
+        <w:t>undos</w:t>
+      </w:r>
+      <w:proofErr w:type="spellEnd"/>
+      <w:r>
+        <w:t xml:space="preserve"> any stat changes associated with the item. </w:t>
       </w:r>
       <w:r>
         <w:t>Needed for stuff like damage ups (including converter), better dodge, etc.</w:t>
@@ -81,9 +97,19 @@
       <w:r>
         <w:t xml:space="preserve">Increment the </w:t>
       </w:r>
-      <w:r>
-        <w:t>numItemsExist on the entityReferencerGuy</w:t>
-      </w:r>
+      <w:proofErr w:type="spellStart"/>
+      <w:r>
+        <w:t>numItemsExist</w:t>
+      </w:r>
+      <w:proofErr w:type="spellEnd"/>
+      <w:r>
+        <w:t xml:space="preserve"> on the </w:t>
+      </w:r>
+      <w:proofErr w:type="spellStart"/>
+      <w:r>
+        <w:t>entityReferencerGuy</w:t>
+      </w:r>
+      <w:proofErr w:type="spellEnd"/>
       <w:r>
         <w:t xml:space="preserve"> to </w:t>
       </w:r>
@@ -103,7 +129,15 @@
         <w:t xml:space="preserve">Add </w:t>
       </w:r>
       <w:r>
-        <w:t>a new entry to the ITEMLIST enum.</w:t>
+        <w:t xml:space="preserve">a new entry to the ITEMLIST </w:t>
+      </w:r>
+      <w:proofErr w:type="spellStart"/>
+      <w:r>
+        <w:t>enum</w:t>
+      </w:r>
+      <w:proofErr w:type="spellEnd"/>
+      <w:r>
+        <w:t>.</w:t>
       </w:r>
     </w:p>
     <w:p>
@@ -115,13 +149,29 @@
         </w:numPr>
       </w:pPr>
       <w:r>
-        <w:t>Add a new case to the itemHolder switch</w:t>
+        <w:t xml:space="preserve">Add a new case to the </w:t>
+      </w:r>
+      <w:proofErr w:type="spellStart"/>
+      <w:r>
+        <w:t>itemHolder</w:t>
+      </w:r>
+      <w:proofErr w:type="spellEnd"/>
+      <w:r>
+        <w:t xml:space="preserve"> switch</w:t>
       </w:r>
       <w:r>
         <w:t xml:space="preserve"> statement so </w:t>
       </w:r>
       <w:r>
-        <w:t>getting multiple of the item does the correct thing (i.e. incrementing an existing script’s instances vs adding a new version of the script).</w:t>
+        <w:t>getting multiple of the item does the correct thing (</w:t>
+      </w:r>
+      <w:proofErr w:type="gramStart"/>
+      <w:r>
+        <w:t>i.e.</w:t>
+      </w:r>
+      <w:proofErr w:type="gramEnd"/>
+      <w:r>
+        <w:t xml:space="preserve"> incrementing an existing script’s instances vs adding a new version of the script).</w:t>
       </w:r>
     </w:p>
     <w:p>
@@ -133,7 +183,15 @@
         </w:numPr>
       </w:pPr>
       <w:r>
-        <w:t>Add a new thing in the itemDescriptions script.</w:t>
+        <w:t xml:space="preserve">Add a new thing in the </w:t>
+      </w:r>
+      <w:proofErr w:type="spellStart"/>
+      <w:r>
+        <w:t>itemDescriptions</w:t>
+      </w:r>
+      <w:proofErr w:type="spellEnd"/>
+      <w:r>
+        <w:t xml:space="preserve"> script.</w:t>
       </w:r>
     </w:p>
     <w:p>
@@ -159,13 +217,45 @@
         <w:spacing w:after="0"/>
       </w:pPr>
       <w:r>
-        <w:t>Add obstacles – mainly just simple stuff like pillars, as well as boxes that could be destroyed after damaging them enough, and holes in the ground that can be shot over but you can’t walk over. At the start of each wave it picks from ~15 different possible layouts. These will have to be meticulously designed since anything that makes dodging certain enemies impossible is cringe.</w:t>
+        <w:t xml:space="preserve">Add obstacles – mainly just simple stuff like pillars, as well as boxes that could be destroyed after damaging them enough, and holes in the ground that can be shot </w:t>
+      </w:r>
+      <w:proofErr w:type="gramStart"/>
+      <w:r>
+        <w:t>over</w:t>
+      </w:r>
+      <w:proofErr w:type="gramEnd"/>
+      <w:r>
+        <w:t xml:space="preserve"> but you can’t walk over. At the start of each </w:t>
+      </w:r>
+      <w:proofErr w:type="gramStart"/>
+      <w:r>
+        <w:t>wave</w:t>
+      </w:r>
+      <w:proofErr w:type="gramEnd"/>
+      <w:r>
+        <w:t xml:space="preserve"> it picks from ~15 different possible layouts. These will have to be meticulously designed since anything that makes dodging certain enemies impossible is cringe.</w:t>
       </w:r>
       <w:r>
         <w:t xml:space="preserve"> Could be fun to also have special level hazards like spikes that come out of the ground for 1 second every 3 seconds, </w:t>
       </w:r>
       <w:r>
-        <w:t>segmentation plant-esque lazers, and so on. These level hazards should also hurt enemies</w:t>
+        <w:t>segmentation plant-</w:t>
+      </w:r>
+      <w:proofErr w:type="spellStart"/>
+      <w:r>
+        <w:t>esque</w:t>
+      </w:r>
+      <w:proofErr w:type="spellEnd"/>
+      <w:r>
+        <w:t xml:space="preserve"> </w:t>
+      </w:r>
+      <w:proofErr w:type="spellStart"/>
+      <w:r>
+        <w:t>lazers</w:t>
+      </w:r>
+      <w:proofErr w:type="spellEnd"/>
+      <w:r>
+        <w:t>, and so on. These level hazards should also hurt enemies</w:t>
       </w:r>
       <w:r>
         <w:t>, for fun AND 4 phones.</w:t>
@@ -181,7 +271,15 @@
         <w:spacing w:after="0"/>
       </w:pPr>
       <w:r>
-        <w:t>Mesh suggestion – moles immediately resetting their targeting when one dies is something Mesh doesn’t like (said it’s impossible to calculate the exact angle they’re gonna start shooting at). I like it how it is, but maybe something can be done to keep it how it is but make it more clear/more lenient</w:t>
+        <w:t xml:space="preserve">Mesh suggestion – moles immediately resetting their targeting when one dies is something Mesh doesn’t like (said it’s impossible to calculate the exact angle they’re </w:t>
+      </w:r>
+      <w:proofErr w:type="spellStart"/>
+      <w:r>
+        <w:t>gonna</w:t>
+      </w:r>
+      <w:proofErr w:type="spellEnd"/>
+      <w:r>
+        <w:t xml:space="preserve"> start shooting at). I like it how it is, but maybe something can be done to keep it how it is but make it more clear/more lenient</w:t>
       </w:r>
       <w:r>
         <w:t>.</w:t>
@@ -197,7 +295,15 @@
         <w:spacing w:after="0"/>
       </w:pPr>
       <w:r>
-        <w:t>Add a lil indicator as to when the dodge comes off cooldown.</w:t>
+        <w:t xml:space="preserve">Add a </w:t>
+      </w:r>
+      <w:proofErr w:type="spellStart"/>
+      <w:r>
+        <w:t>lil</w:t>
+      </w:r>
+      <w:proofErr w:type="spellEnd"/>
+      <w:r>
+        <w:t xml:space="preserve"> indicator as to when the dodge comes off cooldown.</w:t>
       </w:r>
     </w:p>
     <w:p>
@@ -300,34 +406,6 @@
         <w:spacing w:after="0"/>
       </w:pPr>
       <w:r>
-        <w:t>Every 2</w:t>
-      </w:r>
-      <w:r>
-        <w:rPr>
-          <w:vertAlign w:val="superscript"/>
-        </w:rPr>
-        <w:t>nd</w:t>
-      </w:r>
-      <w:r>
-        <w:t xml:space="preserve"> shot, fire 3 fast-moving daggers that </w:t>
-      </w:r>
-      <w:r>
-        <w:t>deal 10 damage and inflict bleed, shoots in an arc.</w:t>
-      </w:r>
-      <w:r>
-        <w:t xml:space="preserve"> Stacks increase damage dealt.</w:t>
-      </w:r>
-    </w:p>
-    <w:p>
-      <w:pPr>
-        <w:pStyle w:val="ListParagraph"/>
-        <w:numPr>
-          <w:ilvl w:val="0"/>
-          <w:numId w:val="4"/>
-        </w:numPr>
-        <w:spacing w:after="0"/>
-      </w:pPr>
-      <w:r>
         <w:t>25% chance to freeze enemies on hit.</w:t>
       </w:r>
       <w:r>
@@ -384,7 +462,15 @@
         <w:t xml:space="preserve">Once per second, enemies in a certain radius around you </w:t>
       </w:r>
       <w:r>
-        <w:t xml:space="preserve">experience your bullet effects (i.e. </w:t>
+        <w:t>experience your bullet effects (</w:t>
+      </w:r>
+      <w:proofErr w:type="gramStart"/>
+      <w:r>
+        <w:t>i.e.</w:t>
+      </w:r>
+      <w:proofErr w:type="gramEnd"/>
+      <w:r>
+        <w:t xml:space="preserve"> </w:t>
       </w:r>
       <w:r>
         <w:t>it rolls to proc bleed, fire, freeze and ATGs once per second</w:t>
@@ -447,460 +533,510 @@
         <w:spacing w:after="0"/>
       </w:pPr>
       <w:r>
+        <w:t>Hitting an enemy in close range gives you 0.5 seconds of invincibility</w:t>
+      </w:r>
+      <w:r>
+        <w:t>.</w:t>
+      </w:r>
+      <w:r>
+        <w:t xml:space="preserve"> Range increases with stacks.</w:t>
+      </w:r>
+    </w:p>
+    <w:p>
+      <w:pPr>
+        <w:pStyle w:val="ListParagraph"/>
+        <w:numPr>
+          <w:ilvl w:val="0"/>
+          <w:numId w:val="4"/>
+        </w:numPr>
+        <w:spacing w:after="0"/>
+      </w:pPr>
+      <w:r>
         <w:lastRenderedPageBreak/>
-        <w:t>Hitting an enemy in close range gives you 0.5 seconds of invincibility</w:t>
+        <w:t xml:space="preserve">Temporarily increase </w:t>
+      </w:r>
+      <w:proofErr w:type="spellStart"/>
+      <w:r>
+        <w:t>firerate</w:t>
+      </w:r>
+      <w:proofErr w:type="spellEnd"/>
+      <w:r>
+        <w:t xml:space="preserve"> upon critting.</w:t>
+      </w:r>
+      <w:r>
+        <w:t xml:space="preserve"> Bonus increases with stacks.</w:t>
+      </w:r>
+    </w:p>
+    <w:p>
+      <w:pPr>
+        <w:pStyle w:val="ListParagraph"/>
+        <w:numPr>
+          <w:ilvl w:val="0"/>
+          <w:numId w:val="4"/>
+        </w:numPr>
+        <w:spacing w:after="0"/>
+      </w:pPr>
+      <w:r>
+        <w:t>Crits spawn an XP orb.</w:t>
+      </w:r>
+      <w:r>
+        <w:t xml:space="preserve"> More orbs spawn with stacks.</w:t>
+      </w:r>
+    </w:p>
+    <w:p>
+      <w:pPr>
+        <w:pStyle w:val="ListParagraph"/>
+        <w:numPr>
+          <w:ilvl w:val="0"/>
+          <w:numId w:val="4"/>
+        </w:numPr>
+        <w:spacing w:after="0"/>
+      </w:pPr>
+      <w:r>
+        <w:t>Crits heal 5 HP.</w:t>
+      </w:r>
+      <w:r>
+        <w:t xml:space="preserve"> Heals more with stacks.</w:t>
+      </w:r>
+    </w:p>
+    <w:p>
+      <w:pPr>
+        <w:pStyle w:val="ListParagraph"/>
+        <w:numPr>
+          <w:ilvl w:val="0"/>
+          <w:numId w:val="4"/>
+        </w:numPr>
+        <w:spacing w:after="0"/>
+      </w:pPr>
+      <w:r>
+        <w:t xml:space="preserve">Increase natural crit chance by </w:t>
+      </w:r>
+      <w:r>
+        <w:t>10</w:t>
+      </w:r>
+      <w:r>
+        <w:t>%</w:t>
       </w:r>
       <w:r>
         <w:t>.</w:t>
       </w:r>
       <w:r>
-        <w:t xml:space="preserve"> Range increases with stacks.</w:t>
-      </w:r>
-    </w:p>
-    <w:p>
-      <w:pPr>
-        <w:pStyle w:val="ListParagraph"/>
-        <w:numPr>
-          <w:ilvl w:val="0"/>
-          <w:numId w:val="4"/>
-        </w:numPr>
-        <w:spacing w:after="0"/>
-      </w:pPr>
-      <w:r>
-        <w:t>Temporarily increase firerate</w:t>
-      </w:r>
-      <w:r>
-        <w:t xml:space="preserve"> upon critting.</w:t>
-      </w:r>
-      <w:r>
-        <w:t xml:space="preserve"> Bonus increases with stacks.</w:t>
-      </w:r>
-    </w:p>
-    <w:p>
-      <w:pPr>
-        <w:pStyle w:val="ListParagraph"/>
-        <w:numPr>
-          <w:ilvl w:val="0"/>
-          <w:numId w:val="4"/>
-        </w:numPr>
-        <w:spacing w:after="0"/>
-      </w:pPr>
-      <w:r>
-        <w:t>Crits spawn an XP orb.</w:t>
-      </w:r>
-      <w:r>
-        <w:t xml:space="preserve"> More orbs spawn with stacks.</w:t>
-      </w:r>
-    </w:p>
-    <w:p>
-      <w:pPr>
-        <w:pStyle w:val="ListParagraph"/>
-        <w:numPr>
-          <w:ilvl w:val="0"/>
-          <w:numId w:val="4"/>
-        </w:numPr>
-        <w:spacing w:after="0"/>
-      </w:pPr>
-      <w:r>
-        <w:t>Crits heal 5 HP.</w:t>
-      </w:r>
-      <w:r>
-        <w:t xml:space="preserve"> Heals more with stacks.</w:t>
-      </w:r>
-    </w:p>
-    <w:p>
-      <w:pPr>
-        <w:pStyle w:val="ListParagraph"/>
-        <w:numPr>
-          <w:ilvl w:val="0"/>
-          <w:numId w:val="4"/>
-        </w:numPr>
-        <w:spacing w:after="0"/>
-      </w:pPr>
-      <w:r>
-        <w:t xml:space="preserve">Increase natural crit chance by </w:t>
-      </w:r>
-      <w:r>
-        <w:t>10</w:t>
-      </w:r>
-      <w:r>
-        <w:t>%</w:t>
+        <w:t xml:space="preserve"> Stacks as you’d expect.</w:t>
+      </w:r>
+    </w:p>
+    <w:p>
+      <w:pPr>
+        <w:pStyle w:val="ListParagraph"/>
+        <w:numPr>
+          <w:ilvl w:val="0"/>
+          <w:numId w:val="4"/>
+        </w:numPr>
+        <w:spacing w:after="0"/>
+      </w:pPr>
+      <w:r>
+        <w:t xml:space="preserve">Every frame you're not firing, get a temporary damage and </w:t>
+      </w:r>
+      <w:proofErr w:type="spellStart"/>
+      <w:r>
+        <w:t>firerate</w:t>
+      </w:r>
+      <w:proofErr w:type="spellEnd"/>
+      <w:r>
+        <w:t xml:space="preserve"> up.</w:t>
+      </w:r>
+      <w:r>
+        <w:t xml:space="preserve"> Stacks increase duration of effect.</w:t>
+      </w:r>
+    </w:p>
+    <w:p>
+      <w:pPr>
+        <w:pStyle w:val="ListParagraph"/>
+        <w:numPr>
+          <w:ilvl w:val="0"/>
+          <w:numId w:val="4"/>
+        </w:numPr>
+        <w:spacing w:after="0"/>
+      </w:pPr>
+      <w:r>
+        <w:t xml:space="preserve">Increase </w:t>
+      </w:r>
+      <w:proofErr w:type="spellStart"/>
+      <w:r>
+        <w:t>firerate</w:t>
+      </w:r>
+      <w:proofErr w:type="spellEnd"/>
+      <w:r>
+        <w:t xml:space="preserve"> and range by 50% </w:t>
+      </w:r>
+      <w:r>
+        <w:t>below 50 HP.</w:t>
+      </w:r>
+      <w:r>
+        <w:t xml:space="preserve"> </w:t>
+      </w:r>
+      <w:r>
+        <w:t>Stacks increase bonus.</w:t>
+      </w:r>
+    </w:p>
+    <w:p>
+      <w:pPr>
+        <w:pStyle w:val="ListParagraph"/>
+        <w:numPr>
+          <w:ilvl w:val="0"/>
+          <w:numId w:val="4"/>
+        </w:numPr>
+        <w:spacing w:after="0"/>
+      </w:pPr>
+      <w:r>
+        <w:t xml:space="preserve">Pain probability - </w:t>
+      </w:r>
+      <w:r>
+        <w:t>Taking damage</w:t>
+      </w:r>
+      <w:r>
+        <w:t xml:space="preserve"> permanently</w:t>
+      </w:r>
+      <w:r>
+        <w:t xml:space="preserve"> increases proc coefficient of all sources by </w:t>
+      </w:r>
+      <w:r>
+        <w:t>0.05x of the damage you took</w:t>
       </w:r>
       <w:r>
         <w:t>.</w:t>
       </w:r>
       <w:r>
-        <w:t xml:space="preserve"> Stacks as you’d expect.</w:t>
-      </w:r>
-    </w:p>
-    <w:p>
-      <w:pPr>
-        <w:pStyle w:val="ListParagraph"/>
-        <w:numPr>
-          <w:ilvl w:val="0"/>
-          <w:numId w:val="4"/>
-        </w:numPr>
-        <w:spacing w:after="0"/>
-      </w:pPr>
-      <w:r>
-        <w:t>Every frame you're not firing, get a temporary damage and firerate up.</w:t>
-      </w:r>
-      <w:r>
-        <w:t xml:space="preserve"> Stacks increase duration of effect.</w:t>
-      </w:r>
-    </w:p>
-    <w:p>
-      <w:pPr>
-        <w:pStyle w:val="ListParagraph"/>
-        <w:numPr>
-          <w:ilvl w:val="0"/>
-          <w:numId w:val="4"/>
-        </w:numPr>
-        <w:spacing w:after="0"/>
-      </w:pPr>
-      <w:r>
-        <w:t xml:space="preserve">Increase firerate and range by 50% </w:t>
-      </w:r>
-      <w:r>
-        <w:t>below 50 HP.</w:t>
-      </w:r>
-      <w:r>
         <w:t xml:space="preserve"> </w:t>
       </w:r>
       <w:r>
-        <w:t>Stacks increase bonus.</w:t>
-      </w:r>
-    </w:p>
-    <w:p>
-      <w:pPr>
-        <w:pStyle w:val="ListParagraph"/>
-        <w:numPr>
-          <w:ilvl w:val="0"/>
-          <w:numId w:val="4"/>
-        </w:numPr>
-        <w:spacing w:after="0"/>
-      </w:pPr>
-      <w:r>
-        <w:t xml:space="preserve">Pain probability - </w:t>
-      </w:r>
-      <w:r>
-        <w:t>Taking damage</w:t>
-      </w:r>
-      <w:r>
-        <w:t xml:space="preserve"> permanently</w:t>
-      </w:r>
-      <w:r>
-        <w:t xml:space="preserve"> increases proc coefficient of all sources by </w:t>
-      </w:r>
-      <w:r>
-        <w:t>0.05x of the damage you took</w:t>
-      </w:r>
+        <w:t>Increase increases by 0.05x per stack.</w:t>
+      </w:r>
+    </w:p>
+    <w:p>
+      <w:pPr>
+        <w:pStyle w:val="ListParagraph"/>
+        <w:numPr>
+          <w:ilvl w:val="0"/>
+          <w:numId w:val="4"/>
+        </w:numPr>
+        <w:spacing w:after="0"/>
+      </w:pPr>
+      <w:r>
+        <w:t xml:space="preserve">Upon being taken to below 50 HP, enter a </w:t>
+      </w:r>
+      <w:r>
+        <w:t>3</w:t>
+      </w:r>
+      <w:r>
+        <w:t xml:space="preserve">-second </w:t>
+      </w:r>
+      <w:r>
+        <w:t xml:space="preserve">phase where </w:t>
+      </w:r>
+      <w:r>
+        <w:t>you take half damage, and hitting an enemy within a close enough range heals you for 15 HP.</w:t>
+      </w:r>
+      <w:r>
+        <w:t xml:space="preserve"> Stacks increase the length of the period and damage reduction.</w:t>
+      </w:r>
+    </w:p>
+    <w:p>
+      <w:pPr>
+        <w:pStyle w:val="ListParagraph"/>
+        <w:numPr>
+          <w:ilvl w:val="0"/>
+          <w:numId w:val="4"/>
+        </w:numPr>
+        <w:spacing w:after="0"/>
+      </w:pPr>
+      <w:r>
+        <w:t>Increase the value of XP drops depending on your HP – from 1x up to 3x, depending on your health percentage (low HP = more XP)</w:t>
+      </w:r>
+      <w:r>
+        <w:t>. Stacks increase upper multiplier.</w:t>
+      </w:r>
+    </w:p>
+    <w:p>
+      <w:pPr>
+        <w:pStyle w:val="ListParagraph"/>
+        <w:numPr>
+          <w:ilvl w:val="0"/>
+          <w:numId w:val="4"/>
+        </w:numPr>
+        <w:spacing w:after="0"/>
+      </w:pPr>
+      <w:r>
+        <w:t>Bigger bullets (also increases melee weapon size)</w:t>
+      </w:r>
+    </w:p>
+    <w:p>
+      <w:pPr>
+        <w:pStyle w:val="ListParagraph"/>
+        <w:numPr>
+          <w:ilvl w:val="0"/>
+          <w:numId w:val="4"/>
+        </w:numPr>
+        <w:spacing w:after="0"/>
+      </w:pPr>
+      <w:r>
+        <w:t>Killing an enemy deals damage to all enemies in a radius.</w:t>
+      </w:r>
+      <w:r>
+        <w:t xml:space="preserve"> Radius increases with stacks.</w:t>
+      </w:r>
+    </w:p>
+    <w:p>
+      <w:pPr>
+        <w:pStyle w:val="ListParagraph"/>
+        <w:numPr>
+          <w:ilvl w:val="0"/>
+          <w:numId w:val="4"/>
+        </w:numPr>
+        <w:spacing w:after="0"/>
+      </w:pPr>
+      <w:r>
+        <w:t>Chance upon killing an enemy to spawn an axe that flies around for a few seconds, homing in on and dealing damage to enemies. Stacks increase time it’s active.</w:t>
+      </w:r>
+    </w:p>
+    <w:p>
+      <w:pPr>
+        <w:pStyle w:val="ListParagraph"/>
+        <w:numPr>
+          <w:ilvl w:val="0"/>
+          <w:numId w:val="4"/>
+        </w:numPr>
+        <w:spacing w:after="0"/>
+      </w:pPr>
+      <w:r>
+        <w:t>An extra life. Yay.</w:t>
+      </w:r>
+    </w:p>
+    <w:p>
+      <w:pPr>
+        <w:pStyle w:val="ListParagraph"/>
+        <w:numPr>
+          <w:ilvl w:val="0"/>
+          <w:numId w:val="4"/>
+        </w:numPr>
+        <w:spacing w:after="0"/>
+      </w:pPr>
+      <w:r>
+        <w:t>Every lethal hit,</w:t>
+      </w:r>
+      <w:r>
+        <w:t xml:space="preserve"> don’t die, but</w:t>
+      </w:r>
+      <w:r>
+        <w:t xml:space="preserve"> reduce max HP by </w:t>
+      </w:r>
+      <w:r>
+        <w:t>30.</w:t>
+      </w:r>
+      <w:r>
+        <w:t xml:space="preserve"> </w:t>
+      </w:r>
+      <w:r>
+        <w:t xml:space="preserve">After each trigger, halves the max length of </w:t>
+      </w:r>
+      <w:proofErr w:type="spellStart"/>
+      <w:r>
+        <w:t>iFrames</w:t>
+      </w:r>
+      <w:proofErr w:type="spellEnd"/>
       <w:r>
         <w:t>.</w:t>
       </w:r>
       <w:r>
+        <w:t xml:space="preserve"> Stacks </w:t>
+      </w:r>
+      <w:r>
+        <w:t xml:space="preserve">decrease the HP and </w:t>
+      </w:r>
+      <w:proofErr w:type="spellStart"/>
+      <w:r>
+        <w:t>iframe</w:t>
+      </w:r>
+      <w:proofErr w:type="spellEnd"/>
+      <w:r>
+        <w:t xml:space="preserve"> reduction </w:t>
+      </w:r>
+      <w:proofErr w:type="spellStart"/>
+      <w:r>
+        <w:t>debuff</w:t>
+      </w:r>
+      <w:proofErr w:type="spellEnd"/>
+      <w:r>
+        <w:t xml:space="preserve"> (each one makes the effect 1/3 as significant)</w:t>
+      </w:r>
+      <w:r>
+        <w:t>.</w:t>
+      </w:r>
+    </w:p>
+    <w:p>
+      <w:pPr>
+        <w:pStyle w:val="ListParagraph"/>
+        <w:numPr>
+          <w:ilvl w:val="0"/>
+          <w:numId w:val="4"/>
+        </w:numPr>
+        <w:spacing w:after="0"/>
+      </w:pPr>
+      <w:r>
+        <w:t xml:space="preserve">After taking lethal damage, you don’t die, </w:t>
+      </w:r>
+      <w:r>
+        <w:t xml:space="preserve">but </w:t>
+      </w:r>
+      <w:r>
+        <w:t>enter a</w:t>
+      </w:r>
+      <w:r>
+        <w:t xml:space="preserve"> ghostly</w:t>
+      </w:r>
+      <w:r>
+        <w:t xml:space="preserve"> state where you have 1HP. </w:t>
+      </w:r>
+      <w:r>
+        <w:t xml:space="preserve">Return to </w:t>
+      </w:r>
+      <w:r>
+        <w:t>your normal state after picking up an item.</w:t>
+      </w:r>
+      <w:r>
+        <w:t xml:space="preserve"> Only works one time per stack.</w:t>
+      </w:r>
+    </w:p>
+    <w:p>
+      <w:pPr>
+        <w:pStyle w:val="ListParagraph"/>
+        <w:numPr>
+          <w:ilvl w:val="0"/>
+          <w:numId w:val="4"/>
+        </w:numPr>
+        <w:spacing w:after="0"/>
+      </w:pPr>
+      <w:r>
+        <w:t xml:space="preserve">If you have under 100 max HP, each kill gives you +1 </w:t>
+      </w:r>
+      <w:r>
+        <w:t xml:space="preserve">max </w:t>
+      </w:r>
+      <w:r>
+        <w:t>HP.</w:t>
+      </w:r>
+    </w:p>
+    <w:p>
+      <w:pPr>
+        <w:pStyle w:val="ListParagraph"/>
+        <w:numPr>
+          <w:ilvl w:val="0"/>
+          <w:numId w:val="4"/>
+        </w:numPr>
+        <w:spacing w:after="0"/>
+      </w:pPr>
+      <w:r>
+        <w:t>After taking what would be a lethal hit, the next item you pick up gets applied</w:t>
+      </w:r>
+      <w:r>
         <w:t xml:space="preserve"> </w:t>
       </w:r>
       <w:r>
-        <w:t>Increase increases by 0.05x per stack.</w:t>
-      </w:r>
-    </w:p>
-    <w:p>
-      <w:pPr>
-        <w:pStyle w:val="ListParagraph"/>
-        <w:numPr>
-          <w:ilvl w:val="0"/>
-          <w:numId w:val="4"/>
-        </w:numPr>
-        <w:spacing w:after="0"/>
-      </w:pPr>
-      <w:r>
-        <w:t xml:space="preserve">Upon being taken to below 50 HP, enter a </w:t>
+        <w:t>4</w:t>
+      </w:r>
+      <w:r>
+        <w:t xml:space="preserve"> times</w:t>
+      </w:r>
+      <w:r>
+        <w:t xml:space="preserve"> per stack. </w:t>
+      </w:r>
+    </w:p>
+    <w:p>
+      <w:pPr>
+        <w:pStyle w:val="ListParagraph"/>
+        <w:numPr>
+          <w:ilvl w:val="0"/>
+          <w:numId w:val="4"/>
+        </w:numPr>
+        <w:spacing w:after="0"/>
+      </w:pPr>
+      <w:r>
+        <w:t>Double your health</w:t>
+      </w:r>
+      <w:r>
+        <w:t xml:space="preserve"> but remove the first item you picked up.</w:t>
+      </w:r>
+    </w:p>
+    <w:p>
+      <w:pPr>
+        <w:pStyle w:val="ListParagraph"/>
+        <w:numPr>
+          <w:ilvl w:val="0"/>
+          <w:numId w:val="4"/>
+        </w:numPr>
+        <w:spacing w:after="0"/>
+      </w:pPr>
+      <w:r>
+        <w:t xml:space="preserve">Locks your max HP </w:t>
+      </w:r>
+      <w:r>
+        <w:t>to what</w:t>
+      </w:r>
+      <w:r>
+        <w:t xml:space="preserve"> it currently is</w:t>
+      </w:r>
+      <w:r>
+        <w:t>. Fire rate</w:t>
+      </w:r>
+      <w:r>
+        <w:t xml:space="preserve"> decreased by </w:t>
       </w:r>
       <w:r>
         <w:t>3</w:t>
       </w:r>
       <w:r>
-        <w:t xml:space="preserve">-second </w:t>
-      </w:r>
-      <w:r>
-        <w:t xml:space="preserve">phase where </w:t>
-      </w:r>
-      <w:r>
-        <w:t>you take half damage, and hitting an enemy within a close enough range heals you for 15 HP.</w:t>
-      </w:r>
-      <w:r>
-        <w:t xml:space="preserve"> Stacks increase the length of the period and damage reduction.</w:t>
-      </w:r>
-    </w:p>
-    <w:p>
-      <w:pPr>
-        <w:pStyle w:val="ListParagraph"/>
-        <w:numPr>
-          <w:ilvl w:val="0"/>
-          <w:numId w:val="4"/>
-        </w:numPr>
-        <w:spacing w:after="0"/>
-      </w:pPr>
-      <w:r>
-        <w:t>Increase the value of XP drops depending on your HP – from 1x up to 3x, depending on your health percentage (low HP = more XP)</w:t>
-      </w:r>
-      <w:r>
-        <w:t>. Stacks increase upper multiplier.</w:t>
-      </w:r>
-    </w:p>
-    <w:p>
-      <w:pPr>
-        <w:pStyle w:val="ListParagraph"/>
-        <w:numPr>
-          <w:ilvl w:val="0"/>
-          <w:numId w:val="4"/>
-        </w:numPr>
-        <w:spacing w:after="0"/>
-      </w:pPr>
-      <w:r>
-        <w:t>Bigger bullets (also increases melee weapon size)</w:t>
-      </w:r>
-    </w:p>
-    <w:p>
-      <w:pPr>
-        <w:pStyle w:val="ListParagraph"/>
-        <w:numPr>
-          <w:ilvl w:val="0"/>
-          <w:numId w:val="4"/>
-        </w:numPr>
-        <w:spacing w:after="0"/>
-      </w:pPr>
-      <w:r>
-        <w:t>Killing an enemy deals damage to all enemies in a radius.</w:t>
-      </w:r>
-      <w:r>
-        <w:t xml:space="preserve"> Radius increases with stacks.</w:t>
-      </w:r>
-    </w:p>
-    <w:p>
-      <w:pPr>
-        <w:pStyle w:val="ListParagraph"/>
-        <w:numPr>
-          <w:ilvl w:val="0"/>
-          <w:numId w:val="4"/>
-        </w:numPr>
-        <w:spacing w:after="0"/>
-      </w:pPr>
-      <w:r>
-        <w:t>Chance upon killing an enemy to spawn an axe that flies around for a few seconds, homing in on and dealing damage to enemies. Stacks increase time it’s active.</w:t>
-      </w:r>
-    </w:p>
-    <w:p>
-      <w:pPr>
-        <w:pStyle w:val="ListParagraph"/>
-        <w:numPr>
-          <w:ilvl w:val="0"/>
-          <w:numId w:val="4"/>
-        </w:numPr>
-        <w:spacing w:after="0"/>
-      </w:pPr>
-      <w:r>
-        <w:t>An extra life. Yay.</w:t>
-      </w:r>
-    </w:p>
-    <w:p>
-      <w:pPr>
-        <w:pStyle w:val="ListParagraph"/>
-        <w:numPr>
-          <w:ilvl w:val="0"/>
-          <w:numId w:val="4"/>
-        </w:numPr>
-        <w:spacing w:after="0"/>
-      </w:pPr>
-      <w:r>
-        <w:t>Every lethal hit,</w:t>
-      </w:r>
-      <w:r>
-        <w:t xml:space="preserve"> don’t die, but</w:t>
-      </w:r>
-      <w:r>
-        <w:t xml:space="preserve"> reduce max HP by </w:t>
-      </w:r>
-      <w:r>
-        <w:t>30.</w:t>
-      </w:r>
-      <w:r>
-        <w:t xml:space="preserve"> </w:t>
-      </w:r>
-      <w:r>
-        <w:t>After each trigger, halves the max length of iFrames.</w:t>
-      </w:r>
-      <w:r>
-        <w:t xml:space="preserve"> Stacks </w:t>
-      </w:r>
-      <w:r>
-        <w:t>decrease the HP and iframe reduction debuff (each one makes the effect 1/3 as significant)</w:t>
-      </w:r>
-      <w:r>
-        <w:t>.</w:t>
-      </w:r>
-    </w:p>
-    <w:p>
-      <w:pPr>
-        <w:pStyle w:val="ListParagraph"/>
-        <w:numPr>
-          <w:ilvl w:val="0"/>
-          <w:numId w:val="4"/>
-        </w:numPr>
-        <w:spacing w:after="0"/>
-      </w:pPr>
-      <w:r>
-        <w:t xml:space="preserve">After taking lethal damage, you don’t die, </w:t>
-      </w:r>
-      <w:r>
-        <w:t xml:space="preserve">but </w:t>
-      </w:r>
-      <w:r>
-        <w:t>enter a</w:t>
-      </w:r>
-      <w:r>
-        <w:t xml:space="preserve"> ghostly</w:t>
-      </w:r>
-      <w:r>
-        <w:t xml:space="preserve"> state where you have 1HP. </w:t>
-      </w:r>
-      <w:r>
-        <w:t xml:space="preserve">Return to </w:t>
-      </w:r>
-      <w:r>
-        <w:t>your normal state after picking up an item.</w:t>
-      </w:r>
-      <w:r>
-        <w:t xml:space="preserve"> Only works one time per stack.</w:t>
-      </w:r>
-    </w:p>
-    <w:p>
-      <w:pPr>
-        <w:pStyle w:val="ListParagraph"/>
-        <w:numPr>
-          <w:ilvl w:val="0"/>
-          <w:numId w:val="4"/>
-        </w:numPr>
-        <w:spacing w:after="0"/>
-      </w:pPr>
-      <w:r>
-        <w:t xml:space="preserve">If you have under 100 max HP, each kill gives you +1 </w:t>
-      </w:r>
-      <w:r>
-        <w:t xml:space="preserve">max </w:t>
-      </w:r>
-      <w:r>
-        <w:t>HP.</w:t>
-      </w:r>
-    </w:p>
-    <w:p>
-      <w:pPr>
-        <w:pStyle w:val="ListParagraph"/>
-        <w:numPr>
-          <w:ilvl w:val="0"/>
-          <w:numId w:val="4"/>
-        </w:numPr>
-        <w:spacing w:after="0"/>
-      </w:pPr>
-      <w:r>
-        <w:t>After taking what would be a lethal hit, the next item you pick up gets applied</w:t>
-      </w:r>
-      <w:r>
-        <w:t xml:space="preserve"> </w:t>
-      </w:r>
+        <w:t>, shot speed</w:t>
+      </w:r>
+      <w:r>
+        <w:t xml:space="preserve"> increased by 3</w:t>
+      </w:r>
+      <w:r>
+        <w:t>,</w:t>
+      </w:r>
+      <w:r>
+        <w:t xml:space="preserve"> and </w:t>
+      </w:r>
+      <w:r>
+        <w:t xml:space="preserve">base </w:t>
+      </w:r>
+      <w:r>
+        <w:t>damage increased</w:t>
+      </w:r>
+      <w:r>
+        <w:t xml:space="preserve"> by 10.</w:t>
+      </w:r>
+    </w:p>
+    <w:p>
+      <w:pPr>
+        <w:pStyle w:val="ListParagraph"/>
+        <w:numPr>
+          <w:ilvl w:val="0"/>
+          <w:numId w:val="4"/>
+        </w:numPr>
+        <w:spacing w:after="0"/>
+      </w:pPr>
+      <w:r>
+        <w:t xml:space="preserve">Damage you take is divided by </w:t>
+      </w:r>
+      <w:proofErr w:type="gramStart"/>
       <w:r>
         <w:t>4</w:t>
       </w:r>
       <w:r>
-        <w:t xml:space="preserve"> times</w:t>
-      </w:r>
-      <w:r>
-        <w:t xml:space="preserve"> per stack. </w:t>
-      </w:r>
-    </w:p>
-    <w:p>
-      <w:pPr>
-        <w:pStyle w:val="ListParagraph"/>
-        <w:numPr>
-          <w:ilvl w:val="0"/>
-          <w:numId w:val="4"/>
-        </w:numPr>
-        <w:spacing w:after="0"/>
-      </w:pPr>
-      <w:r>
-        <w:t>Double your health</w:t>
-      </w:r>
-      <w:r>
-        <w:t xml:space="preserve"> but remove the first item you picked up.</w:t>
-      </w:r>
-    </w:p>
-    <w:p>
-      <w:pPr>
-        <w:pStyle w:val="ListParagraph"/>
-        <w:numPr>
-          <w:ilvl w:val="0"/>
-          <w:numId w:val="4"/>
-        </w:numPr>
-        <w:spacing w:after="0"/>
-      </w:pPr>
-      <w:r>
-        <w:t xml:space="preserve">Locks your max HP </w:t>
-      </w:r>
-      <w:r>
-        <w:t>to what</w:t>
-      </w:r>
-      <w:r>
-        <w:t xml:space="preserve"> it currently is</w:t>
-      </w:r>
-      <w:r>
-        <w:t>. Fire rate</w:t>
-      </w:r>
-      <w:r>
-        <w:t xml:space="preserve"> decreased by </w:t>
-      </w:r>
-      <w:r>
-        <w:t>3</w:t>
-      </w:r>
-      <w:r>
-        <w:t>, shot speed</w:t>
-      </w:r>
-      <w:r>
-        <w:t xml:space="preserve"> increased by 3</w:t>
-      </w:r>
-      <w:r>
-        <w:t>,</w:t>
-      </w:r>
-      <w:r>
-        <w:t xml:space="preserve"> and </w:t>
-      </w:r>
-      <w:r>
-        <w:t xml:space="preserve">base </w:t>
-      </w:r>
-      <w:r>
-        <w:t>damage increased</w:t>
-      </w:r>
-      <w:r>
-        <w:t xml:space="preserve"> by 10.</w:t>
-      </w:r>
-    </w:p>
-    <w:p>
-      <w:pPr>
-        <w:pStyle w:val="ListParagraph"/>
-        <w:numPr>
-          <w:ilvl w:val="0"/>
-          <w:numId w:val="4"/>
-        </w:numPr>
-        <w:spacing w:after="0"/>
-      </w:pPr>
-      <w:r>
-        <w:t xml:space="preserve">Damage you take is divided by </w:t>
-      </w:r>
-      <w:r>
-        <w:t>4</w:t>
-      </w:r>
-      <w:r>
-        <w:t xml:space="preserve">, but occurs </w:t>
+        <w:t>, but</w:t>
+      </w:r>
+      <w:proofErr w:type="gramEnd"/>
+      <w:r>
+        <w:t xml:space="preserve"> occurs </w:t>
       </w:r>
       <w:r>
         <w:t xml:space="preserve">3 times over the course of </w:t>
@@ -928,7 +1064,15 @@
         <w:t>th</w:t>
       </w:r>
       <w:r>
-        <w:t xml:space="preserve"> shot leaves a trail of short-lasting wapant creep on the floor. Size of </w:t>
+        <w:t xml:space="preserve"> shot leaves a trail of short-lasting </w:t>
+      </w:r>
+      <w:proofErr w:type="spellStart"/>
+      <w:r>
+        <w:t>wapant</w:t>
+      </w:r>
+      <w:proofErr w:type="spellEnd"/>
+      <w:r>
+        <w:t xml:space="preserve"> creep on the floor. Size of </w:t>
       </w:r>
       <w:r>
         <w:t>creep</w:t>
@@ -947,7 +1091,15 @@
         <w:spacing w:after="0"/>
       </w:pPr>
       <w:r>
-        <w:t>10% chance for bullets to leave a trail of bullets behind them. These bullets have high range, slow movespeed and random movement direction</w:t>
+        <w:t xml:space="preserve">10% chance for bullets to leave a trail of bullets behind them. These bullets have high range, slow </w:t>
+      </w:r>
+      <w:proofErr w:type="spellStart"/>
+      <w:r>
+        <w:t>movespeed</w:t>
+      </w:r>
+      <w:proofErr w:type="spellEnd"/>
+      <w:r>
+        <w:t xml:space="preserve"> and random movement direction</w:t>
       </w:r>
       <w:r>
         <w:t xml:space="preserve"> AND can collide with each other (but don’t die on hit)</w:t>
@@ -1074,7 +1226,6 @@
         <w:spacing w:after="0"/>
       </w:pPr>
       <w:r>
-        <w:lastRenderedPageBreak/>
         <w:t xml:space="preserve">Bullets get a random </w:t>
       </w:r>
       <w:r>
@@ -1287,52 +1438,180 @@
         <w:spacing w:after="0"/>
       </w:pPr>
       <w:r>
-        <w:t xml:space="preserve">I like the idea of enemies having a tiny chance to drop a card (tarot card, maybe?), and from then on every game you play it draws 3 of the cards you’ve collected and you can choose one that adds a little spice to the run. If a card drops during a run you can choose to activate it then and there as well. I think they should be net positive but give some interesting downside. Cards should also have a weight assigned to them so some are less likely to spawn than others, which could make for some fun when you’re offered a very rare card. A wild card that has a randomised effect would also be fun. </w:t>
-      </w:r>
-    </w:p>
-    <w:p>
-      <w:pPr>
-        <w:spacing w:after="0"/>
-      </w:pPr>
-    </w:p>
-    <w:p>
-      <w:pPr>
-        <w:spacing w:after="0"/>
-      </w:pPr>
-      <w:r>
-        <w:t>At the end of each run, the total xp you got can be spent in a little store to unlock permanent upgrades, like more HP drops and 20 minute till dawn-esque rune upgrades. Every 5 upgrades you unlock gets you a new weapon (should be in a set order, i.e. you start with the pistol, after 5 upgrades you get a shotgun, a further 5 gets you another thing, etc.). Having a little skill tree could also be fun and lead to some pog moments when you unlock the ‘omega upgrades’.</w:t>
-      </w:r>
-    </w:p>
-    <w:p>
-      <w:pPr>
-        <w:spacing w:after="0"/>
-      </w:pPr>
-    </w:p>
-    <w:p>
-      <w:pPr>
-        <w:spacing w:after="0"/>
-      </w:pPr>
-      <w:r>
-        <w:t xml:space="preserve">The structure of the game should be kinda RoR-esque, i.e. you start in one area, then go to another, then to another, with the last thing you do in each area be fighting a miniboss. Maybe 5-10 waves </w:t>
+        <w:t xml:space="preserve">I like the idea of enemies having a tiny chance to drop a card (tarot card, maybe?), and from then </w:t>
+      </w:r>
+      <w:proofErr w:type="gramStart"/>
+      <w:r>
+        <w:t>on</w:t>
+      </w:r>
+      <w:proofErr w:type="gramEnd"/>
+      <w:r>
+        <w:t xml:space="preserve"> every game you play it draws 3 of the cards you’ve collected and you can choose one that adds a little spice to the run. If a card drops during a </w:t>
+      </w:r>
+      <w:proofErr w:type="gramStart"/>
+      <w:r>
+        <w:t>run</w:t>
+      </w:r>
+      <w:proofErr w:type="gramEnd"/>
+      <w:r>
+        <w:t xml:space="preserve"> you can choose to activate it then and there as well. I think they should be net positive but give some interesting downside. Cards should also have a weight assigned to them so some are less likely to spawn than others, which could make for some fun when you’re offered a very rare card. A wild card that has a randomised effect would also be fun. </w:t>
+      </w:r>
+    </w:p>
+    <w:p>
+      <w:pPr>
+        <w:spacing w:after="0"/>
+      </w:pPr>
+    </w:p>
+    <w:p>
+      <w:pPr>
+        <w:spacing w:after="0"/>
+      </w:pPr>
+      <w:r>
+        <w:t xml:space="preserve">At the end of each run, the total </w:t>
+      </w:r>
+      <w:proofErr w:type="spellStart"/>
+      <w:r>
+        <w:t>xp</w:t>
+      </w:r>
+      <w:proofErr w:type="spellEnd"/>
+      <w:r>
+        <w:t xml:space="preserve"> you got can be spent in a little store to unlock permanent upgrades, like more HP drops and 20 </w:t>
+      </w:r>
+      <w:proofErr w:type="gramStart"/>
+      <w:r>
+        <w:t>minute</w:t>
+      </w:r>
+      <w:proofErr w:type="gramEnd"/>
+      <w:r>
+        <w:t xml:space="preserve"> till dawn-</w:t>
+      </w:r>
+      <w:proofErr w:type="spellStart"/>
+      <w:r>
+        <w:t>esque</w:t>
+      </w:r>
+      <w:proofErr w:type="spellEnd"/>
+      <w:r>
+        <w:t xml:space="preserve"> rune upgrades. Every 5 upgrades you unlock gets you a new weapon (should be in a set order, </w:t>
+      </w:r>
+      <w:proofErr w:type="gramStart"/>
+      <w:r>
+        <w:t>i.e.</w:t>
+      </w:r>
+      <w:proofErr w:type="gramEnd"/>
+      <w:r>
+        <w:t xml:space="preserve"> you start with the pistol, after 5 upgrades you get a shotgun, a further 5 gets you another thing, etc.). Having a little skill tree could also be fun and lead to some </w:t>
+      </w:r>
+      <w:proofErr w:type="spellStart"/>
+      <w:r>
+        <w:t>pog</w:t>
+      </w:r>
+      <w:proofErr w:type="spellEnd"/>
+      <w:r>
+        <w:t xml:space="preserve"> moments when you unlock the ‘omega </w:t>
+      </w:r>
+      <w:proofErr w:type="gramStart"/>
+      <w:r>
+        <w:t>upgrades’</w:t>
+      </w:r>
+      <w:proofErr w:type="gramEnd"/>
+      <w:r>
+        <w:t>.</w:t>
+      </w:r>
+    </w:p>
+    <w:p>
+      <w:pPr>
+        <w:spacing w:after="0"/>
+      </w:pPr>
+    </w:p>
+    <w:p>
+      <w:pPr>
+        <w:spacing w:after="0"/>
+      </w:pPr>
+      <w:r>
+        <w:t xml:space="preserve">The structure of the game should be </w:t>
+      </w:r>
+      <w:proofErr w:type="spellStart"/>
+      <w:r>
+        <w:t>kinda</w:t>
+      </w:r>
+      <w:proofErr w:type="spellEnd"/>
+      <w:r>
+        <w:t xml:space="preserve"> </w:t>
+      </w:r>
+      <w:proofErr w:type="spellStart"/>
+      <w:r>
+        <w:t>RoR-esque</w:t>
+      </w:r>
+      <w:proofErr w:type="spellEnd"/>
+      <w:r>
+        <w:t xml:space="preserve">, </w:t>
+      </w:r>
+      <w:proofErr w:type="gramStart"/>
+      <w:r>
+        <w:t>i.e.</w:t>
+      </w:r>
+      <w:proofErr w:type="gramEnd"/>
+      <w:r>
+        <w:t xml:space="preserve"> you start in one area, then go to another, then to another, with the last thing you do in each area be fighting a </w:t>
+      </w:r>
+      <w:proofErr w:type="spellStart"/>
+      <w:r>
+        <w:t>miniboss</w:t>
+      </w:r>
+      <w:proofErr w:type="spellEnd"/>
+      <w:r>
+        <w:t xml:space="preserve">. Maybe 5-10 waves </w:t>
       </w:r>
       <w:r>
         <w:t xml:space="preserve">per area </w:t>
       </w:r>
       <w:r>
-        <w:t xml:space="preserve">would be funny. Possibly a lil slay the spire-esque route progression could be fun. Areas don’t need to be unique, but could be kinda randomly generated, like it generates a list of 5 enemy types to use, a particular sprite sheet to use, a particular palette swap setting thing, and chooses between one of the maps. </w:t>
-      </w:r>
-    </w:p>
-    <w:p>
-      <w:pPr>
-        <w:spacing w:after="0"/>
-      </w:pPr>
-    </w:p>
-    <w:p>
-      <w:pPr>
-        <w:spacing w:after="0"/>
-      </w:pPr>
-      <w:r>
-        <w:t>I love that sense that I used to get from the old Star Wars DS games of there being secret doors and the like I could see were there but didn’t know how to access – this could be very fun to recreate, with very rare locked red doors in maps that can only be unlocked with a certain, very lategame key item meta unlock</w:t>
+        <w:t xml:space="preserve">would be funny. Possibly a </w:t>
+      </w:r>
+      <w:proofErr w:type="spellStart"/>
+      <w:r>
+        <w:t>lil</w:t>
+      </w:r>
+      <w:proofErr w:type="spellEnd"/>
+      <w:r>
+        <w:t xml:space="preserve"> slay the spire-</w:t>
+      </w:r>
+      <w:proofErr w:type="spellStart"/>
+      <w:r>
+        <w:t>esque</w:t>
+      </w:r>
+      <w:proofErr w:type="spellEnd"/>
+      <w:r>
+        <w:t xml:space="preserve"> route progression could be fun. Areas don’t need to be unique, but could be </w:t>
+      </w:r>
+      <w:proofErr w:type="spellStart"/>
+      <w:r>
+        <w:t>kinda</w:t>
+      </w:r>
+      <w:proofErr w:type="spellEnd"/>
+      <w:r>
+        <w:t xml:space="preserve"> randomly generated, like it generates a list of 5 enemy types to use, a particular sprite sheet to use, a particular palette swap setting thing, and chooses between one of the maps. </w:t>
+      </w:r>
+    </w:p>
+    <w:p>
+      <w:pPr>
+        <w:spacing w:after="0"/>
+      </w:pPr>
+    </w:p>
+    <w:p>
+      <w:pPr>
+        <w:spacing w:after="0"/>
+      </w:pPr>
+      <w:r>
+        <w:t xml:space="preserve">I love that sense that I used to get from the old Star Wars DS games of there being secret doors and the like I could see were there but didn’t know how to access – this could be very fun to recreate, with very rare locked red doors in maps that can only be unlocked with a certain, very </w:t>
+      </w:r>
+      <w:proofErr w:type="spellStart"/>
+      <w:r>
+        <w:t>lategame</w:t>
+      </w:r>
+      <w:proofErr w:type="spellEnd"/>
+      <w:r>
+        <w:t xml:space="preserve"> key item meta unlock</w:t>
       </w:r>
       <w:r>
         <w:t xml:space="preserve">, that are, until that point, very mysterious. </w:t>
@@ -1341,7 +1620,15 @@
         <w:t xml:space="preserve">Obviously there would need to be something to go behind </w:t>
       </w:r>
       <w:r>
-        <w:t>them in order for that to not be a scam</w:t>
+        <w:t xml:space="preserve">them </w:t>
+      </w:r>
+      <w:proofErr w:type="gramStart"/>
+      <w:r>
+        <w:t>in order for</w:t>
+      </w:r>
+      <w:proofErr w:type="gramEnd"/>
+      <w:r>
+        <w:t xml:space="preserve"> that to not be a scam</w:t>
       </w:r>
       <w:r>
         <w:t xml:space="preserve"> – they</w:t>

</xml_diff>

<commit_message>
the much anticipated POOPOO UPDATE!
Added the saw shot item. Reorganised a lot of the code in HPDamageDie so it's not as ugly, and collision/triggers work the same regarding dealing damage. All on-hit effects now have a method "RollOnHit", that rolls/applies its effect on hit - this was done so things like the sawshot can cause things like bleed procs despite, ya know, only hitting enemies one time. Shit like creep and orbitals now don't cause a specific cooldown thing in its victim's HPDamageDie, but rather tick every so often (the tick interval can be set from DealDamage, by default for bullets and the like it's 1)
</commit_message>
<xml_diff>
--- a/Shit to do for vampire marty.docx
+++ b/Shit to do for vampire marty.docx
@@ -279,6 +279,31 @@
         <w:spacing w:after="0"/>
       </w:pPr>
       <w:r>
+        <w:t>Chance for bullets to stick to enemies, doing your 20% of your bullet damage 5 times</w:t>
+      </w:r>
+      <w:r>
+        <w:t xml:space="preserve"> (+5 per stack).</w:t>
+      </w:r>
+      <w:r>
+        <w:t xml:space="preserve"> </w:t>
+      </w:r>
+      <w:r>
+        <w:t>Each damage creates</w:t>
+      </w:r>
+      <w:r>
+        <w:t xml:space="preserve"> a small puddle of bloody creep that damages other enemies.</w:t>
+      </w:r>
+    </w:p>
+    <w:p>
+      <w:pPr>
+        <w:pStyle w:val="ListParagraph"/>
+        <w:numPr>
+          <w:ilvl w:val="0"/>
+          <w:numId w:val="4"/>
+        </w:numPr>
+        <w:spacing w:after="0"/>
+      </w:pPr>
+      <w:r>
         <w:t>Picking up XP damages every enemy for 5HP per stack.</w:t>
       </w:r>
     </w:p>
@@ -389,6 +414,7 @@
         <w:spacing w:after="0"/>
       </w:pPr>
       <w:r>
+        <w:lastRenderedPageBreak/>
         <w:t>Shot speed, range, and movement speed up.</w:t>
       </w:r>
     </w:p>
@@ -402,7 +428,6 @@
         <w:spacing w:after="0"/>
       </w:pPr>
       <w:r>
-        <w:lastRenderedPageBreak/>
         <w:t xml:space="preserve">Every 5 seconds, every enemy bullet in a certain radius gets turned into a friendly projectile </w:t>
       </w:r>
       <w:r>

</xml_diff>

<commit_message>
everybody wants to be my enemy
OH THe misery.

two new enemies.
</commit_message>
<xml_diff>
--- a/Shit to do for vampire marty.docx
+++ b/Shit to do for vampire marty.docx
@@ -4,16 +4,48 @@
   <w:body>
     <w:p>
       <w:r>
-        <w:t>Regarding visual artstyle, I aim for designs to all be fairly simple. Colour palette should be</w:t>
-      </w:r>
-      <w:r>
-        <w:t xml:space="preserve"> fairly simple and allow for vibrant colours but also not too visually disruptive</w:t>
-      </w:r>
-      <w:r>
-        <w:t>. Not really low-poly as such, but obviously keep polys to a minimum as to keep performance at a reasonable level.</w:t>
-      </w:r>
-      <w:r>
-        <w:t xml:space="preserve"> Overall it</w:t>
+        <w:t xml:space="preserve">Regarding visual artstyle, I aim for designs to all be </w:t>
+      </w:r>
+      <w:proofErr w:type="gramStart"/>
+      <w:r>
+        <w:t>fairly simple</w:t>
+      </w:r>
+      <w:proofErr w:type="gramEnd"/>
+      <w:r>
+        <w:t>. Colour palette should be</w:t>
+      </w:r>
+      <w:r>
+        <w:t xml:space="preserve"> </w:t>
+      </w:r>
+      <w:proofErr w:type="gramStart"/>
+      <w:r>
+        <w:t>fairly simple</w:t>
+      </w:r>
+      <w:proofErr w:type="gramEnd"/>
+      <w:r>
+        <w:t xml:space="preserve"> and allow for vibrant colours but also not too visually disruptive</w:t>
+      </w:r>
+      <w:r>
+        <w:t xml:space="preserve">. Not really </w:t>
+      </w:r>
+      <w:proofErr w:type="gramStart"/>
+      <w:r>
+        <w:t>low-poly</w:t>
+      </w:r>
+      <w:proofErr w:type="gramEnd"/>
+      <w:r>
+        <w:t xml:space="preserve"> as such, but obviously keep polys to a minimum as to keep performance at a reasonable level.</w:t>
+      </w:r>
+      <w:r>
+        <w:t xml:space="preserve"> </w:t>
+      </w:r>
+      <w:proofErr w:type="gramStart"/>
+      <w:r>
+        <w:t>Overall</w:t>
+      </w:r>
+      <w:proofErr w:type="gramEnd"/>
+      <w:r>
+        <w:t xml:space="preserve"> it</w:t>
       </w:r>
       <w:r>
         <w:t xml:space="preserve"> should be models, with some sprites used just for things like the dark arts swing, status effects, e</w:t>
@@ -27,7 +59,15 @@
         <w:t xml:space="preserve">Enemy designs should </w:t>
       </w:r>
       <w:r>
-        <w:t>be cool but I feel like some kinda disturbing/weird/horror-ish designs for the aliens could go hard</w:t>
+        <w:t xml:space="preserve">be </w:t>
+      </w:r>
+      <w:proofErr w:type="gramStart"/>
+      <w:r>
+        <w:t>cool</w:t>
+      </w:r>
+      <w:proofErr w:type="gramEnd"/>
+      <w:r>
+        <w:t xml:space="preserve"> but I feel like some kinda disturbing/weird/horror-ish designs for the aliens could go hard</w:t>
       </w:r>
       <w:r>
         <w:t xml:space="preserve"> (and link somewhat to a sense of comedy with this dumbass caveman destroying all these horrors beyond my comprehension)</w:t>
@@ -38,7 +78,15 @@
         <w:t>For sound design, I want things to have a kinda consistent, synthy vibe, kinda like what Spelunky does, but less of a focus on retro sorta sounds.</w:t>
       </w:r>
       <w:r>
-        <w:t xml:space="preserve"> So </w:t>
+        <w:t xml:space="preserve"> </w:t>
+      </w:r>
+      <w:proofErr w:type="gramStart"/>
+      <w:r>
+        <w:t>So</w:t>
+      </w:r>
+      <w:proofErr w:type="gramEnd"/>
+      <w:r>
+        <w:t xml:space="preserve"> </w:t>
       </w:r>
       <w:r>
         <w:t>I reckon as many SFX as possible should be made with the hardware synths, with plugin processing as needed.</w:t>
@@ -47,7 +95,15 @@
         <w:t xml:space="preserve"> This links to music since a lot of the SFX will be quite tonal</w:t>
       </w:r>
       <w:r>
-        <w:t>, so I think picking a key signature, and then switching between modes for each track (i.e. minor for one, dorian for another, mixolodian for another)</w:t>
+        <w:t>, so I think picking a key signature, and then switching between modes for each track (</w:t>
+      </w:r>
+      <w:proofErr w:type="gramStart"/>
+      <w:r>
+        <w:t>i.e.</w:t>
+      </w:r>
+      <w:proofErr w:type="gramEnd"/>
+      <w:r>
+        <w:t xml:space="preserve"> minor for one, dorian for another, mixolodian for another)</w:t>
       </w:r>
       <w:r>
         <w:t xml:space="preserve"> will be a cool idea that will help SFX not sound dissonant with the music.</w:t>
@@ -83,7 +139,15 @@
         <w:t xml:space="preserve"> or sth) and </w:t>
       </w:r>
       <w:r>
-        <w:t>then a sendmessage to any script that deals with the on kill effects</w:t>
+        <w:t xml:space="preserve">then a sendmessage to any script that deals with the </w:t>
+      </w:r>
+      <w:proofErr w:type="gramStart"/>
+      <w:r>
+        <w:t>on kill</w:t>
+      </w:r>
+      <w:proofErr w:type="gramEnd"/>
+      <w:r>
+        <w:t xml:space="preserve"> effects</w:t>
       </w:r>
       <w:r>
         <w:t xml:space="preserve"> of that particular type of obstacle.</w:t>
@@ -96,7 +160,15 @@
     </w:p>
     <w:p>
       <w:r>
-        <w:t>Need to set it so the level is bounded by a completely invulnerable type of wall that the player can’t get past but enemies can.</w:t>
+        <w:t xml:space="preserve">Need to set it so the level is bounded by a completely invulnerable type of wall that the player can’t get </w:t>
+      </w:r>
+      <w:proofErr w:type="gramStart"/>
+      <w:r>
+        <w:t>past</w:t>
+      </w:r>
+      <w:proofErr w:type="gramEnd"/>
+      <w:r>
+        <w:t xml:space="preserve"> but enemies can.</w:t>
       </w:r>
       <w:r>
         <w:t xml:space="preserve"> Should then make it so the camera’s bounds are set automatically by the positions of these walls.</w:t>
@@ -194,7 +266,15 @@
         </w:numPr>
       </w:pPr>
       <w:r>
-        <w:t>XP rock – drops a number of XP orbs when destroyed.</w:t>
+        <w:t xml:space="preserve">XP rock – drops </w:t>
+      </w:r>
+      <w:proofErr w:type="gramStart"/>
+      <w:r>
+        <w:t>a number of</w:t>
+      </w:r>
+      <w:proofErr w:type="gramEnd"/>
+      <w:r>
+        <w:t xml:space="preserve"> XP orbs when destroyed.</w:t>
       </w:r>
     </w:p>
     <w:p>
@@ -393,7 +473,15 @@
         </w:numPr>
       </w:pPr>
       <w:r>
-        <w:t>Add a method (public void Undo())</w:t>
+        <w:t xml:space="preserve">Add a method (public void </w:t>
+      </w:r>
+      <w:proofErr w:type="gramStart"/>
+      <w:r>
+        <w:t>Undo(</w:t>
+      </w:r>
+      <w:proofErr w:type="gramEnd"/>
+      <w:r>
+        <w:t>))</w:t>
       </w:r>
       <w:r>
         <w:t xml:space="preserve"> within the item that undos any stat changes associated with the item. </w:t>
@@ -435,7 +523,15 @@
         <w:t xml:space="preserve"> statement so </w:t>
       </w:r>
       <w:r>
-        <w:t>getting multiple of the item does the correct thing (i.e. incrementing an existing script’s instances vs adding a new version of the script).</w:t>
+        <w:t>getting multiple of the item does the correct thing (</w:t>
+      </w:r>
+      <w:proofErr w:type="gramStart"/>
+      <w:r>
+        <w:t>i.e.</w:t>
+      </w:r>
+      <w:proofErr w:type="gramEnd"/>
+      <w:r>
+        <w:t xml:space="preserve"> incrementing an existing script’s instances vs adding a new version of the script).</w:t>
       </w:r>
     </w:p>
     <w:p>
@@ -467,8 +563,13 @@
       <w:pPr>
         <w:spacing w:after="0"/>
       </w:pPr>
-      <w:r>
-        <w:t xml:space="preserve">So each item pedestal has a 1/20 chance to be a special type. Once an item has been selected to be special, </w:t>
+      <w:proofErr w:type="gramStart"/>
+      <w:r>
+        <w:t>So</w:t>
+      </w:r>
+      <w:proofErr w:type="gramEnd"/>
+      <w:r>
+        <w:t xml:space="preserve"> each item pedestal has a 1/20 chance to be a special type. Once an item has been selected to be special, </w:t>
       </w:r>
       <w:r>
         <w:t xml:space="preserve">it then </w:t>
@@ -580,7 +681,15 @@
         <w:t xml:space="preserve">Gives enemies 1 of the item, </w:t>
       </w:r>
       <w:r>
-        <w:t>but every time an enemy dies within the next 2 rounds there’s a 5% chance they drop one of the item.</w:t>
+        <w:t xml:space="preserve">but every time an </w:t>
+      </w:r>
+      <w:proofErr w:type="gramStart"/>
+      <w:r>
+        <w:t>enemy dies</w:t>
+      </w:r>
+      <w:proofErr w:type="gramEnd"/>
+      <w:r>
+        <w:t xml:space="preserve"> within the next 2 rounds there’s a 5% chance they drop one of the item.</w:t>
       </w:r>
       <w:r>
         <w:t xml:space="preserve"> After 2 rounds the enemies lose this item.</w:t>
@@ -708,26 +817,19 @@
         </w:numPr>
         <w:spacing w:after="0"/>
       </w:pPr>
-      <w:r>
-        <w:t xml:space="preserve">Summons a slow-moving but homing projectile that </w:t>
-      </w:r>
-      <w:r>
-        <w:t xml:space="preserve">explodes when hitting you. This explosion deals </w:t>
-      </w:r>
-      <w:r>
-        <w:t>150</w:t>
-      </w:r>
-      <w:r>
-        <w:t xml:space="preserve"> damage to EVERYTHING in its area. </w:t>
-      </w:r>
-      <w:r>
-        <w:t>This projectile does not disappear, instead you have to destroy it (it explodes on hit, obviously)</w:t>
-      </w:r>
-      <w:r>
-        <w:t>, it has 100 HP.</w:t>
-      </w:r>
-      <w:r>
-        <w:t xml:space="preserve"> The enemy has 150 HP but takes no damage from explosions.</w:t>
+      <w:proofErr w:type="gramStart"/>
+      <w:r>
+        <w:t>Very fast enemy,</w:t>
+      </w:r>
+      <w:proofErr w:type="gramEnd"/>
+      <w:r>
+        <w:t xml:space="preserve"> deals no damage (just give it a finaldamagemult of 0)</w:t>
+      </w:r>
+      <w:r>
+        <w:t xml:space="preserve">, but they grab you and hold you in place </w:t>
+      </w:r>
+      <w:r>
+        <w:t>until they die. Have 150 HP and only spawn in groups of 2 or so.</w:t>
       </w:r>
     </w:p>
     <w:p>
@@ -740,13 +842,10 @@
         <w:spacing w:after="0"/>
       </w:pPr>
       <w:r>
-        <w:t>Very fast enemy, deals no damage (just give it a finaldamagemult of 0)</w:t>
-      </w:r>
-      <w:r>
-        <w:t xml:space="preserve">, but they grab you and hold you in place </w:t>
-      </w:r>
-      <w:r>
-        <w:t>until they die. Have 150 HP and only spawn in groups of 2 or so.</w:t>
+        <w:t>Enemy that tries to teleport on top of you</w:t>
+      </w:r>
+      <w:r>
+        <w:t xml:space="preserve"> (with a little delay).</w:t>
       </w:r>
     </w:p>
     <w:p>
@@ -759,10 +858,39 @@
         <w:spacing w:after="0"/>
       </w:pPr>
       <w:r>
-        <w:t>Enemy that tries to teleport on top of you</w:t>
-      </w:r>
-      <w:r>
-        <w:t xml:space="preserve"> (with a little delay).</w:t>
+        <w:t xml:space="preserve">Summons </w:t>
+      </w:r>
+      <w:r>
+        <w:t>a big vertical wall tha</w:t>
+      </w:r>
+      <w:r>
+        <w:t xml:space="preserve">t </w:t>
+      </w:r>
+      <w:r>
+        <w:t xml:space="preserve">moves across the screen </w:t>
+      </w:r>
+      <w:r>
+        <w:t xml:space="preserve">can’t be dodged through. </w:t>
+      </w:r>
+      <w:r>
+        <w:t>Gaps in the wall open and close on a timer</w:t>
+      </w:r>
+      <w:r>
+        <w:t xml:space="preserve"> (</w:t>
+      </w:r>
+      <w:proofErr w:type="gramStart"/>
+      <w:r>
+        <w:t>i.e.</w:t>
+      </w:r>
+      <w:proofErr w:type="gramEnd"/>
+      <w:r>
+        <w:t xml:space="preserve"> with consistent timing)</w:t>
+      </w:r>
+      <w:r>
+        <w:t xml:space="preserve"> and you have to get through via them. </w:t>
+      </w:r>
+      <w:r>
+        <w:t>They only summon the walls once every 15 seconds or so but can do so repeatedly when they’re alive.</w:t>
       </w:r>
     </w:p>
     <w:p>
@@ -775,35 +903,59 @@
         <w:spacing w:after="0"/>
       </w:pPr>
       <w:r>
-        <w:t xml:space="preserve">Summons </w:t>
-      </w:r>
-      <w:r>
-        <w:t>a big vertical wall tha</w:t>
-      </w:r>
-      <w:r>
-        <w:t xml:space="preserve">t </w:t>
-      </w:r>
-      <w:r>
-        <w:t xml:space="preserve">moves across the screen </w:t>
-      </w:r>
-      <w:r>
-        <w:t xml:space="preserve">can’t be dodged through. </w:t>
-      </w:r>
-      <w:r>
-        <w:t>Gaps in the wall open and close on a timer</w:t>
-      </w:r>
-      <w:r>
-        <w:t xml:space="preserve"> (i.e. with consistent timing)</w:t>
-      </w:r>
-      <w:r>
-        <w:t xml:space="preserve"> and you have to get through </w:t>
-      </w:r>
+        <w:t xml:space="preserve">Fires a </w:t>
+      </w:r>
+      <w:r>
+        <w:t>lazer</w:t>
+      </w:r>
+      <w:r>
+        <w:t>, but only does so in the cardinal (up/down/left/right) direction</w:t>
+      </w:r>
+      <w:r>
+        <w:t>s</w:t>
+      </w:r>
+      <w:r>
+        <w:t xml:space="preserve"> and when you could get hit by it.</w:t>
+      </w:r>
+    </w:p>
+    <w:p>
+      <w:pPr>
+        <w:pStyle w:val="ListParagraph"/>
+        <w:numPr>
+          <w:ilvl w:val="0"/>
+          <w:numId w:val="7"/>
+        </w:numPr>
+        <w:spacing w:after="0"/>
+      </w:pPr>
       <w:r>
         <w:lastRenderedPageBreak/>
-        <w:t xml:space="preserve">via them. </w:t>
-      </w:r>
-      <w:r>
-        <w:t>They only summon the walls once every 15 seconds or so but can do so repeatedly when they’re alive.</w:t>
+        <w:t xml:space="preserve">Shoots a slow-moving projectile that </w:t>
+      </w:r>
+      <w:r>
+        <w:t>deals no damage, but</w:t>
+      </w:r>
+      <w:r>
+        <w:t xml:space="preserve"> spawns creep as it moves and</w:t>
+      </w:r>
+      <w:r>
+        <w:t xml:space="preserve"> </w:t>
+      </w:r>
+      <w:r>
+        <w:t xml:space="preserve">creates a huge puddle of </w:t>
+      </w:r>
+      <w:proofErr w:type="gramStart"/>
+      <w:r>
+        <w:t>creep</w:t>
+      </w:r>
+      <w:r>
+        <w:t xml:space="preserve">  where</w:t>
+      </w:r>
+      <w:proofErr w:type="gramEnd"/>
+      <w:r>
+        <w:t xml:space="preserve"> </w:t>
+      </w:r>
+      <w:r>
+        <w:t>it hits you/lands after 3 seconds.</w:t>
       </w:r>
     </w:p>
     <w:p>
@@ -816,19 +968,13 @@
         <w:spacing w:after="0"/>
       </w:pPr>
       <w:r>
-        <w:t xml:space="preserve">Fires a </w:t>
-      </w:r>
-      <w:r>
-        <w:t>lazer</w:t>
-      </w:r>
-      <w:r>
-        <w:t>, but only does so in the cardinal (up/down/left/right) direction</w:t>
-      </w:r>
-      <w:r>
-        <w:t>s</w:t>
-      </w:r>
-      <w:r>
-        <w:t xml:space="preserve"> and when you could get hit by it.</w:t>
+        <w:t xml:space="preserve">Walks around slowly and randomly, but charges at you insanely quickly </w:t>
+      </w:r>
+      <w:r>
+        <w:t xml:space="preserve">whenever you get </w:t>
+      </w:r>
+      <w:r>
+        <w:t>on the same x or y coordinate as it.</w:t>
       </w:r>
     </w:p>
     <w:p>
@@ -841,89 +987,545 @@
         <w:spacing w:after="0"/>
       </w:pPr>
       <w:r>
-        <w:t xml:space="preserve">Shoots a slow-moving projectile that </w:t>
-      </w:r>
-      <w:r>
-        <w:t>deals no damage, but</w:t>
-      </w:r>
-      <w:r>
-        <w:t xml:space="preserve"> spawns creep as it moves and</w:t>
-      </w:r>
+        <w:t>Fires lightning at you.</w:t>
+      </w:r>
+      <w:r>
+        <w:t xml:space="preserve"> Just like an infinite range</w:t>
+      </w:r>
+      <w:r>
+        <w:t>, infinitely piercing shot.</w:t>
+      </w:r>
+    </w:p>
+    <w:p>
+      <w:pPr>
+        <w:pStyle w:val="ListParagraph"/>
+        <w:numPr>
+          <w:ilvl w:val="0"/>
+          <w:numId w:val="7"/>
+        </w:numPr>
+        <w:spacing w:after="0"/>
+      </w:pPr>
+      <w:r>
+        <w:t>Fires curving lazer, kinda like what the Colossus final bosses from Towerclimb do.</w:t>
+      </w:r>
+    </w:p>
+    <w:p>
+      <w:pPr>
+        <w:pStyle w:val="ListParagraph"/>
+        <w:numPr>
+          <w:ilvl w:val="0"/>
+          <w:numId w:val="7"/>
+        </w:numPr>
+        <w:spacing w:after="0"/>
+      </w:pPr>
+      <w:r>
+        <w:t>Spawns a circle on your position and one second or so later, deals damage to that area</w:t>
+      </w:r>
+      <w:r>
+        <w:t>.</w:t>
+      </w:r>
+    </w:p>
+    <w:p>
+      <w:pPr>
+        <w:pStyle w:val="ListParagraph"/>
+        <w:numPr>
+          <w:ilvl w:val="0"/>
+          <w:numId w:val="7"/>
+        </w:numPr>
+        <w:spacing w:after="0"/>
+      </w:pPr>
+      <w:r>
+        <w:t>Runs towards you very quickly, and drains your HP whenever it’s close to you, but gives this HP back upon death.</w:t>
+      </w:r>
+    </w:p>
+    <w:p>
+      <w:pPr>
+        <w:pStyle w:val="ListParagraph"/>
+        <w:numPr>
+          <w:ilvl w:val="0"/>
+          <w:numId w:val="7"/>
+        </w:numPr>
+        <w:spacing w:after="0"/>
+      </w:pPr>
+      <w:r>
+        <w:t>Spits a bunch of projectiles, monstro’s lung-style</w:t>
+      </w:r>
+      <w:r>
+        <w:t>, that create creep where they land.</w:t>
+      </w:r>
+    </w:p>
+    <w:p>
+      <w:pPr>
+        <w:pStyle w:val="ListParagraph"/>
+        <w:numPr>
+          <w:ilvl w:val="0"/>
+          <w:numId w:val="7"/>
+        </w:numPr>
+        <w:spacing w:after="0"/>
+      </w:pPr>
+      <w:r>
+        <w:t>Enemy that doesn’t attack or deal damage</w:t>
+      </w:r>
+      <w:r>
+        <w:t xml:space="preserve"> (but still walks towards you). Anything (</w:t>
+      </w:r>
+      <w:proofErr w:type="gramStart"/>
+      <w:r>
+        <w:t>i.e.</w:t>
+      </w:r>
+      <w:proofErr w:type="gramEnd"/>
+      <w:r>
+        <w:t xml:space="preserve"> you AND enemies) get a fire rate and damage up when standing in a certain radius of it.</w:t>
+      </w:r>
+    </w:p>
+    <w:p>
+      <w:pPr>
+        <w:spacing w:after="0"/>
+      </w:pPr>
+    </w:p>
+    <w:p>
+      <w:pPr>
+        <w:spacing w:after="0"/>
+      </w:pPr>
+      <w:r>
+        <w:t>Elite types:</w:t>
+      </w:r>
+    </w:p>
+    <w:p>
+      <w:pPr>
+        <w:pStyle w:val="ListParagraph"/>
+        <w:numPr>
+          <w:ilvl w:val="0"/>
+          <w:numId w:val="7"/>
+        </w:numPr>
+        <w:spacing w:after="0"/>
+      </w:pPr>
+      <w:r>
+        <w:t xml:space="preserve">Hmm. That’s a tough one. Hmmm. </w:t>
+      </w:r>
+      <w:r>
+        <w:t>Picks up and throws other enemies at you.</w:t>
+      </w:r>
+    </w:p>
+    <w:p>
+      <w:pPr>
+        <w:pStyle w:val="ListParagraph"/>
+        <w:numPr>
+          <w:ilvl w:val="0"/>
+          <w:numId w:val="7"/>
+        </w:numPr>
+        <w:spacing w:after="0"/>
+      </w:pPr>
+      <w:r>
+        <w:t>Can absorb your items temporarily, gives them back when it dies.</w:t>
+      </w:r>
+    </w:p>
+    <w:p>
+      <w:pPr>
+        <w:pStyle w:val="ListParagraph"/>
+        <w:numPr>
+          <w:ilvl w:val="0"/>
+          <w:numId w:val="7"/>
+        </w:numPr>
+        <w:spacing w:after="0"/>
+      </w:pPr>
+      <w:r>
+        <w:t>Buffs up nearby enemies.</w:t>
+      </w:r>
+    </w:p>
+    <w:p>
+      <w:pPr>
+        <w:pStyle w:val="ListParagraph"/>
+        <w:numPr>
+          <w:ilvl w:val="0"/>
+          <w:numId w:val="7"/>
+        </w:numPr>
+        <w:spacing w:after="0"/>
+      </w:pPr>
+      <w:r>
+        <w:t>Places sentry turrets as it moves.</w:t>
+      </w:r>
+    </w:p>
+    <w:p>
+      <w:pPr>
+        <w:pStyle w:val="ListParagraph"/>
+        <w:numPr>
+          <w:ilvl w:val="0"/>
+          <w:numId w:val="7"/>
+        </w:numPr>
+        <w:spacing w:after="0"/>
+      </w:pPr>
+      <w:r>
+        <w:t>Spawns homing mines every time it takes damage.</w:t>
+      </w:r>
+    </w:p>
+    <w:p>
+      <w:pPr>
+        <w:spacing w:after="0"/>
+      </w:pPr>
+    </w:p>
+    <w:p>
+      <w:pPr>
+        <w:spacing w:after="0"/>
+      </w:pPr>
+    </w:p>
+    <w:p>
+      <w:pPr>
+        <w:spacing w:after="0"/>
+      </w:pPr>
+      <w:r>
+        <w:t>Shit to do:</w:t>
+      </w:r>
+    </w:p>
+    <w:p>
+      <w:pPr>
+        <w:pStyle w:val="ListParagraph"/>
+        <w:numPr>
+          <w:ilvl w:val="0"/>
+          <w:numId w:val="2"/>
+        </w:numPr>
+        <w:spacing w:after="0"/>
+      </w:pPr>
+      <w:r>
+        <w:t xml:space="preserve">Add obstacles – mainly just simple stuff like pillars, as well as boxes that could be destroyed after damaging them enough, and holes in the ground that can be shot </w:t>
+      </w:r>
+      <w:proofErr w:type="gramStart"/>
+      <w:r>
+        <w:t>over</w:t>
+      </w:r>
+      <w:proofErr w:type="gramEnd"/>
+      <w:r>
+        <w:t xml:space="preserve"> but you can’t walk over. At the start of each </w:t>
+      </w:r>
+      <w:proofErr w:type="gramStart"/>
+      <w:r>
+        <w:t>wave</w:t>
+      </w:r>
+      <w:proofErr w:type="gramEnd"/>
+      <w:r>
+        <w:t xml:space="preserve"> it picks from ~15 different possible layouts. These will have to be meticulously designed since anything that makes dodging certain enemies impossible is cringe.</w:t>
+      </w:r>
+      <w:r>
+        <w:t xml:space="preserve"> Could be fun to also have special level hazards like spikes that come out of the ground for 1 second every 3 seconds, </w:t>
+      </w:r>
+      <w:r>
+        <w:t>segmentation plant-esque lazers, and so on. These level hazards should also hurt enemies</w:t>
+      </w:r>
+      <w:r>
+        <w:t>, for fun AND 4 phones.</w:t>
+      </w:r>
+    </w:p>
+    <w:p>
+      <w:pPr>
+        <w:pStyle w:val="ListParagraph"/>
+        <w:numPr>
+          <w:ilvl w:val="0"/>
+          <w:numId w:val="2"/>
+        </w:numPr>
+        <w:spacing w:after="0"/>
+      </w:pPr>
+      <w:r>
+        <w:t xml:space="preserve">Occasionally (rarer than </w:t>
+      </w:r>
+      <w:r>
+        <w:t xml:space="preserve">normal upgrades) you can be offered a replacement weapon or </w:t>
+      </w:r>
+      <w:r>
+        <w:t>replacement RMB ability.</w:t>
+      </w:r>
+    </w:p>
+    <w:p>
+      <w:pPr>
+        <w:pStyle w:val="ListParagraph"/>
+        <w:numPr>
+          <w:ilvl w:val="0"/>
+          <w:numId w:val="2"/>
+        </w:numPr>
+        <w:spacing w:after="0"/>
+      </w:pPr>
+      <w:r>
+        <w:t>Make it so you don’t deal contact damage by default, should be an upgrade.</w:t>
+      </w:r>
+    </w:p>
+    <w:p>
+      <w:pPr>
+        <w:pStyle w:val="ListParagraph"/>
+        <w:numPr>
+          <w:ilvl w:val="0"/>
+          <w:numId w:val="2"/>
+        </w:numPr>
+        <w:spacing w:after="0"/>
+      </w:pPr>
+      <w:r>
+        <w:t>Add armour, essentially damage reduction for various damage sources.</w:t>
+      </w:r>
+      <w:r>
+        <w:t xml:space="preserve"> This includes physical (damage from bullets), blast (damage from explosions), </w:t>
+      </w:r>
+      <w:r>
+        <w:t xml:space="preserve">status (damage from status effects). </w:t>
+      </w:r>
+      <w:r>
+        <w:t xml:space="preserve">There’s damage subtraction and damage </w:t>
+      </w:r>
+      <w:r>
+        <w:t>division for each kind.</w:t>
+      </w:r>
+    </w:p>
+    <w:p>
+      <w:pPr>
+        <w:spacing w:after="0"/>
+      </w:pPr>
+    </w:p>
+    <w:p>
+      <w:pPr>
+        <w:spacing w:after="0"/>
+      </w:pPr>
+      <w:r>
+        <w:t>Items to change:</w:t>
+      </w:r>
+    </w:p>
+    <w:p>
+      <w:pPr>
+        <w:pStyle w:val="ListParagraph"/>
+        <w:numPr>
+          <w:ilvl w:val="0"/>
+          <w:numId w:val="7"/>
+        </w:numPr>
+        <w:spacing w:after="0"/>
+      </w:pPr>
+      <w:r>
+        <w:t>Make dodgesplosion also convert enemy bullets to your bullets and fire them away from you. These bullets have whatever item effects they already had and deal the same damage they otherwise would have dealt to you.</w:t>
+      </w:r>
+    </w:p>
+    <w:p>
+      <w:pPr>
+        <w:spacing w:after="0"/>
+      </w:pPr>
+    </w:p>
+    <w:p>
+      <w:pPr>
+        <w:spacing w:after="0"/>
+      </w:pPr>
+      <w:r>
+        <w:t>Passive i</w:t>
+      </w:r>
+      <w:r>
+        <w:t>tems:</w:t>
+      </w:r>
+    </w:p>
+    <w:p>
+      <w:pPr>
+        <w:pStyle w:val="ListParagraph"/>
+        <w:numPr>
+          <w:ilvl w:val="0"/>
+          <w:numId w:val="4"/>
+        </w:numPr>
+        <w:spacing w:after="0"/>
+      </w:pPr>
+      <w:r>
+        <w:t xml:space="preserve">On contact with an enemy, deal </w:t>
+      </w:r>
+      <w:r>
+        <w:t>100 (+100 per stack) damage to them.</w:t>
+      </w:r>
+    </w:p>
+    <w:p>
+      <w:pPr>
+        <w:pStyle w:val="ListParagraph"/>
+        <w:numPr>
+          <w:ilvl w:val="0"/>
+          <w:numId w:val="4"/>
+        </w:numPr>
+        <w:spacing w:after="0"/>
+      </w:pPr>
+      <w:r>
+        <w:t xml:space="preserve">5% chance on hit to </w:t>
+      </w:r>
+      <w:r>
+        <w:t>disable</w:t>
+      </w:r>
+      <w:r>
+        <w:t xml:space="preserve"> a random script from an enemy</w:t>
+      </w:r>
+      <w:r>
+        <w:t xml:space="preserve"> for 5 seconds</w:t>
+      </w:r>
+      <w:r>
+        <w:t>.</w:t>
+      </w:r>
+    </w:p>
+    <w:p>
+      <w:pPr>
+        <w:pStyle w:val="ListParagraph"/>
+        <w:numPr>
+          <w:ilvl w:val="0"/>
+          <w:numId w:val="4"/>
+        </w:numPr>
+        <w:spacing w:after="0"/>
+      </w:pPr>
+      <w:r>
+        <w:t>On death, enemies split into 4 (+2 per stack) bullets that deal 25% (+25% per stack) of your bullet damage and have all your bullet effects.</w:t>
+      </w:r>
+    </w:p>
+    <w:p>
+      <w:pPr>
+        <w:pStyle w:val="ListParagraph"/>
+        <w:numPr>
+          <w:ilvl w:val="0"/>
+          <w:numId w:val="4"/>
+        </w:numPr>
+        <w:spacing w:after="0"/>
+      </w:pPr>
+      <w:r>
+        <w:t>Picking up XP damages every enemy for 5HP per stack.</w:t>
+      </w:r>
+    </w:p>
+    <w:p>
+      <w:pPr>
+        <w:pStyle w:val="ListParagraph"/>
+        <w:numPr>
+          <w:ilvl w:val="0"/>
+          <w:numId w:val="4"/>
+        </w:numPr>
+        <w:spacing w:after="0"/>
+      </w:pPr>
+      <w:r>
+        <w:lastRenderedPageBreak/>
+        <w:t xml:space="preserve">Upon killing an enemy, 1/round number chance to </w:t>
+      </w:r>
+      <w:r>
+        <w:t xml:space="preserve">summon a familiar with 50 HP that runs around </w:t>
+      </w:r>
+      <w:r>
+        <w:t>and shoots at enemies</w:t>
+      </w:r>
+      <w:r>
+        <w:t>.</w:t>
+      </w:r>
+    </w:p>
+    <w:p>
+      <w:pPr>
+        <w:pStyle w:val="ListParagraph"/>
+        <w:numPr>
+          <w:ilvl w:val="0"/>
+          <w:numId w:val="4"/>
+        </w:numPr>
+        <w:spacing w:after="0"/>
+      </w:pPr>
+      <w:r>
+        <w:t>25% chance to freeze enemies on hit.</w:t>
+      </w:r>
+      <w:r>
+        <w:t xml:space="preserve"> Frozen enemies can’t move for 1.5 seconds and take </w:t>
+      </w:r>
+      <w:r>
+        <w:t>1.5x</w:t>
+      </w:r>
+      <w:r>
+        <w:t xml:space="preserve"> damage.</w:t>
+      </w:r>
+      <w:r>
+        <w:t xml:space="preserve"> Stacks increase duration and damage increase.</w:t>
+      </w:r>
+    </w:p>
+    <w:p>
+      <w:pPr>
+        <w:pStyle w:val="ListParagraph"/>
+        <w:numPr>
+          <w:ilvl w:val="0"/>
+          <w:numId w:val="4"/>
+        </w:numPr>
+        <w:spacing w:after="0"/>
+      </w:pPr>
+      <w:r>
+        <w:t xml:space="preserve">Status effects (bleed, fire, freeze) are 33% weaker, but </w:t>
+      </w:r>
+      <w:r>
+        <w:t>they have a 50% chance to</w:t>
+      </w:r>
+      <w:r>
+        <w:t xml:space="preserve"> spread to nearby enemies </w:t>
+      </w:r>
+      <w:r>
+        <w:t>when effected enemies die.</w:t>
+      </w:r>
+      <w:r>
+        <w:t xml:space="preserve"> Stacks increase radius and </w:t>
+      </w:r>
+      <w:r>
+        <w:t>chance to spread.</w:t>
+      </w:r>
+    </w:p>
+    <w:p>
+      <w:pPr>
+        <w:pStyle w:val="ListParagraph"/>
+        <w:numPr>
+          <w:ilvl w:val="0"/>
+          <w:numId w:val="4"/>
+        </w:numPr>
+        <w:spacing w:after="0"/>
+      </w:pPr>
+      <w:r>
+        <w:t xml:space="preserve">Once per second, enemies in a certain radius around you </w:t>
+      </w:r>
+      <w:r>
+        <w:t>experience your bullet effects (</w:t>
+      </w:r>
+      <w:proofErr w:type="gramStart"/>
+      <w:r>
+        <w:t>i.e.</w:t>
+      </w:r>
+      <w:proofErr w:type="gramEnd"/>
       <w:r>
         <w:t xml:space="preserve"> </w:t>
       </w:r>
       <w:r>
-        <w:t>creates a huge puddle of creep</w:t>
-      </w:r>
-      <w:r>
-        <w:t xml:space="preserve">  where </w:t>
-      </w:r>
-      <w:r>
-        <w:t>it hits you/lands after 3 seconds.</w:t>
-      </w:r>
-    </w:p>
-    <w:p>
-      <w:pPr>
-        <w:pStyle w:val="ListParagraph"/>
-        <w:numPr>
-          <w:ilvl w:val="0"/>
-          <w:numId w:val="7"/>
-        </w:numPr>
-        <w:spacing w:after="0"/>
-      </w:pPr>
-      <w:r>
-        <w:t xml:space="preserve">Walks around slowly and randomly, but charges at you insanely quickly </w:t>
-      </w:r>
-      <w:r>
-        <w:t xml:space="preserve">whenever you get </w:t>
-      </w:r>
-      <w:r>
-        <w:t>on the same x or y coordinate as it.</w:t>
-      </w:r>
-    </w:p>
-    <w:p>
-      <w:pPr>
-        <w:pStyle w:val="ListParagraph"/>
-        <w:numPr>
-          <w:ilvl w:val="0"/>
-          <w:numId w:val="7"/>
-        </w:numPr>
-        <w:spacing w:after="0"/>
-      </w:pPr>
-      <w:r>
-        <w:t>Fires lightning at you.</w:t>
-      </w:r>
-      <w:r>
-        <w:t xml:space="preserve"> Just like an infinite range</w:t>
-      </w:r>
-      <w:r>
-        <w:t>, infinitely piercing shot.</w:t>
-      </w:r>
-    </w:p>
-    <w:p>
-      <w:pPr>
-        <w:pStyle w:val="ListParagraph"/>
-        <w:numPr>
-          <w:ilvl w:val="0"/>
-          <w:numId w:val="7"/>
-        </w:numPr>
-        <w:spacing w:after="0"/>
-      </w:pPr>
-      <w:r>
-        <w:t>Fires curving lazer, kinda like what the Colossus final bosses from Towerclimb do.</w:t>
-      </w:r>
-    </w:p>
-    <w:p>
-      <w:pPr>
-        <w:pStyle w:val="ListParagraph"/>
-        <w:numPr>
-          <w:ilvl w:val="0"/>
-          <w:numId w:val="7"/>
-        </w:numPr>
-        <w:spacing w:after="0"/>
-      </w:pPr>
-      <w:r>
-        <w:t>Spawns a circle on your position and one second or so later, deals damage to that area</w:t>
+        <w:t>it rolls to proc bleed, fire, freeze and ATGs once per second</w:t>
+      </w:r>
+      <w:r>
+        <w:t>, but does no damage.) Stacks increase radius and decrease cooldown timer.</w:t>
+      </w:r>
+    </w:p>
+    <w:p>
+      <w:pPr>
+        <w:pStyle w:val="ListParagraph"/>
+        <w:numPr>
+          <w:ilvl w:val="0"/>
+          <w:numId w:val="4"/>
+        </w:numPr>
+        <w:spacing w:after="0"/>
+      </w:pPr>
+      <w:r>
+        <w:t>Shot speed, range, and movement speed up.</w:t>
+      </w:r>
+    </w:p>
+    <w:p>
+      <w:pPr>
+        <w:pStyle w:val="ListParagraph"/>
+        <w:numPr>
+          <w:ilvl w:val="0"/>
+          <w:numId w:val="4"/>
+        </w:numPr>
+        <w:spacing w:after="0"/>
+      </w:pPr>
+      <w:r>
+        <w:t xml:space="preserve">Every 5 seconds, every enemy bullet in a certain radius gets turned into a friendly projectile </w:t>
+      </w:r>
+      <w:r>
+        <w:t xml:space="preserve">that deals </w:t>
+      </w:r>
+      <w:r>
+        <w:t>30</w:t>
+      </w:r>
+      <w:r>
+        <w:t xml:space="preserve"> damage and has homing. </w:t>
+      </w:r>
+      <w:r>
+        <w:t xml:space="preserve">Stacks increase instances of homing the bullets have and their damage by </w:t>
+      </w:r>
+      <w:r>
+        <w:t>20</w:t>
       </w:r>
       <w:r>
         <w:t>.</w:t>
@@ -934,938 +1536,469 @@
         <w:pStyle w:val="ListParagraph"/>
         <w:numPr>
           <w:ilvl w:val="0"/>
-          <w:numId w:val="7"/>
-        </w:numPr>
-        <w:spacing w:after="0"/>
-      </w:pPr>
-      <w:r>
-        <w:t>Runs towards you very quickly, and drains your HP whenever it’s close to you, but gives this HP back upon death.</w:t>
-      </w:r>
-    </w:p>
-    <w:p>
-      <w:pPr>
-        <w:pStyle w:val="ListParagraph"/>
-        <w:numPr>
-          <w:ilvl w:val="0"/>
-          <w:numId w:val="7"/>
-        </w:numPr>
-        <w:spacing w:after="0"/>
-      </w:pPr>
-      <w:r>
-        <w:t>Spits a bunch of projectiles, monstro’s lung-style</w:t>
-      </w:r>
-      <w:r>
-        <w:t>, that create creep where they land.</w:t>
-      </w:r>
-    </w:p>
-    <w:p>
-      <w:pPr>
-        <w:pStyle w:val="ListParagraph"/>
-        <w:numPr>
-          <w:ilvl w:val="0"/>
-          <w:numId w:val="7"/>
-        </w:numPr>
-        <w:spacing w:after="0"/>
-      </w:pPr>
-      <w:r>
-        <w:t>Enemy that doesn’t attack or deal damage</w:t>
-      </w:r>
-      <w:r>
-        <w:t xml:space="preserve"> (but still walks towards you). Anything (i.e. you AND enemies) get a fire rate and damage up when standing in a certain radius of it.</w:t>
-      </w:r>
-    </w:p>
-    <w:p>
-      <w:pPr>
-        <w:spacing w:after="0"/>
-      </w:pPr>
-    </w:p>
-    <w:p>
-      <w:pPr>
-        <w:spacing w:after="0"/>
-      </w:pPr>
-      <w:r>
-        <w:t>Elite types:</w:t>
-      </w:r>
-    </w:p>
-    <w:p>
-      <w:pPr>
-        <w:pStyle w:val="ListParagraph"/>
-        <w:numPr>
-          <w:ilvl w:val="0"/>
-          <w:numId w:val="7"/>
-        </w:numPr>
-        <w:spacing w:after="0"/>
-      </w:pPr>
-      <w:r>
-        <w:t xml:space="preserve">Hmm. That’s a tough one. Hmmm. </w:t>
-      </w:r>
-      <w:r>
-        <w:t>Picks up and throws other enemies at you.</w:t>
-      </w:r>
-    </w:p>
-    <w:p>
-      <w:pPr>
-        <w:pStyle w:val="ListParagraph"/>
-        <w:numPr>
-          <w:ilvl w:val="0"/>
-          <w:numId w:val="7"/>
-        </w:numPr>
-        <w:spacing w:after="0"/>
-      </w:pPr>
-      <w:r>
-        <w:t>Can absorb your items temporarily, gives them back when it dies.</w:t>
-      </w:r>
-    </w:p>
-    <w:p>
-      <w:pPr>
-        <w:pStyle w:val="ListParagraph"/>
-        <w:numPr>
-          <w:ilvl w:val="0"/>
-          <w:numId w:val="7"/>
-        </w:numPr>
-        <w:spacing w:after="0"/>
-      </w:pPr>
-      <w:r>
-        <w:t>Buffs up nearby enemies.</w:t>
-      </w:r>
-    </w:p>
-    <w:p>
-      <w:pPr>
-        <w:pStyle w:val="ListParagraph"/>
-        <w:numPr>
-          <w:ilvl w:val="0"/>
-          <w:numId w:val="7"/>
-        </w:numPr>
-        <w:spacing w:after="0"/>
-      </w:pPr>
-      <w:r>
-        <w:t>Places sentry turrets as it moves.</w:t>
-      </w:r>
-    </w:p>
-    <w:p>
-      <w:pPr>
-        <w:pStyle w:val="ListParagraph"/>
-        <w:numPr>
-          <w:ilvl w:val="0"/>
-          <w:numId w:val="7"/>
-        </w:numPr>
-        <w:spacing w:after="0"/>
-      </w:pPr>
-      <w:r>
-        <w:t>Spawns homing mines every time it takes damage.</w:t>
-      </w:r>
-    </w:p>
-    <w:p>
-      <w:pPr>
-        <w:spacing w:after="0"/>
-      </w:pPr>
-    </w:p>
-    <w:p>
-      <w:pPr>
-        <w:spacing w:after="0"/>
-      </w:pPr>
-    </w:p>
-    <w:p>
-      <w:pPr>
-        <w:spacing w:after="0"/>
-      </w:pPr>
-      <w:r>
-        <w:t>Shit to do:</w:t>
-      </w:r>
-    </w:p>
-    <w:p>
-      <w:pPr>
-        <w:pStyle w:val="ListParagraph"/>
-        <w:numPr>
-          <w:ilvl w:val="0"/>
-          <w:numId w:val="2"/>
-        </w:numPr>
-        <w:spacing w:after="0"/>
-      </w:pPr>
-      <w:r>
-        <w:t>Add obstacles – mainly just simple stuff like pillars, as well as boxes that could be destroyed after damaging them enough, and holes in the ground that can be shot over but you can’t walk over. At the start of each wave it picks from ~15 different possible layouts. These will have to be meticulously designed since anything that makes dodging certain enemies impossible is cringe.</w:t>
-      </w:r>
-      <w:r>
-        <w:t xml:space="preserve"> Could be fun to also have special level hazards like spikes that come out of the ground for 1 second every 3 seconds, </w:t>
-      </w:r>
-      <w:r>
-        <w:t>segmentation plant-esque lazers, and so on. These level hazards should also hurt enemies</w:t>
-      </w:r>
-      <w:r>
-        <w:t>, for fun AND 4 phones.</w:t>
-      </w:r>
-    </w:p>
-    <w:p>
-      <w:pPr>
-        <w:pStyle w:val="ListParagraph"/>
-        <w:numPr>
-          <w:ilvl w:val="0"/>
-          <w:numId w:val="2"/>
-        </w:numPr>
-        <w:spacing w:after="0"/>
-      </w:pPr>
-      <w:r>
-        <w:t xml:space="preserve">Occasionally (rarer than </w:t>
-      </w:r>
-      <w:r>
-        <w:t xml:space="preserve">normal upgrades) you can be offered a replacement weapon or </w:t>
-      </w:r>
-      <w:r>
-        <w:t>replacement RMB ability.</w:t>
-      </w:r>
-    </w:p>
-    <w:p>
-      <w:pPr>
-        <w:pStyle w:val="ListParagraph"/>
-        <w:numPr>
-          <w:ilvl w:val="0"/>
-          <w:numId w:val="2"/>
-        </w:numPr>
-        <w:spacing w:after="0"/>
-      </w:pPr>
-      <w:r>
-        <w:t>Make it so you don’t deal contact damage by default, should be an upgrade.</w:t>
-      </w:r>
-    </w:p>
-    <w:p>
-      <w:pPr>
-        <w:pStyle w:val="ListParagraph"/>
-        <w:numPr>
-          <w:ilvl w:val="0"/>
-          <w:numId w:val="2"/>
-        </w:numPr>
-        <w:spacing w:after="0"/>
-      </w:pPr>
-      <w:r>
-        <w:t>Add armour, essentially damage reduction for various damage sources.</w:t>
-      </w:r>
-      <w:r>
-        <w:t xml:space="preserve"> This includes physical (damage from bullets), blast (damage from explosions), </w:t>
-      </w:r>
-      <w:r>
-        <w:t xml:space="preserve">status (damage from status effects). </w:t>
-      </w:r>
-      <w:r>
-        <w:t xml:space="preserve">There’s damage subtraction and damage </w:t>
-      </w:r>
-      <w:r>
-        <w:t>division for each kind.</w:t>
-      </w:r>
-    </w:p>
-    <w:p>
-      <w:pPr>
-        <w:spacing w:after="0"/>
-      </w:pPr>
-    </w:p>
-    <w:p>
-      <w:pPr>
-        <w:spacing w:after="0"/>
-      </w:pPr>
-      <w:r>
-        <w:t>Items to change:</w:t>
-      </w:r>
-    </w:p>
-    <w:p>
-      <w:pPr>
-        <w:pStyle w:val="ListParagraph"/>
-        <w:numPr>
-          <w:ilvl w:val="0"/>
-          <w:numId w:val="7"/>
-        </w:numPr>
-        <w:spacing w:after="0"/>
-      </w:pPr>
-      <w:r>
-        <w:t>Make dodgesplosion also convert enemy bullets to your bullets and fire them away from you. These bullets have whatever item effects they already had and deal the same damage they otherwise would have dealt to you.</w:t>
-      </w:r>
-    </w:p>
-    <w:p>
-      <w:pPr>
-        <w:spacing w:after="0"/>
-      </w:pPr>
-    </w:p>
-    <w:p>
-      <w:pPr>
-        <w:spacing w:after="0"/>
-      </w:pPr>
-      <w:r>
-        <w:t>Passive i</w:t>
-      </w:r>
-      <w:r>
-        <w:t>tems:</w:t>
-      </w:r>
-    </w:p>
-    <w:p>
-      <w:pPr>
-        <w:pStyle w:val="ListParagraph"/>
-        <w:numPr>
-          <w:ilvl w:val="0"/>
-          <w:numId w:val="4"/>
-        </w:numPr>
-        <w:spacing w:after="0"/>
-      </w:pPr>
-      <w:r>
-        <w:t xml:space="preserve">On contact with an enemy, deal </w:t>
-      </w:r>
-      <w:r>
-        <w:t>100 (+100 per stack) damage to them.</w:t>
-      </w:r>
-    </w:p>
-    <w:p>
-      <w:pPr>
-        <w:pStyle w:val="ListParagraph"/>
-        <w:numPr>
-          <w:ilvl w:val="0"/>
-          <w:numId w:val="4"/>
-        </w:numPr>
-        <w:spacing w:after="0"/>
-      </w:pPr>
-      <w:r>
-        <w:t xml:space="preserve">5% chance on hit to </w:t>
-      </w:r>
-      <w:r>
-        <w:t>disable</w:t>
-      </w:r>
-      <w:r>
-        <w:t xml:space="preserve"> a random script from an enemy</w:t>
-      </w:r>
-      <w:r>
-        <w:t xml:space="preserve"> for 5 seconds</w:t>
+          <w:numId w:val="4"/>
+        </w:numPr>
+        <w:spacing w:after="0"/>
+      </w:pPr>
+      <w:r>
+        <w:t>Hitting an enemy in close range gives you 0.5 seconds of invincibility</w:t>
       </w:r>
       <w:r>
         <w:t>.</w:t>
       </w:r>
-    </w:p>
-    <w:p>
-      <w:pPr>
-        <w:pStyle w:val="ListParagraph"/>
-        <w:numPr>
-          <w:ilvl w:val="0"/>
-          <w:numId w:val="4"/>
-        </w:numPr>
-        <w:spacing w:after="0"/>
-      </w:pPr>
-      <w:r>
-        <w:lastRenderedPageBreak/>
-        <w:t>On death, enemies split into 4 (+2 per stack) bullets that deal 25% (+25% per stack) of your bullet damage and have all your bullet effects.</w:t>
-      </w:r>
-    </w:p>
-    <w:p>
-      <w:pPr>
-        <w:pStyle w:val="ListParagraph"/>
-        <w:numPr>
-          <w:ilvl w:val="0"/>
-          <w:numId w:val="4"/>
-        </w:numPr>
-        <w:spacing w:after="0"/>
-      </w:pPr>
-      <w:r>
-        <w:t>Picking up XP damages every enemy for 5HP per stack.</w:t>
-      </w:r>
-    </w:p>
-    <w:p>
-      <w:pPr>
-        <w:pStyle w:val="ListParagraph"/>
-        <w:numPr>
-          <w:ilvl w:val="0"/>
-          <w:numId w:val="4"/>
-        </w:numPr>
-        <w:spacing w:after="0"/>
-      </w:pPr>
-      <w:r>
-        <w:t xml:space="preserve">Upon killing an enemy, 1/round number chance to </w:t>
-      </w:r>
-      <w:r>
-        <w:t xml:space="preserve">summon a familiar with 50 HP that runs around </w:t>
-      </w:r>
-      <w:r>
-        <w:t>and shoots at enemies</w:t>
+      <w:r>
+        <w:t xml:space="preserve"> Range increases with stacks.</w:t>
+      </w:r>
+    </w:p>
+    <w:p>
+      <w:pPr>
+        <w:pStyle w:val="ListParagraph"/>
+        <w:numPr>
+          <w:ilvl w:val="0"/>
+          <w:numId w:val="4"/>
+        </w:numPr>
+        <w:spacing w:after="0"/>
+      </w:pPr>
+      <w:r>
+        <w:t>Temporarily increase firerate</w:t>
+      </w:r>
+      <w:r>
+        <w:t xml:space="preserve"> upon critting.</w:t>
+      </w:r>
+      <w:r>
+        <w:t xml:space="preserve"> Bonus increases with stacks.</w:t>
+      </w:r>
+    </w:p>
+    <w:p>
+      <w:pPr>
+        <w:pStyle w:val="ListParagraph"/>
+        <w:numPr>
+          <w:ilvl w:val="0"/>
+          <w:numId w:val="4"/>
+        </w:numPr>
+        <w:spacing w:after="0"/>
+      </w:pPr>
+      <w:r>
+        <w:t>Crits spawn an XP orb.</w:t>
+      </w:r>
+      <w:r>
+        <w:t xml:space="preserve"> More orbs spawn with stacks.</w:t>
+      </w:r>
+    </w:p>
+    <w:p>
+      <w:pPr>
+        <w:pStyle w:val="ListParagraph"/>
+        <w:numPr>
+          <w:ilvl w:val="0"/>
+          <w:numId w:val="4"/>
+        </w:numPr>
+        <w:spacing w:after="0"/>
+      </w:pPr>
+      <w:r>
+        <w:t>Crits heal 5 HP.</w:t>
+      </w:r>
+      <w:r>
+        <w:t xml:space="preserve"> Heals more with stacks.</w:t>
+      </w:r>
+    </w:p>
+    <w:p>
+      <w:pPr>
+        <w:pStyle w:val="ListParagraph"/>
+        <w:numPr>
+          <w:ilvl w:val="0"/>
+          <w:numId w:val="4"/>
+        </w:numPr>
+        <w:spacing w:after="0"/>
+      </w:pPr>
+      <w:r>
+        <w:t xml:space="preserve">Increase natural crit chance by </w:t>
+      </w:r>
+      <w:r>
+        <w:t>10</w:t>
+      </w:r>
+      <w:r>
+        <w:t>%</w:t>
       </w:r>
       <w:r>
         <w:t>.</w:t>
       </w:r>
-    </w:p>
-    <w:p>
-      <w:pPr>
-        <w:pStyle w:val="ListParagraph"/>
-        <w:numPr>
-          <w:ilvl w:val="0"/>
-          <w:numId w:val="4"/>
-        </w:numPr>
-        <w:spacing w:after="0"/>
-      </w:pPr>
-      <w:r>
-        <w:t>25% chance to freeze enemies on hit.</w:t>
-      </w:r>
-      <w:r>
-        <w:t xml:space="preserve"> Frozen enemies can’t move for 1.5 seconds and take </w:t>
-      </w:r>
-      <w:r>
-        <w:t>1.5x</w:t>
-      </w:r>
-      <w:r>
-        <w:t xml:space="preserve"> damage.</w:t>
-      </w:r>
-      <w:r>
-        <w:t xml:space="preserve"> Stacks increase duration and damage increase.</w:t>
-      </w:r>
-    </w:p>
-    <w:p>
-      <w:pPr>
-        <w:pStyle w:val="ListParagraph"/>
-        <w:numPr>
-          <w:ilvl w:val="0"/>
-          <w:numId w:val="4"/>
-        </w:numPr>
-        <w:spacing w:after="0"/>
-      </w:pPr>
-      <w:r>
-        <w:t xml:space="preserve">Status effects (bleed, fire, freeze) are 33% weaker, but </w:t>
-      </w:r>
-      <w:r>
-        <w:t>they have a 50% chance to</w:t>
-      </w:r>
-      <w:r>
-        <w:t xml:space="preserve"> spread to nearby enemies </w:t>
-      </w:r>
-      <w:r>
-        <w:t>when effected enemies die.</w:t>
-      </w:r>
-      <w:r>
-        <w:t xml:space="preserve"> Stacks increase radius and </w:t>
-      </w:r>
-      <w:r>
-        <w:t>chance to spread.</w:t>
-      </w:r>
-    </w:p>
-    <w:p>
-      <w:pPr>
-        <w:pStyle w:val="ListParagraph"/>
-        <w:numPr>
-          <w:ilvl w:val="0"/>
-          <w:numId w:val="4"/>
-        </w:numPr>
-        <w:spacing w:after="0"/>
-      </w:pPr>
-      <w:r>
-        <w:t xml:space="preserve">Once per second, enemies in a certain radius around you </w:t>
-      </w:r>
-      <w:r>
-        <w:t xml:space="preserve">experience your bullet effects (i.e. </w:t>
-      </w:r>
-      <w:r>
-        <w:t>it rolls to proc bleed, fire, freeze and ATGs once per second</w:t>
-      </w:r>
-      <w:r>
-        <w:t>, but does no damage.) Stacks increase radius and decrease cooldown timer.</w:t>
-      </w:r>
-    </w:p>
-    <w:p>
-      <w:pPr>
-        <w:pStyle w:val="ListParagraph"/>
-        <w:numPr>
-          <w:ilvl w:val="0"/>
-          <w:numId w:val="4"/>
-        </w:numPr>
-        <w:spacing w:after="0"/>
-      </w:pPr>
-      <w:r>
-        <w:t>Shot speed, range, and movement speed up.</w:t>
-      </w:r>
-    </w:p>
-    <w:p>
-      <w:pPr>
-        <w:pStyle w:val="ListParagraph"/>
-        <w:numPr>
-          <w:ilvl w:val="0"/>
-          <w:numId w:val="4"/>
-        </w:numPr>
-        <w:spacing w:after="0"/>
-      </w:pPr>
-      <w:r>
-        <w:t xml:space="preserve">Every 5 seconds, every enemy bullet in a certain radius gets turned into a friendly projectile </w:t>
-      </w:r>
-      <w:r>
-        <w:t xml:space="preserve">that deals </w:t>
-      </w:r>
-      <w:r>
-        <w:t>30</w:t>
-      </w:r>
-      <w:r>
-        <w:t xml:space="preserve"> damage and has homing. </w:t>
-      </w:r>
-      <w:r>
-        <w:t xml:space="preserve">Stacks increase instances of homing the bullets have and their damage by </w:t>
-      </w:r>
-      <w:r>
-        <w:t>20</w:t>
+      <w:r>
+        <w:t xml:space="preserve"> Stacks as you’d expect.</w:t>
+      </w:r>
+    </w:p>
+    <w:p>
+      <w:pPr>
+        <w:pStyle w:val="ListParagraph"/>
+        <w:numPr>
+          <w:ilvl w:val="0"/>
+          <w:numId w:val="4"/>
+        </w:numPr>
+        <w:spacing w:after="0"/>
+      </w:pPr>
+      <w:r>
+        <w:t xml:space="preserve">Crits </w:t>
+      </w:r>
+      <w:r>
+        <w:t>inflict a random status effect on enemies.</w:t>
+      </w:r>
+    </w:p>
+    <w:p>
+      <w:pPr>
+        <w:pStyle w:val="ListParagraph"/>
+        <w:numPr>
+          <w:ilvl w:val="0"/>
+          <w:numId w:val="4"/>
+        </w:numPr>
+        <w:spacing w:after="0"/>
+      </w:pPr>
+      <w:r>
+        <w:t>Every frame you're not firing, get a temporary damage and firerate up.</w:t>
+      </w:r>
+      <w:r>
+        <w:t xml:space="preserve"> Stacks increase duration of effect.</w:t>
+      </w:r>
+    </w:p>
+    <w:p>
+      <w:pPr>
+        <w:pStyle w:val="ListParagraph"/>
+        <w:numPr>
+          <w:ilvl w:val="0"/>
+          <w:numId w:val="4"/>
+        </w:numPr>
+        <w:spacing w:after="0"/>
+      </w:pPr>
+      <w:r>
+        <w:t xml:space="preserve">Increase firerate and range by 50% </w:t>
+      </w:r>
+      <w:r>
+        <w:t>below 50 HP.</w:t>
+      </w:r>
+      <w:r>
+        <w:t xml:space="preserve"> </w:t>
+      </w:r>
+      <w:r>
+        <w:t>Stacks increase bonus.</w:t>
+      </w:r>
+    </w:p>
+    <w:p>
+      <w:pPr>
+        <w:pStyle w:val="ListParagraph"/>
+        <w:numPr>
+          <w:ilvl w:val="0"/>
+          <w:numId w:val="4"/>
+        </w:numPr>
+        <w:spacing w:after="0"/>
+      </w:pPr>
+      <w:r>
+        <w:t xml:space="preserve">Pain probability - </w:t>
+      </w:r>
+      <w:r>
+        <w:t>Taking damage</w:t>
+      </w:r>
+      <w:r>
+        <w:t xml:space="preserve"> permanently</w:t>
+      </w:r>
+      <w:r>
+        <w:t xml:space="preserve"> increases proc coefficient of all sources by </w:t>
+      </w:r>
+      <w:r>
+        <w:t>0.05x of the damage you took</w:t>
       </w:r>
       <w:r>
         <w:t>.</w:t>
       </w:r>
-    </w:p>
-    <w:p>
-      <w:pPr>
-        <w:pStyle w:val="ListParagraph"/>
-        <w:numPr>
-          <w:ilvl w:val="0"/>
-          <w:numId w:val="4"/>
-        </w:numPr>
-        <w:spacing w:after="0"/>
-      </w:pPr>
-      <w:r>
-        <w:t>Hitting an enemy in close range gives you 0.5 seconds of invincibility</w:t>
+      <w:r>
+        <w:t xml:space="preserve"> </w:t>
+      </w:r>
+      <w:r>
+        <w:t>Increase increases by 0.05x per stack.</w:t>
+      </w:r>
+    </w:p>
+    <w:p>
+      <w:pPr>
+        <w:pStyle w:val="ListParagraph"/>
+        <w:numPr>
+          <w:ilvl w:val="0"/>
+          <w:numId w:val="4"/>
+        </w:numPr>
+        <w:spacing w:after="0"/>
+      </w:pPr>
+      <w:r>
+        <w:t xml:space="preserve">Upon being taken to below 50 HP, enter a </w:t>
+      </w:r>
+      <w:r>
+        <w:t>3</w:t>
+      </w:r>
+      <w:r>
+        <w:t xml:space="preserve">-second </w:t>
+      </w:r>
+      <w:r>
+        <w:t xml:space="preserve">phase where </w:t>
+      </w:r>
+      <w:r>
+        <w:t>you take half damage, and hitting an enemy within a close enough range heals you for 15 HP.</w:t>
+      </w:r>
+      <w:r>
+        <w:t xml:space="preserve"> Stacks increase the length of the period and damage reduction.</w:t>
+      </w:r>
+    </w:p>
+    <w:p>
+      <w:pPr>
+        <w:pStyle w:val="ListParagraph"/>
+        <w:numPr>
+          <w:ilvl w:val="0"/>
+          <w:numId w:val="4"/>
+        </w:numPr>
+        <w:spacing w:after="0"/>
+      </w:pPr>
+      <w:r>
+        <w:t>Bigger bullets (also increases melee weapon size)</w:t>
+      </w:r>
+    </w:p>
+    <w:p>
+      <w:pPr>
+        <w:pStyle w:val="ListParagraph"/>
+        <w:numPr>
+          <w:ilvl w:val="0"/>
+          <w:numId w:val="4"/>
+        </w:numPr>
+        <w:spacing w:after="0"/>
+      </w:pPr>
+      <w:r>
+        <w:t>Killing an enemy deals damage to all enemies in a radius.</w:t>
+      </w:r>
+      <w:r>
+        <w:t xml:space="preserve"> Radius increases with stacks.</w:t>
+      </w:r>
+    </w:p>
+    <w:p>
+      <w:pPr>
+        <w:pStyle w:val="ListParagraph"/>
+        <w:numPr>
+          <w:ilvl w:val="0"/>
+          <w:numId w:val="4"/>
+        </w:numPr>
+        <w:spacing w:after="0"/>
+      </w:pPr>
+      <w:r>
+        <w:t>Chance upon killing an enemy to spawn an axe that flies around for a few seconds, homing in on and dealing damage to enemies. Stacks increase time it’s active.</w:t>
+      </w:r>
+    </w:p>
+    <w:p>
+      <w:pPr>
+        <w:pStyle w:val="ListParagraph"/>
+        <w:numPr>
+          <w:ilvl w:val="0"/>
+          <w:numId w:val="4"/>
+        </w:numPr>
+        <w:spacing w:after="0"/>
+      </w:pPr>
+      <w:r>
+        <w:t>An extra life. Yay.</w:t>
+      </w:r>
+    </w:p>
+    <w:p>
+      <w:pPr>
+        <w:pStyle w:val="ListParagraph"/>
+        <w:numPr>
+          <w:ilvl w:val="0"/>
+          <w:numId w:val="4"/>
+        </w:numPr>
+        <w:spacing w:after="0"/>
+      </w:pPr>
+      <w:r>
+        <w:t>Every lethal hit,</w:t>
+      </w:r>
+      <w:r>
+        <w:t xml:space="preserve"> don’t die, but</w:t>
+      </w:r>
+      <w:r>
+        <w:t xml:space="preserve"> reduce max HP by </w:t>
+      </w:r>
+      <w:r>
+        <w:t>30.</w:t>
+      </w:r>
+      <w:r>
+        <w:t xml:space="preserve"> </w:t>
+      </w:r>
+      <w:r>
+        <w:t>After each trigger, halves the max length of iFrames.</w:t>
+      </w:r>
+      <w:r>
+        <w:t xml:space="preserve"> Stacks </w:t>
+      </w:r>
+      <w:r>
+        <w:t>decrease the HP and iframe reduction debuff (each one makes the effect 1/3 as significant)</w:t>
       </w:r>
       <w:r>
         <w:t>.</w:t>
       </w:r>
-      <w:r>
-        <w:t xml:space="preserve"> Range increases with stacks.</w:t>
-      </w:r>
-    </w:p>
-    <w:p>
-      <w:pPr>
-        <w:pStyle w:val="ListParagraph"/>
-        <w:numPr>
-          <w:ilvl w:val="0"/>
-          <w:numId w:val="4"/>
-        </w:numPr>
-        <w:spacing w:after="0"/>
-      </w:pPr>
-      <w:r>
-        <w:t>Temporarily increase firerate</w:t>
-      </w:r>
-      <w:r>
-        <w:t xml:space="preserve"> upon critting.</w:t>
-      </w:r>
-      <w:r>
-        <w:t xml:space="preserve"> Bonus increases with stacks.</w:t>
-      </w:r>
-    </w:p>
-    <w:p>
-      <w:pPr>
-        <w:pStyle w:val="ListParagraph"/>
-        <w:numPr>
-          <w:ilvl w:val="0"/>
-          <w:numId w:val="4"/>
-        </w:numPr>
-        <w:spacing w:after="0"/>
-      </w:pPr>
-      <w:r>
-        <w:t>Crits spawn an XP orb.</w:t>
-      </w:r>
-      <w:r>
-        <w:t xml:space="preserve"> More orbs spawn with stacks.</w:t>
-      </w:r>
-    </w:p>
-    <w:p>
-      <w:pPr>
-        <w:pStyle w:val="ListParagraph"/>
-        <w:numPr>
-          <w:ilvl w:val="0"/>
-          <w:numId w:val="4"/>
-        </w:numPr>
-        <w:spacing w:after="0"/>
-      </w:pPr>
-      <w:r>
-        <w:t>Crits heal 5 HP.</w:t>
-      </w:r>
-      <w:r>
-        <w:t xml:space="preserve"> Heals more with stacks.</w:t>
-      </w:r>
-    </w:p>
-    <w:p>
-      <w:pPr>
-        <w:pStyle w:val="ListParagraph"/>
-        <w:numPr>
-          <w:ilvl w:val="0"/>
-          <w:numId w:val="4"/>
-        </w:numPr>
-        <w:spacing w:after="0"/>
-      </w:pPr>
-      <w:r>
-        <w:t xml:space="preserve">Increase natural crit chance by </w:t>
-      </w:r>
-      <w:r>
-        <w:t>10</w:t>
-      </w:r>
-      <w:r>
-        <w:t>%</w:t>
-      </w:r>
-      <w:r>
-        <w:t>.</w:t>
-      </w:r>
-      <w:r>
-        <w:t xml:space="preserve"> Stacks as you’d expect.</w:t>
-      </w:r>
-    </w:p>
-    <w:p>
-      <w:pPr>
-        <w:pStyle w:val="ListParagraph"/>
-        <w:numPr>
-          <w:ilvl w:val="0"/>
-          <w:numId w:val="4"/>
-        </w:numPr>
-        <w:spacing w:after="0"/>
-      </w:pPr>
-      <w:r>
-        <w:t xml:space="preserve">Crits </w:t>
-      </w:r>
-      <w:r>
-        <w:t>inflict a random status effect on enemies.</w:t>
-      </w:r>
-    </w:p>
-    <w:p>
-      <w:pPr>
-        <w:pStyle w:val="ListParagraph"/>
-        <w:numPr>
-          <w:ilvl w:val="0"/>
-          <w:numId w:val="4"/>
-        </w:numPr>
-        <w:spacing w:after="0"/>
-      </w:pPr>
-      <w:r>
-        <w:t>Every frame you're not firing, get a temporary damage and firerate up.</w:t>
-      </w:r>
-      <w:r>
-        <w:t xml:space="preserve"> Stacks increase duration of effect.</w:t>
-      </w:r>
-    </w:p>
-    <w:p>
-      <w:pPr>
-        <w:pStyle w:val="ListParagraph"/>
-        <w:numPr>
-          <w:ilvl w:val="0"/>
-          <w:numId w:val="4"/>
-        </w:numPr>
-        <w:spacing w:after="0"/>
-      </w:pPr>
-      <w:r>
-        <w:t xml:space="preserve">Increase firerate and range by 50% </w:t>
-      </w:r>
-      <w:r>
-        <w:t>below 50 HP.</w:t>
+    </w:p>
+    <w:p>
+      <w:pPr>
+        <w:pStyle w:val="ListParagraph"/>
+        <w:numPr>
+          <w:ilvl w:val="0"/>
+          <w:numId w:val="4"/>
+        </w:numPr>
+        <w:spacing w:after="0"/>
+      </w:pPr>
+      <w:r>
+        <w:t xml:space="preserve">After taking lethal damage, you don’t die, </w:t>
+      </w:r>
+      <w:r>
+        <w:t xml:space="preserve">but </w:t>
+      </w:r>
+      <w:r>
+        <w:t>enter a</w:t>
+      </w:r>
+      <w:r>
+        <w:t xml:space="preserve"> ghostly</w:t>
+      </w:r>
+      <w:r>
+        <w:t xml:space="preserve"> state where you have 1HP. </w:t>
+      </w:r>
+      <w:r>
+        <w:t xml:space="preserve">Return to </w:t>
+      </w:r>
+      <w:r>
+        <w:t>your normal state after picking up an item.</w:t>
+      </w:r>
+      <w:r>
+        <w:t xml:space="preserve"> Only works one time per stack.</w:t>
+      </w:r>
+    </w:p>
+    <w:p>
+      <w:pPr>
+        <w:pStyle w:val="ListParagraph"/>
+        <w:numPr>
+          <w:ilvl w:val="0"/>
+          <w:numId w:val="4"/>
+        </w:numPr>
+        <w:spacing w:after="0"/>
+      </w:pPr>
+      <w:r>
+        <w:t xml:space="preserve">If you have under 100 max HP, each kill gives you +1 </w:t>
+      </w:r>
+      <w:r>
+        <w:t xml:space="preserve">max </w:t>
+      </w:r>
+      <w:r>
+        <w:t>HP.</w:t>
+      </w:r>
+    </w:p>
+    <w:p>
+      <w:pPr>
+        <w:pStyle w:val="ListParagraph"/>
+        <w:numPr>
+          <w:ilvl w:val="0"/>
+          <w:numId w:val="4"/>
+        </w:numPr>
+        <w:spacing w:after="0"/>
+      </w:pPr>
+      <w:r>
+        <w:t>After taking what would be a lethal hit, the next item you pick up gets applied</w:t>
       </w:r>
       <w:r>
         <w:t xml:space="preserve"> </w:t>
       </w:r>
       <w:r>
-        <w:t>Stacks increase bonus.</w:t>
-      </w:r>
-    </w:p>
-    <w:p>
-      <w:pPr>
-        <w:pStyle w:val="ListParagraph"/>
-        <w:numPr>
-          <w:ilvl w:val="0"/>
-          <w:numId w:val="4"/>
-        </w:numPr>
-        <w:spacing w:after="0"/>
-      </w:pPr>
-      <w:r>
-        <w:t xml:space="preserve">Pain probability - </w:t>
-      </w:r>
-      <w:r>
-        <w:t>Taking damage</w:t>
-      </w:r>
-      <w:r>
-        <w:t xml:space="preserve"> permanently</w:t>
-      </w:r>
-      <w:r>
-        <w:t xml:space="preserve"> increases proc coefficient of all sources by </w:t>
-      </w:r>
-      <w:r>
-        <w:t>0.05x of the damage you took</w:t>
-      </w:r>
-      <w:r>
-        <w:t>.</w:t>
-      </w:r>
-      <w:r>
-        <w:t xml:space="preserve"> </w:t>
-      </w:r>
-      <w:r>
-        <w:t>Increase increases by 0.05x per stack.</w:t>
-      </w:r>
-    </w:p>
-    <w:p>
-      <w:pPr>
-        <w:pStyle w:val="ListParagraph"/>
-        <w:numPr>
-          <w:ilvl w:val="0"/>
-          <w:numId w:val="4"/>
-        </w:numPr>
-        <w:spacing w:after="0"/>
-      </w:pPr>
-      <w:r>
-        <w:t xml:space="preserve">Upon being taken to below 50 HP, enter a </w:t>
+        <w:t>4</w:t>
+      </w:r>
+      <w:r>
+        <w:t xml:space="preserve"> times</w:t>
+      </w:r>
+      <w:r>
+        <w:t xml:space="preserve"> per stack. </w:t>
+      </w:r>
+    </w:p>
+    <w:p>
+      <w:pPr>
+        <w:pStyle w:val="ListParagraph"/>
+        <w:numPr>
+          <w:ilvl w:val="0"/>
+          <w:numId w:val="4"/>
+        </w:numPr>
+        <w:spacing w:after="0"/>
+      </w:pPr>
+      <w:r>
+        <w:t>Double your health</w:t>
+      </w:r>
+      <w:r>
+        <w:t xml:space="preserve"> but remove the first item you picked up.</w:t>
+      </w:r>
+    </w:p>
+    <w:p>
+      <w:pPr>
+        <w:pStyle w:val="ListParagraph"/>
+        <w:numPr>
+          <w:ilvl w:val="0"/>
+          <w:numId w:val="4"/>
+        </w:numPr>
+        <w:spacing w:after="0"/>
+      </w:pPr>
+      <w:r>
+        <w:t xml:space="preserve">Locks your max HP </w:t>
+      </w:r>
+      <w:r>
+        <w:t>to what</w:t>
+      </w:r>
+      <w:r>
+        <w:t xml:space="preserve"> it currently is</w:t>
+      </w:r>
+      <w:r>
+        <w:t>. Fire rate</w:t>
+      </w:r>
+      <w:r>
+        <w:t xml:space="preserve"> decreased by </w:t>
       </w:r>
       <w:r>
         <w:t>3</w:t>
       </w:r>
       <w:r>
-        <w:t xml:space="preserve">-second </w:t>
-      </w:r>
-      <w:r>
-        <w:t xml:space="preserve">phase where </w:t>
-      </w:r>
-      <w:r>
-        <w:t>you take half damage, and hitting an enemy within a close enough range heals you for 15 HP.</w:t>
-      </w:r>
-      <w:r>
-        <w:t xml:space="preserve"> Stacks increase the length of the period and damage reduction.</w:t>
-      </w:r>
-    </w:p>
-    <w:p>
-      <w:pPr>
-        <w:pStyle w:val="ListParagraph"/>
-        <w:numPr>
-          <w:ilvl w:val="0"/>
-          <w:numId w:val="4"/>
-        </w:numPr>
-        <w:spacing w:after="0"/>
-      </w:pPr>
-      <w:r>
-        <w:t>Bigger bullets (also increases melee weapon size)</w:t>
-      </w:r>
-    </w:p>
-    <w:p>
-      <w:pPr>
-        <w:pStyle w:val="ListParagraph"/>
-        <w:numPr>
-          <w:ilvl w:val="0"/>
-          <w:numId w:val="4"/>
-        </w:numPr>
-        <w:spacing w:after="0"/>
-      </w:pPr>
-      <w:r>
-        <w:t>Killing an enemy deals damage to all enemies in a radius.</w:t>
-      </w:r>
-      <w:r>
-        <w:t xml:space="preserve"> Radius increases with stacks.</w:t>
-      </w:r>
-    </w:p>
-    <w:p>
-      <w:pPr>
-        <w:pStyle w:val="ListParagraph"/>
-        <w:numPr>
-          <w:ilvl w:val="0"/>
-          <w:numId w:val="4"/>
-        </w:numPr>
-        <w:spacing w:after="0"/>
-      </w:pPr>
-      <w:r>
-        <w:t>Chance upon killing an enemy to spawn an axe that flies around for a few seconds, homing in on and dealing damage to enemies. Stacks increase time it’s active.</w:t>
-      </w:r>
-    </w:p>
-    <w:p>
-      <w:pPr>
-        <w:pStyle w:val="ListParagraph"/>
-        <w:numPr>
-          <w:ilvl w:val="0"/>
-          <w:numId w:val="4"/>
-        </w:numPr>
-        <w:spacing w:after="0"/>
-      </w:pPr>
-      <w:r>
-        <w:t>An extra life. Yay.</w:t>
-      </w:r>
-    </w:p>
-    <w:p>
-      <w:pPr>
-        <w:pStyle w:val="ListParagraph"/>
-        <w:numPr>
-          <w:ilvl w:val="0"/>
-          <w:numId w:val="4"/>
-        </w:numPr>
-        <w:spacing w:after="0"/>
-      </w:pPr>
-      <w:r>
-        <w:t>Every lethal hit,</w:t>
-      </w:r>
-      <w:r>
-        <w:t xml:space="preserve"> don’t die, but</w:t>
-      </w:r>
-      <w:r>
-        <w:t xml:space="preserve"> reduce max HP by </w:t>
-      </w:r>
-      <w:r>
-        <w:t>30.</w:t>
-      </w:r>
-      <w:r>
-        <w:t xml:space="preserve"> </w:t>
-      </w:r>
-      <w:r>
-        <w:t>After each trigger, halves the max length of iFrames.</w:t>
-      </w:r>
-      <w:r>
-        <w:t xml:space="preserve"> Stacks </w:t>
-      </w:r>
-      <w:r>
-        <w:t>decrease the HP and iframe reduction debuff (each one makes the effect 1/3 as significant)</w:t>
-      </w:r>
-      <w:r>
-        <w:t>.</w:t>
-      </w:r>
-    </w:p>
-    <w:p>
-      <w:pPr>
-        <w:pStyle w:val="ListParagraph"/>
-        <w:numPr>
-          <w:ilvl w:val="0"/>
-          <w:numId w:val="4"/>
-        </w:numPr>
-        <w:spacing w:after="0"/>
-      </w:pPr>
-      <w:r>
-        <w:t xml:space="preserve">After taking lethal damage, you don’t die, </w:t>
-      </w:r>
-      <w:r>
-        <w:t xml:space="preserve">but </w:t>
-      </w:r>
-      <w:r>
-        <w:t>enter a</w:t>
-      </w:r>
-      <w:r>
-        <w:t xml:space="preserve"> ghostly</w:t>
-      </w:r>
-      <w:r>
-        <w:t xml:space="preserve"> state where you have 1HP. </w:t>
-      </w:r>
-      <w:r>
-        <w:t xml:space="preserve">Return to </w:t>
-      </w:r>
-      <w:r>
-        <w:t>your normal state after picking up an item.</w:t>
-      </w:r>
-      <w:r>
-        <w:t xml:space="preserve"> Only works one time per stack.</w:t>
-      </w:r>
-    </w:p>
-    <w:p>
-      <w:pPr>
-        <w:pStyle w:val="ListParagraph"/>
-        <w:numPr>
-          <w:ilvl w:val="0"/>
-          <w:numId w:val="4"/>
-        </w:numPr>
-        <w:spacing w:after="0"/>
-      </w:pPr>
-      <w:r>
-        <w:t xml:space="preserve">If you have under 100 max HP, each kill gives you +1 </w:t>
-      </w:r>
-      <w:r>
-        <w:t xml:space="preserve">max </w:t>
-      </w:r>
-      <w:r>
-        <w:t>HP.</w:t>
-      </w:r>
-    </w:p>
-    <w:p>
-      <w:pPr>
-        <w:pStyle w:val="ListParagraph"/>
-        <w:numPr>
-          <w:ilvl w:val="0"/>
-          <w:numId w:val="4"/>
-        </w:numPr>
-        <w:spacing w:after="0"/>
-      </w:pPr>
-      <w:r>
-        <w:t>After taking what would be a lethal hit, the next item you pick up gets applied</w:t>
-      </w:r>
-      <w:r>
-        <w:t xml:space="preserve"> </w:t>
-      </w:r>
+        <w:t>, shot speed</w:t>
+      </w:r>
+      <w:r>
+        <w:t xml:space="preserve"> increased by 3</w:t>
+      </w:r>
+      <w:r>
+        <w:t>,</w:t>
+      </w:r>
+      <w:r>
+        <w:t xml:space="preserve"> and </w:t>
+      </w:r>
+      <w:r>
+        <w:t xml:space="preserve">base </w:t>
+      </w:r>
+      <w:r>
+        <w:t>damage increased</w:t>
+      </w:r>
+      <w:r>
+        <w:t xml:space="preserve"> by 10.</w:t>
+      </w:r>
+    </w:p>
+    <w:p>
+      <w:pPr>
+        <w:pStyle w:val="ListParagraph"/>
+        <w:numPr>
+          <w:ilvl w:val="0"/>
+          <w:numId w:val="4"/>
+        </w:numPr>
+        <w:spacing w:after="0"/>
+      </w:pPr>
+      <w:r>
+        <w:t xml:space="preserve">Damage you take is divided by </w:t>
+      </w:r>
+      <w:proofErr w:type="gramStart"/>
       <w:r>
         <w:t>4</w:t>
       </w:r>
       <w:r>
-        <w:t xml:space="preserve"> times</w:t>
-      </w:r>
-      <w:r>
-        <w:t xml:space="preserve"> per stack. </w:t>
-      </w:r>
-    </w:p>
-    <w:p>
-      <w:pPr>
-        <w:pStyle w:val="ListParagraph"/>
-        <w:numPr>
-          <w:ilvl w:val="0"/>
-          <w:numId w:val="4"/>
-        </w:numPr>
-        <w:spacing w:after="0"/>
-      </w:pPr>
-      <w:r>
-        <w:t>Double your health</w:t>
-      </w:r>
-      <w:r>
-        <w:t xml:space="preserve"> but remove the first item you picked up.</w:t>
-      </w:r>
-    </w:p>
-    <w:p>
-      <w:pPr>
-        <w:pStyle w:val="ListParagraph"/>
-        <w:numPr>
-          <w:ilvl w:val="0"/>
-          <w:numId w:val="4"/>
-        </w:numPr>
-        <w:spacing w:after="0"/>
-      </w:pPr>
-      <w:r>
-        <w:t xml:space="preserve">Locks your max HP </w:t>
-      </w:r>
-      <w:r>
-        <w:t>to what</w:t>
-      </w:r>
-      <w:r>
-        <w:t xml:space="preserve"> it currently is</w:t>
-      </w:r>
-      <w:r>
-        <w:t>. Fire rate</w:t>
-      </w:r>
-      <w:r>
-        <w:t xml:space="preserve"> decreased by </w:t>
-      </w:r>
-      <w:r>
-        <w:t>3</w:t>
-      </w:r>
-      <w:r>
-        <w:t>, shot speed</w:t>
-      </w:r>
-      <w:r>
-        <w:t xml:space="preserve"> increased by 3</w:t>
-      </w:r>
-      <w:r>
-        <w:t>,</w:t>
-      </w:r>
-      <w:r>
-        <w:t xml:space="preserve"> and </w:t>
-      </w:r>
-      <w:r>
-        <w:t xml:space="preserve">base </w:t>
-      </w:r>
-      <w:r>
-        <w:t>damage increased</w:t>
-      </w:r>
-      <w:r>
-        <w:t xml:space="preserve"> by 10.</w:t>
-      </w:r>
-    </w:p>
-    <w:p>
-      <w:pPr>
-        <w:pStyle w:val="ListParagraph"/>
-        <w:numPr>
-          <w:ilvl w:val="0"/>
-          <w:numId w:val="4"/>
-        </w:numPr>
-        <w:spacing w:after="0"/>
-      </w:pPr>
-      <w:r>
-        <w:t xml:space="preserve">Damage you take is divided by </w:t>
-      </w:r>
-      <w:r>
-        <w:t>4</w:t>
-      </w:r>
-      <w:r>
-        <w:t xml:space="preserve">, but occurs </w:t>
+        <w:t>, but</w:t>
+      </w:r>
+      <w:proofErr w:type="gramEnd"/>
+      <w:r>
+        <w:t xml:space="preserve"> occurs </w:t>
       </w:r>
       <w:r>
         <w:t xml:space="preserve">3 times over the course of </w:t>
@@ -1884,7 +2017,6 @@
         <w:spacing w:after="0"/>
       </w:pPr>
       <w:r>
-        <w:lastRenderedPageBreak/>
         <w:t>Every 5</w:t>
       </w:r>
       <w:r>
@@ -1913,6 +2045,7 @@
         <w:spacing w:after="0"/>
       </w:pPr>
       <w:r>
+        <w:lastRenderedPageBreak/>
         <w:t>10% chance for bullets to leave a trail of bullets behind them. These bullets have high range, slow movespeed and random movement direction</w:t>
       </w:r>
       <w:r>
@@ -2189,8 +2322,13 @@
       <w:r>
         <w:t xml:space="preserve">the next bullet you shoot </w:t>
       </w:r>
-      <w:r>
-        <w:t>that lands far enough away</w:t>
+      <w:proofErr w:type="gramStart"/>
+      <w:r>
+        <w:t>that lands</w:t>
+      </w:r>
+      <w:proofErr w:type="gramEnd"/>
+      <w:r>
+        <w:t xml:space="preserve"> far enough away</w:t>
       </w:r>
       <w:r>
         <w:t xml:space="preserve"> causes activated rocks to be launched towards the location, dealing </w:t>
@@ -2313,8 +2451,13 @@
         <w:spacing w:after="0"/>
       </w:pPr>
       <w:r>
-        <w:t>Have some ideas silly guy</w:t>
-      </w:r>
+        <w:t xml:space="preserve">Have some ideas silly </w:t>
+      </w:r>
+      <w:proofErr w:type="gramStart"/>
+      <w:r>
+        <w:t>guy</w:t>
+      </w:r>
+      <w:proofErr w:type="gramEnd"/>
     </w:p>
     <w:p>
       <w:pPr>
@@ -2371,7 +2514,15 @@
         <w:spacing w:after="0"/>
       </w:pPr>
       <w:r>
-        <w:t>60 second cooldown, summon a Trin familiar for 20 seconds that runs around, shooting and stabbing enemies. During this time, if you walk into him you pick him up and can throw him at enemies.</w:t>
+        <w:t xml:space="preserve">60 second cooldown, summon a Trin familiar for 20 seconds that runs around, shooting and stabbing enemies. During this time, if you walk into </w:t>
+      </w:r>
+      <w:proofErr w:type="gramStart"/>
+      <w:r>
+        <w:t>him</w:t>
+      </w:r>
+      <w:proofErr w:type="gramEnd"/>
+      <w:r>
+        <w:t xml:space="preserve"> you pick him up and can throw him at enemies.</w:t>
       </w:r>
     </w:p>
     <w:p>
@@ -2392,34 +2543,85 @@
         <w:spacing w:after="0"/>
       </w:pPr>
       <w:r>
+        <w:t xml:space="preserve">I like the idea of enemies having a tiny chance to drop a card (tarot card, maybe?), and from then </w:t>
+      </w:r>
+      <w:proofErr w:type="gramStart"/>
+      <w:r>
+        <w:t>on</w:t>
+      </w:r>
+      <w:proofErr w:type="gramEnd"/>
+      <w:r>
+        <w:t xml:space="preserve"> every game you play it draws 3 of the cards you’ve collected and you can choose one that adds a </w:t>
+      </w:r>
+      <w:r>
         <w:lastRenderedPageBreak/>
-        <w:t xml:space="preserve">I like the idea of enemies having a tiny chance to drop a card (tarot card, maybe?), and from then on every game you play it draws 3 of the cards you’ve collected and you can choose one that adds a little spice to the run. If a card drops during a run you can choose to activate it then and there as well. I think they should be net positive but give some interesting downside. Cards should also have a weight assigned to them so some are less likely to spawn than others, which could make for some fun when you’re offered a very rare card. A wild card that has a randomised effect would also be fun. </w:t>
-      </w:r>
-    </w:p>
-    <w:p>
-      <w:pPr>
-        <w:spacing w:after="0"/>
-      </w:pPr>
-    </w:p>
-    <w:p>
-      <w:pPr>
-        <w:spacing w:after="0"/>
-      </w:pPr>
-      <w:r>
-        <w:t>At the end of each run, the total xp you got can be spent in a little store to unlock permanent upgrades, like more HP drops and 20 minute till dawn-esque rune upgrades. Every 5 upgrades you unlock gets you a new weapon (should be in a set order, i.e. you start with the pistol, after 5 upgrades you get a shotgun, a further 5 gets you another thing, etc.). Having a little skill tree could also be fun and lead to some pog moments when you unlock the ‘omega upgrades’.</w:t>
-      </w:r>
-    </w:p>
-    <w:p>
-      <w:pPr>
-        <w:spacing w:after="0"/>
-      </w:pPr>
-    </w:p>
-    <w:p>
-      <w:pPr>
-        <w:spacing w:after="0"/>
-      </w:pPr>
-      <w:r>
-        <w:t xml:space="preserve">The structure of the game should be kinda RoR-esque, i.e. you start in one area, then go to another, then to another, with the last thing you do in each area be fighting a miniboss. Maybe 5-10 waves </w:t>
+        <w:t xml:space="preserve">little spice to the run. If a card drops during a </w:t>
+      </w:r>
+      <w:proofErr w:type="gramStart"/>
+      <w:r>
+        <w:t>run</w:t>
+      </w:r>
+      <w:proofErr w:type="gramEnd"/>
+      <w:r>
+        <w:t xml:space="preserve"> you can choose to activate it then and there as well. I think they should be net positive but give some interesting downside. Cards should also have a weight assigned to them so some are less likely to spawn than others, which could make for some fun when you’re offered a very rare card. A wild card that has a randomised effect would also be fun. </w:t>
+      </w:r>
+    </w:p>
+    <w:p>
+      <w:pPr>
+        <w:spacing w:after="0"/>
+      </w:pPr>
+    </w:p>
+    <w:p>
+      <w:pPr>
+        <w:spacing w:after="0"/>
+      </w:pPr>
+      <w:r>
+        <w:t xml:space="preserve">At the end of each run, the total xp you got can be spent in a little store to unlock permanent upgrades, like more HP drops and 20 </w:t>
+      </w:r>
+      <w:proofErr w:type="gramStart"/>
+      <w:r>
+        <w:t>minute</w:t>
+      </w:r>
+      <w:proofErr w:type="gramEnd"/>
+      <w:r>
+        <w:t xml:space="preserve"> till dawn-esque rune upgrades. Every 5 upgrades you unlock gets you a new weapon (should be in a set order, </w:t>
+      </w:r>
+      <w:proofErr w:type="gramStart"/>
+      <w:r>
+        <w:t>i.e.</w:t>
+      </w:r>
+      <w:proofErr w:type="gramEnd"/>
+      <w:r>
+        <w:t xml:space="preserve"> you start with the pistol, after 5 upgrades you get a shotgun, a further 5 gets you another thing, etc.). Having a little skill tree could also be fun and lead to some pog moments when you unlock the ‘omega </w:t>
+      </w:r>
+      <w:proofErr w:type="gramStart"/>
+      <w:r>
+        <w:t>upgrades’</w:t>
+      </w:r>
+      <w:proofErr w:type="gramEnd"/>
+      <w:r>
+        <w:t>.</w:t>
+      </w:r>
+    </w:p>
+    <w:p>
+      <w:pPr>
+        <w:spacing w:after="0"/>
+      </w:pPr>
+    </w:p>
+    <w:p>
+      <w:pPr>
+        <w:spacing w:after="0"/>
+      </w:pPr>
+      <w:r>
+        <w:t xml:space="preserve">The structure of the game should be kinda RoR-esque, </w:t>
+      </w:r>
+      <w:proofErr w:type="gramStart"/>
+      <w:r>
+        <w:t>i.e.</w:t>
+      </w:r>
+      <w:proofErr w:type="gramEnd"/>
+      <w:r>
+        <w:t xml:space="preserve"> you start in one area, then go to another, then to another, with the last thing you do in each area be fighting a miniboss. Maybe 5-10 waves </w:t>
       </w:r>
       <w:r>
         <w:t xml:space="preserve">per area </w:t>
@@ -2443,8 +2645,13 @@
       <w:r>
         <w:t xml:space="preserve">, that are, until that point, very mysterious. </w:t>
       </w:r>
-      <w:r>
-        <w:t xml:space="preserve">Obviously there would need to be something to go behind </w:t>
+      <w:proofErr w:type="gramStart"/>
+      <w:r>
+        <w:t>Obviously</w:t>
+      </w:r>
+      <w:proofErr w:type="gramEnd"/>
+      <w:r>
+        <w:t xml:space="preserve"> there would need to be something to go behind </w:t>
       </w:r>
       <w:r>
         <w:t>them in order for that to not be a scam</w:t>
@@ -3909,6 +4116,7 @@
   <w:style w:type="character" w:default="1" w:styleId="DefaultParagraphFont">
     <w:name w:val="Default Paragraph Font"/>
     <w:uiPriority w:val="1"/>
+    <w:semiHidden/>
     <w:unhideWhenUsed/>
   </w:style>
   <w:style w:type="table" w:default="1" w:styleId="TableNormal">

</xml_diff>

<commit_message>
MOLES WORK AND HAVE NO ISSUES WHAT????
poggers only required 5 days of procrastination and the second major rework of their code. Pretty much just most of their stuff is managed by a master object, only really spawning own hitbox and finding nearest other mole is handled on a mole by mole basis.
</commit_message>
<xml_diff>
--- a/Shit to do for vampire marty.docx
+++ b/Shit to do for vampire marty.docx
@@ -1590,7 +1590,13 @@
         <w:t xml:space="preserve"> reduce max HP by </w:t>
       </w:r>
       <w:r>
-        <w:t>30.</w:t>
+        <w:t>30</w:t>
+      </w:r>
+      <w:r>
+        <w:t xml:space="preserve"> and get healed to full</w:t>
+      </w:r>
+      <w:r>
+        <w:t>.</w:t>
       </w:r>
       <w:r>
         <w:t xml:space="preserve"> </w:t>
@@ -2153,6 +2159,59 @@
     </w:p>
     <w:p>
       <w:pPr>
+        <w:pStyle w:val="ListParagraph"/>
+        <w:numPr>
+          <w:ilvl w:val="0"/>
+          <w:numId w:val="4"/>
+        </w:numPr>
+        <w:spacing w:after="0"/>
+      </w:pPr>
+      <w:r>
+        <w:t>Your first hit</w:t>
+      </w:r>
+      <w:r>
+        <w:t xml:space="preserve"> (+ 1 extra hit per stack)</w:t>
+      </w:r>
+      <w:r>
+        <w:t xml:space="preserve"> on an enemy is a guaranteed crit. Crit damage multiplier -50%.</w:t>
+      </w:r>
+    </w:p>
+    <w:p>
+      <w:pPr>
+        <w:pStyle w:val="ListParagraph"/>
+        <w:numPr>
+          <w:ilvl w:val="0"/>
+          <w:numId w:val="4"/>
+        </w:numPr>
+        <w:spacing w:after="0"/>
+      </w:pPr>
+      <w:r>
+        <w:t>Every time an enemy takes damage they take +5 damage per stack from damage sources, i.e. if a bullet hits them and deals 50 damage, next hit will be 55, then 60, etc., works for DOTs and</w:t>
+      </w:r>
+      <w:r>
+        <w:t xml:space="preserve"> </w:t>
+      </w:r>
+      <w:r>
+        <w:t>the like.</w:t>
+      </w:r>
+      <w:r>
+        <w:t xml:space="preserve"> Caps at +</w:t>
+      </w:r>
+      <w:r>
+        <w:t>25</w:t>
+      </w:r>
+      <w:r>
+        <w:t xml:space="preserve"> damage</w:t>
+      </w:r>
+      <w:r>
+        <w:t xml:space="preserve"> per stack</w:t>
+      </w:r>
+      <w:r>
+        <w:t>.</w:t>
+      </w:r>
+    </w:p>
+    <w:p>
+      <w:pPr>
         <w:spacing w:after="0"/>
       </w:pPr>
     </w:p>
@@ -2294,7 +2353,11 @@
         <w:spacing w:after="0"/>
       </w:pPr>
       <w:r>
-        <w:t xml:space="preserve">I like the idea of enemies having a tiny chance to drop a card (tarot card, maybe?), and from then on every game you play it draws 3 of the cards you’ve collected and you can choose one that adds a little spice to the run. If a card drops during a run you can choose to activate it then and there as well. I think they should be net positive but give some interesting downside. Cards should also have a weight assigned to them so some are less likely to spawn than others, which could make for some fun when you’re offered a very rare card. A wild card that has a randomised effect would also be fun. </w:t>
+        <w:t xml:space="preserve">I like the idea of enemies having a tiny chance to drop a card (tarot card, maybe?), and from then on every game you play it draws 3 of the cards you’ve collected and you can choose one that adds a </w:t>
+      </w:r>
+      <w:r>
+        <w:lastRenderedPageBreak/>
+        <w:t xml:space="preserve">little spice to the run. If a card drops during a run you can choose to activate it then and there as well. I think they should be net positive but give some interesting downside. Cards should also have a weight assigned to them so some are less likely to spawn than others, which could make for some fun when you’re offered a very rare card. A wild card that has a randomised effect would also be fun. </w:t>
       </w:r>
     </w:p>
     <w:p>

</xml_diff>

<commit_message>
stuff i need to go rn
</commit_message>
<xml_diff>
--- a/Shit to do for vampire marty.docx
+++ b/Shit to do for vampire marty.docx
@@ -4,81 +4,243 @@
   <w:body>
     <w:p>
       <w:r>
-        <w:t>Okay, you know what would be really weird and cool? To have it so, when you die, it says something like “press x to continue”, but if you do a button combo it starts some sort of small metagame, the events of which impact the game.</w:t>
-      </w:r>
-      <w:r>
-        <w:t xml:space="preserve"> They should be really fuckin weird, kinda yume nikki esque.</w:t>
-      </w:r>
-      <w:r>
-        <w:t xml:space="preserve"> They shouldn’t be too long (like I dunno, 1 minute experiences)</w:t>
-      </w:r>
-      <w:r>
-        <w:t xml:space="preserve"> but they should be weird and have some funky lore shenanigans.</w:t>
+        <w:t>Contrasting</w:t>
+      </w:r>
+      <w:r>
+        <w:t xml:space="preserve"> archetypes:</w:t>
+      </w:r>
+    </w:p>
+    <w:p>
+      <w:pPr>
+        <w:pStyle w:val="ListParagraph"/>
+        <w:numPr>
+          <w:ilvl w:val="0"/>
+          <w:numId w:val="10"/>
+        </w:numPr>
+      </w:pPr>
+      <w:r>
+        <w:t>High-damage</w:t>
+      </w:r>
+      <w:r>
+        <w:t>, low fire rate / low-damage, high fire rate.</w:t>
+      </w:r>
+    </w:p>
+    <w:p>
+      <w:pPr>
+        <w:pStyle w:val="ListParagraph"/>
+        <w:numPr>
+          <w:ilvl w:val="0"/>
+          <w:numId w:val="10"/>
+        </w:numPr>
+      </w:pPr>
+      <w:r>
+        <w:t>Lots of random procs / few random procs.</w:t>
+      </w:r>
+    </w:p>
+    <w:p>
+      <w:r>
+        <w:t xml:space="preserve">Regarding visual </w:t>
+      </w:r>
+      <w:proofErr w:type="spellStart"/>
+      <w:r>
+        <w:t>artstyle</w:t>
+      </w:r>
+      <w:proofErr w:type="spellEnd"/>
+      <w:r>
+        <w:t xml:space="preserve">, I aim for designs to all be </w:t>
+      </w:r>
+      <w:proofErr w:type="gramStart"/>
+      <w:r>
+        <w:t>fairly simple</w:t>
+      </w:r>
+      <w:proofErr w:type="gramEnd"/>
+      <w:r>
+        <w:t>. Colour palette should be</w:t>
+      </w:r>
+      <w:r>
+        <w:t xml:space="preserve"> </w:t>
+      </w:r>
+      <w:proofErr w:type="gramStart"/>
+      <w:r>
+        <w:t>fairly simple</w:t>
+      </w:r>
+      <w:proofErr w:type="gramEnd"/>
+      <w:r>
+        <w:t xml:space="preserve"> and allow for vibrant colours but also not too visually disruptive</w:t>
+      </w:r>
+      <w:r>
+        <w:t xml:space="preserve">. Not really </w:t>
+      </w:r>
+      <w:proofErr w:type="gramStart"/>
+      <w:r>
+        <w:t>low-poly</w:t>
+      </w:r>
+      <w:proofErr w:type="gramEnd"/>
+      <w:r>
+        <w:t xml:space="preserve"> as such, but obviously keep polys to a minimum as to keep performance at a reasonable level.</w:t>
+      </w:r>
+      <w:r>
+        <w:t xml:space="preserve"> </w:t>
+      </w:r>
+      <w:proofErr w:type="gramStart"/>
+      <w:r>
+        <w:t>Overall</w:t>
+      </w:r>
+      <w:proofErr w:type="gramEnd"/>
+      <w:r>
+        <w:t xml:space="preserve"> it</w:t>
+      </w:r>
+      <w:r>
+        <w:t xml:space="preserve"> should be models, with some sprites used just for things like the dark arts swing, status effects, e</w:t>
+      </w:r>
+      <w:r>
+        <w:t>tc.</w:t>
+      </w:r>
+    </w:p>
+    <w:p>
+      <w:r>
+        <w:t xml:space="preserve">Enemy designs should </w:t>
+      </w:r>
+      <w:r>
+        <w:t xml:space="preserve">be </w:t>
+      </w:r>
+      <w:proofErr w:type="gramStart"/>
+      <w:r>
+        <w:t>cool</w:t>
+      </w:r>
+      <w:proofErr w:type="gramEnd"/>
+      <w:r>
+        <w:t xml:space="preserve"> but I feel like some </w:t>
+      </w:r>
+      <w:proofErr w:type="spellStart"/>
+      <w:r>
+        <w:t>kinda</w:t>
+      </w:r>
+      <w:proofErr w:type="spellEnd"/>
+      <w:r>
+        <w:t xml:space="preserve"> disturbing/weird/horror-</w:t>
+      </w:r>
+      <w:proofErr w:type="spellStart"/>
+      <w:r>
+        <w:t>ish</w:t>
+      </w:r>
+      <w:proofErr w:type="spellEnd"/>
+      <w:r>
+        <w:t xml:space="preserve"> designs for the aliens could go hard</w:t>
+      </w:r>
+      <w:r>
+        <w:t xml:space="preserve"> (and link somewhat to a sense of comedy with this dumbass caveman destroying all these horrors beyond my comprehension)</w:t>
+      </w:r>
+    </w:p>
+    <w:p>
+      <w:r>
+        <w:t xml:space="preserve">For sound design, I want things to have a </w:t>
+      </w:r>
+      <w:proofErr w:type="spellStart"/>
+      <w:r>
+        <w:t>kinda</w:t>
+      </w:r>
+      <w:proofErr w:type="spellEnd"/>
+      <w:r>
+        <w:t xml:space="preserve"> consistent, </w:t>
+      </w:r>
+      <w:proofErr w:type="spellStart"/>
+      <w:r>
+        <w:t>synthy</w:t>
+      </w:r>
+      <w:proofErr w:type="spellEnd"/>
+      <w:r>
+        <w:t xml:space="preserve"> vibe, </w:t>
+      </w:r>
+      <w:proofErr w:type="spellStart"/>
+      <w:r>
+        <w:t>kinda</w:t>
+      </w:r>
+      <w:proofErr w:type="spellEnd"/>
+      <w:r>
+        <w:t xml:space="preserve"> like what </w:t>
+      </w:r>
+      <w:proofErr w:type="spellStart"/>
+      <w:r>
+        <w:t>Spelunky</w:t>
+      </w:r>
+      <w:proofErr w:type="spellEnd"/>
+      <w:r>
+        <w:t xml:space="preserve"> does, but less of a focus on retro </w:t>
+      </w:r>
+      <w:proofErr w:type="spellStart"/>
+      <w:r>
+        <w:t>sorta</w:t>
+      </w:r>
+      <w:proofErr w:type="spellEnd"/>
+      <w:r>
+        <w:t xml:space="preserve"> sounds.</w:t>
+      </w:r>
+      <w:r>
+        <w:t xml:space="preserve"> </w:t>
+      </w:r>
+      <w:proofErr w:type="gramStart"/>
+      <w:r>
+        <w:t>So</w:t>
+      </w:r>
+      <w:proofErr w:type="gramEnd"/>
+      <w:r>
+        <w:t xml:space="preserve"> </w:t>
+      </w:r>
+      <w:r>
+        <w:t>I reckon as many SFX as possible should be made with the hardware synths, with plugin processing as needed.</w:t>
+      </w:r>
+      <w:r>
+        <w:t xml:space="preserve"> This links to music since a lot of the SFX will be quite tonal</w:t>
+      </w:r>
+      <w:r>
+        <w:t>, so I think picking a key signature, and then switching between modes for each track (</w:t>
+      </w:r>
+      <w:proofErr w:type="gramStart"/>
+      <w:r>
+        <w:t>i.e.</w:t>
+      </w:r>
+      <w:proofErr w:type="gramEnd"/>
+      <w:r>
+        <w:t xml:space="preserve"> minor for one, </w:t>
+      </w:r>
+      <w:proofErr w:type="spellStart"/>
+      <w:r>
+        <w:t>dorian</w:t>
+      </w:r>
+      <w:proofErr w:type="spellEnd"/>
+      <w:r>
+        <w:t xml:space="preserve"> for another, </w:t>
+      </w:r>
+      <w:proofErr w:type="spellStart"/>
+      <w:r>
+        <w:t>mixolodian</w:t>
+      </w:r>
+      <w:proofErr w:type="spellEnd"/>
+      <w:r>
+        <w:t xml:space="preserve"> for another)</w:t>
+      </w:r>
+      <w:r>
+        <w:t xml:space="preserve"> will be a cool idea that will help SFX not sound dissonant with the music.</w:t>
+      </w:r>
+    </w:p>
+    <w:p>
+      <w:r>
+        <w:t xml:space="preserve">Music should be energetic but not necessarily ‘dumb’, I’m feeling </w:t>
+      </w:r>
+      <w:proofErr w:type="spellStart"/>
+      <w:r>
+        <w:t>kinda</w:t>
+      </w:r>
+      <w:proofErr w:type="spellEnd"/>
+      <w:r>
+        <w:t xml:space="preserve"> somewhere between RoR2 and </w:t>
+      </w:r>
+      <w:r>
+        <w:t xml:space="preserve">Little Guys. </w:t>
       </w:r>
     </w:p>
     <w:p/>
-    <w:p/>
-    <w:p/>
-    <w:p>
-      <w:r>
-        <w:t>Regarding visual artstyle, I aim for designs to all be fairly simple. Colour palette should be</w:t>
-      </w:r>
-      <w:r>
-        <w:t xml:space="preserve"> fairly simple and allow for vibrant colours but also not too visually disruptive</w:t>
-      </w:r>
-      <w:r>
-        <w:t>. Not really low-poly as such, but obviously keep polys to a minimum as to keep performance at a reasonable level.</w:t>
-      </w:r>
-      <w:r>
-        <w:t xml:space="preserve"> Overall it</w:t>
-      </w:r>
-      <w:r>
-        <w:t xml:space="preserve"> should be models, with some sprites used just for things like the dark arts swing, status effects, e</w:t>
-      </w:r>
-      <w:r>
-        <w:t>tc.</w:t>
-      </w:r>
-    </w:p>
-    <w:p>
-      <w:r>
-        <w:t xml:space="preserve">Enemy designs should </w:t>
-      </w:r>
-      <w:r>
-        <w:t>be cool but I feel like some kinda disturbing/weird/horror-ish designs for the aliens could go hard</w:t>
-      </w:r>
-      <w:r>
-        <w:t xml:space="preserve"> (and link somewhat to a sense of comedy with this dumbass caveman destroying all these horrors beyond my comprehension)</w:t>
-      </w:r>
-    </w:p>
-    <w:p>
-      <w:r>
-        <w:t>For sound design, I want things to have a kinda consistent, synthy vibe, kinda like what Spelunky does, but less of a focus on retro sorta sounds.</w:t>
-      </w:r>
-      <w:r>
-        <w:t xml:space="preserve"> So </w:t>
-      </w:r>
-      <w:r>
-        <w:t>I reckon as many SFX as possible should be made with the hardware synths, with plugin processing as needed.</w:t>
-      </w:r>
-      <w:r>
-        <w:t xml:space="preserve"> This links to music since a lot of the SFX will be quite tonal</w:t>
-      </w:r>
-      <w:r>
-        <w:t>, so I think picking a key signature, and then switching between modes for each track (i.e. minor for one, dorian for another, mixolodian for another)</w:t>
-      </w:r>
-      <w:r>
-        <w:t xml:space="preserve"> will be a cool idea that will help SFX not sound dissonant with the music.</w:t>
-      </w:r>
-    </w:p>
-    <w:p>
-      <w:r>
-        <w:t xml:space="preserve">Music should be energetic but not necessarily ‘dumb’, I’m feeling kinda somewhere between RoR2 and </w:t>
-      </w:r>
-      <w:r>
-        <w:t xml:space="preserve">Little Guys. </w:t>
-      </w:r>
-    </w:p>
-    <w:p/>
     <w:p>
       <w:r>
         <w:t>For obstacles:</w:t>
@@ -124,7 +286,15 @@
         <w:t>, can dodge over it but falling down deals damage.</w:t>
       </w:r>
       <w:r>
-        <w:t xml:space="preserve"> Enemies just pathfind around it.</w:t>
+        <w:t xml:space="preserve"> Enemies just </w:t>
+      </w:r>
+      <w:proofErr w:type="spellStart"/>
+      <w:r>
+        <w:t>pathfind</w:t>
+      </w:r>
+      <w:proofErr w:type="spellEnd"/>
+      <w:r>
+        <w:t xml:space="preserve"> around it.</w:t>
       </w:r>
     </w:p>
     <w:p>
@@ -184,7 +354,15 @@
         </w:numPr>
       </w:pPr>
       <w:r>
-        <w:t>XP rock – drops a number of XP orbs when destroyed.</w:t>
+        <w:t xml:space="preserve">XP rock – drops </w:t>
+      </w:r>
+      <w:proofErr w:type="gramStart"/>
+      <w:r>
+        <w:t>a number of</w:t>
+      </w:r>
+      <w:proofErr w:type="gramEnd"/>
+      <w:r>
+        <w:t xml:space="preserve"> XP orbs when destroyed.</w:t>
       </w:r>
     </w:p>
     <w:p>
@@ -196,7 +374,15 @@
         </w:numPr>
       </w:pPr>
       <w:r>
-        <w:t>Supercharge rock – gives a firerate and damage up when standing near it.</w:t>
+        <w:t xml:space="preserve">Supercharge rock – gives a </w:t>
+      </w:r>
+      <w:proofErr w:type="spellStart"/>
+      <w:r>
+        <w:t>firerate</w:t>
+      </w:r>
+      <w:proofErr w:type="spellEnd"/>
+      <w:r>
+        <w:t xml:space="preserve"> and damage up when standing near it.</w:t>
       </w:r>
     </w:p>
     <w:p>
@@ -223,7 +409,15 @@
         </w:numPr>
       </w:pPr>
       <w:r>
-        <w:t xml:space="preserve">Laser spawner – essentially a segmentation plant-esque </w:t>
+        <w:t>Laser spawner – essentially a segmentation plant-</w:t>
+      </w:r>
+      <w:proofErr w:type="spellStart"/>
+      <w:r>
+        <w:t>esque</w:t>
+      </w:r>
+      <w:proofErr w:type="spellEnd"/>
+      <w:r>
+        <w:t xml:space="preserve"> </w:t>
       </w:r>
       <w:r>
         <w:t>laser.</w:t>
@@ -244,10 +438,34 @@
         </w:numPr>
       </w:pPr>
       <w:r>
-        <w:t xml:space="preserve">Fan. Instakills </w:t>
-      </w:r>
-      <w:r>
-        <w:t>enemies and player by choppin em to bits</w:t>
+        <w:t xml:space="preserve">Fan. </w:t>
+      </w:r>
+      <w:proofErr w:type="spellStart"/>
+      <w:r>
+        <w:t>Instakills</w:t>
+      </w:r>
+      <w:proofErr w:type="spellEnd"/>
+      <w:r>
+        <w:t xml:space="preserve"> </w:t>
+      </w:r>
+      <w:r>
+        <w:t xml:space="preserve">enemies and player by </w:t>
+      </w:r>
+      <w:proofErr w:type="spellStart"/>
+      <w:r>
+        <w:t>choppin</w:t>
+      </w:r>
+      <w:proofErr w:type="spellEnd"/>
+      <w:r>
+        <w:t xml:space="preserve"> </w:t>
+      </w:r>
+      <w:proofErr w:type="spellStart"/>
+      <w:r>
+        <w:t>em</w:t>
+      </w:r>
+      <w:proofErr w:type="spellEnd"/>
+      <w:r>
+        <w:t xml:space="preserve"> to bits</w:t>
       </w:r>
       <w:r>
         <w:t>.</w:t>
@@ -273,43 +491,43 @@
     </w:p>
     <w:p>
       <w:r>
+        <w:br/>
+      </w:r>
+      <w:r>
+        <w:t>Areas:</w:t>
+      </w:r>
+    </w:p>
+    <w:p>
+      <w:pPr>
+        <w:pStyle w:val="ListParagraph"/>
+        <w:numPr>
+          <w:ilvl w:val="0"/>
+          <w:numId w:val="8"/>
+        </w:numPr>
+      </w:pPr>
+      <w:r>
+        <w:t>Snowy area. Has small ice lake areas that</w:t>
+      </w:r>
+      <w:r>
+        <w:t xml:space="preserve"> reduce your friction but</w:t>
+      </w:r>
+      <w:r>
+        <w:t xml:space="preserve"> break if an explosion happens on them</w:t>
+      </w:r>
+      <w:r>
+        <w:t>, which should be lethal for player and enemies alike.</w:t>
+      </w:r>
+    </w:p>
+    <w:p>
+      <w:pPr>
+        <w:pStyle w:val="ListParagraph"/>
+        <w:numPr>
+          <w:ilvl w:val="0"/>
+          <w:numId w:val="8"/>
+        </w:numPr>
+      </w:pPr>
+      <w:r>
         <w:lastRenderedPageBreak/>
-        <w:br/>
-      </w:r>
-      <w:r>
-        <w:t>Areas:</w:t>
-      </w:r>
-    </w:p>
-    <w:p>
-      <w:pPr>
-        <w:pStyle w:val="ListParagraph"/>
-        <w:numPr>
-          <w:ilvl w:val="0"/>
-          <w:numId w:val="8"/>
-        </w:numPr>
-      </w:pPr>
-      <w:r>
-        <w:t>Snowy area. Has small ice lake areas that</w:t>
-      </w:r>
-      <w:r>
-        <w:t xml:space="preserve"> reduce your friction but</w:t>
-      </w:r>
-      <w:r>
-        <w:t xml:space="preserve"> break if an explosion happens on them</w:t>
-      </w:r>
-      <w:r>
-        <w:t>, which should be lethal for player and enemies alike.</w:t>
-      </w:r>
-    </w:p>
-    <w:p>
-      <w:pPr>
-        <w:pStyle w:val="ListParagraph"/>
-        <w:numPr>
-          <w:ilvl w:val="0"/>
-          <w:numId w:val="8"/>
-        </w:numPr>
-      </w:pPr>
-      <w:r>
         <w:t xml:space="preserve">Blood/bones wasteland area. </w:t>
       </w:r>
       <w:r>
@@ -395,10 +613,26 @@
         </w:numPr>
       </w:pPr>
       <w:r>
-        <w:t>Add a method (public void Undo())</w:t>
-      </w:r>
-      <w:r>
-        <w:t xml:space="preserve"> within the item that undos any stat changes associated with the item. </w:t>
+        <w:t xml:space="preserve">Add a method (public void </w:t>
+      </w:r>
+      <w:proofErr w:type="gramStart"/>
+      <w:r>
+        <w:t>Undo(</w:t>
+      </w:r>
+      <w:proofErr w:type="gramEnd"/>
+      <w:r>
+        <w:t>))</w:t>
+      </w:r>
+      <w:r>
+        <w:t xml:space="preserve"> within the item that </w:t>
+      </w:r>
+      <w:proofErr w:type="spellStart"/>
+      <w:r>
+        <w:t>undos</w:t>
+      </w:r>
+      <w:proofErr w:type="spellEnd"/>
+      <w:r>
+        <w:t xml:space="preserve"> any stat changes associated with the item. </w:t>
       </w:r>
       <w:r>
         <w:t>Needed for stuff like damage ups (including converter), better dodge, etc.</w:t>
@@ -419,7 +653,15 @@
         <w:t xml:space="preserve">Add </w:t>
       </w:r>
       <w:r>
-        <w:t>a new entry to the ITEMLIST enum.</w:t>
+        <w:t xml:space="preserve">a new entry to the ITEMLIST </w:t>
+      </w:r>
+      <w:proofErr w:type="spellStart"/>
+      <w:r>
+        <w:t>enum</w:t>
+      </w:r>
+      <w:proofErr w:type="spellEnd"/>
+      <w:r>
+        <w:t>.</w:t>
       </w:r>
     </w:p>
     <w:p>
@@ -431,13 +673,29 @@
         </w:numPr>
       </w:pPr>
       <w:r>
-        <w:t>Add a new case to the itemHolder switch</w:t>
+        <w:t xml:space="preserve">Add a new case to the </w:t>
+      </w:r>
+      <w:proofErr w:type="spellStart"/>
+      <w:r>
+        <w:t>itemHolder</w:t>
+      </w:r>
+      <w:proofErr w:type="spellEnd"/>
+      <w:r>
+        <w:t xml:space="preserve"> switch</w:t>
       </w:r>
       <w:r>
         <w:t xml:space="preserve"> statement so </w:t>
       </w:r>
       <w:r>
-        <w:t>getting multiple of the item does the correct thing (i.e. incrementing an existing script’s instances vs adding a new version of the script).</w:t>
+        <w:t>getting multiple of the item does the correct thing (</w:t>
+      </w:r>
+      <w:proofErr w:type="gramStart"/>
+      <w:r>
+        <w:t>i.e.</w:t>
+      </w:r>
+      <w:proofErr w:type="gramEnd"/>
+      <w:r>
+        <w:t xml:space="preserve"> incrementing an existing script’s instances vs adding a new version of the script).</w:t>
       </w:r>
     </w:p>
     <w:p>
@@ -449,7 +707,15 @@
         </w:numPr>
       </w:pPr>
       <w:r>
-        <w:t>Add a new thing in the itemDescriptions script.</w:t>
+        <w:t xml:space="preserve">Add a new thing in the </w:t>
+      </w:r>
+      <w:proofErr w:type="spellStart"/>
+      <w:r>
+        <w:t>itemDescriptions</w:t>
+      </w:r>
+      <w:proofErr w:type="spellEnd"/>
+      <w:r>
+        <w:t xml:space="preserve"> script.</w:t>
       </w:r>
     </w:p>
     <w:p>
@@ -469,8 +735,13 @@
       <w:pPr>
         <w:spacing w:after="0"/>
       </w:pPr>
-      <w:r>
-        <w:t xml:space="preserve">So each item pedestal has a 1/20 chance to be a special type. Once an item has been selected to be special, </w:t>
+      <w:proofErr w:type="gramStart"/>
+      <w:r>
+        <w:t>So</w:t>
+      </w:r>
+      <w:proofErr w:type="gramEnd"/>
+      <w:r>
+        <w:t xml:space="preserve"> each item pedestal has a 1/20 chance to be a special type. Once an item has been selected to be special, </w:t>
       </w:r>
       <w:r>
         <w:t xml:space="preserve">it then </w:t>
@@ -582,7 +853,15 @@
         <w:t xml:space="preserve">Gives enemies 1 of the item, </w:t>
       </w:r>
       <w:r>
-        <w:t>but every time an enemy dies within the next 2 rounds there’s a 5% chance they drop one of the item.</w:t>
+        <w:t xml:space="preserve">but every time an </w:t>
+      </w:r>
+      <w:proofErr w:type="gramStart"/>
+      <w:r>
+        <w:t>enemy dies</w:t>
+      </w:r>
+      <w:proofErr w:type="gramEnd"/>
+      <w:r>
+        <w:t xml:space="preserve"> within the next 2 rounds there’s a 5% chance they drop one of the item.</w:t>
       </w:r>
       <w:r>
         <w:t xml:space="preserve"> After 2 rounds the enemies lose this item.</w:t>
@@ -729,7 +1008,15 @@
         <w:t>Gaps in the wall open and close on a timer</w:t>
       </w:r>
       <w:r>
-        <w:t xml:space="preserve"> (i.e. with consistent timing)</w:t>
+        <w:t xml:space="preserve"> (</w:t>
+      </w:r>
+      <w:proofErr w:type="gramStart"/>
+      <w:r>
+        <w:t>i.e.</w:t>
+      </w:r>
+      <w:proofErr w:type="gramEnd"/>
+      <w:r>
+        <w:t xml:space="preserve"> with consistent timing)</w:t>
       </w:r>
       <w:r>
         <w:t xml:space="preserve"> and you have to get through via them. </w:t>
@@ -750,9 +1037,11 @@
       <w:r>
         <w:t xml:space="preserve">Fires a </w:t>
       </w:r>
+      <w:proofErr w:type="spellStart"/>
       <w:r>
         <w:t>lazer</w:t>
       </w:r>
+      <w:proofErr w:type="spellEnd"/>
       <w:r>
         <w:t>, but only does so in the cardinal (up/down/left/right) direction</w:t>
       </w:r>
@@ -773,13 +1062,13 @@
         <w:spacing w:after="0"/>
       </w:pPr>
       <w:r>
-        <w:t xml:space="preserve">Walks around slowly and randomly, but charges at you insanely quickly </w:t>
-      </w:r>
-      <w:r>
-        <w:t xml:space="preserve">whenever you get </w:t>
-      </w:r>
-      <w:r>
-        <w:t>on the same x or y coordinate as it.</w:t>
+        <w:t>Fires lightning at you.</w:t>
+      </w:r>
+      <w:r>
+        <w:t xml:space="preserve"> Just like an infinite range</w:t>
+      </w:r>
+      <w:r>
+        <w:t>, infinitely piercing shot.</w:t>
       </w:r>
     </w:p>
     <w:p>
@@ -792,14 +1081,122 @@
         <w:spacing w:after="0"/>
       </w:pPr>
       <w:r>
+        <w:t xml:space="preserve">Fires curving </w:t>
+      </w:r>
+      <w:proofErr w:type="spellStart"/>
+      <w:r>
+        <w:t>lazer</w:t>
+      </w:r>
+      <w:proofErr w:type="spellEnd"/>
+      <w:r>
+        <w:t xml:space="preserve">, </w:t>
+      </w:r>
+      <w:proofErr w:type="spellStart"/>
+      <w:r>
+        <w:t>kinda</w:t>
+      </w:r>
+      <w:proofErr w:type="spellEnd"/>
+      <w:r>
+        <w:t xml:space="preserve"> like what the Colossus final bosses from </w:t>
+      </w:r>
+      <w:proofErr w:type="spellStart"/>
+      <w:r>
+        <w:t>Towerclimb</w:t>
+      </w:r>
+      <w:proofErr w:type="spellEnd"/>
+      <w:r>
+        <w:t xml:space="preserve"> do.</w:t>
+      </w:r>
+    </w:p>
+    <w:p>
+      <w:pPr>
+        <w:pStyle w:val="ListParagraph"/>
+        <w:numPr>
+          <w:ilvl w:val="0"/>
+          <w:numId w:val="7"/>
+        </w:numPr>
+        <w:spacing w:after="0"/>
+      </w:pPr>
+      <w:r>
+        <w:t>Spawns a circle on your position and one second or so later, deals damage to that area</w:t>
+      </w:r>
+      <w:r>
+        <w:t>.</w:t>
+      </w:r>
+    </w:p>
+    <w:p>
+      <w:pPr>
+        <w:pStyle w:val="ListParagraph"/>
+        <w:numPr>
+          <w:ilvl w:val="0"/>
+          <w:numId w:val="7"/>
+        </w:numPr>
+        <w:spacing w:after="0"/>
+      </w:pPr>
+      <w:r>
+        <w:t>Runs towards you very quickly, and drains your HP whenever it’s close to you, but gives this HP back upon death.</w:t>
+      </w:r>
+    </w:p>
+    <w:p>
+      <w:pPr>
+        <w:pStyle w:val="ListParagraph"/>
+        <w:numPr>
+          <w:ilvl w:val="0"/>
+          <w:numId w:val="7"/>
+        </w:numPr>
+        <w:spacing w:after="0"/>
+      </w:pPr>
+      <w:r>
+        <w:t xml:space="preserve">Spits a bunch of projectiles, </w:t>
+      </w:r>
+      <w:proofErr w:type="spellStart"/>
+      <w:r>
+        <w:t>monstro’s</w:t>
+      </w:r>
+      <w:proofErr w:type="spellEnd"/>
+      <w:r>
+        <w:t xml:space="preserve"> lung-style</w:t>
+      </w:r>
+      <w:r>
+        <w:t>, that create creep where they land.</w:t>
+      </w:r>
+    </w:p>
+    <w:p>
+      <w:pPr>
+        <w:pStyle w:val="ListParagraph"/>
+        <w:numPr>
+          <w:ilvl w:val="0"/>
+          <w:numId w:val="7"/>
+        </w:numPr>
+        <w:spacing w:after="0"/>
+      </w:pPr>
+      <w:r>
         <w:lastRenderedPageBreak/>
-        <w:t>Fires lightning at you.</w:t>
-      </w:r>
-      <w:r>
-        <w:t xml:space="preserve"> Just like an infinite range</w:t>
-      </w:r>
-      <w:r>
-        <w:t>, infinitely piercing shot.</w:t>
+        <w:t>Enemy that doesn’t attack or deal damage</w:t>
+      </w:r>
+      <w:r>
+        <w:t xml:space="preserve"> (but still walks towards you). Anything (</w:t>
+      </w:r>
+      <w:proofErr w:type="gramStart"/>
+      <w:r>
+        <w:t>i.e.</w:t>
+      </w:r>
+      <w:proofErr w:type="gramEnd"/>
+      <w:r>
+        <w:t xml:space="preserve"> you AND enemies) get a fire rate and damage up when standing in a certain radius of it.</w:t>
+      </w:r>
+    </w:p>
+    <w:p>
+      <w:pPr>
+        <w:spacing w:after="0"/>
+      </w:pPr>
+    </w:p>
+    <w:p>
+      <w:pPr>
+        <w:spacing w:after="0"/>
+      </w:pPr>
+      <w:r>
+        <w:t>Bosses:</w:t>
       </w:r>
     </w:p>
     <w:p>
@@ -812,7 +1209,31 @@
         <w:spacing w:after="0"/>
       </w:pPr>
       <w:r>
-        <w:t>Fires curving lazer, kinda like what the Colossus final bosses from Towerclimb do.</w:t>
+        <w:t>Multitooth tiger. Like a sabretooth (</w:t>
+      </w:r>
+      <w:proofErr w:type="spellStart"/>
+      <w:r>
+        <w:t>boberman’s</w:t>
+      </w:r>
+      <w:proofErr w:type="spellEnd"/>
+      <w:r>
+        <w:t xml:space="preserve"> natural enemy) but can switch between weapons. Weapons are sabres (wow), a gun, and some other weapon. After 2 attacks, it cycles to another weapon, does 2 attacks, etc. </w:t>
+      </w:r>
+      <w:r>
+        <w:t>each weapon should have 3 or so different moves associated with it.</w:t>
+      </w:r>
+    </w:p>
+    <w:p>
+      <w:pPr>
+        <w:spacing w:after="0"/>
+      </w:pPr>
+    </w:p>
+    <w:p>
+      <w:pPr>
+        <w:spacing w:after="0"/>
+      </w:pPr>
+      <w:r>
+        <w:t>Elite types:</w:t>
       </w:r>
     </w:p>
     <w:p>
@@ -825,7 +1246,143 @@
         <w:spacing w:after="0"/>
       </w:pPr>
       <w:r>
-        <w:t>Spawns a circle on your position and one second or so later, deals damage to that area</w:t>
+        <w:t xml:space="preserve">Hmm. That’s a tough one. Hmmm. </w:t>
+      </w:r>
+      <w:r>
+        <w:t>Picks up and throws other enemies at you.</w:t>
+      </w:r>
+    </w:p>
+    <w:p>
+      <w:pPr>
+        <w:pStyle w:val="ListParagraph"/>
+        <w:numPr>
+          <w:ilvl w:val="0"/>
+          <w:numId w:val="7"/>
+        </w:numPr>
+        <w:spacing w:after="0"/>
+      </w:pPr>
+      <w:r>
+        <w:t>Can absorb your items temporarily, gives them back when it dies.</w:t>
+      </w:r>
+    </w:p>
+    <w:p>
+      <w:pPr>
+        <w:pStyle w:val="ListParagraph"/>
+        <w:numPr>
+          <w:ilvl w:val="0"/>
+          <w:numId w:val="7"/>
+        </w:numPr>
+        <w:spacing w:after="0"/>
+      </w:pPr>
+      <w:r>
+        <w:t>Buffs up nearby enemies.</w:t>
+      </w:r>
+    </w:p>
+    <w:p>
+      <w:pPr>
+        <w:pStyle w:val="ListParagraph"/>
+        <w:numPr>
+          <w:ilvl w:val="0"/>
+          <w:numId w:val="7"/>
+        </w:numPr>
+        <w:spacing w:after="0"/>
+      </w:pPr>
+      <w:r>
+        <w:t>Places sentry turrets as it moves.</w:t>
+      </w:r>
+    </w:p>
+    <w:p>
+      <w:pPr>
+        <w:pStyle w:val="ListParagraph"/>
+        <w:numPr>
+          <w:ilvl w:val="0"/>
+          <w:numId w:val="7"/>
+        </w:numPr>
+        <w:spacing w:after="0"/>
+      </w:pPr>
+      <w:r>
+        <w:t>Spawns homing mines every time it takes damage.</w:t>
+      </w:r>
+    </w:p>
+    <w:p>
+      <w:pPr>
+        <w:spacing w:after="0"/>
+      </w:pPr>
+    </w:p>
+    <w:p>
+      <w:pPr>
+        <w:spacing w:after="0"/>
+      </w:pPr>
+    </w:p>
+    <w:p>
+      <w:pPr>
+        <w:spacing w:after="0"/>
+      </w:pPr>
+      <w:r>
+        <w:t>Shit to do:</w:t>
+      </w:r>
+    </w:p>
+    <w:p>
+      <w:pPr>
+        <w:pStyle w:val="ListParagraph"/>
+        <w:numPr>
+          <w:ilvl w:val="0"/>
+          <w:numId w:val="2"/>
+        </w:numPr>
+        <w:spacing w:after="0"/>
+      </w:pPr>
+      <w:r>
+        <w:t>Add armour, essentially damage reduction for various damage sources.</w:t>
+      </w:r>
+      <w:r>
+        <w:t xml:space="preserve"> This includes physical (damage from bullets), blast (damage from explosions), </w:t>
+      </w:r>
+      <w:r>
+        <w:t xml:space="preserve">status (damage from status effects). </w:t>
+      </w:r>
+      <w:r>
+        <w:t xml:space="preserve">There’s damage subtraction and damage </w:t>
+      </w:r>
+      <w:r>
+        <w:t>division for each kind.</w:t>
+      </w:r>
+    </w:p>
+    <w:p>
+      <w:pPr>
+        <w:spacing w:after="0"/>
+      </w:pPr>
+    </w:p>
+    <w:p>
+      <w:pPr>
+        <w:spacing w:after="0"/>
+      </w:pPr>
+      <w:r>
+        <w:t>Passive i</w:t>
+      </w:r>
+      <w:r>
+        <w:t>tems:</w:t>
+      </w:r>
+    </w:p>
+    <w:p>
+      <w:pPr>
+        <w:pStyle w:val="ListParagraph"/>
+        <w:numPr>
+          <w:ilvl w:val="0"/>
+          <w:numId w:val="4"/>
+        </w:numPr>
+        <w:spacing w:after="0"/>
+      </w:pPr>
+      <w:r>
+        <w:t xml:space="preserve">5% chance on hit to </w:t>
+      </w:r>
+      <w:r>
+        <w:t>disable</w:t>
+      </w:r>
+      <w:r>
+        <w:t xml:space="preserve"> a random script from an enemy</w:t>
+      </w:r>
+      <w:r>
+        <w:t xml:space="preserve"> for 5 seconds</w:t>
       </w:r>
       <w:r>
         <w:t>.</w:t>
@@ -836,302 +1393,44 @@
         <w:pStyle w:val="ListParagraph"/>
         <w:numPr>
           <w:ilvl w:val="0"/>
-          <w:numId w:val="7"/>
-        </w:numPr>
-        <w:spacing w:after="0"/>
-      </w:pPr>
-      <w:r>
-        <w:t>Runs towards you very quickly, and drains your HP whenever it’s close to you, but gives this HP back upon death.</w:t>
-      </w:r>
-    </w:p>
-    <w:p>
-      <w:pPr>
-        <w:pStyle w:val="ListParagraph"/>
-        <w:numPr>
-          <w:ilvl w:val="0"/>
-          <w:numId w:val="7"/>
-        </w:numPr>
-        <w:spacing w:after="0"/>
-      </w:pPr>
-      <w:r>
-        <w:t>Spits a bunch of projectiles, monstro’s lung-style</w:t>
-      </w:r>
-      <w:r>
-        <w:t>, that create creep where they land.</w:t>
-      </w:r>
-    </w:p>
-    <w:p>
-      <w:pPr>
-        <w:pStyle w:val="ListParagraph"/>
-        <w:numPr>
-          <w:ilvl w:val="0"/>
-          <w:numId w:val="7"/>
-        </w:numPr>
-        <w:spacing w:after="0"/>
-      </w:pPr>
-      <w:r>
-        <w:t>Enemy that doesn’t attack or deal damage</w:t>
-      </w:r>
-      <w:r>
-        <w:t xml:space="preserve"> (but still walks towards you). Anything (i.e. you AND enemies) get a fire rate and damage up when standing in a certain radius of it.</w:t>
-      </w:r>
-    </w:p>
-    <w:p>
-      <w:pPr>
-        <w:spacing w:after="0"/>
-      </w:pPr>
-    </w:p>
-    <w:p>
-      <w:pPr>
-        <w:spacing w:after="0"/>
-      </w:pPr>
-      <w:r>
-        <w:t>Elite types:</w:t>
-      </w:r>
-    </w:p>
-    <w:p>
-      <w:pPr>
-        <w:pStyle w:val="ListParagraph"/>
-        <w:numPr>
-          <w:ilvl w:val="0"/>
-          <w:numId w:val="7"/>
-        </w:numPr>
-        <w:spacing w:after="0"/>
-      </w:pPr>
-      <w:r>
-        <w:t xml:space="preserve">Hmm. That’s a tough one. Hmmm. </w:t>
-      </w:r>
-      <w:r>
-        <w:t>Picks up and throws other enemies at you.</w:t>
-      </w:r>
-    </w:p>
-    <w:p>
-      <w:pPr>
-        <w:pStyle w:val="ListParagraph"/>
-        <w:numPr>
-          <w:ilvl w:val="0"/>
-          <w:numId w:val="7"/>
-        </w:numPr>
-        <w:spacing w:after="0"/>
-      </w:pPr>
-      <w:r>
-        <w:t>Can absorb your items temporarily, gives them back when it dies.</w:t>
-      </w:r>
-    </w:p>
-    <w:p>
-      <w:pPr>
-        <w:pStyle w:val="ListParagraph"/>
-        <w:numPr>
-          <w:ilvl w:val="0"/>
-          <w:numId w:val="7"/>
-        </w:numPr>
-        <w:spacing w:after="0"/>
-      </w:pPr>
-      <w:r>
-        <w:t>Buffs up nearby enemies.</w:t>
-      </w:r>
-    </w:p>
-    <w:p>
-      <w:pPr>
-        <w:pStyle w:val="ListParagraph"/>
-        <w:numPr>
-          <w:ilvl w:val="0"/>
-          <w:numId w:val="7"/>
-        </w:numPr>
-        <w:spacing w:after="0"/>
-      </w:pPr>
-      <w:r>
-        <w:t>Places sentry turrets as it moves.</w:t>
-      </w:r>
-    </w:p>
-    <w:p>
-      <w:pPr>
-        <w:pStyle w:val="ListParagraph"/>
-        <w:numPr>
-          <w:ilvl w:val="0"/>
-          <w:numId w:val="7"/>
-        </w:numPr>
-        <w:spacing w:after="0"/>
-      </w:pPr>
-      <w:r>
-        <w:t>Spawns homing mines every time it takes damage.</w:t>
-      </w:r>
-    </w:p>
-    <w:p>
-      <w:pPr>
-        <w:spacing w:after="0"/>
-      </w:pPr>
-    </w:p>
-    <w:p>
-      <w:pPr>
-        <w:spacing w:after="0"/>
-      </w:pPr>
-    </w:p>
-    <w:p>
-      <w:pPr>
-        <w:spacing w:after="0"/>
-      </w:pPr>
-      <w:r>
-        <w:t>Shit to do:</w:t>
-      </w:r>
-    </w:p>
-    <w:p>
-      <w:pPr>
-        <w:pStyle w:val="ListParagraph"/>
-        <w:numPr>
-          <w:ilvl w:val="0"/>
-          <w:numId w:val="2"/>
-        </w:numPr>
-        <w:spacing w:after="0"/>
-      </w:pPr>
-      <w:r>
-        <w:t>Add obstacles – mainly just simple stuff like pillars, as well as boxes that could be destroyed after damaging them enough, and holes in the ground that can be shot over but you can’t walk over. At the start of each wave it picks from ~15 different possible layouts. These will have to be meticulously designed since anything that makes dodging certain enemies impossible is cringe.</w:t>
-      </w:r>
-      <w:r>
-        <w:t xml:space="preserve"> Could be fun to also have special level hazards like spikes that come out of the ground for 1 second every 3 seconds, </w:t>
-      </w:r>
-      <w:r>
-        <w:t>segmentation plant-esque lazers, and so on. These level hazards should also hurt enemies</w:t>
-      </w:r>
-      <w:r>
-        <w:t>, for fun AND 4 phones.</w:t>
-      </w:r>
-    </w:p>
-    <w:p>
-      <w:pPr>
-        <w:pStyle w:val="ListParagraph"/>
-        <w:numPr>
-          <w:ilvl w:val="0"/>
-          <w:numId w:val="2"/>
-        </w:numPr>
-        <w:spacing w:after="0"/>
-      </w:pPr>
-      <w:r>
-        <w:t xml:space="preserve">Occasionally (rarer than </w:t>
-      </w:r>
-      <w:r>
-        <w:t xml:space="preserve">normal upgrades) you can be offered a replacement weapon or </w:t>
-      </w:r>
-      <w:r>
-        <w:t>replacement RMB ability.</w:t>
-      </w:r>
-    </w:p>
-    <w:p>
-      <w:pPr>
-        <w:pStyle w:val="ListParagraph"/>
-        <w:numPr>
-          <w:ilvl w:val="0"/>
-          <w:numId w:val="2"/>
-        </w:numPr>
-        <w:spacing w:after="0"/>
-      </w:pPr>
-      <w:r>
-        <w:t>Make it so you don’t deal contact damage by default, should be an upgrade.</w:t>
-      </w:r>
-    </w:p>
-    <w:p>
-      <w:pPr>
-        <w:pStyle w:val="ListParagraph"/>
-        <w:numPr>
-          <w:ilvl w:val="0"/>
-          <w:numId w:val="2"/>
-        </w:numPr>
-        <w:spacing w:after="0"/>
-      </w:pPr>
-      <w:r>
-        <w:t>Add armour, essentially damage reduction for various damage sources.</w:t>
-      </w:r>
-      <w:r>
-        <w:t xml:space="preserve"> This includes physical (damage from bullets), blast (damage from explosions), </w:t>
-      </w:r>
-      <w:r>
-        <w:t xml:space="preserve">status (damage from status effects). </w:t>
-      </w:r>
-      <w:r>
-        <w:t xml:space="preserve">There’s damage subtraction and damage </w:t>
-      </w:r>
-      <w:r>
-        <w:t>division for each kind.</w:t>
-      </w:r>
-    </w:p>
-    <w:p>
-      <w:pPr>
-        <w:spacing w:after="0"/>
-      </w:pPr>
-    </w:p>
-    <w:p>
-      <w:pPr>
-        <w:spacing w:after="0"/>
-      </w:pPr>
-      <w:r>
-        <w:t>Items to change:</w:t>
-      </w:r>
-    </w:p>
-    <w:p>
-      <w:pPr>
-        <w:pStyle w:val="ListParagraph"/>
-        <w:numPr>
-          <w:ilvl w:val="0"/>
-          <w:numId w:val="7"/>
-        </w:numPr>
-        <w:spacing w:after="0"/>
-      </w:pPr>
-      <w:r>
-        <w:t>Make dodgesplosion also convert enemy bullets to your bullets and fire them away from you. These bullets have whatever item effects they already had and deal the same damage they otherwise would have dealt to you.</w:t>
-      </w:r>
-    </w:p>
-    <w:p>
-      <w:pPr>
-        <w:spacing w:after="0"/>
-      </w:pPr>
-    </w:p>
-    <w:p>
-      <w:pPr>
-        <w:spacing w:after="0"/>
-      </w:pPr>
-      <w:r>
-        <w:t>Passive i</w:t>
-      </w:r>
-      <w:r>
-        <w:t>tems:</w:t>
-      </w:r>
-    </w:p>
-    <w:p>
-      <w:pPr>
-        <w:pStyle w:val="ListParagraph"/>
-        <w:numPr>
-          <w:ilvl w:val="0"/>
-          <w:numId w:val="4"/>
-        </w:numPr>
-        <w:spacing w:after="0"/>
-      </w:pPr>
-      <w:r>
-        <w:t xml:space="preserve">On contact with an enemy, deal </w:t>
-      </w:r>
-      <w:r>
-        <w:t>100 (+100 per stack) damage to them.</w:t>
-      </w:r>
-    </w:p>
-    <w:p>
-      <w:pPr>
-        <w:pStyle w:val="ListParagraph"/>
-        <w:numPr>
-          <w:ilvl w:val="0"/>
-          <w:numId w:val="4"/>
-        </w:numPr>
-        <w:spacing w:after="0"/>
-      </w:pPr>
-      <w:r>
-        <w:t xml:space="preserve">5% chance on hit to </w:t>
-      </w:r>
-      <w:r>
-        <w:t>disable</w:t>
-      </w:r>
-      <w:r>
-        <w:t xml:space="preserve"> a random script from an enemy</w:t>
-      </w:r>
-      <w:r>
-        <w:t xml:space="preserve"> for 5 seconds</w:t>
+          <w:numId w:val="4"/>
+        </w:numPr>
+        <w:spacing w:after="0"/>
+      </w:pPr>
+      <w:r>
+        <w:t>On death, enemies split into 4 (+2 per stack) bullets that deal 25% (+25% per stack) of your bullet damage and have all your bullet effects.</w:t>
+      </w:r>
+    </w:p>
+    <w:p>
+      <w:pPr>
+        <w:pStyle w:val="ListParagraph"/>
+        <w:numPr>
+          <w:ilvl w:val="0"/>
+          <w:numId w:val="4"/>
+        </w:numPr>
+        <w:spacing w:after="0"/>
+      </w:pPr>
+      <w:r>
+        <w:t>Picking up XP damages every enemy for 5HP per stack.</w:t>
+      </w:r>
+    </w:p>
+    <w:p>
+      <w:pPr>
+        <w:pStyle w:val="ListParagraph"/>
+        <w:numPr>
+          <w:ilvl w:val="0"/>
+          <w:numId w:val="4"/>
+        </w:numPr>
+        <w:spacing w:after="0"/>
+      </w:pPr>
+      <w:r>
+        <w:t xml:space="preserve">Upon killing an enemy, 1/round number chance to </w:t>
+      </w:r>
+      <w:r>
+        <w:t xml:space="preserve">summon a familiar with 50 HP that runs around </w:t>
+      </w:r>
+      <w:r>
+        <w:t>and shoots at enemies</w:t>
       </w:r>
       <w:r>
         <w:t>.</w:t>
@@ -1147,39 +1446,118 @@
         <w:spacing w:after="0"/>
       </w:pPr>
       <w:r>
-        <w:t>On death, enemies split into 4 (+2 per stack) bullets that deal 25% (+25% per stack) of your bullet damage and have all your bullet effects.</w:t>
-      </w:r>
-    </w:p>
-    <w:p>
-      <w:pPr>
-        <w:pStyle w:val="ListParagraph"/>
-        <w:numPr>
-          <w:ilvl w:val="0"/>
-          <w:numId w:val="4"/>
-        </w:numPr>
-        <w:spacing w:after="0"/>
-      </w:pPr>
-      <w:r>
-        <w:t>Picking up XP damages every enemy for 5HP per stack.</w:t>
-      </w:r>
-    </w:p>
-    <w:p>
-      <w:pPr>
-        <w:pStyle w:val="ListParagraph"/>
-        <w:numPr>
-          <w:ilvl w:val="0"/>
-          <w:numId w:val="4"/>
-        </w:numPr>
-        <w:spacing w:after="0"/>
-      </w:pPr>
-      <w:r>
-        <w:t xml:space="preserve">Upon killing an enemy, 1/round number chance to </w:t>
-      </w:r>
-      <w:r>
-        <w:t xml:space="preserve">summon a familiar with 50 HP that runs around </w:t>
-      </w:r>
-      <w:r>
-        <w:t>and shoots at enemies</w:t>
+        <w:t>25% chance to freeze enemies on hit.</w:t>
+      </w:r>
+      <w:r>
+        <w:t xml:space="preserve"> Frozen enemies can’t move for 1.5 seconds and take </w:t>
+      </w:r>
+      <w:r>
+        <w:t>1.5x</w:t>
+      </w:r>
+      <w:r>
+        <w:t xml:space="preserve"> damage.</w:t>
+      </w:r>
+      <w:r>
+        <w:t xml:space="preserve"> Stacks increase duration and damage increase.</w:t>
+      </w:r>
+    </w:p>
+    <w:p>
+      <w:pPr>
+        <w:pStyle w:val="ListParagraph"/>
+        <w:numPr>
+          <w:ilvl w:val="0"/>
+          <w:numId w:val="4"/>
+        </w:numPr>
+        <w:spacing w:after="0"/>
+      </w:pPr>
+      <w:r>
+        <w:t xml:space="preserve">Status effects (bleed, fire, freeze) are 33% weaker, but </w:t>
+      </w:r>
+      <w:r>
+        <w:t>they have a 50% chance to</w:t>
+      </w:r>
+      <w:r>
+        <w:t xml:space="preserve"> spread to nearby enemies </w:t>
+      </w:r>
+      <w:r>
+        <w:t>when effected enemies die.</w:t>
+      </w:r>
+      <w:r>
+        <w:t xml:space="preserve"> Stacks increase radius and </w:t>
+      </w:r>
+      <w:r>
+        <w:t>chance to spread.</w:t>
+      </w:r>
+    </w:p>
+    <w:p>
+      <w:pPr>
+        <w:pStyle w:val="ListParagraph"/>
+        <w:numPr>
+          <w:ilvl w:val="0"/>
+          <w:numId w:val="4"/>
+        </w:numPr>
+        <w:spacing w:after="0"/>
+      </w:pPr>
+      <w:r>
+        <w:t xml:space="preserve">Once per second, enemies in a certain radius around you </w:t>
+      </w:r>
+      <w:r>
+        <w:t>experience your bullet effects (</w:t>
+      </w:r>
+      <w:proofErr w:type="gramStart"/>
+      <w:r>
+        <w:t>i.e.</w:t>
+      </w:r>
+      <w:proofErr w:type="gramEnd"/>
+      <w:r>
+        <w:t xml:space="preserve"> </w:t>
+      </w:r>
+      <w:r>
+        <w:t>it rolls to proc bleed, fire, freeze and ATGs once per second</w:t>
+      </w:r>
+      <w:r>
+        <w:t>, but does no damage.) Stacks increase radius and decrease cooldown timer.</w:t>
+      </w:r>
+    </w:p>
+    <w:p>
+      <w:pPr>
+        <w:pStyle w:val="ListParagraph"/>
+        <w:numPr>
+          <w:ilvl w:val="0"/>
+          <w:numId w:val="4"/>
+        </w:numPr>
+        <w:spacing w:after="0"/>
+      </w:pPr>
+      <w:r>
+        <w:t>Shot speed, range, and movement speed up.</w:t>
+      </w:r>
+    </w:p>
+    <w:p>
+      <w:pPr>
+        <w:pStyle w:val="ListParagraph"/>
+        <w:numPr>
+          <w:ilvl w:val="0"/>
+          <w:numId w:val="4"/>
+        </w:numPr>
+        <w:spacing w:after="0"/>
+      </w:pPr>
+      <w:r>
+        <w:t xml:space="preserve">Every 5 seconds, every enemy bullet in a certain radius gets turned into a friendly projectile </w:t>
+      </w:r>
+      <w:r>
+        <w:t xml:space="preserve">that deals </w:t>
+      </w:r>
+      <w:r>
+        <w:t>30</w:t>
+      </w:r>
+      <w:r>
+        <w:t xml:space="preserve"> damage and has homing. </w:t>
+      </w:r>
+      <w:r>
+        <w:t xml:space="preserve">Stacks increase instances of homing the bullets have and their damage by </w:t>
+      </w:r>
+      <w:r>
+        <w:t>20</w:t>
       </w:r>
       <w:r>
         <w:t>.</w:t>
@@ -1195,19 +1573,110 @@
         <w:spacing w:after="0"/>
       </w:pPr>
       <w:r>
-        <w:t>25% chance to freeze enemies on hit.</w:t>
-      </w:r>
-      <w:r>
-        <w:t xml:space="preserve"> Frozen enemies can’t move for 1.5 seconds and take </w:t>
-      </w:r>
-      <w:r>
-        <w:t>1.5x</w:t>
-      </w:r>
-      <w:r>
-        <w:t xml:space="preserve"> damage.</w:t>
-      </w:r>
-      <w:r>
-        <w:t xml:space="preserve"> Stacks increase duration and damage increase.</w:t>
+        <w:t>Hitting an enemy in close range gives you 0.5 seconds of invincibility</w:t>
+      </w:r>
+      <w:r>
+        <w:t>.</w:t>
+      </w:r>
+      <w:r>
+        <w:t xml:space="preserve"> Range increases with stacks.</w:t>
+      </w:r>
+    </w:p>
+    <w:p>
+      <w:pPr>
+        <w:pStyle w:val="ListParagraph"/>
+        <w:numPr>
+          <w:ilvl w:val="0"/>
+          <w:numId w:val="4"/>
+        </w:numPr>
+        <w:spacing w:after="0"/>
+      </w:pPr>
+      <w:r>
+        <w:t xml:space="preserve">Temporarily increase </w:t>
+      </w:r>
+      <w:proofErr w:type="spellStart"/>
+      <w:r>
+        <w:t>firerate</w:t>
+      </w:r>
+      <w:proofErr w:type="spellEnd"/>
+      <w:r>
+        <w:t xml:space="preserve"> upon critting.</w:t>
+      </w:r>
+      <w:r>
+        <w:t xml:space="preserve"> Bonus increases with stacks.</w:t>
+      </w:r>
+    </w:p>
+    <w:p>
+      <w:pPr>
+        <w:pStyle w:val="ListParagraph"/>
+        <w:numPr>
+          <w:ilvl w:val="0"/>
+          <w:numId w:val="4"/>
+        </w:numPr>
+        <w:spacing w:after="0"/>
+      </w:pPr>
+      <w:r>
+        <w:t>Crits spawn an XP orb.</w:t>
+      </w:r>
+      <w:r>
+        <w:t xml:space="preserve"> More orbs spawn with stacks.</w:t>
+      </w:r>
+    </w:p>
+    <w:p>
+      <w:pPr>
+        <w:pStyle w:val="ListParagraph"/>
+        <w:numPr>
+          <w:ilvl w:val="0"/>
+          <w:numId w:val="4"/>
+        </w:numPr>
+        <w:spacing w:after="0"/>
+      </w:pPr>
+      <w:r>
+        <w:t>Crits heal 5 HP.</w:t>
+      </w:r>
+      <w:r>
+        <w:t xml:space="preserve"> Heals more with stacks.</w:t>
+      </w:r>
+    </w:p>
+    <w:p>
+      <w:pPr>
+        <w:pStyle w:val="ListParagraph"/>
+        <w:numPr>
+          <w:ilvl w:val="0"/>
+          <w:numId w:val="4"/>
+        </w:numPr>
+        <w:spacing w:after="0"/>
+      </w:pPr>
+      <w:r>
+        <w:t xml:space="preserve">Increase natural crit chance by </w:t>
+      </w:r>
+      <w:r>
+        <w:t>10</w:t>
+      </w:r>
+      <w:r>
+        <w:t>%</w:t>
+      </w:r>
+      <w:r>
+        <w:t>.</w:t>
+      </w:r>
+      <w:r>
+        <w:t xml:space="preserve"> Stacks as you’d expect.</w:t>
+      </w:r>
+    </w:p>
+    <w:p>
+      <w:pPr>
+        <w:pStyle w:val="ListParagraph"/>
+        <w:numPr>
+          <w:ilvl w:val="0"/>
+          <w:numId w:val="4"/>
+        </w:numPr>
+        <w:spacing w:after="0"/>
+      </w:pPr>
+      <w:r>
+        <w:t xml:space="preserve">Crits </w:t>
+      </w:r>
+      <w:r>
+        <w:t>inflict a random status effect on enemies.</w:t>
       </w:r>
     </w:p>
     <w:p>
@@ -1221,559 +1690,407 @@
       </w:pPr>
       <w:r>
         <w:lastRenderedPageBreak/>
-        <w:t xml:space="preserve">Status effects (bleed, fire, freeze) are 33% weaker, but </w:t>
-      </w:r>
-      <w:r>
-        <w:t>they have a 50% chance to</w:t>
-      </w:r>
-      <w:r>
-        <w:t xml:space="preserve"> spread to nearby enemies </w:t>
-      </w:r>
-      <w:r>
-        <w:t>when effected enemies die.</w:t>
-      </w:r>
-      <w:r>
-        <w:t xml:space="preserve"> Stacks increase radius and </w:t>
-      </w:r>
-      <w:r>
-        <w:t>chance to spread.</w:t>
-      </w:r>
-    </w:p>
-    <w:p>
-      <w:pPr>
-        <w:pStyle w:val="ListParagraph"/>
-        <w:numPr>
-          <w:ilvl w:val="0"/>
-          <w:numId w:val="4"/>
-        </w:numPr>
-        <w:spacing w:after="0"/>
-      </w:pPr>
-      <w:r>
-        <w:t xml:space="preserve">Once per second, enemies in a certain radius around you </w:t>
-      </w:r>
-      <w:r>
-        <w:t xml:space="preserve">experience your bullet effects (i.e. </w:t>
-      </w:r>
-      <w:r>
-        <w:t>it rolls to proc bleed, fire, freeze and ATGs once per second</w:t>
-      </w:r>
-      <w:r>
-        <w:t>, but does no damage.) Stacks increase radius and decrease cooldown timer.</w:t>
-      </w:r>
-    </w:p>
-    <w:p>
-      <w:pPr>
-        <w:pStyle w:val="ListParagraph"/>
-        <w:numPr>
-          <w:ilvl w:val="0"/>
-          <w:numId w:val="4"/>
-        </w:numPr>
-        <w:spacing w:after="0"/>
-      </w:pPr>
-      <w:r>
-        <w:t>Shot speed, range, and movement speed up.</w:t>
-      </w:r>
-    </w:p>
-    <w:p>
-      <w:pPr>
-        <w:pStyle w:val="ListParagraph"/>
-        <w:numPr>
-          <w:ilvl w:val="0"/>
-          <w:numId w:val="4"/>
-        </w:numPr>
-        <w:spacing w:after="0"/>
-      </w:pPr>
-      <w:r>
-        <w:t xml:space="preserve">Every 5 seconds, every enemy bullet in a certain radius gets turned into a friendly projectile </w:t>
-      </w:r>
-      <w:r>
-        <w:t xml:space="preserve">that deals </w:t>
+        <w:t xml:space="preserve">Every frame you're not firing, get a temporary damage and </w:t>
+      </w:r>
+      <w:proofErr w:type="spellStart"/>
+      <w:r>
+        <w:t>firerate</w:t>
+      </w:r>
+      <w:proofErr w:type="spellEnd"/>
+      <w:r>
+        <w:t xml:space="preserve"> up.</w:t>
+      </w:r>
+      <w:r>
+        <w:t xml:space="preserve"> Stacks increase duration of effect.</w:t>
+      </w:r>
+    </w:p>
+    <w:p>
+      <w:pPr>
+        <w:pStyle w:val="ListParagraph"/>
+        <w:numPr>
+          <w:ilvl w:val="0"/>
+          <w:numId w:val="4"/>
+        </w:numPr>
+        <w:spacing w:after="0"/>
+      </w:pPr>
+      <w:r>
+        <w:t xml:space="preserve">Increase </w:t>
+      </w:r>
+      <w:proofErr w:type="spellStart"/>
+      <w:r>
+        <w:t>firerate</w:t>
+      </w:r>
+      <w:proofErr w:type="spellEnd"/>
+      <w:r>
+        <w:t xml:space="preserve"> and range by 50% </w:t>
+      </w:r>
+      <w:r>
+        <w:t>below 50 HP.</w:t>
+      </w:r>
+      <w:r>
+        <w:t xml:space="preserve"> </w:t>
+      </w:r>
+      <w:r>
+        <w:t>Stacks increase bonus.</w:t>
+      </w:r>
+    </w:p>
+    <w:p>
+      <w:pPr>
+        <w:pStyle w:val="ListParagraph"/>
+        <w:numPr>
+          <w:ilvl w:val="0"/>
+          <w:numId w:val="4"/>
+        </w:numPr>
+        <w:spacing w:after="0"/>
+      </w:pPr>
+      <w:r>
+        <w:t xml:space="preserve">Pain probability - </w:t>
+      </w:r>
+      <w:r>
+        <w:t>Taking damage</w:t>
+      </w:r>
+      <w:r>
+        <w:t xml:space="preserve"> permanently</w:t>
+      </w:r>
+      <w:r>
+        <w:t xml:space="preserve"> increases proc coefficient of all sources by </w:t>
+      </w:r>
+      <w:r>
+        <w:t>0.05x of the damage you took</w:t>
+      </w:r>
+      <w:r>
+        <w:t>.</w:t>
+      </w:r>
+      <w:r>
+        <w:t xml:space="preserve"> </w:t>
+      </w:r>
+      <w:r>
+        <w:t>Increase increases by 0.05x per stack.</w:t>
+      </w:r>
+    </w:p>
+    <w:p>
+      <w:pPr>
+        <w:pStyle w:val="ListParagraph"/>
+        <w:numPr>
+          <w:ilvl w:val="0"/>
+          <w:numId w:val="4"/>
+        </w:numPr>
+        <w:spacing w:after="0"/>
+      </w:pPr>
+      <w:r>
+        <w:t xml:space="preserve">Upon being taken to below 50 HP, enter a </w:t>
+      </w:r>
+      <w:r>
+        <w:t>3</w:t>
+      </w:r>
+      <w:r>
+        <w:t xml:space="preserve">-second </w:t>
+      </w:r>
+      <w:r>
+        <w:t xml:space="preserve">phase where </w:t>
+      </w:r>
+      <w:r>
+        <w:t>you take half damage, and hitting an enemy within a close enough range heals you for 15 HP.</w:t>
+      </w:r>
+      <w:r>
+        <w:t xml:space="preserve"> Stacks increase the length of the period and damage reduction.</w:t>
+      </w:r>
+    </w:p>
+    <w:p>
+      <w:pPr>
+        <w:pStyle w:val="ListParagraph"/>
+        <w:numPr>
+          <w:ilvl w:val="0"/>
+          <w:numId w:val="4"/>
+        </w:numPr>
+        <w:spacing w:after="0"/>
+      </w:pPr>
+      <w:r>
+        <w:t>Bigger bullets (also increases melee weapon size)</w:t>
+      </w:r>
+    </w:p>
+    <w:p>
+      <w:pPr>
+        <w:pStyle w:val="ListParagraph"/>
+        <w:numPr>
+          <w:ilvl w:val="0"/>
+          <w:numId w:val="4"/>
+        </w:numPr>
+        <w:spacing w:after="0"/>
+      </w:pPr>
+      <w:r>
+        <w:t>Killing an enemy deals damage to all enemies in a radius.</w:t>
+      </w:r>
+      <w:r>
+        <w:t xml:space="preserve"> Radius increases with stacks.</w:t>
+      </w:r>
+    </w:p>
+    <w:p>
+      <w:pPr>
+        <w:pStyle w:val="ListParagraph"/>
+        <w:numPr>
+          <w:ilvl w:val="0"/>
+          <w:numId w:val="4"/>
+        </w:numPr>
+        <w:spacing w:after="0"/>
+      </w:pPr>
+      <w:r>
+        <w:t>Chance upon killing an enemy to spawn an axe that flies around for a few seconds, homing in on and dealing damage to enemies. Stacks increase time it’s active.</w:t>
+      </w:r>
+    </w:p>
+    <w:p>
+      <w:pPr>
+        <w:pStyle w:val="ListParagraph"/>
+        <w:numPr>
+          <w:ilvl w:val="0"/>
+          <w:numId w:val="4"/>
+        </w:numPr>
+        <w:spacing w:after="0"/>
+      </w:pPr>
+      <w:r>
+        <w:t>An extra life. Yay.</w:t>
+      </w:r>
+    </w:p>
+    <w:p>
+      <w:pPr>
+        <w:pStyle w:val="ListParagraph"/>
+        <w:numPr>
+          <w:ilvl w:val="0"/>
+          <w:numId w:val="4"/>
+        </w:numPr>
+        <w:spacing w:after="0"/>
+      </w:pPr>
+      <w:r>
+        <w:t>Every lethal hit,</w:t>
+      </w:r>
+      <w:r>
+        <w:t xml:space="preserve"> don’t die, but</w:t>
+      </w:r>
+      <w:r>
+        <w:t xml:space="preserve"> reduce max HP by </w:t>
       </w:r>
       <w:r>
         <w:t>30</w:t>
       </w:r>
       <w:r>
-        <w:t xml:space="preserve"> damage and has homing. </w:t>
-      </w:r>
-      <w:r>
-        <w:t xml:space="preserve">Stacks increase instances of homing the bullets have and their damage by </w:t>
-      </w:r>
-      <w:r>
-        <w:t>20</w:t>
+        <w:t xml:space="preserve"> and get healed </w:t>
+      </w:r>
+      <w:proofErr w:type="gramStart"/>
+      <w:r>
+        <w:t>to</w:t>
+      </w:r>
+      <w:proofErr w:type="gramEnd"/>
+      <w:r>
+        <w:t xml:space="preserve"> full</w:t>
       </w:r>
       <w:r>
         <w:t>.</w:t>
       </w:r>
-    </w:p>
-    <w:p>
-      <w:pPr>
-        <w:pStyle w:val="ListParagraph"/>
-        <w:numPr>
-          <w:ilvl w:val="0"/>
-          <w:numId w:val="4"/>
-        </w:numPr>
-        <w:spacing w:after="0"/>
-      </w:pPr>
-      <w:r>
-        <w:t>Hitting an enemy in close range gives you 0.5 seconds of invincibility</w:t>
-      </w:r>
+      <w:r>
+        <w:t xml:space="preserve"> </w:t>
+      </w:r>
+      <w:r>
+        <w:t xml:space="preserve">After each trigger, halves the max length of </w:t>
+      </w:r>
+      <w:proofErr w:type="spellStart"/>
+      <w:r>
+        <w:t>iFrames</w:t>
+      </w:r>
+      <w:proofErr w:type="spellEnd"/>
       <w:r>
         <w:t>.</w:t>
       </w:r>
       <w:r>
-        <w:t xml:space="preserve"> Range increases with stacks.</w:t>
-      </w:r>
-    </w:p>
-    <w:p>
-      <w:pPr>
-        <w:pStyle w:val="ListParagraph"/>
-        <w:numPr>
-          <w:ilvl w:val="0"/>
-          <w:numId w:val="4"/>
-        </w:numPr>
-        <w:spacing w:after="0"/>
-      </w:pPr>
-      <w:r>
-        <w:t>Temporarily increase firerate</w:t>
-      </w:r>
-      <w:r>
-        <w:t xml:space="preserve"> upon critting.</w:t>
-      </w:r>
-      <w:r>
-        <w:t xml:space="preserve"> Bonus increases with stacks.</w:t>
-      </w:r>
-    </w:p>
-    <w:p>
-      <w:pPr>
-        <w:pStyle w:val="ListParagraph"/>
-        <w:numPr>
-          <w:ilvl w:val="0"/>
-          <w:numId w:val="4"/>
-        </w:numPr>
-        <w:spacing w:after="0"/>
-      </w:pPr>
-      <w:r>
-        <w:t>Crits spawn an XP orb.</w:t>
-      </w:r>
-      <w:r>
-        <w:t xml:space="preserve"> More orbs spawn with stacks.</w:t>
-      </w:r>
-    </w:p>
-    <w:p>
-      <w:pPr>
-        <w:pStyle w:val="ListParagraph"/>
-        <w:numPr>
-          <w:ilvl w:val="0"/>
-          <w:numId w:val="4"/>
-        </w:numPr>
-        <w:spacing w:after="0"/>
-      </w:pPr>
-      <w:r>
-        <w:t>Crits heal 5 HP.</w:t>
-      </w:r>
-      <w:r>
-        <w:t xml:space="preserve"> Heals more with stacks.</w:t>
-      </w:r>
-    </w:p>
-    <w:p>
-      <w:pPr>
-        <w:pStyle w:val="ListParagraph"/>
-        <w:numPr>
-          <w:ilvl w:val="0"/>
-          <w:numId w:val="4"/>
-        </w:numPr>
-        <w:spacing w:after="0"/>
-      </w:pPr>
-      <w:r>
-        <w:t xml:space="preserve">Increase natural crit chance by </w:t>
-      </w:r>
-      <w:r>
-        <w:t>10</w:t>
-      </w:r>
-      <w:r>
-        <w:t>%</w:t>
+        <w:t xml:space="preserve"> Stacks </w:t>
+      </w:r>
+      <w:r>
+        <w:t xml:space="preserve">decrease the HP and </w:t>
+      </w:r>
+      <w:proofErr w:type="spellStart"/>
+      <w:r>
+        <w:t>iframe</w:t>
+      </w:r>
+      <w:proofErr w:type="spellEnd"/>
+      <w:r>
+        <w:t xml:space="preserve"> reduction </w:t>
+      </w:r>
+      <w:proofErr w:type="spellStart"/>
+      <w:r>
+        <w:t>debuff</w:t>
+      </w:r>
+      <w:proofErr w:type="spellEnd"/>
+      <w:r>
+        <w:t xml:space="preserve"> (each one makes the effect 1/3 as significant)</w:t>
       </w:r>
       <w:r>
         <w:t>.</w:t>
       </w:r>
-      <w:r>
-        <w:t xml:space="preserve"> Stacks as you’d expect.</w:t>
-      </w:r>
-    </w:p>
-    <w:p>
-      <w:pPr>
-        <w:pStyle w:val="ListParagraph"/>
-        <w:numPr>
-          <w:ilvl w:val="0"/>
-          <w:numId w:val="4"/>
-        </w:numPr>
-        <w:spacing w:after="0"/>
-      </w:pPr>
-      <w:r>
-        <w:t xml:space="preserve">Crits </w:t>
-      </w:r>
-      <w:r>
-        <w:t>inflict a random status effect on enemies.</w:t>
-      </w:r>
-    </w:p>
-    <w:p>
-      <w:pPr>
-        <w:pStyle w:val="ListParagraph"/>
-        <w:numPr>
-          <w:ilvl w:val="0"/>
-          <w:numId w:val="4"/>
-        </w:numPr>
-        <w:spacing w:after="0"/>
-      </w:pPr>
-      <w:r>
-        <w:t>Every frame you're not firing, get a temporary damage and firerate up.</w:t>
-      </w:r>
-      <w:r>
-        <w:t xml:space="preserve"> Stacks increase duration of effect.</w:t>
-      </w:r>
-    </w:p>
-    <w:p>
-      <w:pPr>
-        <w:pStyle w:val="ListParagraph"/>
-        <w:numPr>
-          <w:ilvl w:val="0"/>
-          <w:numId w:val="4"/>
-        </w:numPr>
-        <w:spacing w:after="0"/>
-      </w:pPr>
-      <w:r>
-        <w:t xml:space="preserve">Increase firerate and range by 50% </w:t>
-      </w:r>
-      <w:r>
-        <w:t>below 50 HP.</w:t>
+    </w:p>
+    <w:p>
+      <w:pPr>
+        <w:pStyle w:val="ListParagraph"/>
+        <w:numPr>
+          <w:ilvl w:val="0"/>
+          <w:numId w:val="4"/>
+        </w:numPr>
+        <w:spacing w:after="0"/>
+      </w:pPr>
+      <w:r>
+        <w:t xml:space="preserve">After taking lethal damage, you don’t die, </w:t>
+      </w:r>
+      <w:r>
+        <w:t xml:space="preserve">but </w:t>
+      </w:r>
+      <w:r>
+        <w:t>enter a</w:t>
+      </w:r>
+      <w:r>
+        <w:t xml:space="preserve"> ghostly</w:t>
+      </w:r>
+      <w:r>
+        <w:t xml:space="preserve"> state where you have 1HP. </w:t>
+      </w:r>
+      <w:r>
+        <w:t xml:space="preserve">Return to </w:t>
+      </w:r>
+      <w:r>
+        <w:t>your normal state after picking up an item.</w:t>
+      </w:r>
+      <w:r>
+        <w:t xml:space="preserve"> Only works one time per stack.</w:t>
+      </w:r>
+    </w:p>
+    <w:p>
+      <w:pPr>
+        <w:pStyle w:val="ListParagraph"/>
+        <w:numPr>
+          <w:ilvl w:val="0"/>
+          <w:numId w:val="4"/>
+        </w:numPr>
+        <w:spacing w:after="0"/>
+      </w:pPr>
+      <w:r>
+        <w:t xml:space="preserve">If you have under 100 max HP, each kill gives you +1 </w:t>
+      </w:r>
+      <w:r>
+        <w:t xml:space="preserve">max </w:t>
+      </w:r>
+      <w:r>
+        <w:t>HP.</w:t>
+      </w:r>
+    </w:p>
+    <w:p>
+      <w:pPr>
+        <w:pStyle w:val="ListParagraph"/>
+        <w:numPr>
+          <w:ilvl w:val="0"/>
+          <w:numId w:val="4"/>
+        </w:numPr>
+        <w:spacing w:after="0"/>
+      </w:pPr>
+      <w:r>
+        <w:t>After taking what would be a lethal hit, the next item you pick up gets applied</w:t>
       </w:r>
       <w:r>
         <w:t xml:space="preserve"> </w:t>
       </w:r>
       <w:r>
-        <w:t>Stacks increase bonus.</w:t>
-      </w:r>
-    </w:p>
-    <w:p>
-      <w:pPr>
-        <w:pStyle w:val="ListParagraph"/>
-        <w:numPr>
-          <w:ilvl w:val="0"/>
-          <w:numId w:val="4"/>
-        </w:numPr>
-        <w:spacing w:after="0"/>
-      </w:pPr>
-      <w:r>
-        <w:t xml:space="preserve">Pain probability - </w:t>
-      </w:r>
-      <w:r>
-        <w:t>Taking damage</w:t>
-      </w:r>
-      <w:r>
-        <w:t xml:space="preserve"> permanently</w:t>
-      </w:r>
-      <w:r>
-        <w:t xml:space="preserve"> increases proc coefficient of all sources by </w:t>
-      </w:r>
-      <w:r>
-        <w:t>0.05x of the damage you took</w:t>
-      </w:r>
-      <w:r>
-        <w:t>.</w:t>
-      </w:r>
-      <w:r>
-        <w:t xml:space="preserve"> </w:t>
-      </w:r>
-      <w:r>
-        <w:t>Increase increases by 0.05x per stack.</w:t>
-      </w:r>
-    </w:p>
-    <w:p>
-      <w:pPr>
-        <w:pStyle w:val="ListParagraph"/>
-        <w:numPr>
-          <w:ilvl w:val="0"/>
-          <w:numId w:val="4"/>
-        </w:numPr>
-        <w:spacing w:after="0"/>
-      </w:pPr>
-      <w:r>
-        <w:t xml:space="preserve">Upon being taken to below 50 HP, enter a </w:t>
+        <w:t>4</w:t>
+      </w:r>
+      <w:r>
+        <w:t xml:space="preserve"> times</w:t>
+      </w:r>
+      <w:r>
+        <w:t xml:space="preserve"> per stack. </w:t>
+      </w:r>
+    </w:p>
+    <w:p>
+      <w:pPr>
+        <w:pStyle w:val="ListParagraph"/>
+        <w:numPr>
+          <w:ilvl w:val="0"/>
+          <w:numId w:val="4"/>
+        </w:numPr>
+        <w:spacing w:after="0"/>
+      </w:pPr>
+      <w:r>
+        <w:t>Double your health</w:t>
+      </w:r>
+      <w:r>
+        <w:t xml:space="preserve"> but remove the first item you picked up.</w:t>
+      </w:r>
+    </w:p>
+    <w:p>
+      <w:pPr>
+        <w:pStyle w:val="ListParagraph"/>
+        <w:numPr>
+          <w:ilvl w:val="0"/>
+          <w:numId w:val="4"/>
+        </w:numPr>
+        <w:spacing w:after="0"/>
+      </w:pPr>
+      <w:r>
+        <w:t xml:space="preserve">Locks your max HP </w:t>
+      </w:r>
+      <w:r>
+        <w:t>to what</w:t>
+      </w:r>
+      <w:r>
+        <w:t xml:space="preserve"> it currently is</w:t>
+      </w:r>
+      <w:r>
+        <w:t>. Fire rate</w:t>
+      </w:r>
+      <w:r>
+        <w:t xml:space="preserve"> decreased by </w:t>
       </w:r>
       <w:r>
         <w:t>3</w:t>
       </w:r>
       <w:r>
-        <w:t xml:space="preserve">-second </w:t>
-      </w:r>
-      <w:r>
-        <w:t xml:space="preserve">phase where </w:t>
-      </w:r>
-      <w:r>
-        <w:t>you take half damage, and hitting an enemy within a close enough range heals you for 15 HP.</w:t>
-      </w:r>
-      <w:r>
-        <w:t xml:space="preserve"> Stacks increase the length of the period and damage reduction.</w:t>
-      </w:r>
-    </w:p>
-    <w:p>
-      <w:pPr>
-        <w:pStyle w:val="ListParagraph"/>
-        <w:numPr>
-          <w:ilvl w:val="0"/>
-          <w:numId w:val="4"/>
-        </w:numPr>
-        <w:spacing w:after="0"/>
-      </w:pPr>
-      <w:r>
-        <w:t>Bigger bullets (also increases melee weapon size)</w:t>
-      </w:r>
-    </w:p>
-    <w:p>
-      <w:pPr>
-        <w:pStyle w:val="ListParagraph"/>
-        <w:numPr>
-          <w:ilvl w:val="0"/>
-          <w:numId w:val="4"/>
-        </w:numPr>
-        <w:spacing w:after="0"/>
-      </w:pPr>
-      <w:r>
-        <w:t>Killing an enemy deals damage to all enemies in a radius.</w:t>
-      </w:r>
-      <w:r>
-        <w:t xml:space="preserve"> Radius increases with stacks.</w:t>
-      </w:r>
-    </w:p>
-    <w:p>
-      <w:pPr>
-        <w:pStyle w:val="ListParagraph"/>
-        <w:numPr>
-          <w:ilvl w:val="0"/>
-          <w:numId w:val="4"/>
-        </w:numPr>
-        <w:spacing w:after="0"/>
-      </w:pPr>
-      <w:r>
-        <w:t>Chance upon killing an enemy to spawn an axe that flies around for a few seconds, homing in on and dealing damage to enemies. Stacks increase time it’s active.</w:t>
-      </w:r>
-    </w:p>
-    <w:p>
-      <w:pPr>
-        <w:pStyle w:val="ListParagraph"/>
-        <w:numPr>
-          <w:ilvl w:val="0"/>
-          <w:numId w:val="4"/>
-        </w:numPr>
-        <w:spacing w:after="0"/>
-      </w:pPr>
-      <w:r>
-        <w:t>An extra life. Yay.</w:t>
-      </w:r>
-    </w:p>
-    <w:p>
-      <w:pPr>
-        <w:pStyle w:val="ListParagraph"/>
-        <w:numPr>
-          <w:ilvl w:val="0"/>
-          <w:numId w:val="4"/>
-        </w:numPr>
-        <w:spacing w:after="0"/>
-      </w:pPr>
-      <w:r>
-        <w:t>Every lethal hit,</w:t>
-      </w:r>
-      <w:r>
-        <w:t xml:space="preserve"> don’t die, but</w:t>
-      </w:r>
-      <w:r>
-        <w:t xml:space="preserve"> reduce max HP by </w:t>
-      </w:r>
-      <w:r>
-        <w:t>30</w:t>
-      </w:r>
-      <w:r>
-        <w:t xml:space="preserve"> and get healed to full</w:t>
-      </w:r>
-      <w:r>
-        <w:t>.</w:t>
-      </w:r>
-      <w:r>
-        <w:t xml:space="preserve"> </w:t>
-      </w:r>
-      <w:r>
-        <w:t>After each trigger, halves the max length of iFrames.</w:t>
-      </w:r>
-      <w:r>
-        <w:t xml:space="preserve"> Stacks </w:t>
-      </w:r>
-      <w:r>
-        <w:t>decrease the HP and iframe reduction debuff (each one makes the effect 1/3 as significant)</w:t>
-      </w:r>
-      <w:r>
-        <w:t>.</w:t>
-      </w:r>
-    </w:p>
-    <w:p>
-      <w:pPr>
-        <w:pStyle w:val="ListParagraph"/>
-        <w:numPr>
-          <w:ilvl w:val="0"/>
-          <w:numId w:val="4"/>
-        </w:numPr>
-        <w:spacing w:after="0"/>
-      </w:pPr>
-      <w:r>
-        <w:t xml:space="preserve">After taking lethal damage, you don’t die, </w:t>
-      </w:r>
-      <w:r>
-        <w:t xml:space="preserve">but </w:t>
-      </w:r>
-      <w:r>
-        <w:t>enter a</w:t>
-      </w:r>
-      <w:r>
-        <w:t xml:space="preserve"> ghostly</w:t>
-      </w:r>
-      <w:r>
-        <w:t xml:space="preserve"> state where you have 1HP. </w:t>
-      </w:r>
-      <w:r>
-        <w:t xml:space="preserve">Return to </w:t>
-      </w:r>
-      <w:r>
-        <w:t>your normal state after picking up an item.</w:t>
-      </w:r>
-      <w:r>
-        <w:t xml:space="preserve"> Only works one time per stack.</w:t>
-      </w:r>
-    </w:p>
-    <w:p>
-      <w:pPr>
-        <w:pStyle w:val="ListParagraph"/>
-        <w:numPr>
-          <w:ilvl w:val="0"/>
-          <w:numId w:val="4"/>
-        </w:numPr>
-        <w:spacing w:after="0"/>
-      </w:pPr>
-      <w:r>
-        <w:t xml:space="preserve">If you have under 100 max HP, each kill gives you +1 </w:t>
-      </w:r>
-      <w:r>
-        <w:t xml:space="preserve">max </w:t>
-      </w:r>
-      <w:r>
-        <w:t>HP.</w:t>
-      </w:r>
-    </w:p>
-    <w:p>
-      <w:pPr>
-        <w:pStyle w:val="ListParagraph"/>
-        <w:numPr>
-          <w:ilvl w:val="0"/>
-          <w:numId w:val="4"/>
-        </w:numPr>
-        <w:spacing w:after="0"/>
-      </w:pPr>
-      <w:r>
-        <w:t>After taking what would be a lethal hit, the next item you pick up gets applied</w:t>
-      </w:r>
-      <w:r>
-        <w:t xml:space="preserve"> </w:t>
-      </w:r>
+        <w:t>, shot speed</w:t>
+      </w:r>
+      <w:r>
+        <w:t xml:space="preserve"> increased by 3</w:t>
+      </w:r>
+      <w:r>
+        <w:t>,</w:t>
+      </w:r>
+      <w:r>
+        <w:t xml:space="preserve"> and </w:t>
+      </w:r>
+      <w:r>
+        <w:t xml:space="preserve">base </w:t>
+      </w:r>
+      <w:r>
+        <w:t>damage increased</w:t>
+      </w:r>
+      <w:r>
+        <w:t xml:space="preserve"> by 10.</w:t>
+      </w:r>
+    </w:p>
+    <w:p>
+      <w:pPr>
+        <w:pStyle w:val="ListParagraph"/>
+        <w:numPr>
+          <w:ilvl w:val="0"/>
+          <w:numId w:val="4"/>
+        </w:numPr>
+        <w:spacing w:after="0"/>
+      </w:pPr>
+      <w:r>
+        <w:t xml:space="preserve">Damage you take is divided by </w:t>
+      </w:r>
+      <w:proofErr w:type="gramStart"/>
       <w:r>
         <w:t>4</w:t>
       </w:r>
       <w:r>
-        <w:t xml:space="preserve"> times</w:t>
-      </w:r>
-      <w:r>
-        <w:t xml:space="preserve"> per stack. </w:t>
-      </w:r>
-    </w:p>
-    <w:p>
-      <w:pPr>
-        <w:pStyle w:val="ListParagraph"/>
-        <w:numPr>
-          <w:ilvl w:val="0"/>
-          <w:numId w:val="4"/>
-        </w:numPr>
-        <w:spacing w:after="0"/>
-      </w:pPr>
-      <w:r>
-        <w:t>Double your health</w:t>
-      </w:r>
-      <w:r>
-        <w:t xml:space="preserve"> but remove the first item you picked up.</w:t>
-      </w:r>
-    </w:p>
-    <w:p>
-      <w:pPr>
-        <w:pStyle w:val="ListParagraph"/>
-        <w:numPr>
-          <w:ilvl w:val="0"/>
-          <w:numId w:val="4"/>
-        </w:numPr>
-        <w:spacing w:after="0"/>
-      </w:pPr>
-      <w:r>
-        <w:t xml:space="preserve">Locks your max HP </w:t>
-      </w:r>
-      <w:r>
-        <w:t>to what</w:t>
-      </w:r>
-      <w:r>
-        <w:t xml:space="preserve"> it currently is</w:t>
-      </w:r>
-      <w:r>
-        <w:t>. Fire rate</w:t>
-      </w:r>
-      <w:r>
-        <w:t xml:space="preserve"> decreased by </w:t>
-      </w:r>
-      <w:r>
-        <w:t>3</w:t>
-      </w:r>
-      <w:r>
-        <w:t>, shot speed</w:t>
-      </w:r>
-      <w:r>
-        <w:t xml:space="preserve"> increased by 3</w:t>
-      </w:r>
-      <w:r>
-        <w:t>,</w:t>
-      </w:r>
-      <w:r>
-        <w:t xml:space="preserve"> and </w:t>
-      </w:r>
-      <w:r>
-        <w:t xml:space="preserve">base </w:t>
-      </w:r>
-      <w:r>
-        <w:t>damage increased</w:t>
-      </w:r>
-      <w:r>
-        <w:t xml:space="preserve"> by 10.</w:t>
-      </w:r>
-    </w:p>
-    <w:p>
-      <w:pPr>
-        <w:pStyle w:val="ListParagraph"/>
-        <w:numPr>
-          <w:ilvl w:val="0"/>
-          <w:numId w:val="4"/>
-        </w:numPr>
-        <w:spacing w:after="0"/>
-      </w:pPr>
-      <w:r>
-        <w:t xml:space="preserve">Damage you take is divided by </w:t>
-      </w:r>
-      <w:r>
-        <w:t>4</w:t>
-      </w:r>
-      <w:r>
-        <w:t xml:space="preserve">, but occurs </w:t>
+        <w:t>, but</w:t>
+      </w:r>
+      <w:proofErr w:type="gramEnd"/>
+      <w:r>
+        <w:t xml:space="preserve"> occurs </w:t>
       </w:r>
       <w:r>
         <w:t xml:space="preserve">3 times over the course of </w:t>
@@ -1801,7 +2118,15 @@
         <w:t>th</w:t>
       </w:r>
       <w:r>
-        <w:t xml:space="preserve"> shot leaves a trail of short-lasting wapant creep on the floor. Size of </w:t>
+        <w:t xml:space="preserve"> shot leaves a trail of short-lasting </w:t>
+      </w:r>
+      <w:proofErr w:type="spellStart"/>
+      <w:r>
+        <w:t>wapant</w:t>
+      </w:r>
+      <w:proofErr w:type="spellEnd"/>
+      <w:r>
+        <w:t xml:space="preserve"> creep on the floor. Size of </w:t>
       </w:r>
       <w:r>
         <w:t>creep</w:t>
@@ -1820,7 +2145,15 @@
         <w:spacing w:after="0"/>
       </w:pPr>
       <w:r>
-        <w:t>10% chance for bullets to leave a trail of bullets behind them. These bullets have high range, slow movespeed and random movement direction</w:t>
+        <w:t xml:space="preserve">10% chance for bullets to leave a trail of bullets behind them. These bullets have high range, slow </w:t>
+      </w:r>
+      <w:proofErr w:type="spellStart"/>
+      <w:r>
+        <w:t>movespeed</w:t>
+      </w:r>
+      <w:proofErr w:type="spellEnd"/>
+      <w:r>
+        <w:t xml:space="preserve"> and random movement direction</w:t>
       </w:r>
       <w:r>
         <w:t xml:space="preserve"> AND can collide with each other (but don’t die on hit)</w:t>
@@ -1867,14 +2200,357 @@
         <w:spacing w:after="0"/>
       </w:pPr>
       <w:r>
+        <w:t>Shoots a</w:t>
+      </w:r>
+      <w:r>
+        <w:t>n additional</w:t>
+      </w:r>
+      <w:r>
+        <w:t xml:space="preserve"> bullet behind you</w:t>
+      </w:r>
+      <w:r>
+        <w:t>.</w:t>
+      </w:r>
+    </w:p>
+    <w:p>
+      <w:pPr>
+        <w:pStyle w:val="ListParagraph"/>
+        <w:numPr>
+          <w:ilvl w:val="0"/>
+          <w:numId w:val="4"/>
+        </w:numPr>
+        <w:spacing w:after="0"/>
+      </w:pPr>
+      <w:r>
+        <w:t>Chance for bullets to deal heavy knockback to enemies. Enemies effected by this deal damage to enemies they hit based on how fast they’re moving.</w:t>
+      </w:r>
+      <w:r>
+        <w:t xml:space="preserve"> CHANGES BULLET TO A FIST</w:t>
+      </w:r>
+    </w:p>
+    <w:p>
+      <w:pPr>
+        <w:pStyle w:val="ListParagraph"/>
+        <w:numPr>
+          <w:ilvl w:val="0"/>
+          <w:numId w:val="4"/>
+        </w:numPr>
+        <w:spacing w:after="0"/>
+      </w:pPr>
+      <w:r>
+        <w:t xml:space="preserve">After killing 5 enemies in a certain window of time, </w:t>
+      </w:r>
+      <w:r>
+        <w:t>gain 1.5x movement speed and 2x damage for 5 seconds.</w:t>
+      </w:r>
+    </w:p>
+    <w:p>
+      <w:pPr>
+        <w:pStyle w:val="ListParagraph"/>
+        <w:numPr>
+          <w:ilvl w:val="0"/>
+          <w:numId w:val="4"/>
+        </w:numPr>
+        <w:spacing w:after="0"/>
+      </w:pPr>
+      <w:r>
+        <w:t>After taking damage, deal damage to enemies to regain health (like Dead Cells rally). Speed at which rally decays decreases with stacks.</w:t>
+      </w:r>
+    </w:p>
+    <w:p>
+      <w:pPr>
+        <w:pStyle w:val="ListParagraph"/>
+        <w:numPr>
+          <w:ilvl w:val="0"/>
+          <w:numId w:val="4"/>
+        </w:numPr>
+        <w:spacing w:after="0"/>
+      </w:pPr>
+      <w:r>
+        <w:t>Your bullets leave creep on the ground.</w:t>
+      </w:r>
+    </w:p>
+    <w:p>
+      <w:pPr>
+        <w:pStyle w:val="ListParagraph"/>
+        <w:numPr>
+          <w:ilvl w:val="0"/>
+          <w:numId w:val="4"/>
+        </w:numPr>
+        <w:spacing w:after="0"/>
+      </w:pPr>
+      <w:r>
+        <w:t xml:space="preserve">Bullets get a random </w:t>
+      </w:r>
+      <w:r>
+        <w:t>bullet effect</w:t>
+      </w:r>
+      <w:r>
+        <w:t xml:space="preserve">. Will have to make tags for </w:t>
+      </w:r>
+      <w:r>
+        <w:t>bullet effect items.</w:t>
+      </w:r>
+      <w:r>
+        <w:t xml:space="preserve"> Stacks </w:t>
+      </w:r>
+      <w:r>
+        <w:t xml:space="preserve">give extra effects. </w:t>
+      </w:r>
+    </w:p>
+    <w:p>
+      <w:pPr>
+        <w:pStyle w:val="ListParagraph"/>
+        <w:numPr>
+          <w:ilvl w:val="0"/>
+          <w:numId w:val="4"/>
+        </w:numPr>
+        <w:spacing w:after="0"/>
+      </w:pPr>
+      <w:r>
+        <w:t xml:space="preserve">An orbital </w:t>
+      </w:r>
+      <w:r>
+        <w:t>that, upon getting hit, fires a missile at the responsible enemy.</w:t>
+      </w:r>
+    </w:p>
+    <w:p>
+      <w:pPr>
+        <w:pStyle w:val="ListParagraph"/>
+        <w:numPr>
+          <w:ilvl w:val="0"/>
+          <w:numId w:val="4"/>
+        </w:numPr>
+        <w:spacing w:after="0"/>
+      </w:pPr>
+      <w:r>
+        <w:t xml:space="preserve">Obstacles have a 50% chance to drop a goody when they are destroyed. Goodies include </w:t>
+      </w:r>
+      <w:r>
+        <w:t>heals (40%</w:t>
+      </w:r>
+      <w:r>
+        <w:t xml:space="preserve"> chance</w:t>
+      </w:r>
+      <w:r>
+        <w:t xml:space="preserve">), XP (5 – 10 </w:t>
+      </w:r>
+      <w:r>
+        <w:t>orbs, 40% chance)</w:t>
+      </w:r>
+      <w:r>
+        <w:t>, or an item (20% chance).</w:t>
+      </w:r>
+      <w:r>
+        <w:t xml:space="preserve"> Stacks shift the weight towards dropping items.</w:t>
+      </w:r>
+    </w:p>
+    <w:p>
+      <w:pPr>
+        <w:pStyle w:val="ListParagraph"/>
+        <w:numPr>
+          <w:ilvl w:val="0"/>
+          <w:numId w:val="4"/>
+        </w:numPr>
+        <w:spacing w:after="0"/>
+      </w:pPr>
+      <w:r>
+        <w:t>Your bullets deal</w:t>
+      </w:r>
+      <w:r>
+        <w:t xml:space="preserve"> +4x damage to obstacles</w:t>
+      </w:r>
+      <w:r>
+        <w:t>.</w:t>
+      </w:r>
+    </w:p>
+    <w:p>
+      <w:pPr>
+        <w:pStyle w:val="ListParagraph"/>
+        <w:numPr>
+          <w:ilvl w:val="0"/>
+          <w:numId w:val="4"/>
+        </w:numPr>
+        <w:spacing w:after="0"/>
+      </w:pPr>
+      <w:r>
         <w:lastRenderedPageBreak/>
-        <w:t>Shoots a</w:t>
-      </w:r>
-      <w:r>
-        <w:t>n additional</w:t>
-      </w:r>
-      <w:r>
-        <w:t xml:space="preserve"> bullet behind you</w:t>
+        <w:t>When obstacles are destroyed,</w:t>
+      </w:r>
+      <w:r>
+        <w:t xml:space="preserve"> they shoot out 10 </w:t>
+      </w:r>
+      <w:r>
+        <w:t xml:space="preserve">bullets that deal your damage stat. </w:t>
+      </w:r>
+      <w:r>
+        <w:t>Damage is multiplied with stacks.</w:t>
+      </w:r>
+    </w:p>
+    <w:p>
+      <w:pPr>
+        <w:pStyle w:val="ListParagraph"/>
+        <w:numPr>
+          <w:ilvl w:val="0"/>
+          <w:numId w:val="4"/>
+        </w:numPr>
+        <w:spacing w:after="0"/>
+      </w:pPr>
+      <w:r>
+        <w:t>You are immune to explosion</w:t>
+      </w:r>
+      <w:r>
+        <w:t>s</w:t>
+      </w:r>
+      <w:r>
+        <w:t xml:space="preserve">, makes all explosions </w:t>
+      </w:r>
+      <w:r>
+        <w:t>+100% larger per stack.</w:t>
+      </w:r>
+    </w:p>
+    <w:p>
+      <w:pPr>
+        <w:pStyle w:val="ListParagraph"/>
+        <w:numPr>
+          <w:ilvl w:val="0"/>
+          <w:numId w:val="4"/>
+        </w:numPr>
+        <w:spacing w:after="0"/>
+      </w:pPr>
+      <w:r>
+        <w:t>20% chance for s</w:t>
+      </w:r>
+      <w:r>
+        <w:t>hooting a rock</w:t>
+      </w:r>
+      <w:r>
+        <w:t xml:space="preserve"> causes it to be activated; </w:t>
+      </w:r>
+      <w:r>
+        <w:t xml:space="preserve">the next bullet you shoot </w:t>
+      </w:r>
+      <w:proofErr w:type="gramStart"/>
+      <w:r>
+        <w:t>that lands</w:t>
+      </w:r>
+      <w:proofErr w:type="gramEnd"/>
+      <w:r>
+        <w:t xml:space="preserve"> far enough away</w:t>
+      </w:r>
+      <w:r>
+        <w:t xml:space="preserve"> causes activated rocks to be launched towards the location, dealing </w:t>
+      </w:r>
+      <w:r>
+        <w:t xml:space="preserve">150 </w:t>
+      </w:r>
+      <w:r>
+        <w:t xml:space="preserve">(+150 per stack) </w:t>
+      </w:r>
+      <w:r>
+        <w:t>damage</w:t>
+      </w:r>
+      <w:r>
+        <w:t xml:space="preserve"> to enemies.</w:t>
+      </w:r>
+    </w:p>
+    <w:p>
+      <w:pPr>
+        <w:pStyle w:val="ListParagraph"/>
+        <w:numPr>
+          <w:ilvl w:val="0"/>
+          <w:numId w:val="4"/>
+        </w:numPr>
+        <w:spacing w:after="0"/>
+      </w:pPr>
+      <w:r>
+        <w:t xml:space="preserve">Higher chance </w:t>
+      </w:r>
+      <w:r>
+        <w:t>for special rocks to spawn.</w:t>
+      </w:r>
+      <w:r>
+        <w:t xml:space="preserve"> </w:t>
+      </w:r>
+    </w:p>
+    <w:p>
+      <w:pPr>
+        <w:pStyle w:val="ListParagraph"/>
+        <w:numPr>
+          <w:ilvl w:val="0"/>
+          <w:numId w:val="4"/>
+        </w:numPr>
+        <w:spacing w:after="0"/>
+      </w:pPr>
+      <w:r>
+        <w:t xml:space="preserve">Obstacles </w:t>
+      </w:r>
+      <w:r>
+        <w:t xml:space="preserve">have a 50% chance to regenerate into a </w:t>
+      </w:r>
+      <w:r>
+        <w:t>special obstacle type upon being destroyed.</w:t>
+      </w:r>
+      <w:r>
+        <w:t xml:space="preserve"> Chance increases logarithmically.</w:t>
+      </w:r>
+    </w:p>
+    <w:p>
+      <w:pPr>
+        <w:pStyle w:val="ListParagraph"/>
+        <w:numPr>
+          <w:ilvl w:val="0"/>
+          <w:numId w:val="4"/>
+        </w:numPr>
+        <w:spacing w:after="0"/>
+      </w:pPr>
+      <w:r>
+        <w:t>Your first hit</w:t>
+      </w:r>
+      <w:r>
+        <w:t xml:space="preserve"> (+ 1 extra hit per stack)</w:t>
+      </w:r>
+      <w:r>
+        <w:t xml:space="preserve"> on an enemy is a guaranteed crit. Crit damage multiplier -50%.</w:t>
+      </w:r>
+    </w:p>
+    <w:p>
+      <w:pPr>
+        <w:pStyle w:val="ListParagraph"/>
+        <w:numPr>
+          <w:ilvl w:val="0"/>
+          <w:numId w:val="4"/>
+        </w:numPr>
+        <w:spacing w:after="0"/>
+      </w:pPr>
+      <w:r>
+        <w:t xml:space="preserve">Every time an enemy takes damage they take +5 damage per stack from damage sources, </w:t>
+      </w:r>
+      <w:proofErr w:type="gramStart"/>
+      <w:r>
+        <w:t>i.e.</w:t>
+      </w:r>
+      <w:proofErr w:type="gramEnd"/>
+      <w:r>
+        <w:t xml:space="preserve"> if a bullet hits them and deals 50 damage, next hit will be 55, then 60, etc., works for DOTs and</w:t>
+      </w:r>
+      <w:r>
+        <w:t xml:space="preserve"> </w:t>
+      </w:r>
+      <w:r>
+        <w:t>the like.</w:t>
+      </w:r>
+      <w:r>
+        <w:t xml:space="preserve"> Caps at +</w:t>
+      </w:r>
+      <w:r>
+        <w:t>25</w:t>
+      </w:r>
+      <w:r>
+        <w:t xml:space="preserve"> damage</w:t>
+      </w:r>
+      <w:r>
+        <w:t xml:space="preserve"> per stack</w:t>
       </w:r>
       <w:r>
         <w:t>.</w:t>
@@ -1890,143 +2566,104 @@
         <w:spacing w:after="0"/>
       </w:pPr>
       <w:r>
-        <w:t>Chance for bullets to deal heavy knockback to enemies. Enemies effected by this deal damage to enemies they hit based on how fast they’re moving.</w:t>
-      </w:r>
-      <w:r>
-        <w:t xml:space="preserve"> CHANGES BULLET TO A FIST</w:t>
-      </w:r>
-    </w:p>
-    <w:p>
-      <w:pPr>
-        <w:pStyle w:val="ListParagraph"/>
-        <w:numPr>
-          <w:ilvl w:val="0"/>
-          <w:numId w:val="4"/>
-        </w:numPr>
-        <w:spacing w:after="0"/>
-      </w:pPr>
-      <w:r>
-        <w:t xml:space="preserve">After killing 5 enemies in a certain window of time, </w:t>
-      </w:r>
-      <w:r>
-        <w:t>gain 1.5x movement speed and 2x damage for 5 seconds.</w:t>
-      </w:r>
-    </w:p>
-    <w:p>
-      <w:pPr>
-        <w:pStyle w:val="ListParagraph"/>
-        <w:numPr>
-          <w:ilvl w:val="0"/>
-          <w:numId w:val="4"/>
-        </w:numPr>
-        <w:spacing w:after="0"/>
-      </w:pPr>
-      <w:r>
-        <w:t>After taking damage, deal damage to enemies to regain health (like Dead Cells rally). Speed at which rally decays decreases with stacks.</w:t>
-      </w:r>
-    </w:p>
-    <w:p>
-      <w:pPr>
-        <w:pStyle w:val="ListParagraph"/>
-        <w:numPr>
-          <w:ilvl w:val="0"/>
-          <w:numId w:val="4"/>
-        </w:numPr>
-        <w:spacing w:after="0"/>
-      </w:pPr>
-      <w:r>
-        <w:t>Your bullets leave creep on the ground.</w:t>
-      </w:r>
-    </w:p>
-    <w:p>
-      <w:pPr>
-        <w:pStyle w:val="ListParagraph"/>
-        <w:numPr>
-          <w:ilvl w:val="0"/>
-          <w:numId w:val="4"/>
-        </w:numPr>
-        <w:spacing w:after="0"/>
-      </w:pPr>
-      <w:r>
-        <w:t xml:space="preserve">Bullets get a random </w:t>
-      </w:r>
-      <w:r>
-        <w:t>bullet effect</w:t>
-      </w:r>
-      <w:r>
-        <w:t xml:space="preserve">. Will have to make tags for </w:t>
-      </w:r>
-      <w:r>
-        <w:t>bullet effect items.</w:t>
-      </w:r>
-      <w:r>
-        <w:t xml:space="preserve"> Stacks </w:t>
-      </w:r>
-      <w:r>
-        <w:t xml:space="preserve">give extra effects. </w:t>
-      </w:r>
-    </w:p>
-    <w:p>
-      <w:pPr>
-        <w:pStyle w:val="ListParagraph"/>
-        <w:numPr>
-          <w:ilvl w:val="0"/>
-          <w:numId w:val="4"/>
-        </w:numPr>
-        <w:spacing w:after="0"/>
-      </w:pPr>
-      <w:r>
-        <w:t xml:space="preserve">An orbital </w:t>
-      </w:r>
-      <w:r>
-        <w:t>that, upon getting hit, fires a missile at the responsible enemy.</w:t>
-      </w:r>
-    </w:p>
-    <w:p>
-      <w:pPr>
-        <w:pStyle w:val="ListParagraph"/>
-        <w:numPr>
-          <w:ilvl w:val="0"/>
-          <w:numId w:val="4"/>
-        </w:numPr>
-        <w:spacing w:after="0"/>
-      </w:pPr>
-      <w:r>
-        <w:t xml:space="preserve">Obstacles have a 50% chance to drop a goody when they are destroyed. Goodies include </w:t>
-      </w:r>
-      <w:r>
-        <w:t>heals (40%</w:t>
-      </w:r>
-      <w:r>
-        <w:t xml:space="preserve"> chance</w:t>
-      </w:r>
-      <w:r>
-        <w:t xml:space="preserve">), XP (5 – 10 </w:t>
-      </w:r>
-      <w:r>
-        <w:t>orbs, 40% chance)</w:t>
-      </w:r>
-      <w:r>
-        <w:t>, or an item (20% chance).</w:t>
-      </w:r>
-      <w:r>
-        <w:t xml:space="preserve"> Stacks shift the weight towards dropping items.</w:t>
-      </w:r>
-    </w:p>
-    <w:p>
-      <w:pPr>
-        <w:pStyle w:val="ListParagraph"/>
-        <w:numPr>
-          <w:ilvl w:val="0"/>
-          <w:numId w:val="4"/>
-        </w:numPr>
-        <w:spacing w:after="0"/>
-      </w:pPr>
-      <w:r>
-        <w:t>Your bullets deal</w:t>
-      </w:r>
-      <w:r>
-        <w:t xml:space="preserve"> +4x damage to obstacles</w:t>
+        <w:t xml:space="preserve">Every 2 seconds when firing, you shoot a </w:t>
+      </w:r>
+      <w:proofErr w:type="spellStart"/>
+      <w:r>
+        <w:t>lazer</w:t>
+      </w:r>
+      <w:proofErr w:type="spellEnd"/>
+      <w:r>
+        <w:t xml:space="preserve"> out that copies all your bullet effects and deals 3x damage. Stacks give you extra </w:t>
+      </w:r>
+      <w:proofErr w:type="spellStart"/>
+      <w:r>
+        <w:t>lazers</w:t>
+      </w:r>
+      <w:proofErr w:type="spellEnd"/>
+      <w:r>
+        <w:t xml:space="preserve"> that fire out around you.</w:t>
+      </w:r>
+    </w:p>
+    <w:p>
+      <w:pPr>
+        <w:pStyle w:val="ListParagraph"/>
+        <w:numPr>
+          <w:ilvl w:val="0"/>
+          <w:numId w:val="4"/>
+        </w:numPr>
+        <w:spacing w:after="0"/>
+      </w:pPr>
+      <w:r>
+        <w:t xml:space="preserve">Every shot you shoot that DOESN’T proc a random </w:t>
+      </w:r>
+      <w:r>
+        <w:t xml:space="preserve">effect gives you +10% damage, up to a maximum of +100%. Random procs reset this. </w:t>
+      </w:r>
+      <w:r>
+        <w:t xml:space="preserve">Stacks increase the buff received and increase the bonus limit. Decreases </w:t>
+      </w:r>
+      <w:r>
+        <w:t xml:space="preserve">your </w:t>
+      </w:r>
+      <w:proofErr w:type="gramStart"/>
+      <w:r>
+        <w:t>bullets’</w:t>
+      </w:r>
+      <w:proofErr w:type="gramEnd"/>
+      <w:r>
+        <w:t xml:space="preserve"> proc coefficient by 0.5.</w:t>
+      </w:r>
+    </w:p>
+    <w:p>
+      <w:pPr>
+        <w:pStyle w:val="ListParagraph"/>
+        <w:numPr>
+          <w:ilvl w:val="0"/>
+          <w:numId w:val="4"/>
+        </w:numPr>
+        <w:spacing w:after="0"/>
+      </w:pPr>
+      <w:r>
+        <w:t>On hit, your bullets inflict a status effect that stacks (does not decay over time). When your bullets do a random proc</w:t>
+      </w:r>
+      <w:r>
+        <w:t xml:space="preserve"> event, a black hole is created that sucks in enemies and deals damage to them. The damage</w:t>
+      </w:r>
+      <w:r>
+        <w:t>, size and duration of this black hole increases exponentially with the number of stacks the enemy had.</w:t>
+      </w:r>
+      <w:r>
+        <w:t xml:space="preserve"> Decreases proc coefficient by 0.5. Stacks add an extra stack of the status on hit.</w:t>
+      </w:r>
+    </w:p>
+    <w:p>
+      <w:pPr>
+        <w:pStyle w:val="ListParagraph"/>
+        <w:numPr>
+          <w:ilvl w:val="0"/>
+          <w:numId w:val="4"/>
+        </w:numPr>
+        <w:spacing w:after="0"/>
+      </w:pPr>
+      <w:r>
+        <w:t>Shots that don’t proc a random effect heal you for 1 HP</w:t>
+      </w:r>
+      <w:r>
+        <w:t>, +1 HP per stack.</w:t>
+      </w:r>
+    </w:p>
+    <w:p>
+      <w:pPr>
+        <w:pStyle w:val="ListParagraph"/>
+        <w:numPr>
+          <w:ilvl w:val="0"/>
+          <w:numId w:val="4"/>
+        </w:numPr>
+        <w:spacing w:after="0"/>
+      </w:pPr>
+      <w:r>
+        <w:t>Enemies you touch take 2x your damage</w:t>
       </w:r>
       <w:r>
         <w:t>.</w:t>
@@ -2042,170 +2679,566 @@
         <w:spacing w:after="0"/>
       </w:pPr>
       <w:r>
-        <w:t>When obstacles are destroyed,</w:t>
-      </w:r>
-      <w:r>
-        <w:t xml:space="preserve"> they shoot out 10 </w:t>
-      </w:r>
-      <w:r>
-        <w:t xml:space="preserve">bullets that deal your damage stat. </w:t>
-      </w:r>
-      <w:r>
-        <w:t>Damage is multiplied with stacks.</w:t>
-      </w:r>
-    </w:p>
-    <w:p>
-      <w:pPr>
-        <w:pStyle w:val="ListParagraph"/>
-        <w:numPr>
-          <w:ilvl w:val="0"/>
-          <w:numId w:val="4"/>
-        </w:numPr>
-        <w:spacing w:after="0"/>
-      </w:pPr>
-      <w:r>
-        <w:t>You are immune to explosion</w:t>
-      </w:r>
-      <w:r>
-        <w:t>s</w:t>
-      </w:r>
-      <w:r>
-        <w:t xml:space="preserve">, makes all explosions </w:t>
-      </w:r>
-      <w:r>
-        <w:t>+100% larger per stack.</w:t>
-      </w:r>
-    </w:p>
-    <w:p>
-      <w:pPr>
-        <w:pStyle w:val="ListParagraph"/>
-        <w:numPr>
-          <w:ilvl w:val="0"/>
-          <w:numId w:val="4"/>
-        </w:numPr>
-        <w:spacing w:after="0"/>
-      </w:pPr>
-      <w:r>
-        <w:t>20% chance for s</w:t>
-      </w:r>
-      <w:r>
-        <w:t>hooting a rock</w:t>
-      </w:r>
-      <w:r>
-        <w:t xml:space="preserve"> causes it to be activated; </w:t>
-      </w:r>
-      <w:r>
-        <w:t xml:space="preserve">the next bullet you shoot </w:t>
-      </w:r>
-      <w:r>
-        <w:t>that lands far enough away</w:t>
-      </w:r>
-      <w:r>
-        <w:t xml:space="preserve"> causes activated rocks to be launched towards the location, dealing </w:t>
-      </w:r>
-      <w:r>
-        <w:t xml:space="preserve">150 </w:t>
-      </w:r>
-      <w:r>
-        <w:t xml:space="preserve">(+150 per stack) </w:t>
-      </w:r>
-      <w:r>
-        <w:t>damage</w:t>
-      </w:r>
-      <w:r>
-        <w:t xml:space="preserve"> to enemies.</w:t>
-      </w:r>
-    </w:p>
-    <w:p>
-      <w:pPr>
-        <w:pStyle w:val="ListParagraph"/>
-        <w:numPr>
-          <w:ilvl w:val="0"/>
-          <w:numId w:val="4"/>
-        </w:numPr>
-        <w:spacing w:after="0"/>
-      </w:pPr>
-      <w:r>
-        <w:t xml:space="preserve">Higher chance </w:t>
-      </w:r>
-      <w:r>
-        <w:t>for special rocks to spawn.</w:t>
-      </w:r>
+        <w:t>20% chance to inflict a random status effect on an enemy.</w:t>
+      </w:r>
+    </w:p>
+    <w:p>
+      <w:pPr>
+        <w:pStyle w:val="ListParagraph"/>
+        <w:numPr>
+          <w:ilvl w:val="0"/>
+          <w:numId w:val="4"/>
+        </w:numPr>
+        <w:spacing w:after="0"/>
+      </w:pPr>
+      <w:r>
+        <w:t xml:space="preserve">Receive an increase to your fire rate </w:t>
+      </w:r>
+      <w:r>
+        <w:t xml:space="preserve">and move speed </w:t>
+      </w:r>
+      <w:r>
+        <w:t>over time, resets at the start of each level.</w:t>
+      </w:r>
+      <w:r>
+        <w:t xml:space="preserve"> Fire rate doubles every 3 </w:t>
+      </w:r>
+      <w:proofErr w:type="gramStart"/>
+      <w:r>
+        <w:t>minutes</w:t>
+      </w:r>
+      <w:r>
+        <w:t>, and</w:t>
+      </w:r>
+      <w:proofErr w:type="gramEnd"/>
+      <w:r>
+        <w:t xml:space="preserve"> move speed increases by 50% every 3 minutes.</w:t>
+      </w:r>
+    </w:p>
+    <w:p>
+      <w:pPr>
+        <w:pStyle w:val="ListParagraph"/>
+        <w:numPr>
+          <w:ilvl w:val="0"/>
+          <w:numId w:val="4"/>
+        </w:numPr>
+        <w:spacing w:after="0"/>
+      </w:pPr>
+      <w:r>
+        <w:t xml:space="preserve">Receive an increase to </w:t>
+      </w:r>
+      <w:proofErr w:type="gramStart"/>
+      <w:r>
+        <w:t>your</w:t>
+      </w:r>
+      <w:proofErr w:type="gramEnd"/>
       <w:r>
         <w:t xml:space="preserve"> </w:t>
       </w:r>
-    </w:p>
-    <w:p>
-      <w:pPr>
-        <w:pStyle w:val="ListParagraph"/>
-        <w:numPr>
-          <w:ilvl w:val="0"/>
-          <w:numId w:val="4"/>
-        </w:numPr>
-        <w:spacing w:after="0"/>
-      </w:pPr>
-      <w:r>
-        <w:t xml:space="preserve">Obstacles </w:t>
-      </w:r>
-      <w:r>
-        <w:t xml:space="preserve">have a 50% chance to regenerate into a </w:t>
-      </w:r>
-      <w:r>
-        <w:t>special obstacle type upon being destroyed.</w:t>
-      </w:r>
-      <w:r>
-        <w:t xml:space="preserve"> Chance increases logarithmically.</w:t>
-      </w:r>
-    </w:p>
-    <w:p>
-      <w:pPr>
-        <w:pStyle w:val="ListParagraph"/>
-        <w:numPr>
-          <w:ilvl w:val="0"/>
-          <w:numId w:val="4"/>
-        </w:numPr>
-        <w:spacing w:after="0"/>
-      </w:pPr>
-      <w:r>
-        <w:t>Your first hit</w:t>
-      </w:r>
-      <w:r>
-        <w:t xml:space="preserve"> (+ 1 extra hit per stack)</w:t>
-      </w:r>
-      <w:r>
-        <w:t xml:space="preserve"> on an enemy is a guaranteed crit. Crit damage multiplier -50%.</w:t>
-      </w:r>
-    </w:p>
-    <w:p>
-      <w:pPr>
-        <w:pStyle w:val="ListParagraph"/>
-        <w:numPr>
-          <w:ilvl w:val="0"/>
-          <w:numId w:val="4"/>
-        </w:numPr>
-        <w:spacing w:after="0"/>
-      </w:pPr>
-      <w:r>
-        <w:t>Every time an enemy takes damage they take +5 damage per stack from damage sources, i.e. if a bullet hits them and deals 50 damage, next hit will be 55, then 60, etc., works for DOTs and</w:t>
+      <w:r>
+        <w:t>proc chance</w:t>
+      </w:r>
+      <w:r>
+        <w:t xml:space="preserve"> over time, resets at the start of each level. </w:t>
+      </w:r>
+      <w:r>
+        <w:t>Proc chance</w:t>
       </w:r>
       <w:r>
         <w:t xml:space="preserve"> </w:t>
       </w:r>
       <w:r>
-        <w:t>the like.</w:t>
-      </w:r>
-      <w:r>
-        <w:t xml:space="preserve"> Caps at +</w:t>
-      </w:r>
-      <w:r>
-        <w:t>25</w:t>
-      </w:r>
-      <w:r>
-        <w:t xml:space="preserve"> damage</w:t>
-      </w:r>
-      <w:r>
-        <w:t xml:space="preserve"> per stack</w:t>
-      </w:r>
+        <w:t>quadruples</w:t>
+      </w:r>
+      <w:r>
+        <w:t xml:space="preserve"> every 3 minutes.</w:t>
+      </w:r>
+    </w:p>
+    <w:p>
+      <w:pPr>
+        <w:pStyle w:val="ListParagraph"/>
+        <w:numPr>
+          <w:ilvl w:val="0"/>
+          <w:numId w:val="4"/>
+        </w:numPr>
+        <w:spacing w:after="0"/>
+      </w:pPr>
+      <w:r>
+        <w:t>Crits add 0.5 seconds to the timer.</w:t>
+      </w:r>
+    </w:p>
+    <w:p>
+      <w:pPr>
+        <w:pStyle w:val="ListParagraph"/>
+        <w:numPr>
+          <w:ilvl w:val="0"/>
+          <w:numId w:val="4"/>
+        </w:numPr>
+        <w:spacing w:after="0"/>
+      </w:pPr>
+      <w:r>
+        <w:t>Defeating a wave adds 5 seconds to the timer.</w:t>
+      </w:r>
+    </w:p>
+    <w:p>
+      <w:pPr>
+        <w:pStyle w:val="ListParagraph"/>
+        <w:numPr>
+          <w:ilvl w:val="0"/>
+          <w:numId w:val="4"/>
+        </w:numPr>
+        <w:spacing w:after="0"/>
+      </w:pPr>
+      <w:r>
+        <w:t>After the timer runs out, your attacks heal 5 HP.</w:t>
+      </w:r>
+    </w:p>
+    <w:p>
+      <w:pPr>
+        <w:pStyle w:val="ListParagraph"/>
+        <w:numPr>
+          <w:ilvl w:val="0"/>
+          <w:numId w:val="4"/>
+        </w:numPr>
+        <w:spacing w:after="0"/>
+      </w:pPr>
+      <w:r>
+        <w:t>After the timer runs out, receive 4x HP.</w:t>
+      </w:r>
+    </w:p>
+    <w:p>
+      <w:pPr>
+        <w:pStyle w:val="ListParagraph"/>
+        <w:numPr>
+          <w:ilvl w:val="0"/>
+          <w:numId w:val="4"/>
+        </w:numPr>
+        <w:spacing w:after="0"/>
+      </w:pPr>
+      <w:r>
+        <w:t>Items</w:t>
+      </w:r>
+      <w:r>
+        <w:t xml:space="preserve"> </w:t>
+      </w:r>
+      <w:r>
+        <w:t>collected</w:t>
+      </w:r>
+      <w:r>
+        <w:t xml:space="preserve"> after the timer runs out </w:t>
+      </w:r>
+      <w:r>
+        <w:t xml:space="preserve">give you 4 of the </w:t>
+      </w:r>
+      <w:proofErr w:type="gramStart"/>
+      <w:r>
+        <w:t>item</w:t>
+      </w:r>
+      <w:proofErr w:type="gramEnd"/>
+      <w:r>
+        <w:t xml:space="preserve"> you picked.</w:t>
+      </w:r>
+    </w:p>
+    <w:p>
+      <w:pPr>
+        <w:pStyle w:val="ListParagraph"/>
+        <w:numPr>
+          <w:ilvl w:val="0"/>
+          <w:numId w:val="4"/>
+        </w:numPr>
+        <w:spacing w:after="0"/>
+      </w:pPr>
+      <w:r>
+        <w:t xml:space="preserve">If caught by Pizza Face, you get locked </w:t>
+      </w:r>
+      <w:r>
+        <w:t>to</w:t>
+      </w:r>
+      <w:r>
+        <w:t xml:space="preserve"> 1 </w:t>
+      </w:r>
+      <w:r>
+        <w:t xml:space="preserve">max </w:t>
+      </w:r>
+      <w:r>
+        <w:t xml:space="preserve">HP for the rest of the </w:t>
+      </w:r>
+      <w:proofErr w:type="gramStart"/>
+      <w:r>
+        <w:t>run</w:t>
+      </w:r>
+      <w:r>
+        <w:t>, but</w:t>
+      </w:r>
+      <w:proofErr w:type="gramEnd"/>
+      <w:r>
+        <w:t xml:space="preserve"> receive 2x items.</w:t>
+      </w:r>
+    </w:p>
+    <w:p>
+      <w:pPr>
+        <w:pStyle w:val="ListParagraph"/>
+        <w:numPr>
+          <w:ilvl w:val="0"/>
+          <w:numId w:val="4"/>
+        </w:numPr>
+        <w:spacing w:after="0"/>
+      </w:pPr>
+      <w:r>
+        <w:t xml:space="preserve">Receive a huge damage and </w:t>
+      </w:r>
+      <w:proofErr w:type="spellStart"/>
+      <w:r>
+        <w:t>firerate</w:t>
+      </w:r>
+      <w:proofErr w:type="spellEnd"/>
+      <w:r>
+        <w:t xml:space="preserve"> buff if close to Pizza Face – the closer you are to him, the higher the buff. Maximum of </w:t>
+      </w:r>
+      <w:r>
+        <w:t>3x fire rate and damage when near him.</w:t>
+      </w:r>
+    </w:p>
+    <w:p>
+      <w:pPr>
+        <w:pStyle w:val="ListParagraph"/>
+        <w:numPr>
+          <w:ilvl w:val="0"/>
+          <w:numId w:val="4"/>
+        </w:numPr>
+        <w:spacing w:after="0"/>
+      </w:pPr>
+      <w:r>
+        <w:t>50% of any temporary damage, fire rate, shot speed and whatever other buffs get added to your actual stats at the end of each level.</w:t>
+      </w:r>
+    </w:p>
+    <w:p>
+      <w:pPr>
+        <w:pStyle w:val="ListParagraph"/>
+        <w:numPr>
+          <w:ilvl w:val="0"/>
+          <w:numId w:val="4"/>
+        </w:numPr>
+        <w:spacing w:after="0"/>
+      </w:pPr>
+      <w:r>
+        <w:t xml:space="preserve">You are 1/3 </w:t>
+      </w:r>
+      <w:proofErr w:type="gramStart"/>
+      <w:r>
+        <w:t>smaller, and</w:t>
+      </w:r>
+      <w:proofErr w:type="gramEnd"/>
+      <w:r>
+        <w:t xml:space="preserve"> get +something move speed.</w:t>
+      </w:r>
+    </w:p>
+    <w:p>
+      <w:pPr>
+        <w:pStyle w:val="ListParagraph"/>
+        <w:numPr>
+          <w:ilvl w:val="0"/>
+          <w:numId w:val="4"/>
+        </w:numPr>
+        <w:spacing w:after="0"/>
+      </w:pPr>
+      <w:r>
+        <w:t xml:space="preserve">Pizza Face takes </w:t>
+      </w:r>
+      <w:proofErr w:type="gramStart"/>
+      <w:r>
+        <w:t>damage, and</w:t>
+      </w:r>
+      <w:proofErr w:type="gramEnd"/>
+      <w:r>
+        <w:t xml:space="preserve"> has something like 1000 health. If you defeat him you </w:t>
+      </w:r>
+      <w:r>
+        <w:t xml:space="preserve">are teleported to the next level, </w:t>
+      </w:r>
+      <w:r>
+        <w:t xml:space="preserve">get 2x items for the rest of the run, but </w:t>
+      </w:r>
+      <w:r>
+        <w:t>shortens the level timer by 25%. Works 1 time per stack.</w:t>
+      </w:r>
+    </w:p>
+    <w:p>
+      <w:pPr>
+        <w:pStyle w:val="ListParagraph"/>
+        <w:numPr>
+          <w:ilvl w:val="0"/>
+          <w:numId w:val="4"/>
+        </w:numPr>
+        <w:spacing w:after="0"/>
+      </w:pPr>
+      <w:r>
+        <w:t xml:space="preserve">Receive +1 permanent damage and HP up for every 5 seconds you stick around </w:t>
+      </w:r>
+      <w:r>
+        <w:t>when the timer runs out.</w:t>
+      </w:r>
+    </w:p>
+    <w:p>
+      <w:pPr>
+        <w:pStyle w:val="ListParagraph"/>
+        <w:numPr>
+          <w:ilvl w:val="0"/>
+          <w:numId w:val="4"/>
+        </w:numPr>
+        <w:spacing w:after="0"/>
+      </w:pPr>
+      <w:r>
+        <w:lastRenderedPageBreak/>
+        <w:t xml:space="preserve">The time you had left over from the last level gets carried over to the next level. Note </w:t>
+      </w:r>
+      <w:r>
+        <w:t xml:space="preserve">that this means </w:t>
+      </w:r>
+      <w:r>
+        <w:t>if the timer runs out, you have less time on the next stage.</w:t>
+      </w:r>
+    </w:p>
+    <w:p>
+      <w:pPr>
+        <w:spacing w:after="0"/>
+      </w:pPr>
+    </w:p>
+    <w:p>
+      <w:pPr>
+        <w:spacing w:after="0"/>
+      </w:pPr>
+      <w:r>
+        <w:t>Alt RMBs:</w:t>
+      </w:r>
+    </w:p>
+    <w:p>
+      <w:pPr>
+        <w:pStyle w:val="ListParagraph"/>
+        <w:numPr>
+          <w:ilvl w:val="0"/>
+          <w:numId w:val="4"/>
+        </w:numPr>
+        <w:spacing w:after="0"/>
+      </w:pPr>
+      <w:r>
+        <w:t xml:space="preserve">Parry </w:t>
+      </w:r>
+      <w:r>
+        <w:t>– spawns a hitbox directly in front of the player</w:t>
+      </w:r>
+      <w:r>
+        <w:t xml:space="preserve">, and if any bullets or enemies </w:t>
+      </w:r>
+      <w:r>
+        <w:t>are in the hitbox, deals 75 damage to nearby enemies and deletes all nearby enemy projectiles. Successful parries make you invincible</w:t>
+      </w:r>
+      <w:r>
+        <w:t xml:space="preserve"> and get guaranteed crits</w:t>
+      </w:r>
+      <w:r>
+        <w:t xml:space="preserve"> for 1 second.</w:t>
+      </w:r>
+    </w:p>
+    <w:p>
+      <w:pPr>
+        <w:spacing w:after="0"/>
+      </w:pPr>
+    </w:p>
+    <w:p>
+      <w:pPr>
+        <w:spacing w:after="0"/>
+      </w:pPr>
+      <w:r>
+        <w:t>We pons:</w:t>
+      </w:r>
+    </w:p>
+    <w:p>
+      <w:pPr>
+        <w:pStyle w:val="ListParagraph"/>
+        <w:numPr>
+          <w:ilvl w:val="0"/>
+          <w:numId w:val="6"/>
+        </w:numPr>
+        <w:spacing w:after="0"/>
+      </w:pPr>
+      <w:r>
+        <w:t xml:space="preserve">Have some ideas silly </w:t>
+      </w:r>
+      <w:proofErr w:type="gramStart"/>
+      <w:r>
+        <w:t>guy</w:t>
+      </w:r>
+      <w:proofErr w:type="gramEnd"/>
+    </w:p>
+    <w:p>
+      <w:pPr>
+        <w:spacing w:after="0"/>
+      </w:pPr>
+    </w:p>
+    <w:p>
+      <w:pPr>
+        <w:spacing w:after="0"/>
+      </w:pPr>
+      <w:r>
+        <w:t>Active items:</w:t>
+      </w:r>
+    </w:p>
+    <w:p>
+      <w:pPr>
+        <w:pStyle w:val="ListParagraph"/>
+        <w:numPr>
+          <w:ilvl w:val="0"/>
+          <w:numId w:val="6"/>
+        </w:numPr>
+        <w:spacing w:after="0"/>
+      </w:pPr>
+      <w:r>
+        <w:t>10</w:t>
+      </w:r>
+      <w:r>
+        <w:t xml:space="preserve"> second cooldown, charms </w:t>
+      </w:r>
+      <w:r>
+        <w:t>enemy nearest to your mouse cursor.</w:t>
+      </w:r>
+    </w:p>
+    <w:p>
+      <w:pPr>
+        <w:pStyle w:val="ListParagraph"/>
+        <w:numPr>
+          <w:ilvl w:val="0"/>
+          <w:numId w:val="6"/>
+        </w:numPr>
+        <w:spacing w:after="0"/>
+      </w:pPr>
+      <w:r>
+        <w:t>20 second cooldown, deal +50% damage but take +30% damage.</w:t>
+      </w:r>
+    </w:p>
+    <w:p>
+      <w:pPr>
+        <w:pStyle w:val="ListParagraph"/>
+        <w:numPr>
+          <w:ilvl w:val="0"/>
+          <w:numId w:val="6"/>
+        </w:numPr>
+        <w:spacing w:after="0"/>
+      </w:pPr>
+      <w:r>
+        <w:t xml:space="preserve">60 second cooldown, summon a </w:t>
+      </w:r>
+      <w:proofErr w:type="spellStart"/>
+      <w:r>
+        <w:t>Trin</w:t>
+      </w:r>
+      <w:proofErr w:type="spellEnd"/>
+      <w:r>
+        <w:t xml:space="preserve"> familiar for 20 seconds that runs around, shooting and stabbing enemies. During this time, if you walk into </w:t>
+      </w:r>
+      <w:proofErr w:type="gramStart"/>
+      <w:r>
+        <w:t>him</w:t>
+      </w:r>
+      <w:proofErr w:type="gramEnd"/>
+      <w:r>
+        <w:t xml:space="preserve"> you pick him up and can throw him at enemies.</w:t>
+      </w:r>
+    </w:p>
+    <w:p>
+      <w:pPr>
+        <w:spacing w:after="0"/>
+      </w:pPr>
+    </w:p>
+    <w:p>
+      <w:pPr>
+        <w:spacing w:after="0"/>
+      </w:pPr>
+      <w:r>
+        <w:t>Ideas that are longer-term:</w:t>
+      </w:r>
+    </w:p>
+    <w:p>
+      <w:pPr>
+        <w:spacing w:after="0"/>
+      </w:pPr>
+      <w:r>
+        <w:t xml:space="preserve">I like the idea of enemies having a tiny chance to drop a card (tarot card, maybe?), and from then </w:t>
+      </w:r>
+      <w:proofErr w:type="gramStart"/>
+      <w:r>
+        <w:t>on</w:t>
+      </w:r>
+      <w:proofErr w:type="gramEnd"/>
+      <w:r>
+        <w:t xml:space="preserve"> every game you play it draws 3 of the cards you’ve collected and you can choose one that adds a little spice to the run. If a card drops during a </w:t>
+      </w:r>
+      <w:proofErr w:type="gramStart"/>
+      <w:r>
+        <w:t>run</w:t>
+      </w:r>
+      <w:proofErr w:type="gramEnd"/>
+      <w:r>
+        <w:t xml:space="preserve"> you can choose to activate it then and there as well. I think they should be net positive but give some interesting downside. Cards should also have a weight assigned to them so some are less likely to spawn than others, which could make for some fun when you’re offered a very rare card. A wild card that has a randomised effect would also be fun. </w:t>
+      </w:r>
+    </w:p>
+    <w:p>
+      <w:pPr>
+        <w:spacing w:after="0"/>
+      </w:pPr>
+    </w:p>
+    <w:p>
+      <w:pPr>
+        <w:spacing w:after="0"/>
+      </w:pPr>
+      <w:r>
+        <w:t xml:space="preserve">At the end of each run, the total </w:t>
+      </w:r>
+      <w:proofErr w:type="spellStart"/>
+      <w:r>
+        <w:t>xp</w:t>
+      </w:r>
+      <w:proofErr w:type="spellEnd"/>
+      <w:r>
+        <w:t xml:space="preserve"> you got can be spent in a little store to unlock permanent upgrades, like more HP drops and 20 </w:t>
+      </w:r>
+      <w:proofErr w:type="gramStart"/>
+      <w:r>
+        <w:t>minute</w:t>
+      </w:r>
+      <w:proofErr w:type="gramEnd"/>
+      <w:r>
+        <w:t xml:space="preserve"> till dawn-</w:t>
+      </w:r>
+      <w:proofErr w:type="spellStart"/>
+      <w:r>
+        <w:t>esque</w:t>
+      </w:r>
+      <w:proofErr w:type="spellEnd"/>
+      <w:r>
+        <w:t xml:space="preserve"> rune upgrades. Every 5 upgrades you unlock gets you a new weapon (should be in a set order, </w:t>
+      </w:r>
+      <w:proofErr w:type="gramStart"/>
+      <w:r>
+        <w:t>i.e.</w:t>
+      </w:r>
+      <w:proofErr w:type="gramEnd"/>
+      <w:r>
+        <w:t xml:space="preserve"> you start with the pistol, after 5 upgrades you get a shotgun, a further 5 gets you another thing, etc.). Having a little skill tree could also be fun and lead to some </w:t>
+      </w:r>
+      <w:proofErr w:type="spellStart"/>
+      <w:r>
+        <w:t>pog</w:t>
+      </w:r>
+      <w:proofErr w:type="spellEnd"/>
+      <w:r>
+        <w:t xml:space="preserve"> moments when you unlock the ‘omega </w:t>
+      </w:r>
+      <w:proofErr w:type="gramStart"/>
+      <w:r>
+        <w:t>upgrades’</w:t>
+      </w:r>
+      <w:proofErr w:type="gramEnd"/>
       <w:r>
         <w:t>.</w:t>
       </w:r>
@@ -2220,195 +3253,101 @@
         <w:spacing w:after="0"/>
       </w:pPr>
       <w:r>
-        <w:t>Alt RMBs:</w:t>
-      </w:r>
-    </w:p>
-    <w:p>
-      <w:pPr>
-        <w:pStyle w:val="ListParagraph"/>
-        <w:numPr>
-          <w:ilvl w:val="0"/>
-          <w:numId w:val="4"/>
-        </w:numPr>
-        <w:spacing w:after="0"/>
-      </w:pPr>
-      <w:r>
-        <w:t xml:space="preserve">Parry </w:t>
-      </w:r>
-      <w:r>
-        <w:t>– spawns a hitbox directly in front of the player</w:t>
-      </w:r>
-      <w:r>
-        <w:t xml:space="preserve">, and if any bullets or enemies </w:t>
-      </w:r>
-      <w:r>
-        <w:t>are in the hitbox, deals 75 damage to nearby enemies and deletes all nearby enemy projectiles. Successful parries make you invincible</w:t>
-      </w:r>
-      <w:r>
-        <w:t xml:space="preserve"> and get guaranteed crits</w:t>
-      </w:r>
-      <w:r>
-        <w:t xml:space="preserve"> for 1 second.</w:t>
-      </w:r>
-    </w:p>
-    <w:p>
-      <w:pPr>
-        <w:spacing w:after="0"/>
-      </w:pPr>
-    </w:p>
-    <w:p>
-      <w:pPr>
-        <w:spacing w:after="0"/>
-      </w:pPr>
-      <w:r>
-        <w:t>We pons:</w:t>
-      </w:r>
-    </w:p>
-    <w:p>
-      <w:pPr>
-        <w:pStyle w:val="ListParagraph"/>
-        <w:numPr>
-          <w:ilvl w:val="0"/>
-          <w:numId w:val="6"/>
-        </w:numPr>
-        <w:spacing w:after="0"/>
-      </w:pPr>
-      <w:r>
-        <w:t>Have some ideas silly guy</w:t>
-      </w:r>
-    </w:p>
-    <w:p>
-      <w:pPr>
-        <w:spacing w:after="0"/>
-      </w:pPr>
-    </w:p>
-    <w:p>
-      <w:pPr>
-        <w:spacing w:after="0"/>
-      </w:pPr>
-      <w:r>
-        <w:t>Active items:</w:t>
-      </w:r>
-    </w:p>
-    <w:p>
-      <w:pPr>
-        <w:pStyle w:val="ListParagraph"/>
-        <w:numPr>
-          <w:ilvl w:val="0"/>
-          <w:numId w:val="6"/>
-        </w:numPr>
-        <w:spacing w:after="0"/>
-      </w:pPr>
-      <w:r>
-        <w:t>10</w:t>
-      </w:r>
-      <w:r>
-        <w:t xml:space="preserve"> second cooldown, charms </w:t>
-      </w:r>
-      <w:r>
-        <w:t>enemy nearest to your mouse cursor.</w:t>
-      </w:r>
-    </w:p>
-    <w:p>
-      <w:pPr>
-        <w:pStyle w:val="ListParagraph"/>
-        <w:numPr>
-          <w:ilvl w:val="0"/>
-          <w:numId w:val="6"/>
-        </w:numPr>
-        <w:spacing w:after="0"/>
-      </w:pPr>
-      <w:r>
-        <w:t>20 second cooldown, deal +50% damage but take +30% damage.</w:t>
-      </w:r>
-    </w:p>
-    <w:p>
-      <w:pPr>
-        <w:pStyle w:val="ListParagraph"/>
-        <w:numPr>
-          <w:ilvl w:val="0"/>
-          <w:numId w:val="6"/>
-        </w:numPr>
-        <w:spacing w:after="0"/>
-      </w:pPr>
-      <w:r>
-        <w:t>60 second cooldown, summon a Trin familiar for 20 seconds that runs around, shooting and stabbing enemies. During this time, if you walk into him you pick him up and can throw him at enemies.</w:t>
-      </w:r>
-    </w:p>
-    <w:p>
-      <w:pPr>
-        <w:spacing w:after="0"/>
-      </w:pPr>
-    </w:p>
-    <w:p>
-      <w:pPr>
-        <w:spacing w:after="0"/>
-      </w:pPr>
-      <w:r>
-        <w:t>Ideas that are longer-term:</w:t>
-      </w:r>
-    </w:p>
-    <w:p>
-      <w:pPr>
-        <w:spacing w:after="0"/>
-      </w:pPr>
-      <w:r>
-        <w:t xml:space="preserve">I like the idea of enemies having a tiny chance to drop a card (tarot card, maybe?), and from then on every game you play it draws 3 of the cards you’ve collected and you can choose one that adds a </w:t>
-      </w:r>
-      <w:r>
-        <w:lastRenderedPageBreak/>
-        <w:t xml:space="preserve">little spice to the run. If a card drops during a run you can choose to activate it then and there as well. I think they should be net positive but give some interesting downside. Cards should also have a weight assigned to them so some are less likely to spawn than others, which could make for some fun when you’re offered a very rare card. A wild card that has a randomised effect would also be fun. </w:t>
-      </w:r>
-    </w:p>
-    <w:p>
-      <w:pPr>
-        <w:spacing w:after="0"/>
-      </w:pPr>
-    </w:p>
-    <w:p>
-      <w:pPr>
-        <w:spacing w:after="0"/>
-      </w:pPr>
-      <w:r>
-        <w:t>At the end of each run, the total xp you got can be spent in a little store to unlock permanent upgrades, like more HP drops and 20 minute till dawn-esque rune upgrades. Every 5 upgrades you unlock gets you a new weapon (should be in a set order, i.e. you start with the pistol, after 5 upgrades you get a shotgun, a further 5 gets you another thing, etc.). Having a little skill tree could also be fun and lead to some pog moments when you unlock the ‘omega upgrades’.</w:t>
-      </w:r>
-    </w:p>
-    <w:p>
-      <w:pPr>
-        <w:spacing w:after="0"/>
-      </w:pPr>
-    </w:p>
-    <w:p>
-      <w:pPr>
-        <w:spacing w:after="0"/>
-      </w:pPr>
-      <w:r>
-        <w:t xml:space="preserve">The structure of the game should be kinda RoR-esque, i.e. you start in one area, then go to another, then to another, with the last thing you do in each area be fighting a miniboss. Maybe 5-10 waves </w:t>
+        <w:t xml:space="preserve">The structure of the game should be </w:t>
+      </w:r>
+      <w:proofErr w:type="spellStart"/>
+      <w:r>
+        <w:t>kinda</w:t>
+      </w:r>
+      <w:proofErr w:type="spellEnd"/>
+      <w:r>
+        <w:t xml:space="preserve"> </w:t>
+      </w:r>
+      <w:proofErr w:type="spellStart"/>
+      <w:r>
+        <w:t>RoR-esque</w:t>
+      </w:r>
+      <w:proofErr w:type="spellEnd"/>
+      <w:r>
+        <w:t xml:space="preserve">, </w:t>
+      </w:r>
+      <w:proofErr w:type="gramStart"/>
+      <w:r>
+        <w:t>i.e.</w:t>
+      </w:r>
+      <w:proofErr w:type="gramEnd"/>
+      <w:r>
+        <w:t xml:space="preserve"> you start in one area, then go to another, then to another, with the last thing you do in each area be fighting a </w:t>
+      </w:r>
+      <w:proofErr w:type="spellStart"/>
+      <w:r>
+        <w:t>miniboss</w:t>
+      </w:r>
+      <w:proofErr w:type="spellEnd"/>
+      <w:r>
+        <w:t xml:space="preserve">. Maybe 5-10 waves </w:t>
       </w:r>
       <w:r>
         <w:t xml:space="preserve">per area </w:t>
       </w:r>
       <w:r>
-        <w:t xml:space="preserve">would be funny. Possibly a lil slay the spire-esque route progression could be fun. Areas don’t need to be unique, but could be kinda randomly generated, like it generates a list of 5 enemy types to use, a particular sprite sheet to use, a particular palette swap setting thing, and chooses between one of the maps. </w:t>
-      </w:r>
-    </w:p>
-    <w:p>
-      <w:pPr>
-        <w:spacing w:after="0"/>
-      </w:pPr>
-    </w:p>
-    <w:p>
-      <w:pPr>
-        <w:spacing w:after="0"/>
-      </w:pPr>
-      <w:r>
-        <w:t>I love that sense that I used to get from the old Star Wars DS games of there being secret doors and the like I could see were there but didn’t know how to access – this could be very fun to recreate, with very rare locked red doors in maps that can only be unlocked with a certain, very lategame key item meta unlock</w:t>
+        <w:t xml:space="preserve">would be funny. Possibly a </w:t>
+      </w:r>
+      <w:proofErr w:type="spellStart"/>
+      <w:r>
+        <w:t>lil</w:t>
+      </w:r>
+      <w:proofErr w:type="spellEnd"/>
+      <w:r>
+        <w:t xml:space="preserve"> slay the spire-</w:t>
+      </w:r>
+      <w:proofErr w:type="spellStart"/>
+      <w:r>
+        <w:t>esque</w:t>
+      </w:r>
+      <w:proofErr w:type="spellEnd"/>
+      <w:r>
+        <w:t xml:space="preserve"> route progression could be fun. Areas don’t need to be unique, but could be </w:t>
+      </w:r>
+      <w:proofErr w:type="spellStart"/>
+      <w:r>
+        <w:t>kinda</w:t>
+      </w:r>
+      <w:proofErr w:type="spellEnd"/>
+      <w:r>
+        <w:t xml:space="preserve"> randomly generated, like it generates a list of 5 enemy types to use, a particular sprite sheet to use, a particular palette swap setting thing, and chooses between one of the maps. </w:t>
+      </w:r>
+    </w:p>
+    <w:p>
+      <w:pPr>
+        <w:spacing w:after="0"/>
+      </w:pPr>
+    </w:p>
+    <w:p>
+      <w:pPr>
+        <w:spacing w:after="0"/>
+      </w:pPr>
+      <w:r>
+        <w:t xml:space="preserve">I love that sense that I used to get from the old Star Wars DS games of there being secret doors and the like I could see were there but didn’t know how to access – this could be very fun to recreate, with very rare locked red doors in maps that can only be unlocked with a certain, very </w:t>
+      </w:r>
+      <w:proofErr w:type="spellStart"/>
+      <w:r>
+        <w:t>lategame</w:t>
+      </w:r>
+      <w:proofErr w:type="spellEnd"/>
+      <w:r>
+        <w:t xml:space="preserve"> key item meta unlock</w:t>
       </w:r>
       <w:r>
         <w:t xml:space="preserve">, that are, until that point, very mysterious. </w:t>
       </w:r>
-      <w:r>
-        <w:t xml:space="preserve">Obviously there would need to be something to go behind </w:t>
+      <w:proofErr w:type="gramStart"/>
+      <w:r>
+        <w:t>Obviously</w:t>
+      </w:r>
+      <w:proofErr w:type="gramEnd"/>
+      <w:r>
+        <w:t xml:space="preserve"> there would need to be something to go behind </w:t>
       </w:r>
       <w:r>
         <w:t>them in order for that to not be a scam</w:t>
@@ -3217,6 +4156,118 @@
     </w:lvl>
   </w:abstractNum>
   <w:abstractNum w:abstractNumId="7" w15:restartNumberingAfterBreak="0">
+    <w:nsid w:val="6AC73361"/>
+    <w:multiLevelType w:val="hybridMultilevel"/>
+    <w:tmpl w:val="8AA8BD80"/>
+    <w:lvl w:ilvl="0" w:tplc="4BCA0DE0">
+      <w:numFmt w:val="bullet"/>
+      <w:lvlText w:val="-"/>
+      <w:lvlJc w:val="left"/>
+      <w:pPr>
+        <w:ind w:left="720" w:hanging="360"/>
+      </w:pPr>
+      <w:rPr>
+        <w:rFonts w:ascii="Calibri" w:eastAsiaTheme="minorHAnsi" w:hAnsi="Calibri" w:cs="Calibri" w:hint="default"/>
+      </w:rPr>
+    </w:lvl>
+    <w:lvl w:ilvl="1" w:tplc="0C090003" w:tentative="1">
+      <w:start w:val="1"/>
+      <w:numFmt w:val="bullet"/>
+      <w:lvlText w:val="o"/>
+      <w:lvlJc w:val="left"/>
+      <w:pPr>
+        <w:ind w:left="1440" w:hanging="360"/>
+      </w:pPr>
+      <w:rPr>
+        <w:rFonts w:ascii="Courier New" w:hAnsi="Courier New" w:cs="Courier New" w:hint="default"/>
+      </w:rPr>
+    </w:lvl>
+    <w:lvl w:ilvl="2" w:tplc="0C090005" w:tentative="1">
+      <w:start w:val="1"/>
+      <w:numFmt w:val="bullet"/>
+      <w:lvlText w:val=""/>
+      <w:lvlJc w:val="left"/>
+      <w:pPr>
+        <w:ind w:left="2160" w:hanging="360"/>
+      </w:pPr>
+      <w:rPr>
+        <w:rFonts w:ascii="Wingdings" w:hAnsi="Wingdings" w:hint="default"/>
+      </w:rPr>
+    </w:lvl>
+    <w:lvl w:ilvl="3" w:tplc="0C090001" w:tentative="1">
+      <w:start w:val="1"/>
+      <w:numFmt w:val="bullet"/>
+      <w:lvlText w:val=""/>
+      <w:lvlJc w:val="left"/>
+      <w:pPr>
+        <w:ind w:left="2880" w:hanging="360"/>
+      </w:pPr>
+      <w:rPr>
+        <w:rFonts w:ascii="Symbol" w:hAnsi="Symbol" w:hint="default"/>
+      </w:rPr>
+    </w:lvl>
+    <w:lvl w:ilvl="4" w:tplc="0C090003" w:tentative="1">
+      <w:start w:val="1"/>
+      <w:numFmt w:val="bullet"/>
+      <w:lvlText w:val="o"/>
+      <w:lvlJc w:val="left"/>
+      <w:pPr>
+        <w:ind w:left="3600" w:hanging="360"/>
+      </w:pPr>
+      <w:rPr>
+        <w:rFonts w:ascii="Courier New" w:hAnsi="Courier New" w:cs="Courier New" w:hint="default"/>
+      </w:rPr>
+    </w:lvl>
+    <w:lvl w:ilvl="5" w:tplc="0C090005" w:tentative="1">
+      <w:start w:val="1"/>
+      <w:numFmt w:val="bullet"/>
+      <w:lvlText w:val=""/>
+      <w:lvlJc w:val="left"/>
+      <w:pPr>
+        <w:ind w:left="4320" w:hanging="360"/>
+      </w:pPr>
+      <w:rPr>
+        <w:rFonts w:ascii="Wingdings" w:hAnsi="Wingdings" w:hint="default"/>
+      </w:rPr>
+    </w:lvl>
+    <w:lvl w:ilvl="6" w:tplc="0C090001" w:tentative="1">
+      <w:start w:val="1"/>
+      <w:numFmt w:val="bullet"/>
+      <w:lvlText w:val=""/>
+      <w:lvlJc w:val="left"/>
+      <w:pPr>
+        <w:ind w:left="5040" w:hanging="360"/>
+      </w:pPr>
+      <w:rPr>
+        <w:rFonts w:ascii="Symbol" w:hAnsi="Symbol" w:hint="default"/>
+      </w:rPr>
+    </w:lvl>
+    <w:lvl w:ilvl="7" w:tplc="0C090003" w:tentative="1">
+      <w:start w:val="1"/>
+      <w:numFmt w:val="bullet"/>
+      <w:lvlText w:val="o"/>
+      <w:lvlJc w:val="left"/>
+      <w:pPr>
+        <w:ind w:left="5760" w:hanging="360"/>
+      </w:pPr>
+      <w:rPr>
+        <w:rFonts w:ascii="Courier New" w:hAnsi="Courier New" w:cs="Courier New" w:hint="default"/>
+      </w:rPr>
+    </w:lvl>
+    <w:lvl w:ilvl="8" w:tplc="0C090005" w:tentative="1">
+      <w:start w:val="1"/>
+      <w:numFmt w:val="bullet"/>
+      <w:lvlText w:val=""/>
+      <w:lvlJc w:val="left"/>
+      <w:pPr>
+        <w:ind w:left="6480" w:hanging="360"/>
+      </w:pPr>
+      <w:rPr>
+        <w:rFonts w:ascii="Wingdings" w:hAnsi="Wingdings" w:hint="default"/>
+      </w:rPr>
+    </w:lvl>
+  </w:abstractNum>
+  <w:abstractNum w:abstractNumId="8" w15:restartNumberingAfterBreak="0">
     <w:nsid w:val="70387451"/>
     <w:multiLevelType w:val="hybridMultilevel"/>
     <w:tmpl w:val="402EA904"/>
@@ -3329,7 +4380,7 @@
       </w:rPr>
     </w:lvl>
   </w:abstractNum>
-  <w:abstractNum w:abstractNumId="8" w15:restartNumberingAfterBreak="0">
+  <w:abstractNum w:abstractNumId="9" w15:restartNumberingAfterBreak="0">
     <w:nsid w:val="7FE709FC"/>
     <w:multiLevelType w:val="hybridMultilevel"/>
     <w:tmpl w:val="B31CD4B6"/>
@@ -3445,7 +4496,7 @@
     <w:abstractNumId w:val="0"/>
   </w:num>
   <w:num w:numId="2" w16cid:durableId="808741127">
-    <w:abstractNumId w:val="7"/>
+    <w:abstractNumId w:val="8"/>
   </w:num>
   <w:num w:numId="3" w16cid:durableId="1351028963">
     <w:abstractNumId w:val="2"/>
@@ -3463,10 +4514,13 @@
     <w:abstractNumId w:val="3"/>
   </w:num>
   <w:num w:numId="8" w16cid:durableId="608004331">
-    <w:abstractNumId w:val="8"/>
+    <w:abstractNumId w:val="9"/>
   </w:num>
   <w:num w:numId="9" w16cid:durableId="1464884234">
     <w:abstractNumId w:val="5"/>
+  </w:num>
+  <w:num w:numId="10" w16cid:durableId="1389113244">
+    <w:abstractNumId w:val="7"/>
   </w:num>
 </w:numbering>
 </file>

</xml_diff>

<commit_message>
Slightly reworked piercing and brick.
Brick no longer gives bullets the stupid damage buff, familiars' knockback reduced.
</commit_message>
<xml_diff>
--- a/Shit to do for vampire marty.docx
+++ b/Shit to do for vampire marty.docx
@@ -28,6 +28,30 @@
         </w:numPr>
       </w:pPr>
       <w:r>
+        <w:t>The current 4-dir shoot item is kinda ass</w:t>
+      </w:r>
+      <w:r>
+        <w:t xml:space="preserve"> (not very powerful and breaks with Berserk). I think it should be made to happen every 3</w:t>
+      </w:r>
+      <w:r>
+        <w:rPr>
+          <w:vertAlign w:val="superscript"/>
+        </w:rPr>
+        <w:t>rd</w:t>
+      </w:r>
+      <w:r>
+        <w:t xml:space="preserve"> shot, make it shoot 6 bullets, and make the stacking increase the number shot rather than the delay.</w:t>
+      </w:r>
+    </w:p>
+    <w:p>
+      <w:pPr>
+        <w:pStyle w:val="ListParagraph"/>
+        <w:numPr>
+          <w:ilvl w:val="0"/>
+          <w:numId w:val="11"/>
+        </w:numPr>
+      </w:pPr>
+      <w:r>
         <w:t xml:space="preserve">The current familiars </w:t>
       </w:r>
       <w:r>
@@ -226,6 +250,7 @@
         </w:numPr>
       </w:pPr>
       <w:r>
+        <w:lastRenderedPageBreak/>
         <w:t>Pits – invulnerable obstacle</w:t>
       </w:r>
       <w:r>
@@ -259,7 +284,6 @@
         </w:numPr>
       </w:pPr>
       <w:r>
-        <w:lastRenderedPageBreak/>
         <w:t>Item rock – drops an item when destroyed.</w:t>
       </w:r>
     </w:p>
@@ -734,6 +758,7 @@
         <w:spacing w:after="0"/>
       </w:pPr>
       <w:r>
+        <w:lastRenderedPageBreak/>
         <w:t xml:space="preserve">5. </w:t>
       </w:r>
       <w:r>
@@ -784,7 +809,6 @@
         <w:spacing w:after="0"/>
       </w:pPr>
       <w:r>
-        <w:lastRenderedPageBreak/>
         <w:t xml:space="preserve">7. </w:t>
       </w:r>
       <w:r>
@@ -1265,550 +1289,550 @@
         <w:spacing w:after="0"/>
       </w:pPr>
       <w:r>
+        <w:t>Add armour, essentially damage reduction for various damage sources.</w:t>
+      </w:r>
+      <w:r>
+        <w:t xml:space="preserve"> This includes physical (damage from bullets), blast (damage from explosions), </w:t>
+      </w:r>
+      <w:r>
+        <w:t xml:space="preserve">status (damage from status effects). </w:t>
+      </w:r>
+      <w:r>
+        <w:t xml:space="preserve">There’s damage subtraction and damage </w:t>
+      </w:r>
+      <w:r>
+        <w:t>division for each kind.</w:t>
+      </w:r>
+    </w:p>
+    <w:p>
+      <w:pPr>
+        <w:spacing w:after="0"/>
+      </w:pPr>
+    </w:p>
+    <w:p>
+      <w:pPr>
+        <w:spacing w:after="0"/>
+      </w:pPr>
+      <w:r>
+        <w:t>Passive i</w:t>
+      </w:r>
+      <w:r>
+        <w:t>tems:</w:t>
+      </w:r>
+    </w:p>
+    <w:p>
+      <w:pPr>
+        <w:pStyle w:val="ListParagraph"/>
+        <w:numPr>
+          <w:ilvl w:val="0"/>
+          <w:numId w:val="4"/>
+        </w:numPr>
+        <w:spacing w:after="0"/>
+      </w:pPr>
+      <w:r>
+        <w:t>Get 2 random gunners.</w:t>
+      </w:r>
+    </w:p>
+    <w:p>
+      <w:pPr>
+        <w:pStyle w:val="ListParagraph"/>
+        <w:numPr>
+          <w:ilvl w:val="0"/>
+          <w:numId w:val="4"/>
+        </w:numPr>
+        <w:spacing w:after="0"/>
+      </w:pPr>
+      <w:r>
+        <w:t xml:space="preserve">Gunner that </w:t>
+      </w:r>
+      <w:r>
+        <w:t>has infinite sight range (as long as there’s no obstruction blocking its view of an enemy</w:t>
+      </w:r>
+      <w:r>
+        <w:t>) and lowish fire rate</w:t>
+      </w:r>
+      <w:r>
+        <w:t xml:space="preserve">. </w:t>
+      </w:r>
+      <w:r>
+        <w:t xml:space="preserve">Fires a fast-moving </w:t>
+      </w:r>
+      <w:r>
+        <w:t>shot with infinite range</w:t>
+      </w:r>
+      <w:r>
+        <w:t xml:space="preserve"> that </w:t>
+      </w:r>
+      <w:r>
+        <w:t xml:space="preserve">pierces enemies </w:t>
+      </w:r>
+      <w:r>
+        <w:t>and applies the knockback script.</w:t>
+      </w:r>
+      <w:r>
+        <w:t xml:space="preserve"> All familiars have </w:t>
+      </w:r>
+      <w:r>
+        <w:t>higher bullet range</w:t>
+      </w:r>
+      <w:r>
+        <w:t xml:space="preserve"> and higher shot speed</w:t>
+      </w:r>
+      <w:r>
+        <w:t>.</w:t>
+      </w:r>
+    </w:p>
+    <w:p>
+      <w:pPr>
+        <w:pStyle w:val="ListParagraph"/>
+        <w:numPr>
+          <w:ilvl w:val="0"/>
+          <w:numId w:val="4"/>
+        </w:numPr>
+        <w:spacing w:after="0"/>
+      </w:pPr>
+      <w:r>
+        <w:t xml:space="preserve">5% chance on hit to </w:t>
+      </w:r>
+      <w:r>
+        <w:t>disable</w:t>
+      </w:r>
+      <w:r>
+        <w:t xml:space="preserve"> a random script from an enemy</w:t>
+      </w:r>
+      <w:r>
+        <w:t xml:space="preserve"> for 5 seconds</w:t>
+      </w:r>
+      <w:r>
+        <w:t>.</w:t>
+      </w:r>
+    </w:p>
+    <w:p>
+      <w:pPr>
+        <w:pStyle w:val="ListParagraph"/>
+        <w:numPr>
+          <w:ilvl w:val="0"/>
+          <w:numId w:val="4"/>
+        </w:numPr>
+        <w:spacing w:after="0"/>
+      </w:pPr>
+      <w:r>
+        <w:t>On death, enemies split into 4 (+2 per stack) bullets that deal 25% (+25% per stack) of your bullet damage and have all your bullet effects.</w:t>
+      </w:r>
+    </w:p>
+    <w:p>
+      <w:pPr>
+        <w:pStyle w:val="ListParagraph"/>
+        <w:numPr>
+          <w:ilvl w:val="0"/>
+          <w:numId w:val="4"/>
+        </w:numPr>
+        <w:spacing w:after="0"/>
+      </w:pPr>
+      <w:r>
+        <w:t>Picking up XP damages every enemy for 5HP per stack.</w:t>
+      </w:r>
+    </w:p>
+    <w:p>
+      <w:pPr>
+        <w:pStyle w:val="ListParagraph"/>
+        <w:numPr>
+          <w:ilvl w:val="0"/>
+          <w:numId w:val="4"/>
+        </w:numPr>
+        <w:spacing w:after="0"/>
+      </w:pPr>
+      <w:r>
+        <w:t>50% chance to be gifted enough XP for the next level when you level. i.e. if you’re at level 3 and level up to level 4, there’s then a</w:t>
+      </w:r>
+      <w:r>
+        <w:t xml:space="preserve"> 25</w:t>
+      </w:r>
+      <w:r>
+        <w:t>% chance you’re given enough XP to be taken up to level 5</w:t>
+      </w:r>
+      <w:r>
+        <w:t>, and then there’s another 25% you’ll be taken up to level 6.</w:t>
+      </w:r>
+      <w:r>
+        <w:t xml:space="preserve"> Stacks increase the proc chance logarithmically (i.e. the chance increases by a decreasing rate)</w:t>
+      </w:r>
+      <w:r>
+        <w:t xml:space="preserve">. </w:t>
+      </w:r>
+      <w:r>
+        <w:t>The proc</w:t>
+      </w:r>
+      <w:r>
+        <w:t xml:space="preserve"> can</w:t>
+      </w:r>
+      <w:r>
+        <w:t xml:space="preserve"> repeat up to 3 times </w:t>
+      </w:r>
+      <w:r>
+        <w:t xml:space="preserve">off a </w:t>
+      </w:r>
+      <w:r>
+        <w:t xml:space="preserve">‘natural level up’ </w:t>
+      </w:r>
+      <w:r>
+        <w:t>(+3</w:t>
+      </w:r>
+      <w:r>
+        <w:t xml:space="preserve"> times</w:t>
+      </w:r>
+      <w:r>
+        <w:t xml:space="preserve"> per stack).</w:t>
+      </w:r>
+      <w:r>
+        <w:t xml:space="preserve"> </w:t>
+      </w:r>
+    </w:p>
+    <w:p>
+      <w:pPr>
+        <w:pStyle w:val="ListParagraph"/>
+        <w:numPr>
+          <w:ilvl w:val="0"/>
+          <w:numId w:val="4"/>
+        </w:numPr>
+        <w:spacing w:after="0"/>
+      </w:pPr>
+      <w:r>
+        <w:t xml:space="preserve">Upon killing an enemy, 1/round number chance to </w:t>
+      </w:r>
+      <w:r>
+        <w:t xml:space="preserve">summon a familiar with 50 HP that runs around </w:t>
+      </w:r>
+      <w:r>
+        <w:t>and shoots at enemies</w:t>
+      </w:r>
+      <w:r>
+        <w:t>.</w:t>
+      </w:r>
+    </w:p>
+    <w:p>
+      <w:pPr>
+        <w:pStyle w:val="ListParagraph"/>
+        <w:numPr>
+          <w:ilvl w:val="0"/>
+          <w:numId w:val="4"/>
+        </w:numPr>
+        <w:spacing w:after="0"/>
+      </w:pPr>
+      <w:r>
+        <w:t>25% chance to freeze enemies on hit.</w:t>
+      </w:r>
+      <w:r>
+        <w:t xml:space="preserve"> Frozen enemies can’t move for 1.5 seconds and take </w:t>
+      </w:r>
+      <w:r>
+        <w:t>1.5x</w:t>
+      </w:r>
+      <w:r>
+        <w:t xml:space="preserve"> damage.</w:t>
+      </w:r>
+      <w:r>
+        <w:t xml:space="preserve"> Stacks increase duration and damage increase.</w:t>
+      </w:r>
+    </w:p>
+    <w:p>
+      <w:pPr>
+        <w:pStyle w:val="ListParagraph"/>
+        <w:numPr>
+          <w:ilvl w:val="0"/>
+          <w:numId w:val="4"/>
+        </w:numPr>
+        <w:spacing w:after="0"/>
+      </w:pPr>
+      <w:r>
+        <w:t xml:space="preserve">Status effects (bleed, fire, freeze) are 33% weaker, but </w:t>
+      </w:r>
+      <w:r>
+        <w:t>they have a 50% chance to</w:t>
+      </w:r>
+      <w:r>
+        <w:t xml:space="preserve"> spread to nearby enemies </w:t>
+      </w:r>
+      <w:r>
+        <w:t>when effected enemies die.</w:t>
+      </w:r>
+      <w:r>
+        <w:t xml:space="preserve"> Stacks increase radius and </w:t>
+      </w:r>
+      <w:r>
+        <w:t>chance to spread.</w:t>
+      </w:r>
+    </w:p>
+    <w:p>
+      <w:pPr>
+        <w:pStyle w:val="ListParagraph"/>
+        <w:numPr>
+          <w:ilvl w:val="0"/>
+          <w:numId w:val="4"/>
+        </w:numPr>
+        <w:spacing w:after="0"/>
+      </w:pPr>
+      <w:r>
+        <w:t xml:space="preserve">Once per second, enemies in a certain radius around you </w:t>
+      </w:r>
+      <w:r>
+        <w:t xml:space="preserve">experience your bullet effects (i.e. </w:t>
+      </w:r>
+      <w:r>
+        <w:t>it rolls to proc bleed, fire, freeze and ATGs once per second</w:t>
+      </w:r>
+      <w:r>
+        <w:t>, but does no damage.) Stacks increase radius and decrease cooldown timer.</w:t>
+      </w:r>
+    </w:p>
+    <w:p>
+      <w:pPr>
+        <w:pStyle w:val="ListParagraph"/>
+        <w:numPr>
+          <w:ilvl w:val="0"/>
+          <w:numId w:val="4"/>
+        </w:numPr>
+        <w:spacing w:after="0"/>
+      </w:pPr>
+      <w:r>
+        <w:t>Shot speed, range, and movement speed up.</w:t>
+      </w:r>
+    </w:p>
+    <w:p>
+      <w:pPr>
+        <w:pStyle w:val="ListParagraph"/>
+        <w:numPr>
+          <w:ilvl w:val="0"/>
+          <w:numId w:val="4"/>
+        </w:numPr>
+        <w:spacing w:after="0"/>
+      </w:pPr>
+      <w:r>
+        <w:t>Hitting an enemy in close range gives you 0.5 seconds of invincibility</w:t>
+      </w:r>
+      <w:r>
+        <w:t>.</w:t>
+      </w:r>
+      <w:r>
+        <w:t xml:space="preserve"> Range increases with stacks.</w:t>
+      </w:r>
+    </w:p>
+    <w:p>
+      <w:pPr>
+        <w:pStyle w:val="ListParagraph"/>
+        <w:numPr>
+          <w:ilvl w:val="0"/>
+          <w:numId w:val="4"/>
+        </w:numPr>
+        <w:spacing w:after="0"/>
+      </w:pPr>
+      <w:r>
+        <w:t>Temporarily increase firerate</w:t>
+      </w:r>
+      <w:r>
+        <w:t xml:space="preserve"> upon critting.</w:t>
+      </w:r>
+      <w:r>
+        <w:t xml:space="preserve"> Bonus increases with stacks.</w:t>
+      </w:r>
+    </w:p>
+    <w:p>
+      <w:pPr>
+        <w:pStyle w:val="ListParagraph"/>
+        <w:numPr>
+          <w:ilvl w:val="0"/>
+          <w:numId w:val="4"/>
+        </w:numPr>
+        <w:spacing w:after="0"/>
+      </w:pPr>
+      <w:r>
+        <w:t>Crits spawn an XP orb.</w:t>
+      </w:r>
+      <w:r>
+        <w:t xml:space="preserve"> More orbs spawn with stacks.</w:t>
+      </w:r>
+    </w:p>
+    <w:p>
+      <w:pPr>
+        <w:pStyle w:val="ListParagraph"/>
+        <w:numPr>
+          <w:ilvl w:val="0"/>
+          <w:numId w:val="4"/>
+        </w:numPr>
+        <w:spacing w:after="0"/>
+      </w:pPr>
+      <w:r>
+        <w:t>Crits heal 5 HP.</w:t>
+      </w:r>
+      <w:r>
+        <w:t xml:space="preserve"> Heals more with stacks.</w:t>
+      </w:r>
+    </w:p>
+    <w:p>
+      <w:pPr>
+        <w:pStyle w:val="ListParagraph"/>
+        <w:numPr>
+          <w:ilvl w:val="0"/>
+          <w:numId w:val="4"/>
+        </w:numPr>
+        <w:spacing w:after="0"/>
+      </w:pPr>
+      <w:r>
+        <w:t xml:space="preserve">Increase natural crit chance by </w:t>
+      </w:r>
+      <w:r>
+        <w:t>10</w:t>
+      </w:r>
+      <w:r>
+        <w:t>%</w:t>
+      </w:r>
+      <w:r>
+        <w:t>.</w:t>
+      </w:r>
+      <w:r>
+        <w:t xml:space="preserve"> Stacks as you’d expect.</w:t>
+      </w:r>
+    </w:p>
+    <w:p>
+      <w:pPr>
+        <w:pStyle w:val="ListParagraph"/>
+        <w:numPr>
+          <w:ilvl w:val="0"/>
+          <w:numId w:val="4"/>
+        </w:numPr>
+        <w:spacing w:after="0"/>
+      </w:pPr>
+      <w:r>
+        <w:t xml:space="preserve">Crits </w:t>
+      </w:r>
+      <w:r>
+        <w:t>inflict a random status effect on enemies.</w:t>
+      </w:r>
+    </w:p>
+    <w:p>
+      <w:pPr>
+        <w:pStyle w:val="ListParagraph"/>
+        <w:numPr>
+          <w:ilvl w:val="0"/>
+          <w:numId w:val="4"/>
+        </w:numPr>
+        <w:spacing w:after="0"/>
+      </w:pPr>
+      <w:r>
+        <w:t>Every frame you're not firing, get a temporary damage and firerate up.</w:t>
+      </w:r>
+      <w:r>
+        <w:t xml:space="preserve"> Stacks increase duration of effect.</w:t>
+      </w:r>
+    </w:p>
+    <w:p>
+      <w:pPr>
+        <w:pStyle w:val="ListParagraph"/>
+        <w:numPr>
+          <w:ilvl w:val="0"/>
+          <w:numId w:val="4"/>
+        </w:numPr>
+        <w:spacing w:after="0"/>
+      </w:pPr>
+      <w:r>
+        <w:t xml:space="preserve">Increase firerate and range by 50% </w:t>
+      </w:r>
+      <w:r>
+        <w:t>below 50 HP.</w:t>
+      </w:r>
+      <w:r>
+        <w:t xml:space="preserve"> </w:t>
+      </w:r>
+      <w:r>
+        <w:t>Stacks increase bonus.</w:t>
+      </w:r>
+    </w:p>
+    <w:p>
+      <w:pPr>
+        <w:pStyle w:val="ListParagraph"/>
+        <w:numPr>
+          <w:ilvl w:val="0"/>
+          <w:numId w:val="4"/>
+        </w:numPr>
+        <w:spacing w:after="0"/>
+      </w:pPr>
+      <w:r>
+        <w:t xml:space="preserve">Pain probability - </w:t>
+      </w:r>
+      <w:r>
+        <w:t>Taking damage</w:t>
+      </w:r>
+      <w:r>
+        <w:t xml:space="preserve"> permanently</w:t>
+      </w:r>
+      <w:r>
+        <w:t xml:space="preserve"> increases proc coefficient of all sources by </w:t>
+      </w:r>
+      <w:r>
+        <w:t>0.05x of the damage you took</w:t>
+      </w:r>
+      <w:r>
+        <w:t>.</w:t>
+      </w:r>
+      <w:r>
+        <w:t xml:space="preserve"> </w:t>
+      </w:r>
+      <w:r>
+        <w:t>Increase increases by 0.05x per stack.</w:t>
+      </w:r>
+    </w:p>
+    <w:p>
+      <w:pPr>
+        <w:pStyle w:val="ListParagraph"/>
+        <w:numPr>
+          <w:ilvl w:val="0"/>
+          <w:numId w:val="4"/>
+        </w:numPr>
+        <w:spacing w:after="0"/>
+      </w:pPr>
+      <w:r>
+        <w:t xml:space="preserve">Upon being taken to below 50 HP, enter a </w:t>
+      </w:r>
+      <w:r>
+        <w:t>3</w:t>
+      </w:r>
+      <w:r>
+        <w:t xml:space="preserve">-second </w:t>
+      </w:r>
+      <w:r>
+        <w:t xml:space="preserve">phase where </w:t>
+      </w:r>
+      <w:r>
+        <w:t>you take half damage, and hitting an enemy within a close enough range heals you for 15 HP.</w:t>
+      </w:r>
+      <w:r>
+        <w:t xml:space="preserve"> Stacks increase the length of the period and damage reduction.</w:t>
+      </w:r>
+    </w:p>
+    <w:p>
+      <w:pPr>
+        <w:pStyle w:val="ListParagraph"/>
+        <w:numPr>
+          <w:ilvl w:val="0"/>
+          <w:numId w:val="4"/>
+        </w:numPr>
+        <w:spacing w:after="0"/>
+      </w:pPr>
+      <w:r>
+        <w:t>Bigger bullets (also increases melee weapon size)</w:t>
+      </w:r>
+    </w:p>
+    <w:p>
+      <w:pPr>
+        <w:pStyle w:val="ListParagraph"/>
+        <w:numPr>
+          <w:ilvl w:val="0"/>
+          <w:numId w:val="4"/>
+        </w:numPr>
+        <w:spacing w:after="0"/>
+      </w:pPr>
+      <w:r>
         <w:lastRenderedPageBreak/>
-        <w:t>Add armour, essentially damage reduction for various damage sources.</w:t>
-      </w:r>
-      <w:r>
-        <w:t xml:space="preserve"> This includes physical (damage from bullets), blast (damage from explosions), </w:t>
-      </w:r>
-      <w:r>
-        <w:t xml:space="preserve">status (damage from status effects). </w:t>
-      </w:r>
-      <w:r>
-        <w:t xml:space="preserve">There’s damage subtraction and damage </w:t>
-      </w:r>
-      <w:r>
-        <w:t>division for each kind.</w:t>
-      </w:r>
-    </w:p>
-    <w:p>
-      <w:pPr>
-        <w:spacing w:after="0"/>
-      </w:pPr>
-    </w:p>
-    <w:p>
-      <w:pPr>
-        <w:spacing w:after="0"/>
-      </w:pPr>
-      <w:r>
-        <w:t>Passive i</w:t>
-      </w:r>
-      <w:r>
-        <w:t>tems:</w:t>
-      </w:r>
-    </w:p>
-    <w:p>
-      <w:pPr>
-        <w:pStyle w:val="ListParagraph"/>
-        <w:numPr>
-          <w:ilvl w:val="0"/>
-          <w:numId w:val="4"/>
-        </w:numPr>
-        <w:spacing w:after="0"/>
-      </w:pPr>
-      <w:r>
-        <w:t>Get 2 random gunners.</w:t>
-      </w:r>
-    </w:p>
-    <w:p>
-      <w:pPr>
-        <w:pStyle w:val="ListParagraph"/>
-        <w:numPr>
-          <w:ilvl w:val="0"/>
-          <w:numId w:val="4"/>
-        </w:numPr>
-        <w:spacing w:after="0"/>
-      </w:pPr>
-      <w:r>
-        <w:t xml:space="preserve">Gunner that </w:t>
-      </w:r>
-      <w:r>
-        <w:t>has infinite sight range (as long as there’s no obstruction blocking its view of an enemy</w:t>
-      </w:r>
-      <w:r>
-        <w:t>) and lowish fire rate</w:t>
-      </w:r>
-      <w:r>
-        <w:t xml:space="preserve">. </w:t>
-      </w:r>
-      <w:r>
-        <w:t xml:space="preserve">Fires a fast-moving </w:t>
-      </w:r>
-      <w:r>
-        <w:t>shot with infinite range</w:t>
-      </w:r>
-      <w:r>
-        <w:t xml:space="preserve"> that </w:t>
-      </w:r>
-      <w:r>
-        <w:t xml:space="preserve">pierces enemies </w:t>
-      </w:r>
-      <w:r>
-        <w:t>and applies the knockback script.</w:t>
-      </w:r>
-      <w:r>
-        <w:t xml:space="preserve"> All familiars have </w:t>
-      </w:r>
-      <w:r>
-        <w:t>higher bullet range</w:t>
-      </w:r>
-      <w:r>
-        <w:t xml:space="preserve"> and higher shot speed</w:t>
-      </w:r>
-      <w:r>
-        <w:t>.</w:t>
-      </w:r>
-    </w:p>
-    <w:p>
-      <w:pPr>
-        <w:pStyle w:val="ListParagraph"/>
-        <w:numPr>
-          <w:ilvl w:val="0"/>
-          <w:numId w:val="4"/>
-        </w:numPr>
-        <w:spacing w:after="0"/>
-      </w:pPr>
-      <w:r>
-        <w:t xml:space="preserve">5% chance on hit to </w:t>
-      </w:r>
-      <w:r>
-        <w:t>disable</w:t>
-      </w:r>
-      <w:r>
-        <w:t xml:space="preserve"> a random script from an enemy</w:t>
-      </w:r>
-      <w:r>
-        <w:t xml:space="preserve"> for 5 seconds</w:t>
-      </w:r>
-      <w:r>
-        <w:t>.</w:t>
-      </w:r>
-    </w:p>
-    <w:p>
-      <w:pPr>
-        <w:pStyle w:val="ListParagraph"/>
-        <w:numPr>
-          <w:ilvl w:val="0"/>
-          <w:numId w:val="4"/>
-        </w:numPr>
-        <w:spacing w:after="0"/>
-      </w:pPr>
-      <w:r>
-        <w:t>On death, enemies split into 4 (+2 per stack) bullets that deal 25% (+25% per stack) of your bullet damage and have all your bullet effects.</w:t>
-      </w:r>
-    </w:p>
-    <w:p>
-      <w:pPr>
-        <w:pStyle w:val="ListParagraph"/>
-        <w:numPr>
-          <w:ilvl w:val="0"/>
-          <w:numId w:val="4"/>
-        </w:numPr>
-        <w:spacing w:after="0"/>
-      </w:pPr>
-      <w:r>
-        <w:t>Picking up XP damages every enemy for 5HP per stack.</w:t>
-      </w:r>
-    </w:p>
-    <w:p>
-      <w:pPr>
-        <w:pStyle w:val="ListParagraph"/>
-        <w:numPr>
-          <w:ilvl w:val="0"/>
-          <w:numId w:val="4"/>
-        </w:numPr>
-        <w:spacing w:after="0"/>
-      </w:pPr>
-      <w:r>
-        <w:t>50% chance to be gifted enough XP for the next level when you level. i.e. if you’re at level 3 and level up to level 4, there’s then a</w:t>
-      </w:r>
-      <w:r>
-        <w:t xml:space="preserve"> 25</w:t>
-      </w:r>
-      <w:r>
-        <w:t>% chance you’re given enough XP to be taken up to level 5</w:t>
-      </w:r>
-      <w:r>
-        <w:t>, and then there’s another 25% you’ll be taken up to level 6.</w:t>
-      </w:r>
-      <w:r>
-        <w:t xml:space="preserve"> Stacks increase the proc chance logarithmically (i.e. the chance increases by a decreasing rate)</w:t>
-      </w:r>
-      <w:r>
-        <w:t xml:space="preserve">. </w:t>
-      </w:r>
-      <w:r>
-        <w:t>The proc</w:t>
-      </w:r>
-      <w:r>
-        <w:t xml:space="preserve"> can</w:t>
-      </w:r>
-      <w:r>
-        <w:t xml:space="preserve"> repeat up to 3 times </w:t>
-      </w:r>
-      <w:r>
-        <w:t xml:space="preserve">off a </w:t>
-      </w:r>
-      <w:r>
-        <w:t xml:space="preserve">‘natural level up’ </w:t>
-      </w:r>
-      <w:r>
-        <w:t>(+3</w:t>
-      </w:r>
-      <w:r>
-        <w:t xml:space="preserve"> times</w:t>
-      </w:r>
-      <w:r>
-        <w:t xml:space="preserve"> per stack).</w:t>
-      </w:r>
-      <w:r>
-        <w:t xml:space="preserve"> </w:t>
-      </w:r>
-    </w:p>
-    <w:p>
-      <w:pPr>
-        <w:pStyle w:val="ListParagraph"/>
-        <w:numPr>
-          <w:ilvl w:val="0"/>
-          <w:numId w:val="4"/>
-        </w:numPr>
-        <w:spacing w:after="0"/>
-      </w:pPr>
-      <w:r>
-        <w:t xml:space="preserve">Upon killing an enemy, 1/round number chance to </w:t>
-      </w:r>
-      <w:r>
-        <w:t xml:space="preserve">summon a familiar with 50 HP that runs around </w:t>
-      </w:r>
-      <w:r>
-        <w:t>and shoots at enemies</w:t>
-      </w:r>
-      <w:r>
-        <w:t>.</w:t>
-      </w:r>
-    </w:p>
-    <w:p>
-      <w:pPr>
-        <w:pStyle w:val="ListParagraph"/>
-        <w:numPr>
-          <w:ilvl w:val="0"/>
-          <w:numId w:val="4"/>
-        </w:numPr>
-        <w:spacing w:after="0"/>
-      </w:pPr>
-      <w:r>
-        <w:t>25% chance to freeze enemies on hit.</w:t>
-      </w:r>
-      <w:r>
-        <w:t xml:space="preserve"> Frozen enemies can’t move for 1.5 seconds and take </w:t>
-      </w:r>
-      <w:r>
-        <w:t>1.5x</w:t>
-      </w:r>
-      <w:r>
-        <w:t xml:space="preserve"> damage.</w:t>
-      </w:r>
-      <w:r>
-        <w:t xml:space="preserve"> Stacks increase duration and damage increase.</w:t>
-      </w:r>
-    </w:p>
-    <w:p>
-      <w:pPr>
-        <w:pStyle w:val="ListParagraph"/>
-        <w:numPr>
-          <w:ilvl w:val="0"/>
-          <w:numId w:val="4"/>
-        </w:numPr>
-        <w:spacing w:after="0"/>
-      </w:pPr>
-      <w:r>
-        <w:t xml:space="preserve">Status effects (bleed, fire, freeze) are 33% weaker, but </w:t>
-      </w:r>
-      <w:r>
-        <w:t>they have a 50% chance to</w:t>
-      </w:r>
-      <w:r>
-        <w:t xml:space="preserve"> spread to nearby enemies </w:t>
-      </w:r>
-      <w:r>
-        <w:t>when effected enemies die.</w:t>
-      </w:r>
-      <w:r>
-        <w:t xml:space="preserve"> Stacks increase radius and </w:t>
-      </w:r>
-      <w:r>
-        <w:t>chance to spread.</w:t>
-      </w:r>
-    </w:p>
-    <w:p>
-      <w:pPr>
-        <w:pStyle w:val="ListParagraph"/>
-        <w:numPr>
-          <w:ilvl w:val="0"/>
-          <w:numId w:val="4"/>
-        </w:numPr>
-        <w:spacing w:after="0"/>
-      </w:pPr>
-      <w:r>
-        <w:t xml:space="preserve">Once per second, enemies in a certain radius around you </w:t>
-      </w:r>
-      <w:r>
-        <w:t xml:space="preserve">experience your bullet effects (i.e. </w:t>
-      </w:r>
-      <w:r>
-        <w:t>it rolls to proc bleed, fire, freeze and ATGs once per second</w:t>
-      </w:r>
-      <w:r>
-        <w:t>, but does no damage.) Stacks increase radius and decrease cooldown timer.</w:t>
-      </w:r>
-    </w:p>
-    <w:p>
-      <w:pPr>
-        <w:pStyle w:val="ListParagraph"/>
-        <w:numPr>
-          <w:ilvl w:val="0"/>
-          <w:numId w:val="4"/>
-        </w:numPr>
-        <w:spacing w:after="0"/>
-      </w:pPr>
-      <w:r>
-        <w:t>Shot speed, range, and movement speed up.</w:t>
-      </w:r>
-    </w:p>
-    <w:p>
-      <w:pPr>
-        <w:pStyle w:val="ListParagraph"/>
-        <w:numPr>
-          <w:ilvl w:val="0"/>
-          <w:numId w:val="4"/>
-        </w:numPr>
-        <w:spacing w:after="0"/>
-      </w:pPr>
-      <w:r>
-        <w:t>Hitting an enemy in close range gives you 0.5 seconds of invincibility</w:t>
-      </w:r>
-      <w:r>
-        <w:t>.</w:t>
-      </w:r>
-      <w:r>
-        <w:t xml:space="preserve"> Range increases with stacks.</w:t>
-      </w:r>
-    </w:p>
-    <w:p>
-      <w:pPr>
-        <w:pStyle w:val="ListParagraph"/>
-        <w:numPr>
-          <w:ilvl w:val="0"/>
-          <w:numId w:val="4"/>
-        </w:numPr>
-        <w:spacing w:after="0"/>
-      </w:pPr>
-      <w:r>
-        <w:t>Temporarily increase firerate</w:t>
-      </w:r>
-      <w:r>
-        <w:t xml:space="preserve"> upon critting.</w:t>
-      </w:r>
-      <w:r>
-        <w:t xml:space="preserve"> Bonus increases with stacks.</w:t>
-      </w:r>
-    </w:p>
-    <w:p>
-      <w:pPr>
-        <w:pStyle w:val="ListParagraph"/>
-        <w:numPr>
-          <w:ilvl w:val="0"/>
-          <w:numId w:val="4"/>
-        </w:numPr>
-        <w:spacing w:after="0"/>
-      </w:pPr>
-      <w:r>
-        <w:t>Crits spawn an XP orb.</w:t>
-      </w:r>
-      <w:r>
-        <w:t xml:space="preserve"> More orbs spawn with stacks.</w:t>
-      </w:r>
-    </w:p>
-    <w:p>
-      <w:pPr>
-        <w:pStyle w:val="ListParagraph"/>
-        <w:numPr>
-          <w:ilvl w:val="0"/>
-          <w:numId w:val="4"/>
-        </w:numPr>
-        <w:spacing w:after="0"/>
-      </w:pPr>
-      <w:r>
-        <w:t>Crits heal 5 HP.</w:t>
-      </w:r>
-      <w:r>
-        <w:t xml:space="preserve"> Heals more with stacks.</w:t>
-      </w:r>
-    </w:p>
-    <w:p>
-      <w:pPr>
-        <w:pStyle w:val="ListParagraph"/>
-        <w:numPr>
-          <w:ilvl w:val="0"/>
-          <w:numId w:val="4"/>
-        </w:numPr>
-        <w:spacing w:after="0"/>
-      </w:pPr>
-      <w:r>
-        <w:t xml:space="preserve">Increase natural crit chance by </w:t>
-      </w:r>
-      <w:r>
-        <w:t>10</w:t>
-      </w:r>
-      <w:r>
-        <w:t>%</w:t>
-      </w:r>
-      <w:r>
-        <w:t>.</w:t>
-      </w:r>
-      <w:r>
-        <w:t xml:space="preserve"> Stacks as you’d expect.</w:t>
-      </w:r>
-    </w:p>
-    <w:p>
-      <w:pPr>
-        <w:pStyle w:val="ListParagraph"/>
-        <w:numPr>
-          <w:ilvl w:val="0"/>
-          <w:numId w:val="4"/>
-        </w:numPr>
-        <w:spacing w:after="0"/>
-      </w:pPr>
-      <w:r>
-        <w:t xml:space="preserve">Crits </w:t>
-      </w:r>
-      <w:r>
-        <w:t>inflict a random status effect on enemies.</w:t>
-      </w:r>
-    </w:p>
-    <w:p>
-      <w:pPr>
-        <w:pStyle w:val="ListParagraph"/>
-        <w:numPr>
-          <w:ilvl w:val="0"/>
-          <w:numId w:val="4"/>
-        </w:numPr>
-        <w:spacing w:after="0"/>
-      </w:pPr>
-      <w:r>
-        <w:t>Every frame you're not firing, get a temporary damage and firerate up.</w:t>
-      </w:r>
-      <w:r>
-        <w:t xml:space="preserve"> Stacks increase duration of effect.</w:t>
-      </w:r>
-    </w:p>
-    <w:p>
-      <w:pPr>
-        <w:pStyle w:val="ListParagraph"/>
-        <w:numPr>
-          <w:ilvl w:val="0"/>
-          <w:numId w:val="4"/>
-        </w:numPr>
-        <w:spacing w:after="0"/>
-      </w:pPr>
-      <w:r>
-        <w:t xml:space="preserve">Increase firerate and range by 50% </w:t>
-      </w:r>
-      <w:r>
-        <w:t>below 50 HP.</w:t>
-      </w:r>
-      <w:r>
-        <w:t xml:space="preserve"> </w:t>
-      </w:r>
-      <w:r>
-        <w:t>Stacks increase bonus.</w:t>
-      </w:r>
-    </w:p>
-    <w:p>
-      <w:pPr>
-        <w:pStyle w:val="ListParagraph"/>
-        <w:numPr>
-          <w:ilvl w:val="0"/>
-          <w:numId w:val="4"/>
-        </w:numPr>
-        <w:spacing w:after="0"/>
-      </w:pPr>
-      <w:r>
-        <w:t xml:space="preserve">Pain probability - </w:t>
-      </w:r>
-      <w:r>
-        <w:t>Taking damage</w:t>
-      </w:r>
-      <w:r>
-        <w:t xml:space="preserve"> permanently</w:t>
-      </w:r>
-      <w:r>
-        <w:t xml:space="preserve"> increases proc coefficient of all sources by </w:t>
-      </w:r>
-      <w:r>
-        <w:t>0.05x of the damage you took</w:t>
-      </w:r>
-      <w:r>
-        <w:t>.</w:t>
-      </w:r>
-      <w:r>
-        <w:t xml:space="preserve"> </w:t>
-      </w:r>
-      <w:r>
-        <w:t>Increase increases by 0.05x per stack.</w:t>
-      </w:r>
-    </w:p>
-    <w:p>
-      <w:pPr>
-        <w:pStyle w:val="ListParagraph"/>
-        <w:numPr>
-          <w:ilvl w:val="0"/>
-          <w:numId w:val="4"/>
-        </w:numPr>
-        <w:spacing w:after="0"/>
-      </w:pPr>
-      <w:r>
-        <w:t xml:space="preserve">Upon being taken to below 50 HP, enter a </w:t>
-      </w:r>
-      <w:r>
-        <w:t>3</w:t>
-      </w:r>
-      <w:r>
-        <w:t xml:space="preserve">-second </w:t>
-      </w:r>
-      <w:r>
-        <w:t xml:space="preserve">phase where </w:t>
-      </w:r>
-      <w:r>
-        <w:t>you take half damage, and hitting an enemy within a close enough range heals you for 15 HP.</w:t>
-      </w:r>
-      <w:r>
-        <w:t xml:space="preserve"> Stacks increase the length of the period and damage reduction.</w:t>
-      </w:r>
-    </w:p>
-    <w:p>
-      <w:pPr>
-        <w:pStyle w:val="ListParagraph"/>
-        <w:numPr>
-          <w:ilvl w:val="0"/>
-          <w:numId w:val="4"/>
-        </w:numPr>
-        <w:spacing w:after="0"/>
-      </w:pPr>
-      <w:r>
-        <w:t>Bigger bullets (also increases melee weapon size)</w:t>
-      </w:r>
-    </w:p>
-    <w:p>
-      <w:pPr>
-        <w:pStyle w:val="ListParagraph"/>
-        <w:numPr>
-          <w:ilvl w:val="0"/>
-          <w:numId w:val="4"/>
-        </w:numPr>
-        <w:spacing w:after="0"/>
-      </w:pPr>
-      <w:r>
         <w:t>Killing an enemy deals damage to all enemies in a radius.</w:t>
       </w:r>
       <w:r>
@@ -1838,7 +1862,6 @@
         <w:spacing w:after="0"/>
       </w:pPr>
       <w:r>
-        <w:lastRenderedPageBreak/>
         <w:t>An extra life. Yay.</w:t>
       </w:r>
     </w:p>
@@ -2467,6 +2490,7 @@
         <w:spacing w:after="0"/>
       </w:pPr>
       <w:r>
+        <w:lastRenderedPageBreak/>
         <w:t>Your first hit</w:t>
       </w:r>
       <w:r>
@@ -2486,459 +2510,459 @@
         <w:spacing w:after="0"/>
       </w:pPr>
       <w:r>
+        <w:t>Every time an enemy takes damage they take +5 damage per stack from damage sources, i.e. if a bullet hits them and deals 50 damage, next hit will be 55, then 60, etc., works for DOTs and</w:t>
+      </w:r>
+      <w:r>
+        <w:t xml:space="preserve"> </w:t>
+      </w:r>
+      <w:r>
+        <w:t>the like.</w:t>
+      </w:r>
+      <w:r>
+        <w:t xml:space="preserve"> Caps at +</w:t>
+      </w:r>
+      <w:r>
+        <w:t>25</w:t>
+      </w:r>
+      <w:r>
+        <w:t xml:space="preserve"> damage</w:t>
+      </w:r>
+      <w:r>
+        <w:t xml:space="preserve"> per stack</w:t>
+      </w:r>
+      <w:r>
+        <w:t>.</w:t>
+      </w:r>
+    </w:p>
+    <w:p>
+      <w:pPr>
+        <w:pStyle w:val="ListParagraph"/>
+        <w:numPr>
+          <w:ilvl w:val="0"/>
+          <w:numId w:val="4"/>
+        </w:numPr>
+        <w:spacing w:after="0"/>
+      </w:pPr>
+      <w:r>
+        <w:t>Every 2 seconds when firing, you shoot a lazer out that copies all your bullet effects and deals 3x damage. Stacks give you extra lazers that fire out around you.</w:t>
+      </w:r>
+    </w:p>
+    <w:p>
+      <w:pPr>
+        <w:pStyle w:val="ListParagraph"/>
+        <w:numPr>
+          <w:ilvl w:val="0"/>
+          <w:numId w:val="4"/>
+        </w:numPr>
+        <w:spacing w:after="0"/>
+      </w:pPr>
+      <w:r>
+        <w:t xml:space="preserve">Every shot you shoot that DOESN’T proc a random </w:t>
+      </w:r>
+      <w:r>
+        <w:t xml:space="preserve">effect gives you +10% damage, up to a maximum of +100%. Random procs reset this. </w:t>
+      </w:r>
+      <w:r>
+        <w:t xml:space="preserve">Stacks increase the buff received and increase the bonus limit. Decreases </w:t>
+      </w:r>
+      <w:r>
+        <w:t>your bullets’ proc coefficient by 0.5.</w:t>
+      </w:r>
+    </w:p>
+    <w:p>
+      <w:pPr>
+        <w:pStyle w:val="ListParagraph"/>
+        <w:numPr>
+          <w:ilvl w:val="0"/>
+          <w:numId w:val="4"/>
+        </w:numPr>
+        <w:spacing w:after="0"/>
+      </w:pPr>
+      <w:r>
+        <w:t>On hit, your bullets inflict a status effect that stacks (does not decay over time). When your bullets do a random proc</w:t>
+      </w:r>
+      <w:r>
+        <w:t xml:space="preserve"> event, a black hole is created that sucks in enemies and deals damage to them. The damage</w:t>
+      </w:r>
+      <w:r>
+        <w:t>, size and duration of this black hole increases exponentially with the number of stacks the enemy had.</w:t>
+      </w:r>
+      <w:r>
+        <w:t xml:space="preserve"> Decreases proc coefficient by 0.5. Stacks add an extra stack of the status on hit.</w:t>
+      </w:r>
+    </w:p>
+    <w:p>
+      <w:pPr>
+        <w:pStyle w:val="ListParagraph"/>
+        <w:numPr>
+          <w:ilvl w:val="0"/>
+          <w:numId w:val="4"/>
+        </w:numPr>
+        <w:spacing w:after="0"/>
+      </w:pPr>
+      <w:r>
+        <w:t>Shots that don’t proc a random effect heal you for 1 HP</w:t>
+      </w:r>
+      <w:r>
+        <w:t>, +1 HP per stack.</w:t>
+      </w:r>
+    </w:p>
+    <w:p>
+      <w:pPr>
+        <w:pStyle w:val="ListParagraph"/>
+        <w:numPr>
+          <w:ilvl w:val="0"/>
+          <w:numId w:val="4"/>
+        </w:numPr>
+        <w:spacing w:after="0"/>
+      </w:pPr>
+      <w:r>
+        <w:t>Enemies you touch take 2x your damage</w:t>
+      </w:r>
+      <w:r>
+        <w:t>.</w:t>
+      </w:r>
+    </w:p>
+    <w:p>
+      <w:pPr>
+        <w:pStyle w:val="ListParagraph"/>
+        <w:numPr>
+          <w:ilvl w:val="0"/>
+          <w:numId w:val="4"/>
+        </w:numPr>
+        <w:spacing w:after="0"/>
+      </w:pPr>
+      <w:r>
+        <w:t>20% chance to inflict a random status effect on an enemy.</w:t>
+      </w:r>
+    </w:p>
+    <w:p>
+      <w:pPr>
+        <w:pStyle w:val="ListParagraph"/>
+        <w:numPr>
+          <w:ilvl w:val="0"/>
+          <w:numId w:val="4"/>
+        </w:numPr>
+        <w:spacing w:after="0"/>
+      </w:pPr>
+      <w:r>
+        <w:t xml:space="preserve">Receive an increase to your fire rate </w:t>
+      </w:r>
+      <w:r>
+        <w:t xml:space="preserve">and move speed </w:t>
+      </w:r>
+      <w:r>
+        <w:t>over time, resets at the start of each level.</w:t>
+      </w:r>
+      <w:r>
+        <w:t xml:space="preserve"> Fire rate doubles every 3 minutes</w:t>
+      </w:r>
+      <w:r>
+        <w:t>, and move speed increases by 50% every 3 minutes.</w:t>
+      </w:r>
+    </w:p>
+    <w:p>
+      <w:pPr>
+        <w:pStyle w:val="ListParagraph"/>
+        <w:numPr>
+          <w:ilvl w:val="0"/>
+          <w:numId w:val="4"/>
+        </w:numPr>
+        <w:spacing w:after="0"/>
+      </w:pPr>
+      <w:r>
+        <w:t xml:space="preserve">Receive an increase to your </w:t>
+      </w:r>
+      <w:r>
+        <w:t>proc chance</w:t>
+      </w:r>
+      <w:r>
+        <w:t xml:space="preserve"> over time, resets at the start of each level. </w:t>
+      </w:r>
+      <w:r>
+        <w:t>Proc chance</w:t>
+      </w:r>
+      <w:r>
+        <w:t xml:space="preserve"> </w:t>
+      </w:r>
+      <w:r>
+        <w:t>quadruples</w:t>
+      </w:r>
+      <w:r>
+        <w:t xml:space="preserve"> every 3 minutes.</w:t>
+      </w:r>
+    </w:p>
+    <w:p>
+      <w:pPr>
+        <w:pStyle w:val="ListParagraph"/>
+        <w:numPr>
+          <w:ilvl w:val="0"/>
+          <w:numId w:val="4"/>
+        </w:numPr>
+        <w:spacing w:after="0"/>
+      </w:pPr>
+      <w:r>
+        <w:t>Crits add 0.5 seconds to the timer.</w:t>
+      </w:r>
+    </w:p>
+    <w:p>
+      <w:pPr>
+        <w:pStyle w:val="ListParagraph"/>
+        <w:numPr>
+          <w:ilvl w:val="0"/>
+          <w:numId w:val="4"/>
+        </w:numPr>
+        <w:spacing w:after="0"/>
+      </w:pPr>
+      <w:r>
+        <w:t>Defeating a wave adds 5 seconds to the timer.</w:t>
+      </w:r>
+    </w:p>
+    <w:p>
+      <w:pPr>
+        <w:pStyle w:val="ListParagraph"/>
+        <w:numPr>
+          <w:ilvl w:val="0"/>
+          <w:numId w:val="4"/>
+        </w:numPr>
+        <w:spacing w:after="0"/>
+      </w:pPr>
+      <w:r>
+        <w:t>After the timer runs out, your attacks heal 5 HP.</w:t>
+      </w:r>
+    </w:p>
+    <w:p>
+      <w:pPr>
+        <w:pStyle w:val="ListParagraph"/>
+        <w:numPr>
+          <w:ilvl w:val="0"/>
+          <w:numId w:val="4"/>
+        </w:numPr>
+        <w:spacing w:after="0"/>
+      </w:pPr>
+      <w:r>
+        <w:t>After the timer runs out, receive 4x HP.</w:t>
+      </w:r>
+    </w:p>
+    <w:p>
+      <w:pPr>
+        <w:pStyle w:val="ListParagraph"/>
+        <w:numPr>
+          <w:ilvl w:val="0"/>
+          <w:numId w:val="4"/>
+        </w:numPr>
+        <w:spacing w:after="0"/>
+      </w:pPr>
+      <w:r>
+        <w:t>Items</w:t>
+      </w:r>
+      <w:r>
+        <w:t xml:space="preserve"> </w:t>
+      </w:r>
+      <w:r>
+        <w:t>collected</w:t>
+      </w:r>
+      <w:r>
+        <w:t xml:space="preserve"> after the timer runs out </w:t>
+      </w:r>
+      <w:r>
+        <w:t>give you 4 of the item you picked.</w:t>
+      </w:r>
+    </w:p>
+    <w:p>
+      <w:pPr>
+        <w:pStyle w:val="ListParagraph"/>
+        <w:numPr>
+          <w:ilvl w:val="0"/>
+          <w:numId w:val="4"/>
+        </w:numPr>
+        <w:spacing w:after="0"/>
+      </w:pPr>
+      <w:r>
+        <w:t xml:space="preserve">If caught by Pizza Face, you get locked </w:t>
+      </w:r>
+      <w:r>
+        <w:t>to</w:t>
+      </w:r>
+      <w:r>
+        <w:t xml:space="preserve"> 1 </w:t>
+      </w:r>
+      <w:r>
+        <w:t xml:space="preserve">max </w:t>
+      </w:r>
+      <w:r>
+        <w:t>HP for the rest of the run</w:t>
+      </w:r>
+      <w:r>
+        <w:t xml:space="preserve">, but receive </w:t>
+      </w:r>
+      <w:r>
+        <w:t>4</w:t>
+      </w:r>
+      <w:r>
+        <w:t>x items.</w:t>
+      </w:r>
+    </w:p>
+    <w:p>
+      <w:pPr>
+        <w:pStyle w:val="ListParagraph"/>
+        <w:numPr>
+          <w:ilvl w:val="0"/>
+          <w:numId w:val="4"/>
+        </w:numPr>
+        <w:spacing w:after="0"/>
+      </w:pPr>
+      <w:r>
+        <w:t xml:space="preserve">Receive a huge damage and firerate buff if close to Pizza Face – the closer you are to him, the higher the buff. Maximum of </w:t>
+      </w:r>
+      <w:r>
+        <w:t>3x fire rate and damage when near him.</w:t>
+      </w:r>
+    </w:p>
+    <w:p>
+      <w:pPr>
+        <w:pStyle w:val="ListParagraph"/>
+        <w:numPr>
+          <w:ilvl w:val="0"/>
+          <w:numId w:val="4"/>
+        </w:numPr>
+        <w:spacing w:after="0"/>
+      </w:pPr>
+      <w:r>
+        <w:t>50% of any temporary damage, fire rate, shot speed and whatever other buffs get added to your actual stats at the end of each level.</w:t>
+      </w:r>
+    </w:p>
+    <w:p>
+      <w:pPr>
+        <w:pStyle w:val="ListParagraph"/>
+        <w:numPr>
+          <w:ilvl w:val="0"/>
+          <w:numId w:val="4"/>
+        </w:numPr>
+        <w:spacing w:after="0"/>
+      </w:pPr>
+      <w:r>
+        <w:t>You are 1/3 smaller, and get +something move speed.</w:t>
+      </w:r>
+    </w:p>
+    <w:p>
+      <w:pPr>
+        <w:pStyle w:val="ListParagraph"/>
+        <w:numPr>
+          <w:ilvl w:val="0"/>
+          <w:numId w:val="4"/>
+        </w:numPr>
+        <w:spacing w:after="0"/>
+      </w:pPr>
+      <w:r>
+        <w:t xml:space="preserve">Pizza Face takes damage, and has something like 1000 health. If you defeat him you </w:t>
+      </w:r>
+      <w:r>
+        <w:t xml:space="preserve">are teleported to the next level, </w:t>
+      </w:r>
+      <w:r>
+        <w:t xml:space="preserve">get 2x items for the rest of the run, but </w:t>
+      </w:r>
+      <w:r>
+        <w:t>shortens the level timer by 25%. Works 1 time per stack.</w:t>
+      </w:r>
+    </w:p>
+    <w:p>
+      <w:pPr>
+        <w:pStyle w:val="ListParagraph"/>
+        <w:numPr>
+          <w:ilvl w:val="0"/>
+          <w:numId w:val="4"/>
+        </w:numPr>
+        <w:spacing w:after="0"/>
+      </w:pPr>
+      <w:r>
+        <w:t xml:space="preserve">Receive +1 permanent damage and HP up for every 5 seconds you stick around </w:t>
+      </w:r>
+      <w:r>
+        <w:t>when the timer runs out.</w:t>
+      </w:r>
+    </w:p>
+    <w:p>
+      <w:pPr>
+        <w:pStyle w:val="ListParagraph"/>
+        <w:numPr>
+          <w:ilvl w:val="0"/>
+          <w:numId w:val="4"/>
+        </w:numPr>
+        <w:spacing w:after="0"/>
+      </w:pPr>
+      <w:r>
+        <w:t xml:space="preserve">The time you had left over from the last level gets carried over to the next level. Note </w:t>
+      </w:r>
+      <w:r>
+        <w:t xml:space="preserve">that this means </w:t>
+      </w:r>
+      <w:r>
+        <w:t>if the timer runs out, you have less time on the next stage.</w:t>
+      </w:r>
+    </w:p>
+    <w:p>
+      <w:pPr>
+        <w:pStyle w:val="ListParagraph"/>
+        <w:numPr>
+          <w:ilvl w:val="0"/>
+          <w:numId w:val="4"/>
+        </w:numPr>
+        <w:spacing w:after="0"/>
+      </w:pPr>
+      <w:r>
+        <w:t xml:space="preserve">Familiar that walks around randomly and eats any enemy that it touches. </w:t>
+      </w:r>
+      <w:r>
+        <w:t xml:space="preserve">After eating 3 enemies, </w:t>
+      </w:r>
+      <w:r>
+        <w:t xml:space="preserve">it </w:t>
+      </w:r>
+      <w:r>
+        <w:t xml:space="preserve">spits </w:t>
+      </w:r>
+      <w:r>
+        <w:t>an arc of poison gas that lingers for 5 (+10 per stack)</w:t>
+      </w:r>
+      <w:r>
+        <w:t xml:space="preserve"> seconds, poisoning enemies </w:t>
+      </w:r>
+      <w:r>
+        <w:t>every second that they stand in it.</w:t>
+      </w:r>
+    </w:p>
+    <w:p>
+      <w:pPr>
+        <w:pStyle w:val="ListParagraph"/>
+        <w:numPr>
+          <w:ilvl w:val="0"/>
+          <w:numId w:val="4"/>
+        </w:numPr>
+        <w:spacing w:after="0"/>
+      </w:pPr>
+      <w:r>
+        <w:t>Familiar that bounces around like the DVD logo. Every enemy bullet that hits it causes it to shoot 8 bullets around it</w:t>
+      </w:r>
+      <w:r>
+        <w:t xml:space="preserve"> that deal 25 damage.</w:t>
+      </w:r>
+      <w:r>
+        <w:t xml:space="preserve"> Deals 10 damage per tick. Stacks summon extra ones.</w:t>
+      </w:r>
+    </w:p>
+    <w:p>
+      <w:pPr>
+        <w:pStyle w:val="ListParagraph"/>
+        <w:numPr>
+          <w:ilvl w:val="0"/>
+          <w:numId w:val="4"/>
+        </w:numPr>
+        <w:spacing w:after="0"/>
+      </w:pPr>
+      <w:r>
         <w:lastRenderedPageBreak/>
-        <w:t>Every time an enemy takes damage they take +5 damage per stack from damage sources, i.e. if a bullet hits them and deals 50 damage, next hit will be 55, then 60, etc., works for DOTs and</w:t>
-      </w:r>
-      <w:r>
-        <w:t xml:space="preserve"> </w:t>
-      </w:r>
-      <w:r>
-        <w:t>the like.</w:t>
-      </w:r>
-      <w:r>
-        <w:t xml:space="preserve"> Caps at +</w:t>
-      </w:r>
-      <w:r>
-        <w:t>25</w:t>
-      </w:r>
-      <w:r>
-        <w:t xml:space="preserve"> damage</w:t>
-      </w:r>
-      <w:r>
-        <w:t xml:space="preserve"> per stack</w:t>
-      </w:r>
-      <w:r>
-        <w:t>.</w:t>
-      </w:r>
-    </w:p>
-    <w:p>
-      <w:pPr>
-        <w:pStyle w:val="ListParagraph"/>
-        <w:numPr>
-          <w:ilvl w:val="0"/>
-          <w:numId w:val="4"/>
-        </w:numPr>
-        <w:spacing w:after="0"/>
-      </w:pPr>
-      <w:r>
-        <w:t>Every 2 seconds when firing, you shoot a lazer out that copies all your bullet effects and deals 3x damage. Stacks give you extra lazers that fire out around you.</w:t>
-      </w:r>
-    </w:p>
-    <w:p>
-      <w:pPr>
-        <w:pStyle w:val="ListParagraph"/>
-        <w:numPr>
-          <w:ilvl w:val="0"/>
-          <w:numId w:val="4"/>
-        </w:numPr>
-        <w:spacing w:after="0"/>
-      </w:pPr>
-      <w:r>
-        <w:t xml:space="preserve">Every shot you shoot that DOESN’T proc a random </w:t>
-      </w:r>
-      <w:r>
-        <w:t xml:space="preserve">effect gives you +10% damage, up to a maximum of +100%. Random procs reset this. </w:t>
-      </w:r>
-      <w:r>
-        <w:t xml:space="preserve">Stacks increase the buff received and increase the bonus limit. Decreases </w:t>
-      </w:r>
-      <w:r>
-        <w:t>your bullets’ proc coefficient by 0.5.</w:t>
-      </w:r>
-    </w:p>
-    <w:p>
-      <w:pPr>
-        <w:pStyle w:val="ListParagraph"/>
-        <w:numPr>
-          <w:ilvl w:val="0"/>
-          <w:numId w:val="4"/>
-        </w:numPr>
-        <w:spacing w:after="0"/>
-      </w:pPr>
-      <w:r>
-        <w:t>On hit, your bullets inflict a status effect that stacks (does not decay over time). When your bullets do a random proc</w:t>
-      </w:r>
-      <w:r>
-        <w:t xml:space="preserve"> event, a black hole is created that sucks in enemies and deals damage to them. The damage</w:t>
-      </w:r>
-      <w:r>
-        <w:t>, size and duration of this black hole increases exponentially with the number of stacks the enemy had.</w:t>
-      </w:r>
-      <w:r>
-        <w:t xml:space="preserve"> Decreases proc coefficient by 0.5. Stacks add an extra stack of the status on hit.</w:t>
-      </w:r>
-    </w:p>
-    <w:p>
-      <w:pPr>
-        <w:pStyle w:val="ListParagraph"/>
-        <w:numPr>
-          <w:ilvl w:val="0"/>
-          <w:numId w:val="4"/>
-        </w:numPr>
-        <w:spacing w:after="0"/>
-      </w:pPr>
-      <w:r>
-        <w:t>Shots that don’t proc a random effect heal you for 1 HP</w:t>
-      </w:r>
-      <w:r>
-        <w:t>, +1 HP per stack.</w:t>
-      </w:r>
-    </w:p>
-    <w:p>
-      <w:pPr>
-        <w:pStyle w:val="ListParagraph"/>
-        <w:numPr>
-          <w:ilvl w:val="0"/>
-          <w:numId w:val="4"/>
-        </w:numPr>
-        <w:spacing w:after="0"/>
-      </w:pPr>
-      <w:r>
-        <w:t>Enemies you touch take 2x your damage</w:t>
-      </w:r>
-      <w:r>
-        <w:t>.</w:t>
-      </w:r>
-    </w:p>
-    <w:p>
-      <w:pPr>
-        <w:pStyle w:val="ListParagraph"/>
-        <w:numPr>
-          <w:ilvl w:val="0"/>
-          <w:numId w:val="4"/>
-        </w:numPr>
-        <w:spacing w:after="0"/>
-      </w:pPr>
-      <w:r>
-        <w:t>20% chance to inflict a random status effect on an enemy.</w:t>
-      </w:r>
-    </w:p>
-    <w:p>
-      <w:pPr>
-        <w:pStyle w:val="ListParagraph"/>
-        <w:numPr>
-          <w:ilvl w:val="0"/>
-          <w:numId w:val="4"/>
-        </w:numPr>
-        <w:spacing w:after="0"/>
-      </w:pPr>
-      <w:r>
-        <w:t xml:space="preserve">Receive an increase to your fire rate </w:t>
-      </w:r>
-      <w:r>
-        <w:t xml:space="preserve">and move speed </w:t>
-      </w:r>
-      <w:r>
-        <w:t>over time, resets at the start of each level.</w:t>
-      </w:r>
-      <w:r>
-        <w:t xml:space="preserve"> Fire rate doubles every 3 minutes</w:t>
-      </w:r>
-      <w:r>
-        <w:t>, and move speed increases by 50% every 3 minutes.</w:t>
-      </w:r>
-    </w:p>
-    <w:p>
-      <w:pPr>
-        <w:pStyle w:val="ListParagraph"/>
-        <w:numPr>
-          <w:ilvl w:val="0"/>
-          <w:numId w:val="4"/>
-        </w:numPr>
-        <w:spacing w:after="0"/>
-      </w:pPr>
-      <w:r>
-        <w:t xml:space="preserve">Receive an increase to your </w:t>
-      </w:r>
-      <w:r>
-        <w:t>proc chance</w:t>
-      </w:r>
-      <w:r>
-        <w:t xml:space="preserve"> over time, resets at the start of each level. </w:t>
-      </w:r>
-      <w:r>
-        <w:t>Proc chance</w:t>
-      </w:r>
-      <w:r>
-        <w:t xml:space="preserve"> </w:t>
-      </w:r>
-      <w:r>
-        <w:t>quadruples</w:t>
-      </w:r>
-      <w:r>
-        <w:t xml:space="preserve"> every 3 minutes.</w:t>
-      </w:r>
-    </w:p>
-    <w:p>
-      <w:pPr>
-        <w:pStyle w:val="ListParagraph"/>
-        <w:numPr>
-          <w:ilvl w:val="0"/>
-          <w:numId w:val="4"/>
-        </w:numPr>
-        <w:spacing w:after="0"/>
-      </w:pPr>
-      <w:r>
-        <w:t>Crits add 0.5 seconds to the timer.</w:t>
-      </w:r>
-    </w:p>
-    <w:p>
-      <w:pPr>
-        <w:pStyle w:val="ListParagraph"/>
-        <w:numPr>
-          <w:ilvl w:val="0"/>
-          <w:numId w:val="4"/>
-        </w:numPr>
-        <w:spacing w:after="0"/>
-      </w:pPr>
-      <w:r>
-        <w:t>Defeating a wave adds 5 seconds to the timer.</w:t>
-      </w:r>
-    </w:p>
-    <w:p>
-      <w:pPr>
-        <w:pStyle w:val="ListParagraph"/>
-        <w:numPr>
-          <w:ilvl w:val="0"/>
-          <w:numId w:val="4"/>
-        </w:numPr>
-        <w:spacing w:after="0"/>
-      </w:pPr>
-      <w:r>
-        <w:t>After the timer runs out, your attacks heal 5 HP.</w:t>
-      </w:r>
-    </w:p>
-    <w:p>
-      <w:pPr>
-        <w:pStyle w:val="ListParagraph"/>
-        <w:numPr>
-          <w:ilvl w:val="0"/>
-          <w:numId w:val="4"/>
-        </w:numPr>
-        <w:spacing w:after="0"/>
-      </w:pPr>
-      <w:r>
-        <w:t>After the timer runs out, receive 4x HP.</w:t>
-      </w:r>
-    </w:p>
-    <w:p>
-      <w:pPr>
-        <w:pStyle w:val="ListParagraph"/>
-        <w:numPr>
-          <w:ilvl w:val="0"/>
-          <w:numId w:val="4"/>
-        </w:numPr>
-        <w:spacing w:after="0"/>
-      </w:pPr>
-      <w:r>
-        <w:t>Items</w:t>
-      </w:r>
-      <w:r>
-        <w:t xml:space="preserve"> </w:t>
-      </w:r>
-      <w:r>
-        <w:t>collected</w:t>
-      </w:r>
-      <w:r>
-        <w:t xml:space="preserve"> after the timer runs out </w:t>
-      </w:r>
-      <w:r>
-        <w:t>give you 4 of the item you picked.</w:t>
-      </w:r>
-    </w:p>
-    <w:p>
-      <w:pPr>
-        <w:pStyle w:val="ListParagraph"/>
-        <w:numPr>
-          <w:ilvl w:val="0"/>
-          <w:numId w:val="4"/>
-        </w:numPr>
-        <w:spacing w:after="0"/>
-      </w:pPr>
-      <w:r>
-        <w:t xml:space="preserve">If caught by Pizza Face, you get locked </w:t>
-      </w:r>
-      <w:r>
-        <w:t>to</w:t>
-      </w:r>
-      <w:r>
-        <w:t xml:space="preserve"> 1 </w:t>
-      </w:r>
-      <w:r>
-        <w:t xml:space="preserve">max </w:t>
-      </w:r>
-      <w:r>
-        <w:t>HP for the rest of the run</w:t>
-      </w:r>
-      <w:r>
-        <w:t xml:space="preserve">, but receive </w:t>
-      </w:r>
-      <w:r>
-        <w:t>4</w:t>
-      </w:r>
-      <w:r>
-        <w:t>x items.</w:t>
-      </w:r>
-    </w:p>
-    <w:p>
-      <w:pPr>
-        <w:pStyle w:val="ListParagraph"/>
-        <w:numPr>
-          <w:ilvl w:val="0"/>
-          <w:numId w:val="4"/>
-        </w:numPr>
-        <w:spacing w:after="0"/>
-      </w:pPr>
-      <w:r>
-        <w:t xml:space="preserve">Receive a huge damage and firerate buff if close to Pizza Face – the closer you are to him, the higher the buff. Maximum of </w:t>
-      </w:r>
-      <w:r>
-        <w:t>3x fire rate and damage when near him.</w:t>
-      </w:r>
-    </w:p>
-    <w:p>
-      <w:pPr>
-        <w:pStyle w:val="ListParagraph"/>
-        <w:numPr>
-          <w:ilvl w:val="0"/>
-          <w:numId w:val="4"/>
-        </w:numPr>
-        <w:spacing w:after="0"/>
-      </w:pPr>
-      <w:r>
-        <w:t>50% of any temporary damage, fire rate, shot speed and whatever other buffs get added to your actual stats at the end of each level.</w:t>
-      </w:r>
-    </w:p>
-    <w:p>
-      <w:pPr>
-        <w:pStyle w:val="ListParagraph"/>
-        <w:numPr>
-          <w:ilvl w:val="0"/>
-          <w:numId w:val="4"/>
-        </w:numPr>
-        <w:spacing w:after="0"/>
-      </w:pPr>
-      <w:r>
-        <w:t>You are 1/3 smaller, and get +something move speed.</w:t>
-      </w:r>
-    </w:p>
-    <w:p>
-      <w:pPr>
-        <w:pStyle w:val="ListParagraph"/>
-        <w:numPr>
-          <w:ilvl w:val="0"/>
-          <w:numId w:val="4"/>
-        </w:numPr>
-        <w:spacing w:after="0"/>
-      </w:pPr>
-      <w:r>
-        <w:t xml:space="preserve">Pizza Face takes damage, and has something like 1000 health. If you defeat him you </w:t>
-      </w:r>
-      <w:r>
-        <w:t xml:space="preserve">are teleported to the next level, </w:t>
-      </w:r>
-      <w:r>
-        <w:t xml:space="preserve">get 2x items for the rest of the run, but </w:t>
-      </w:r>
-      <w:r>
-        <w:t>shortens the level timer by 25%. Works 1 time per stack.</w:t>
-      </w:r>
-    </w:p>
-    <w:p>
-      <w:pPr>
-        <w:pStyle w:val="ListParagraph"/>
-        <w:numPr>
-          <w:ilvl w:val="0"/>
-          <w:numId w:val="4"/>
-        </w:numPr>
-        <w:spacing w:after="0"/>
-      </w:pPr>
-      <w:r>
-        <w:t xml:space="preserve">Receive +1 permanent damage and HP up for every 5 seconds you stick around </w:t>
-      </w:r>
-      <w:r>
-        <w:t>when the timer runs out.</w:t>
-      </w:r>
-    </w:p>
-    <w:p>
-      <w:pPr>
-        <w:pStyle w:val="ListParagraph"/>
-        <w:numPr>
-          <w:ilvl w:val="0"/>
-          <w:numId w:val="4"/>
-        </w:numPr>
-        <w:spacing w:after="0"/>
-      </w:pPr>
-      <w:r>
-        <w:t xml:space="preserve">The time you had left over from the last level gets carried over to the next level. Note </w:t>
-      </w:r>
-      <w:r>
-        <w:t xml:space="preserve">that this means </w:t>
-      </w:r>
-      <w:r>
-        <w:t>if the timer runs out, you have less time on the next stage.</w:t>
-      </w:r>
-    </w:p>
-    <w:p>
-      <w:pPr>
-        <w:pStyle w:val="ListParagraph"/>
-        <w:numPr>
-          <w:ilvl w:val="0"/>
-          <w:numId w:val="4"/>
-        </w:numPr>
-        <w:spacing w:after="0"/>
-      </w:pPr>
-      <w:r>
-        <w:t xml:space="preserve">Familiar that walks around randomly and eats any enemy that it touches. </w:t>
-      </w:r>
-      <w:r>
-        <w:t xml:space="preserve">After eating 3 enemies, </w:t>
-      </w:r>
-      <w:r>
-        <w:t xml:space="preserve">it </w:t>
-      </w:r>
-      <w:r>
-        <w:t xml:space="preserve">spits </w:t>
-      </w:r>
-      <w:r>
-        <w:t>an arc of poison gas that lingers for 5 (+10 per stack)</w:t>
-      </w:r>
-      <w:r>
-        <w:t xml:space="preserve"> seconds, poisoning enemies </w:t>
-      </w:r>
-      <w:r>
-        <w:t>every second that they stand in it.</w:t>
-      </w:r>
-    </w:p>
-    <w:p>
-      <w:pPr>
-        <w:pStyle w:val="ListParagraph"/>
-        <w:numPr>
-          <w:ilvl w:val="0"/>
-          <w:numId w:val="4"/>
-        </w:numPr>
-        <w:spacing w:after="0"/>
-      </w:pPr>
-      <w:r>
-        <w:t>Familiar that bounces around like the DVD logo. Every enemy bullet that hits it causes it to shoot 8 bullets around it</w:t>
-      </w:r>
-      <w:r>
-        <w:t xml:space="preserve"> that deal 25 damage.</w:t>
-      </w:r>
-      <w:r>
-        <w:t xml:space="preserve"> Deals 10 damage per tick. Stacks summon extra ones.</w:t>
-      </w:r>
-    </w:p>
-    <w:p>
-      <w:pPr>
-        <w:pStyle w:val="ListParagraph"/>
-        <w:numPr>
-          <w:ilvl w:val="0"/>
-          <w:numId w:val="4"/>
-        </w:numPr>
-        <w:spacing w:after="0"/>
-      </w:pPr>
-      <w:r>
         <w:t>Familiar</w:t>
       </w:r>
       <w:r>
@@ -2967,7 +2991,6 @@
         <w:spacing w:after="0"/>
       </w:pPr>
       <w:r>
-        <w:lastRenderedPageBreak/>
         <w:t>Enemy holding an electric pylon thing that zaps enemies (and itself) in a radius</w:t>
       </w:r>
       <w:r>
@@ -3409,6 +3432,7 @@
         <w:spacing w:after="0"/>
       </w:pPr>
       <w:r>
+        <w:lastRenderedPageBreak/>
         <w:t>Active items:</w:t>
       </w:r>
     </w:p>
@@ -3441,7 +3465,6 @@
         <w:spacing w:after="0"/>
       </w:pPr>
       <w:r>
-        <w:lastRenderedPageBreak/>
         <w:t>20 second cooldown, deal +50% damage but take +30% damage.</w:t>
       </w:r>
     </w:p>

</xml_diff>

<commit_message>
Range, Mantis, Marcel, Banned items
Your shots now have limited range (owned). Mantis is reworked to be less terribly made. Marcel now repels enemy bullets and slows enemies within its radius. Items can now be 'banned', i.e. they don't appear. At the moment this just applies for the weapon you are using.
</commit_message>
<xml_diff>
--- a/Shit to do for vampire marty.docx
+++ b/Shit to do for vampire marty.docx
@@ -14,9 +14,15 @@
           <w:ilvl w:val="0"/>
           <w:numId w:val="11"/>
         </w:numPr>
-      </w:pPr>
-      <w:r>
-        <w:t>Gunners have, by default, lowish bullet range.</w:t>
+        <w:rPr>
+          <w:highlight w:val="yellow"/>
+        </w:rPr>
+      </w:pPr>
+      <w:r>
+        <w:rPr>
+          <w:highlight w:val="yellow"/>
+        </w:rPr>
+        <w:t>Can probably improve the status effect system a little.</w:t>
       </w:r>
     </w:p>
     <w:p>
@@ -26,24 +32,87 @@
           <w:ilvl w:val="0"/>
           <w:numId w:val="11"/>
         </w:numPr>
-      </w:pPr>
-      <w:r>
-        <w:t>Make bullets actually have more reasonable range (</w:t>
-      </w:r>
-      <w:r>
-        <w:t xml:space="preserve">probably like </w:t>
-      </w:r>
-      <w:r>
-        <w:t>1</w:t>
-      </w:r>
-      <w:r>
-        <w:t xml:space="preserve">/3 of the </w:t>
-      </w:r>
-      <w:r>
-        <w:t>camera’s</w:t>
-      </w:r>
-      <w:r>
-        <w:t xml:space="preserve"> width or some such)</w:t>
+        <w:rPr>
+          <w:highlight w:val="yellow"/>
+        </w:rPr>
+      </w:pPr>
+      <w:r>
+        <w:rPr>
+          <w:highlight w:val="yellow"/>
+        </w:rPr>
+        <w:t>I think rather than hav</w:t>
+      </w:r>
+      <w:r>
+        <w:rPr>
+          <w:highlight w:val="yellow"/>
+        </w:rPr>
+        <w:t xml:space="preserve">ing the stopwatch buff be initiated in the enemies’ script, the master object should have a </w:t>
+      </w:r>
+      <w:r>
+        <w:rPr>
+          <w:highlight w:val="yellow"/>
+        </w:rPr>
+        <w:t xml:space="preserve">script on it that contains the current stopwatch </w:t>
+      </w:r>
+      <w:proofErr w:type="spellStart"/>
+      <w:r>
+        <w:rPr>
+          <w:highlight w:val="yellow"/>
+        </w:rPr>
+        <w:t>debuff</w:t>
+      </w:r>
+      <w:proofErr w:type="spellEnd"/>
+      <w:r>
+        <w:rPr>
+          <w:highlight w:val="yellow"/>
+        </w:rPr>
+        <w:t xml:space="preserve"> amount, and any other universal enemy </w:t>
+      </w:r>
+      <w:proofErr w:type="spellStart"/>
+      <w:r>
+        <w:rPr>
+          <w:highlight w:val="yellow"/>
+        </w:rPr>
+        <w:t>debuffs</w:t>
+      </w:r>
+      <w:proofErr w:type="spellEnd"/>
+      <w:r>
+        <w:rPr>
+          <w:highlight w:val="yellow"/>
+        </w:rPr>
+        <w:t>.</w:t>
+      </w:r>
+      <w:r>
+        <w:rPr>
+          <w:highlight w:val="yellow"/>
+        </w:rPr>
+        <w:t xml:space="preserve"> The enemies’ </w:t>
+      </w:r>
+      <w:proofErr w:type="spellStart"/>
+      <w:r>
+        <w:rPr>
+          <w:highlight w:val="yellow"/>
+        </w:rPr>
+        <w:t>debuff</w:t>
+      </w:r>
+      <w:proofErr w:type="spellEnd"/>
+      <w:r>
+        <w:rPr>
+          <w:highlight w:val="yellow"/>
+        </w:rPr>
+        <w:t xml:space="preserve"> amount gets set by the spawner.</w:t>
+      </w:r>
+      <w:r>
+        <w:rPr>
+          <w:highlight w:val="yellow"/>
+        </w:rPr>
+        <w:t xml:space="preserve"> Similarly, </w:t>
+      </w:r>
+      <w:r>
+        <w:rPr>
+          <w:highlight w:val="yellow"/>
+        </w:rPr>
+        <w:t>stuff like the status effect increase from the chemical resist item gets applied by this.</w:t>
       </w:r>
     </w:p>
     <w:p>
@@ -55,13 +124,19 @@
         </w:numPr>
       </w:pPr>
       <w:r>
-        <w:t>Ma</w:t>
-      </w:r>
-      <w:r>
-        <w:t xml:space="preserve">ke a new delegate for calling effects that do their shit when you get hit. </w:t>
-      </w:r>
-      <w:r>
-        <w:t>Rework Mantis to work with that.</w:t>
+        <w:t>Make a system for disallowing</w:t>
+      </w:r>
+      <w:r>
+        <w:t xml:space="preserve"> certain</w:t>
+      </w:r>
+      <w:r>
+        <w:t xml:space="preserve"> items to appear</w:t>
+      </w:r>
+      <w:r>
+        <w:t>, like if you’ve already got the pistol it won’t appear</w:t>
+      </w:r>
+      <w:r>
+        <w:t>.</w:t>
       </w:r>
     </w:p>
     <w:p>
@@ -73,70 +148,15 @@
         </w:numPr>
       </w:pPr>
       <w:r>
-        <w:t>Can probably improve the status effect system a little.</w:t>
-      </w:r>
-    </w:p>
-    <w:p>
-      <w:pPr>
-        <w:pStyle w:val="ListParagraph"/>
-        <w:numPr>
-          <w:ilvl w:val="0"/>
-          <w:numId w:val="11"/>
-        </w:numPr>
-      </w:pPr>
-      <w:r>
-        <w:t>I think rather than hav</w:t>
-      </w:r>
-      <w:r>
-        <w:t xml:space="preserve">ing the stopwatch buff be initiated in the enemies’ script, the master object should have a </w:t>
-      </w:r>
-      <w:r>
-        <w:t>script on it that contains the current stopwatch debuff amount, and any other universal enemy debuffs.</w:t>
-      </w:r>
-      <w:r>
-        <w:t xml:space="preserve"> The enemies’ debuff amount gets set by the spawner.</w:t>
-      </w:r>
-      <w:r>
-        <w:t xml:space="preserve"> Similarly, </w:t>
-      </w:r>
-      <w:r>
-        <w:t>stuff like the status effect increase from the chemical resist item gets applied by this.</w:t>
-      </w:r>
-    </w:p>
-    <w:p>
-      <w:pPr>
-        <w:pStyle w:val="ListParagraph"/>
-        <w:numPr>
-          <w:ilvl w:val="0"/>
-          <w:numId w:val="11"/>
-        </w:numPr>
-      </w:pPr>
-      <w:r>
-        <w:t>Make a system for disallowing</w:t>
-      </w:r>
-      <w:r>
-        <w:t xml:space="preserve"> certain</w:t>
-      </w:r>
-      <w:r>
-        <w:t xml:space="preserve"> items to appear</w:t>
-      </w:r>
-      <w:r>
-        <w:t>, like if you’ve already got the pistol it won’t appear</w:t>
-      </w:r>
-      <w:r>
-        <w:t>.</w:t>
-      </w:r>
-    </w:p>
-    <w:p>
-      <w:pPr>
-        <w:pStyle w:val="ListParagraph"/>
-        <w:numPr>
-          <w:ilvl w:val="0"/>
-          <w:numId w:val="11"/>
-        </w:numPr>
-      </w:pPr>
-      <w:r>
-        <w:t xml:space="preserve">An item quality system. For now we should just have it so </w:t>
+        <w:t xml:space="preserve">An item quality system. For </w:t>
+      </w:r>
+      <w:proofErr w:type="gramStart"/>
+      <w:r>
+        <w:t>now</w:t>
+      </w:r>
+      <w:proofErr w:type="gramEnd"/>
+      <w:r>
+        <w:t xml:space="preserve"> we should just have it so </w:t>
       </w:r>
       <w:r>
         <w:t>there are the following types of item:</w:t>
@@ -151,7 +171,15 @@
         </w:numPr>
       </w:pPr>
       <w:r>
-        <w:t>Grey – common items, less so special effects and more just utilitarian things.</w:t>
+        <w:t xml:space="preserve">Grey – common items, less so special </w:t>
+      </w:r>
+      <w:proofErr w:type="gramStart"/>
+      <w:r>
+        <w:t>effects</w:t>
+      </w:r>
+      <w:proofErr w:type="gramEnd"/>
+      <w:r>
+        <w:t xml:space="preserve"> and more just utilitarian things.</w:t>
       </w:r>
     </w:p>
     <w:p>
@@ -190,10 +218,10 @@
         </w:numPr>
       </w:pPr>
       <w:r>
-        <w:t>P</w:t>
-      </w:r>
-      <w:r>
-        <w:t xml:space="preserve">urple – null items. The </w:t>
+        <w:t>Black</w:t>
+      </w:r>
+      <w:r>
+        <w:t xml:space="preserve"> – null items. The </w:t>
       </w:r>
       <w:r>
         <w:t xml:space="preserve">weirdest/most unique </w:t>
@@ -258,7 +286,23 @@
         <w:t>6</w:t>
       </w:r>
       <w:r>
-        <w:t xml:space="preserve"> respectively. So when an itemPedestal is spawned, it does a weighted random to determine what quality to spawn</w:t>
+        <w:t xml:space="preserve"> respectively. </w:t>
+      </w:r>
+      <w:proofErr w:type="gramStart"/>
+      <w:r>
+        <w:t>So</w:t>
+      </w:r>
+      <w:proofErr w:type="gramEnd"/>
+      <w:r>
+        <w:t xml:space="preserve"> when an </w:t>
+      </w:r>
+      <w:proofErr w:type="spellStart"/>
+      <w:r>
+        <w:t>itemPedestal</w:t>
+      </w:r>
+      <w:proofErr w:type="spellEnd"/>
+      <w:r>
+        <w:t xml:space="preserve"> is spawned, it does a weighted random to determine what quality to spawn</w:t>
       </w:r>
       <w:r>
         <w:t xml:space="preserve">. </w:t>
@@ -273,13 +317,29 @@
         <w:t>enumerator for storing the qualities of each item.</w:t>
       </w:r>
       <w:r>
-        <w:t xml:space="preserve"> Then, the itemPedestal </w:t>
+        <w:t xml:space="preserve"> Then, the </w:t>
+      </w:r>
+      <w:proofErr w:type="spellStart"/>
+      <w:r>
+        <w:t>itemPedestal</w:t>
+      </w:r>
+      <w:proofErr w:type="spellEnd"/>
+      <w:r>
+        <w:t xml:space="preserve"> </w:t>
       </w:r>
       <w:r>
         <w:t>rolls for an item,</w:t>
       </w:r>
       <w:r>
-        <w:t xml:space="preserve"> and there’s a while loop to keep rerolling the item until it becomes one of the desired quality.</w:t>
+        <w:t xml:space="preserve"> and there’s a while loop to keep rerolling the item until it becomes one of the desired </w:t>
+      </w:r>
+      <w:proofErr w:type="gramStart"/>
+      <w:r>
+        <w:t>quality</w:t>
+      </w:r>
+      <w:proofErr w:type="gramEnd"/>
+      <w:r>
+        <w:t>.</w:t>
       </w:r>
       <w:r>
         <w:t xml:space="preserve"> Make it so the </w:t>
@@ -305,8 +365,13 @@
     </w:p>
     <w:p/>
     <w:p>
-      <w:r>
-        <w:t>So at the moment I kind of see it as a cross between 20 minutes till dawn (top-down shooter, item-based progression), Risk of Rain (level progression, item-based progression</w:t>
+      <w:proofErr w:type="gramStart"/>
+      <w:r>
+        <w:t>So</w:t>
+      </w:r>
+      <w:proofErr w:type="gramEnd"/>
+      <w:r>
+        <w:t xml:space="preserve"> at the moment I kind of see it as a cross between 20 minutes till dawn (top-down shooter, item-based progression), Risk of Rain (level progression, item-based progression</w:t>
       </w:r>
       <w:r>
         <w:t>, items stack indefinitely</w:t>
@@ -353,16 +418,56 @@
     </w:p>
     <w:p>
       <w:r>
-        <w:t>Regarding visual artstyle, I aim for designs to all be fairly simple. Colour palette should be</w:t>
-      </w:r>
-      <w:r>
-        <w:t xml:space="preserve"> fairly simple and allow for vibrant colours but also not too visually disruptive</w:t>
-      </w:r>
-      <w:r>
-        <w:t>. Not really low-poly as such, but obviously keep polys to a minimum as to keep performance at a reasonable level.</w:t>
-      </w:r>
-      <w:r>
-        <w:t xml:space="preserve"> Overall it</w:t>
+        <w:t xml:space="preserve">Regarding visual </w:t>
+      </w:r>
+      <w:proofErr w:type="spellStart"/>
+      <w:r>
+        <w:t>artstyle</w:t>
+      </w:r>
+      <w:proofErr w:type="spellEnd"/>
+      <w:r>
+        <w:t xml:space="preserve">, I aim for designs to all be </w:t>
+      </w:r>
+      <w:proofErr w:type="gramStart"/>
+      <w:r>
+        <w:t>fairly simple</w:t>
+      </w:r>
+      <w:proofErr w:type="gramEnd"/>
+      <w:r>
+        <w:t>. Colour palette should be</w:t>
+      </w:r>
+      <w:r>
+        <w:t xml:space="preserve"> </w:t>
+      </w:r>
+      <w:proofErr w:type="gramStart"/>
+      <w:r>
+        <w:t>fairly simple</w:t>
+      </w:r>
+      <w:proofErr w:type="gramEnd"/>
+      <w:r>
+        <w:t xml:space="preserve"> and allow for vibrant colours but also not too visually disruptive</w:t>
+      </w:r>
+      <w:r>
+        <w:t xml:space="preserve">. Not really </w:t>
+      </w:r>
+      <w:proofErr w:type="gramStart"/>
+      <w:r>
+        <w:t>low-poly</w:t>
+      </w:r>
+      <w:proofErr w:type="gramEnd"/>
+      <w:r>
+        <w:t xml:space="preserve"> as such, but obviously keep polys to a minimum as to keep performance at a reasonable level.</w:t>
+      </w:r>
+      <w:r>
+        <w:t xml:space="preserve"> </w:t>
+      </w:r>
+      <w:proofErr w:type="gramStart"/>
+      <w:r>
+        <w:t>Overall</w:t>
+      </w:r>
+      <w:proofErr w:type="gramEnd"/>
+      <w:r>
+        <w:t xml:space="preserve"> it</w:t>
       </w:r>
       <w:r>
         <w:t xml:space="preserve"> should be models, with some sprites used just for things like the dark arts swing, status effects, e</w:t>
@@ -373,31 +478,130 @@
     </w:p>
     <w:p>
       <w:r>
+        <w:t xml:space="preserve">Enemy designs should </w:t>
+      </w:r>
+      <w:r>
+        <w:t xml:space="preserve">be </w:t>
+      </w:r>
+      <w:proofErr w:type="gramStart"/>
+      <w:r>
+        <w:t>cool</w:t>
+      </w:r>
+      <w:proofErr w:type="gramEnd"/>
+      <w:r>
+        <w:t xml:space="preserve"> but I feel like some </w:t>
+      </w:r>
+      <w:proofErr w:type="spellStart"/>
+      <w:r>
+        <w:t>kinda</w:t>
+      </w:r>
+      <w:proofErr w:type="spellEnd"/>
+      <w:r>
+        <w:t xml:space="preserve"> disturbing/weird/horror-</w:t>
+      </w:r>
+      <w:proofErr w:type="spellStart"/>
+      <w:r>
+        <w:t>ish</w:t>
+      </w:r>
+      <w:proofErr w:type="spellEnd"/>
+      <w:r>
+        <w:t xml:space="preserve"> designs for the aliens could go hard</w:t>
+      </w:r>
+      <w:r>
+        <w:t xml:space="preserve"> (and link somewhat to a sense of comedy with this dumbass caveman destroying all these horrors beyond my comprehension)</w:t>
+      </w:r>
+    </w:p>
+    <w:p>
+      <w:r>
+        <w:t xml:space="preserve">For sound design, I want things to have a </w:t>
+      </w:r>
+      <w:proofErr w:type="spellStart"/>
+      <w:r>
+        <w:t>kinda</w:t>
+      </w:r>
+      <w:proofErr w:type="spellEnd"/>
+      <w:r>
+        <w:t xml:space="preserve"> consistent, </w:t>
+      </w:r>
+      <w:proofErr w:type="spellStart"/>
+      <w:r>
+        <w:t>synthy</w:t>
+      </w:r>
+      <w:proofErr w:type="spellEnd"/>
+      <w:r>
+        <w:t xml:space="preserve"> vibe, </w:t>
+      </w:r>
+      <w:proofErr w:type="spellStart"/>
+      <w:r>
+        <w:t>kinda</w:t>
+      </w:r>
+      <w:proofErr w:type="spellEnd"/>
+      <w:r>
+        <w:t xml:space="preserve"> like what </w:t>
+      </w:r>
+      <w:proofErr w:type="spellStart"/>
+      <w:r>
+        <w:t>Spelunky</w:t>
+      </w:r>
+      <w:proofErr w:type="spellEnd"/>
+      <w:r>
+        <w:t xml:space="preserve"> does, but less of a focus on retro </w:t>
+      </w:r>
+      <w:proofErr w:type="spellStart"/>
+      <w:r>
+        <w:t>sorta</w:t>
+      </w:r>
+      <w:proofErr w:type="spellEnd"/>
+      <w:r>
+        <w:t xml:space="preserve"> sounds.</w:t>
+      </w:r>
+      <w:r>
+        <w:t xml:space="preserve"> </w:t>
+      </w:r>
+      <w:proofErr w:type="gramStart"/>
+      <w:r>
+        <w:t>So</w:t>
+      </w:r>
+      <w:proofErr w:type="gramEnd"/>
+      <w:r>
+        <w:t xml:space="preserve"> </w:t>
+      </w:r>
+      <w:r>
+        <w:t>I reckon as many SFX as possible should be made with the hardware synths, with plugin processing as needed.</w:t>
+      </w:r>
+      <w:r>
+        <w:t xml:space="preserve"> This links to music since a lot of the SFX will be quite tonal</w:t>
+      </w:r>
+      <w:r>
+        <w:t xml:space="preserve">, so I think picking a key signature, and then switching between modes for each </w:t>
+      </w:r>
+      <w:r>
         <w:lastRenderedPageBreak/>
-        <w:t xml:space="preserve">Enemy designs should </w:t>
-      </w:r>
-      <w:r>
-        <w:t>be cool but I feel like some kinda disturbing/weird/horror-ish designs for the aliens could go hard</w:t>
-      </w:r>
-      <w:r>
-        <w:t xml:space="preserve"> (and link somewhat to a sense of comedy with this dumbass caveman destroying all these horrors beyond my comprehension)</w:t>
-      </w:r>
-    </w:p>
-    <w:p>
-      <w:r>
-        <w:t>For sound design, I want things to have a kinda consistent, synthy vibe, kinda like what Spelunky does, but less of a focus on retro sorta sounds.</w:t>
-      </w:r>
-      <w:r>
-        <w:t xml:space="preserve"> So </w:t>
-      </w:r>
-      <w:r>
-        <w:t>I reckon as many SFX as possible should be made with the hardware synths, with plugin processing as needed.</w:t>
-      </w:r>
-      <w:r>
-        <w:t xml:space="preserve"> This links to music since a lot of the SFX will be quite tonal</w:t>
-      </w:r>
-      <w:r>
-        <w:t>, so I think picking a key signature, and then switching between modes for each track (i.e. minor for one, dorian for another, mixolodian for another)</w:t>
+        <w:t>track (</w:t>
+      </w:r>
+      <w:proofErr w:type="gramStart"/>
+      <w:r>
+        <w:t>i.e.</w:t>
+      </w:r>
+      <w:proofErr w:type="gramEnd"/>
+      <w:r>
+        <w:t xml:space="preserve"> minor for one, </w:t>
+      </w:r>
+      <w:proofErr w:type="spellStart"/>
+      <w:r>
+        <w:t>dorian</w:t>
+      </w:r>
+      <w:proofErr w:type="spellEnd"/>
+      <w:r>
+        <w:t xml:space="preserve"> for another, </w:t>
+      </w:r>
+      <w:proofErr w:type="spellStart"/>
+      <w:r>
+        <w:t>mixolodian</w:t>
+      </w:r>
+      <w:proofErr w:type="spellEnd"/>
+      <w:r>
+        <w:t xml:space="preserve"> for another)</w:t>
       </w:r>
       <w:r>
         <w:t xml:space="preserve"> will be a cool idea that will help SFX not sound dissonant with the music.</w:t>
@@ -405,7 +609,15 @@
     </w:p>
     <w:p>
       <w:r>
-        <w:t xml:space="preserve">Music should be energetic but not necessarily ‘dumb’, I’m feeling kinda somewhere between RoR2 and </w:t>
+        <w:t xml:space="preserve">Music should be energetic but not necessarily ‘dumb’, I’m feeling </w:t>
+      </w:r>
+      <w:proofErr w:type="spellStart"/>
+      <w:r>
+        <w:t>kinda</w:t>
+      </w:r>
+      <w:proofErr w:type="spellEnd"/>
+      <w:r>
+        <w:t xml:space="preserve"> somewhere between RoR2 and </w:t>
       </w:r>
       <w:r>
         <w:t xml:space="preserve">Little Guys. </w:t>
@@ -457,7 +669,15 @@
         <w:t>, can dodge over it but falling down deals damage.</w:t>
       </w:r>
       <w:r>
-        <w:t xml:space="preserve"> Enemies just pathfind around it.</w:t>
+        <w:t xml:space="preserve"> Enemies just </w:t>
+      </w:r>
+      <w:proofErr w:type="spellStart"/>
+      <w:r>
+        <w:t>pathfind</w:t>
+      </w:r>
+      <w:proofErr w:type="spellEnd"/>
+      <w:r>
+        <w:t xml:space="preserve"> around it.</w:t>
       </w:r>
     </w:p>
     <w:p>
@@ -517,7 +737,15 @@
         </w:numPr>
       </w:pPr>
       <w:r>
-        <w:t>XP rock – drops a number of XP orbs when destroyed.</w:t>
+        <w:t xml:space="preserve">XP rock – drops </w:t>
+      </w:r>
+      <w:proofErr w:type="gramStart"/>
+      <w:r>
+        <w:t>a number of</w:t>
+      </w:r>
+      <w:proofErr w:type="gramEnd"/>
+      <w:r>
+        <w:t xml:space="preserve"> XP orbs when destroyed.</w:t>
       </w:r>
     </w:p>
     <w:p>
@@ -529,7 +757,15 @@
         </w:numPr>
       </w:pPr>
       <w:r>
-        <w:t>Supercharge rock – gives a firerate and damage up when standing near it.</w:t>
+        <w:t xml:space="preserve">Supercharge rock – gives a </w:t>
+      </w:r>
+      <w:proofErr w:type="spellStart"/>
+      <w:r>
+        <w:t>firerate</w:t>
+      </w:r>
+      <w:proofErr w:type="spellEnd"/>
+      <w:r>
+        <w:t xml:space="preserve"> and damage up when standing near it.</w:t>
       </w:r>
     </w:p>
     <w:p>
@@ -556,7 +792,15 @@
         </w:numPr>
       </w:pPr>
       <w:r>
-        <w:t xml:space="preserve">Laser spawner – essentially a segmentation plant-esque </w:t>
+        <w:t>Laser spawner – essentially a segmentation plant-</w:t>
+      </w:r>
+      <w:proofErr w:type="spellStart"/>
+      <w:r>
+        <w:t>esque</w:t>
+      </w:r>
+      <w:proofErr w:type="spellEnd"/>
+      <w:r>
+        <w:t xml:space="preserve"> </w:t>
       </w:r>
       <w:r>
         <w:t>laser.</w:t>
@@ -577,10 +821,34 @@
         </w:numPr>
       </w:pPr>
       <w:r>
-        <w:t xml:space="preserve">Fan. Instakills </w:t>
-      </w:r>
-      <w:r>
-        <w:t>enemies and player by choppin em to bits</w:t>
+        <w:t xml:space="preserve">Fan. </w:t>
+      </w:r>
+      <w:proofErr w:type="spellStart"/>
+      <w:r>
+        <w:t>Instakills</w:t>
+      </w:r>
+      <w:proofErr w:type="spellEnd"/>
+      <w:r>
+        <w:t xml:space="preserve"> </w:t>
+      </w:r>
+      <w:r>
+        <w:t xml:space="preserve">enemies and player by </w:t>
+      </w:r>
+      <w:proofErr w:type="spellStart"/>
+      <w:r>
+        <w:t>choppin</w:t>
+      </w:r>
+      <w:proofErr w:type="spellEnd"/>
+      <w:r>
+        <w:t xml:space="preserve"> </w:t>
+      </w:r>
+      <w:proofErr w:type="spellStart"/>
+      <w:r>
+        <w:t>em</w:t>
+      </w:r>
+      <w:proofErr w:type="spellEnd"/>
+      <w:r>
+        <w:t xml:space="preserve"> to bits</w:t>
       </w:r>
       <w:r>
         <w:t>.</w:t>
@@ -727,10 +995,26 @@
         </w:numPr>
       </w:pPr>
       <w:r>
-        <w:t>Add a method (public void Undo())</w:t>
-      </w:r>
-      <w:r>
-        <w:t xml:space="preserve"> within the item that undos any stat changes associated with the item. </w:t>
+        <w:t xml:space="preserve">Add a method (public void </w:t>
+      </w:r>
+      <w:proofErr w:type="gramStart"/>
+      <w:r>
+        <w:t>Undo(</w:t>
+      </w:r>
+      <w:proofErr w:type="gramEnd"/>
+      <w:r>
+        <w:t>))</w:t>
+      </w:r>
+      <w:r>
+        <w:t xml:space="preserve"> within the item that </w:t>
+      </w:r>
+      <w:proofErr w:type="spellStart"/>
+      <w:r>
+        <w:t>undos</w:t>
+      </w:r>
+      <w:proofErr w:type="spellEnd"/>
+      <w:r>
+        <w:t xml:space="preserve"> any stat changes associated with the item. </w:t>
       </w:r>
       <w:r>
         <w:t>Needed for stuff like damage ups (including converter), better dodge, etc.</w:t>
@@ -748,62 +1032,99 @@
         </w:numPr>
       </w:pPr>
       <w:r>
+        <w:t xml:space="preserve">Add </w:t>
+      </w:r>
+      <w:r>
+        <w:t xml:space="preserve">a new entry to the ITEMLIST </w:t>
+      </w:r>
+      <w:proofErr w:type="spellStart"/>
+      <w:r>
+        <w:t>enum</w:t>
+      </w:r>
+      <w:proofErr w:type="spellEnd"/>
+      <w:r>
+        <w:t>.</w:t>
+      </w:r>
+    </w:p>
+    <w:p>
+      <w:pPr>
+        <w:pStyle w:val="ListParagraph"/>
+        <w:numPr>
+          <w:ilvl w:val="0"/>
+          <w:numId w:val="7"/>
+        </w:numPr>
+      </w:pPr>
+      <w:r>
+        <w:t xml:space="preserve">Add a new case to the </w:t>
+      </w:r>
+      <w:proofErr w:type="spellStart"/>
+      <w:r>
+        <w:t>itemHolder</w:t>
+      </w:r>
+      <w:proofErr w:type="spellEnd"/>
+      <w:r>
+        <w:t xml:space="preserve"> switch</w:t>
+      </w:r>
+      <w:r>
+        <w:t xml:space="preserve"> statement so </w:t>
+      </w:r>
+      <w:r>
+        <w:t>getting multiple of the item does the correct thing (</w:t>
+      </w:r>
+      <w:proofErr w:type="gramStart"/>
+      <w:r>
+        <w:t>i.e.</w:t>
+      </w:r>
+      <w:proofErr w:type="gramEnd"/>
+      <w:r>
+        <w:t xml:space="preserve"> incrementing an existing script’s instances vs adding a new version of the script).</w:t>
+      </w:r>
+    </w:p>
+    <w:p>
+      <w:pPr>
+        <w:pStyle w:val="ListParagraph"/>
+        <w:numPr>
+          <w:ilvl w:val="0"/>
+          <w:numId w:val="7"/>
+        </w:numPr>
+      </w:pPr>
+      <w:r>
+        <w:t xml:space="preserve">Add a new thing in the </w:t>
+      </w:r>
+      <w:proofErr w:type="spellStart"/>
+      <w:r>
+        <w:t>itemDescriptions</w:t>
+      </w:r>
+      <w:proofErr w:type="spellEnd"/>
+      <w:r>
+        <w:t xml:space="preserve"> script.</w:t>
+      </w:r>
+    </w:p>
+    <w:p>
+      <w:pPr>
+        <w:spacing w:after="0"/>
+      </w:pPr>
+    </w:p>
+    <w:p>
+      <w:pPr>
+        <w:spacing w:after="0"/>
+      </w:pPr>
+      <w:r>
+        <w:t>Special item types:</w:t>
+      </w:r>
+    </w:p>
+    <w:p>
+      <w:pPr>
+        <w:spacing w:after="0"/>
+      </w:pPr>
+      <w:proofErr w:type="gramStart"/>
+      <w:r>
         <w:lastRenderedPageBreak/>
-        <w:t xml:space="preserve">Add </w:t>
-      </w:r>
-      <w:r>
-        <w:t>a new entry to the ITEMLIST enum.</w:t>
-      </w:r>
-    </w:p>
-    <w:p>
-      <w:pPr>
-        <w:pStyle w:val="ListParagraph"/>
-        <w:numPr>
-          <w:ilvl w:val="0"/>
-          <w:numId w:val="7"/>
-        </w:numPr>
-      </w:pPr>
-      <w:r>
-        <w:t>Add a new case to the itemHolder switch</w:t>
-      </w:r>
-      <w:r>
-        <w:t xml:space="preserve"> statement so </w:t>
-      </w:r>
-      <w:r>
-        <w:t>getting multiple of the item does the correct thing (i.e. incrementing an existing script’s instances vs adding a new version of the script).</w:t>
-      </w:r>
-    </w:p>
-    <w:p>
-      <w:pPr>
-        <w:pStyle w:val="ListParagraph"/>
-        <w:numPr>
-          <w:ilvl w:val="0"/>
-          <w:numId w:val="7"/>
-        </w:numPr>
-      </w:pPr>
-      <w:r>
-        <w:t>Add a new thing in the itemDescriptions script.</w:t>
-      </w:r>
-    </w:p>
-    <w:p>
-      <w:pPr>
-        <w:spacing w:after="0"/>
-      </w:pPr>
-    </w:p>
-    <w:p>
-      <w:pPr>
-        <w:spacing w:after="0"/>
-      </w:pPr>
-      <w:r>
-        <w:t>Special item types:</w:t>
-      </w:r>
-    </w:p>
-    <w:p>
-      <w:pPr>
-        <w:spacing w:after="0"/>
-      </w:pPr>
-      <w:r>
-        <w:t xml:space="preserve">So each item pedestal has a 1/20 chance to be a special type. Once an item has been selected to be special, </w:t>
+        <w:t>So</w:t>
+      </w:r>
+      <w:proofErr w:type="gramEnd"/>
+      <w:r>
+        <w:t xml:space="preserve"> each item pedestal has a 1/20 chance to be a special type. Once an item has been selected to be special, </w:t>
       </w:r>
       <w:r>
         <w:t xml:space="preserve">it then </w:t>
@@ -1062,7 +1383,15 @@
         <w:t>Gaps in the wall open and close on a timer</w:t>
       </w:r>
       <w:r>
-        <w:t xml:space="preserve"> (i.e. with consistent timing)</w:t>
+        <w:t xml:space="preserve"> (</w:t>
+      </w:r>
+      <w:proofErr w:type="gramStart"/>
+      <w:r>
+        <w:t>i.e.</w:t>
+      </w:r>
+      <w:proofErr w:type="gramEnd"/>
+      <w:r>
+        <w:t xml:space="preserve"> with consistent timing)</w:t>
       </w:r>
       <w:r>
         <w:t xml:space="preserve"> and you have to get through via them. </w:t>
@@ -1083,9 +1412,11 @@
       <w:r>
         <w:t xml:space="preserve">Fires a </w:t>
       </w:r>
+      <w:proofErr w:type="spellStart"/>
       <w:r>
         <w:t>lazer</w:t>
       </w:r>
+      <w:proofErr w:type="spellEnd"/>
       <w:r>
         <w:t>, but only does so in the cardinal (up/down/left/right) direction</w:t>
       </w:r>
@@ -1106,7 +1437,31 @@
         <w:spacing w:after="0"/>
       </w:pPr>
       <w:r>
-        <w:t>Fires curving lazer, kinda like what the Colossus final bosses from Towerclimb do.</w:t>
+        <w:t xml:space="preserve">Fires curving </w:t>
+      </w:r>
+      <w:proofErr w:type="spellStart"/>
+      <w:r>
+        <w:t>lazer</w:t>
+      </w:r>
+      <w:proofErr w:type="spellEnd"/>
+      <w:r>
+        <w:t xml:space="preserve">, </w:t>
+      </w:r>
+      <w:proofErr w:type="spellStart"/>
+      <w:r>
+        <w:t>kinda</w:t>
+      </w:r>
+      <w:proofErr w:type="spellEnd"/>
+      <w:r>
+        <w:t xml:space="preserve"> like what the Colossus final bosses from </w:t>
+      </w:r>
+      <w:proofErr w:type="spellStart"/>
+      <w:r>
+        <w:t>Towerclimb</w:t>
+      </w:r>
+      <w:proofErr w:type="spellEnd"/>
+      <w:r>
+        <w:t xml:space="preserve"> do.</w:t>
       </w:r>
     </w:p>
     <w:p>
@@ -1151,7 +1506,15 @@
         <w:t>Enemy that doesn’t attack or deal damage</w:t>
       </w:r>
       <w:r>
-        <w:t xml:space="preserve"> (but still walks towards you). Anything (i.e. you AND enemies) get a fire rate and damage up when standing in a certain radius of it.</w:t>
+        <w:t xml:space="preserve"> (but still walks towards you). Anything (</w:t>
+      </w:r>
+      <w:proofErr w:type="gramStart"/>
+      <w:r>
+        <w:t>i.e.</w:t>
+      </w:r>
+      <w:proofErr w:type="gramEnd"/>
+      <w:r>
+        <w:t xml:space="preserve"> you AND enemies) get a fire rate and damage up when standing in a certain radius of it.</w:t>
       </w:r>
     </w:p>
     <w:p>
@@ -1177,7 +1540,15 @@
         <w:spacing w:after="0"/>
       </w:pPr>
       <w:r>
-        <w:t xml:space="preserve">Multitooth tiger. Like a sabretooth (boberman’s natural enemy) but can switch between weapons. Weapons are sabres (wow), a gun, and some other weapon. After 2 attacks, it cycles to another weapon, does 2 attacks, etc. </w:t>
+        <w:t>Multitooth tiger. Like a sabretooth (</w:t>
+      </w:r>
+      <w:proofErr w:type="spellStart"/>
+      <w:r>
+        <w:t>boberman’s</w:t>
+      </w:r>
+      <w:proofErr w:type="spellEnd"/>
+      <w:r>
+        <w:t xml:space="preserve"> natural enemy) but can switch between weapons. Weapons are sabres (wow), a gun, and some other weapon. After 2 attacks, it cycles to another weapon, does 2 attacks, etc. </w:t>
       </w:r>
       <w:r>
         <w:t>each weapon should have 3 or so different moves associated with it.</w:t>
@@ -1212,7 +1583,15 @@
         <w:t>Stops moving and s</w:t>
       </w:r>
       <w:r>
-        <w:t xml:space="preserve">hoots a lazer with 5x </w:t>
+        <w:t xml:space="preserve">hoots a </w:t>
+      </w:r>
+      <w:proofErr w:type="spellStart"/>
+      <w:r>
+        <w:t>lazer</w:t>
+      </w:r>
+      <w:proofErr w:type="spellEnd"/>
+      <w:r>
+        <w:t xml:space="preserve"> with 5x </w:t>
       </w:r>
       <w:r>
         <w:t>bouncing</w:t>
@@ -1240,7 +1619,6 @@
         <w:spacing w:after="0"/>
       </w:pPr>
       <w:r>
-        <w:lastRenderedPageBreak/>
         <w:t>Shoots 12 bullets around it,</w:t>
       </w:r>
       <w:r>
@@ -1250,7 +1628,15 @@
         <w:t xml:space="preserve">This is either done, changing the angle at which it shoots </w:t>
       </w:r>
       <w:r>
-        <w:t>by ½ of the gap between bullets (i.e. in the space</w:t>
+        <w:t>by ½ of the gap between bullets (</w:t>
+      </w:r>
+      <w:proofErr w:type="gramStart"/>
+      <w:r>
+        <w:t>i.e.</w:t>
+      </w:r>
+      <w:proofErr w:type="gramEnd"/>
+      <w:r>
+        <w:t xml:space="preserve"> in the space</w:t>
       </w:r>
       <w:r>
         <w:t>s</w:t>
@@ -1305,7 +1691,15 @@
         <w:t>180 degrees</w:t>
       </w:r>
       <w:r>
-        <w:t xml:space="preserve"> apart, but then the shotanglecoeff decreases </w:t>
+        <w:t xml:space="preserve"> apart, but then the </w:t>
+      </w:r>
+      <w:proofErr w:type="spellStart"/>
+      <w:r>
+        <w:t>shotanglecoeff</w:t>
+      </w:r>
+      <w:proofErr w:type="spellEnd"/>
+      <w:r>
+        <w:t xml:space="preserve"> decreases </w:t>
       </w:r>
       <w:r>
         <w:t>until it’s 0</w:t>
@@ -1327,6 +1721,7 @@
         <w:spacing w:after="0"/>
       </w:pPr>
       <w:r>
+        <w:lastRenderedPageBreak/>
         <w:t>Charges towards you</w:t>
       </w:r>
       <w:r>
@@ -1550,7 +1945,15 @@
         <w:t>(15 + 15 / instances)</w:t>
       </w:r>
       <w:r>
-        <w:t xml:space="preserve"> arcane resist (stuff like void things, lifesteal)</w:t>
+        <w:t xml:space="preserve"> arcane resist (stuff like void things, </w:t>
+      </w:r>
+      <w:proofErr w:type="spellStart"/>
+      <w:r>
+        <w:t>lifesteal</w:t>
+      </w:r>
+      <w:proofErr w:type="spellEnd"/>
+      <w:r>
+        <w:t>)</w:t>
       </w:r>
       <w:r>
         <w:t xml:space="preserve"> and </w:t>
@@ -1590,7 +1993,15 @@
         <w:t xml:space="preserve"> resist</w:t>
       </w:r>
       <w:r>
-        <w:t xml:space="preserve"> (i.e. creep and the like),</w:t>
+        <w:t xml:space="preserve"> (</w:t>
+      </w:r>
+      <w:proofErr w:type="gramStart"/>
+      <w:r>
+        <w:t>i.e.</w:t>
+      </w:r>
+      <w:proofErr w:type="gramEnd"/>
+      <w:r>
+        <w:t xml:space="preserve"> creep and the like),</w:t>
       </w:r>
       <w:r>
         <w:t xml:space="preserve"> and bonus status effect buff (</w:t>
@@ -1656,7 +2067,15 @@
         <w:t xml:space="preserve">Gunner that </w:t>
       </w:r>
       <w:r>
-        <w:t>has infinite sight range (as long as there’s no obstruction blocking its view of an enemy</w:t>
+        <w:t>has infinite sight range (</w:t>
+      </w:r>
+      <w:proofErr w:type="gramStart"/>
+      <w:r>
+        <w:t>as long as</w:t>
+      </w:r>
+      <w:proofErr w:type="gramEnd"/>
+      <w:r>
+        <w:t xml:space="preserve"> there’s no obstruction blocking its view of an enemy</w:t>
       </w:r>
       <w:r>
         <w:t>, and the enemy is actually onscreen</w:t>
@@ -1756,7 +2175,15 @@
         <w:spacing w:after="0"/>
       </w:pPr>
       <w:r>
-        <w:t>50% chance to be gifted enough XP for the next level when you level. i.e. if you’re at level 3 and level up to level 4, there’s then a</w:t>
+        <w:t xml:space="preserve">50% chance to be gifted enough XP for the next level when you level. </w:t>
+      </w:r>
+      <w:proofErr w:type="gramStart"/>
+      <w:r>
+        <w:t>i.e.</w:t>
+      </w:r>
+      <w:proofErr w:type="gramEnd"/>
+      <w:r>
+        <w:t xml:space="preserve"> if you’re at level 3 and level up to level 4, there’s then a</w:t>
       </w:r>
       <w:r>
         <w:t xml:space="preserve"> 25</w:t>
@@ -1768,7 +2195,15 @@
         <w:t>, and then there’s another 25% you’ll be taken up to level 6.</w:t>
       </w:r>
       <w:r>
-        <w:t xml:space="preserve"> Stacks increase the proc chance logarithmically (i.e. the chance increases by a decreasing rate)</w:t>
+        <w:t xml:space="preserve"> Stacks increase the proc chance logarithmically (</w:t>
+      </w:r>
+      <w:proofErr w:type="gramStart"/>
+      <w:r>
+        <w:t>i.e.</w:t>
+      </w:r>
+      <w:proofErr w:type="gramEnd"/>
+      <w:r>
+        <w:t xml:space="preserve"> the chance increases by a decreasing rate)</w:t>
       </w:r>
       <w:r>
         <w:t xml:space="preserve">. </w:t>
@@ -1836,83 +2271,99 @@
         <w:spacing w:after="0"/>
       </w:pPr>
       <w:r>
+        <w:t xml:space="preserve">20% chance when an enemy dies to spawn a landmine. The mine deals 100 max damage (+50 per stack) and the range </w:t>
+      </w:r>
+      <w:proofErr w:type="gramStart"/>
+      <w:r>
+        <w:t>increases</w:t>
+      </w:r>
+      <w:proofErr w:type="gramEnd"/>
+      <w:r>
+        <w:t xml:space="preserve"> with stacks.</w:t>
+      </w:r>
+    </w:p>
+    <w:p>
+      <w:pPr>
+        <w:pStyle w:val="ListParagraph"/>
+        <w:numPr>
+          <w:ilvl w:val="0"/>
+          <w:numId w:val="4"/>
+        </w:numPr>
+        <w:spacing w:after="0"/>
+      </w:pPr>
+      <w:r>
+        <w:t xml:space="preserve">Status effects (bleed, fire, freeze) are 33% weaker, but </w:t>
+      </w:r>
+      <w:r>
+        <w:t>they have a 50% chance to</w:t>
+      </w:r>
+      <w:r>
+        <w:t xml:space="preserve"> spread to nearby enemies </w:t>
+      </w:r>
+      <w:r>
+        <w:t>when effected enemies die.</w:t>
+      </w:r>
+      <w:r>
+        <w:t xml:space="preserve"> Stacks increase radius and </w:t>
+      </w:r>
+      <w:r>
+        <w:t>chance to spread.</w:t>
+      </w:r>
+    </w:p>
+    <w:p>
+      <w:pPr>
+        <w:pStyle w:val="ListParagraph"/>
+        <w:numPr>
+          <w:ilvl w:val="0"/>
+          <w:numId w:val="4"/>
+        </w:numPr>
+        <w:spacing w:after="0"/>
+      </w:pPr>
+      <w:r>
+        <w:t xml:space="preserve">Once per second, enemies in a certain radius around you </w:t>
+      </w:r>
+      <w:r>
+        <w:t>experience your bullet effects (</w:t>
+      </w:r>
+      <w:proofErr w:type="gramStart"/>
+      <w:r>
+        <w:t>i.e.</w:t>
+      </w:r>
+      <w:proofErr w:type="gramEnd"/>
+      <w:r>
+        <w:t xml:space="preserve"> </w:t>
+      </w:r>
+      <w:r>
+        <w:t>it rolls to proc bleed, fire, freeze and ATGs once per second</w:t>
+      </w:r>
+      <w:r>
+        <w:t>, but does no damage.) Stacks increase radius and decrease cooldown timer.</w:t>
+      </w:r>
+    </w:p>
+    <w:p>
+      <w:pPr>
+        <w:pStyle w:val="ListParagraph"/>
+        <w:numPr>
+          <w:ilvl w:val="0"/>
+          <w:numId w:val="4"/>
+        </w:numPr>
+        <w:spacing w:after="0"/>
+      </w:pPr>
+      <w:r>
+        <w:t>Shot speed, range, and movement speed up.</w:t>
+      </w:r>
+    </w:p>
+    <w:p>
+      <w:pPr>
+        <w:pStyle w:val="ListParagraph"/>
+        <w:numPr>
+          <w:ilvl w:val="0"/>
+          <w:numId w:val="4"/>
+        </w:numPr>
+        <w:spacing w:after="0"/>
+      </w:pPr>
+      <w:r>
         <w:lastRenderedPageBreak/>
-        <w:t>20% chance when an enemy dies to spawn a landmine. The mine deals 100 max damage (+50 per stack) and the range increases with stacks.</w:t>
-      </w:r>
-    </w:p>
-    <w:p>
-      <w:pPr>
-        <w:pStyle w:val="ListParagraph"/>
-        <w:numPr>
-          <w:ilvl w:val="0"/>
-          <w:numId w:val="4"/>
-        </w:numPr>
-        <w:spacing w:after="0"/>
-      </w:pPr>
-      <w:r>
-        <w:t xml:space="preserve">Status effects (bleed, fire, freeze) are 33% weaker, but </w:t>
-      </w:r>
-      <w:r>
-        <w:t>they have a 50% chance to</w:t>
-      </w:r>
-      <w:r>
-        <w:t xml:space="preserve"> spread to nearby enemies </w:t>
-      </w:r>
-      <w:r>
-        <w:t>when effected enemies die.</w:t>
-      </w:r>
-      <w:r>
-        <w:t xml:space="preserve"> Stacks increase radius and </w:t>
-      </w:r>
-      <w:r>
-        <w:t>chance to spread.</w:t>
-      </w:r>
-    </w:p>
-    <w:p>
-      <w:pPr>
-        <w:pStyle w:val="ListParagraph"/>
-        <w:numPr>
-          <w:ilvl w:val="0"/>
-          <w:numId w:val="4"/>
-        </w:numPr>
-        <w:spacing w:after="0"/>
-      </w:pPr>
-      <w:r>
-        <w:t xml:space="preserve">Once per second, enemies in a certain radius around you </w:t>
-      </w:r>
-      <w:r>
-        <w:t xml:space="preserve">experience your bullet effects (i.e. </w:t>
-      </w:r>
-      <w:r>
-        <w:t>it rolls to proc bleed, fire, freeze and ATGs once per second</w:t>
-      </w:r>
-      <w:r>
-        <w:t>, but does no damage.) Stacks increase radius and decrease cooldown timer.</w:t>
-      </w:r>
-    </w:p>
-    <w:p>
-      <w:pPr>
-        <w:pStyle w:val="ListParagraph"/>
-        <w:numPr>
-          <w:ilvl w:val="0"/>
-          <w:numId w:val="4"/>
-        </w:numPr>
-        <w:spacing w:after="0"/>
-      </w:pPr>
-      <w:r>
-        <w:t>Shot speed, range, and movement speed up.</w:t>
-      </w:r>
-    </w:p>
-    <w:p>
-      <w:pPr>
-        <w:pStyle w:val="ListParagraph"/>
-        <w:numPr>
-          <w:ilvl w:val="0"/>
-          <w:numId w:val="4"/>
-        </w:numPr>
-        <w:spacing w:after="0"/>
-      </w:pPr>
-      <w:r>
         <w:t>Hitting an enemy in close range gives you 0.5 seconds of invincibility</w:t>
       </w:r>
       <w:r>
@@ -1932,8 +2383,13 @@
         <w:spacing w:after="0"/>
       </w:pPr>
       <w:r>
-        <w:t>Temporarily increase firerate</w:t>
-      </w:r>
+        <w:t xml:space="preserve">Temporarily increase </w:t>
+      </w:r>
+      <w:proofErr w:type="spellStart"/>
+      <w:r>
+        <w:t>firerate</w:t>
+      </w:r>
+      <w:proofErr w:type="spellEnd"/>
       <w:r>
         <w:t xml:space="preserve"> upon critting.</w:t>
       </w:r>
@@ -2024,7 +2480,15 @@
         <w:spacing w:after="0"/>
       </w:pPr>
       <w:r>
-        <w:t>Every frame you're not firing, get a temporary damage and firerate up.</w:t>
+        <w:t xml:space="preserve">Every frame you're not firing, get a temporary damage and </w:t>
+      </w:r>
+      <w:proofErr w:type="spellStart"/>
+      <w:r>
+        <w:t>firerate</w:t>
+      </w:r>
+      <w:proofErr w:type="spellEnd"/>
+      <w:r>
+        <w:t xml:space="preserve"> up.</w:t>
       </w:r>
       <w:r>
         <w:t xml:space="preserve"> Stacks increase duration of effect.</w:t>
@@ -2040,7 +2504,15 @@
         <w:spacing w:after="0"/>
       </w:pPr>
       <w:r>
-        <w:t xml:space="preserve">Increase firerate and range by 50% </w:t>
+        <w:t xml:space="preserve">Increase </w:t>
+      </w:r>
+      <w:proofErr w:type="spellStart"/>
+      <w:r>
+        <w:t>firerate</w:t>
+      </w:r>
+      <w:proofErr w:type="spellEnd"/>
+      <w:r>
+        <w:t xml:space="preserve"> and range by 50% </w:t>
       </w:r>
       <w:r>
         <w:t>below 50 HP.</w:t>
@@ -2200,8 +2672,13 @@
         <w:t xml:space="preserve"> </w:t>
       </w:r>
       <w:r>
-        <w:t>After each trigger, halves the max length of iFrames</w:t>
-      </w:r>
+        <w:t xml:space="preserve">After each trigger, halves the max length of </w:t>
+      </w:r>
+      <w:proofErr w:type="spellStart"/>
+      <w:r>
+        <w:t>iFrames</w:t>
+      </w:r>
+      <w:proofErr w:type="spellEnd"/>
       <w:r>
         <w:t xml:space="preserve"> and </w:t>
       </w:r>
@@ -2220,8 +2697,13 @@
       <w:r>
         <w:t xml:space="preserve">, </w:t>
       </w:r>
-      <w:r>
-        <w:t xml:space="preserve">iframe </w:t>
+      <w:proofErr w:type="spellStart"/>
+      <w:r>
+        <w:t>iframe</w:t>
+      </w:r>
+      <w:proofErr w:type="spellEnd"/>
+      <w:r>
+        <w:t xml:space="preserve"> </w:t>
       </w:r>
       <w:r>
         <w:t xml:space="preserve">and </w:t>
@@ -2230,7 +2712,15 @@
         <w:t xml:space="preserve">proc coefficient </w:t>
       </w:r>
       <w:r>
-        <w:t xml:space="preserve">reduction debuff (each one makes the effect </w:t>
+        <w:t xml:space="preserve">reduction </w:t>
+      </w:r>
+      <w:proofErr w:type="spellStart"/>
+      <w:r>
+        <w:t>debuff</w:t>
+      </w:r>
+      <w:proofErr w:type="spellEnd"/>
+      <w:r>
+        <w:t xml:space="preserve"> (each one makes the effect </w:t>
       </w:r>
       <w:r>
         <w:t>2/3</w:t>
@@ -2403,11 +2893,16 @@
       <w:r>
         <w:t xml:space="preserve">Damage you take is divided by </w:t>
       </w:r>
+      <w:proofErr w:type="gramStart"/>
       <w:r>
         <w:t>4</w:t>
       </w:r>
       <w:r>
-        <w:t xml:space="preserve">, but occurs </w:t>
+        <w:t>, but</w:t>
+      </w:r>
+      <w:proofErr w:type="gramEnd"/>
+      <w:r>
+        <w:t xml:space="preserve"> occurs </w:t>
       </w:r>
       <w:r>
         <w:t xml:space="preserve">3 times over the course of </w:t>
@@ -2435,7 +2930,15 @@
         <w:t>th</w:t>
       </w:r>
       <w:r>
-        <w:t xml:space="preserve"> shot leaves a trail of short-lasting wapant creep on the floor. Size of </w:t>
+        <w:t xml:space="preserve"> shot leaves a trail of short-lasting </w:t>
+      </w:r>
+      <w:proofErr w:type="spellStart"/>
+      <w:r>
+        <w:t>wapant</w:t>
+      </w:r>
+      <w:proofErr w:type="spellEnd"/>
+      <w:r>
+        <w:t xml:space="preserve"> creep on the floor. Size of </w:t>
       </w:r>
       <w:r>
         <w:t>creep</w:t>
@@ -2454,7 +2957,15 @@
         <w:spacing w:after="0"/>
       </w:pPr>
       <w:r>
-        <w:t>10% chance for bullets to leave a trail of bullets behind them. These bullets have high range, slow movespeed and random movement direction</w:t>
+        <w:t xml:space="preserve">10% chance for bullets to leave a trail of bullets behind them. These bullets have high range, slow </w:t>
+      </w:r>
+      <w:proofErr w:type="spellStart"/>
+      <w:r>
+        <w:t>movespeed</w:t>
+      </w:r>
+      <w:proofErr w:type="spellEnd"/>
+      <w:r>
+        <w:t xml:space="preserve"> and random movement direction</w:t>
       </w:r>
       <w:r>
         <w:t xml:space="preserve"> AND can collide with each other (but don’t die on hit)</w:t>
@@ -2501,96 +3012,96 @@
         <w:spacing w:after="0"/>
       </w:pPr>
       <w:r>
+        <w:t>Chance for bullets to deal heavy knockback to enemies. Enemies effected by this deal damage to enemies they hit based on how fast they’re moving.</w:t>
+      </w:r>
+      <w:r>
+        <w:t xml:space="preserve"> CHANGES BULLET TO A FIST</w:t>
+      </w:r>
+    </w:p>
+    <w:p>
+      <w:pPr>
+        <w:pStyle w:val="ListParagraph"/>
+        <w:numPr>
+          <w:ilvl w:val="0"/>
+          <w:numId w:val="4"/>
+        </w:numPr>
+        <w:spacing w:after="0"/>
+      </w:pPr>
+      <w:r>
+        <w:t xml:space="preserve">After killing 5 enemies in a certain window of time, </w:t>
+      </w:r>
+      <w:r>
+        <w:t>gain 1.5x movement speed and 2x damage for 5 seconds.</w:t>
+      </w:r>
+    </w:p>
+    <w:p>
+      <w:pPr>
+        <w:pStyle w:val="ListParagraph"/>
+        <w:numPr>
+          <w:ilvl w:val="0"/>
+          <w:numId w:val="4"/>
+        </w:numPr>
+        <w:spacing w:after="0"/>
+      </w:pPr>
+      <w:r>
+        <w:t>After taking damage, deal damage to enemies to regain health (like Dead Cells rally). Speed at which rally decays decreases with stacks.</w:t>
+      </w:r>
+    </w:p>
+    <w:p>
+      <w:pPr>
+        <w:pStyle w:val="ListParagraph"/>
+        <w:numPr>
+          <w:ilvl w:val="0"/>
+          <w:numId w:val="4"/>
+        </w:numPr>
+        <w:spacing w:after="0"/>
+      </w:pPr>
+      <w:r>
+        <w:t xml:space="preserve">Bullets get a random </w:t>
+      </w:r>
+      <w:r>
+        <w:t>bullet effect</w:t>
+      </w:r>
+      <w:r>
+        <w:t xml:space="preserve">. Will have to make tags for </w:t>
+      </w:r>
+      <w:r>
+        <w:t>bullet effect items.</w:t>
+      </w:r>
+      <w:r>
+        <w:t xml:space="preserve"> Stacks </w:t>
+      </w:r>
+      <w:r>
+        <w:t xml:space="preserve">give extra effects. </w:t>
+      </w:r>
+    </w:p>
+    <w:p>
+      <w:pPr>
+        <w:pStyle w:val="ListParagraph"/>
+        <w:numPr>
+          <w:ilvl w:val="0"/>
+          <w:numId w:val="4"/>
+        </w:numPr>
+        <w:spacing w:after="0"/>
+      </w:pPr>
+      <w:r>
+        <w:t xml:space="preserve">An orbital </w:t>
+      </w:r>
+      <w:r>
+        <w:t>that, upon getting hit, fires a missile at the responsible enemy.</w:t>
+      </w:r>
+    </w:p>
+    <w:p>
+      <w:pPr>
+        <w:pStyle w:val="ListParagraph"/>
+        <w:numPr>
+          <w:ilvl w:val="0"/>
+          <w:numId w:val="4"/>
+        </w:numPr>
+        <w:spacing w:after="0"/>
+      </w:pPr>
+      <w:r>
         <w:lastRenderedPageBreak/>
-        <w:t>Chance for bullets to deal heavy knockback to enemies. Enemies effected by this deal damage to enemies they hit based on how fast they’re moving.</w:t>
-      </w:r>
-      <w:r>
-        <w:t xml:space="preserve"> CHANGES BULLET TO A FIST</w:t>
-      </w:r>
-    </w:p>
-    <w:p>
-      <w:pPr>
-        <w:pStyle w:val="ListParagraph"/>
-        <w:numPr>
-          <w:ilvl w:val="0"/>
-          <w:numId w:val="4"/>
-        </w:numPr>
-        <w:spacing w:after="0"/>
-      </w:pPr>
-      <w:r>
-        <w:t xml:space="preserve">After killing 5 enemies in a certain window of time, </w:t>
-      </w:r>
-      <w:r>
-        <w:t>gain 1.5x movement speed and 2x damage for 5 seconds.</w:t>
-      </w:r>
-    </w:p>
-    <w:p>
-      <w:pPr>
-        <w:pStyle w:val="ListParagraph"/>
-        <w:numPr>
-          <w:ilvl w:val="0"/>
-          <w:numId w:val="4"/>
-        </w:numPr>
-        <w:spacing w:after="0"/>
-      </w:pPr>
-      <w:r>
-        <w:t>After taking damage, deal damage to enemies to regain health (like Dead Cells rally). Speed at which rally decays decreases with stacks.</w:t>
-      </w:r>
-    </w:p>
-    <w:p>
-      <w:pPr>
-        <w:pStyle w:val="ListParagraph"/>
-        <w:numPr>
-          <w:ilvl w:val="0"/>
-          <w:numId w:val="4"/>
-        </w:numPr>
-        <w:spacing w:after="0"/>
-      </w:pPr>
-      <w:r>
-        <w:t xml:space="preserve">Bullets get a random </w:t>
-      </w:r>
-      <w:r>
-        <w:t>bullet effect</w:t>
-      </w:r>
-      <w:r>
-        <w:t xml:space="preserve">. Will have to make tags for </w:t>
-      </w:r>
-      <w:r>
-        <w:t>bullet effect items.</w:t>
-      </w:r>
-      <w:r>
-        <w:t xml:space="preserve"> Stacks </w:t>
-      </w:r>
-      <w:r>
-        <w:t xml:space="preserve">give extra effects. </w:t>
-      </w:r>
-    </w:p>
-    <w:p>
-      <w:pPr>
-        <w:pStyle w:val="ListParagraph"/>
-        <w:numPr>
-          <w:ilvl w:val="0"/>
-          <w:numId w:val="4"/>
-        </w:numPr>
-        <w:spacing w:after="0"/>
-      </w:pPr>
-      <w:r>
-        <w:t xml:space="preserve">An orbital </w:t>
-      </w:r>
-      <w:r>
-        <w:t>that, upon getting hit, fires a missile at the responsible enemy.</w:t>
-      </w:r>
-    </w:p>
-    <w:p>
-      <w:pPr>
-        <w:pStyle w:val="ListParagraph"/>
-        <w:numPr>
-          <w:ilvl w:val="0"/>
-          <w:numId w:val="4"/>
-        </w:numPr>
-        <w:spacing w:after="0"/>
-      </w:pPr>
-      <w:r>
         <w:t xml:space="preserve">Obstacles have a 50% chance to drop a goody when they are destroyed. Goodies include </w:t>
       </w:r>
       <w:r>
@@ -2680,8 +3191,13 @@
       <w:r>
         <w:t xml:space="preserve">the next bullet you shoot </w:t>
       </w:r>
-      <w:r>
-        <w:t>that lands far enough away</w:t>
+      <w:proofErr w:type="gramStart"/>
+      <w:r>
+        <w:t>that lands</w:t>
+      </w:r>
+      <w:proofErr w:type="gramEnd"/>
+      <w:r>
+        <w:t xml:space="preserve"> far enough away</w:t>
       </w:r>
       <w:r>
         <w:t xml:space="preserve"> causes activated rocks to be launched towards the location, dealing </w:t>
@@ -2769,7 +3285,15 @@
         <w:spacing w:after="0"/>
       </w:pPr>
       <w:r>
-        <w:t>Every time an enemy takes damage they take +5 damage per stack from damage sources, i.e. if a bullet hits them and deals 50 damage, next hit will be 55, then 60, etc., works for DOTs and</w:t>
+        <w:t xml:space="preserve">Every time an enemy takes damage they take +5 damage per stack from damage sources, </w:t>
+      </w:r>
+      <w:proofErr w:type="gramStart"/>
+      <w:r>
+        <w:t>i.e.</w:t>
+      </w:r>
+      <w:proofErr w:type="gramEnd"/>
+      <w:r>
+        <w:t xml:space="preserve"> if a bullet hits them and deals 50 damage, next hit will be 55, then 60, etc., works for DOTs and</w:t>
       </w:r>
       <w:r>
         <w:t xml:space="preserve"> </w:t>
@@ -2803,7 +3327,23 @@
         <w:spacing w:after="0"/>
       </w:pPr>
       <w:r>
-        <w:t>Every 2 seconds when firing, you shoot a lazer out that copies all your bullet effects and deals 3x damage. Stacks give you extra lazers that fire out around you.</w:t>
+        <w:t xml:space="preserve">Every 2 seconds when firing, you shoot a </w:t>
+      </w:r>
+      <w:proofErr w:type="spellStart"/>
+      <w:r>
+        <w:t>lazer</w:t>
+      </w:r>
+      <w:proofErr w:type="spellEnd"/>
+      <w:r>
+        <w:t xml:space="preserve"> out that copies all your bullet effects and deals 3x damage. Stacks give you extra </w:t>
+      </w:r>
+      <w:proofErr w:type="spellStart"/>
+      <w:r>
+        <w:t>lazers</w:t>
+      </w:r>
+      <w:proofErr w:type="spellEnd"/>
+      <w:r>
+        <w:t xml:space="preserve"> that fire out around you.</w:t>
       </w:r>
     </w:p>
     <w:p>
@@ -2825,7 +3365,15 @@
         <w:t xml:space="preserve">Stacks increase the buff received and increase the bonus limit. Decreases </w:t>
       </w:r>
       <w:r>
-        <w:t>your bullets’ proc coefficient by 0.5.</w:t>
+        <w:t xml:space="preserve">your </w:t>
+      </w:r>
+      <w:proofErr w:type="gramStart"/>
+      <w:r>
+        <w:t>bullets’</w:t>
+      </w:r>
+      <w:proofErr w:type="gramEnd"/>
+      <w:r>
+        <w:t xml:space="preserve"> proc coefficient by 0.5.</w:t>
       </w:r>
     </w:p>
     <w:p>
@@ -2916,23 +3464,39 @@
         <w:t>over time, resets at the start of each level.</w:t>
       </w:r>
       <w:r>
-        <w:t xml:space="preserve"> Fire rate doubles every 3 minutes</w:t>
-      </w:r>
-      <w:r>
-        <w:t>, and move speed increases by 50% every 3 minutes.</w:t>
-      </w:r>
-    </w:p>
-    <w:p>
-      <w:pPr>
-        <w:pStyle w:val="ListParagraph"/>
-        <w:numPr>
-          <w:ilvl w:val="0"/>
-          <w:numId w:val="4"/>
-        </w:numPr>
-        <w:spacing w:after="0"/>
-      </w:pPr>
-      <w:r>
-        <w:t xml:space="preserve">Receive an increase to your </w:t>
+        <w:t xml:space="preserve"> Fire rate doubles every 3 </w:t>
+      </w:r>
+      <w:proofErr w:type="gramStart"/>
+      <w:r>
+        <w:t>minutes</w:t>
+      </w:r>
+      <w:r>
+        <w:t>, and</w:t>
+      </w:r>
+      <w:proofErr w:type="gramEnd"/>
+      <w:r>
+        <w:t xml:space="preserve"> move speed increases by 50% every 3 minutes.</w:t>
+      </w:r>
+    </w:p>
+    <w:p>
+      <w:pPr>
+        <w:pStyle w:val="ListParagraph"/>
+        <w:numPr>
+          <w:ilvl w:val="0"/>
+          <w:numId w:val="4"/>
+        </w:numPr>
+        <w:spacing w:after="0"/>
+      </w:pPr>
+      <w:r>
+        <w:t xml:space="preserve">Receive an increase to </w:t>
+      </w:r>
+      <w:proofErr w:type="gramStart"/>
+      <w:r>
+        <w:t>your</w:t>
+      </w:r>
+      <w:proofErr w:type="gramEnd"/>
+      <w:r>
+        <w:t xml:space="preserve"> </w:t>
       </w:r>
       <w:r>
         <w:t>proc chance</w:t>
@@ -3014,7 +3578,145 @@
         <w:t xml:space="preserve"> after the timer runs out </w:t>
       </w:r>
       <w:r>
-        <w:t>give you 4 of the item you picked.</w:t>
+        <w:t xml:space="preserve">give you 4 of the </w:t>
+      </w:r>
+      <w:proofErr w:type="gramStart"/>
+      <w:r>
+        <w:t>item</w:t>
+      </w:r>
+      <w:proofErr w:type="gramEnd"/>
+      <w:r>
+        <w:t xml:space="preserve"> you picked.</w:t>
+      </w:r>
+    </w:p>
+    <w:p>
+      <w:pPr>
+        <w:pStyle w:val="ListParagraph"/>
+        <w:numPr>
+          <w:ilvl w:val="0"/>
+          <w:numId w:val="4"/>
+        </w:numPr>
+        <w:spacing w:after="0"/>
+      </w:pPr>
+      <w:r>
+        <w:t xml:space="preserve">If caught by Pizza Face, you get locked </w:t>
+      </w:r>
+      <w:r>
+        <w:t>to</w:t>
+      </w:r>
+      <w:r>
+        <w:t xml:space="preserve"> 1 </w:t>
+      </w:r>
+      <w:r>
+        <w:t xml:space="preserve">max </w:t>
+      </w:r>
+      <w:r>
+        <w:t xml:space="preserve">HP for the rest of the </w:t>
+      </w:r>
+      <w:proofErr w:type="gramStart"/>
+      <w:r>
+        <w:t>run</w:t>
+      </w:r>
+      <w:r>
+        <w:t>, but</w:t>
+      </w:r>
+      <w:proofErr w:type="gramEnd"/>
+      <w:r>
+        <w:t xml:space="preserve"> receive </w:t>
+      </w:r>
+      <w:r>
+        <w:t>4</w:t>
+      </w:r>
+      <w:r>
+        <w:t>x items.</w:t>
+      </w:r>
+    </w:p>
+    <w:p>
+      <w:pPr>
+        <w:pStyle w:val="ListParagraph"/>
+        <w:numPr>
+          <w:ilvl w:val="0"/>
+          <w:numId w:val="4"/>
+        </w:numPr>
+        <w:spacing w:after="0"/>
+      </w:pPr>
+      <w:r>
+        <w:t xml:space="preserve">Receive a huge damage and </w:t>
+      </w:r>
+      <w:proofErr w:type="spellStart"/>
+      <w:r>
+        <w:t>firerate</w:t>
+      </w:r>
+      <w:proofErr w:type="spellEnd"/>
+      <w:r>
+        <w:t xml:space="preserve"> buff if close to Pizza Face – the closer you are to him, the higher the buff. Maximum of </w:t>
+      </w:r>
+      <w:r>
+        <w:t>3x fire rate and damage when near him.</w:t>
+      </w:r>
+    </w:p>
+    <w:p>
+      <w:pPr>
+        <w:pStyle w:val="ListParagraph"/>
+        <w:numPr>
+          <w:ilvl w:val="0"/>
+          <w:numId w:val="4"/>
+        </w:numPr>
+        <w:spacing w:after="0"/>
+      </w:pPr>
+      <w:r>
+        <w:t>50% of any temporary damage, fire rate, shot speed and whatever other buffs get added to your actual stats at the end of each level.</w:t>
+      </w:r>
+    </w:p>
+    <w:p>
+      <w:pPr>
+        <w:pStyle w:val="ListParagraph"/>
+        <w:numPr>
+          <w:ilvl w:val="0"/>
+          <w:numId w:val="4"/>
+        </w:numPr>
+        <w:spacing w:after="0"/>
+      </w:pPr>
+      <w:r>
+        <w:t xml:space="preserve">You are 1/3 </w:t>
+      </w:r>
+      <w:proofErr w:type="gramStart"/>
+      <w:r>
+        <w:t>smaller, and</w:t>
+      </w:r>
+      <w:proofErr w:type="gramEnd"/>
+      <w:r>
+        <w:t xml:space="preserve"> get +something move speed.</w:t>
+      </w:r>
+    </w:p>
+    <w:p>
+      <w:pPr>
+        <w:pStyle w:val="ListParagraph"/>
+        <w:numPr>
+          <w:ilvl w:val="0"/>
+          <w:numId w:val="4"/>
+        </w:numPr>
+        <w:spacing w:after="0"/>
+      </w:pPr>
+      <w:r>
+        <w:t xml:space="preserve">Pizza Face takes </w:t>
+      </w:r>
+      <w:proofErr w:type="gramStart"/>
+      <w:r>
+        <w:t>damage, and</w:t>
+      </w:r>
+      <w:proofErr w:type="gramEnd"/>
+      <w:r>
+        <w:t xml:space="preserve"> has something like 1000 health. If you defeat him you </w:t>
+      </w:r>
+      <w:r>
+        <w:t xml:space="preserve">are teleported to the next level, </w:t>
+      </w:r>
+      <w:r>
+        <w:t xml:space="preserve">get 2x items for the rest of the run, but </w:t>
+      </w:r>
+      <w:r>
+        <w:t>shortens the level timer by 25%. Works 1 time per stack.</w:t>
       </w:r>
     </w:p>
     <w:p>
@@ -3028,104 +3730,6 @@
       </w:pPr>
       <w:r>
         <w:lastRenderedPageBreak/>
-        <w:t xml:space="preserve">If caught by Pizza Face, you get locked </w:t>
-      </w:r>
-      <w:r>
-        <w:t>to</w:t>
-      </w:r>
-      <w:r>
-        <w:t xml:space="preserve"> 1 </w:t>
-      </w:r>
-      <w:r>
-        <w:t xml:space="preserve">max </w:t>
-      </w:r>
-      <w:r>
-        <w:t>HP for the rest of the run</w:t>
-      </w:r>
-      <w:r>
-        <w:t xml:space="preserve">, but receive </w:t>
-      </w:r>
-      <w:r>
-        <w:t>4</w:t>
-      </w:r>
-      <w:r>
-        <w:t>x items.</w:t>
-      </w:r>
-    </w:p>
-    <w:p>
-      <w:pPr>
-        <w:pStyle w:val="ListParagraph"/>
-        <w:numPr>
-          <w:ilvl w:val="0"/>
-          <w:numId w:val="4"/>
-        </w:numPr>
-        <w:spacing w:after="0"/>
-      </w:pPr>
-      <w:r>
-        <w:t xml:space="preserve">Receive a huge damage and firerate buff if close to Pizza Face – the closer you are to him, the higher the buff. Maximum of </w:t>
-      </w:r>
-      <w:r>
-        <w:t>3x fire rate and damage when near him.</w:t>
-      </w:r>
-    </w:p>
-    <w:p>
-      <w:pPr>
-        <w:pStyle w:val="ListParagraph"/>
-        <w:numPr>
-          <w:ilvl w:val="0"/>
-          <w:numId w:val="4"/>
-        </w:numPr>
-        <w:spacing w:after="0"/>
-      </w:pPr>
-      <w:r>
-        <w:t>50% of any temporary damage, fire rate, shot speed and whatever other buffs get added to your actual stats at the end of each level.</w:t>
-      </w:r>
-    </w:p>
-    <w:p>
-      <w:pPr>
-        <w:pStyle w:val="ListParagraph"/>
-        <w:numPr>
-          <w:ilvl w:val="0"/>
-          <w:numId w:val="4"/>
-        </w:numPr>
-        <w:spacing w:after="0"/>
-      </w:pPr>
-      <w:r>
-        <w:t>You are 1/3 smaller, and get +something move speed.</w:t>
-      </w:r>
-    </w:p>
-    <w:p>
-      <w:pPr>
-        <w:pStyle w:val="ListParagraph"/>
-        <w:numPr>
-          <w:ilvl w:val="0"/>
-          <w:numId w:val="4"/>
-        </w:numPr>
-        <w:spacing w:after="0"/>
-      </w:pPr>
-      <w:r>
-        <w:t xml:space="preserve">Pizza Face takes damage, and has something like 1000 health. If you defeat him you </w:t>
-      </w:r>
-      <w:r>
-        <w:t xml:space="preserve">are teleported to the next level, </w:t>
-      </w:r>
-      <w:r>
-        <w:t xml:space="preserve">get 2x items for the rest of the run, but </w:t>
-      </w:r>
-      <w:r>
-        <w:t>shortens the level timer by 25%. Works 1 time per stack.</w:t>
-      </w:r>
-    </w:p>
-    <w:p>
-      <w:pPr>
-        <w:pStyle w:val="ListParagraph"/>
-        <w:numPr>
-          <w:ilvl w:val="0"/>
-          <w:numId w:val="4"/>
-        </w:numPr>
-        <w:spacing w:after="0"/>
-      </w:pPr>
-      <w:r>
         <w:t xml:space="preserve">Receive +1 permanent damage and HP up for every 5 seconds you stick around </w:t>
       </w:r>
       <w:r>
@@ -3272,7 +3876,15 @@
         <w:t xml:space="preserve">or bullets get too close. </w:t>
       </w:r>
       <w:r>
-        <w:t>Stacks add extra charges (i.e. can block twice two seconds apart, both charges then take 30 seconds to recharge).</w:t>
+        <w:t>Stacks add extra charges (</w:t>
+      </w:r>
+      <w:proofErr w:type="gramStart"/>
+      <w:r>
+        <w:t>i.e.</w:t>
+      </w:r>
+      <w:proofErr w:type="gramEnd"/>
+      <w:r>
+        <w:t xml:space="preserve"> can block twice two seconds apart, both charges then take 30 seconds to recharge).</w:t>
       </w:r>
     </w:p>
     <w:p>
@@ -3288,10 +3900,26 @@
         <w:t>Big bus</w:t>
       </w:r>
       <w:r>
-        <w:t xml:space="preserve"> familiar. Like the charging enemy, but does not stop charging when it hits an ene</w:t>
-      </w:r>
-      <w:r>
-        <w:t>my, and the knockback amount is enough to instakill most enemies</w:t>
+        <w:t xml:space="preserve"> familiar. Like the charging </w:t>
+      </w:r>
+      <w:proofErr w:type="gramStart"/>
+      <w:r>
+        <w:t>enemy, but</w:t>
+      </w:r>
+      <w:proofErr w:type="gramEnd"/>
+      <w:r>
+        <w:t xml:space="preserve"> does not stop charging when it hits an ene</w:t>
+      </w:r>
+      <w:r>
+        <w:t xml:space="preserve">my, and the knockback amount is enough to </w:t>
+      </w:r>
+      <w:proofErr w:type="spellStart"/>
+      <w:r>
+        <w:t>instakill</w:t>
+      </w:r>
+      <w:proofErr w:type="spellEnd"/>
+      <w:r>
+        <w:t xml:space="preserve"> most enemies</w:t>
       </w:r>
       <w:r>
         <w:t>.</w:t>
@@ -3308,8 +3936,13 @@
       <w:r>
         <w:t xml:space="preserve">it brakes when you’re in front of it (such that it would deal less damage on impact, and </w:t>
       </w:r>
-      <w:r>
-        <w:t>When it hits a wall it breaks down</w:t>
+      <w:proofErr w:type="gramStart"/>
+      <w:r>
+        <w:t>When</w:t>
+      </w:r>
+      <w:proofErr w:type="gramEnd"/>
+      <w:r>
+        <w:t xml:space="preserve"> it hits a wall it breaks down</w:t>
       </w:r>
       <w:r>
         <w:t xml:space="preserve">. Gets fixed </w:t>
@@ -3346,20 +3979,36 @@
         <w:t xml:space="preserve"> for 15 seconds</w:t>
       </w:r>
       <w:r>
-        <w:t>. This inherets all familiar bonuses.</w:t>
-      </w:r>
-    </w:p>
-    <w:p>
-      <w:pPr>
-        <w:pStyle w:val="ListParagraph"/>
-        <w:numPr>
-          <w:ilvl w:val="0"/>
-          <w:numId w:val="4"/>
-        </w:numPr>
-        <w:spacing w:after="0"/>
-      </w:pPr>
-      <w:r>
-        <w:t>Killing an enemy summons a ghost of it. Ghosts deal 50% of the damage they used to, and they disappear after 10 seconds. Inherets all familiar bonuses.</w:t>
+        <w:t xml:space="preserve">. This </w:t>
+      </w:r>
+      <w:proofErr w:type="spellStart"/>
+      <w:r>
+        <w:t>inherets</w:t>
+      </w:r>
+      <w:proofErr w:type="spellEnd"/>
+      <w:r>
+        <w:t xml:space="preserve"> all familiar bonuses.</w:t>
+      </w:r>
+    </w:p>
+    <w:p>
+      <w:pPr>
+        <w:pStyle w:val="ListParagraph"/>
+        <w:numPr>
+          <w:ilvl w:val="0"/>
+          <w:numId w:val="4"/>
+        </w:numPr>
+        <w:spacing w:after="0"/>
+      </w:pPr>
+      <w:r>
+        <w:t xml:space="preserve">Killing an enemy summons a ghost of it. Ghosts deal 50% of the damage they used to, and they disappear after 10 seconds. </w:t>
+      </w:r>
+      <w:proofErr w:type="spellStart"/>
+      <w:r>
+        <w:t>Inherets</w:t>
+      </w:r>
+      <w:proofErr w:type="spellEnd"/>
+      <w:r>
+        <w:t xml:space="preserve"> all familiar bonuses.</w:t>
       </w:r>
     </w:p>
     <w:p>
@@ -3398,7 +4047,15 @@
         <w:spacing w:after="0"/>
       </w:pPr>
       <w:r>
-        <w:t>Familiars do an effect similar to that charged cord in Isaac.</w:t>
+        <w:t xml:space="preserve">Familiars do an effect </w:t>
+      </w:r>
+      <w:proofErr w:type="gramStart"/>
+      <w:r>
+        <w:t>similar to</w:t>
+      </w:r>
+      <w:proofErr w:type="gramEnd"/>
+      <w:r>
+        <w:t xml:space="preserve"> that charged cord in Isaac.</w:t>
       </w:r>
     </w:p>
     <w:p>
@@ -3500,11 +4157,7 @@
         <w:t xml:space="preserve">Spawns a soccer ball on the map. When close to the ball your fire button causes you to kick the ball in the direction vector from you to the ball (shows this vector when you’re near it). The ball flies forward, giving enemies it hits the knock script and bouncing off walls and the like. </w:t>
       </w:r>
       <w:r>
-        <w:t xml:space="preserve">Using your dodge ability, at least 10 seconds after you last kicked it, teleports it back to </w:t>
-      </w:r>
-      <w:r>
-        <w:lastRenderedPageBreak/>
-        <w:t>you. Stacks increase the velocity at which you kick it.</w:t>
+        <w:t>Using your dodge ability, at least 10 seconds after you last kicked it, teleports it back to you. Stacks increase the velocity at which you kick it.</w:t>
       </w:r>
       <w:r>
         <w:t xml:space="preserve"> (</w:t>
@@ -3515,20 +4168,35 @@
           <w:color w:val="E0E1E5"/>
           <w:shd w:val="clear" w:color="auto" w:fill="313338"/>
         </w:rPr>
-        <w:t>Could maybe make it deal more damage/explosive damage the more times you kick it within a certain timeframe to encourage you to always be chasing after the ball, and if you manage to kick it off enemies enough times quickly it just causes a big nuclear explosion) &lt;- mesh idea that goes hard</w:t>
-      </w:r>
-    </w:p>
-    <w:p>
-      <w:pPr>
-        <w:pStyle w:val="ListParagraph"/>
-        <w:numPr>
-          <w:ilvl w:val="0"/>
-          <w:numId w:val="4"/>
-        </w:numPr>
-        <w:spacing w:after="0"/>
-      </w:pPr>
-      <w:r>
-        <w:t xml:space="preserve">Marcelageloo </w:t>
+        <w:t xml:space="preserve">Could maybe make it deal more damage/explosive damage the more times you kick it within a certain timeframe to encourage you to always be chasing after the ball, and if you manage to kick it off enemies enough times quickly it just causes a big nuclear explosion) &lt;- mesh idea that goes </w:t>
+      </w:r>
+      <w:proofErr w:type="gramStart"/>
+      <w:r>
+        <w:rPr>
+          <w:rFonts w:ascii="Noto Sans" w:hAnsi="Noto Sans" w:cs="Noto Sans"/>
+          <w:color w:val="E0E1E5"/>
+          <w:shd w:val="clear" w:color="auto" w:fill="313338"/>
+        </w:rPr>
+        <w:t>hard</w:t>
+      </w:r>
+      <w:proofErr w:type="gramEnd"/>
+    </w:p>
+    <w:p>
+      <w:pPr>
+        <w:pStyle w:val="ListParagraph"/>
+        <w:numPr>
+          <w:ilvl w:val="0"/>
+          <w:numId w:val="4"/>
+        </w:numPr>
+        <w:spacing w:after="0"/>
+      </w:pPr>
+      <w:proofErr w:type="spellStart"/>
+      <w:r>
+        <w:t>Marcelageloo</w:t>
+      </w:r>
+      <w:proofErr w:type="spellEnd"/>
+      <w:r>
+        <w:t xml:space="preserve"> </w:t>
       </w:r>
       <w:r>
         <w:t>–</w:t>
@@ -3543,7 +4211,15 @@
         <w:t>45 seconds or so</w:t>
       </w:r>
       <w:r>
-        <w:t xml:space="preserve">, summons a Marcelageloo, with a visual radius around it. When you’re in the radius, the letter M appears above his head. </w:t>
+        <w:t xml:space="preserve">, summons a </w:t>
+      </w:r>
+      <w:proofErr w:type="spellStart"/>
+      <w:r>
+        <w:t>Marcelageloo</w:t>
+      </w:r>
+      <w:proofErr w:type="spellEnd"/>
+      <w:r>
+        <w:t xml:space="preserve">, with a visual radius around it. When you’re in the radius, the letter M appears above his head. </w:t>
       </w:r>
       <w:r>
         <w:t>Pressing M spawns an A</w:t>
@@ -3555,13 +4231,30 @@
         <w:t xml:space="preserve"> – this repeats until you</w:t>
       </w:r>
       <w:r>
-        <w:t xml:space="preserve"> spell out Marcelageloo</w:t>
-      </w:r>
+        <w:t xml:space="preserve"> spell out </w:t>
+      </w:r>
+      <w:proofErr w:type="spellStart"/>
+      <w:r>
+        <w:t>Marcelageloo</w:t>
+      </w:r>
+      <w:proofErr w:type="spellEnd"/>
       <w:r>
         <w:t>, with the letters starting to shake</w:t>
       </w:r>
       <w:r>
-        <w:t>. His eyes glow red for half a second, and the screen goes completely black (aside from the Boberman himself) and all audio cuts out</w:t>
+        <w:t xml:space="preserve">. His eyes glow red for half a second, and the screen goes completely black </w:t>
+      </w:r>
+      <w:r>
+        <w:lastRenderedPageBreak/>
+        <w:t xml:space="preserve">(aside from the </w:t>
+      </w:r>
+      <w:proofErr w:type="spellStart"/>
+      <w:r>
+        <w:t>Boberman</w:t>
+      </w:r>
+      <w:proofErr w:type="spellEnd"/>
+      <w:r>
+        <w:t xml:space="preserve"> himself) and all audio cuts out</w:t>
       </w:r>
       <w:r>
         <w:t>, bar from a very short static noise</w:t>
@@ -3591,7 +4284,15 @@
         <w:t>Initially the radius</w:t>
       </w:r>
       <w:r>
-        <w:t xml:space="preserve"> is fairly small, the radius increases with stacks.</w:t>
+        <w:t xml:space="preserve"> is </w:t>
+      </w:r>
+      <w:proofErr w:type="gramStart"/>
+      <w:r>
+        <w:t>fairly small</w:t>
+      </w:r>
+      <w:proofErr w:type="gramEnd"/>
+      <w:r>
+        <w:t>, the radius increases with stacks.</w:t>
       </w:r>
       <w:r>
         <w:t xml:space="preserve"> Obviously requires </w:t>
@@ -3623,7 +4324,15 @@
         <w:spacing w:after="0"/>
       </w:pPr>
       <w:r>
-        <w:t xml:space="preserve">When you pick it up, it selects a trigger and effect. Each trigger and effect has a certain cost associated with it. If the cost of the trigger is below </w:t>
+        <w:t xml:space="preserve">When you pick it up, it selects a trigger and effect. Each trigger and effect </w:t>
+      </w:r>
+      <w:proofErr w:type="gramStart"/>
+      <w:r>
+        <w:t>has</w:t>
+      </w:r>
+      <w:proofErr w:type="gramEnd"/>
+      <w:r>
+        <w:t xml:space="preserve"> a certain cost associated with it. If the cost of the trigger is below </w:t>
       </w:r>
       <w:r>
         <w:t>50</w:t>
@@ -3701,7 +4410,15 @@
         <w:t>, the item is guaranteed not to roll ‘on round end’</w:t>
       </w:r>
       <w:r>
-        <w:t xml:space="preserve"> cos that would be fuckin shit wouldn’t it?</w:t>
+        <w:t xml:space="preserve"> cos that would be fuckin </w:t>
+      </w:r>
+      <w:proofErr w:type="gramStart"/>
+      <w:r>
+        <w:t>shit</w:t>
+      </w:r>
+      <w:proofErr w:type="gramEnd"/>
+      <w:r>
+        <w:t xml:space="preserve"> wouldn’t it?</w:t>
       </w:r>
     </w:p>
     <w:p>
@@ -3877,8 +4594,13 @@
         </w:numPr>
         <w:spacing w:after="0"/>
       </w:pPr>
-      <w:r>
-        <w:t>Marcelageloo effect.</w:t>
+      <w:proofErr w:type="spellStart"/>
+      <w:r>
+        <w:t>Marcelageloo</w:t>
+      </w:r>
+      <w:proofErr w:type="spellEnd"/>
+      <w:r>
+        <w:t xml:space="preserve"> effect.</w:t>
       </w:r>
       <w:r>
         <w:t xml:space="preserve"> (40)</w:t>
@@ -3969,7 +4691,15 @@
         <w:t xml:space="preserve">Get invincibility equal to </w:t>
       </w:r>
       <w:r>
-        <w:t xml:space="preserve">20% of your damage stat (i.e. with 50 damage you get 10 seconds). </w:t>
+        <w:t>20% of your damage stat (</w:t>
+      </w:r>
+      <w:proofErr w:type="gramStart"/>
+      <w:r>
+        <w:t>i.e.</w:t>
+      </w:r>
+      <w:proofErr w:type="gramEnd"/>
+      <w:r>
+        <w:t xml:space="preserve"> with 50 damage you get 10 seconds). </w:t>
       </w:r>
       <w:r>
         <w:t>(</w:t>
@@ -4136,20 +4866,112 @@
         <w:spacing w:after="0"/>
       </w:pPr>
       <w:r>
+        <w:t xml:space="preserve">Receive </w:t>
+      </w:r>
+      <w:r>
+        <w:t>two</w:t>
+      </w:r>
+      <w:r>
+        <w:t xml:space="preserve"> cop</w:t>
+      </w:r>
+      <w:r>
+        <w:t>ies</w:t>
+      </w:r>
+      <w:r>
+        <w:t xml:space="preserve"> of the next item you pick up</w:t>
+      </w:r>
+      <w:r>
+        <w:t xml:space="preserve">. </w:t>
+      </w:r>
+    </w:p>
+    <w:p>
+      <w:pPr>
+        <w:spacing w:after="0"/>
+      </w:pPr>
+    </w:p>
+    <w:p>
+      <w:pPr>
+        <w:spacing w:after="0"/>
+      </w:pPr>
+      <w:r>
+        <w:t>Alt RMBs:</w:t>
+      </w:r>
+    </w:p>
+    <w:p>
+      <w:pPr>
+        <w:pStyle w:val="ListParagraph"/>
+        <w:numPr>
+          <w:ilvl w:val="0"/>
+          <w:numId w:val="4"/>
+        </w:numPr>
+        <w:spacing w:after="0"/>
+      </w:pPr>
+      <w:r>
+        <w:t xml:space="preserve">Parry </w:t>
+      </w:r>
+      <w:r>
+        <w:t>– spawns a hitbox directly in front of the player</w:t>
+      </w:r>
+      <w:r>
+        <w:t xml:space="preserve">, and if any bullets or enemies </w:t>
+      </w:r>
+      <w:r>
+        <w:t>are in the hitbox, deals 75 damage to nearby enemies and deletes all nearby enemy projectiles. Successful parries make you invincible</w:t>
+      </w:r>
+      <w:r>
+        <w:t xml:space="preserve"> and get guaranteed crits</w:t>
+      </w:r>
+      <w:r>
+        <w:t xml:space="preserve"> for 1 second.</w:t>
+      </w:r>
+    </w:p>
+    <w:p>
+      <w:pPr>
+        <w:spacing w:after="0"/>
+      </w:pPr>
+    </w:p>
+    <w:p>
+      <w:pPr>
+        <w:spacing w:after="0"/>
+      </w:pPr>
+      <w:r>
+        <w:t>Weapons:</w:t>
+      </w:r>
+    </w:p>
+    <w:p>
+      <w:pPr>
+        <w:pStyle w:val="ListParagraph"/>
+        <w:numPr>
+          <w:ilvl w:val="0"/>
+          <w:numId w:val="4"/>
+        </w:numPr>
+        <w:spacing w:after="0"/>
+      </w:pPr>
+      <w:r>
+        <w:t>Big ball thing: Low fire rate, low shot speed, but 3x damage</w:t>
+      </w:r>
+      <w:r>
+        <w:t>. Infinitely pierces enemies.</w:t>
+      </w:r>
+      <w:r>
+        <w:t xml:space="preserve"> Bounces once by default.</w:t>
+      </w:r>
+    </w:p>
+    <w:p>
+      <w:pPr>
+        <w:pStyle w:val="ListParagraph"/>
+        <w:numPr>
+          <w:ilvl w:val="0"/>
+          <w:numId w:val="4"/>
+        </w:numPr>
+        <w:spacing w:after="0"/>
+      </w:pPr>
+      <w:r>
         <w:lastRenderedPageBreak/>
-        <w:t xml:space="preserve">Receive </w:t>
-      </w:r>
-      <w:r>
-        <w:t>two</w:t>
-      </w:r>
-      <w:r>
-        <w:t xml:space="preserve"> cop</w:t>
-      </w:r>
-      <w:r>
-        <w:t>ies</w:t>
-      </w:r>
-      <w:r>
-        <w:t xml:space="preserve"> of the next item you pick up</w:t>
+        <w:t>Whip: Decent range, lower damage, higher fire rate.</w:t>
+      </w:r>
+      <w:r>
+        <w:t xml:space="preserve"> Destroys bullets</w:t>
       </w:r>
       <w:r>
         <w:t xml:space="preserve">. </w:t>
@@ -4165,98 +4987,6 @@
         <w:spacing w:after="0"/>
       </w:pPr>
       <w:r>
-        <w:t>Alt RMBs:</w:t>
-      </w:r>
-    </w:p>
-    <w:p>
-      <w:pPr>
-        <w:pStyle w:val="ListParagraph"/>
-        <w:numPr>
-          <w:ilvl w:val="0"/>
-          <w:numId w:val="4"/>
-        </w:numPr>
-        <w:spacing w:after="0"/>
-      </w:pPr>
-      <w:r>
-        <w:t xml:space="preserve">Parry </w:t>
-      </w:r>
-      <w:r>
-        <w:t>– spawns a hitbox directly in front of the player</w:t>
-      </w:r>
-      <w:r>
-        <w:t xml:space="preserve">, and if any bullets or enemies </w:t>
-      </w:r>
-      <w:r>
-        <w:t>are in the hitbox, deals 75 damage to nearby enemies and deletes all nearby enemy projectiles. Successful parries make you invincible</w:t>
-      </w:r>
-      <w:r>
-        <w:t xml:space="preserve"> and get guaranteed crits</w:t>
-      </w:r>
-      <w:r>
-        <w:t xml:space="preserve"> for 1 second.</w:t>
-      </w:r>
-    </w:p>
-    <w:p>
-      <w:pPr>
-        <w:spacing w:after="0"/>
-      </w:pPr>
-    </w:p>
-    <w:p>
-      <w:pPr>
-        <w:spacing w:after="0"/>
-      </w:pPr>
-      <w:r>
-        <w:t>Weapons:</w:t>
-      </w:r>
-    </w:p>
-    <w:p>
-      <w:pPr>
-        <w:pStyle w:val="ListParagraph"/>
-        <w:numPr>
-          <w:ilvl w:val="0"/>
-          <w:numId w:val="4"/>
-        </w:numPr>
-        <w:spacing w:after="0"/>
-      </w:pPr>
-      <w:r>
-        <w:t>Big ball thing: Low fire rate, low shot speed, but 3x damage</w:t>
-      </w:r>
-      <w:r>
-        <w:t>. Infinitely pierces enemies.</w:t>
-      </w:r>
-      <w:r>
-        <w:t xml:space="preserve"> Bounces once by default.</w:t>
-      </w:r>
-    </w:p>
-    <w:p>
-      <w:pPr>
-        <w:pStyle w:val="ListParagraph"/>
-        <w:numPr>
-          <w:ilvl w:val="0"/>
-          <w:numId w:val="4"/>
-        </w:numPr>
-        <w:spacing w:after="0"/>
-      </w:pPr>
-      <w:r>
-        <w:t>Whip: Decent range, lower damage, higher fire rate.</w:t>
-      </w:r>
-      <w:r>
-        <w:t xml:space="preserve"> Destroys bullets</w:t>
-      </w:r>
-      <w:r>
-        <w:t xml:space="preserve">. </w:t>
-      </w:r>
-    </w:p>
-    <w:p>
-      <w:pPr>
-        <w:spacing w:after="0"/>
-      </w:pPr>
-    </w:p>
-    <w:p>
-      <w:pPr>
-        <w:spacing w:after="0"/>
-      </w:pPr>
-      <w:r>
         <w:t>Active items:</w:t>
       </w:r>
     </w:p>
@@ -4302,7 +5032,23 @@
         <w:spacing w:after="0"/>
       </w:pPr>
       <w:r>
-        <w:t>60 second cooldown, summon a Trin familiar for 20 seconds that runs around, shooting and stabbing enemies. During this time, if you walk into him you pick him up and can throw him at enemies.</w:t>
+        <w:t xml:space="preserve">60 second cooldown, summon a </w:t>
+      </w:r>
+      <w:proofErr w:type="spellStart"/>
+      <w:r>
+        <w:t>Trin</w:t>
+      </w:r>
+      <w:proofErr w:type="spellEnd"/>
+      <w:r>
+        <w:t xml:space="preserve"> familiar for 20 seconds that runs around, shooting and stabbing enemies. During this time, if you walk into </w:t>
+      </w:r>
+      <w:proofErr w:type="gramStart"/>
+      <w:r>
+        <w:t>him</w:t>
+      </w:r>
+      <w:proofErr w:type="gramEnd"/>
+      <w:r>
+        <w:t xml:space="preserve"> you pick him up and can throw him at enemies.</w:t>
       </w:r>
     </w:p>
     <w:p>
@@ -4323,58 +5069,191 @@
         <w:spacing w:after="0"/>
       </w:pPr>
       <w:r>
-        <w:t xml:space="preserve">I like the idea of enemies having a tiny chance to drop a card (tarot card, maybe?), and from then on every game you play it draws 3 of the cards you’ve collected and you can choose one that adds a little spice to the run. If a card drops during a run you can choose to activate it then and there as well. I think they should be net positive but give some interesting downside. Cards should also have a weight assigned to them so some are less likely to spawn than others, which could make for some fun when you’re offered a very rare card. A wild card that has a randomised effect would also be fun. </w:t>
-      </w:r>
-    </w:p>
-    <w:p>
-      <w:pPr>
-        <w:spacing w:after="0"/>
-      </w:pPr>
-    </w:p>
-    <w:p>
-      <w:pPr>
-        <w:spacing w:after="0"/>
-      </w:pPr>
-      <w:r>
-        <w:t>At the end of each run, the total xp you got can be spent in a little store to unlock permanent upgrades, like more HP drops and 20 minute till dawn-esque rune upgrades. Every 5 upgrades you unlock gets you a new weapon (should be in a set order, i.e. you start with the pistol, after 5 upgrades you get a shotgun, a further 5 gets you another thing, etc.). Having a little skill tree could also be fun and lead to some pog moments when you unlock the ‘omega upgrades’.</w:t>
-      </w:r>
-    </w:p>
-    <w:p>
-      <w:pPr>
-        <w:spacing w:after="0"/>
-      </w:pPr>
-    </w:p>
-    <w:p>
-      <w:pPr>
-        <w:spacing w:after="0"/>
-      </w:pPr>
-      <w:r>
-        <w:t xml:space="preserve">The structure of the game should be kinda RoR-esque, i.e. you start in one area, then go to another, then to another, with the last thing you do in each area be fighting a miniboss. Maybe 5-10 waves </w:t>
+        <w:t xml:space="preserve">I like the idea of enemies having a tiny chance to drop a card (tarot card, maybe?), and from then </w:t>
+      </w:r>
+      <w:proofErr w:type="gramStart"/>
+      <w:r>
+        <w:t>on</w:t>
+      </w:r>
+      <w:proofErr w:type="gramEnd"/>
+      <w:r>
+        <w:t xml:space="preserve"> every game you play it draws 3 of the cards you’ve collected and you can choose one that adds a little spice to the run. If a card drops during a </w:t>
+      </w:r>
+      <w:proofErr w:type="gramStart"/>
+      <w:r>
+        <w:t>run</w:t>
+      </w:r>
+      <w:proofErr w:type="gramEnd"/>
+      <w:r>
+        <w:t xml:space="preserve"> you can choose to activate it then and there as well. I think they should be net positive but give some interesting downside. Cards should also have a weight assigned to them so some are less likely to spawn than others, which could make for some fun when you’re offered a very rare card. A wild card that has a randomised effect would also be fun. </w:t>
+      </w:r>
+    </w:p>
+    <w:p>
+      <w:pPr>
+        <w:spacing w:after="0"/>
+      </w:pPr>
+    </w:p>
+    <w:p>
+      <w:pPr>
+        <w:spacing w:after="0"/>
+      </w:pPr>
+      <w:r>
+        <w:t xml:space="preserve">At the end of each run, the total </w:t>
+      </w:r>
+      <w:proofErr w:type="spellStart"/>
+      <w:r>
+        <w:t>xp</w:t>
+      </w:r>
+      <w:proofErr w:type="spellEnd"/>
+      <w:r>
+        <w:t xml:space="preserve"> you got can be spent in a little store to unlock permanent upgrades, like more HP drops and 20 </w:t>
+      </w:r>
+      <w:proofErr w:type="gramStart"/>
+      <w:r>
+        <w:t>minute</w:t>
+      </w:r>
+      <w:proofErr w:type="gramEnd"/>
+      <w:r>
+        <w:t xml:space="preserve"> till dawn-</w:t>
+      </w:r>
+      <w:proofErr w:type="spellStart"/>
+      <w:r>
+        <w:t>esque</w:t>
+      </w:r>
+      <w:proofErr w:type="spellEnd"/>
+      <w:r>
+        <w:t xml:space="preserve"> rune upgrades. Every 5 upgrades you unlock gets you a new weapon (should be in a set order, </w:t>
+      </w:r>
+      <w:proofErr w:type="gramStart"/>
+      <w:r>
+        <w:t>i.e.</w:t>
+      </w:r>
+      <w:proofErr w:type="gramEnd"/>
+      <w:r>
+        <w:t xml:space="preserve"> you start with the pistol, after 5 upgrades you get a shotgun, a further 5 gets you another thing, etc.). Having a little skill tree could also be fun and lead to some </w:t>
+      </w:r>
+      <w:proofErr w:type="spellStart"/>
+      <w:r>
+        <w:t>pog</w:t>
+      </w:r>
+      <w:proofErr w:type="spellEnd"/>
+      <w:r>
+        <w:t xml:space="preserve"> moments when you unlock the ‘omega </w:t>
+      </w:r>
+      <w:proofErr w:type="gramStart"/>
+      <w:r>
+        <w:t>upgrades’</w:t>
+      </w:r>
+      <w:proofErr w:type="gramEnd"/>
+      <w:r>
+        <w:t>.</w:t>
+      </w:r>
+    </w:p>
+    <w:p>
+      <w:pPr>
+        <w:spacing w:after="0"/>
+      </w:pPr>
+    </w:p>
+    <w:p>
+      <w:pPr>
+        <w:spacing w:after="0"/>
+      </w:pPr>
+      <w:r>
+        <w:t xml:space="preserve">The structure of the game should be </w:t>
+      </w:r>
+      <w:proofErr w:type="spellStart"/>
+      <w:r>
+        <w:t>kinda</w:t>
+      </w:r>
+      <w:proofErr w:type="spellEnd"/>
+      <w:r>
+        <w:t xml:space="preserve"> </w:t>
+      </w:r>
+      <w:proofErr w:type="spellStart"/>
+      <w:r>
+        <w:t>RoR-esque</w:t>
+      </w:r>
+      <w:proofErr w:type="spellEnd"/>
+      <w:r>
+        <w:t xml:space="preserve">, </w:t>
+      </w:r>
+      <w:proofErr w:type="gramStart"/>
+      <w:r>
+        <w:t>i.e.</w:t>
+      </w:r>
+      <w:proofErr w:type="gramEnd"/>
+      <w:r>
+        <w:t xml:space="preserve"> you start in one area, then go to another, then to another, with the last thing you do in each area be fighting a </w:t>
+      </w:r>
+      <w:proofErr w:type="spellStart"/>
+      <w:r>
+        <w:t>miniboss</w:t>
+      </w:r>
+      <w:proofErr w:type="spellEnd"/>
+      <w:r>
+        <w:t xml:space="preserve">. Maybe 5-10 waves </w:t>
       </w:r>
       <w:r>
         <w:t xml:space="preserve">per area </w:t>
       </w:r>
       <w:r>
-        <w:t xml:space="preserve">would be funny. Possibly a lil slay the spire-esque route progression could be fun. Areas don’t need to be unique, but could be kinda randomly generated, like it generates a list of 5 enemy types to use, a particular sprite sheet to use, a particular palette swap setting thing, and chooses between one of the maps. </w:t>
-      </w:r>
-    </w:p>
-    <w:p>
-      <w:pPr>
-        <w:spacing w:after="0"/>
-      </w:pPr>
-    </w:p>
-    <w:p>
-      <w:pPr>
-        <w:spacing w:after="0"/>
-      </w:pPr>
-      <w:r>
-        <w:t>I love that sense that I used to get from the old Star Wars DS games of there being secret doors and the like I could see were there but didn’t know how to access – this could be very fun to recreate, with very rare locked red doors in maps that can only be unlocked with a certain, very lategame key item meta unlock</w:t>
+        <w:t xml:space="preserve">would be funny. Possibly a </w:t>
+      </w:r>
+      <w:proofErr w:type="spellStart"/>
+      <w:r>
+        <w:t>lil</w:t>
+      </w:r>
+      <w:proofErr w:type="spellEnd"/>
+      <w:r>
+        <w:t xml:space="preserve"> slay the spire-</w:t>
+      </w:r>
+      <w:proofErr w:type="spellStart"/>
+      <w:r>
+        <w:t>esque</w:t>
+      </w:r>
+      <w:proofErr w:type="spellEnd"/>
+      <w:r>
+        <w:t xml:space="preserve"> route progression could be fun. Areas don’t need to be unique, but could be </w:t>
+      </w:r>
+      <w:proofErr w:type="spellStart"/>
+      <w:r>
+        <w:t>kinda</w:t>
+      </w:r>
+      <w:proofErr w:type="spellEnd"/>
+      <w:r>
+        <w:t xml:space="preserve"> randomly generated, like it generates a list of 5 enemy types to use, a particular sprite sheet to use, a particular palette swap setting thing, and chooses between one of the maps. </w:t>
+      </w:r>
+    </w:p>
+    <w:p>
+      <w:pPr>
+        <w:spacing w:after="0"/>
+      </w:pPr>
+    </w:p>
+    <w:p>
+      <w:pPr>
+        <w:spacing w:after="0"/>
+      </w:pPr>
+      <w:r>
+        <w:t xml:space="preserve">I love that sense that I used to get from the old Star Wars DS games of there being secret doors and the like I could see were there but didn’t know how to access – this could be very fun to recreate, with very rare locked red doors in maps that can only be unlocked with a certain, very </w:t>
+      </w:r>
+      <w:proofErr w:type="spellStart"/>
+      <w:r>
+        <w:t>lategame</w:t>
+      </w:r>
+      <w:proofErr w:type="spellEnd"/>
+      <w:r>
+        <w:t xml:space="preserve"> key item meta unlock</w:t>
       </w:r>
       <w:r>
         <w:t xml:space="preserve">, that are, until that point, very mysterious. </w:t>
       </w:r>
-      <w:r>
-        <w:t xml:space="preserve">Obviously there would need to be something to go behind </w:t>
+      <w:proofErr w:type="gramStart"/>
+      <w:r>
+        <w:t>Obviously</w:t>
+      </w:r>
+      <w:proofErr w:type="gramEnd"/>
+      <w:r>
+        <w:t xml:space="preserve"> there would need to be something to go behind </w:t>
       </w:r>
       <w:r>
         <w:t>them in order for that to not be a scam</w:t>

</xml_diff>

<commit_message>
Input shtuff and new status system
Status system completely reworked. Now to apply a status effect, there's a method to call in Statuses with arguments statusType (the type of status, corresponding to STATUSES enum), damageAmt (for any statuses that do shit based on an input damage amount, only poison ATM), and objectResponsible (the object responsible for causing the status). Icons are made much more general now (good thing). Fixed soy and damage buff items. Daggers inheret your items now. Input shit is kiiiiinda done (controller support works apart from aiming for some reason).
</commit_message>
<xml_diff>
--- a/Shit to do for vampire marty.docx
+++ b/Shit to do for vampire marty.docx
@@ -1400,8 +1400,13 @@
     <w:p/>
     <w:p/>
     <w:p>
-      <w:r>
-        <w:t>So at the moment I kind of see it as a cross between 20 minutes till dawn (top-down shooter, item-based progression), Risk of Rain (level progression, item-based progression</w:t>
+      <w:proofErr w:type="gramStart"/>
+      <w:r>
+        <w:t>So</w:t>
+      </w:r>
+      <w:proofErr w:type="gramEnd"/>
+      <w:r>
+        <w:t xml:space="preserve"> at the moment I kind of see it as a cross between 20 minutes till dawn (top-down shooter, item-based progression), Risk of Rain (level progression, item-based progression</w:t>
       </w:r>
       <w:r>
         <w:t>, items stack indefinitely</w:t>
@@ -1444,6 +1449,33 @@
     </w:p>
     <w:p>
       <w:pPr>
+        <w:pStyle w:val="ListParagraph"/>
+        <w:numPr>
+          <w:ilvl w:val="0"/>
+          <w:numId w:val="15"/>
+        </w:numPr>
+      </w:pPr>
+      <w:r>
+        <w:t xml:space="preserve">Erm get </w:t>
+      </w:r>
+      <w:proofErr w:type="spellStart"/>
+      <w:r>
+        <w:t>co op</w:t>
+      </w:r>
+      <w:proofErr w:type="spellEnd"/>
+      <w:r>
+        <w:t xml:space="preserve"> working </w:t>
+      </w:r>
+      <w:proofErr w:type="spellStart"/>
+      <w:proofErr w:type="gramStart"/>
+      <w:r>
+        <w:t>xdxd</w:t>
+      </w:r>
+      <w:proofErr w:type="spellEnd"/>
+      <w:proofErr w:type="gramEnd"/>
+    </w:p>
+    <w:p>
+      <w:pPr>
         <w:pStyle w:val="Heading2"/>
       </w:pPr>
       <w:bookmarkStart w:id="3" w:name="_Toc133447029"/>
@@ -1453,95 +1485,404 @@
       <w:bookmarkEnd w:id="3"/>
     </w:p>
     <w:p>
-      <w:pPr>
-        <w:pStyle w:val="ListParagraph"/>
-        <w:numPr>
-          <w:ilvl w:val="0"/>
-          <w:numId w:val="14"/>
-        </w:numPr>
-      </w:pPr>
-      <w:r>
-        <w:t xml:space="preserve">Kinda following on from that, I think it would make sense for all bullets the player shoots to </w:t>
+      <w:r>
+        <w:t>Systems/whatever to rework</w:t>
+      </w:r>
+      <w:r>
+        <w:t xml:space="preserve"> because I did them when I was stupid</w:t>
+      </w:r>
+      <w:r>
+        <w:t>:</w:t>
+      </w:r>
+    </w:p>
+    <w:p>
+      <w:pPr>
+        <w:pStyle w:val="ListParagraph"/>
+        <w:numPr>
+          <w:ilvl w:val="0"/>
+          <w:numId w:val="16"/>
+        </w:numPr>
+      </w:pPr>
+      <w:r>
+        <w:t>Status system</w:t>
+      </w:r>
+      <w:r>
+        <w:t xml:space="preserve"> (including icons)</w:t>
+      </w:r>
+    </w:p>
+    <w:p>
+      <w:pPr>
+        <w:pStyle w:val="ListParagraph"/>
+        <w:numPr>
+          <w:ilvl w:val="1"/>
+          <w:numId w:val="16"/>
+        </w:numPr>
+      </w:pPr>
+      <w:r>
+        <w:t xml:space="preserve">Think most of how the statuses themselves actually work </w:t>
+      </w:r>
+      <w:proofErr w:type="gramStart"/>
+      <w:r>
+        <w:t>are</w:t>
+      </w:r>
+      <w:proofErr w:type="gramEnd"/>
+      <w:r>
+        <w:t xml:space="preserve"> pretty solid as they are</w:t>
+      </w:r>
+      <w:r>
+        <w:t xml:space="preserve"> – probably just comment it </w:t>
+      </w:r>
+      <w:r>
+        <w:t>properly and she’ll be right.</w:t>
+      </w:r>
+    </w:p>
+    <w:p>
+      <w:pPr>
+        <w:pStyle w:val="ListParagraph"/>
+        <w:numPr>
+          <w:ilvl w:val="1"/>
+          <w:numId w:val="16"/>
+        </w:numPr>
+      </w:pPr>
+      <w:r>
+        <w:t xml:space="preserve">The slow status is </w:t>
+      </w:r>
+      <w:r>
+        <w:t>dealt with in the movement script</w:t>
+      </w:r>
+      <w:r>
+        <w:t xml:space="preserve">, so </w:t>
       </w:r>
       <w:proofErr w:type="spellStart"/>
       <w:r>
-        <w:t>inheret</w:t>
+        <w:t>ya</w:t>
       </w:r>
       <w:proofErr w:type="spellEnd"/>
       <w:r>
-        <w:t xml:space="preserve"> their effects. I think the only case of this not occurring atm is with the dagger throw, </w:t>
-      </w:r>
-      <w:r>
-        <w:t xml:space="preserve">but yeah, </w:t>
+        <w:t xml:space="preserve"> know, move it </w:t>
+      </w:r>
+      <w:r>
+        <w:t xml:space="preserve">to </w:t>
+      </w:r>
+      <w:r>
+        <w:t>status.</w:t>
+      </w:r>
+    </w:p>
+    <w:p>
+      <w:pPr>
+        <w:pStyle w:val="ListParagraph"/>
+        <w:numPr>
+          <w:ilvl w:val="1"/>
+          <w:numId w:val="16"/>
+        </w:numPr>
+      </w:pPr>
+      <w:r>
+        <w:t>The icon system is truly horrible how</w:t>
+      </w:r>
+      <w:r>
+        <w:t>ever… Possible methodology:</w:t>
+      </w:r>
+    </w:p>
+    <w:p>
+      <w:pPr>
+        <w:pStyle w:val="ListParagraph"/>
+        <w:numPr>
+          <w:ilvl w:val="2"/>
+          <w:numId w:val="16"/>
+        </w:numPr>
+      </w:pPr>
+      <w:r>
+        <w:t xml:space="preserve">In the status script, possibly have an int list called like </w:t>
       </w:r>
       <w:proofErr w:type="spellStart"/>
       <w:r>
-        <w:t>any thing</w:t>
+        <w:t>statusOrders</w:t>
       </w:r>
       <w:proofErr w:type="spellEnd"/>
       <w:r>
-        <w:t xml:space="preserve"> like this in the future should </w:t>
+        <w:t xml:space="preserve"> or </w:t>
       </w:r>
       <w:proofErr w:type="spellStart"/>
       <w:r>
-        <w:t>inheret</w:t>
+        <w:t>sth</w:t>
       </w:r>
       <w:proofErr w:type="spellEnd"/>
       <w:r>
-        <w:t xml:space="preserve"> your effects.</w:t>
-      </w:r>
-      <w:r>
-        <w:t xml:space="preserve"> As such, I think damage ups should work differently</w:t>
-      </w:r>
-      <w:r>
-        <w:t xml:space="preserve">; instead of there being a bunch of </w:t>
-      </w:r>
-      <w:r>
-        <w:t xml:space="preserve">damage </w:t>
+        <w:t xml:space="preserve">. </w:t>
+      </w:r>
+      <w:r>
+        <w:t xml:space="preserve">It starts empty, but every time a </w:t>
+      </w:r>
+      <w:r>
+        <w:t xml:space="preserve">status is added </w:t>
+      </w:r>
+      <w:r>
+        <w:t xml:space="preserve">it adds a new </w:t>
+      </w:r>
+      <w:r>
+        <w:t>entry in the list corresponding to the status</w:t>
+      </w:r>
+      <w:r>
+        <w:t>, plus</w:t>
+      </w:r>
+      <w:r>
+        <w:t xml:space="preserve"> spawns </w:t>
+      </w:r>
+      <w:r>
+        <w:t xml:space="preserve">the corresponding status icon. </w:t>
+      </w:r>
+      <w:r>
+        <w:t xml:space="preserve">Every </w:t>
       </w:r>
       <w:proofErr w:type="spellStart"/>
       <w:r>
-        <w:t>mults</w:t>
+        <w:t>fixedupdate</w:t>
       </w:r>
       <w:proofErr w:type="spellEnd"/>
       <w:r>
-        <w:t xml:space="preserve">/adds, if everything’s just a damage </w:t>
+        <w:t>, the spawned icons</w:t>
+      </w:r>
+      <w:r>
+        <w:t xml:space="preserve"> check where the corresponding entry exists in </w:t>
       </w:r>
       <w:proofErr w:type="spellStart"/>
       <w:r>
-        <w:t>mult</w:t>
+        <w:t>statusOrders</w:t>
       </w:r>
       <w:proofErr w:type="spellEnd"/>
       <w:r>
-        <w:t xml:space="preserve"> that would work better and be simpler, and in the case of dagger throw and the like, wouldn’t just make them scale ridiculously with base damage increases.</w:t>
-      </w:r>
-    </w:p>
-    <w:p>
-      <w:pPr>
-        <w:pStyle w:val="ListParagraph"/>
-        <w:numPr>
-          <w:ilvl w:val="0"/>
-          <w:numId w:val="14"/>
-        </w:numPr>
-      </w:pPr>
-      <w:r>
-        <w:t xml:space="preserve">Potential idea: In a script on each living object, should have a method specifically for calculating dice rolls. This way we don't have to infinitely have the same code for rolling on hits and the like, and stuff like applying bonus bleed stacks if the chance is high enough can be </w:t>
+        <w:t>, if it’s null, destroy it, else position it where it should be.</w:t>
+      </w:r>
+    </w:p>
+    <w:p>
+      <w:pPr>
+        <w:pStyle w:val="ListParagraph"/>
+        <w:numPr>
+          <w:ilvl w:val="2"/>
+          <w:numId w:val="16"/>
+        </w:numPr>
+      </w:pPr>
+      <w:r>
+        <w:t xml:space="preserve">Every time a new status is added it’s added on to the end of the </w:t>
       </w:r>
       <w:proofErr w:type="spellStart"/>
       <w:r>
-        <w:t>ubiquitised</w:t>
+        <w:t>statusOrders</w:t>
       </w:r>
       <w:proofErr w:type="spellEnd"/>
       <w:r>
-        <w:t xml:space="preserve"> between items. Actually maybe what it should do is be like one of those weird return int things if </w:t>
+        <w:t xml:space="preserve"> </w:t>
+      </w:r>
+      <w:r>
+        <w:t>list.</w:t>
+      </w:r>
+      <w:r>
+        <w:t xml:space="preserve"> </w:t>
+      </w:r>
+    </w:p>
+    <w:p>
+      <w:pPr>
+        <w:pStyle w:val="ListParagraph"/>
+        <w:numPr>
+          <w:ilvl w:val="2"/>
+          <w:numId w:val="16"/>
+        </w:numPr>
+      </w:pPr>
+      <w:r>
+        <w:t xml:space="preserve">Also have a </w:t>
       </w:r>
       <w:proofErr w:type="spellStart"/>
       <w:r>
+        <w:t>statusStacks</w:t>
+      </w:r>
+      <w:proofErr w:type="spellEnd"/>
+      <w:r>
+        <w:t xml:space="preserve"> list</w:t>
+      </w:r>
+      <w:r>
+        <w:t xml:space="preserve">, which obviously stores the </w:t>
+      </w:r>
+      <w:r>
+        <w:t xml:space="preserve">stacks of all currently applied </w:t>
+      </w:r>
+      <w:r>
+        <w:t>status effects. Statuses that don’t stack have an entry of 1</w:t>
+      </w:r>
+      <w:r>
+        <w:t>.</w:t>
+      </w:r>
+      <w:r>
+        <w:t xml:space="preserve"> </w:t>
+      </w:r>
+    </w:p>
+    <w:p>
+      <w:pPr>
+        <w:pStyle w:val="ListParagraph"/>
+        <w:numPr>
+          <w:ilvl w:val="2"/>
+          <w:numId w:val="16"/>
+        </w:numPr>
+      </w:pPr>
+      <w:r>
+        <w:t>Whenever a status runs out</w:t>
+      </w:r>
+      <w:r>
+        <w:t xml:space="preserve">, it calls a function with an argument that is the </w:t>
+      </w:r>
+      <w:r>
+        <w:t xml:space="preserve">index of the </w:t>
+      </w:r>
+      <w:r>
+        <w:t xml:space="preserve">status to remove. </w:t>
+      </w:r>
+      <w:r>
+        <w:t xml:space="preserve">It then </w:t>
+      </w:r>
+      <w:r>
+        <w:t xml:space="preserve">removes the </w:t>
+      </w:r>
+      <w:r>
+        <w:t>entry at the index</w:t>
+      </w:r>
+      <w:r>
+        <w:t xml:space="preserve"> from the </w:t>
+      </w:r>
+      <w:proofErr w:type="spellStart"/>
+      <w:r>
+        <w:t>statusOrders</w:t>
+      </w:r>
+      <w:proofErr w:type="spellEnd"/>
+      <w:r>
+        <w:t xml:space="preserve"> and </w:t>
+      </w:r>
+      <w:proofErr w:type="spellStart"/>
+      <w:r>
+        <w:t>statusStacks</w:t>
+      </w:r>
+      <w:proofErr w:type="spellEnd"/>
+      <w:r>
+        <w:t xml:space="preserve"> lists.</w:t>
+      </w:r>
+      <w:r>
+        <w:t xml:space="preserve"> Note that </w:t>
+      </w:r>
+      <w:r>
+        <w:t xml:space="preserve">the </w:t>
+      </w:r>
+      <w:proofErr w:type="spellStart"/>
+      <w:r>
+        <w:t>statusStacks</w:t>
+      </w:r>
+      <w:proofErr w:type="spellEnd"/>
+      <w:r>
+        <w:t xml:space="preserve"> has no bearing on </w:t>
+      </w:r>
+      <w:proofErr w:type="gramStart"/>
+      <w:r>
+        <w:t>actually applying</w:t>
+      </w:r>
+      <w:proofErr w:type="gramEnd"/>
+      <w:r>
+        <w:t xml:space="preserve"> the effect of those stacks, rather </w:t>
+      </w:r>
+      <w:r>
+        <w:t>it just keeps track of the numbers of stacks</w:t>
+      </w:r>
+      <w:r>
+        <w:t xml:space="preserve"> for the icon</w:t>
+      </w:r>
+      <w:r>
+        <w:t>.</w:t>
+      </w:r>
+    </w:p>
+    <w:p>
+      <w:pPr>
+        <w:pStyle w:val="ListParagraph"/>
+        <w:numPr>
+          <w:ilvl w:val="2"/>
+          <w:numId w:val="16"/>
+        </w:numPr>
+      </w:pPr>
+      <w:r>
+        <w:t xml:space="preserve">Make an enumerator for </w:t>
+      </w:r>
+      <w:r>
+        <w:t>statuses</w:t>
+      </w:r>
+      <w:r>
+        <w:t>, probably STATUSTYPES</w:t>
+      </w:r>
+      <w:r>
+        <w:t xml:space="preserve">. </w:t>
+      </w:r>
+    </w:p>
+    <w:p>
+      <w:pPr>
+        <w:pStyle w:val="ListParagraph"/>
+        <w:numPr>
+          <w:ilvl w:val="2"/>
+          <w:numId w:val="16"/>
+        </w:numPr>
+      </w:pPr>
+      <w:proofErr w:type="gramStart"/>
+      <w:r>
+        <w:t>Actually</w:t>
+      </w:r>
+      <w:proofErr w:type="gramEnd"/>
+      <w:r>
+        <w:t xml:space="preserve"> applying the </w:t>
+      </w:r>
+      <w:r>
+        <w:t xml:space="preserve">statuses will be dealt with separately for every status, cos </w:t>
+      </w:r>
+      <w:proofErr w:type="spellStart"/>
+      <w:r>
         <w:t>ya</w:t>
       </w:r>
       <w:proofErr w:type="spellEnd"/>
       <w:r>
-        <w:t xml:space="preserve"> know what I mean, where you input the parameters and it gives you a number out representing the number of procs that resulted. I think that's the way.</w:t>
+        <w:t xml:space="preserve"> know, they’re all different. </w:t>
+      </w:r>
+      <w:r>
+        <w:t xml:space="preserve">So </w:t>
+      </w:r>
+      <w:proofErr w:type="spellStart"/>
+      <w:r>
+        <w:t>ya</w:t>
+      </w:r>
+      <w:proofErr w:type="spellEnd"/>
+      <w:r>
+        <w:t xml:space="preserve"> know, there’ll be a</w:t>
+      </w:r>
+      <w:r>
+        <w:t xml:space="preserve"> </w:t>
+      </w:r>
+      <w:proofErr w:type="spellStart"/>
+      <w:r>
+        <w:t>bleedtimer</w:t>
+      </w:r>
+      <w:proofErr w:type="spellEnd"/>
+      <w:r>
+        <w:t xml:space="preserve">, </w:t>
+      </w:r>
+      <w:proofErr w:type="spellStart"/>
+      <w:r>
+        <w:t>poisondamages</w:t>
+      </w:r>
+      <w:proofErr w:type="spellEnd"/>
+      <w:r>
+        <w:t xml:space="preserve">, </w:t>
+      </w:r>
+      <w:proofErr w:type="spellStart"/>
+      <w:r>
+        <w:t>poisontimers</w:t>
+      </w:r>
+      <w:proofErr w:type="spellEnd"/>
+      <w:r>
+        <w:t>, and so on.</w:t>
+      </w:r>
+      <w:r>
+        <w:t xml:space="preserve"> </w:t>
       </w:r>
       <w:r>
         <w:br w:type="page"/>
@@ -1568,7 +1909,10 @@
     </w:p>
     <w:p>
       <w:r>
-        <w:t>Obstacle types:</w:t>
+        <w:t>Typical obstacle</w:t>
+      </w:r>
+      <w:r>
+        <w:t xml:space="preserve"> types:</w:t>
       </w:r>
     </w:p>
     <w:p>
@@ -1639,7 +1983,15 @@
         </w:numPr>
       </w:pPr>
       <w:r>
-        <w:t>XP rock – drops a number of XP orbs when destroyed.</w:t>
+        <w:t xml:space="preserve">XP rock – drops </w:t>
+      </w:r>
+      <w:proofErr w:type="gramStart"/>
+      <w:r>
+        <w:t>a number of</w:t>
+      </w:r>
+      <w:proofErr w:type="gramEnd"/>
+      <w:r>
+        <w:t xml:space="preserve"> XP orbs when destroyed.</w:t>
       </w:r>
     </w:p>
     <w:p>
@@ -1675,80 +2027,6 @@
       </w:r>
       <w:r>
         <w:t>alternate rock types.</w:t>
-      </w:r>
-    </w:p>
-    <w:p>
-      <w:pPr>
-        <w:pStyle w:val="ListParagraph"/>
-        <w:numPr>
-          <w:ilvl w:val="0"/>
-          <w:numId w:val="9"/>
-        </w:numPr>
-      </w:pPr>
-      <w:r>
-        <w:t>Laser spawner – essentially a segmentation plant-</w:t>
-      </w:r>
-      <w:proofErr w:type="spellStart"/>
-      <w:r>
-        <w:t>esque</w:t>
-      </w:r>
-      <w:proofErr w:type="spellEnd"/>
-      <w:r>
-        <w:t xml:space="preserve"> </w:t>
-      </w:r>
-      <w:r>
-        <w:t>laser.</w:t>
-      </w:r>
-      <w:r>
-        <w:t xml:space="preserve"> Probably only hits player</w:t>
-      </w:r>
-      <w:r>
-        <w:t>.</w:t>
-      </w:r>
-    </w:p>
-    <w:p>
-      <w:pPr>
-        <w:pStyle w:val="ListParagraph"/>
-        <w:numPr>
-          <w:ilvl w:val="0"/>
-          <w:numId w:val="9"/>
-        </w:numPr>
-      </w:pPr>
-      <w:r>
-        <w:t xml:space="preserve">Fan. </w:t>
-      </w:r>
-      <w:proofErr w:type="spellStart"/>
-      <w:r>
-        <w:t>Instakills</w:t>
-      </w:r>
-      <w:proofErr w:type="spellEnd"/>
-      <w:r>
-        <w:t xml:space="preserve"> </w:t>
-      </w:r>
-      <w:r>
-        <w:t xml:space="preserve">enemies and player by </w:t>
-      </w:r>
-      <w:proofErr w:type="spellStart"/>
-      <w:r>
-        <w:t>choppin</w:t>
-      </w:r>
-      <w:proofErr w:type="spellEnd"/>
-      <w:r>
-        <w:t xml:space="preserve"> </w:t>
-      </w:r>
-      <w:proofErr w:type="spellStart"/>
-      <w:r>
-        <w:t>em</w:t>
-      </w:r>
-      <w:proofErr w:type="spellEnd"/>
-      <w:r>
-        <w:t xml:space="preserve"> to bits</w:t>
-      </w:r>
-      <w:r>
-        <w:t>.</w:t>
-      </w:r>
-      <w:r>
-        <w:t xml:space="preserve"> Alternates between being on and off.</w:t>
       </w:r>
     </w:p>
     <w:p>
@@ -1788,14 +2066,57 @@
       <w:bookmarkEnd w:id="5"/>
     </w:p>
     <w:p>
-      <w:r>
-        <w:t>I think there should be alt areas, off the main path, that are</w:t>
-      </w:r>
-      <w:r>
-        <w:t xml:space="preserve"> slightly smaller, more</w:t>
-      </w:r>
-      <w:r>
-        <w:t xml:space="preserve"> difficult but have unique rewards, </w:t>
+      <w:pPr>
+        <w:pStyle w:val="ListParagraph"/>
+        <w:numPr>
+          <w:ilvl w:val="0"/>
+          <w:numId w:val="8"/>
+        </w:numPr>
+      </w:pPr>
+      <w:r>
+        <w:t>Snowy area. Has small ice lake areas that</w:t>
+      </w:r>
+      <w:r>
+        <w:t xml:space="preserve"> reduce your friction but</w:t>
+      </w:r>
+      <w:r>
+        <w:t xml:space="preserve"> break if an explosion happens on them</w:t>
+      </w:r>
+      <w:r>
+        <w:t>, which should be lethal for player and enemies alike.</w:t>
+      </w:r>
+    </w:p>
+    <w:p>
+      <w:pPr>
+        <w:pStyle w:val="ListParagraph"/>
+        <w:numPr>
+          <w:ilvl w:val="0"/>
+          <w:numId w:val="8"/>
+        </w:numPr>
+      </w:pPr>
+      <w:r>
+        <w:t xml:space="preserve">Blood/bones wasteland area. </w:t>
+      </w:r>
+      <w:r>
+        <w:t>Has these pustule growth things you can break that deal a strong DOT to anything in their area.</w:t>
+      </w:r>
+    </w:p>
+    <w:p>
+      <w:pPr>
+        <w:pStyle w:val="ListParagraph"/>
+        <w:numPr>
+          <w:ilvl w:val="0"/>
+          <w:numId w:val="8"/>
+        </w:numPr>
+      </w:pPr>
+      <w:r>
+        <w:t>Volcano</w:t>
+      </w:r>
+      <w:r>
+        <w:t xml:space="preserve">. </w:t>
+      </w:r>
+      <w:r>
+        <w:t xml:space="preserve">Dark rock/orange </w:t>
       </w:r>
       <w:proofErr w:type="spellStart"/>
       <w:r>
@@ -1803,10 +2124,32 @@
       </w:r>
       <w:proofErr w:type="spellEnd"/>
       <w:r>
-        <w:t xml:space="preserve"> like the prisoners quarters in Dead Cells.</w:t>
-      </w:r>
-      <w:r>
-        <w:t xml:space="preserve"> They should also have unique enemies.</w:t>
+        <w:t xml:space="preserve"> vibe, enemies in this area should be immune to lava/fire. There are various lava </w:t>
+      </w:r>
+      <w:proofErr w:type="spellStart"/>
+      <w:r>
+        <w:t>fissues</w:t>
+      </w:r>
+      <w:proofErr w:type="spellEnd"/>
+      <w:r>
+        <w:t xml:space="preserve"> that occasionally spew fireballs (maybe whenever something goes over them?)</w:t>
+      </w:r>
+      <w:r>
+        <w:t xml:space="preserve">, setting fire to everything they touch. </w:t>
+      </w:r>
+      <w:r>
+        <w:t>Define fire as a DOT that has a long duration, new procs refreshing the timer (but does not stack).</w:t>
+      </w:r>
+      <w:r>
+        <w:t xml:space="preserve"> Standing in the lava deals a lot of damage and procs fire. </w:t>
+      </w:r>
+      <w:proofErr w:type="gramStart"/>
+      <w:r>
+        <w:t>Also</w:t>
+      </w:r>
+      <w:proofErr w:type="gramEnd"/>
+      <w:r>
+        <w:t xml:space="preserve"> there are little lava streams near the edges of the map, with the edges of the map just being a big lava pool that you obviously can’t cross (cos then you’d be OOB). Lava should deal a lot of armour damage.</w:t>
       </w:r>
     </w:p>
     <w:p>
@@ -1818,16 +2161,34 @@
         </w:numPr>
       </w:pPr>
       <w:r>
-        <w:t>Snowy area. Has small ice lake areas that</w:t>
-      </w:r>
-      <w:r>
-        <w:t xml:space="preserve"> reduce your friction but</w:t>
-      </w:r>
-      <w:r>
-        <w:t xml:space="preserve"> break if an explosion happens on them</w:t>
-      </w:r>
-      <w:r>
-        <w:t>, which should be lethal for player and enemies alike.</w:t>
+        <w:t xml:space="preserve">Energy forest. Lush reddish forest </w:t>
+      </w:r>
+      <w:r>
+        <w:t xml:space="preserve">powered by electric blue soup. Some trees have eyes in </w:t>
+      </w:r>
+      <w:proofErr w:type="spellStart"/>
+      <w:r>
+        <w:t>em</w:t>
+      </w:r>
+      <w:proofErr w:type="spellEnd"/>
+      <w:r>
+        <w:t xml:space="preserve"> or </w:t>
+      </w:r>
+      <w:proofErr w:type="spellStart"/>
+      <w:proofErr w:type="gramStart"/>
+      <w:r>
+        <w:t>sth</w:t>
+      </w:r>
+      <w:proofErr w:type="spellEnd"/>
+      <w:r>
+        <w:t xml:space="preserve">, </w:t>
+      </w:r>
+      <w:r>
+        <w:t>and</w:t>
+      </w:r>
+      <w:proofErr w:type="gramEnd"/>
+      <w:r>
+        <w:t xml:space="preserve"> shoot out blue lightning when they see you. This does the normal shock effect.</w:t>
       </w:r>
     </w:p>
     <w:p>
@@ -1839,53 +2200,295 @@
         </w:numPr>
       </w:pPr>
       <w:r>
-        <w:t xml:space="preserve">Blood/bones wasteland area. </w:t>
-      </w:r>
-      <w:r>
-        <w:t>Has these pustule growth things you can break that deal a strong DOT to anything in their area.</w:t>
-      </w:r>
-    </w:p>
-    <w:p>
-      <w:pPr>
-        <w:pStyle w:val="ListParagraph"/>
-        <w:numPr>
-          <w:ilvl w:val="0"/>
+        <w:t xml:space="preserve">Scrapyard. It’s a </w:t>
+      </w:r>
+      <w:proofErr w:type="spellStart"/>
+      <w:r>
+        <w:t>funney</w:t>
+      </w:r>
+      <w:proofErr w:type="spellEnd"/>
+      <w:r>
+        <w:t xml:space="preserve"> scrapyard, with weird scrap-themed enemies.</w:t>
+      </w:r>
+      <w:r>
+        <w:t xml:space="preserve"> </w:t>
+      </w:r>
+    </w:p>
+    <w:p>
+      <w:pPr>
+        <w:pStyle w:val="ListParagraph"/>
+        <w:numPr>
+          <w:ilvl w:val="1"/>
           <w:numId w:val="8"/>
         </w:numPr>
       </w:pPr>
       <w:r>
-        <w:t>Volcano</w:t>
-      </w:r>
-      <w:r>
-        <w:t xml:space="preserve">. </w:t>
-      </w:r>
-      <w:r>
-        <w:t xml:space="preserve">Dark rock/orange </w:t>
+        <w:t>Lore:</w:t>
+      </w:r>
+      <w:r>
+        <w:t xml:space="preserve"> the environment</w:t>
+      </w:r>
+      <w:r>
+        <w:t xml:space="preserve"> one of the planets that the aliens inhabited </w:t>
+      </w:r>
+      <w:r>
+        <w:t>got</w:t>
+      </w:r>
+      <w:r>
+        <w:t xml:space="preserve"> destroyed due to mismanagement/pollution (commentary much)</w:t>
+      </w:r>
+      <w:r>
+        <w:t xml:space="preserve">. To keep the </w:t>
+      </w:r>
+      <w:proofErr w:type="gramStart"/>
+      <w:r>
+        <w:t>planets</w:t>
+      </w:r>
+      <w:proofErr w:type="gramEnd"/>
+      <w:r>
+        <w:t xml:space="preserve"> they actually inhabit fairly free of trash fairly easily, they just dump all their shit on this planet</w:t>
+      </w:r>
+      <w:r>
+        <w:t>.</w:t>
+      </w:r>
+    </w:p>
+    <w:p>
+      <w:pPr>
+        <w:pStyle w:val="ListParagraph"/>
+        <w:numPr>
+          <w:ilvl w:val="1"/>
+          <w:numId w:val="8"/>
+        </w:numPr>
+      </w:pPr>
+      <w:r>
+        <w:t xml:space="preserve">Boss: </w:t>
+      </w:r>
+      <w:r>
+        <w:t>T</w:t>
+      </w:r>
+      <w:r>
+        <w:t xml:space="preserve">rash </w:t>
+      </w:r>
+      <w:r>
+        <w:t>master</w:t>
+      </w:r>
+      <w:r>
+        <w:t xml:space="preserve"> (Queen of Detritus)</w:t>
+      </w:r>
+      <w:r>
+        <w:t xml:space="preserve"> –</w:t>
+      </w:r>
+      <w:r>
+        <w:t xml:space="preserve"> made of</w:t>
+      </w:r>
+      <w:r>
+        <w:t xml:space="preserve"> </w:t>
+      </w:r>
+      <w:r>
+        <w:t>random bits of</w:t>
+      </w:r>
+      <w:r>
+        <w:t xml:space="preserve"> reanimated</w:t>
+      </w:r>
+      <w:r>
+        <w:t xml:space="preserve"> scrap metal</w:t>
+      </w:r>
+      <w:r>
+        <w:t>, car parts</w:t>
+      </w:r>
+      <w:r>
+        <w:t>, corrugated iron</w:t>
+      </w:r>
+      <w:r>
+        <w:t xml:space="preserve">, and any of that </w:t>
       </w:r>
       <w:proofErr w:type="spellStart"/>
       <w:r>
+        <w:t>sorta</w:t>
+      </w:r>
+      <w:proofErr w:type="spellEnd"/>
+      <w:r>
+        <w:t xml:space="preserve"> stuff </w:t>
+      </w:r>
+      <w:r>
+        <w:t>you’d find in a scrapyard</w:t>
+      </w:r>
+      <w:r>
+        <w:t>. Can walk around, but very slowly.</w:t>
+      </w:r>
+    </w:p>
+    <w:p>
+      <w:pPr>
+        <w:pStyle w:val="ListParagraph"/>
+        <w:numPr>
+          <w:ilvl w:val="2"/>
+          <w:numId w:val="8"/>
+        </w:numPr>
+      </w:pPr>
+      <w:r>
+        <w:t xml:space="preserve">Throws </w:t>
+      </w:r>
+      <w:r>
+        <w:t>an arc of glass shards</w:t>
+      </w:r>
+      <w:r>
+        <w:t xml:space="preserve"> that deal </w:t>
+      </w:r>
+      <w:r>
+        <w:t xml:space="preserve">lowish damage but </w:t>
+      </w:r>
+      <w:r>
+        <w:t>inflict bleed.</w:t>
+      </w:r>
+    </w:p>
+    <w:p>
+      <w:pPr>
+        <w:pStyle w:val="ListParagraph"/>
+        <w:numPr>
+          <w:ilvl w:val="2"/>
+          <w:numId w:val="8"/>
+        </w:numPr>
+      </w:pPr>
+      <w:r>
+        <w:t>Sinks into ground</w:t>
+      </w:r>
+      <w:r>
+        <w:t>, disappearing for a couple of seconds, and bursts up where you were 1 second ago</w:t>
+      </w:r>
+      <w:r>
+        <w:t xml:space="preserve">, sending </w:t>
+      </w:r>
+      <w:r>
+        <w:t xml:space="preserve">a bunch of bits of </w:t>
+      </w:r>
+      <w:r>
+        <w:t>scrap detritus flying around it as projectiles.</w:t>
+      </w:r>
+    </w:p>
+    <w:p>
+      <w:pPr>
+        <w:pStyle w:val="ListParagraph"/>
+        <w:numPr>
+          <w:ilvl w:val="2"/>
+          <w:numId w:val="8"/>
+        </w:numPr>
+      </w:pPr>
+      <w:r>
+        <w:t>Takes control of any</w:t>
+      </w:r>
+      <w:r>
+        <w:t xml:space="preserve"> large </w:t>
+      </w:r>
+      <w:r>
+        <w:t>obstacle</w:t>
+      </w:r>
+      <w:r>
+        <w:t xml:space="preserve"> around you (like a car or something) and flings it at you.</w:t>
+      </w:r>
+    </w:p>
+    <w:p>
+      <w:pPr>
+        <w:pStyle w:val="ListParagraph"/>
+        <w:numPr>
+          <w:ilvl w:val="2"/>
+          <w:numId w:val="8"/>
+        </w:numPr>
+      </w:pPr>
+      <w:r>
+        <w:t xml:space="preserve">Spawns a few scrap minions </w:t>
+      </w:r>
+      <w:r>
+        <w:t>(</w:t>
+      </w:r>
+      <w:r>
+        <w:t>just random enemies from this map’s mob pool)</w:t>
+      </w:r>
+      <w:r>
+        <w:t>.</w:t>
+      </w:r>
+    </w:p>
+    <w:p>
+      <w:pPr>
+        <w:pStyle w:val="ListParagraph"/>
+        <w:numPr>
+          <w:ilvl w:val="2"/>
+          <w:numId w:val="8"/>
+        </w:numPr>
+      </w:pPr>
+      <w:r>
+        <w:t xml:space="preserve">Absorbs </w:t>
+      </w:r>
+      <w:r>
+        <w:t xml:space="preserve">any bullets you’re shooting for a couple of seconds, </w:t>
+      </w:r>
+      <w:r>
+        <w:t xml:space="preserve">munches them up, and </w:t>
+      </w:r>
+      <w:r>
+        <w:t xml:space="preserve">launches it out as a big ball of scrap that bounces around. Bounces three times, each time launching a small bit of scrap off, </w:t>
+      </w:r>
+      <w:r>
+        <w:t>becoming smaller and deals less damage.</w:t>
+      </w:r>
+    </w:p>
+    <w:p>
+      <w:pPr>
+        <w:pStyle w:val="ListParagraph"/>
+        <w:numPr>
+          <w:ilvl w:val="2"/>
+          <w:numId w:val="8"/>
+        </w:numPr>
+      </w:pPr>
+      <w:r>
+        <w:t xml:space="preserve">Makes a sword out of a glass shard, </w:t>
+      </w:r>
+      <w:r>
+        <w:t xml:space="preserve">swings it in a </w:t>
+      </w:r>
+      <w:proofErr w:type="spellStart"/>
+      <w:r>
         <w:t>kinda</w:t>
       </w:r>
       <w:proofErr w:type="spellEnd"/>
       <w:r>
-        <w:t xml:space="preserve"> vibe, enemies in this area should be immune to lava/fire. There are various lava </w:t>
+        <w:t xml:space="preserve"> chaotic </w:t>
+      </w:r>
+      <w:r>
+        <w:t>combo</w:t>
+      </w:r>
+      <w:r>
+        <w:t>, and inflicting bleed on hit.</w:t>
+      </w:r>
+    </w:p>
+    <w:p>
+      <w:pPr>
+        <w:pStyle w:val="Heading2"/>
+      </w:pPr>
+      <w:bookmarkStart w:id="6" w:name="_Toc133447032"/>
+      <w:r>
+        <w:t>Alt areas</w:t>
+      </w:r>
+      <w:bookmarkEnd w:id="6"/>
+    </w:p>
+    <w:p>
+      <w:r>
+        <w:t xml:space="preserve">I think there should be alt areas, off the main path, that are slightly smaller, more difficult but have unique rewards, </w:t>
       </w:r>
       <w:proofErr w:type="spellStart"/>
       <w:r>
-        <w:t>fissues</w:t>
+        <w:t>kinda</w:t>
       </w:r>
       <w:proofErr w:type="spellEnd"/>
       <w:r>
-        <w:t xml:space="preserve"> that occasionally spew fireballs (maybe whenever something goes over them?)</w:t>
-      </w:r>
-      <w:r>
-        <w:t xml:space="preserve">, setting fire to everything they touch. </w:t>
-      </w:r>
-      <w:r>
-        <w:t>Define fire as a DOT that has a long duration, new procs refreshing the timer (but does not stack).</w:t>
-      </w:r>
-      <w:r>
-        <w:t xml:space="preserve"> Standing in the lava deals a lot of damage and procs fire. Also there are little lava streams near the edges of the map, with the edges of the map just being a big lava pool that you obviously can’t cross (cos then you’d be OOB). Lava should deal a lot of armour damage.</w:t>
+        <w:t xml:space="preserve"> like the </w:t>
+      </w:r>
+      <w:proofErr w:type="gramStart"/>
+      <w:r>
+        <w:t>prisoners</w:t>
+      </w:r>
+      <w:proofErr w:type="gramEnd"/>
+      <w:r>
+        <w:t xml:space="preserve"> quarters in Dead Cells. They should also have unique enemies.</w:t>
       </w:r>
     </w:p>
     <w:p>
@@ -1897,40 +2500,53 @@
         </w:numPr>
       </w:pPr>
       <w:r>
-        <w:t xml:space="preserve">Energy forest. Lush reddish forest </w:t>
-      </w:r>
-      <w:r>
-        <w:t xml:space="preserve">powered by electric blue soup. Some trees have eyes in </w:t>
-      </w:r>
-      <w:proofErr w:type="spellStart"/>
-      <w:r>
-        <w:t>em</w:t>
-      </w:r>
-      <w:proofErr w:type="spellEnd"/>
-      <w:r>
-        <w:t xml:space="preserve"> or </w:t>
-      </w:r>
-      <w:proofErr w:type="spellStart"/>
-      <w:r>
-        <w:t>sth</w:t>
-      </w:r>
-      <w:proofErr w:type="spellEnd"/>
+        <w:t>Factory. Enemies killed there drop scrap metal, which you can then place in one of a few hoppers around the map. If enough scrap is placed in a hopper, it produces an item.</w:t>
+      </w:r>
+      <w:r>
+        <w:t xml:space="preserve"> Enemies </w:t>
+      </w:r>
+      <w:r>
+        <w:t xml:space="preserve">are </w:t>
+      </w:r>
+      <w:r>
+        <w:t>unique robotic versions of normal enemies</w:t>
+      </w:r>
+      <w:r>
+        <w:t>, that have a chance to “</w:t>
+      </w:r>
+      <w:r>
+        <w:t>glitch</w:t>
+      </w:r>
+      <w:r>
+        <w:t xml:space="preserve">” </w:t>
+      </w:r>
+      <w:r>
+        <w:t>at low health (they can be a variety of things,</w:t>
+      </w:r>
+      <w:r>
+        <w:t xml:space="preserve"> like </w:t>
+      </w:r>
+      <w:r>
+        <w:t>sporadically</w:t>
+      </w:r>
+      <w:r>
+        <w:t xml:space="preserve"> launching a bunch of bullets</w:t>
+      </w:r>
       <w:r>
         <w:t xml:space="preserve">, </w:t>
       </w:r>
       <w:r>
-        <w:t>and shoot out blue lightning when they see you. This does the normal shock effect.</w:t>
-      </w:r>
-    </w:p>
-    <w:p>
-      <w:pPr>
-        <w:pStyle w:val="Heading2"/>
-      </w:pPr>
-      <w:bookmarkStart w:id="6" w:name="_Toc133447032"/>
-      <w:r>
-        <w:t>Alt areas</w:t>
-      </w:r>
-      <w:bookmarkEnd w:id="6"/>
+        <w:t xml:space="preserve">becoming </w:t>
+      </w:r>
+      <w:r>
+        <w:t>charmed</w:t>
+      </w:r>
+      <w:r>
+        <w:t xml:space="preserve">, </w:t>
+      </w:r>
+      <w:r>
+        <w:t>and so on).</w:t>
+      </w:r>
     </w:p>
     <w:p>
       <w:pPr>
@@ -1941,7 +2557,11 @@
         </w:numPr>
       </w:pPr>
       <w:r>
-        <w:t>Factory. Alt area, very dangerous. Enemies killed there drop scrap metal, which you can then place in one of a few hoppers around the map. If enough scrap is placed in a hopper, it produces an item.</w:t>
+        <w:lastRenderedPageBreak/>
+        <w:t>Rave – a big, sprawling nightclub. Alt area, all the enemies perform their actions on beat. Bullets you shoot on beat can also get a 50% damage buff or something. There should be a bar there, that at some point you can choose a beverage (or drug) from</w:t>
+      </w:r>
+      <w:r>
+        <w:t>, this would be a good opportunity to implement the weird random item.</w:t>
       </w:r>
     </w:p>
     <w:p>
@@ -1953,10 +2573,33 @@
         </w:numPr>
       </w:pPr>
       <w:r>
-        <w:t>Rave – a big, sprawling nightclub. Alt area, all the enemies perform their actions on beat. Bullets you shoot on beat can also get a 50% damage buff or something. There should be a bar there, that at some point you can choose a beverage (or drug) from, which gives you a strong buff but one downside, like the RoR2 lunar items.</w:t>
-      </w:r>
-    </w:p>
-    <w:p/>
+        <w:t xml:space="preserve">A level that’s “like” the </w:t>
+      </w:r>
+      <w:r>
+        <w:t xml:space="preserve">starting area, whatever that ends up being, but subtly hue shifted to give it an off feeling. </w:t>
+      </w:r>
+      <w:r>
+        <w:t xml:space="preserve">All the enemies look like </w:t>
+      </w:r>
+      <w:r>
+        <w:t xml:space="preserve">the </w:t>
+      </w:r>
+      <w:r>
+        <w:t xml:space="preserve">enemies </w:t>
+      </w:r>
+      <w:r>
+        <w:t xml:space="preserve">in the starting area, but </w:t>
+      </w:r>
+      <w:r>
+        <w:t>it becomes clear when they attack you/</w:t>
+      </w:r>
+      <w:r>
+        <w:t>hit you or something that they’re weird and corrupted</w:t>
+      </w:r>
+      <w:r>
+        <w:t>.</w:t>
+      </w:r>
+    </w:p>
     <w:p>
       <w:pPr>
         <w:spacing w:after="0"/>
@@ -2026,7 +2669,15 @@
         <w:t>Gaps in the wall open and close on a timer</w:t>
       </w:r>
       <w:r>
-        <w:t xml:space="preserve"> (i.e. with consistent timing)</w:t>
+        <w:t xml:space="preserve"> (</w:t>
+      </w:r>
+      <w:proofErr w:type="gramStart"/>
+      <w:r>
+        <w:t>i.e.</w:t>
+      </w:r>
+      <w:proofErr w:type="gramEnd"/>
+      <w:r>
+        <w:t xml:space="preserve"> with consistent timing)</w:t>
       </w:r>
       <w:r>
         <w:t xml:space="preserve"> and you have to get through via them. </w:t>
@@ -2141,7 +2792,15 @@
         <w:t>Enemy that doesn’t attack or deal damage</w:t>
       </w:r>
       <w:r>
-        <w:t xml:space="preserve"> (but still walks towards you). Anything (i.e. you AND enemies) get a fire rate and damage up when standing in a certain radius of it.</w:t>
+        <w:t xml:space="preserve"> (but still walks towards you). Anything (</w:t>
+      </w:r>
+      <w:proofErr w:type="gramStart"/>
+      <w:r>
+        <w:t>i.e.</w:t>
+      </w:r>
+      <w:proofErr w:type="gramEnd"/>
+      <w:r>
+        <w:t xml:space="preserve"> you AND enemies) get a fire rate and damage up when standing in a certain radius of it.</w:t>
       </w:r>
     </w:p>
     <w:p>
@@ -2437,7 +3096,15 @@
         <w:t xml:space="preserve">Electric shock: </w:t>
       </w:r>
       <w:r>
-        <w:t>stacking, stuns enemies. A large number of stacks are applied when this is dealt, and the number of stacks decays over time. When the stacks hits 100, the enemy is instantly killed.</w:t>
+        <w:t xml:space="preserve">stacking, stuns enemies. </w:t>
+      </w:r>
+      <w:proofErr w:type="gramStart"/>
+      <w:r>
+        <w:t>A large number of</w:t>
+      </w:r>
+      <w:proofErr w:type="gramEnd"/>
+      <w:r>
+        <w:t xml:space="preserve"> stacks are applied when this is dealt, and the number of stacks decays over time. When the stacks hits 100, the enemy is instantly killed.</w:t>
       </w:r>
     </w:p>
     <w:p>
@@ -2509,6 +3176,25 @@
       </w:r>
       <w:r>
         <w:t>+20% more damage per stack.</w:t>
+      </w:r>
+    </w:p>
+    <w:p>
+      <w:pPr>
+        <w:pStyle w:val="ListParagraph"/>
+        <w:numPr>
+          <w:ilvl w:val="0"/>
+          <w:numId w:val="7"/>
+        </w:numPr>
+        <w:spacing w:after="0"/>
+      </w:pPr>
+      <w:r>
+        <w:t xml:space="preserve">Charmed: </w:t>
+      </w:r>
+      <w:r>
+        <w:t xml:space="preserve">Non-stackable, </w:t>
+      </w:r>
+      <w:r>
+        <w:t>new stacks refresh timer. Enemy starts attacking their allies.</w:t>
       </w:r>
     </w:p>
     <w:p>
@@ -2587,7 +3273,15 @@
         </w:numPr>
       </w:pPr>
       <w:r>
-        <w:t xml:space="preserve">Add a method (public void Undo()) within the item that </w:t>
+        <w:t xml:space="preserve">Add a method (public void </w:t>
+      </w:r>
+      <w:proofErr w:type="gramStart"/>
+      <w:r>
+        <w:t>Undo(</w:t>
+      </w:r>
+      <w:proofErr w:type="gramEnd"/>
+      <w:r>
+        <w:t xml:space="preserve">)) within the item that </w:t>
       </w:r>
       <w:proofErr w:type="spellStart"/>
       <w:r>
@@ -2643,6 +3337,7 @@
         <w:t xml:space="preserve"> </w:t>
       </w:r>
       <w:proofErr w:type="spellStart"/>
+      <w:proofErr w:type="gramStart"/>
       <w:r>
         <w:rPr>
           <w:rFonts w:ascii="Cascadia Mono" w:hAnsi="Cascadia Mono" w:cs="Cascadia Mono"/>
@@ -2662,6 +3357,7 @@
         </w:rPr>
         <w:t>(</w:t>
       </w:r>
+      <w:proofErr w:type="gramEnd"/>
       <w:r>
         <w:rPr>
           <w:rFonts w:ascii="Cascadia Mono" w:hAnsi="Cascadia Mono" w:cs="Cascadia Mono"/>
@@ -2747,6 +3443,7 @@
         <w:t xml:space="preserve"> (name == </w:t>
       </w:r>
       <w:proofErr w:type="spellStart"/>
+      <w:proofErr w:type="gramStart"/>
       <w:r>
         <w:rPr>
           <w:rFonts w:ascii="Cascadia Mono" w:hAnsi="Cascadia Mono" w:cs="Cascadia Mono"/>
@@ -2766,6 +3463,7 @@
         <w:t>.GetType</w:t>
       </w:r>
       <w:proofErr w:type="spellEnd"/>
+      <w:proofErr w:type="gramEnd"/>
       <w:r>
         <w:rPr>
           <w:rFonts w:ascii="Cascadia Mono" w:hAnsi="Cascadia Mono" w:cs="Cascadia Mono"/>
@@ -2841,8 +3539,19 @@
           <w:sz w:val="19"/>
           <w:szCs w:val="19"/>
         </w:rPr>
-        <w:t xml:space="preserve">            instances++;</w:t>
-      </w:r>
+        <w:t xml:space="preserve">            instances+</w:t>
+      </w:r>
+      <w:proofErr w:type="gramStart"/>
+      <w:r>
+        <w:rPr>
+          <w:rFonts w:ascii="Cascadia Mono" w:hAnsi="Cascadia Mono" w:cs="Cascadia Mono"/>
+          <w:color w:val="000000"/>
+          <w:sz w:val="19"/>
+          <w:szCs w:val="19"/>
+        </w:rPr>
+        <w:t>+;</w:t>
+      </w:r>
+      <w:proofErr w:type="gramEnd"/>
     </w:p>
     <w:p>
       <w:pPr>
@@ -2992,6 +3701,7 @@
         <w:t xml:space="preserve">, </w:t>
       </w:r>
       <w:proofErr w:type="spellStart"/>
+      <w:proofErr w:type="gramStart"/>
       <w:r>
         <w:rPr>
           <w:rFonts w:ascii="Cascadia Mono" w:hAnsi="Cascadia Mono" w:cs="Cascadia Mono"/>
@@ -3014,6 +3724,7 @@
       <w:r>
         <w:t>)</w:t>
       </w:r>
+      <w:proofErr w:type="gramEnd"/>
       <w:r>
         <w:t xml:space="preserve"> but ALSO the enemy’s inherent on deaths (</w:t>
       </w:r>
@@ -3129,7 +3840,15 @@
         <w:t xml:space="preserve"> resist</w:t>
       </w:r>
       <w:r>
-        <w:t xml:space="preserve"> (i.e. creep and the like),</w:t>
+        <w:t xml:space="preserve"> (</w:t>
+      </w:r>
+      <w:proofErr w:type="gramStart"/>
+      <w:r>
+        <w:t>i.e.</w:t>
+      </w:r>
+      <w:proofErr w:type="gramEnd"/>
+      <w:r>
+        <w:t xml:space="preserve"> creep and the like),</w:t>
       </w:r>
       <w:r>
         <w:t xml:space="preserve"> and bonus status effect buff (</w:t>
@@ -3195,7 +3914,15 @@
         <w:t xml:space="preserve">Gunner that </w:t>
       </w:r>
       <w:r>
-        <w:t>has infinite sight range (as long as there’s no obstruction blocking its view of an enemy</w:t>
+        <w:t>has infinite sight range (</w:t>
+      </w:r>
+      <w:proofErr w:type="gramStart"/>
+      <w:r>
+        <w:t>as long as</w:t>
+      </w:r>
+      <w:proofErr w:type="gramEnd"/>
+      <w:r>
+        <w:t xml:space="preserve"> there’s no obstruction blocking its view of an enemy</w:t>
       </w:r>
       <w:r>
         <w:t>, and the enemy is actually onscreen</w:t>
@@ -3295,7 +4022,15 @@
         <w:spacing w:after="0"/>
       </w:pPr>
       <w:r>
-        <w:t>50% chance to be gifted enough XP for the next level when you level. i.e. if you’re at level 3 and level up to level 4, there’s then a</w:t>
+        <w:t xml:space="preserve">50% chance to be gifted enough XP for the next level when you level. </w:t>
+      </w:r>
+      <w:proofErr w:type="gramStart"/>
+      <w:r>
+        <w:t>i.e.</w:t>
+      </w:r>
+      <w:proofErr w:type="gramEnd"/>
+      <w:r>
+        <w:t xml:space="preserve"> if you’re at level 3 and level up to level 4, there’s then a</w:t>
       </w:r>
       <w:r>
         <w:t xml:space="preserve"> 25</w:t>
@@ -3307,7 +4042,15 @@
         <w:t>, and then there’s another 25% you’ll be taken up to level 6.</w:t>
       </w:r>
       <w:r>
-        <w:t xml:space="preserve"> Stacks increase the proc chance logarithmically (i.e. the chance increases by a decreasing rate)</w:t>
+        <w:t xml:space="preserve"> Stacks increase the proc chance logarithmically (</w:t>
+      </w:r>
+      <w:proofErr w:type="gramStart"/>
+      <w:r>
+        <w:t>i.e.</w:t>
+      </w:r>
+      <w:proofErr w:type="gramEnd"/>
+      <w:r>
+        <w:t xml:space="preserve"> the chance increases by a decreasing rate)</w:t>
       </w:r>
       <w:r>
         <w:t xml:space="preserve">. </w:t>
@@ -3420,7 +4163,15 @@
         <w:t xml:space="preserve">Once per second, enemies in a certain radius around you </w:t>
       </w:r>
       <w:r>
-        <w:t xml:space="preserve">experience your bullet effects (i.e. </w:t>
+        <w:t>experience your bullet effects (</w:t>
+      </w:r>
+      <w:proofErr w:type="gramStart"/>
+      <w:r>
+        <w:t>i.e.</w:t>
+      </w:r>
+      <w:proofErr w:type="gramEnd"/>
+      <w:r>
+        <w:t xml:space="preserve"> </w:t>
       </w:r>
       <w:r>
         <w:t>it rolls to proc bleed, fire, freeze and ATGs once per second</w:t>
@@ -3981,11 +4732,16 @@
       <w:r>
         <w:t xml:space="preserve">Damage you take is divided by </w:t>
       </w:r>
+      <w:proofErr w:type="gramStart"/>
       <w:r>
         <w:t>4</w:t>
       </w:r>
       <w:r>
-        <w:t xml:space="preserve">, but occurs </w:t>
+        <w:t>, but</w:t>
+      </w:r>
+      <w:proofErr w:type="gramEnd"/>
+      <w:r>
+        <w:t xml:space="preserve"> occurs </w:t>
       </w:r>
       <w:r>
         <w:t xml:space="preserve">3 times over the course of </w:t>
@@ -4274,8 +5030,13 @@
       <w:r>
         <w:t xml:space="preserve">the next bullet you shoot </w:t>
       </w:r>
-      <w:r>
-        <w:t>that lands far enough away</w:t>
+      <w:proofErr w:type="gramStart"/>
+      <w:r>
+        <w:t>that lands</w:t>
+      </w:r>
+      <w:proofErr w:type="gramEnd"/>
+      <w:r>
+        <w:t xml:space="preserve"> far enough away</w:t>
       </w:r>
       <w:r>
         <w:t xml:space="preserve"> causes activated rocks to be launched towards the location, dealing </w:t>
@@ -4363,7 +5124,15 @@
         <w:spacing w:after="0"/>
       </w:pPr>
       <w:r>
-        <w:t>Every time an enemy takes damage they take +5 damage per stack from damage sources, i.e. if a bullet hits them and deals 50 damage, next hit will be 55, then 60, etc., works for DOTs and</w:t>
+        <w:t xml:space="preserve">Every time an enemy takes damage they take +5 damage per stack from damage sources, </w:t>
+      </w:r>
+      <w:proofErr w:type="gramStart"/>
+      <w:r>
+        <w:t>i.e.</w:t>
+      </w:r>
+      <w:proofErr w:type="gramEnd"/>
+      <w:r>
+        <w:t xml:space="preserve"> if a bullet hits them and deals 50 damage, next hit will be 55, then 60, etc., works for DOTs and</w:t>
       </w:r>
       <w:r>
         <w:t xml:space="preserve"> </w:t>
@@ -4435,7 +5204,15 @@
         <w:t xml:space="preserve">Stacks increase the buff received and increase the bonus limit. Decreases </w:t>
       </w:r>
       <w:r>
-        <w:t>your bullets’ proc coefficient by 0.5.</w:t>
+        <w:t xml:space="preserve">your </w:t>
+      </w:r>
+      <w:proofErr w:type="gramStart"/>
+      <w:r>
+        <w:t>bullets’</w:t>
+      </w:r>
+      <w:proofErr w:type="gramEnd"/>
+      <w:r>
+        <w:t xml:space="preserve"> proc coefficient by 0.5.</w:t>
       </w:r>
     </w:p>
     <w:p>
@@ -4526,23 +5303,39 @@
         <w:t>over time, resets at the start of each level.</w:t>
       </w:r>
       <w:r>
-        <w:t xml:space="preserve"> Fire rate doubles every 3 minutes</w:t>
-      </w:r>
-      <w:r>
-        <w:t>, and move speed increases by 50% every 3 minutes.</w:t>
-      </w:r>
-    </w:p>
-    <w:p>
-      <w:pPr>
-        <w:pStyle w:val="ListParagraph"/>
-        <w:numPr>
-          <w:ilvl w:val="0"/>
-          <w:numId w:val="4"/>
-        </w:numPr>
-        <w:spacing w:after="0"/>
-      </w:pPr>
-      <w:r>
-        <w:t xml:space="preserve">Receive an increase to your </w:t>
+        <w:t xml:space="preserve"> Fire rate doubles every 3 </w:t>
+      </w:r>
+      <w:proofErr w:type="gramStart"/>
+      <w:r>
+        <w:t>minutes</w:t>
+      </w:r>
+      <w:r>
+        <w:t>, and</w:t>
+      </w:r>
+      <w:proofErr w:type="gramEnd"/>
+      <w:r>
+        <w:t xml:space="preserve"> move speed increases by 50% every 3 minutes.</w:t>
+      </w:r>
+    </w:p>
+    <w:p>
+      <w:pPr>
+        <w:pStyle w:val="ListParagraph"/>
+        <w:numPr>
+          <w:ilvl w:val="0"/>
+          <w:numId w:val="4"/>
+        </w:numPr>
+        <w:spacing w:after="0"/>
+      </w:pPr>
+      <w:r>
+        <w:t xml:space="preserve">Receive an increase to </w:t>
+      </w:r>
+      <w:proofErr w:type="gramStart"/>
+      <w:r>
+        <w:t>your</w:t>
+      </w:r>
+      <w:proofErr w:type="gramEnd"/>
+      <w:r>
+        <w:t xml:space="preserve"> </w:t>
       </w:r>
       <w:r>
         <w:t>proc chance</w:t>
@@ -4624,7 +5417,15 @@
         <w:t xml:space="preserve"> after the timer runs out </w:t>
       </w:r>
       <w:r>
-        <w:t>give you 4 of the item you picked.</w:t>
+        <w:t xml:space="preserve">give you 4 of the </w:t>
+      </w:r>
+      <w:proofErr w:type="gramStart"/>
+      <w:r>
+        <w:t>item</w:t>
+      </w:r>
+      <w:proofErr w:type="gramEnd"/>
+      <w:r>
+        <w:t xml:space="preserve"> you picked.</w:t>
       </w:r>
     </w:p>
     <w:p>
@@ -4649,10 +5450,18 @@
         <w:t xml:space="preserve">max </w:t>
       </w:r>
       <w:r>
-        <w:t>HP for the rest of the run</w:t>
-      </w:r>
-      <w:r>
-        <w:t xml:space="preserve">, but receive </w:t>
+        <w:t xml:space="preserve">HP for the rest of the </w:t>
+      </w:r>
+      <w:proofErr w:type="gramStart"/>
+      <w:r>
+        <w:t>run</w:t>
+      </w:r>
+      <w:r>
+        <w:t>, but</w:t>
+      </w:r>
+      <w:proofErr w:type="gramEnd"/>
+      <w:r>
+        <w:t xml:space="preserve"> receive </w:t>
       </w:r>
       <w:r>
         <w:t>4</w:t>
@@ -4709,20 +5518,36 @@
         <w:spacing w:after="0"/>
       </w:pPr>
       <w:r>
-        <w:t>You are 1/3 smaller, and get +something move speed.</w:t>
-      </w:r>
-    </w:p>
-    <w:p>
-      <w:pPr>
-        <w:pStyle w:val="ListParagraph"/>
-        <w:numPr>
-          <w:ilvl w:val="0"/>
-          <w:numId w:val="4"/>
-        </w:numPr>
-        <w:spacing w:after="0"/>
-      </w:pPr>
-      <w:r>
-        <w:t xml:space="preserve">Pizza Face takes damage, and has something like 1000 health. If you defeat him you </w:t>
+        <w:t xml:space="preserve">You are 1/3 </w:t>
+      </w:r>
+      <w:proofErr w:type="gramStart"/>
+      <w:r>
+        <w:t>smaller, and</w:t>
+      </w:r>
+      <w:proofErr w:type="gramEnd"/>
+      <w:r>
+        <w:t xml:space="preserve"> get +something move speed.</w:t>
+      </w:r>
+    </w:p>
+    <w:p>
+      <w:pPr>
+        <w:pStyle w:val="ListParagraph"/>
+        <w:numPr>
+          <w:ilvl w:val="0"/>
+          <w:numId w:val="4"/>
+        </w:numPr>
+        <w:spacing w:after="0"/>
+      </w:pPr>
+      <w:r>
+        <w:t xml:space="preserve">Pizza Face takes </w:t>
+      </w:r>
+      <w:proofErr w:type="gramStart"/>
+      <w:r>
+        <w:t>damage, and</w:t>
+      </w:r>
+      <w:proofErr w:type="gramEnd"/>
+      <w:r>
+        <w:t xml:space="preserve"> has something like 1000 health. If you defeat him you </w:t>
       </w:r>
       <w:r>
         <w:t xml:space="preserve">are teleported to the next level, </w:t>
@@ -4890,7 +5715,15 @@
         <w:t xml:space="preserve">or bullets get too close. </w:t>
       </w:r>
       <w:r>
-        <w:t>Stacks add extra charges (i.e. can block twice two seconds apart, both charges then take 30 seconds to recharge).</w:t>
+        <w:t>Stacks add extra charges (</w:t>
+      </w:r>
+      <w:proofErr w:type="gramStart"/>
+      <w:r>
+        <w:t>i.e.</w:t>
+      </w:r>
+      <w:proofErr w:type="gramEnd"/>
+      <w:r>
+        <w:t xml:space="preserve"> can block twice two seconds apart, both charges then take 30 seconds to recharge).</w:t>
       </w:r>
     </w:p>
     <w:p>
@@ -4906,7 +5739,15 @@
         <w:t>Big bus</w:t>
       </w:r>
       <w:r>
-        <w:t xml:space="preserve"> familiar. Like the charging enemy, but does not stop charging when it hits an ene</w:t>
+        <w:t xml:space="preserve"> familiar. Like the charging </w:t>
+      </w:r>
+      <w:proofErr w:type="gramStart"/>
+      <w:r>
+        <w:t>enemy, but</w:t>
+      </w:r>
+      <w:proofErr w:type="gramEnd"/>
+      <w:r>
+        <w:t xml:space="preserve"> does not stop charging when it hits an ene</w:t>
       </w:r>
       <w:r>
         <w:t xml:space="preserve">my, and the knockback amount is enough to </w:t>
@@ -4934,8 +5775,13 @@
       <w:r>
         <w:t xml:space="preserve">it brakes when you’re in front of it (such that it would deal less damage on impact, and </w:t>
       </w:r>
-      <w:r>
-        <w:t>When it hits a wall it breaks down</w:t>
+      <w:proofErr w:type="gramStart"/>
+      <w:r>
+        <w:t>When</w:t>
+      </w:r>
+      <w:proofErr w:type="gramEnd"/>
+      <w:r>
+        <w:t xml:space="preserve"> it hits a wall it breaks down</w:t>
       </w:r>
       <w:r>
         <w:t xml:space="preserve">. Gets fixed </w:t>
@@ -5058,7 +5904,15 @@
         <w:spacing w:after="0"/>
       </w:pPr>
       <w:r>
-        <w:t>Familiars do an effect similar to that charged cord in Isaac.</w:t>
+        <w:t xml:space="preserve">Familiars do an effect </w:t>
+      </w:r>
+      <w:proofErr w:type="gramStart"/>
+      <w:r>
+        <w:t>similar to</w:t>
+      </w:r>
+      <w:proofErr w:type="gramEnd"/>
+      <w:r>
+        <w:t xml:space="preserve"> that charged cord in Isaac.</w:t>
       </w:r>
     </w:p>
     <w:p>
@@ -5180,8 +6034,18 @@
           <w:shd w:val="clear" w:color="auto" w:fill="313338"/>
         </w:rPr>
         <w:lastRenderedPageBreak/>
-        <w:t>manage to kick it off enemies enough times quickly it just causes a big nuclear explosion) &lt;- mesh idea that goes hard</w:t>
-      </w:r>
+        <w:t xml:space="preserve">manage to kick it off enemies enough times quickly it just causes a big nuclear explosion) &lt;- mesh idea that goes </w:t>
+      </w:r>
+      <w:proofErr w:type="gramStart"/>
+      <w:r>
+        <w:rPr>
+          <w:rFonts w:ascii="Noto Sans" w:hAnsi="Noto Sans" w:cs="Noto Sans"/>
+          <w:color w:val="E0E1E5"/>
+          <w:shd w:val="clear" w:color="auto" w:fill="313338"/>
+        </w:rPr>
+        <w:t>hard</w:t>
+      </w:r>
+      <w:proofErr w:type="gramEnd"/>
     </w:p>
     <w:p>
       <w:pPr>
@@ -5206,7 +6070,15 @@
         <w:spacing w:after="0"/>
       </w:pPr>
       <w:r>
-        <w:t xml:space="preserve">When you pick it up, it selects a trigger and effect. Each trigger and effect has a certain cost associated with it. If the cost of the trigger is below </w:t>
+        <w:t xml:space="preserve">When you pick it up, it selects a trigger and effect. Each trigger and effect </w:t>
+      </w:r>
+      <w:proofErr w:type="gramStart"/>
+      <w:r>
+        <w:t>has</w:t>
+      </w:r>
+      <w:proofErr w:type="gramEnd"/>
+      <w:r>
+        <w:t xml:space="preserve"> a certain cost associated with it. If the cost of the trigger is below </w:t>
       </w:r>
       <w:r>
         <w:t>50</w:t>
@@ -5284,7 +6156,15 @@
         <w:t>, the item is guaranteed not to roll ‘on round end’</w:t>
       </w:r>
       <w:r>
-        <w:t xml:space="preserve"> cos that would be fuckin shit wouldn’t it?</w:t>
+        <w:t xml:space="preserve"> cos that would be fuckin </w:t>
+      </w:r>
+      <w:proofErr w:type="gramStart"/>
+      <w:r>
+        <w:t>shit</w:t>
+      </w:r>
+      <w:proofErr w:type="gramEnd"/>
+      <w:r>
+        <w:t xml:space="preserve"> wouldn’t it?</w:t>
       </w:r>
     </w:p>
     <w:p>
@@ -5557,7 +6437,15 @@
         <w:t xml:space="preserve">Get invincibility equal to </w:t>
       </w:r>
       <w:r>
-        <w:t xml:space="preserve">20% of your damage stat (i.e. with 50 damage you get 10 seconds). </w:t>
+        <w:t>20% of your damage stat (</w:t>
+      </w:r>
+      <w:proofErr w:type="gramStart"/>
+      <w:r>
+        <w:t>i.e.</w:t>
+      </w:r>
+      <w:proofErr w:type="gramEnd"/>
+      <w:r>
+        <w:t xml:space="preserve"> with 50 damage you get 10 seconds). </w:t>
       </w:r>
       <w:r>
         <w:t>(</w:t>
@@ -5727,8 +6615,13 @@
         <w:t xml:space="preserve">Selects a funny name for itself, consisting of adjective, noun, </w:t>
       </w:r>
       <w:r>
-        <w:t>and occasionally a suffix</w:t>
-      </w:r>
+        <w:t xml:space="preserve">and occasionally a </w:t>
+      </w:r>
+      <w:proofErr w:type="gramStart"/>
+      <w:r>
+        <w:t>suffix</w:t>
+      </w:r>
+      <w:proofErr w:type="gramEnd"/>
     </w:p>
     <w:p>
       <w:pPr>
@@ -5739,8 +6632,13 @@
         </w:numPr>
         <w:spacing w:after="0"/>
       </w:pPr>
-      <w:r>
-        <w:t>i.e. “Ferromagnetic Globule V3”</w:t>
+      <w:proofErr w:type="gramStart"/>
+      <w:r>
+        <w:t>i.e.</w:t>
+      </w:r>
+      <w:proofErr w:type="gramEnd"/>
+      <w:r>
+        <w:t xml:space="preserve"> “Ferromagnetic Globule V3”</w:t>
       </w:r>
       <w:r>
         <w:t xml:space="preserve"> or “Wacky </w:t>
@@ -5914,7 +6812,15 @@
         <w:t xml:space="preserve">number of times this occurs – for example, 2 stacks mean </w:t>
       </w:r>
       <w:r>
-        <w:t>it occurs when at 66.7% and 33.3% health, 3 stacks means 75%, 50%, 25%, etc.</w:t>
+        <w:t xml:space="preserve">it occurs when at 66.7% and 33.3% health, 3 stacks </w:t>
+      </w:r>
+      <w:proofErr w:type="gramStart"/>
+      <w:r>
+        <w:t>means</w:t>
+      </w:r>
+      <w:proofErr w:type="gramEnd"/>
+      <w:r>
+        <w:t xml:space="preserve"> 75%, 50%, 25%, etc.</w:t>
       </w:r>
     </w:p>
     <w:p>
@@ -5972,7 +6878,15 @@
         <w:t>cause the effects to occur again</w:t>
       </w:r>
       <w:r>
-        <w:t xml:space="preserve"> – i.e. 2 stacks means it happens 2 times, 3 stacks 3 times, and so on.</w:t>
+        <w:t xml:space="preserve"> – </w:t>
+      </w:r>
+      <w:proofErr w:type="gramStart"/>
+      <w:r>
+        <w:t>i.e.</w:t>
+      </w:r>
+      <w:proofErr w:type="gramEnd"/>
+      <w:r>
+        <w:t xml:space="preserve"> 2 stacks means it happens 2 times, 3 stacks 3 times, and so on.</w:t>
       </w:r>
     </w:p>
     <w:p>
@@ -5993,7 +6907,15 @@
       </w:r>
       <w:proofErr w:type="spellEnd"/>
       <w:r>
-        <w:t xml:space="preserve"> all enemies in a given radius.</w:t>
+        <w:t xml:space="preserve"> all enemies </w:t>
+      </w:r>
+      <w:proofErr w:type="gramStart"/>
+      <w:r>
+        <w:t>in a given</w:t>
+      </w:r>
+      <w:proofErr w:type="gramEnd"/>
+      <w:r>
+        <w:t xml:space="preserve"> radius.</w:t>
       </w:r>
       <w:r>
         <w:t xml:space="preserve"> </w:t>
@@ -6036,7 +6958,15 @@
         <w:t>.</w:t>
       </w:r>
       <w:r>
-        <w:t xml:space="preserve"> Stacks make it repeat, i.e. 2 stacks makes it occur a second time after a delay.</w:t>
+        <w:t xml:space="preserve"> Stacks make it repeat, </w:t>
+      </w:r>
+      <w:proofErr w:type="gramStart"/>
+      <w:r>
+        <w:t>i.e.</w:t>
+      </w:r>
+      <w:proofErr w:type="gramEnd"/>
+      <w:r>
+        <w:t xml:space="preserve"> 2 stacks makes it occur a second time after a delay.</w:t>
       </w:r>
     </w:p>
     <w:p>
@@ -6060,7 +6990,15 @@
         <w:t xml:space="preserve"> item whose efficacy is based on </w:t>
       </w:r>
       <w:r>
-        <w:t>the largest number of stacks of one item you have (i.e. if the item you’ve stacked the most is bleed, its effectiveness is based on the number of bleed item stacks you have).</w:t>
+        <w:t>the largest number of stacks of one item you have (</w:t>
+      </w:r>
+      <w:proofErr w:type="gramStart"/>
+      <w:r>
+        <w:t>i.e.</w:t>
+      </w:r>
+      <w:proofErr w:type="gramEnd"/>
+      <w:r>
+        <w:t xml:space="preserve"> if the item you’ve stacked the most is bleed, its effectiveness is based on the number of bleed item stacks you have).</w:t>
       </w:r>
     </w:p>
     <w:p>
@@ -6209,7 +7147,15 @@
         <w:t>vulnerable</w:t>
       </w:r>
       <w:r>
-        <w:t xml:space="preserve"> (cats swipe at enemies they hit)</w:t>
+        <w:t xml:space="preserve"> (</w:t>
+      </w:r>
+      <w:proofErr w:type="gramStart"/>
+      <w:r>
+        <w:t>cats</w:t>
+      </w:r>
+      <w:proofErr w:type="gramEnd"/>
+      <w:r>
+        <w:t xml:space="preserve"> swipe at enemies they hit)</w:t>
       </w:r>
     </w:p>
     <w:p>
@@ -6277,7 +7223,23 @@
       </w:r>
       <w:proofErr w:type="spellEnd"/>
       <w:r>
-        <w:t xml:space="preserve"> familiar for 20 seconds that runs around, shooting and stabbing enemies. During this time, if you walk into him you pick him up and can throw him at enemies.</w:t>
+        <w:t xml:space="preserve"> familiar for 20 seconds that runs around, </w:t>
+      </w:r>
+      <w:proofErr w:type="gramStart"/>
+      <w:r>
+        <w:t>shooting</w:t>
+      </w:r>
+      <w:proofErr w:type="gramEnd"/>
+      <w:r>
+        <w:t xml:space="preserve"> and stabbing enemies. During this time, if you walk into </w:t>
+      </w:r>
+      <w:proofErr w:type="gramStart"/>
+      <w:r>
+        <w:t>him</w:t>
+      </w:r>
+      <w:proofErr w:type="gramEnd"/>
+      <w:r>
+        <w:t xml:space="preserve"> you pick him up and can throw him at enemies.</w:t>
       </w:r>
     </w:p>
     <w:p>
@@ -6368,7 +7330,23 @@
         <w:spacing w:after="0"/>
       </w:pPr>
       <w:r>
-        <w:t xml:space="preserve">I like the idea of enemies having a tiny chance to drop a card (tarot card, maybe?), and from then on every game you play it draws 3 of the cards you’ve collected and you can choose one that adds a little spice to the run. If a card drops during a run you can choose to activate it then and there as well. I think they should be net positive but give some interesting downside. Cards should also have a weight assigned to them so some are less likely to spawn than others, which could make for some fun when you’re offered a very rare card. A wild card that has a randomised effect would also be fun. </w:t>
+        <w:t xml:space="preserve">I like the idea of enemies having a tiny chance to drop a card (tarot card, maybe?), and from then </w:t>
+      </w:r>
+      <w:proofErr w:type="gramStart"/>
+      <w:r>
+        <w:t>on</w:t>
+      </w:r>
+      <w:proofErr w:type="gramEnd"/>
+      <w:r>
+        <w:t xml:space="preserve"> every game you play it draws 3 of the cards you’ve collected and you can choose one that adds a little spice to the run. If a card drops during a </w:t>
+      </w:r>
+      <w:proofErr w:type="gramStart"/>
+      <w:r>
+        <w:t>run</w:t>
+      </w:r>
+      <w:proofErr w:type="gramEnd"/>
+      <w:r>
+        <w:t xml:space="preserve"> you can choose to activate it then and there as well. I think they should be net positive but give some interesting downside. Cards should also have a weight assigned to them so some are less likely to spawn than others, which could make for some fun when you’re offered a very rare card. A wild card that has a randomised effect would also be fun. </w:t>
       </w:r>
     </w:p>
     <w:p>
@@ -6389,7 +7367,15 @@
       </w:r>
       <w:proofErr w:type="spellEnd"/>
       <w:r>
-        <w:t xml:space="preserve"> you got can be spent in a little store to unlock permanent upgrades, like more HP drops and 20 minute till dawn-</w:t>
+        <w:t xml:space="preserve"> you got can be spent in a little store to unlock permanent upgrades, like more HP drops and 20 </w:t>
+      </w:r>
+      <w:proofErr w:type="gramStart"/>
+      <w:r>
+        <w:t>minute</w:t>
+      </w:r>
+      <w:proofErr w:type="gramEnd"/>
+      <w:r>
+        <w:t xml:space="preserve"> till dawn-</w:t>
       </w:r>
       <w:proofErr w:type="spellStart"/>
       <w:r>
@@ -6397,7 +7383,15 @@
       </w:r>
       <w:proofErr w:type="spellEnd"/>
       <w:r>
-        <w:t xml:space="preserve"> rune upgrades. Every 5 upgrades you unlock gets you a new weapon (should be in a set order, i.e. you start with the pistol, after 5 upgrades you get a shotgun, a further 5 gets you another thing, etc.). Having a little skill tree could also be fun and lead to some </w:t>
+        <w:t xml:space="preserve"> rune upgrades. Every 5 upgrades you unlock gets you a new weapon (should be in a set order, </w:t>
+      </w:r>
+      <w:proofErr w:type="gramStart"/>
+      <w:r>
+        <w:t>i.e.</w:t>
+      </w:r>
+      <w:proofErr w:type="gramEnd"/>
+      <w:r>
+        <w:t xml:space="preserve"> you start with the pistol, after 5 upgrades you get a shotgun, a further 5 gets you another thing, etc.). Having a little skill tree could also be fun and lead to some </w:t>
       </w:r>
       <w:proofErr w:type="spellStart"/>
       <w:r>
@@ -6405,7 +7399,15 @@
       </w:r>
       <w:proofErr w:type="spellEnd"/>
       <w:r>
-        <w:t xml:space="preserve"> moments when you unlock the ‘omega upgrades’.</w:t>
+        <w:t xml:space="preserve"> moments when you unlock the ‘omega </w:t>
+      </w:r>
+      <w:proofErr w:type="gramStart"/>
+      <w:r>
+        <w:t>upgrades’</w:t>
+      </w:r>
+      <w:proofErr w:type="gramEnd"/>
+      <w:r>
+        <w:t>.</w:t>
       </w:r>
     </w:p>
     <w:p>
@@ -6434,7 +7436,15 @@
       </w:r>
       <w:proofErr w:type="spellEnd"/>
       <w:r>
-        <w:t xml:space="preserve">, i.e. you start in one area, then go to another, then to another, with the last thing you do in each area be fighting a </w:t>
+        <w:t xml:space="preserve">, </w:t>
+      </w:r>
+      <w:proofErr w:type="gramStart"/>
+      <w:r>
+        <w:t>i.e.</w:t>
+      </w:r>
+      <w:proofErr w:type="gramEnd"/>
+      <w:r>
+        <w:t xml:space="preserve"> you start in one area, then go to another, then to another, with the last thing you do in each area be fighting a </w:t>
       </w:r>
       <w:proofErr w:type="spellStart"/>
       <w:r>
@@ -6498,8 +7508,13 @@
       <w:r>
         <w:t xml:space="preserve">, that are, until that point, very mysterious. </w:t>
       </w:r>
-      <w:r>
-        <w:t xml:space="preserve">Obviously there would need to be something to go behind </w:t>
+      <w:proofErr w:type="gramStart"/>
+      <w:r>
+        <w:t>Obviously</w:t>
+      </w:r>
+      <w:proofErr w:type="gramEnd"/>
+      <w:r>
+        <w:t xml:space="preserve"> there would need to be something to go behind </w:t>
       </w:r>
       <w:r>
         <w:t>them in order for that to not be a scam</w:t>
@@ -6574,6 +7589,119 @@
 <file path=word/numbering.xml><?xml version="1.0" encoding="utf-8"?>
 <w:numbering xmlns:wpc="http://schemas.microsoft.com/office/word/2010/wordprocessingCanvas" xmlns:cx="http://schemas.microsoft.com/office/drawing/2014/chartex" xmlns:cx1="http://schemas.microsoft.com/office/drawing/2015/9/8/chartex" xmlns:cx2="http://schemas.microsoft.com/office/drawing/2015/10/21/chartex" xmlns:cx3="http://schemas.microsoft.com/office/drawing/2016/5/9/chartex" xmlns:cx4="http://schemas.microsoft.com/office/drawing/2016/5/10/chartex" xmlns:cx5="http://schemas.microsoft.com/office/drawing/2016/5/11/chartex" xmlns:cx6="http://schemas.microsoft.com/office/drawing/2016/5/12/chartex" xmlns:cx7="http://schemas.microsoft.com/office/drawing/2016/5/13/chartex" xmlns:cx8="http://schemas.microsoft.com/office/drawing/2016/5/14/chartex" xmlns:mc="http://schemas.openxmlformats.org/markup-compatibility/2006" xmlns:aink="http://schemas.microsoft.com/office/drawing/2016/ink" xmlns:am3d="http://schemas.microsoft.com/office/drawing/2017/model3d" xmlns:o="urn:schemas-microsoft-com:office:office" xmlns:oel="http://schemas.microsoft.com/office/2019/extlst" xmlns:r="http://schemas.openxmlformats.org/officeDocument/2006/relationships" xmlns:m="http://schemas.openxmlformats.org/officeDocument/2006/math" xmlns:v="urn:schemas-microsoft-com:vml" xmlns:wp14="http://schemas.microsoft.com/office/word/2010/wordprocessingDrawing" xmlns:wp="http://schemas.openxmlformats.org/drawingml/2006/wordprocessingDrawing" xmlns:w10="urn:schemas-microsoft-com:office:word" xmlns:w="http://schemas.openxmlformats.org/wordprocessingml/2006/main" xmlns:w14="http://schemas.microsoft.com/office/word/2010/wordml" xmlns:w15="http://schemas.microsoft.com/office/word/2012/wordml" xmlns:w16cex="http://schemas.microsoft.com/office/word/2018/wordml/cex" xmlns:w16cid="http://schemas.microsoft.com/office/word/2016/wordml/cid" xmlns:w16="http://schemas.microsoft.com/office/word/2018/wordml" xmlns:w16du="http://schemas.microsoft.com/office/word/2023/wordml/word16du" xmlns:w16sdtdh="http://schemas.microsoft.com/office/word/2020/wordml/sdtdatahash" xmlns:w16se="http://schemas.microsoft.com/office/word/2015/wordml/symex" xmlns:wpg="http://schemas.microsoft.com/office/word/2010/wordprocessingGroup" xmlns:wpi="http://schemas.microsoft.com/office/word/2010/wordprocessingInk" xmlns:wne="http://schemas.microsoft.com/office/word/2006/wordml" xmlns:wps="http://schemas.microsoft.com/office/word/2010/wordprocessingShape" mc:Ignorable="w14 w15 w16se w16cid w16 w16cex w16sdtdh wp14">
   <w:abstractNum w:abstractNumId="0" w15:restartNumberingAfterBreak="0">
+    <w:nsid w:val="1DB85E93"/>
+    <w:multiLevelType w:val="hybridMultilevel"/>
+    <w:tmpl w:val="CC2A232E"/>
+    <w:lvl w:ilvl="0" w:tplc="0C090001">
+      <w:start w:val="1"/>
+      <w:numFmt w:val="bullet"/>
+      <w:lvlText w:val=""/>
+      <w:lvlJc w:val="left"/>
+      <w:pPr>
+        <w:ind w:left="720" w:hanging="360"/>
+      </w:pPr>
+      <w:rPr>
+        <w:rFonts w:ascii="Symbol" w:hAnsi="Symbol" w:hint="default"/>
+      </w:rPr>
+    </w:lvl>
+    <w:lvl w:ilvl="1" w:tplc="0C090003" w:tentative="1">
+      <w:start w:val="1"/>
+      <w:numFmt w:val="bullet"/>
+      <w:lvlText w:val="o"/>
+      <w:lvlJc w:val="left"/>
+      <w:pPr>
+        <w:ind w:left="1440" w:hanging="360"/>
+      </w:pPr>
+      <w:rPr>
+        <w:rFonts w:ascii="Courier New" w:hAnsi="Courier New" w:cs="Courier New" w:hint="default"/>
+      </w:rPr>
+    </w:lvl>
+    <w:lvl w:ilvl="2" w:tplc="0C090005" w:tentative="1">
+      <w:start w:val="1"/>
+      <w:numFmt w:val="bullet"/>
+      <w:lvlText w:val=""/>
+      <w:lvlJc w:val="left"/>
+      <w:pPr>
+        <w:ind w:left="2160" w:hanging="360"/>
+      </w:pPr>
+      <w:rPr>
+        <w:rFonts w:ascii="Wingdings" w:hAnsi="Wingdings" w:hint="default"/>
+      </w:rPr>
+    </w:lvl>
+    <w:lvl w:ilvl="3" w:tplc="0C090001" w:tentative="1">
+      <w:start w:val="1"/>
+      <w:numFmt w:val="bullet"/>
+      <w:lvlText w:val=""/>
+      <w:lvlJc w:val="left"/>
+      <w:pPr>
+        <w:ind w:left="2880" w:hanging="360"/>
+      </w:pPr>
+      <w:rPr>
+        <w:rFonts w:ascii="Symbol" w:hAnsi="Symbol" w:hint="default"/>
+      </w:rPr>
+    </w:lvl>
+    <w:lvl w:ilvl="4" w:tplc="0C090003" w:tentative="1">
+      <w:start w:val="1"/>
+      <w:numFmt w:val="bullet"/>
+      <w:lvlText w:val="o"/>
+      <w:lvlJc w:val="left"/>
+      <w:pPr>
+        <w:ind w:left="3600" w:hanging="360"/>
+      </w:pPr>
+      <w:rPr>
+        <w:rFonts w:ascii="Courier New" w:hAnsi="Courier New" w:cs="Courier New" w:hint="default"/>
+      </w:rPr>
+    </w:lvl>
+    <w:lvl w:ilvl="5" w:tplc="0C090005" w:tentative="1">
+      <w:start w:val="1"/>
+      <w:numFmt w:val="bullet"/>
+      <w:lvlText w:val=""/>
+      <w:lvlJc w:val="left"/>
+      <w:pPr>
+        <w:ind w:left="4320" w:hanging="360"/>
+      </w:pPr>
+      <w:rPr>
+        <w:rFonts w:ascii="Wingdings" w:hAnsi="Wingdings" w:hint="default"/>
+      </w:rPr>
+    </w:lvl>
+    <w:lvl w:ilvl="6" w:tplc="0C090001" w:tentative="1">
+      <w:start w:val="1"/>
+      <w:numFmt w:val="bullet"/>
+      <w:lvlText w:val=""/>
+      <w:lvlJc w:val="left"/>
+      <w:pPr>
+        <w:ind w:left="5040" w:hanging="360"/>
+      </w:pPr>
+      <w:rPr>
+        <w:rFonts w:ascii="Symbol" w:hAnsi="Symbol" w:hint="default"/>
+      </w:rPr>
+    </w:lvl>
+    <w:lvl w:ilvl="7" w:tplc="0C090003" w:tentative="1">
+      <w:start w:val="1"/>
+      <w:numFmt w:val="bullet"/>
+      <w:lvlText w:val="o"/>
+      <w:lvlJc w:val="left"/>
+      <w:pPr>
+        <w:ind w:left="5760" w:hanging="360"/>
+      </w:pPr>
+      <w:rPr>
+        <w:rFonts w:ascii="Courier New" w:hAnsi="Courier New" w:cs="Courier New" w:hint="default"/>
+      </w:rPr>
+    </w:lvl>
+    <w:lvl w:ilvl="8" w:tplc="0C090005" w:tentative="1">
+      <w:start w:val="1"/>
+      <w:numFmt w:val="bullet"/>
+      <w:lvlText w:val=""/>
+      <w:lvlJc w:val="left"/>
+      <w:pPr>
+        <w:ind w:left="6480" w:hanging="360"/>
+      </w:pPr>
+      <w:rPr>
+        <w:rFonts w:ascii="Wingdings" w:hAnsi="Wingdings" w:hint="default"/>
+      </w:rPr>
+    </w:lvl>
+  </w:abstractNum>
+  <w:abstractNum w:abstractNumId="1" w15:restartNumberingAfterBreak="0">
     <w:nsid w:val="1E13035D"/>
     <w:multiLevelType w:val="hybridMultilevel"/>
     <w:tmpl w:val="B51EDB00"/>
@@ -6685,7 +7813,7 @@
       </w:rPr>
     </w:lvl>
   </w:abstractNum>
-  <w:abstractNum w:abstractNumId="1" w15:restartNumberingAfterBreak="0">
+  <w:abstractNum w:abstractNumId="2" w15:restartNumberingAfterBreak="0">
     <w:nsid w:val="2D7A69BB"/>
     <w:multiLevelType w:val="hybridMultilevel"/>
     <w:tmpl w:val="F15C054E"/>
@@ -6797,7 +7925,7 @@
       </w:rPr>
     </w:lvl>
   </w:abstractNum>
-  <w:abstractNum w:abstractNumId="2" w15:restartNumberingAfterBreak="0">
+  <w:abstractNum w:abstractNumId="3" w15:restartNumberingAfterBreak="0">
     <w:nsid w:val="46D76666"/>
     <w:multiLevelType w:val="hybridMultilevel"/>
     <w:tmpl w:val="F868514C"/>
@@ -6909,7 +8037,7 @@
       </w:rPr>
     </w:lvl>
   </w:abstractNum>
-  <w:abstractNum w:abstractNumId="3" w15:restartNumberingAfterBreak="0">
+  <w:abstractNum w:abstractNumId="4" w15:restartNumberingAfterBreak="0">
     <w:nsid w:val="47C47A91"/>
     <w:multiLevelType w:val="hybridMultilevel"/>
     <w:tmpl w:val="8654A6C0"/>
@@ -7021,7 +8149,7 @@
       </w:rPr>
     </w:lvl>
   </w:abstractNum>
-  <w:abstractNum w:abstractNumId="4" w15:restartNumberingAfterBreak="0">
+  <w:abstractNum w:abstractNumId="5" w15:restartNumberingAfterBreak="0">
     <w:nsid w:val="4C7C7025"/>
     <w:multiLevelType w:val="hybridMultilevel"/>
     <w:tmpl w:val="C55A84C2"/>
@@ -7133,7 +8261,7 @@
       </w:rPr>
     </w:lvl>
   </w:abstractNum>
-  <w:abstractNum w:abstractNumId="5" w15:restartNumberingAfterBreak="0">
+  <w:abstractNum w:abstractNumId="6" w15:restartNumberingAfterBreak="0">
     <w:nsid w:val="4FAD730A"/>
     <w:multiLevelType w:val="hybridMultilevel"/>
     <w:tmpl w:val="901E5A0E"/>
@@ -7245,7 +8373,7 @@
       </w:rPr>
     </w:lvl>
   </w:abstractNum>
-  <w:abstractNum w:abstractNumId="6" w15:restartNumberingAfterBreak="0">
+  <w:abstractNum w:abstractNumId="7" w15:restartNumberingAfterBreak="0">
     <w:nsid w:val="57797D01"/>
     <w:multiLevelType w:val="hybridMultilevel"/>
     <w:tmpl w:val="261C8144"/>
@@ -7357,7 +8485,7 @@
       </w:rPr>
     </w:lvl>
   </w:abstractNum>
-  <w:abstractNum w:abstractNumId="7" w15:restartNumberingAfterBreak="0">
+  <w:abstractNum w:abstractNumId="8" w15:restartNumberingAfterBreak="0">
     <w:nsid w:val="595A2BFF"/>
     <w:multiLevelType w:val="hybridMultilevel"/>
     <w:tmpl w:val="176CE34E"/>
@@ -7469,7 +8597,7 @@
       </w:rPr>
     </w:lvl>
   </w:abstractNum>
-  <w:abstractNum w:abstractNumId="8" w15:restartNumberingAfterBreak="0">
+  <w:abstractNum w:abstractNumId="9" w15:restartNumberingAfterBreak="0">
     <w:nsid w:val="5DE5773C"/>
     <w:multiLevelType w:val="hybridMultilevel"/>
     <w:tmpl w:val="0A7EDA3C"/>
@@ -7581,7 +8709,7 @@
       </w:rPr>
     </w:lvl>
   </w:abstractNum>
-  <w:abstractNum w:abstractNumId="9" w15:restartNumberingAfterBreak="0">
+  <w:abstractNum w:abstractNumId="10" w15:restartNumberingAfterBreak="0">
     <w:nsid w:val="5E813EEF"/>
     <w:multiLevelType w:val="hybridMultilevel"/>
     <w:tmpl w:val="E5EA0428"/>
@@ -7693,7 +8821,7 @@
       </w:rPr>
     </w:lvl>
   </w:abstractNum>
-  <w:abstractNum w:abstractNumId="10" w15:restartNumberingAfterBreak="0">
+  <w:abstractNum w:abstractNumId="11" w15:restartNumberingAfterBreak="0">
     <w:nsid w:val="691C3005"/>
     <w:multiLevelType w:val="hybridMultilevel"/>
     <w:tmpl w:val="F9FCE5E2"/>
@@ -7805,7 +8933,7 @@
       </w:rPr>
     </w:lvl>
   </w:abstractNum>
-  <w:abstractNum w:abstractNumId="11" w15:restartNumberingAfterBreak="0">
+  <w:abstractNum w:abstractNumId="12" w15:restartNumberingAfterBreak="0">
     <w:nsid w:val="6AC73361"/>
     <w:multiLevelType w:val="hybridMultilevel"/>
     <w:tmpl w:val="8AA8BD80"/>
@@ -7917,7 +9045,7 @@
       </w:rPr>
     </w:lvl>
   </w:abstractNum>
-  <w:abstractNum w:abstractNumId="12" w15:restartNumberingAfterBreak="0">
+  <w:abstractNum w:abstractNumId="13" w15:restartNumberingAfterBreak="0">
     <w:nsid w:val="70387451"/>
     <w:multiLevelType w:val="hybridMultilevel"/>
     <w:tmpl w:val="402EA904"/>
@@ -8030,7 +9158,119 @@
       </w:rPr>
     </w:lvl>
   </w:abstractNum>
-  <w:abstractNum w:abstractNumId="13" w15:restartNumberingAfterBreak="0">
+  <w:abstractNum w:abstractNumId="14" w15:restartNumberingAfterBreak="0">
+    <w:nsid w:val="7521480F"/>
+    <w:multiLevelType w:val="hybridMultilevel"/>
+    <w:tmpl w:val="90CA338E"/>
+    <w:lvl w:ilvl="0" w:tplc="1D84B372">
+      <w:numFmt w:val="bullet"/>
+      <w:lvlText w:val="-"/>
+      <w:lvlJc w:val="left"/>
+      <w:pPr>
+        <w:ind w:left="720" w:hanging="360"/>
+      </w:pPr>
+      <w:rPr>
+        <w:rFonts w:ascii="Calibri" w:eastAsiaTheme="minorHAnsi" w:hAnsi="Calibri" w:cs="Calibri" w:hint="default"/>
+      </w:rPr>
+    </w:lvl>
+    <w:lvl w:ilvl="1" w:tplc="0C090003">
+      <w:start w:val="1"/>
+      <w:numFmt w:val="bullet"/>
+      <w:lvlText w:val="o"/>
+      <w:lvlJc w:val="left"/>
+      <w:pPr>
+        <w:ind w:left="1440" w:hanging="360"/>
+      </w:pPr>
+      <w:rPr>
+        <w:rFonts w:ascii="Courier New" w:hAnsi="Courier New" w:cs="Courier New" w:hint="default"/>
+      </w:rPr>
+    </w:lvl>
+    <w:lvl w:ilvl="2" w:tplc="0C090005">
+      <w:start w:val="1"/>
+      <w:numFmt w:val="bullet"/>
+      <w:lvlText w:val=""/>
+      <w:lvlJc w:val="left"/>
+      <w:pPr>
+        <w:ind w:left="2160" w:hanging="360"/>
+      </w:pPr>
+      <w:rPr>
+        <w:rFonts w:ascii="Wingdings" w:hAnsi="Wingdings" w:hint="default"/>
+      </w:rPr>
+    </w:lvl>
+    <w:lvl w:ilvl="3" w:tplc="0C090001" w:tentative="1">
+      <w:start w:val="1"/>
+      <w:numFmt w:val="bullet"/>
+      <w:lvlText w:val=""/>
+      <w:lvlJc w:val="left"/>
+      <w:pPr>
+        <w:ind w:left="2880" w:hanging="360"/>
+      </w:pPr>
+      <w:rPr>
+        <w:rFonts w:ascii="Symbol" w:hAnsi="Symbol" w:hint="default"/>
+      </w:rPr>
+    </w:lvl>
+    <w:lvl w:ilvl="4" w:tplc="0C090003" w:tentative="1">
+      <w:start w:val="1"/>
+      <w:numFmt w:val="bullet"/>
+      <w:lvlText w:val="o"/>
+      <w:lvlJc w:val="left"/>
+      <w:pPr>
+        <w:ind w:left="3600" w:hanging="360"/>
+      </w:pPr>
+      <w:rPr>
+        <w:rFonts w:ascii="Courier New" w:hAnsi="Courier New" w:cs="Courier New" w:hint="default"/>
+      </w:rPr>
+    </w:lvl>
+    <w:lvl w:ilvl="5" w:tplc="0C090005" w:tentative="1">
+      <w:start w:val="1"/>
+      <w:numFmt w:val="bullet"/>
+      <w:lvlText w:val=""/>
+      <w:lvlJc w:val="left"/>
+      <w:pPr>
+        <w:ind w:left="4320" w:hanging="360"/>
+      </w:pPr>
+      <w:rPr>
+        <w:rFonts w:ascii="Wingdings" w:hAnsi="Wingdings" w:hint="default"/>
+      </w:rPr>
+    </w:lvl>
+    <w:lvl w:ilvl="6" w:tplc="0C090001" w:tentative="1">
+      <w:start w:val="1"/>
+      <w:numFmt w:val="bullet"/>
+      <w:lvlText w:val=""/>
+      <w:lvlJc w:val="left"/>
+      <w:pPr>
+        <w:ind w:left="5040" w:hanging="360"/>
+      </w:pPr>
+      <w:rPr>
+        <w:rFonts w:ascii="Symbol" w:hAnsi="Symbol" w:hint="default"/>
+      </w:rPr>
+    </w:lvl>
+    <w:lvl w:ilvl="7" w:tplc="0C090003" w:tentative="1">
+      <w:start w:val="1"/>
+      <w:numFmt w:val="bullet"/>
+      <w:lvlText w:val="o"/>
+      <w:lvlJc w:val="left"/>
+      <w:pPr>
+        <w:ind w:left="5760" w:hanging="360"/>
+      </w:pPr>
+      <w:rPr>
+        <w:rFonts w:ascii="Courier New" w:hAnsi="Courier New" w:cs="Courier New" w:hint="default"/>
+      </w:rPr>
+    </w:lvl>
+    <w:lvl w:ilvl="8" w:tplc="0C090005" w:tentative="1">
+      <w:start w:val="1"/>
+      <w:numFmt w:val="bullet"/>
+      <w:lvlText w:val=""/>
+      <w:lvlJc w:val="left"/>
+      <w:pPr>
+        <w:ind w:left="6480" w:hanging="360"/>
+      </w:pPr>
+      <w:rPr>
+        <w:rFonts w:ascii="Wingdings" w:hAnsi="Wingdings" w:hint="default"/>
+      </w:rPr>
+    </w:lvl>
+  </w:abstractNum>
+  <w:abstractNum w:abstractNumId="15" w15:restartNumberingAfterBreak="0">
     <w:nsid w:val="7FE709FC"/>
     <w:multiLevelType w:val="hybridMultilevel"/>
     <w:tmpl w:val="B31CD4B6"/>
@@ -8045,7 +9285,7 @@
         <w:rFonts w:ascii="Calibri" w:eastAsiaTheme="minorHAnsi" w:hAnsi="Calibri" w:cs="Calibri" w:hint="default"/>
       </w:rPr>
     </w:lvl>
-    <w:lvl w:ilvl="1" w:tplc="0C090003" w:tentative="1">
+    <w:lvl w:ilvl="1" w:tplc="0C090003">
       <w:start w:val="1"/>
       <w:numFmt w:val="bullet"/>
       <w:lvlText w:val="o"/>
@@ -8057,7 +9297,7 @@
         <w:rFonts w:ascii="Courier New" w:hAnsi="Courier New" w:cs="Courier New" w:hint="default"/>
       </w:rPr>
     </w:lvl>
-    <w:lvl w:ilvl="2" w:tplc="0C090005" w:tentative="1">
+    <w:lvl w:ilvl="2" w:tplc="0C090005">
       <w:start w:val="1"/>
       <w:numFmt w:val="bullet"/>
       <w:lvlText w:val=""/>
@@ -8143,46 +9383,52 @@
     </w:lvl>
   </w:abstractNum>
   <w:num w:numId="1" w16cid:durableId="1944799003">
+    <w:abstractNumId w:val="1"/>
+  </w:num>
+  <w:num w:numId="2" w16cid:durableId="808741127">
+    <w:abstractNumId w:val="13"/>
+  </w:num>
+  <w:num w:numId="3" w16cid:durableId="1351028963">
+    <w:abstractNumId w:val="5"/>
+  </w:num>
+  <w:num w:numId="4" w16cid:durableId="1106853906">
+    <w:abstractNumId w:val="11"/>
+  </w:num>
+  <w:num w:numId="5" w16cid:durableId="179197189">
+    <w:abstractNumId w:val="8"/>
+  </w:num>
+  <w:num w:numId="6" w16cid:durableId="230194775">
+    <w:abstractNumId w:val="2"/>
+  </w:num>
+  <w:num w:numId="7" w16cid:durableId="550267486">
+    <w:abstractNumId w:val="6"/>
+  </w:num>
+  <w:num w:numId="8" w16cid:durableId="608004331">
+    <w:abstractNumId w:val="15"/>
+  </w:num>
+  <w:num w:numId="9" w16cid:durableId="1464884234">
+    <w:abstractNumId w:val="10"/>
+  </w:num>
+  <w:num w:numId="10" w16cid:durableId="1389113244">
+    <w:abstractNumId w:val="12"/>
+  </w:num>
+  <w:num w:numId="11" w16cid:durableId="690958436">
+    <w:abstractNumId w:val="9"/>
+  </w:num>
+  <w:num w:numId="12" w16cid:durableId="938097177">
+    <w:abstractNumId w:val="4"/>
+  </w:num>
+  <w:num w:numId="13" w16cid:durableId="910313969">
+    <w:abstractNumId w:val="3"/>
+  </w:num>
+  <w:num w:numId="14" w16cid:durableId="1837266260">
+    <w:abstractNumId w:val="7"/>
+  </w:num>
+  <w:num w:numId="15" w16cid:durableId="573441631">
     <w:abstractNumId w:val="0"/>
   </w:num>
-  <w:num w:numId="2" w16cid:durableId="808741127">
-    <w:abstractNumId w:val="12"/>
-  </w:num>
-  <w:num w:numId="3" w16cid:durableId="1351028963">
-    <w:abstractNumId w:val="4"/>
-  </w:num>
-  <w:num w:numId="4" w16cid:durableId="1106853906">
-    <w:abstractNumId w:val="10"/>
-  </w:num>
-  <w:num w:numId="5" w16cid:durableId="179197189">
-    <w:abstractNumId w:val="7"/>
-  </w:num>
-  <w:num w:numId="6" w16cid:durableId="230194775">
-    <w:abstractNumId w:val="1"/>
-  </w:num>
-  <w:num w:numId="7" w16cid:durableId="550267486">
-    <w:abstractNumId w:val="5"/>
-  </w:num>
-  <w:num w:numId="8" w16cid:durableId="608004331">
-    <w:abstractNumId w:val="13"/>
-  </w:num>
-  <w:num w:numId="9" w16cid:durableId="1464884234">
-    <w:abstractNumId w:val="9"/>
-  </w:num>
-  <w:num w:numId="10" w16cid:durableId="1389113244">
-    <w:abstractNumId w:val="11"/>
-  </w:num>
-  <w:num w:numId="11" w16cid:durableId="690958436">
-    <w:abstractNumId w:val="8"/>
-  </w:num>
-  <w:num w:numId="12" w16cid:durableId="938097177">
-    <w:abstractNumId w:val="3"/>
-  </w:num>
-  <w:num w:numId="13" w16cid:durableId="910313969">
-    <w:abstractNumId w:val="2"/>
-  </w:num>
-  <w:num w:numId="14" w16cid:durableId="1837266260">
-    <w:abstractNumId w:val="6"/>
+  <w:num w:numId="16" w16cid:durableId="583564129">
+    <w:abstractNumId w:val="14"/>
   </w:num>
 </w:numbering>
 </file>

</xml_diff>

<commit_message>
The "feces addict" update
Main event: melee is implemented again, but actually general now. All items work with melee, with some items having unique melee effects where necessary (mainly homing, split shots, etc.). You can also charge up weapons, like the bat. There's a charge bar visual that comes up that is general, but probably should introduce a variable that can be adjusted to change the charge time of weapons.

Also:

Fixed orb 2 targetting player (nice once)
Fixed gunners just not fucking shooting (lmao)
Fixed some sawshot shit
Fixed curses that take away your items on hit not re-applying items to the player (before they'd just get removed lol)

And a bunch of other shit. Melee is fun yipee
</commit_message>
<xml_diff>
--- a/Shit to do for vampire marty.docx
+++ b/Shit to do for vampire marty.docx
@@ -1,6 +1,6 @@
 
 <file path=word/document.xml><?xml version="1.0" encoding="utf-8"?>
-<w:document xmlns:wpc="http://schemas.microsoft.com/office/word/2010/wordprocessingCanvas" xmlns:cx="http://schemas.microsoft.com/office/drawing/2014/chartex" xmlns:cx1="http://schemas.microsoft.com/office/drawing/2015/9/8/chartex" xmlns:cx2="http://schemas.microsoft.com/office/drawing/2015/10/21/chartex" xmlns:cx3="http://schemas.microsoft.com/office/drawing/2016/5/9/chartex" xmlns:cx4="http://schemas.microsoft.com/office/drawing/2016/5/10/chartex" xmlns:cx5="http://schemas.microsoft.com/office/drawing/2016/5/11/chartex" xmlns:cx6="http://schemas.microsoft.com/office/drawing/2016/5/12/chartex" xmlns:cx7="http://schemas.microsoft.com/office/drawing/2016/5/13/chartex" xmlns:cx8="http://schemas.microsoft.com/office/drawing/2016/5/14/chartex" xmlns:mc="http://schemas.openxmlformats.org/markup-compatibility/2006" xmlns:aink="http://schemas.microsoft.com/office/drawing/2016/ink" xmlns:am3d="http://schemas.microsoft.com/office/drawing/2017/model3d" xmlns:o="urn:schemas-microsoft-com:office:office" xmlns:oel="http://schemas.microsoft.com/office/2019/extlst" xmlns:r="http://schemas.openxmlformats.org/officeDocument/2006/relationships" xmlns:m="http://schemas.openxmlformats.org/officeDocument/2006/math" xmlns:v="urn:schemas-microsoft-com:vml" xmlns:wp14="http://schemas.microsoft.com/office/word/2010/wordprocessingDrawing" xmlns:wp="http://schemas.openxmlformats.org/drawingml/2006/wordprocessingDrawing" xmlns:w10="urn:schemas-microsoft-com:office:word" xmlns:w="http://schemas.openxmlformats.org/wordprocessingml/2006/main" xmlns:w14="http://schemas.microsoft.com/office/word/2010/wordml" xmlns:w15="http://schemas.microsoft.com/office/word/2012/wordml" xmlns:w16cex="http://schemas.microsoft.com/office/word/2018/wordml/cex" xmlns:w16cid="http://schemas.microsoft.com/office/word/2016/wordml/cid" xmlns:w16="http://schemas.microsoft.com/office/word/2018/wordml" xmlns:w16du="http://schemas.microsoft.com/office/word/2023/wordml/word16du" xmlns:w16sdtdh="http://schemas.microsoft.com/office/word/2020/wordml/sdtdatahash" xmlns:w16se="http://schemas.microsoft.com/office/word/2015/wordml/symex" xmlns:wpg="http://schemas.microsoft.com/office/word/2010/wordprocessingGroup" xmlns:wpi="http://schemas.microsoft.com/office/word/2010/wordprocessingInk" xmlns:wne="http://schemas.microsoft.com/office/word/2006/wordml" xmlns:wps="http://schemas.microsoft.com/office/word/2010/wordprocessingShape" mc:Ignorable="w14 w15 w16se w16cid w16 w16cex w16sdtdh wp14">
+<w:document xmlns:wpc="http://schemas.microsoft.com/office/word/2010/wordprocessingCanvas" xmlns:cx="http://schemas.microsoft.com/office/drawing/2014/chartex" xmlns:cx1="http://schemas.microsoft.com/office/drawing/2015/9/8/chartex" xmlns:cx2="http://schemas.microsoft.com/office/drawing/2015/10/21/chartex" xmlns:cx3="http://schemas.microsoft.com/office/drawing/2016/5/9/chartex" xmlns:cx4="http://schemas.microsoft.com/office/drawing/2016/5/10/chartex" xmlns:cx5="http://schemas.microsoft.com/office/drawing/2016/5/11/chartex" xmlns:cx6="http://schemas.microsoft.com/office/drawing/2016/5/12/chartex" xmlns:cx7="http://schemas.microsoft.com/office/drawing/2016/5/13/chartex" xmlns:cx8="http://schemas.microsoft.com/office/drawing/2016/5/14/chartex" xmlns:mc="http://schemas.openxmlformats.org/markup-compatibility/2006" xmlns:aink="http://schemas.microsoft.com/office/drawing/2016/ink" xmlns:am3d="http://schemas.microsoft.com/office/drawing/2017/model3d" xmlns:o="urn:schemas-microsoft-com:office:office" xmlns:oel="http://schemas.microsoft.com/office/2019/extlst" xmlns:r="http://schemas.openxmlformats.org/officeDocument/2006/relationships" xmlns:m="http://schemas.openxmlformats.org/officeDocument/2006/math" xmlns:v="urn:schemas-microsoft-com:vml" xmlns:wp14="http://schemas.microsoft.com/office/word/2010/wordprocessingDrawing" xmlns:wp="http://schemas.openxmlformats.org/drawingml/2006/wordprocessingDrawing" xmlns:w10="urn:schemas-microsoft-com:office:word" xmlns:w="http://schemas.openxmlformats.org/wordprocessingml/2006/main" xmlns:w14="http://schemas.microsoft.com/office/word/2010/wordml" xmlns:w15="http://schemas.microsoft.com/office/word/2012/wordml" xmlns:w16cex="http://schemas.microsoft.com/office/word/2018/wordml/cex" xmlns:w16cid="http://schemas.microsoft.com/office/word/2016/wordml/cid" xmlns:w16="http://schemas.microsoft.com/office/word/2018/wordml" xmlns:w16sdtdh="http://schemas.microsoft.com/office/word/2020/wordml/sdtdatahash" xmlns:w16se="http://schemas.microsoft.com/office/word/2015/wordml/symex" xmlns:wpg="http://schemas.microsoft.com/office/word/2010/wordprocessingGroup" xmlns:wpi="http://schemas.microsoft.com/office/word/2010/wordprocessingInk" xmlns:wne="http://schemas.microsoft.com/office/word/2006/wordml" xmlns:wps="http://schemas.microsoft.com/office/word/2010/wordprocessingShape" mc:Ignorable="w14 w15 w16se w16cid w16 w16cex w16sdtdh wp14">
   <w:body>
     <w:p>
       <w:r>
@@ -61,7 +61,7 @@
           <w:r>
             <w:fldChar w:fldCharType="separate"/>
           </w:r>
-          <w:hyperlink w:anchor="_Toc134749684" w:history="1">
+          <w:hyperlink w:anchor="_Toc136266819" w:history="1">
             <w:r>
               <w:rPr>
                 <w:rStyle w:val="Hyperlink"/>
@@ -88,7 +88,7 @@
                 <w:noProof/>
                 <w:webHidden/>
               </w:rPr>
-              <w:instrText xml:space="preserve"> PAGEREF _Toc134749684 \h </w:instrText>
+              <w:instrText xml:space="preserve"> PAGEREF _Toc136266819 \h </w:instrText>
             </w:r>
             <w:r>
               <w:rPr>
@@ -133,7 +133,7 @@
               <w14:ligatures w14:val="standardContextual"/>
             </w:rPr>
           </w:pPr>
-          <w:hyperlink w:anchor="_Toc134749685" w:history="1">
+          <w:hyperlink w:anchor="_Toc136266820" w:history="1">
             <w:r>
               <w:rPr>
                 <w:rStyle w:val="Hyperlink"/>
@@ -160,7 +160,7 @@
                 <w:noProof/>
                 <w:webHidden/>
               </w:rPr>
-              <w:instrText xml:space="preserve"> PAGEREF _Toc134749685 \h </w:instrText>
+              <w:instrText xml:space="preserve"> PAGEREF _Toc136266820 \h </w:instrText>
             </w:r>
             <w:r>
               <w:rPr>
@@ -205,7 +205,7 @@
               <w14:ligatures w14:val="standardContextual"/>
             </w:rPr>
           </w:pPr>
-          <w:hyperlink w:anchor="_Toc134749686" w:history="1">
+          <w:hyperlink w:anchor="_Toc136266821" w:history="1">
             <w:r>
               <w:rPr>
                 <w:rStyle w:val="Hyperlink"/>
@@ -232,7 +232,7 @@
                 <w:noProof/>
                 <w:webHidden/>
               </w:rPr>
-              <w:instrText xml:space="preserve"> PAGEREF _Toc134749686 \h </w:instrText>
+              <w:instrText xml:space="preserve"> PAGEREF _Toc136266821 \h </w:instrText>
             </w:r>
             <w:r>
               <w:rPr>
@@ -277,7 +277,7 @@
               <w14:ligatures w14:val="standardContextual"/>
             </w:rPr>
           </w:pPr>
-          <w:hyperlink w:anchor="_Toc134749687" w:history="1">
+          <w:hyperlink w:anchor="_Toc136266822" w:history="1">
             <w:r>
               <w:rPr>
                 <w:rStyle w:val="Hyperlink"/>
@@ -304,7 +304,7 @@
                 <w:noProof/>
                 <w:webHidden/>
               </w:rPr>
-              <w:instrText xml:space="preserve"> PAGEREF _Toc134749687 \h </w:instrText>
+              <w:instrText xml:space="preserve"> PAGEREF _Toc136266822 \h </w:instrText>
             </w:r>
             <w:r>
               <w:rPr>
@@ -349,7 +349,7 @@
               <w14:ligatures w14:val="standardContextual"/>
             </w:rPr>
           </w:pPr>
-          <w:hyperlink w:anchor="_Toc134749688" w:history="1">
+          <w:hyperlink w:anchor="_Toc136266823" w:history="1">
             <w:r>
               <w:rPr>
                 <w:rStyle w:val="Hyperlink"/>
@@ -376,7 +376,7 @@
                 <w:noProof/>
                 <w:webHidden/>
               </w:rPr>
-              <w:instrText xml:space="preserve"> PAGEREF _Toc134749688 \h </w:instrText>
+              <w:instrText xml:space="preserve"> PAGEREF _Toc136266823 \h </w:instrText>
             </w:r>
             <w:r>
               <w:rPr>
@@ -396,7 +396,7 @@
                 <w:noProof/>
                 <w:webHidden/>
               </w:rPr>
-              <w:t>3</w:t>
+              <w:t>5</w:t>
             </w:r>
             <w:r>
               <w:rPr>
@@ -421,7 +421,7 @@
               <w14:ligatures w14:val="standardContextual"/>
             </w:rPr>
           </w:pPr>
-          <w:hyperlink w:anchor="_Toc134749689" w:history="1">
+          <w:hyperlink w:anchor="_Toc136266824" w:history="1">
             <w:r>
               <w:rPr>
                 <w:rStyle w:val="Hyperlink"/>
@@ -448,7 +448,7 @@
                 <w:noProof/>
                 <w:webHidden/>
               </w:rPr>
-              <w:instrText xml:space="preserve"> PAGEREF _Toc134749689 \h </w:instrText>
+              <w:instrText xml:space="preserve"> PAGEREF _Toc136266824 \h </w:instrText>
             </w:r>
             <w:r>
               <w:rPr>
@@ -468,7 +468,7 @@
                 <w:noProof/>
                 <w:webHidden/>
               </w:rPr>
-              <w:t>4</w:t>
+              <w:t>6</w:t>
             </w:r>
             <w:r>
               <w:rPr>
@@ -493,7 +493,7 @@
               <w14:ligatures w14:val="standardContextual"/>
             </w:rPr>
           </w:pPr>
-          <w:hyperlink w:anchor="_Toc134749690" w:history="1">
+          <w:hyperlink w:anchor="_Toc136266825" w:history="1">
             <w:r>
               <w:rPr>
                 <w:rStyle w:val="Hyperlink"/>
@@ -520,7 +520,7 @@
                 <w:noProof/>
                 <w:webHidden/>
               </w:rPr>
-              <w:instrText xml:space="preserve"> PAGEREF _Toc134749690 \h </w:instrText>
+              <w:instrText xml:space="preserve"> PAGEREF _Toc136266825 \h </w:instrText>
             </w:r>
             <w:r>
               <w:rPr>
@@ -540,7 +540,7 @@
                 <w:noProof/>
                 <w:webHidden/>
               </w:rPr>
-              <w:t>4</w:t>
+              <w:t>6</w:t>
             </w:r>
             <w:r>
               <w:rPr>
@@ -565,7 +565,7 @@
               <w14:ligatures w14:val="standardContextual"/>
             </w:rPr>
           </w:pPr>
-          <w:hyperlink w:anchor="_Toc134749691" w:history="1">
+          <w:hyperlink w:anchor="_Toc136266826" w:history="1">
             <w:r>
               <w:rPr>
                 <w:rStyle w:val="Hyperlink"/>
@@ -592,7 +592,7 @@
                 <w:noProof/>
                 <w:webHidden/>
               </w:rPr>
-              <w:instrText xml:space="preserve"> PAGEREF _Toc134749691 \h </w:instrText>
+              <w:instrText xml:space="preserve"> PAGEREF _Toc136266826 \h </w:instrText>
             </w:r>
             <w:r>
               <w:rPr>
@@ -612,7 +612,7 @@
                 <w:noProof/>
                 <w:webHidden/>
               </w:rPr>
-              <w:t>6</w:t>
+              <w:t>8</w:t>
             </w:r>
             <w:r>
               <w:rPr>
@@ -637,13 +637,13 @@
               <w14:ligatures w14:val="standardContextual"/>
             </w:rPr>
           </w:pPr>
-          <w:hyperlink w:anchor="_Toc134749692" w:history="1">
+          <w:hyperlink w:anchor="_Toc136266827" w:history="1">
             <w:r>
               <w:rPr>
                 <w:rStyle w:val="Hyperlink"/>
                 <w:noProof/>
               </w:rPr>
-              <w:t>Bosses</w:t>
+              <w:t>Themed enemies:</w:t>
             </w:r>
             <w:r>
               <w:rPr>
@@ -664,7 +664,7 @@
                 <w:noProof/>
                 <w:webHidden/>
               </w:rPr>
-              <w:instrText xml:space="preserve"> PAGEREF _Toc134749692 \h </w:instrText>
+              <w:instrText xml:space="preserve"> PAGEREF _Toc136266827 \h </w:instrText>
             </w:r>
             <w:r>
               <w:rPr>
@@ -684,7 +684,7 @@
                 <w:noProof/>
                 <w:webHidden/>
               </w:rPr>
-              <w:t>6</w:t>
+              <w:t>8</w:t>
             </w:r>
             <w:r>
               <w:rPr>
@@ -709,12 +709,84 @@
               <w14:ligatures w14:val="standardContextual"/>
             </w:rPr>
           </w:pPr>
-          <w:hyperlink w:anchor="_Toc134749693" w:history="1">
+          <w:hyperlink w:anchor="_Toc136266828" w:history="1">
             <w:r>
               <w:rPr>
                 <w:rStyle w:val="Hyperlink"/>
                 <w:noProof/>
               </w:rPr>
+              <w:t>Bosses</w:t>
+            </w:r>
+            <w:r>
+              <w:rPr>
+                <w:noProof/>
+                <w:webHidden/>
+              </w:rPr>
+              <w:tab/>
+            </w:r>
+            <w:r>
+              <w:rPr>
+                <w:noProof/>
+                <w:webHidden/>
+              </w:rPr>
+              <w:fldChar w:fldCharType="begin"/>
+            </w:r>
+            <w:r>
+              <w:rPr>
+                <w:noProof/>
+                <w:webHidden/>
+              </w:rPr>
+              <w:instrText xml:space="preserve"> PAGEREF _Toc136266828 \h </w:instrText>
+            </w:r>
+            <w:r>
+              <w:rPr>
+                <w:noProof/>
+                <w:webHidden/>
+              </w:rPr>
+            </w:r>
+            <w:r>
+              <w:rPr>
+                <w:noProof/>
+                <w:webHidden/>
+              </w:rPr>
+              <w:fldChar w:fldCharType="separate"/>
+            </w:r>
+            <w:r>
+              <w:rPr>
+                <w:noProof/>
+                <w:webHidden/>
+              </w:rPr>
+              <w:t>8</w:t>
+            </w:r>
+            <w:r>
+              <w:rPr>
+                <w:noProof/>
+                <w:webHidden/>
+              </w:rPr>
+              <w:fldChar w:fldCharType="end"/>
+            </w:r>
+          </w:hyperlink>
+        </w:p>
+        <w:p>
+          <w:pPr>
+            <w:pStyle w:val="TOC2"/>
+            <w:tabs>
+              <w:tab w:val="right" w:leader="dot" w:pos="9016"/>
+            </w:tabs>
+            <w:rPr>
+              <w:rFonts w:eastAsiaTheme="minorEastAsia"/>
+              <w:noProof/>
+              <w:kern w:val="2"/>
+              <w:lang w:eastAsia="en-AU"/>
+              <w14:ligatures w14:val="standardContextual"/>
+            </w:rPr>
+          </w:pPr>
+          <w:hyperlink w:anchor="_Toc136266829" w:history="1">
+            <w:r>
+              <w:rPr>
+                <w:rStyle w:val="Hyperlink"/>
+                <w:noProof/>
+              </w:rPr>
               <w:t>Elite types</w:t>
             </w:r>
             <w:r>
@@ -736,7 +808,7 @@
                 <w:noProof/>
                 <w:webHidden/>
               </w:rPr>
-              <w:instrText xml:space="preserve"> PAGEREF _Toc134749693 \h </w:instrText>
+              <w:instrText xml:space="preserve"> PAGEREF _Toc136266829 \h </w:instrText>
             </w:r>
             <w:r>
               <w:rPr>
@@ -756,7 +828,7 @@
                 <w:noProof/>
                 <w:webHidden/>
               </w:rPr>
-              <w:t>6</w:t>
+              <w:t>8</w:t>
             </w:r>
             <w:r>
               <w:rPr>
@@ -781,7 +853,7 @@
               <w14:ligatures w14:val="standardContextual"/>
             </w:rPr>
           </w:pPr>
-          <w:hyperlink w:anchor="_Toc134749694" w:history="1">
+          <w:hyperlink w:anchor="_Toc136266830" w:history="1">
             <w:r>
               <w:rPr>
                 <w:rStyle w:val="Hyperlink"/>
@@ -808,7 +880,7 @@
                 <w:noProof/>
                 <w:webHidden/>
               </w:rPr>
-              <w:instrText xml:space="preserve"> PAGEREF _Toc134749694 \h </w:instrText>
+              <w:instrText xml:space="preserve"> PAGEREF _Toc136266830 \h </w:instrText>
             </w:r>
             <w:r>
               <w:rPr>
@@ -828,7 +900,7 @@
                 <w:noProof/>
                 <w:webHidden/>
               </w:rPr>
-              <w:t>7</w:t>
+              <w:t>10</w:t>
             </w:r>
             <w:r>
               <w:rPr>
@@ -853,7 +925,7 @@
               <w14:ligatures w14:val="standardContextual"/>
             </w:rPr>
           </w:pPr>
-          <w:hyperlink w:anchor="_Toc134749695" w:history="1">
+          <w:hyperlink w:anchor="_Toc136266831" w:history="1">
             <w:r>
               <w:rPr>
                 <w:rStyle w:val="Hyperlink"/>
@@ -880,7 +952,7 @@
                 <w:noProof/>
                 <w:webHidden/>
               </w:rPr>
-              <w:instrText xml:space="preserve"> PAGEREF _Toc134749695 \h </w:instrText>
+              <w:instrText xml:space="preserve"> PAGEREF _Toc136266831 \h </w:instrText>
             </w:r>
             <w:r>
               <w:rPr>
@@ -900,7 +972,7 @@
                 <w:noProof/>
                 <w:webHidden/>
               </w:rPr>
-              <w:t>8</w:t>
+              <w:t>11</w:t>
             </w:r>
             <w:r>
               <w:rPr>
@@ -925,7 +997,7 @@
               <w14:ligatures w14:val="standardContextual"/>
             </w:rPr>
           </w:pPr>
-          <w:hyperlink w:anchor="_Toc134749696" w:history="1">
+          <w:hyperlink w:anchor="_Toc136266832" w:history="1">
             <w:r>
               <w:rPr>
                 <w:rStyle w:val="Hyperlink"/>
@@ -952,7 +1024,7 @@
                 <w:noProof/>
                 <w:webHidden/>
               </w:rPr>
-              <w:instrText xml:space="preserve"> PAGEREF _Toc134749696 \h </w:instrText>
+              <w:instrText xml:space="preserve"> PAGEREF _Toc136266832 \h </w:instrText>
             </w:r>
             <w:r>
               <w:rPr>
@@ -972,7 +1044,7 @@
                 <w:noProof/>
                 <w:webHidden/>
               </w:rPr>
-              <w:t>8</w:t>
+              <w:t>11</w:t>
             </w:r>
             <w:r>
               <w:rPr>
@@ -997,7 +1069,7 @@
               <w14:ligatures w14:val="standardContextual"/>
             </w:rPr>
           </w:pPr>
-          <w:hyperlink w:anchor="_Toc134749697" w:history="1">
+          <w:hyperlink w:anchor="_Toc136266833" w:history="1">
             <w:r>
               <w:rPr>
                 <w:rStyle w:val="Hyperlink"/>
@@ -1024,7 +1096,7 @@
                 <w:noProof/>
                 <w:webHidden/>
               </w:rPr>
-              <w:instrText xml:space="preserve"> PAGEREF _Toc134749697 \h </w:instrText>
+              <w:instrText xml:space="preserve"> PAGEREF _Toc136266833 \h </w:instrText>
             </w:r>
             <w:r>
               <w:rPr>
@@ -1044,7 +1116,7 @@
                 <w:noProof/>
                 <w:webHidden/>
               </w:rPr>
-              <w:t>13</w:t>
+              <w:t>17</w:t>
             </w:r>
             <w:r>
               <w:rPr>
@@ -1069,7 +1141,7 @@
               <w14:ligatures w14:val="standardContextual"/>
             </w:rPr>
           </w:pPr>
-          <w:hyperlink w:anchor="_Toc134749698" w:history="1">
+          <w:hyperlink w:anchor="_Toc136266834" w:history="1">
             <w:r>
               <w:rPr>
                 <w:rStyle w:val="Hyperlink"/>
@@ -1096,7 +1168,7 @@
                 <w:noProof/>
                 <w:webHidden/>
               </w:rPr>
-              <w:instrText xml:space="preserve"> PAGEREF _Toc134749698 \h </w:instrText>
+              <w:instrText xml:space="preserve"> PAGEREF _Toc136266834 \h </w:instrText>
             </w:r>
             <w:r>
               <w:rPr>
@@ -1116,7 +1188,7 @@
                 <w:noProof/>
                 <w:webHidden/>
               </w:rPr>
-              <w:t>13</w:t>
+              <w:t>17</w:t>
             </w:r>
             <w:r>
               <w:rPr>
@@ -1141,7 +1213,7 @@
               <w14:ligatures w14:val="standardContextual"/>
             </w:rPr>
           </w:pPr>
-          <w:hyperlink w:anchor="_Toc134749699" w:history="1">
+          <w:hyperlink w:anchor="_Toc136266835" w:history="1">
             <w:r>
               <w:rPr>
                 <w:rStyle w:val="Hyperlink"/>
@@ -1168,7 +1240,7 @@
                 <w:noProof/>
                 <w:webHidden/>
               </w:rPr>
-              <w:instrText xml:space="preserve"> PAGEREF _Toc134749699 \h </w:instrText>
+              <w:instrText xml:space="preserve"> PAGEREF _Toc136266835 \h </w:instrText>
             </w:r>
             <w:r>
               <w:rPr>
@@ -1188,7 +1260,7 @@
                 <w:noProof/>
                 <w:webHidden/>
               </w:rPr>
-              <w:t>13</w:t>
+              <w:t>17</w:t>
             </w:r>
             <w:r>
               <w:rPr>
@@ -1213,7 +1285,7 @@
               <w14:ligatures w14:val="standardContextual"/>
             </w:rPr>
           </w:pPr>
-          <w:hyperlink w:anchor="_Toc134749700" w:history="1">
+          <w:hyperlink w:anchor="_Toc136266836" w:history="1">
             <w:r>
               <w:rPr>
                 <w:rStyle w:val="Hyperlink"/>
@@ -1240,7 +1312,7 @@
                 <w:noProof/>
                 <w:webHidden/>
               </w:rPr>
-              <w:instrText xml:space="preserve"> PAGEREF _Toc134749700 \h </w:instrText>
+              <w:instrText xml:space="preserve"> PAGEREF _Toc136266836 \h </w:instrText>
             </w:r>
             <w:r>
               <w:rPr>
@@ -1260,7 +1332,7 @@
                 <w:noProof/>
                 <w:webHidden/>
               </w:rPr>
-              <w:t>14</w:t>
+              <w:t>18</w:t>
             </w:r>
             <w:r>
               <w:rPr>
@@ -1285,7 +1357,7 @@
               <w14:ligatures w14:val="standardContextual"/>
             </w:rPr>
           </w:pPr>
-          <w:hyperlink w:anchor="_Toc134749701" w:history="1">
+          <w:hyperlink w:anchor="_Toc136266837" w:history="1">
             <w:r>
               <w:rPr>
                 <w:rStyle w:val="Hyperlink"/>
@@ -1312,7 +1384,7 @@
                 <w:noProof/>
                 <w:webHidden/>
               </w:rPr>
-              <w:instrText xml:space="preserve"> PAGEREF _Toc134749701 \h </w:instrText>
+              <w:instrText xml:space="preserve"> PAGEREF _Toc136266837 \h </w:instrText>
             </w:r>
             <w:r>
               <w:rPr>
@@ -1332,7 +1404,7 @@
                 <w:noProof/>
                 <w:webHidden/>
               </w:rPr>
-              <w:t>15</w:t>
+              <w:t>19</w:t>
             </w:r>
             <w:r>
               <w:rPr>
@@ -1357,7 +1429,7 @@
               <w14:ligatures w14:val="standardContextual"/>
             </w:rPr>
           </w:pPr>
-          <w:hyperlink w:anchor="_Toc134749702" w:history="1">
+          <w:hyperlink w:anchor="_Toc136266838" w:history="1">
             <w:r>
               <w:rPr>
                 <w:rStyle w:val="Hyperlink"/>
@@ -1384,7 +1456,7 @@
                 <w:noProof/>
                 <w:webHidden/>
               </w:rPr>
-              <w:instrText xml:space="preserve"> PAGEREF _Toc134749702 \h </w:instrText>
+              <w:instrText xml:space="preserve"> PAGEREF _Toc136266838 \h </w:instrText>
             </w:r>
             <w:r>
               <w:rPr>
@@ -1404,7 +1476,7 @@
                 <w:noProof/>
                 <w:webHidden/>
               </w:rPr>
-              <w:t>16</w:t>
+              <w:t>20</w:t>
             </w:r>
             <w:r>
               <w:rPr>
@@ -1450,7 +1522,7 @@
       <w:r>
         <w:br w:type="page"/>
       </w:r>
-      <w:bookmarkStart w:id="0" w:name="_Toc134749684"/>
+      <w:bookmarkStart w:id="0" w:name="_Toc136266819"/>
       <w:r>
         <w:lastRenderedPageBreak/>
         <w:t>To-do list</w:t>
@@ -1461,7 +1533,7 @@
       <w:pPr>
         <w:pStyle w:val="Heading2"/>
       </w:pPr>
-      <w:bookmarkStart w:id="1" w:name="_Toc134749685"/>
+      <w:bookmarkStart w:id="1" w:name="_Toc136266820"/>
       <w:r>
         <w:t>Bugfixes</w:t>
       </w:r>
@@ -1471,7 +1543,7 @@
       <w:pPr>
         <w:pStyle w:val="Heading2"/>
       </w:pPr>
-      <w:bookmarkStart w:id="2" w:name="_Toc134749686"/>
+      <w:bookmarkStart w:id="2" w:name="_Toc136266821"/>
       <w:r>
         <w:t>Important</w:t>
       </w:r>
@@ -1559,7 +1631,7 @@
       <w:pPr>
         <w:pStyle w:val="Heading2"/>
       </w:pPr>
-      <w:bookmarkStart w:id="3" w:name="_Toc134749687"/>
+      <w:bookmarkStart w:id="3" w:name="_Toc136266822"/>
       <w:r>
         <w:t>Less important</w:t>
       </w:r>
@@ -1574,10 +1646,18 @@
         </w:numPr>
       </w:pPr>
       <w:r>
-        <w:t xml:space="preserve">Add the ability to charge certain weapons (atm only the baseball bat I think). The baseball bat can be modified </w:t>
-      </w:r>
-      <w:r>
-        <w:t>such that normal hits don’t give any hit bullets your effects and don’t deal omega knockback, but a charge shot does as the weapon currently does, ya know. As such it would probably make sense to buff its default damage to some extent.</w:t>
+        <w:t>Give baseball bat + sawshot combo a cool Fallout 4 bat-esque visual.</w:t>
+      </w:r>
+    </w:p>
+    <w:p>
+      <w:r>
+        <w:t>Systems/whatever to rework</w:t>
+      </w:r>
+      <w:r>
+        <w:t xml:space="preserve"> because I did them when I was stupid</w:t>
+      </w:r>
+      <w:r>
+        <w:t>:</w:t>
       </w:r>
     </w:p>
     <w:p>
@@ -1589,22 +1669,7 @@
         </w:numPr>
       </w:pPr>
       <w:r>
-        <w:t>Make baseball bat knock bullets away based on the vector between it and the player, probably feels better even if it's weaker</w:t>
-      </w:r>
-      <w:r>
-        <w:t>.</w:t>
-      </w:r>
-    </w:p>
-    <w:p>
-      <w:pPr>
-        <w:pStyle w:val="ListParagraph"/>
-        <w:numPr>
-          <w:ilvl w:val="0"/>
-          <w:numId w:val="15"/>
-        </w:numPr>
-      </w:pPr>
-      <w:r>
-        <w:t>Redo bat in general:</w:t>
+        <w:t>Ahh… I think we gotta redo attack now lol</w:t>
       </w:r>
     </w:p>
     <w:p>
@@ -1616,74 +1681,88 @@
         </w:numPr>
       </w:pPr>
       <w:r>
-        <w:t xml:space="preserve">Keep the visual look thing of it, i.e. you swing it from side to side and it stays spawned, but instead make it so that object isn’t the actual bat; instead it just spawns </w:t>
-      </w:r>
-      <w:r>
-        <w:t xml:space="preserve">a funney </w:t>
-      </w:r>
-      <w:r>
-        <w:t>hitbox that does all that it should.</w:t>
-      </w:r>
-    </w:p>
-    <w:p>
-      <w:pPr>
-        <w:pStyle w:val="ListParagraph"/>
-        <w:numPr>
-          <w:ilvl w:val="0"/>
+        <w:t xml:space="preserve">So keep the basis of the attack script, but rather than having a bunch of cases </w:t>
+      </w:r>
+      <w:r>
+        <w:t>for different attacks</w:t>
+      </w:r>
+      <w:r>
+        <w:t xml:space="preserve"> (i.e. melee, </w:t>
+      </w:r>
+      <w:r>
+        <w:t>wacky angles etc.)</w:t>
+      </w:r>
+      <w:r>
+        <w:t xml:space="preserve"> it instead does a sendmessage</w:t>
+      </w:r>
+      <w:r>
+        <w:t xml:space="preserve"> called something like “</w:t>
+      </w:r>
+      <w:r>
+        <w:t>U</w:t>
+      </w:r>
+      <w:r>
+        <w:t>sePrimary</w:t>
+      </w:r>
+      <w:r>
+        <w:t xml:space="preserve">” </w:t>
+      </w:r>
+      <w:r>
+        <w:t>that has a bunch of arguments like curren</w:t>
+      </w:r>
+      <w:r>
+        <w:t>tAngle and shit.</w:t>
+      </w:r>
+    </w:p>
+    <w:p>
+      <w:pPr>
+        <w:pStyle w:val="ListParagraph"/>
+        <w:numPr>
+          <w:ilvl w:val="1"/>
           <w:numId w:val="15"/>
         </w:numPr>
       </w:pPr>
       <w:r>
-        <w:t>For melee:</w:t>
-      </w:r>
-    </w:p>
-    <w:p>
-      <w:pPr>
-        <w:pStyle w:val="ListParagraph"/>
-        <w:numPr>
-          <w:ilvl w:val="0"/>
+        <w:t xml:space="preserve">The actual using of attacks will be dealt with in unique scripts, kinda like what lazer already has. </w:t>
+      </w:r>
+      <w:r>
+        <w:t>So there’ll be one for normal shooting (+ add another case to this one for grenade launcher since it’s very similar)</w:t>
+      </w:r>
+      <w:r>
+        <w:t>, one for melee</w:t>
+      </w:r>
+      <w:r>
+        <w:t>, and then a bunch for the weird edge case projectiles/shot patterns that are real wack.</w:t>
+      </w:r>
+      <w:r>
+        <w:t xml:space="preserve"> These scripts are either added manually for enemies or in weaponType.</w:t>
+      </w:r>
+    </w:p>
+    <w:p>
+      <w:pPr>
+        <w:pStyle w:val="ListParagraph"/>
+        <w:numPr>
+          <w:ilvl w:val="1"/>
           <w:numId w:val="15"/>
         </w:numPr>
       </w:pPr>
       <w:r>
-        <w:t>Make it so homing does a little funny, where if you attack but there are no enemies within your hitting range, the weapon moves towards the closest enemy over time. After hitting the enemy it was going after, it does another check if there are any other enemies within a particular range, then moves towards that, and so on. Obviously the homing distance and the speed at which it moves increases with stacks.</w:t>
-      </w:r>
-    </w:p>
-    <w:p>
-      <w:r>
-        <w:t>Systems/whatever to rework</w:t>
-      </w:r>
-      <w:r>
-        <w:t xml:space="preserve"> because I did them when I was stupid</w:t>
-      </w:r>
-      <w:r>
-        <w:t>:</w:t>
-      </w:r>
-    </w:p>
-    <w:p>
-      <w:pPr>
-        <w:pStyle w:val="ListParagraph"/>
-        <w:numPr>
-          <w:ilvl w:val="0"/>
-          <w:numId w:val="15"/>
-        </w:numPr>
-      </w:pPr>
-      <w:r>
-        <w:t>Erm none haha xdxd</w:t>
+        <w:t xml:space="preserve">This way, interesting things </w:t>
+      </w:r>
+      <w:r>
+        <w:t xml:space="preserve">like having multiple weapons at once </w:t>
+      </w:r>
+      <w:r>
+        <w:t>could be implemented</w:t>
+      </w:r>
+      <w:r>
+        <w:t>, and we can have a bunch of weird attack types without clogging attack with a bunch of shit.</w:t>
       </w:r>
     </w:p>
     <w:p/>
     <w:p/>
     <w:p>
       <w:r>
-        <w:t xml:space="preserve">So once all that’s done, check what I sent myself on Discord </w:t>
-      </w:r>
-      <w:r>
-        <w:t>and implement the things from that that don’t suck.</w:t>
-      </w:r>
-    </w:p>
-    <w:p>
-      <w:r>
         <w:t>After that, I think we’ve mainly got the following to do:</w:t>
       </w:r>
     </w:p>
@@ -1727,34 +1806,75 @@
       </w:r>
     </w:p>
     <w:p>
-      <w:pPr>
-        <w:spacing w:after="0"/>
-      </w:pPr>
-      <w:r>
+      <w:r>
+        <w:br w:type="page"/>
+      </w:r>
+    </w:p>
+    <w:p>
+      <w:pPr>
+        <w:spacing w:after="0"/>
+      </w:pPr>
+      <w:r>
+        <w:lastRenderedPageBreak/>
         <w:t>UI bonkers</w:t>
       </w:r>
-      <w:r>
-        <w:br/>
+    </w:p>
+    <w:p>
+      <w:pPr>
+        <w:pStyle w:val="ListParagraph"/>
+        <w:numPr>
+          <w:ilvl w:val="0"/>
+          <w:numId w:val="17"/>
+        </w:numPr>
+      </w:pPr>
+      <w:r>
         <w:t>HP bar</w:t>
       </w:r>
     </w:p>
     <w:p>
-      <w:r>
-        <w:lastRenderedPageBreak/>
+      <w:pPr>
+        <w:pStyle w:val="ListParagraph"/>
+        <w:numPr>
+          <w:ilvl w:val="0"/>
+          <w:numId w:val="17"/>
+        </w:numPr>
+      </w:pPr>
+      <w:r>
         <w:t>Wave progress (i.e. bar showing how far through the wave you are)</w:t>
       </w:r>
     </w:p>
     <w:p>
+      <w:pPr>
+        <w:pStyle w:val="ListParagraph"/>
+        <w:numPr>
+          <w:ilvl w:val="0"/>
+          <w:numId w:val="17"/>
+        </w:numPr>
+      </w:pPr>
       <w:r>
         <w:t>Items collected</w:t>
       </w:r>
     </w:p>
     <w:p>
+      <w:pPr>
+        <w:pStyle w:val="ListParagraph"/>
+        <w:numPr>
+          <w:ilvl w:val="0"/>
+          <w:numId w:val="17"/>
+        </w:numPr>
+      </w:pPr>
       <w:r>
         <w:t>Enemies’ items</w:t>
       </w:r>
     </w:p>
     <w:p>
+      <w:pPr>
+        <w:pStyle w:val="ListParagraph"/>
+        <w:numPr>
+          <w:ilvl w:val="0"/>
+          <w:numId w:val="17"/>
+        </w:numPr>
+      </w:pPr>
       <w:r>
         <w:t xml:space="preserve">Minimap (if the current </w:t>
       </w:r>
@@ -1766,21 +1886,49 @@
       </w:r>
     </w:p>
     <w:p>
+      <w:pPr>
+        <w:pStyle w:val="ListParagraph"/>
+        <w:numPr>
+          <w:ilvl w:val="0"/>
+          <w:numId w:val="17"/>
+        </w:numPr>
+      </w:pPr>
       <w:r>
         <w:t>Current weapon</w:t>
       </w:r>
     </w:p>
     <w:p>
+      <w:pPr>
+        <w:pStyle w:val="ListParagraph"/>
+        <w:numPr>
+          <w:ilvl w:val="0"/>
+          <w:numId w:val="17"/>
+        </w:numPr>
+      </w:pPr>
       <w:r>
         <w:t>Current dodge (with cooldown indicator)</w:t>
       </w:r>
     </w:p>
     <w:p>
+      <w:pPr>
+        <w:pStyle w:val="ListParagraph"/>
+        <w:numPr>
+          <w:ilvl w:val="0"/>
+          <w:numId w:val="17"/>
+        </w:numPr>
+      </w:pPr>
       <w:r>
         <w:t>Current active item (with cooldown indicator)</w:t>
       </w:r>
     </w:p>
     <w:p>
+      <w:pPr>
+        <w:pStyle w:val="ListParagraph"/>
+        <w:numPr>
+          <w:ilvl w:val="0"/>
+          <w:numId w:val="17"/>
+        </w:numPr>
+      </w:pPr>
       <w:r>
         <w:t>Stats (all that are currently there)</w:t>
       </w:r>
@@ -1802,7 +1950,7 @@
       <w:pPr>
         <w:pStyle w:val="Heading1"/>
       </w:pPr>
-      <w:bookmarkStart w:id="4" w:name="_Toc134749688"/>
+      <w:bookmarkStart w:id="4" w:name="_Toc136266823"/>
       <w:r>
         <w:lastRenderedPageBreak/>
         <w:t>Obstacles</w:t>
@@ -1944,7 +2092,7 @@
       <w:pPr>
         <w:pStyle w:val="Heading1"/>
       </w:pPr>
-      <w:bookmarkStart w:id="5" w:name="_Toc134749689"/>
+      <w:bookmarkStart w:id="5" w:name="_Toc136266824"/>
       <w:r>
         <w:lastRenderedPageBreak/>
         <w:t>Areas</w:t>
@@ -2336,7 +2484,7 @@
       <w:pPr>
         <w:pStyle w:val="Heading2"/>
       </w:pPr>
-      <w:bookmarkStart w:id="6" w:name="_Toc134749690"/>
+      <w:bookmarkStart w:id="6" w:name="_Toc136266825"/>
       <w:r>
         <w:t>Alt areas</w:t>
       </w:r>
@@ -2490,7 +2638,7 @@
       <w:pPr>
         <w:pStyle w:val="Heading1"/>
       </w:pPr>
-      <w:bookmarkStart w:id="7" w:name="_Toc134749691"/>
+      <w:bookmarkStart w:id="7" w:name="_Toc136266826"/>
       <w:r>
         <w:lastRenderedPageBreak/>
         <w:t>Enemies</w:t>
@@ -2575,113 +2723,10 @@
         <w:spacing w:after="0"/>
       </w:pPr>
       <w:r>
-        <w:t>Fires curving lazer, kinda like what the Colossus final bosses from Towerclimb do.</w:t>
-      </w:r>
-    </w:p>
-    <w:p>
-      <w:pPr>
-        <w:pStyle w:val="ListParagraph"/>
-        <w:numPr>
-          <w:ilvl w:val="0"/>
-          <w:numId w:val="7"/>
-        </w:numPr>
-        <w:spacing w:after="0"/>
-      </w:pPr>
-      <w:r>
-        <w:t>Spawns a circle on your position and one second or so later, deals damage to that area</w:t>
-      </w:r>
-      <w:r>
-        <w:t>.</w:t>
-      </w:r>
-    </w:p>
-    <w:p>
-      <w:pPr>
-        <w:pStyle w:val="ListParagraph"/>
-        <w:numPr>
-          <w:ilvl w:val="0"/>
-          <w:numId w:val="7"/>
-        </w:numPr>
-        <w:spacing w:after="0"/>
-      </w:pPr>
-      <w:r>
-        <w:t>Runs towards you very quickly, and drains your HP whenever it’s close to you, but gives this HP back upon death.</w:t>
-      </w:r>
-    </w:p>
-    <w:p>
-      <w:pPr>
-        <w:pStyle w:val="ListParagraph"/>
-        <w:numPr>
-          <w:ilvl w:val="0"/>
-          <w:numId w:val="7"/>
-        </w:numPr>
-        <w:spacing w:after="0"/>
-      </w:pPr>
-      <w:r>
-        <w:t>Enemy that doesn’t attack or deal damage</w:t>
-      </w:r>
-      <w:r>
-        <w:t xml:space="preserve"> (but still walks towards you). Anything (i.e. you AND enemies) get a fire rate and damage up when standing in a certain radius of it.</w:t>
-      </w:r>
-    </w:p>
-    <w:p>
-      <w:pPr>
-        <w:pStyle w:val="ListParagraph"/>
-        <w:numPr>
-          <w:ilvl w:val="0"/>
-          <w:numId w:val="7"/>
-        </w:numPr>
-        <w:spacing w:after="0"/>
-      </w:pPr>
-      <w:r>
-        <w:t>Shoots a burst of 5 bullets like an SMG, with high spread.</w:t>
-      </w:r>
-    </w:p>
-    <w:p>
-      <w:pPr>
-        <w:pStyle w:val="Heading2"/>
-      </w:pPr>
-      <w:r>
-        <w:t>Themed enemies:</w:t>
-      </w:r>
-    </w:p>
-    <w:p>
-      <w:pPr>
-        <w:pStyle w:val="ListParagraph"/>
-        <w:numPr>
-          <w:ilvl w:val="0"/>
-          <w:numId w:val="7"/>
-        </w:numPr>
-        <w:spacing w:after="0"/>
-      </w:pPr>
-      <w:r>
-        <w:t xml:space="preserve">Rust knight </w:t>
-      </w:r>
-      <w:r>
-        <w:t>–</w:t>
-      </w:r>
-      <w:r>
-        <w:t xml:space="preserve"> </w:t>
-      </w:r>
-      <w:r>
-        <w:t xml:space="preserve">spawns in the </w:t>
-      </w:r>
-      <w:r>
-        <w:t>scrapyard</w:t>
-      </w:r>
-      <w:r>
-        <w:t xml:space="preserve">. Armour made of </w:t>
-      </w:r>
-      <w:r>
-        <w:t xml:space="preserve">scrap metal and shit. </w:t>
-      </w:r>
-      <w:r>
-        <w:t xml:space="preserve">Have </w:t>
-      </w:r>
-      <w:r>
-        <w:t xml:space="preserve">small physical resistance. </w:t>
-      </w:r>
-      <w:r>
-        <w:t>Two variants:</w:t>
+        <w:t>Fires curving lazer, kinda like what the Colossus final bosses from Towerclimb do</w:t>
+      </w:r>
+      <w:r>
+        <w:t xml:space="preserve">, but maybe make it so they do a 360 spin with the lazer. </w:t>
       </w:r>
     </w:p>
     <w:p>
@@ -2694,13 +2739,127 @@
         <w:spacing w:after="0"/>
       </w:pPr>
       <w:r>
-        <w:t>Halberd</w:t>
-      </w:r>
-      <w:r>
-        <w:t xml:space="preserve"> – when close to you, pauses briefly, then lunges at you</w:t>
-      </w:r>
-      <w:r>
-        <w:t>, does a little spin with the halberd at the end of the lunge.</w:t>
+        <w:t>Can turn the spinning lazer  into an item (</w:t>
+      </w:r>
+      <w:r>
+        <w:t xml:space="preserve">every </w:t>
+      </w:r>
+      <w:r>
+        <w:t>10 seconds do the spin or sth</w:t>
+      </w:r>
+      <w:r>
+        <w:t>, stacks make the spin repeat</w:t>
+      </w:r>
+      <w:r>
+        <w:t>)</w:t>
+      </w:r>
+    </w:p>
+    <w:p>
+      <w:pPr>
+        <w:pStyle w:val="ListParagraph"/>
+        <w:numPr>
+          <w:ilvl w:val="0"/>
+          <w:numId w:val="7"/>
+        </w:numPr>
+        <w:spacing w:after="0"/>
+      </w:pPr>
+      <w:r>
+        <w:t>Spawns a circle on your position and one second or so later, deals damage to that area</w:t>
+      </w:r>
+      <w:r>
+        <w:t>.</w:t>
+      </w:r>
+    </w:p>
+    <w:p>
+      <w:pPr>
+        <w:pStyle w:val="ListParagraph"/>
+        <w:numPr>
+          <w:ilvl w:val="0"/>
+          <w:numId w:val="7"/>
+        </w:numPr>
+        <w:spacing w:after="0"/>
+      </w:pPr>
+      <w:r>
+        <w:t>Runs towards you very quickly, and drains your HP whenever it’s close to you, but gives this HP back upon death.</w:t>
+      </w:r>
+    </w:p>
+    <w:p>
+      <w:pPr>
+        <w:pStyle w:val="ListParagraph"/>
+        <w:numPr>
+          <w:ilvl w:val="0"/>
+          <w:numId w:val="7"/>
+        </w:numPr>
+        <w:spacing w:after="0"/>
+      </w:pPr>
+      <w:r>
+        <w:t>Enemy that doesn’t attack or deal damage</w:t>
+      </w:r>
+      <w:r>
+        <w:t xml:space="preserve"> (but still walks towards you). Anything (i.e. you AND enemies) get a fire rate and damage up when standing in a certain radius of it.</w:t>
+      </w:r>
+    </w:p>
+    <w:p>
+      <w:pPr>
+        <w:pStyle w:val="ListParagraph"/>
+        <w:numPr>
+          <w:ilvl w:val="0"/>
+          <w:numId w:val="7"/>
+        </w:numPr>
+        <w:spacing w:after="0"/>
+      </w:pPr>
+      <w:r>
+        <w:t>Shoots a burst of 5 bullets like an SMG, with high spread.</w:t>
+      </w:r>
+    </w:p>
+    <w:p>
+      <w:pPr>
+        <w:pStyle w:val="Heading2"/>
+      </w:pPr>
+      <w:bookmarkStart w:id="8" w:name="_Toc136266827"/>
+      <w:r>
+        <w:t>Themed enemies:</w:t>
+      </w:r>
+      <w:bookmarkEnd w:id="8"/>
+    </w:p>
+    <w:p>
+      <w:pPr>
+        <w:pStyle w:val="ListParagraph"/>
+        <w:numPr>
+          <w:ilvl w:val="0"/>
+          <w:numId w:val="7"/>
+        </w:numPr>
+        <w:spacing w:after="0"/>
+      </w:pPr>
+      <w:r>
+        <w:t xml:space="preserve">Rust knight </w:t>
+      </w:r>
+      <w:r>
+        <w:t>–</w:t>
+      </w:r>
+      <w:r>
+        <w:t xml:space="preserve"> </w:t>
+      </w:r>
+      <w:r>
+        <w:t xml:space="preserve">spawns in the </w:t>
+      </w:r>
+      <w:r>
+        <w:t>scrapyard</w:t>
+      </w:r>
+      <w:r>
+        <w:t xml:space="preserve">. Armour made of </w:t>
+      </w:r>
+      <w:r>
+        <w:t xml:space="preserve">scrap metal and shit. </w:t>
+      </w:r>
+      <w:r>
+        <w:t xml:space="preserve">Have </w:t>
+      </w:r>
+      <w:r>
+        <w:t xml:space="preserve">small physical resistance. </w:t>
+      </w:r>
+      <w:r>
+        <w:t>Two variants:</w:t>
       </w:r>
     </w:p>
     <w:p>
@@ -2713,6 +2872,25 @@
         <w:spacing w:after="0"/>
       </w:pPr>
       <w:r>
+        <w:t>Halberd</w:t>
+      </w:r>
+      <w:r>
+        <w:t xml:space="preserve"> – when close to you, pauses briefly, then lunges at you</w:t>
+      </w:r>
+      <w:r>
+        <w:t>, does a little spin with the halberd at the end of the lunge.</w:t>
+      </w:r>
+    </w:p>
+    <w:p>
+      <w:pPr>
+        <w:pStyle w:val="ListParagraph"/>
+        <w:numPr>
+          <w:ilvl w:val="1"/>
+          <w:numId w:val="7"/>
+        </w:numPr>
+        <w:spacing w:after="0"/>
+      </w:pPr>
+      <w:r>
         <w:t xml:space="preserve">Sword </w:t>
       </w:r>
       <w:r>
@@ -2887,11 +3065,11 @@
       <w:pPr>
         <w:pStyle w:val="Heading2"/>
       </w:pPr>
-      <w:bookmarkStart w:id="8" w:name="_Toc134749692"/>
+      <w:bookmarkStart w:id="9" w:name="_Toc136266828"/>
       <w:r>
         <w:t>Bosses</w:t>
       </w:r>
-      <w:bookmarkEnd w:id="8"/>
+      <w:bookmarkEnd w:id="9"/>
     </w:p>
     <w:p>
       <w:pPr>
@@ -2918,11 +3096,11 @@
       <w:pPr>
         <w:pStyle w:val="Heading2"/>
       </w:pPr>
-      <w:bookmarkStart w:id="9" w:name="_Toc134749693"/>
+      <w:bookmarkStart w:id="10" w:name="_Toc136266829"/>
       <w:r>
         <w:t>Elite types</w:t>
       </w:r>
-      <w:bookmarkEnd w:id="9"/>
+      <w:bookmarkEnd w:id="10"/>
     </w:p>
     <w:p>
       <w:pPr>
@@ -3002,6 +3180,7 @@
         <w:spacing w:after="0"/>
       </w:pPr>
       <w:r>
+        <w:lastRenderedPageBreak/>
         <w:t>Has 3 random items.</w:t>
       </w:r>
     </w:p>
@@ -3028,7 +3207,6 @@
         <w:spacing w:after="0"/>
       </w:pPr>
       <w:r>
-        <w:lastRenderedPageBreak/>
         <w:t>Dodges around every 5 seconds</w:t>
       </w:r>
       <w:r>
@@ -3074,12 +3252,12 @@
       <w:pPr>
         <w:pStyle w:val="Heading1"/>
       </w:pPr>
-      <w:bookmarkStart w:id="10" w:name="_Toc134749694"/>
+      <w:bookmarkStart w:id="11" w:name="_Toc136266830"/>
       <w:r>
         <w:lastRenderedPageBreak/>
         <w:t>Statuses</w:t>
       </w:r>
-      <w:bookmarkEnd w:id="10"/>
+      <w:bookmarkEnd w:id="11"/>
     </w:p>
     <w:p>
       <w:pPr>
@@ -3280,12 +3458,12 @@
       <w:pPr>
         <w:pStyle w:val="Heading1"/>
       </w:pPr>
-      <w:bookmarkStart w:id="11" w:name="_Toc134749695"/>
+      <w:bookmarkStart w:id="12" w:name="_Toc136266831"/>
       <w:r>
         <w:lastRenderedPageBreak/>
         <w:t>Items</w:t>
       </w:r>
-      <w:bookmarkEnd w:id="11"/>
+      <w:bookmarkEnd w:id="12"/>
     </w:p>
     <w:p>
       <w:pPr>
@@ -3718,14 +3896,14 @@
       <w:pPr>
         <w:pStyle w:val="Heading2"/>
       </w:pPr>
-      <w:bookmarkStart w:id="12" w:name="_Toc134749696"/>
+      <w:bookmarkStart w:id="13" w:name="_Toc136266832"/>
       <w:r>
         <w:t>Passive i</w:t>
       </w:r>
       <w:r>
         <w:t>tems</w:t>
       </w:r>
-      <w:bookmarkEnd w:id="12"/>
+      <w:bookmarkEnd w:id="13"/>
     </w:p>
     <w:p>
       <w:pPr>
@@ -7026,14 +7204,14 @@
       <w:pPr>
         <w:pStyle w:val="Heading2"/>
       </w:pPr>
-      <w:bookmarkStart w:id="13" w:name="_Toc134749697"/>
+      <w:bookmarkStart w:id="14" w:name="_Toc136266833"/>
       <w:r>
         <w:t xml:space="preserve">Alt </w:t>
       </w:r>
       <w:r>
         <w:t>dodges</w:t>
       </w:r>
-      <w:bookmarkEnd w:id="13"/>
+      <w:bookmarkEnd w:id="14"/>
     </w:p>
     <w:p>
       <w:pPr>
@@ -7124,11 +7302,11 @@
       <w:pPr>
         <w:pStyle w:val="Heading2"/>
       </w:pPr>
-      <w:bookmarkStart w:id="14" w:name="_Toc134749698"/>
+      <w:bookmarkStart w:id="15" w:name="_Toc136266834"/>
       <w:r>
         <w:t>Weapons</w:t>
       </w:r>
-      <w:bookmarkEnd w:id="14"/>
+      <w:bookmarkEnd w:id="15"/>
     </w:p>
     <w:p>
       <w:pPr>
@@ -7191,11 +7369,11 @@
       <w:pPr>
         <w:pStyle w:val="Heading2"/>
       </w:pPr>
-      <w:bookmarkStart w:id="15" w:name="_Toc134749699"/>
+      <w:bookmarkStart w:id="16" w:name="_Toc136266835"/>
       <w:r>
         <w:t>Active items</w:t>
       </w:r>
-      <w:bookmarkEnd w:id="15"/>
+      <w:bookmarkEnd w:id="16"/>
     </w:p>
     <w:p>
       <w:pPr>
@@ -7315,12 +7493,12 @@
       <w:pPr>
         <w:pStyle w:val="Heading1"/>
       </w:pPr>
-      <w:bookmarkStart w:id="16" w:name="_Toc134749700"/>
+      <w:bookmarkStart w:id="17" w:name="_Toc136266836"/>
       <w:r>
         <w:lastRenderedPageBreak/>
         <w:t>Music</w:t>
       </w:r>
-      <w:bookmarkEnd w:id="16"/>
+      <w:bookmarkEnd w:id="17"/>
     </w:p>
     <w:p>
       <w:r>
@@ -7345,12 +7523,12 @@
       <w:pPr>
         <w:pStyle w:val="Heading1"/>
       </w:pPr>
-      <w:bookmarkStart w:id="17" w:name="_Toc134749701"/>
+      <w:bookmarkStart w:id="18" w:name="_Toc136266837"/>
       <w:r>
         <w:lastRenderedPageBreak/>
         <w:t>Art</w:t>
       </w:r>
-      <w:bookmarkEnd w:id="17"/>
+      <w:bookmarkEnd w:id="18"/>
       <w:r>
         <w:br w:type="page"/>
       </w:r>
@@ -7359,7 +7537,7 @@
       <w:pPr>
         <w:pStyle w:val="Heading1"/>
       </w:pPr>
-      <w:bookmarkStart w:id="18" w:name="_Toc134749702"/>
+      <w:bookmarkStart w:id="19" w:name="_Toc136266838"/>
       <w:r>
         <w:lastRenderedPageBreak/>
         <w:t>Longer-term idea</w:t>
@@ -7367,7 +7545,7 @@
       <w:r>
         <w:t>s</w:t>
       </w:r>
-      <w:bookmarkEnd w:id="18"/>
+      <w:bookmarkEnd w:id="19"/>
     </w:p>
     <w:p>
       <w:pPr>
@@ -7448,7 +7626,7 @@
 </file>
 
 <file path=word/endnotes.xml><?xml version="1.0" encoding="utf-8"?>
-<w:endnotes xmlns:wpc="http://schemas.microsoft.com/office/word/2010/wordprocessingCanvas" xmlns:cx="http://schemas.microsoft.com/office/drawing/2014/chartex" xmlns:cx1="http://schemas.microsoft.com/office/drawing/2015/9/8/chartex" xmlns:cx2="http://schemas.microsoft.com/office/drawing/2015/10/21/chartex" xmlns:cx3="http://schemas.microsoft.com/office/drawing/2016/5/9/chartex" xmlns:cx4="http://schemas.microsoft.com/office/drawing/2016/5/10/chartex" xmlns:cx5="http://schemas.microsoft.com/office/drawing/2016/5/11/chartex" xmlns:cx6="http://schemas.microsoft.com/office/drawing/2016/5/12/chartex" xmlns:cx7="http://schemas.microsoft.com/office/drawing/2016/5/13/chartex" xmlns:cx8="http://schemas.microsoft.com/office/drawing/2016/5/14/chartex" xmlns:mc="http://schemas.openxmlformats.org/markup-compatibility/2006" xmlns:aink="http://schemas.microsoft.com/office/drawing/2016/ink" xmlns:am3d="http://schemas.microsoft.com/office/drawing/2017/model3d" xmlns:o="urn:schemas-microsoft-com:office:office" xmlns:oel="http://schemas.microsoft.com/office/2019/extlst" xmlns:r="http://schemas.openxmlformats.org/officeDocument/2006/relationships" xmlns:m="http://schemas.openxmlformats.org/officeDocument/2006/math" xmlns:v="urn:schemas-microsoft-com:vml" xmlns:wp14="http://schemas.microsoft.com/office/word/2010/wordprocessingDrawing" xmlns:wp="http://schemas.openxmlformats.org/drawingml/2006/wordprocessingDrawing" xmlns:w10="urn:schemas-microsoft-com:office:word" xmlns:w="http://schemas.openxmlformats.org/wordprocessingml/2006/main" xmlns:w14="http://schemas.microsoft.com/office/word/2010/wordml" xmlns:w15="http://schemas.microsoft.com/office/word/2012/wordml" xmlns:w16cex="http://schemas.microsoft.com/office/word/2018/wordml/cex" xmlns:w16cid="http://schemas.microsoft.com/office/word/2016/wordml/cid" xmlns:w16="http://schemas.microsoft.com/office/word/2018/wordml" xmlns:w16du="http://schemas.microsoft.com/office/word/2023/wordml/word16du" xmlns:w16sdtdh="http://schemas.microsoft.com/office/word/2020/wordml/sdtdatahash" xmlns:w16se="http://schemas.microsoft.com/office/word/2015/wordml/symex" xmlns:wpg="http://schemas.microsoft.com/office/word/2010/wordprocessingGroup" xmlns:wpi="http://schemas.microsoft.com/office/word/2010/wordprocessingInk" xmlns:wne="http://schemas.microsoft.com/office/word/2006/wordml" xmlns:wps="http://schemas.microsoft.com/office/word/2010/wordprocessingShape" mc:Ignorable="w14 w15 w16se w16cid w16 w16cex w16sdtdh wp14">
+<w:endnotes xmlns:wpc="http://schemas.microsoft.com/office/word/2010/wordprocessingCanvas" xmlns:cx="http://schemas.microsoft.com/office/drawing/2014/chartex" xmlns:cx1="http://schemas.microsoft.com/office/drawing/2015/9/8/chartex" xmlns:cx2="http://schemas.microsoft.com/office/drawing/2015/10/21/chartex" xmlns:cx3="http://schemas.microsoft.com/office/drawing/2016/5/9/chartex" xmlns:cx4="http://schemas.microsoft.com/office/drawing/2016/5/10/chartex" xmlns:cx5="http://schemas.microsoft.com/office/drawing/2016/5/11/chartex" xmlns:cx6="http://schemas.microsoft.com/office/drawing/2016/5/12/chartex" xmlns:cx7="http://schemas.microsoft.com/office/drawing/2016/5/13/chartex" xmlns:cx8="http://schemas.microsoft.com/office/drawing/2016/5/14/chartex" xmlns:mc="http://schemas.openxmlformats.org/markup-compatibility/2006" xmlns:aink="http://schemas.microsoft.com/office/drawing/2016/ink" xmlns:am3d="http://schemas.microsoft.com/office/drawing/2017/model3d" xmlns:o="urn:schemas-microsoft-com:office:office" xmlns:oel="http://schemas.microsoft.com/office/2019/extlst" xmlns:r="http://schemas.openxmlformats.org/officeDocument/2006/relationships" xmlns:m="http://schemas.openxmlformats.org/officeDocument/2006/math" xmlns:v="urn:schemas-microsoft-com:vml" xmlns:wp14="http://schemas.microsoft.com/office/word/2010/wordprocessingDrawing" xmlns:wp="http://schemas.openxmlformats.org/drawingml/2006/wordprocessingDrawing" xmlns:w10="urn:schemas-microsoft-com:office:word" xmlns:w="http://schemas.openxmlformats.org/wordprocessingml/2006/main" xmlns:w14="http://schemas.microsoft.com/office/word/2010/wordml" xmlns:w15="http://schemas.microsoft.com/office/word/2012/wordml" xmlns:w16cex="http://schemas.microsoft.com/office/word/2018/wordml/cex" xmlns:w16cid="http://schemas.microsoft.com/office/word/2016/wordml/cid" xmlns:w16="http://schemas.microsoft.com/office/word/2018/wordml" xmlns:w16sdtdh="http://schemas.microsoft.com/office/word/2020/wordml/sdtdatahash" xmlns:w16se="http://schemas.microsoft.com/office/word/2015/wordml/symex" xmlns:wpg="http://schemas.microsoft.com/office/word/2010/wordprocessingGroup" xmlns:wpi="http://schemas.microsoft.com/office/word/2010/wordprocessingInk" xmlns:wne="http://schemas.microsoft.com/office/word/2006/wordml" xmlns:wps="http://schemas.microsoft.com/office/word/2010/wordprocessingShape" mc:Ignorable="w14 w15 w16se w16cid w16 w16cex w16sdtdh wp14">
   <w:endnote w:type="separator" w:id="-1">
     <w:p>
       <w:pPr>
@@ -7473,7 +7651,7 @@
 </file>
 
 <file path=word/footnotes.xml><?xml version="1.0" encoding="utf-8"?>
-<w:footnotes xmlns:wpc="http://schemas.microsoft.com/office/word/2010/wordprocessingCanvas" xmlns:cx="http://schemas.microsoft.com/office/drawing/2014/chartex" xmlns:cx1="http://schemas.microsoft.com/office/drawing/2015/9/8/chartex" xmlns:cx2="http://schemas.microsoft.com/office/drawing/2015/10/21/chartex" xmlns:cx3="http://schemas.microsoft.com/office/drawing/2016/5/9/chartex" xmlns:cx4="http://schemas.microsoft.com/office/drawing/2016/5/10/chartex" xmlns:cx5="http://schemas.microsoft.com/office/drawing/2016/5/11/chartex" xmlns:cx6="http://schemas.microsoft.com/office/drawing/2016/5/12/chartex" xmlns:cx7="http://schemas.microsoft.com/office/drawing/2016/5/13/chartex" xmlns:cx8="http://schemas.microsoft.com/office/drawing/2016/5/14/chartex" xmlns:mc="http://schemas.openxmlformats.org/markup-compatibility/2006" xmlns:aink="http://schemas.microsoft.com/office/drawing/2016/ink" xmlns:am3d="http://schemas.microsoft.com/office/drawing/2017/model3d" xmlns:o="urn:schemas-microsoft-com:office:office" xmlns:oel="http://schemas.microsoft.com/office/2019/extlst" xmlns:r="http://schemas.openxmlformats.org/officeDocument/2006/relationships" xmlns:m="http://schemas.openxmlformats.org/officeDocument/2006/math" xmlns:v="urn:schemas-microsoft-com:vml" xmlns:wp14="http://schemas.microsoft.com/office/word/2010/wordprocessingDrawing" xmlns:wp="http://schemas.openxmlformats.org/drawingml/2006/wordprocessingDrawing" xmlns:w10="urn:schemas-microsoft-com:office:word" xmlns:w="http://schemas.openxmlformats.org/wordprocessingml/2006/main" xmlns:w14="http://schemas.microsoft.com/office/word/2010/wordml" xmlns:w15="http://schemas.microsoft.com/office/word/2012/wordml" xmlns:w16cex="http://schemas.microsoft.com/office/word/2018/wordml/cex" xmlns:w16cid="http://schemas.microsoft.com/office/word/2016/wordml/cid" xmlns:w16="http://schemas.microsoft.com/office/word/2018/wordml" xmlns:w16du="http://schemas.microsoft.com/office/word/2023/wordml/word16du" xmlns:w16sdtdh="http://schemas.microsoft.com/office/word/2020/wordml/sdtdatahash" xmlns:w16se="http://schemas.microsoft.com/office/word/2015/wordml/symex" xmlns:wpg="http://schemas.microsoft.com/office/word/2010/wordprocessingGroup" xmlns:wpi="http://schemas.microsoft.com/office/word/2010/wordprocessingInk" xmlns:wne="http://schemas.microsoft.com/office/word/2006/wordml" xmlns:wps="http://schemas.microsoft.com/office/word/2010/wordprocessingShape" mc:Ignorable="w14 w15 w16se w16cid w16 w16cex w16sdtdh wp14">
+<w:footnotes xmlns:wpc="http://schemas.microsoft.com/office/word/2010/wordprocessingCanvas" xmlns:cx="http://schemas.microsoft.com/office/drawing/2014/chartex" xmlns:cx1="http://schemas.microsoft.com/office/drawing/2015/9/8/chartex" xmlns:cx2="http://schemas.microsoft.com/office/drawing/2015/10/21/chartex" xmlns:cx3="http://schemas.microsoft.com/office/drawing/2016/5/9/chartex" xmlns:cx4="http://schemas.microsoft.com/office/drawing/2016/5/10/chartex" xmlns:cx5="http://schemas.microsoft.com/office/drawing/2016/5/11/chartex" xmlns:cx6="http://schemas.microsoft.com/office/drawing/2016/5/12/chartex" xmlns:cx7="http://schemas.microsoft.com/office/drawing/2016/5/13/chartex" xmlns:cx8="http://schemas.microsoft.com/office/drawing/2016/5/14/chartex" xmlns:mc="http://schemas.openxmlformats.org/markup-compatibility/2006" xmlns:aink="http://schemas.microsoft.com/office/drawing/2016/ink" xmlns:am3d="http://schemas.microsoft.com/office/drawing/2017/model3d" xmlns:o="urn:schemas-microsoft-com:office:office" xmlns:oel="http://schemas.microsoft.com/office/2019/extlst" xmlns:r="http://schemas.openxmlformats.org/officeDocument/2006/relationships" xmlns:m="http://schemas.openxmlformats.org/officeDocument/2006/math" xmlns:v="urn:schemas-microsoft-com:vml" xmlns:wp14="http://schemas.microsoft.com/office/word/2010/wordprocessingDrawing" xmlns:wp="http://schemas.openxmlformats.org/drawingml/2006/wordprocessingDrawing" xmlns:w10="urn:schemas-microsoft-com:office:word" xmlns:w="http://schemas.openxmlformats.org/wordprocessingml/2006/main" xmlns:w14="http://schemas.microsoft.com/office/word/2010/wordml" xmlns:w15="http://schemas.microsoft.com/office/word/2012/wordml" xmlns:w16cex="http://schemas.microsoft.com/office/word/2018/wordml/cex" xmlns:w16cid="http://schemas.microsoft.com/office/word/2016/wordml/cid" xmlns:w16="http://schemas.microsoft.com/office/word/2018/wordml" xmlns:w16sdtdh="http://schemas.microsoft.com/office/word/2020/wordml/sdtdatahash" xmlns:w16se="http://schemas.microsoft.com/office/word/2015/wordml/symex" xmlns:wpg="http://schemas.microsoft.com/office/word/2010/wordprocessingGroup" xmlns:wpi="http://schemas.microsoft.com/office/word/2010/wordprocessingInk" xmlns:wne="http://schemas.microsoft.com/office/word/2006/wordml" xmlns:wps="http://schemas.microsoft.com/office/word/2010/wordprocessingShape" mc:Ignorable="w14 w15 w16se w16cid w16 w16cex w16sdtdh wp14">
   <w:footnote w:type="separator" w:id="-1">
     <w:p>
       <w:pPr>
@@ -7498,7 +7676,7 @@
 </file>
 
 <file path=word/numbering.xml><?xml version="1.0" encoding="utf-8"?>
-<w:numbering xmlns:wpc="http://schemas.microsoft.com/office/word/2010/wordprocessingCanvas" xmlns:cx="http://schemas.microsoft.com/office/drawing/2014/chartex" xmlns:cx1="http://schemas.microsoft.com/office/drawing/2015/9/8/chartex" xmlns:cx2="http://schemas.microsoft.com/office/drawing/2015/10/21/chartex" xmlns:cx3="http://schemas.microsoft.com/office/drawing/2016/5/9/chartex" xmlns:cx4="http://schemas.microsoft.com/office/drawing/2016/5/10/chartex" xmlns:cx5="http://schemas.microsoft.com/office/drawing/2016/5/11/chartex" xmlns:cx6="http://schemas.microsoft.com/office/drawing/2016/5/12/chartex" xmlns:cx7="http://schemas.microsoft.com/office/drawing/2016/5/13/chartex" xmlns:cx8="http://schemas.microsoft.com/office/drawing/2016/5/14/chartex" xmlns:mc="http://schemas.openxmlformats.org/markup-compatibility/2006" xmlns:aink="http://schemas.microsoft.com/office/drawing/2016/ink" xmlns:am3d="http://schemas.microsoft.com/office/drawing/2017/model3d" xmlns:o="urn:schemas-microsoft-com:office:office" xmlns:oel="http://schemas.microsoft.com/office/2019/extlst" xmlns:r="http://schemas.openxmlformats.org/officeDocument/2006/relationships" xmlns:m="http://schemas.openxmlformats.org/officeDocument/2006/math" xmlns:v="urn:schemas-microsoft-com:vml" xmlns:wp14="http://schemas.microsoft.com/office/word/2010/wordprocessingDrawing" xmlns:wp="http://schemas.openxmlformats.org/drawingml/2006/wordprocessingDrawing" xmlns:w10="urn:schemas-microsoft-com:office:word" xmlns:w="http://schemas.openxmlformats.org/wordprocessingml/2006/main" xmlns:w14="http://schemas.microsoft.com/office/word/2010/wordml" xmlns:w15="http://schemas.microsoft.com/office/word/2012/wordml" xmlns:w16cex="http://schemas.microsoft.com/office/word/2018/wordml/cex" xmlns:w16cid="http://schemas.microsoft.com/office/word/2016/wordml/cid" xmlns:w16="http://schemas.microsoft.com/office/word/2018/wordml" xmlns:w16du="http://schemas.microsoft.com/office/word/2023/wordml/word16du" xmlns:w16sdtdh="http://schemas.microsoft.com/office/word/2020/wordml/sdtdatahash" xmlns:w16se="http://schemas.microsoft.com/office/word/2015/wordml/symex" xmlns:wpg="http://schemas.microsoft.com/office/word/2010/wordprocessingGroup" xmlns:wpi="http://schemas.microsoft.com/office/word/2010/wordprocessingInk" xmlns:wne="http://schemas.microsoft.com/office/word/2006/wordml" xmlns:wps="http://schemas.microsoft.com/office/word/2010/wordprocessingShape" mc:Ignorable="w14 w15 w16se w16cid w16 w16cex w16sdtdh wp14">
+<w:numbering xmlns:wpc="http://schemas.microsoft.com/office/word/2010/wordprocessingCanvas" xmlns:cx="http://schemas.microsoft.com/office/drawing/2014/chartex" xmlns:cx1="http://schemas.microsoft.com/office/drawing/2015/9/8/chartex" xmlns:cx2="http://schemas.microsoft.com/office/drawing/2015/10/21/chartex" xmlns:cx3="http://schemas.microsoft.com/office/drawing/2016/5/9/chartex" xmlns:cx4="http://schemas.microsoft.com/office/drawing/2016/5/10/chartex" xmlns:cx5="http://schemas.microsoft.com/office/drawing/2016/5/11/chartex" xmlns:cx6="http://schemas.microsoft.com/office/drawing/2016/5/12/chartex" xmlns:cx7="http://schemas.microsoft.com/office/drawing/2016/5/13/chartex" xmlns:cx8="http://schemas.microsoft.com/office/drawing/2016/5/14/chartex" xmlns:mc="http://schemas.openxmlformats.org/markup-compatibility/2006" xmlns:aink="http://schemas.microsoft.com/office/drawing/2016/ink" xmlns:am3d="http://schemas.microsoft.com/office/drawing/2017/model3d" xmlns:o="urn:schemas-microsoft-com:office:office" xmlns:oel="http://schemas.microsoft.com/office/2019/extlst" xmlns:r="http://schemas.openxmlformats.org/officeDocument/2006/relationships" xmlns:m="http://schemas.openxmlformats.org/officeDocument/2006/math" xmlns:v="urn:schemas-microsoft-com:vml" xmlns:wp14="http://schemas.microsoft.com/office/word/2010/wordprocessingDrawing" xmlns:wp="http://schemas.openxmlformats.org/drawingml/2006/wordprocessingDrawing" xmlns:w10="urn:schemas-microsoft-com:office:word" xmlns:w="http://schemas.openxmlformats.org/wordprocessingml/2006/main" xmlns:w14="http://schemas.microsoft.com/office/word/2010/wordml" xmlns:w15="http://schemas.microsoft.com/office/word/2012/wordml" xmlns:w16cex="http://schemas.microsoft.com/office/word/2018/wordml/cex" xmlns:w16cid="http://schemas.microsoft.com/office/word/2016/wordml/cid" xmlns:w16="http://schemas.microsoft.com/office/word/2018/wordml" xmlns:w16sdtdh="http://schemas.microsoft.com/office/word/2020/wordml/sdtdatahash" xmlns:w16se="http://schemas.microsoft.com/office/word/2015/wordml/symex" xmlns:wpg="http://schemas.microsoft.com/office/word/2010/wordprocessingGroup" xmlns:wpi="http://schemas.microsoft.com/office/word/2010/wordprocessingInk" xmlns:wne="http://schemas.microsoft.com/office/word/2006/wordml" xmlns:wps="http://schemas.microsoft.com/office/word/2010/wordprocessingShape" mc:Ignorable="w14 w15 w16se w16cid w16 w16cex w16sdtdh wp14">
   <w:abstractNum w:abstractNumId="0" w15:restartNumberingAfterBreak="0">
     <w:nsid w:val="1DB85E93"/>
     <w:multiLevelType w:val="hybridMultilevel"/>
@@ -7837,6 +8015,118 @@
     </w:lvl>
   </w:abstractNum>
   <w:abstractNum w:abstractNumId="3" w15:restartNumberingAfterBreak="0">
+    <w:nsid w:val="36871D7D"/>
+    <w:multiLevelType w:val="hybridMultilevel"/>
+    <w:tmpl w:val="1018D1CA"/>
+    <w:lvl w:ilvl="0" w:tplc="A80C86AA">
+      <w:numFmt w:val="bullet"/>
+      <w:lvlText w:val="-"/>
+      <w:lvlJc w:val="left"/>
+      <w:pPr>
+        <w:ind w:left="720" w:hanging="360"/>
+      </w:pPr>
+      <w:rPr>
+        <w:rFonts w:ascii="Calibri" w:eastAsiaTheme="minorHAnsi" w:hAnsi="Calibri" w:cs="Calibri" w:hint="default"/>
+      </w:rPr>
+    </w:lvl>
+    <w:lvl w:ilvl="1" w:tplc="0C090003" w:tentative="1">
+      <w:start w:val="1"/>
+      <w:numFmt w:val="bullet"/>
+      <w:lvlText w:val="o"/>
+      <w:lvlJc w:val="left"/>
+      <w:pPr>
+        <w:ind w:left="1440" w:hanging="360"/>
+      </w:pPr>
+      <w:rPr>
+        <w:rFonts w:ascii="Courier New" w:hAnsi="Courier New" w:cs="Courier New" w:hint="default"/>
+      </w:rPr>
+    </w:lvl>
+    <w:lvl w:ilvl="2" w:tplc="0C090005" w:tentative="1">
+      <w:start w:val="1"/>
+      <w:numFmt w:val="bullet"/>
+      <w:lvlText w:val=""/>
+      <w:lvlJc w:val="left"/>
+      <w:pPr>
+        <w:ind w:left="2160" w:hanging="360"/>
+      </w:pPr>
+      <w:rPr>
+        <w:rFonts w:ascii="Wingdings" w:hAnsi="Wingdings" w:hint="default"/>
+      </w:rPr>
+    </w:lvl>
+    <w:lvl w:ilvl="3" w:tplc="0C090001" w:tentative="1">
+      <w:start w:val="1"/>
+      <w:numFmt w:val="bullet"/>
+      <w:lvlText w:val=""/>
+      <w:lvlJc w:val="left"/>
+      <w:pPr>
+        <w:ind w:left="2880" w:hanging="360"/>
+      </w:pPr>
+      <w:rPr>
+        <w:rFonts w:ascii="Symbol" w:hAnsi="Symbol" w:hint="default"/>
+      </w:rPr>
+    </w:lvl>
+    <w:lvl w:ilvl="4" w:tplc="0C090003" w:tentative="1">
+      <w:start w:val="1"/>
+      <w:numFmt w:val="bullet"/>
+      <w:lvlText w:val="o"/>
+      <w:lvlJc w:val="left"/>
+      <w:pPr>
+        <w:ind w:left="3600" w:hanging="360"/>
+      </w:pPr>
+      <w:rPr>
+        <w:rFonts w:ascii="Courier New" w:hAnsi="Courier New" w:cs="Courier New" w:hint="default"/>
+      </w:rPr>
+    </w:lvl>
+    <w:lvl w:ilvl="5" w:tplc="0C090005" w:tentative="1">
+      <w:start w:val="1"/>
+      <w:numFmt w:val="bullet"/>
+      <w:lvlText w:val=""/>
+      <w:lvlJc w:val="left"/>
+      <w:pPr>
+        <w:ind w:left="4320" w:hanging="360"/>
+      </w:pPr>
+      <w:rPr>
+        <w:rFonts w:ascii="Wingdings" w:hAnsi="Wingdings" w:hint="default"/>
+      </w:rPr>
+    </w:lvl>
+    <w:lvl w:ilvl="6" w:tplc="0C090001" w:tentative="1">
+      <w:start w:val="1"/>
+      <w:numFmt w:val="bullet"/>
+      <w:lvlText w:val=""/>
+      <w:lvlJc w:val="left"/>
+      <w:pPr>
+        <w:ind w:left="5040" w:hanging="360"/>
+      </w:pPr>
+      <w:rPr>
+        <w:rFonts w:ascii="Symbol" w:hAnsi="Symbol" w:hint="default"/>
+      </w:rPr>
+    </w:lvl>
+    <w:lvl w:ilvl="7" w:tplc="0C090003" w:tentative="1">
+      <w:start w:val="1"/>
+      <w:numFmt w:val="bullet"/>
+      <w:lvlText w:val="o"/>
+      <w:lvlJc w:val="left"/>
+      <w:pPr>
+        <w:ind w:left="5760" w:hanging="360"/>
+      </w:pPr>
+      <w:rPr>
+        <w:rFonts w:ascii="Courier New" w:hAnsi="Courier New" w:cs="Courier New" w:hint="default"/>
+      </w:rPr>
+    </w:lvl>
+    <w:lvl w:ilvl="8" w:tplc="0C090005" w:tentative="1">
+      <w:start w:val="1"/>
+      <w:numFmt w:val="bullet"/>
+      <w:lvlText w:val=""/>
+      <w:lvlJc w:val="left"/>
+      <w:pPr>
+        <w:ind w:left="6480" w:hanging="360"/>
+      </w:pPr>
+      <w:rPr>
+        <w:rFonts w:ascii="Wingdings" w:hAnsi="Wingdings" w:hint="default"/>
+      </w:rPr>
+    </w:lvl>
+  </w:abstractNum>
+  <w:abstractNum w:abstractNumId="4" w15:restartNumberingAfterBreak="0">
     <w:nsid w:val="46D76666"/>
     <w:multiLevelType w:val="hybridMultilevel"/>
     <w:tmpl w:val="F868514C"/>
@@ -7948,7 +8238,7 @@
       </w:rPr>
     </w:lvl>
   </w:abstractNum>
-  <w:abstractNum w:abstractNumId="4" w15:restartNumberingAfterBreak="0">
+  <w:abstractNum w:abstractNumId="5" w15:restartNumberingAfterBreak="0">
     <w:nsid w:val="47C47A91"/>
     <w:multiLevelType w:val="hybridMultilevel"/>
     <w:tmpl w:val="8654A6C0"/>
@@ -8060,7 +8350,7 @@
       </w:rPr>
     </w:lvl>
   </w:abstractNum>
-  <w:abstractNum w:abstractNumId="5" w15:restartNumberingAfterBreak="0">
+  <w:abstractNum w:abstractNumId="6" w15:restartNumberingAfterBreak="0">
     <w:nsid w:val="4C7C7025"/>
     <w:multiLevelType w:val="hybridMultilevel"/>
     <w:tmpl w:val="C55A84C2"/>
@@ -8172,7 +8462,7 @@
       </w:rPr>
     </w:lvl>
   </w:abstractNum>
-  <w:abstractNum w:abstractNumId="6" w15:restartNumberingAfterBreak="0">
+  <w:abstractNum w:abstractNumId="7" w15:restartNumberingAfterBreak="0">
     <w:nsid w:val="4FAD730A"/>
     <w:multiLevelType w:val="hybridMultilevel"/>
     <w:tmpl w:val="901E5A0E"/>
@@ -8284,7 +8574,7 @@
       </w:rPr>
     </w:lvl>
   </w:abstractNum>
-  <w:abstractNum w:abstractNumId="7" w15:restartNumberingAfterBreak="0">
+  <w:abstractNum w:abstractNumId="8" w15:restartNumberingAfterBreak="0">
     <w:nsid w:val="57797D01"/>
     <w:multiLevelType w:val="hybridMultilevel"/>
     <w:tmpl w:val="261C8144"/>
@@ -8396,7 +8686,7 @@
       </w:rPr>
     </w:lvl>
   </w:abstractNum>
-  <w:abstractNum w:abstractNumId="8" w15:restartNumberingAfterBreak="0">
+  <w:abstractNum w:abstractNumId="9" w15:restartNumberingAfterBreak="0">
     <w:nsid w:val="595A2BFF"/>
     <w:multiLevelType w:val="hybridMultilevel"/>
     <w:tmpl w:val="176CE34E"/>
@@ -8508,7 +8798,7 @@
       </w:rPr>
     </w:lvl>
   </w:abstractNum>
-  <w:abstractNum w:abstractNumId="9" w15:restartNumberingAfterBreak="0">
+  <w:abstractNum w:abstractNumId="10" w15:restartNumberingAfterBreak="0">
     <w:nsid w:val="5DE5773C"/>
     <w:multiLevelType w:val="hybridMultilevel"/>
     <w:tmpl w:val="0A7EDA3C"/>
@@ -8620,7 +8910,7 @@
       </w:rPr>
     </w:lvl>
   </w:abstractNum>
-  <w:abstractNum w:abstractNumId="10" w15:restartNumberingAfterBreak="0">
+  <w:abstractNum w:abstractNumId="11" w15:restartNumberingAfterBreak="0">
     <w:nsid w:val="5E813EEF"/>
     <w:multiLevelType w:val="hybridMultilevel"/>
     <w:tmpl w:val="E5EA0428"/>
@@ -8732,7 +9022,7 @@
       </w:rPr>
     </w:lvl>
   </w:abstractNum>
-  <w:abstractNum w:abstractNumId="11" w15:restartNumberingAfterBreak="0">
+  <w:abstractNum w:abstractNumId="12" w15:restartNumberingAfterBreak="0">
     <w:nsid w:val="691C3005"/>
     <w:multiLevelType w:val="hybridMultilevel"/>
     <w:tmpl w:val="F9FCE5E2"/>
@@ -8844,7 +9134,7 @@
       </w:rPr>
     </w:lvl>
   </w:abstractNum>
-  <w:abstractNum w:abstractNumId="12" w15:restartNumberingAfterBreak="0">
+  <w:abstractNum w:abstractNumId="13" w15:restartNumberingAfterBreak="0">
     <w:nsid w:val="6AC73361"/>
     <w:multiLevelType w:val="hybridMultilevel"/>
     <w:tmpl w:val="8AA8BD80"/>
@@ -8956,7 +9246,7 @@
       </w:rPr>
     </w:lvl>
   </w:abstractNum>
-  <w:abstractNum w:abstractNumId="13" w15:restartNumberingAfterBreak="0">
+  <w:abstractNum w:abstractNumId="14" w15:restartNumberingAfterBreak="0">
     <w:nsid w:val="70387451"/>
     <w:multiLevelType w:val="hybridMultilevel"/>
     <w:tmpl w:val="402EA904"/>
@@ -9069,7 +9359,7 @@
       </w:rPr>
     </w:lvl>
   </w:abstractNum>
-  <w:abstractNum w:abstractNumId="14" w15:restartNumberingAfterBreak="0">
+  <w:abstractNum w:abstractNumId="15" w15:restartNumberingAfterBreak="0">
     <w:nsid w:val="7521480F"/>
     <w:multiLevelType w:val="hybridMultilevel"/>
     <w:tmpl w:val="90CA338E"/>
@@ -9181,7 +9471,120 @@
       </w:rPr>
     </w:lvl>
   </w:abstractNum>
-  <w:abstractNum w:abstractNumId="15" w15:restartNumberingAfterBreak="0">
+  <w:abstractNum w:abstractNumId="16" w15:restartNumberingAfterBreak="0">
+    <w:nsid w:val="79F15F59"/>
+    <w:multiLevelType w:val="hybridMultilevel"/>
+    <w:tmpl w:val="4D2C289A"/>
+    <w:lvl w:ilvl="0" w:tplc="A80C86AA">
+      <w:start w:val="4"/>
+      <w:numFmt w:val="bullet"/>
+      <w:lvlText w:val="-"/>
+      <w:lvlJc w:val="left"/>
+      <w:pPr>
+        <w:ind w:left="720" w:hanging="360"/>
+      </w:pPr>
+      <w:rPr>
+        <w:rFonts w:ascii="Calibri" w:eastAsiaTheme="minorHAnsi" w:hAnsi="Calibri" w:cs="Calibri" w:hint="default"/>
+      </w:rPr>
+    </w:lvl>
+    <w:lvl w:ilvl="1" w:tplc="0C090003">
+      <w:start w:val="1"/>
+      <w:numFmt w:val="bullet"/>
+      <w:lvlText w:val="o"/>
+      <w:lvlJc w:val="left"/>
+      <w:pPr>
+        <w:ind w:left="1440" w:hanging="360"/>
+      </w:pPr>
+      <w:rPr>
+        <w:rFonts w:ascii="Courier New" w:hAnsi="Courier New" w:cs="Courier New" w:hint="default"/>
+      </w:rPr>
+    </w:lvl>
+    <w:lvl w:ilvl="2" w:tplc="0C090005" w:tentative="1">
+      <w:start w:val="1"/>
+      <w:numFmt w:val="bullet"/>
+      <w:lvlText w:val=""/>
+      <w:lvlJc w:val="left"/>
+      <w:pPr>
+        <w:ind w:left="2160" w:hanging="360"/>
+      </w:pPr>
+      <w:rPr>
+        <w:rFonts w:ascii="Wingdings" w:hAnsi="Wingdings" w:hint="default"/>
+      </w:rPr>
+    </w:lvl>
+    <w:lvl w:ilvl="3" w:tplc="0C090001" w:tentative="1">
+      <w:start w:val="1"/>
+      <w:numFmt w:val="bullet"/>
+      <w:lvlText w:val=""/>
+      <w:lvlJc w:val="left"/>
+      <w:pPr>
+        <w:ind w:left="2880" w:hanging="360"/>
+      </w:pPr>
+      <w:rPr>
+        <w:rFonts w:ascii="Symbol" w:hAnsi="Symbol" w:hint="default"/>
+      </w:rPr>
+    </w:lvl>
+    <w:lvl w:ilvl="4" w:tplc="0C090003" w:tentative="1">
+      <w:start w:val="1"/>
+      <w:numFmt w:val="bullet"/>
+      <w:lvlText w:val="o"/>
+      <w:lvlJc w:val="left"/>
+      <w:pPr>
+        <w:ind w:left="3600" w:hanging="360"/>
+      </w:pPr>
+      <w:rPr>
+        <w:rFonts w:ascii="Courier New" w:hAnsi="Courier New" w:cs="Courier New" w:hint="default"/>
+      </w:rPr>
+    </w:lvl>
+    <w:lvl w:ilvl="5" w:tplc="0C090005" w:tentative="1">
+      <w:start w:val="1"/>
+      <w:numFmt w:val="bullet"/>
+      <w:lvlText w:val=""/>
+      <w:lvlJc w:val="left"/>
+      <w:pPr>
+        <w:ind w:left="4320" w:hanging="360"/>
+      </w:pPr>
+      <w:rPr>
+        <w:rFonts w:ascii="Wingdings" w:hAnsi="Wingdings" w:hint="default"/>
+      </w:rPr>
+    </w:lvl>
+    <w:lvl w:ilvl="6" w:tplc="0C090001" w:tentative="1">
+      <w:start w:val="1"/>
+      <w:numFmt w:val="bullet"/>
+      <w:lvlText w:val=""/>
+      <w:lvlJc w:val="left"/>
+      <w:pPr>
+        <w:ind w:left="5040" w:hanging="360"/>
+      </w:pPr>
+      <w:rPr>
+        <w:rFonts w:ascii="Symbol" w:hAnsi="Symbol" w:hint="default"/>
+      </w:rPr>
+    </w:lvl>
+    <w:lvl w:ilvl="7" w:tplc="0C090003" w:tentative="1">
+      <w:start w:val="1"/>
+      <w:numFmt w:val="bullet"/>
+      <w:lvlText w:val="o"/>
+      <w:lvlJc w:val="left"/>
+      <w:pPr>
+        <w:ind w:left="5760" w:hanging="360"/>
+      </w:pPr>
+      <w:rPr>
+        <w:rFonts w:ascii="Courier New" w:hAnsi="Courier New" w:cs="Courier New" w:hint="default"/>
+      </w:rPr>
+    </w:lvl>
+    <w:lvl w:ilvl="8" w:tplc="0C090005" w:tentative="1">
+      <w:start w:val="1"/>
+      <w:numFmt w:val="bullet"/>
+      <w:lvlText w:val=""/>
+      <w:lvlJc w:val="left"/>
+      <w:pPr>
+        <w:ind w:left="6480" w:hanging="360"/>
+      </w:pPr>
+      <w:rPr>
+        <w:rFonts w:ascii="Wingdings" w:hAnsi="Wingdings" w:hint="default"/>
+      </w:rPr>
+    </w:lvl>
+  </w:abstractNum>
+  <w:abstractNum w:abstractNumId="17" w15:restartNumberingAfterBreak="0">
     <w:nsid w:val="7FE709FC"/>
     <w:multiLevelType w:val="hybridMultilevel"/>
     <w:tmpl w:val="B31CD4B6"/>
@@ -9297,49 +9700,55 @@
     <w:abstractNumId w:val="1"/>
   </w:num>
   <w:num w:numId="2" w16cid:durableId="808741127">
-    <w:abstractNumId w:val="13"/>
+    <w:abstractNumId w:val="14"/>
   </w:num>
   <w:num w:numId="3" w16cid:durableId="1351028963">
-    <w:abstractNumId w:val="5"/>
+    <w:abstractNumId w:val="6"/>
   </w:num>
   <w:num w:numId="4" w16cid:durableId="1106853906">
-    <w:abstractNumId w:val="11"/>
+    <w:abstractNumId w:val="12"/>
   </w:num>
   <w:num w:numId="5" w16cid:durableId="179197189">
-    <w:abstractNumId w:val="8"/>
+    <w:abstractNumId w:val="9"/>
   </w:num>
   <w:num w:numId="6" w16cid:durableId="230194775">
     <w:abstractNumId w:val="2"/>
   </w:num>
   <w:num w:numId="7" w16cid:durableId="550267486">
-    <w:abstractNumId w:val="6"/>
+    <w:abstractNumId w:val="7"/>
   </w:num>
   <w:num w:numId="8" w16cid:durableId="608004331">
-    <w:abstractNumId w:val="15"/>
+    <w:abstractNumId w:val="17"/>
   </w:num>
   <w:num w:numId="9" w16cid:durableId="1464884234">
+    <w:abstractNumId w:val="11"/>
+  </w:num>
+  <w:num w:numId="10" w16cid:durableId="1389113244">
+    <w:abstractNumId w:val="13"/>
+  </w:num>
+  <w:num w:numId="11" w16cid:durableId="690958436">
     <w:abstractNumId w:val="10"/>
   </w:num>
-  <w:num w:numId="10" w16cid:durableId="1389113244">
-    <w:abstractNumId w:val="12"/>
+  <w:num w:numId="12" w16cid:durableId="938097177">
+    <w:abstractNumId w:val="5"/>
   </w:num>
-  <w:num w:numId="11" w16cid:durableId="690958436">
-    <w:abstractNumId w:val="9"/>
-  </w:num>
-  <w:num w:numId="12" w16cid:durableId="938097177">
+  <w:num w:numId="13" w16cid:durableId="910313969">
     <w:abstractNumId w:val="4"/>
   </w:num>
-  <w:num w:numId="13" w16cid:durableId="910313969">
-    <w:abstractNumId w:val="3"/>
-  </w:num>
   <w:num w:numId="14" w16cid:durableId="1837266260">
-    <w:abstractNumId w:val="7"/>
+    <w:abstractNumId w:val="8"/>
   </w:num>
   <w:num w:numId="15" w16cid:durableId="573441631">
     <w:abstractNumId w:val="0"/>
   </w:num>
   <w:num w:numId="16" w16cid:durableId="583564129">
-    <w:abstractNumId w:val="14"/>
+    <w:abstractNumId w:val="15"/>
+  </w:num>
+  <w:num w:numId="17" w16cid:durableId="1663660954">
+    <w:abstractNumId w:val="3"/>
+  </w:num>
+  <w:num w:numId="18" w16cid:durableId="1951350578">
+    <w:abstractNumId w:val="16"/>
   </w:num>
 </w:numbering>
 </file>

</xml_diff>

<commit_message>
the 'not done yet' update
just fixin shit :), as it turns out there's a weird bug with the items each player has not being properly stored.
</commit_message>
<xml_diff>
--- a/Shit to do for vampire marty.docx
+++ b/Shit to do for vampire marty.docx
@@ -1541,6 +1541,30 @@
     </w:p>
     <w:p>
       <w:pPr>
+        <w:pStyle w:val="ListParagraph"/>
+        <w:numPr>
+          <w:ilvl w:val="0"/>
+          <w:numId w:val="19"/>
+        </w:numPr>
+      </w:pPr>
+      <w:r>
+        <w:t>I think gunners don’t get removed upon their item getting removed.</w:t>
+      </w:r>
+    </w:p>
+    <w:p>
+      <w:pPr>
+        <w:pStyle w:val="ListParagraph"/>
+        <w:numPr>
+          <w:ilvl w:val="0"/>
+          <w:numId w:val="19"/>
+        </w:numPr>
+      </w:pPr>
+      <w:r>
+        <w:t>Piercing might be broken.</w:t>
+      </w:r>
+    </w:p>
+    <w:p>
+      <w:pPr>
         <w:pStyle w:val="Heading2"/>
       </w:pPr>
       <w:bookmarkStart w:id="2" w:name="_Toc136266821"/>
@@ -1558,7 +1582,67 @@
         </w:numPr>
       </w:pPr>
       <w:r>
-        <w:t>Erm get co op working xdxd</w:t>
+        <w:t xml:space="preserve">Make it so Healing and HPDamageDie actually set the UI to do it’s HP draining/healing effects rather than having ifs for </w:t>
+      </w:r>
+      <w:r>
+        <w:t>both</w:t>
+      </w:r>
+      <w:r>
+        <w:t>.</w:t>
+      </w:r>
+    </w:p>
+    <w:p>
+      <w:pPr>
+        <w:pStyle w:val="ListParagraph"/>
+        <w:numPr>
+          <w:ilvl w:val="0"/>
+          <w:numId w:val="15"/>
+        </w:numPr>
+      </w:pPr>
+      <w:r>
+        <w:t>Implement active item</w:t>
+      </w:r>
+      <w:r>
+        <w:t>s</w:t>
+      </w:r>
+      <w:r>
+        <w:t>.</w:t>
+      </w:r>
+    </w:p>
+    <w:p>
+      <w:pPr>
+        <w:pStyle w:val="ListParagraph"/>
+        <w:numPr>
+          <w:ilvl w:val="0"/>
+          <w:numId w:val="15"/>
+        </w:numPr>
+      </w:pPr>
+      <w:r>
+        <w:t xml:space="preserve">As much as it pains me I think I should remove alt dodge items. There really aren’t that many cool ideas for it I think, and ideas that I do have would work well as </w:t>
+      </w:r>
+      <w:r>
+        <w:t xml:space="preserve">secondary items (like ya know the </w:t>
+      </w:r>
+      <w:r>
+        <w:t xml:space="preserve">Dead Cells </w:t>
+      </w:r>
+      <w:r>
+        <w:t>alt abilities I have planned)</w:t>
+      </w:r>
+      <w:r>
+        <w:t>. So, get rid of shoulderbash (sad)</w:t>
+      </w:r>
+    </w:p>
+    <w:p>
+      <w:pPr>
+        <w:pStyle w:val="ListParagraph"/>
+        <w:numPr>
+          <w:ilvl w:val="0"/>
+          <w:numId w:val="15"/>
+        </w:numPr>
+      </w:pPr>
+      <w:r>
+        <w:t>Optimisations:</w:t>
       </w:r>
     </w:p>
     <w:p>
@@ -1570,106 +1654,16 @@
         </w:numPr>
       </w:pPr>
       <w:r>
-        <w:t xml:space="preserve">Investigate how to turn the analogue stick position to a </w:t>
-      </w:r>
-      <w:r>
-        <w:t>vector2 that works the same way as mouse position.</w:t>
-      </w:r>
-    </w:p>
-    <w:p>
-      <w:pPr>
-        <w:pStyle w:val="ListParagraph"/>
-        <w:numPr>
-          <w:ilvl w:val="2"/>
-          <w:numId w:val="15"/>
-        </w:numPr>
-      </w:pPr>
-      <w:r>
-        <w:t>Turn mouse pos from the mouse’s x/y cords on screen into that but relative to the player – i.e. just take half of (screen.width, screen.height) from this vector, then normalize</w:t>
-      </w:r>
-      <w:r>
-        <w:t xml:space="preserve"> if the input device is mouse</w:t>
-      </w:r>
-      <w:r>
-        <w:t>; if controller, just ya know, use the fuckin input vector2.</w:t>
-      </w:r>
-    </w:p>
-    <w:p>
-      <w:pPr>
-        <w:pStyle w:val="ListParagraph"/>
-        <w:numPr>
-          <w:ilvl w:val="0"/>
-          <w:numId w:val="15"/>
-        </w:numPr>
-      </w:pPr>
-      <w:r>
-        <w:t>Implement active item</w:t>
-      </w:r>
-      <w:r>
-        <w:t>s</w:t>
-      </w:r>
-      <w:r>
-        <w:t>.</w:t>
-      </w:r>
-    </w:p>
-    <w:p>
-      <w:pPr>
-        <w:pStyle w:val="ListParagraph"/>
-        <w:numPr>
-          <w:ilvl w:val="0"/>
-          <w:numId w:val="15"/>
-        </w:numPr>
-      </w:pPr>
-      <w:r>
-        <w:t xml:space="preserve">Implement </w:t>
-      </w:r>
-      <w:r>
-        <w:t>alt. dodge items.</w:t>
-      </w:r>
-    </w:p>
-    <w:p>
-      <w:pPr>
-        <w:pStyle w:val="Heading2"/>
-      </w:pPr>
-      <w:bookmarkStart w:id="3" w:name="_Toc136266822"/>
-      <w:r>
-        <w:t>Less important</w:t>
-      </w:r>
-      <w:bookmarkEnd w:id="3"/>
-    </w:p>
-    <w:p>
-      <w:pPr>
-        <w:pStyle w:val="ListParagraph"/>
-        <w:numPr>
-          <w:ilvl w:val="0"/>
-          <w:numId w:val="15"/>
-        </w:numPr>
-      </w:pPr>
-      <w:r>
-        <w:t>Give baseball bat + sawshot combo a cool Fallout 4 bat-esque visual.</w:t>
-      </w:r>
-    </w:p>
-    <w:p>
-      <w:r>
-        <w:t>Systems/whatever to rework</w:t>
-      </w:r>
-      <w:r>
-        <w:t xml:space="preserve"> because I did them when I was stupid</w:t>
-      </w:r>
-      <w:r>
-        <w:t>:</w:t>
-      </w:r>
-    </w:p>
-    <w:p>
-      <w:pPr>
-        <w:pStyle w:val="ListParagraph"/>
-        <w:numPr>
-          <w:ilvl w:val="0"/>
-          <w:numId w:val="15"/>
-        </w:numPr>
-      </w:pPr>
-      <w:r>
-        <w:t>Ahh… I think we gotta redo attack now lol</w:t>
+        <w:t xml:space="preserve">Do some method in the AI director </w:t>
+      </w:r>
+      <w:r>
+        <w:t xml:space="preserve">of detecting if no enemies exist </w:t>
+      </w:r>
+      <w:r>
+        <w:t>anymore,</w:t>
+      </w:r>
+      <w:r>
+        <w:t xml:space="preserve"> that doesn’t require constantly doing findgameobjectswithtags.</w:t>
       </w:r>
     </w:p>
     <w:p>
@@ -1681,37 +1675,73 @@
         </w:numPr>
       </w:pPr>
       <w:r>
-        <w:t xml:space="preserve">So keep the basis of the attack script, but rather than having a bunch of cases </w:t>
-      </w:r>
-      <w:r>
-        <w:t>for different attacks</w:t>
-      </w:r>
-      <w:r>
-        <w:t xml:space="preserve"> (i.e. melee, </w:t>
-      </w:r>
-      <w:r>
-        <w:t>wacky angles etc.)</w:t>
-      </w:r>
-      <w:r>
-        <w:t xml:space="preserve"> it instead does a sendmessage</w:t>
-      </w:r>
-      <w:r>
-        <w:t xml:space="preserve"> called something like “</w:t>
-      </w:r>
-      <w:r>
-        <w:t>U</w:t>
-      </w:r>
-      <w:r>
-        <w:t>sePrimary</w:t>
-      </w:r>
-      <w:r>
-        <w:t xml:space="preserve">” </w:t>
-      </w:r>
-      <w:r>
-        <w:t>that has a bunch of arguments like curren</w:t>
-      </w:r>
-      <w:r>
-        <w:t>tAngle and shit.</w:t>
+        <w:t xml:space="preserve">For homing, </w:t>
+      </w:r>
+      <w:r>
+        <w:t xml:space="preserve">maybe make it do a physics2d.hitcollider rather than a findgameobjectswithtag, that might be slightly </w:t>
+      </w:r>
+      <w:r>
+        <w:t>faster.</w:t>
+      </w:r>
+    </w:p>
+    <w:p>
+      <w:pPr>
+        <w:pStyle w:val="Heading2"/>
+      </w:pPr>
+      <w:bookmarkStart w:id="3" w:name="_Toc136266822"/>
+      <w:r>
+        <w:t>Less important</w:t>
+      </w:r>
+      <w:bookmarkEnd w:id="3"/>
+    </w:p>
+    <w:p>
+      <w:pPr>
+        <w:pStyle w:val="ListParagraph"/>
+        <w:numPr>
+          <w:ilvl w:val="0"/>
+          <w:numId w:val="15"/>
+        </w:numPr>
+      </w:pPr>
+      <w:r>
+        <w:t>Give baseball bat + sawshot combo a cool Fallout 4 bat-esque visual.</w:t>
+      </w:r>
+    </w:p>
+    <w:p>
+      <w:pPr>
+        <w:pStyle w:val="ListParagraph"/>
+        <w:numPr>
+          <w:ilvl w:val="0"/>
+          <w:numId w:val="15"/>
+        </w:numPr>
+      </w:pPr>
+      <w:r>
+        <w:t>Maybe when reworking the spawner to be more like an AI director, we could do a lil object pooling with enemies</w:t>
+      </w:r>
+      <w:r>
+        <w:t>.</w:t>
+      </w:r>
+    </w:p>
+    <w:p>
+      <w:r>
+        <w:t>Systems/whatever to rework</w:t>
+      </w:r>
+      <w:r>
+        <w:t xml:space="preserve"> because I did them when I was stupid</w:t>
+      </w:r>
+      <w:r>
+        <w:t>:</w:t>
+      </w:r>
+    </w:p>
+    <w:p>
+      <w:pPr>
+        <w:pStyle w:val="ListParagraph"/>
+        <w:numPr>
+          <w:ilvl w:val="0"/>
+          <w:numId w:val="15"/>
+        </w:numPr>
+      </w:pPr>
+      <w:r>
+        <w:t>Ahh… I think we gotta redo attack now lol</w:t>
       </w:r>
     </w:p>
     <w:p>
@@ -1723,19 +1753,37 @@
         </w:numPr>
       </w:pPr>
       <w:r>
-        <w:t xml:space="preserve">The actual using of attacks will be dealt with in unique scripts, kinda like what lazer already has. </w:t>
-      </w:r>
-      <w:r>
-        <w:t>So there’ll be one for normal shooting (+ add another case to this one for grenade launcher since it’s very similar)</w:t>
-      </w:r>
-      <w:r>
-        <w:t>, one for melee</w:t>
-      </w:r>
-      <w:r>
-        <w:t>, and then a bunch for the weird edge case projectiles/shot patterns that are real wack.</w:t>
-      </w:r>
-      <w:r>
-        <w:t xml:space="preserve"> These scripts are either added manually for enemies or in weaponType.</w:t>
+        <w:t xml:space="preserve">So keep the basis of the attack script, but rather than having a bunch of cases </w:t>
+      </w:r>
+      <w:r>
+        <w:t>for different attacks</w:t>
+      </w:r>
+      <w:r>
+        <w:t xml:space="preserve"> (i.e. melee, </w:t>
+      </w:r>
+      <w:r>
+        <w:t>wacky angles etc.)</w:t>
+      </w:r>
+      <w:r>
+        <w:t xml:space="preserve"> it instead does a sendmessage</w:t>
+      </w:r>
+      <w:r>
+        <w:t xml:space="preserve"> called something like “</w:t>
+      </w:r>
+      <w:r>
+        <w:t>U</w:t>
+      </w:r>
+      <w:r>
+        <w:t>sePrimary</w:t>
+      </w:r>
+      <w:r>
+        <w:t xml:space="preserve">” </w:t>
+      </w:r>
+      <w:r>
+        <w:t>that has a bunch of arguments like curren</w:t>
+      </w:r>
+      <w:r>
+        <w:t>tAngle and shit.</w:t>
       </w:r>
     </w:p>
     <w:p>
@@ -1747,6 +1795,30 @@
         </w:numPr>
       </w:pPr>
       <w:r>
+        <w:t xml:space="preserve">The actual using of attacks will be dealt with in unique scripts, kinda like what lazer already has. </w:t>
+      </w:r>
+      <w:r>
+        <w:t>So there’ll be one for normal shooting (+ add another case to this one for grenade launcher since it’s very similar)</w:t>
+      </w:r>
+      <w:r>
+        <w:t>, one for melee</w:t>
+      </w:r>
+      <w:r>
+        <w:t>, and then a bunch for the weird edge case projectiles/shot patterns that are real wack.</w:t>
+      </w:r>
+      <w:r>
+        <w:t xml:space="preserve"> These scripts are either added manually for enemies or in weaponType.</w:t>
+      </w:r>
+    </w:p>
+    <w:p>
+      <w:pPr>
+        <w:pStyle w:val="ListParagraph"/>
+        <w:numPr>
+          <w:ilvl w:val="1"/>
+          <w:numId w:val="15"/>
+        </w:numPr>
+      </w:pPr>
+      <w:r>
         <w:t xml:space="preserve">This way, interesting things </w:t>
       </w:r>
       <w:r>
@@ -1757,180 +1829,356 @@
       </w:r>
       <w:r>
         <w:t>, and we can have a bunch of weird attack types without clogging attack with a bunch of shit.</w:t>
+      </w:r>
+      <w:r>
+        <w:br w:type="page"/>
+      </w:r>
+    </w:p>
+    <w:p>
+      <w:pPr>
+        <w:spacing w:after="0"/>
+      </w:pPr>
+      <w:r>
+        <w:lastRenderedPageBreak/>
+        <w:t>UI bonkers</w:t>
+      </w:r>
+    </w:p>
+    <w:p>
+      <w:pPr>
+        <w:pStyle w:val="ListParagraph"/>
+        <w:numPr>
+          <w:ilvl w:val="0"/>
+          <w:numId w:val="17"/>
+        </w:numPr>
+      </w:pPr>
+      <w:r>
+        <w:t>HP bar</w:t>
+      </w:r>
+    </w:p>
+    <w:p>
+      <w:pPr>
+        <w:pStyle w:val="ListParagraph"/>
+        <w:numPr>
+          <w:ilvl w:val="0"/>
+          <w:numId w:val="17"/>
+        </w:numPr>
+      </w:pPr>
+      <w:r>
+        <w:t>Wave progress (i.e. bar showing how far through the wave you are)</w:t>
+      </w:r>
+    </w:p>
+    <w:p>
+      <w:pPr>
+        <w:pStyle w:val="ListParagraph"/>
+        <w:numPr>
+          <w:ilvl w:val="0"/>
+          <w:numId w:val="17"/>
+        </w:numPr>
+      </w:pPr>
+      <w:r>
+        <w:t>Items collected</w:t>
+      </w:r>
+    </w:p>
+    <w:p>
+      <w:pPr>
+        <w:pStyle w:val="ListParagraph"/>
+        <w:numPr>
+          <w:ilvl w:val="0"/>
+          <w:numId w:val="17"/>
+        </w:numPr>
+      </w:pPr>
+      <w:r>
+        <w:t>Enemies’ items</w:t>
+      </w:r>
+    </w:p>
+    <w:p>
+      <w:pPr>
+        <w:pStyle w:val="ListParagraph"/>
+        <w:numPr>
+          <w:ilvl w:val="0"/>
+          <w:numId w:val="17"/>
+        </w:numPr>
+      </w:pPr>
+      <w:r>
+        <w:t xml:space="preserve">Minimap (if the current </w:t>
+      </w:r>
+      <w:r>
+        <w:t xml:space="preserve">methodology of </w:t>
+      </w:r>
+      <w:r>
+        <w:t>searching for the boss is to be used)</w:t>
+      </w:r>
+    </w:p>
+    <w:p>
+      <w:pPr>
+        <w:pStyle w:val="ListParagraph"/>
+        <w:numPr>
+          <w:ilvl w:val="0"/>
+          <w:numId w:val="17"/>
+        </w:numPr>
+      </w:pPr>
+      <w:r>
+        <w:t>Current weapon</w:t>
+      </w:r>
+    </w:p>
+    <w:p>
+      <w:pPr>
+        <w:pStyle w:val="ListParagraph"/>
+        <w:numPr>
+          <w:ilvl w:val="0"/>
+          <w:numId w:val="17"/>
+        </w:numPr>
+      </w:pPr>
+      <w:r>
+        <w:t>Current dodge (with cooldown indicator)</w:t>
+      </w:r>
+    </w:p>
+    <w:p>
+      <w:pPr>
+        <w:pStyle w:val="ListParagraph"/>
+        <w:numPr>
+          <w:ilvl w:val="0"/>
+          <w:numId w:val="17"/>
+        </w:numPr>
+      </w:pPr>
+      <w:r>
+        <w:t>Current active item (with cooldown indicator)</w:t>
+      </w:r>
+    </w:p>
+    <w:p>
+      <w:pPr>
+        <w:pStyle w:val="ListParagraph"/>
+        <w:numPr>
+          <w:ilvl w:val="0"/>
+          <w:numId w:val="17"/>
+        </w:numPr>
+      </w:pPr>
+      <w:r>
+        <w:t>Stats (all that are currently there)</w:t>
+      </w:r>
+    </w:p>
+    <w:p/>
+    <w:p>
+      <w:r>
+        <w:t>Enemy shenanigans:</w:t>
+      </w:r>
+    </w:p>
+    <w:p>
+      <w:r>
+        <w:t xml:space="preserve">Enemies </w:t>
+      </w:r>
+      <w:r>
+        <w:t xml:space="preserve">that attack via </w:t>
+      </w:r>
+      <w:r>
+        <w:t xml:space="preserve">a variety of different ways (and whose attacks are more unique than like </w:t>
+      </w:r>
+      <w:r>
+        <w:t xml:space="preserve">just </w:t>
+      </w:r>
+      <w:r>
+        <w:t xml:space="preserve">firing bullets) </w:t>
+      </w:r>
+      <w:r>
+        <w:t xml:space="preserve">have a number of </w:t>
+      </w:r>
+      <w:r>
+        <w:t>arrays</w:t>
+      </w:r>
+      <w:r>
+        <w:t xml:space="preserve"> (they can be arrays since enemies won’t gain them over time or anything)</w:t>
+      </w:r>
+      <w:r>
+        <w:t>:</w:t>
+      </w:r>
+    </w:p>
+    <w:p>
+      <w:pPr>
+        <w:pStyle w:val="ListParagraph"/>
+        <w:numPr>
+          <w:ilvl w:val="0"/>
+          <w:numId w:val="15"/>
+        </w:numPr>
+      </w:pPr>
+      <w:r>
+        <w:t>Ability cooldowns</w:t>
+      </w:r>
+    </w:p>
+    <w:p>
+      <w:pPr>
+        <w:pStyle w:val="ListParagraph"/>
+        <w:numPr>
+          <w:ilvl w:val="0"/>
+          <w:numId w:val="15"/>
+        </w:numPr>
+      </w:pPr>
+      <w:r>
+        <w:t xml:space="preserve">Ability </w:t>
+      </w:r>
+      <w:r>
+        <w:t>cooldown timer</w:t>
+      </w:r>
+    </w:p>
+    <w:p>
+      <w:pPr>
+        <w:pStyle w:val="ListParagraph"/>
+        <w:numPr>
+          <w:ilvl w:val="0"/>
+          <w:numId w:val="15"/>
+        </w:numPr>
+      </w:pPr>
+      <w:r>
+        <w:t>Max number of charges of abilities</w:t>
+      </w:r>
+    </w:p>
+    <w:p>
+      <w:pPr>
+        <w:pStyle w:val="ListParagraph"/>
+        <w:numPr>
+          <w:ilvl w:val="0"/>
+          <w:numId w:val="15"/>
+        </w:numPr>
+      </w:pPr>
+      <w:r>
+        <w:t>Current number of charges of abilities</w:t>
+      </w:r>
+    </w:p>
+    <w:p>
+      <w:pPr>
+        <w:pStyle w:val="ListParagraph"/>
+        <w:numPr>
+          <w:ilvl w:val="0"/>
+          <w:numId w:val="15"/>
+        </w:numPr>
+      </w:pPr>
+      <w:r>
+        <w:t>Range of ability</w:t>
+      </w:r>
+    </w:p>
+    <w:p>
+      <w:pPr>
+        <w:pStyle w:val="ListParagraph"/>
+        <w:numPr>
+          <w:ilvl w:val="0"/>
+          <w:numId w:val="15"/>
+        </w:numPr>
+      </w:pPr>
+      <w:r>
+        <w:t>Ability priority</w:t>
+      </w:r>
+    </w:p>
+    <w:p>
+      <w:pPr>
+        <w:pStyle w:val="ListParagraph"/>
+        <w:numPr>
+          <w:ilvl w:val="0"/>
+          <w:numId w:val="15"/>
+        </w:numPr>
+      </w:pPr>
+      <w:r>
+        <w:t>i</w:t>
+      </w:r>
+      <w:r>
+        <w:t>sAbility</w:t>
+      </w:r>
+      <w:r>
+        <w:t>Available</w:t>
+      </w:r>
+      <w:r>
+        <w:t xml:space="preserve"> (a bool array)</w:t>
+      </w:r>
+    </w:p>
+    <w:p>
+      <w:r>
+        <w:t>And then a switch statement for actually doing the ability</w:t>
+      </w:r>
+      <w:r>
+        <w:t>, controlled by an int abilityChosen.</w:t>
+      </w:r>
+    </w:p>
+    <w:p>
+      <w:r>
+        <w:t xml:space="preserve">Every second, </w:t>
+      </w:r>
+      <w:r>
+        <w:t xml:space="preserve">the script runs through </w:t>
+      </w:r>
+      <w:r>
+        <w:t xml:space="preserve">the </w:t>
+      </w:r>
+      <w:r>
+        <w:t>cooldown timer</w:t>
+      </w:r>
+      <w:r>
+        <w:t xml:space="preserve">, charges, and ranges of abilities. If cooldown &lt; 0, charge &gt; 0, range &gt; distance between it and target, </w:t>
+      </w:r>
+      <w:r>
+        <w:t xml:space="preserve">its entry in </w:t>
+      </w:r>
+      <w:r>
+        <w:t>isAbilityAvailable</w:t>
+      </w:r>
+      <w:r>
+        <w:t xml:space="preserve"> is true, else it’s false. </w:t>
+      </w:r>
+      <w:r>
+        <w:t xml:space="preserve">Then, </w:t>
+      </w:r>
+      <w:r>
+        <w:t xml:space="preserve">it does another for loop iterating through the isAbilityAvailable, and </w:t>
+      </w:r>
+      <w:r>
+        <w:t xml:space="preserve">sets </w:t>
+      </w:r>
+      <w:r>
+        <w:t xml:space="preserve">abilityChosen </w:t>
+      </w:r>
+      <w:r>
+        <w:t xml:space="preserve">to the index of the </w:t>
+      </w:r>
+      <w:r>
+        <w:t>highest priority available ability.</w:t>
       </w:r>
     </w:p>
     <w:p/>
     <w:p/>
-    <w:p>
-      <w:r>
-        <w:t>After that, I think we’ve mainly got the following to do:</w:t>
-      </w:r>
-    </w:p>
-    <w:p>
-      <w:pPr>
-        <w:pStyle w:val="ListParagraph"/>
-        <w:numPr>
-          <w:ilvl w:val="0"/>
-          <w:numId w:val="15"/>
-        </w:numPr>
-      </w:pPr>
-      <w:r>
-        <w:t>Visuals</w:t>
-      </w:r>
-      <w:r>
-        <w:t xml:space="preserve"> (cringe)</w:t>
-      </w:r>
-    </w:p>
-    <w:p>
-      <w:pPr>
-        <w:pStyle w:val="ListParagraph"/>
-        <w:numPr>
-          <w:ilvl w:val="0"/>
-          <w:numId w:val="15"/>
-        </w:numPr>
-      </w:pPr>
-      <w:r>
-        <w:t>Areas/the, ya know, progression through the game and shit.</w:t>
-      </w:r>
-    </w:p>
-    <w:p>
-      <w:pPr>
-        <w:pStyle w:val="ListParagraph"/>
-        <w:numPr>
-          <w:ilvl w:val="0"/>
-          <w:numId w:val="15"/>
-        </w:numPr>
-      </w:pPr>
-      <w:r>
-        <w:t>Then just a shit ton of adding new content!</w:t>
-      </w:r>
-    </w:p>
-    <w:p>
-      <w:r>
-        <w:br w:type="page"/>
-      </w:r>
-    </w:p>
-    <w:p>
-      <w:pPr>
-        <w:spacing w:after="0"/>
-      </w:pPr>
-      <w:r>
-        <w:lastRenderedPageBreak/>
-        <w:t>UI bonkers</w:t>
-      </w:r>
-    </w:p>
-    <w:p>
-      <w:pPr>
-        <w:pStyle w:val="ListParagraph"/>
-        <w:numPr>
-          <w:ilvl w:val="0"/>
-          <w:numId w:val="17"/>
-        </w:numPr>
-      </w:pPr>
-      <w:r>
-        <w:t>HP bar</w:t>
-      </w:r>
-    </w:p>
-    <w:p>
-      <w:pPr>
-        <w:pStyle w:val="ListParagraph"/>
-        <w:numPr>
-          <w:ilvl w:val="0"/>
-          <w:numId w:val="17"/>
-        </w:numPr>
-      </w:pPr>
-      <w:r>
-        <w:t>Wave progress (i.e. bar showing how far through the wave you are)</w:t>
-      </w:r>
-    </w:p>
-    <w:p>
-      <w:pPr>
-        <w:pStyle w:val="ListParagraph"/>
-        <w:numPr>
-          <w:ilvl w:val="0"/>
-          <w:numId w:val="17"/>
-        </w:numPr>
-      </w:pPr>
-      <w:r>
-        <w:t>Items collected</w:t>
-      </w:r>
-    </w:p>
-    <w:p>
-      <w:pPr>
-        <w:pStyle w:val="ListParagraph"/>
-        <w:numPr>
-          <w:ilvl w:val="0"/>
-          <w:numId w:val="17"/>
-        </w:numPr>
-      </w:pPr>
-      <w:r>
-        <w:t>Enemies’ items</w:t>
-      </w:r>
-    </w:p>
-    <w:p>
-      <w:pPr>
-        <w:pStyle w:val="ListParagraph"/>
-        <w:numPr>
-          <w:ilvl w:val="0"/>
-          <w:numId w:val="17"/>
-        </w:numPr>
-      </w:pPr>
-      <w:r>
-        <w:t xml:space="preserve">Minimap (if the current </w:t>
-      </w:r>
-      <w:r>
-        <w:t xml:space="preserve">methodology of </w:t>
-      </w:r>
-      <w:r>
-        <w:t>searching for the boss is to be used)</w:t>
-      </w:r>
-    </w:p>
-    <w:p>
-      <w:pPr>
-        <w:pStyle w:val="ListParagraph"/>
-        <w:numPr>
-          <w:ilvl w:val="0"/>
-          <w:numId w:val="17"/>
-        </w:numPr>
-      </w:pPr>
-      <w:r>
-        <w:t>Current weapon</w:t>
-      </w:r>
-    </w:p>
-    <w:p>
-      <w:pPr>
-        <w:pStyle w:val="ListParagraph"/>
-        <w:numPr>
-          <w:ilvl w:val="0"/>
-          <w:numId w:val="17"/>
-        </w:numPr>
-      </w:pPr>
-      <w:r>
-        <w:t>Current dodge (with cooldown indicator)</w:t>
-      </w:r>
-    </w:p>
-    <w:p>
-      <w:pPr>
-        <w:pStyle w:val="ListParagraph"/>
-        <w:numPr>
-          <w:ilvl w:val="0"/>
-          <w:numId w:val="17"/>
-        </w:numPr>
-      </w:pPr>
-      <w:r>
-        <w:t>Current active item (with cooldown indicator)</w:t>
-      </w:r>
-    </w:p>
-    <w:p>
-      <w:pPr>
-        <w:pStyle w:val="ListParagraph"/>
-        <w:numPr>
-          <w:ilvl w:val="0"/>
-          <w:numId w:val="17"/>
-        </w:numPr>
-      </w:pPr>
-      <w:r>
-        <w:t>Stats (all that are currently there)</w:t>
+    <w:p/>
+    <w:p/>
+    <w:p>
+      <w:r>
+        <w:t xml:space="preserve">I wonder if maybe instead of having </w:t>
+      </w:r>
+      <w:r>
+        <w:t>one active item slot</w:t>
+      </w:r>
+      <w:r>
+        <w:t xml:space="preserve">, and active items being </w:t>
+      </w:r>
+      <w:r>
+        <w:t xml:space="preserve">items you activate every 30 seconds or so, you can have two item slots, and the items are much more frequently used. Kinda like the </w:t>
+      </w:r>
+      <w:r>
+        <w:t xml:space="preserve">skills in Dead Cells in that implementation. It would make sense, in that case, for boss item drops to be </w:t>
+      </w:r>
+      <w:r>
+        <w:t>these kinds of items</w:t>
+      </w:r>
+      <w:r>
+        <w:t xml:space="preserve"> (and would be easy to implement</w:t>
+      </w:r>
+      <w:r>
+        <w:t>, since the attacks would already be coded for the bosses!</w:t>
+      </w:r>
+      <w:r>
+        <w:t>). That would tie into the</w:t>
+      </w:r>
+      <w:r>
+        <w:t xml:space="preserve"> thing of there being lots of cool rare drops.</w:t>
+      </w:r>
+    </w:p>
+    <w:p>
+      <w:r>
+        <w:t xml:space="preserve">Maybe make it so the abilities don’t drop on round end, but must be found around the map or whatever (just a different way of finding them compared to items). </w:t>
       </w:r>
     </w:p>
     <w:p>
@@ -5258,10 +5506,10 @@
         <w:t>, a black hole is created that sucks in enemies and deals damage to them. The damage</w:t>
       </w:r>
       <w:r>
-        <w:t>, size and duration of this black hole increases exponentially with the number of stacks the enemy had.</w:t>
-      </w:r>
-      <w:r>
-        <w:t xml:space="preserve"> Decreases proc coefficient by 0.5. Stacks add an extra stack of the status on hit.</w:t>
+        <w:t>, size and duration of this black hole increases exponentially with the number of stacks the enemy had</w:t>
+      </w:r>
+      <w:r>
+        <w:t>. Stacks add an extra stack of the status on hit.</w:t>
       </w:r>
       <w:r>
         <w:t xml:space="preserve"> Maybe the status also activates on death?</w:t>
@@ -5365,20 +5613,20 @@
         <w:spacing w:after="0"/>
       </w:pPr>
       <w:r>
+        <w:t>Crits add 0.5 seconds to the timer.</w:t>
+      </w:r>
+    </w:p>
+    <w:p>
+      <w:pPr>
+        <w:pStyle w:val="ListParagraph"/>
+        <w:numPr>
+          <w:ilvl w:val="0"/>
+          <w:numId w:val="4"/>
+        </w:numPr>
+        <w:spacing w:after="0"/>
+      </w:pPr>
+      <w:r>
         <w:lastRenderedPageBreak/>
-        <w:t>Crits add 0.5 seconds to the timer.</w:t>
-      </w:r>
-    </w:p>
-    <w:p>
-      <w:pPr>
-        <w:pStyle w:val="ListParagraph"/>
-        <w:numPr>
-          <w:ilvl w:val="0"/>
-          <w:numId w:val="4"/>
-        </w:numPr>
-        <w:spacing w:after="0"/>
-      </w:pPr>
-      <w:r>
         <w:t>Defeating a wave adds 5 seconds to the timer.</w:t>
       </w:r>
     </w:p>
@@ -7202,14 +7450,218 @@
     </w:p>
     <w:p>
       <w:pPr>
+        <w:pStyle w:val="ListParagraph"/>
+        <w:numPr>
+          <w:ilvl w:val="0"/>
+          <w:numId w:val="4"/>
+        </w:numPr>
+        <w:spacing w:after="0"/>
+      </w:pPr>
+      <w:r>
+        <w:t>On picking up XP, hurt all enemies in a radius around you for 10 damage (+10 per stack). Has a proc coefficient of 0.5.</w:t>
+      </w:r>
+    </w:p>
+    <w:p>
+      <w:pPr>
+        <w:pStyle w:val="ListParagraph"/>
+        <w:numPr>
+          <w:ilvl w:val="0"/>
+          <w:numId w:val="4"/>
+        </w:numPr>
+        <w:spacing w:after="0"/>
+      </w:pPr>
+      <w:r>
+        <w:t>Dodging while not moving</w:t>
+      </w:r>
+      <w:r>
+        <w:t xml:space="preserve"> causes you to parry – spawns a hitbox directly in front of the player, and if any bullets or enemies are in the hitbox, deals </w:t>
+      </w:r>
+      <w:r>
+        <w:t>50</w:t>
+      </w:r>
+      <w:r>
+        <w:t xml:space="preserve"> damage </w:t>
+      </w:r>
+      <w:r>
+        <w:t xml:space="preserve">(or your bullet damage, whichever is higher) </w:t>
+      </w:r>
+      <w:r>
+        <w:t xml:space="preserve">to nearby enemies and </w:t>
+      </w:r>
+      <w:r>
+        <w:t>deflects</w:t>
+      </w:r>
+      <w:r>
+        <w:t xml:space="preserve"> all nearby enemy projectiles. </w:t>
+      </w:r>
+      <w:r>
+        <w:t xml:space="preserve">(radius increases with stacks). </w:t>
+      </w:r>
+      <w:r>
+        <w:t xml:space="preserve">Successful parries make you invincible and </w:t>
+      </w:r>
+      <w:r>
+        <w:t>+100% crit chance</w:t>
+      </w:r>
+      <w:r>
+        <w:t xml:space="preserve"> for 2 seconds</w:t>
+      </w:r>
+      <w:r>
+        <w:t xml:space="preserve"> (+2 per stack). </w:t>
+      </w:r>
+    </w:p>
+    <w:p>
+      <w:pPr>
+        <w:pStyle w:val="ListParagraph"/>
+        <w:numPr>
+          <w:ilvl w:val="0"/>
+          <w:numId w:val="4"/>
+        </w:numPr>
+        <w:spacing w:after="0"/>
+      </w:pPr>
+      <w:r>
+        <w:t>Every</w:t>
+      </w:r>
+      <w:r>
+        <w:t xml:space="preserve"> second, auto-fire a </w:t>
+      </w:r>
+      <w:r>
+        <w:t>fast moving crystal dart</w:t>
+      </w:r>
+      <w:r>
+        <w:t xml:space="preserve"> at </w:t>
+      </w:r>
+      <w:r>
+        <w:t xml:space="preserve">an enemy that deals </w:t>
+      </w:r>
+      <w:r>
+        <w:t>your damage</w:t>
+      </w:r>
+      <w:r>
+        <w:t xml:space="preserve"> and infinitely pierces enemies. </w:t>
+      </w:r>
+      <w:r>
+        <w:t xml:space="preserve">Stacks </w:t>
+      </w:r>
+      <w:r>
+        <w:t xml:space="preserve">increase fire rate. </w:t>
+      </w:r>
+      <w:r>
+        <w:t>Proc coefficient 1.</w:t>
+      </w:r>
+    </w:p>
+    <w:p>
+      <w:pPr>
+        <w:pStyle w:val="ListParagraph"/>
+        <w:numPr>
+          <w:ilvl w:val="0"/>
+          <w:numId w:val="4"/>
+        </w:numPr>
+        <w:spacing w:after="0"/>
+      </w:pPr>
+      <w:r>
+        <w:t xml:space="preserve">Pressing shoot while dodging </w:t>
+      </w:r>
+      <w:r>
+        <w:t>resets the dodge timer and causes you to move</w:t>
+      </w:r>
+      <w:r>
+        <w:t xml:space="preserve"> </w:t>
+      </w:r>
+      <w:r>
+        <w:t>the direction you’re aiming.</w:t>
+      </w:r>
+      <w:r>
+        <w:t xml:space="preserve"> Can be used once per dodge, per stack. </w:t>
+      </w:r>
+    </w:p>
+    <w:p>
+      <w:pPr>
+        <w:pStyle w:val="ListParagraph"/>
+        <w:numPr>
+          <w:ilvl w:val="0"/>
+          <w:numId w:val="4"/>
+        </w:numPr>
+        <w:spacing w:after="0"/>
+      </w:pPr>
+      <w:r>
+        <w:t xml:space="preserve">Killing an enemy </w:t>
+      </w:r>
+      <w:r>
+        <w:t xml:space="preserve">adds a close-range, non-projectile blocking </w:t>
+      </w:r>
+      <w:r>
+        <w:t>orbital</w:t>
+      </w:r>
+      <w:r>
+        <w:t>, capping at 20 orbs</w:t>
+      </w:r>
+      <w:r>
+        <w:t xml:space="preserve">. On taking damage, </w:t>
+      </w:r>
+      <w:r>
+        <w:t xml:space="preserve">fire these orbitals at enemies like </w:t>
+      </w:r>
+      <w:r>
+        <w:t>ATG missiles</w:t>
+      </w:r>
+      <w:r>
+        <w:t xml:space="preserve">, that deal </w:t>
+      </w:r>
+      <w:r>
+        <w:t>25% of your damage</w:t>
+      </w:r>
+      <w:r>
+        <w:t xml:space="preserve"> and</w:t>
+      </w:r>
+      <w:r>
+        <w:t xml:space="preserve"> have a proc coefficient of 1.</w:t>
+      </w:r>
+    </w:p>
+    <w:p>
+      <w:pPr>
+        <w:pStyle w:val="ListParagraph"/>
+        <w:numPr>
+          <w:ilvl w:val="0"/>
+          <w:numId w:val="4"/>
+        </w:numPr>
+        <w:spacing w:after="0"/>
+      </w:pPr>
+      <w:r>
+        <w:t xml:space="preserve">Touching an enemy during your dodge </w:t>
+      </w:r>
+      <w:r>
+        <w:t xml:space="preserve">teleports them </w:t>
+      </w:r>
+      <w:r>
+        <w:t>some distance behind you (i.e. in the opposite direction to which you’re dodging)</w:t>
+      </w:r>
+      <w:r>
+        <w:t xml:space="preserve">, and </w:t>
+      </w:r>
+      <w:r>
+        <w:t>deals damage</w:t>
+      </w:r>
+      <w:r>
+        <w:t xml:space="preserve"> equal to its max HP</w:t>
+      </w:r>
+      <w:r>
+        <w:t xml:space="preserve"> to enemies in a radius (proc coeff 1)</w:t>
+      </w:r>
+      <w:r>
+        <w:t>, including itself obviously.</w:t>
+      </w:r>
+      <w:r>
+        <w:t xml:space="preserve"> Radius increases with stacks.</w:t>
+      </w:r>
+    </w:p>
+    <w:p>
+      <w:pPr>
         <w:pStyle w:val="Heading2"/>
       </w:pPr>
-      <w:bookmarkStart w:id="14" w:name="_Toc136266833"/>
-      <w:r>
-        <w:t xml:space="preserve">Alt </w:t>
-      </w:r>
-      <w:r>
-        <w:t>dodges</w:t>
+      <w:bookmarkStart w:id="14" w:name="_Toc136266834"/>
+      <w:r>
+        <w:t>Weapons</w:t>
       </w:r>
       <w:bookmarkEnd w:id="14"/>
     </w:p>
@@ -7223,157 +7675,76 @@
         <w:spacing w:after="0"/>
       </w:pPr>
       <w:r>
-        <w:t xml:space="preserve">Parry </w:t>
-      </w:r>
-      <w:r>
-        <w:t>– spawns a hitbox directly in front of the player</w:t>
-      </w:r>
-      <w:r>
-        <w:t xml:space="preserve">, and if any bullets or enemies </w:t>
-      </w:r>
-      <w:r>
-        <w:t>are in the hitbox, deals 75 damage to nearby enemies and deletes all nearby enemy projectiles. Successful parries make you invincible</w:t>
-      </w:r>
-      <w:r>
-        <w:t xml:space="preserve"> and get guaranteed crits</w:t>
-      </w:r>
-      <w:r>
-        <w:t xml:space="preserve"> for </w:t>
-      </w:r>
-      <w:r>
-        <w:t>2</w:t>
-      </w:r>
-      <w:r>
-        <w:t xml:space="preserve"> second</w:t>
-      </w:r>
-      <w:r>
-        <w:t>s</w:t>
-      </w:r>
-      <w:r>
-        <w:t>.</w:t>
-      </w:r>
-      <w:r>
-        <w:t xml:space="preserve"> 5 </w:t>
-      </w:r>
-      <w:r>
-        <w:t>second cooldown.</w:t>
-      </w:r>
-    </w:p>
-    <w:p>
-      <w:pPr>
-        <w:pStyle w:val="ListParagraph"/>
-        <w:numPr>
-          <w:ilvl w:val="0"/>
-          <w:numId w:val="4"/>
-        </w:numPr>
-        <w:spacing w:after="0"/>
-      </w:pPr>
-      <w:r>
-        <w:t>Get 1.5x movement speed</w:t>
-      </w:r>
-      <w:r>
-        <w:t xml:space="preserve"> and become </w:t>
-      </w:r>
-      <w:r>
-        <w:t xml:space="preserve">intangiable </w:t>
-      </w:r>
-      <w:r>
-        <w:t>(enemies don’t see you</w:t>
-      </w:r>
-      <w:r>
-        <w:t>, you can walk through enemies and bullets</w:t>
-      </w:r>
-      <w:r>
-        <w:t>)</w:t>
-      </w:r>
-      <w:r>
-        <w:t xml:space="preserve"> for 3 seconds. </w:t>
-      </w:r>
-      <w:r>
-        <w:t>10 second cooldown or sth.</w:t>
-      </w:r>
-    </w:p>
-    <w:p>
-      <w:pPr>
-        <w:spacing w:after="0"/>
-      </w:pPr>
+        <w:t>Whip: Decent range, lower damage, higher fire rate.</w:t>
+      </w:r>
+      <w:r>
+        <w:t xml:space="preserve"> Destroys bullets</w:t>
+      </w:r>
+      <w:r>
+        <w:t xml:space="preserve">. </w:t>
+      </w:r>
+    </w:p>
+    <w:p>
+      <w:pPr>
+        <w:pStyle w:val="ListParagraph"/>
+        <w:numPr>
+          <w:ilvl w:val="0"/>
+          <w:numId w:val="4"/>
+        </w:numPr>
+        <w:spacing w:after="0"/>
+      </w:pPr>
+      <w:r>
+        <w:t>Spectral cat shooter: higher fire rate, low damage</w:t>
+      </w:r>
+      <w:r>
+        <w:t xml:space="preserve">, each hit applies </w:t>
+      </w:r>
+      <w:r>
+        <w:t xml:space="preserve">one stack of </w:t>
+      </w:r>
+      <w:r>
+        <w:t>vulnerable</w:t>
+      </w:r>
+      <w:r>
+        <w:t xml:space="preserve"> (cats swipe at enemies they hit)</w:t>
+      </w:r>
+    </w:p>
+    <w:p>
+      <w:pPr>
+        <w:pStyle w:val="ListParagraph"/>
+        <w:numPr>
+          <w:ilvl w:val="0"/>
+          <w:numId w:val="4"/>
+        </w:numPr>
+        <w:spacing w:after="0"/>
+      </w:pPr>
+      <w:r>
+        <w:t>Double shotgun: slow fire rate (half that of normal), low damage (by default, 10 per bullet), but some special affix that allows it to be fired twice each time the fire timer reaches 0 (i.e. once you shoot, the fire timer goes to 100 as normal, but you can shoot another time before the fire timer resets). Cannot hold to shoot. Shoots 10 bullets in an arc, like the monstro enemy, that have damage randomised by a factor of about 20%. Should make it slightly knock you back when you shoot and do screenshake to give a funney epic powerful vibe to it</w:t>
+      </w:r>
     </w:p>
     <w:p>
       <w:pPr>
         <w:pStyle w:val="Heading2"/>
       </w:pPr>
-      <w:bookmarkStart w:id="15" w:name="_Toc136266834"/>
-      <w:r>
-        <w:t>Weapons</w:t>
+      <w:bookmarkStart w:id="15" w:name="_Toc136266835"/>
+      <w:r>
+        <w:t>Active items</w:t>
       </w:r>
       <w:bookmarkEnd w:id="15"/>
     </w:p>
     <w:p>
       <w:pPr>
-        <w:pStyle w:val="ListParagraph"/>
-        <w:numPr>
-          <w:ilvl w:val="0"/>
-          <w:numId w:val="4"/>
-        </w:numPr>
-        <w:spacing w:after="0"/>
-      </w:pPr>
-      <w:r>
-        <w:t>Whip: Decent range, lower damage, higher fire rate.</w:t>
-      </w:r>
-      <w:r>
-        <w:t xml:space="preserve"> Destroys bullets</w:t>
-      </w:r>
-      <w:r>
-        <w:t xml:space="preserve">. </w:t>
-      </w:r>
-    </w:p>
-    <w:p>
-      <w:pPr>
-        <w:pStyle w:val="ListParagraph"/>
-        <w:numPr>
-          <w:ilvl w:val="0"/>
-          <w:numId w:val="4"/>
-        </w:numPr>
-        <w:spacing w:after="0"/>
-      </w:pPr>
-      <w:r>
-        <w:t>Spectral cat shooter: higher fire rate, low damage</w:t>
-      </w:r>
-      <w:r>
-        <w:t xml:space="preserve">, each hit applies </w:t>
-      </w:r>
-      <w:r>
-        <w:t xml:space="preserve">one stack of </w:t>
-      </w:r>
-      <w:r>
-        <w:t>vulnerable</w:t>
-      </w:r>
-      <w:r>
-        <w:t xml:space="preserve"> (cats swipe at enemies they hit)</w:t>
-      </w:r>
-    </w:p>
-    <w:p>
-      <w:pPr>
-        <w:pStyle w:val="ListParagraph"/>
-        <w:numPr>
-          <w:ilvl w:val="0"/>
-          <w:numId w:val="4"/>
-        </w:numPr>
-        <w:spacing w:after="0"/>
-      </w:pPr>
-      <w:r>
-        <w:t>Double shotgun: slow fire rate (half that of normal), low damage (by default, 10 per bullet), but some special affix that allows it to be fired twice each time the fire timer reaches 0 (i.e. once you shoot, the fire timer goes to 100 as normal, but you can shoot another time before the fire timer resets). Cannot hold to shoot. Shoots 10 bullets in an arc, like the monstro enemy, that have damage randomised by a factor of about 20%. Should make it slightly knock you back when you shoot and do screenshake to give a funney epic powerful vibe to it</w:t>
-      </w:r>
-    </w:p>
-    <w:p>
-      <w:pPr>
-        <w:pStyle w:val="Heading2"/>
-      </w:pPr>
-      <w:bookmarkStart w:id="16" w:name="_Toc136266835"/>
-      <w:r>
-        <w:t>Active items</w:t>
-      </w:r>
-      <w:bookmarkEnd w:id="16"/>
+        <w:spacing w:after="0"/>
+      </w:pPr>
+      <w:r>
+        <w:t>Old ideas, might use some in the new</w:t>
+      </w:r>
+      <w:r>
+        <w:t xml:space="preserve"> planned</w:t>
+      </w:r>
+      <w:r>
+        <w:t xml:space="preserve"> active implementation method.</w:t>
+      </w:r>
     </w:p>
     <w:p>
       <w:pPr>
@@ -7443,6 +7814,7 @@
         <w:spacing w:after="0"/>
       </w:pPr>
       <w:r>
+        <w:lastRenderedPageBreak/>
         <w:t>20</w:t>
       </w:r>
       <w:r>
@@ -7493,12 +7865,12 @@
       <w:pPr>
         <w:pStyle w:val="Heading1"/>
       </w:pPr>
-      <w:bookmarkStart w:id="17" w:name="_Toc136266836"/>
+      <w:bookmarkStart w:id="16" w:name="_Toc136266836"/>
       <w:r>
         <w:lastRenderedPageBreak/>
         <w:t>Music</w:t>
       </w:r>
-      <w:bookmarkEnd w:id="17"/>
+      <w:bookmarkEnd w:id="16"/>
     </w:p>
     <w:p>
       <w:r>
@@ -7523,12 +7895,12 @@
       <w:pPr>
         <w:pStyle w:val="Heading1"/>
       </w:pPr>
-      <w:bookmarkStart w:id="18" w:name="_Toc136266837"/>
+      <w:bookmarkStart w:id="17" w:name="_Toc136266837"/>
       <w:r>
         <w:lastRenderedPageBreak/>
         <w:t>Art</w:t>
       </w:r>
-      <w:bookmarkEnd w:id="18"/>
+      <w:bookmarkEnd w:id="17"/>
       <w:r>
         <w:br w:type="page"/>
       </w:r>
@@ -7537,7 +7909,7 @@
       <w:pPr>
         <w:pStyle w:val="Heading1"/>
       </w:pPr>
-      <w:bookmarkStart w:id="19" w:name="_Toc136266838"/>
+      <w:bookmarkStart w:id="18" w:name="_Toc136266838"/>
       <w:r>
         <w:lastRenderedPageBreak/>
         <w:t>Longer-term idea</w:t>
@@ -7545,7 +7917,7 @@
       <w:r>
         <w:t>s</w:t>
       </w:r>
-      <w:bookmarkEnd w:id="19"/>
+      <w:bookmarkEnd w:id="18"/>
     </w:p>
     <w:p>
       <w:pPr>
@@ -7680,7 +8052,7 @@
   <w:abstractNum w:abstractNumId="0" w15:restartNumberingAfterBreak="0">
     <w:nsid w:val="1DB85E93"/>
     <w:multiLevelType w:val="hybridMultilevel"/>
-    <w:tmpl w:val="71E6FBE8"/>
+    <w:tmpl w:val="C8727634"/>
     <w:lvl w:ilvl="0" w:tplc="0C090001">
       <w:start w:val="1"/>
       <w:numFmt w:val="bullet"/>
@@ -7903,6 +8275,119 @@
     </w:lvl>
   </w:abstractNum>
   <w:abstractNum w:abstractNumId="2" w15:restartNumberingAfterBreak="0">
+    <w:nsid w:val="268F738F"/>
+    <w:multiLevelType w:val="hybridMultilevel"/>
+    <w:tmpl w:val="05FCF622"/>
+    <w:lvl w:ilvl="0" w:tplc="0C090001">
+      <w:start w:val="1"/>
+      <w:numFmt w:val="bullet"/>
+      <w:lvlText w:val=""/>
+      <w:lvlJc w:val="left"/>
+      <w:pPr>
+        <w:ind w:left="720" w:hanging="360"/>
+      </w:pPr>
+      <w:rPr>
+        <w:rFonts w:ascii="Symbol" w:hAnsi="Symbol" w:hint="default"/>
+      </w:rPr>
+    </w:lvl>
+    <w:lvl w:ilvl="1" w:tplc="0C090003" w:tentative="1">
+      <w:start w:val="1"/>
+      <w:numFmt w:val="bullet"/>
+      <w:lvlText w:val="o"/>
+      <w:lvlJc w:val="left"/>
+      <w:pPr>
+        <w:ind w:left="1440" w:hanging="360"/>
+      </w:pPr>
+      <w:rPr>
+        <w:rFonts w:ascii="Courier New" w:hAnsi="Courier New" w:cs="Courier New" w:hint="default"/>
+      </w:rPr>
+    </w:lvl>
+    <w:lvl w:ilvl="2" w:tplc="0C090005" w:tentative="1">
+      <w:start w:val="1"/>
+      <w:numFmt w:val="bullet"/>
+      <w:lvlText w:val=""/>
+      <w:lvlJc w:val="left"/>
+      <w:pPr>
+        <w:ind w:left="2160" w:hanging="360"/>
+      </w:pPr>
+      <w:rPr>
+        <w:rFonts w:ascii="Wingdings" w:hAnsi="Wingdings" w:hint="default"/>
+      </w:rPr>
+    </w:lvl>
+    <w:lvl w:ilvl="3" w:tplc="0C090001" w:tentative="1">
+      <w:start w:val="1"/>
+      <w:numFmt w:val="bullet"/>
+      <w:lvlText w:val=""/>
+      <w:lvlJc w:val="left"/>
+      <w:pPr>
+        <w:ind w:left="2880" w:hanging="360"/>
+      </w:pPr>
+      <w:rPr>
+        <w:rFonts w:ascii="Symbol" w:hAnsi="Symbol" w:hint="default"/>
+      </w:rPr>
+    </w:lvl>
+    <w:lvl w:ilvl="4" w:tplc="0C090003" w:tentative="1">
+      <w:start w:val="1"/>
+      <w:numFmt w:val="bullet"/>
+      <w:lvlText w:val="o"/>
+      <w:lvlJc w:val="left"/>
+      <w:pPr>
+        <w:ind w:left="3600" w:hanging="360"/>
+      </w:pPr>
+      <w:rPr>
+        <w:rFonts w:ascii="Courier New" w:hAnsi="Courier New" w:cs="Courier New" w:hint="default"/>
+      </w:rPr>
+    </w:lvl>
+    <w:lvl w:ilvl="5" w:tplc="0C090005" w:tentative="1">
+      <w:start w:val="1"/>
+      <w:numFmt w:val="bullet"/>
+      <w:lvlText w:val=""/>
+      <w:lvlJc w:val="left"/>
+      <w:pPr>
+        <w:ind w:left="4320" w:hanging="360"/>
+      </w:pPr>
+      <w:rPr>
+        <w:rFonts w:ascii="Wingdings" w:hAnsi="Wingdings" w:hint="default"/>
+      </w:rPr>
+    </w:lvl>
+    <w:lvl w:ilvl="6" w:tplc="0C090001" w:tentative="1">
+      <w:start w:val="1"/>
+      <w:numFmt w:val="bullet"/>
+      <w:lvlText w:val=""/>
+      <w:lvlJc w:val="left"/>
+      <w:pPr>
+        <w:ind w:left="5040" w:hanging="360"/>
+      </w:pPr>
+      <w:rPr>
+        <w:rFonts w:ascii="Symbol" w:hAnsi="Symbol" w:hint="default"/>
+      </w:rPr>
+    </w:lvl>
+    <w:lvl w:ilvl="7" w:tplc="0C090003" w:tentative="1">
+      <w:start w:val="1"/>
+      <w:numFmt w:val="bullet"/>
+      <w:lvlText w:val="o"/>
+      <w:lvlJc w:val="left"/>
+      <w:pPr>
+        <w:ind w:left="5760" w:hanging="360"/>
+      </w:pPr>
+      <w:rPr>
+        <w:rFonts w:ascii="Courier New" w:hAnsi="Courier New" w:cs="Courier New" w:hint="default"/>
+      </w:rPr>
+    </w:lvl>
+    <w:lvl w:ilvl="8" w:tplc="0C090005" w:tentative="1">
+      <w:start w:val="1"/>
+      <w:numFmt w:val="bullet"/>
+      <w:lvlText w:val=""/>
+      <w:lvlJc w:val="left"/>
+      <w:pPr>
+        <w:ind w:left="6480" w:hanging="360"/>
+      </w:pPr>
+      <w:rPr>
+        <w:rFonts w:ascii="Wingdings" w:hAnsi="Wingdings" w:hint="default"/>
+      </w:rPr>
+    </w:lvl>
+  </w:abstractNum>
+  <w:abstractNum w:abstractNumId="3" w15:restartNumberingAfterBreak="0">
     <w:nsid w:val="2D7A69BB"/>
     <w:multiLevelType w:val="hybridMultilevel"/>
     <w:tmpl w:val="F15C054E"/>
@@ -8014,7 +8499,7 @@
       </w:rPr>
     </w:lvl>
   </w:abstractNum>
-  <w:abstractNum w:abstractNumId="3" w15:restartNumberingAfterBreak="0">
+  <w:abstractNum w:abstractNumId="4" w15:restartNumberingAfterBreak="0">
     <w:nsid w:val="36871D7D"/>
     <w:multiLevelType w:val="hybridMultilevel"/>
     <w:tmpl w:val="1018D1CA"/>
@@ -8126,7 +8611,7 @@
       </w:rPr>
     </w:lvl>
   </w:abstractNum>
-  <w:abstractNum w:abstractNumId="4" w15:restartNumberingAfterBreak="0">
+  <w:abstractNum w:abstractNumId="5" w15:restartNumberingAfterBreak="0">
     <w:nsid w:val="46D76666"/>
     <w:multiLevelType w:val="hybridMultilevel"/>
     <w:tmpl w:val="F868514C"/>
@@ -8238,7 +8723,7 @@
       </w:rPr>
     </w:lvl>
   </w:abstractNum>
-  <w:abstractNum w:abstractNumId="5" w15:restartNumberingAfterBreak="0">
+  <w:abstractNum w:abstractNumId="6" w15:restartNumberingAfterBreak="0">
     <w:nsid w:val="47C47A91"/>
     <w:multiLevelType w:val="hybridMultilevel"/>
     <w:tmpl w:val="8654A6C0"/>
@@ -8350,7 +8835,7 @@
       </w:rPr>
     </w:lvl>
   </w:abstractNum>
-  <w:abstractNum w:abstractNumId="6" w15:restartNumberingAfterBreak="0">
+  <w:abstractNum w:abstractNumId="7" w15:restartNumberingAfterBreak="0">
     <w:nsid w:val="4C7C7025"/>
     <w:multiLevelType w:val="hybridMultilevel"/>
     <w:tmpl w:val="C55A84C2"/>
@@ -8462,7 +8947,7 @@
       </w:rPr>
     </w:lvl>
   </w:abstractNum>
-  <w:abstractNum w:abstractNumId="7" w15:restartNumberingAfterBreak="0">
+  <w:abstractNum w:abstractNumId="8" w15:restartNumberingAfterBreak="0">
     <w:nsid w:val="4FAD730A"/>
     <w:multiLevelType w:val="hybridMultilevel"/>
     <w:tmpl w:val="901E5A0E"/>
@@ -8574,7 +9059,7 @@
       </w:rPr>
     </w:lvl>
   </w:abstractNum>
-  <w:abstractNum w:abstractNumId="8" w15:restartNumberingAfterBreak="0">
+  <w:abstractNum w:abstractNumId="9" w15:restartNumberingAfterBreak="0">
     <w:nsid w:val="57797D01"/>
     <w:multiLevelType w:val="hybridMultilevel"/>
     <w:tmpl w:val="261C8144"/>
@@ -8686,7 +9171,7 @@
       </w:rPr>
     </w:lvl>
   </w:abstractNum>
-  <w:abstractNum w:abstractNumId="9" w15:restartNumberingAfterBreak="0">
+  <w:abstractNum w:abstractNumId="10" w15:restartNumberingAfterBreak="0">
     <w:nsid w:val="595A2BFF"/>
     <w:multiLevelType w:val="hybridMultilevel"/>
     <w:tmpl w:val="176CE34E"/>
@@ -8798,7 +9283,7 @@
       </w:rPr>
     </w:lvl>
   </w:abstractNum>
-  <w:abstractNum w:abstractNumId="10" w15:restartNumberingAfterBreak="0">
+  <w:abstractNum w:abstractNumId="11" w15:restartNumberingAfterBreak="0">
     <w:nsid w:val="5DE5773C"/>
     <w:multiLevelType w:val="hybridMultilevel"/>
     <w:tmpl w:val="0A7EDA3C"/>
@@ -8910,7 +9395,7 @@
       </w:rPr>
     </w:lvl>
   </w:abstractNum>
-  <w:abstractNum w:abstractNumId="11" w15:restartNumberingAfterBreak="0">
+  <w:abstractNum w:abstractNumId="12" w15:restartNumberingAfterBreak="0">
     <w:nsid w:val="5E813EEF"/>
     <w:multiLevelType w:val="hybridMultilevel"/>
     <w:tmpl w:val="E5EA0428"/>
@@ -9022,7 +9507,7 @@
       </w:rPr>
     </w:lvl>
   </w:abstractNum>
-  <w:abstractNum w:abstractNumId="12" w15:restartNumberingAfterBreak="0">
+  <w:abstractNum w:abstractNumId="13" w15:restartNumberingAfterBreak="0">
     <w:nsid w:val="691C3005"/>
     <w:multiLevelType w:val="hybridMultilevel"/>
     <w:tmpl w:val="F9FCE5E2"/>
@@ -9134,7 +9619,7 @@
       </w:rPr>
     </w:lvl>
   </w:abstractNum>
-  <w:abstractNum w:abstractNumId="13" w15:restartNumberingAfterBreak="0">
+  <w:abstractNum w:abstractNumId="14" w15:restartNumberingAfterBreak="0">
     <w:nsid w:val="6AC73361"/>
     <w:multiLevelType w:val="hybridMultilevel"/>
     <w:tmpl w:val="8AA8BD80"/>
@@ -9246,7 +9731,7 @@
       </w:rPr>
     </w:lvl>
   </w:abstractNum>
-  <w:abstractNum w:abstractNumId="14" w15:restartNumberingAfterBreak="0">
+  <w:abstractNum w:abstractNumId="15" w15:restartNumberingAfterBreak="0">
     <w:nsid w:val="70387451"/>
     <w:multiLevelType w:val="hybridMultilevel"/>
     <w:tmpl w:val="402EA904"/>
@@ -9359,7 +9844,7 @@
       </w:rPr>
     </w:lvl>
   </w:abstractNum>
-  <w:abstractNum w:abstractNumId="15" w15:restartNumberingAfterBreak="0">
+  <w:abstractNum w:abstractNumId="16" w15:restartNumberingAfterBreak="0">
     <w:nsid w:val="7521480F"/>
     <w:multiLevelType w:val="hybridMultilevel"/>
     <w:tmpl w:val="90CA338E"/>
@@ -9471,7 +9956,7 @@
       </w:rPr>
     </w:lvl>
   </w:abstractNum>
-  <w:abstractNum w:abstractNumId="16" w15:restartNumberingAfterBreak="0">
+  <w:abstractNum w:abstractNumId="17" w15:restartNumberingAfterBreak="0">
     <w:nsid w:val="79F15F59"/>
     <w:multiLevelType w:val="hybridMultilevel"/>
     <w:tmpl w:val="4D2C289A"/>
@@ -9584,7 +10069,7 @@
       </w:rPr>
     </w:lvl>
   </w:abstractNum>
-  <w:abstractNum w:abstractNumId="17" w15:restartNumberingAfterBreak="0">
+  <w:abstractNum w:abstractNumId="18" w15:restartNumberingAfterBreak="0">
     <w:nsid w:val="7FE709FC"/>
     <w:multiLevelType w:val="hybridMultilevel"/>
     <w:tmpl w:val="B31CD4B6"/>
@@ -9700,55 +10185,58 @@
     <w:abstractNumId w:val="1"/>
   </w:num>
   <w:num w:numId="2" w16cid:durableId="808741127">
+    <w:abstractNumId w:val="15"/>
+  </w:num>
+  <w:num w:numId="3" w16cid:durableId="1351028963">
+    <w:abstractNumId w:val="7"/>
+  </w:num>
+  <w:num w:numId="4" w16cid:durableId="1106853906">
+    <w:abstractNumId w:val="13"/>
+  </w:num>
+  <w:num w:numId="5" w16cid:durableId="179197189">
+    <w:abstractNumId w:val="10"/>
+  </w:num>
+  <w:num w:numId="6" w16cid:durableId="230194775">
+    <w:abstractNumId w:val="3"/>
+  </w:num>
+  <w:num w:numId="7" w16cid:durableId="550267486">
+    <w:abstractNumId w:val="8"/>
+  </w:num>
+  <w:num w:numId="8" w16cid:durableId="608004331">
+    <w:abstractNumId w:val="18"/>
+  </w:num>
+  <w:num w:numId="9" w16cid:durableId="1464884234">
+    <w:abstractNumId w:val="12"/>
+  </w:num>
+  <w:num w:numId="10" w16cid:durableId="1389113244">
     <w:abstractNumId w:val="14"/>
   </w:num>
-  <w:num w:numId="3" w16cid:durableId="1351028963">
+  <w:num w:numId="11" w16cid:durableId="690958436">
+    <w:abstractNumId w:val="11"/>
+  </w:num>
+  <w:num w:numId="12" w16cid:durableId="938097177">
     <w:abstractNumId w:val="6"/>
   </w:num>
-  <w:num w:numId="4" w16cid:durableId="1106853906">
-    <w:abstractNumId w:val="12"/>
-  </w:num>
-  <w:num w:numId="5" w16cid:durableId="179197189">
-    <w:abstractNumId w:val="9"/>
-  </w:num>
-  <w:num w:numId="6" w16cid:durableId="230194775">
-    <w:abstractNumId w:val="2"/>
-  </w:num>
-  <w:num w:numId="7" w16cid:durableId="550267486">
-    <w:abstractNumId w:val="7"/>
-  </w:num>
-  <w:num w:numId="8" w16cid:durableId="608004331">
-    <w:abstractNumId w:val="17"/>
-  </w:num>
-  <w:num w:numId="9" w16cid:durableId="1464884234">
-    <w:abstractNumId w:val="11"/>
-  </w:num>
-  <w:num w:numId="10" w16cid:durableId="1389113244">
-    <w:abstractNumId w:val="13"/>
-  </w:num>
-  <w:num w:numId="11" w16cid:durableId="690958436">
-    <w:abstractNumId w:val="10"/>
-  </w:num>
-  <w:num w:numId="12" w16cid:durableId="938097177">
+  <w:num w:numId="13" w16cid:durableId="910313969">
     <w:abstractNumId w:val="5"/>
   </w:num>
-  <w:num w:numId="13" w16cid:durableId="910313969">
-    <w:abstractNumId w:val="4"/>
-  </w:num>
   <w:num w:numId="14" w16cid:durableId="1837266260">
-    <w:abstractNumId w:val="8"/>
+    <w:abstractNumId w:val="9"/>
   </w:num>
   <w:num w:numId="15" w16cid:durableId="573441631">
     <w:abstractNumId w:val="0"/>
   </w:num>
   <w:num w:numId="16" w16cid:durableId="583564129">
-    <w:abstractNumId w:val="15"/>
+    <w:abstractNumId w:val="16"/>
   </w:num>
   <w:num w:numId="17" w16cid:durableId="1663660954">
-    <w:abstractNumId w:val="3"/>
+    <w:abstractNumId w:val="4"/>
   </w:num>
   <w:num w:numId="18" w16cid:durableId="1951350578">
-    <w:abstractNumId w:val="16"/>
+    <w:abstractNumId w:val="17"/>
+  </w:num>
+  <w:num w:numId="19" w16cid:durableId="1448816643">
+    <w:abstractNumId w:val="2"/>
   </w:num>
 </w:numbering>
 </file>

</xml_diff>

<commit_message>
The 'now done' update
Respawning now actually works as intended. Also the 'gain x item every time you pick up an item' curse only applies every 3 items picked up.
</commit_message>
<xml_diff>
--- a/Shit to do for vampire marty.docx
+++ b/Shit to do for vampire marty.docx
@@ -2180,16 +2180,6 @@
       <w:r>
         <w:t xml:space="preserve">Maybe make it so the abilities don’t drop on round end, but must be found around the map or whatever (just a different way of finding them compared to items). </w:t>
       </w:r>
-    </w:p>
-    <w:p>
-      <w:pPr>
-        <w:rPr>
-          <w:rFonts w:asciiTheme="majorHAnsi" w:eastAsiaTheme="majorEastAsia" w:hAnsiTheme="majorHAnsi" w:cstheme="majorBidi"/>
-          <w:color w:val="2F5496" w:themeColor="accent1" w:themeShade="BF"/>
-          <w:sz w:val="32"/>
-          <w:szCs w:val="32"/>
-        </w:rPr>
-      </w:pPr>
       <w:r>
         <w:br w:type="page"/>
       </w:r>
@@ -7737,6 +7727,27 @@
         <w:spacing w:after="0"/>
       </w:pPr>
       <w:r>
+        <w:t>New ideas:</w:t>
+      </w:r>
+    </w:p>
+    <w:p>
+      <w:pPr>
+        <w:pStyle w:val="ListParagraph"/>
+        <w:numPr>
+          <w:ilvl w:val="0"/>
+          <w:numId w:val="20"/>
+        </w:numPr>
+        <w:spacing w:after="0"/>
+      </w:pPr>
+      <w:r>
+        <w:t>20 second cooldown, call a big missile strike where your reticle is that hits after 5 seconds for 10x damage.</w:t>
+      </w:r>
+    </w:p>
+    <w:p>
+      <w:pPr>
+        <w:spacing w:after="0"/>
+      </w:pPr>
+      <w:r>
         <w:t>Old ideas, might use some in the new</w:t>
       </w:r>
       <w:r>
@@ -7801,6 +7812,7 @@
         <w:spacing w:after="0"/>
       </w:pPr>
       <w:r>
+        <w:lastRenderedPageBreak/>
         <w:t>Marcelageloo radius – spawns the marcel radius effect (bullets are deflected and enemies in a radius are slowed) for 5 seconds. 15 second cooldown.</w:t>
       </w:r>
     </w:p>
@@ -7814,7 +7826,6 @@
         <w:spacing w:after="0"/>
       </w:pPr>
       <w:r>
-        <w:lastRenderedPageBreak/>
         <w:t>20</w:t>
       </w:r>
       <w:r>
@@ -8500,6 +8511,119 @@
     </w:lvl>
   </w:abstractNum>
   <w:abstractNum w:abstractNumId="4" w15:restartNumberingAfterBreak="0">
+    <w:nsid w:val="33D07E8F"/>
+    <w:multiLevelType w:val="hybridMultilevel"/>
+    <w:tmpl w:val="312A7156"/>
+    <w:lvl w:ilvl="0" w:tplc="0C090001">
+      <w:start w:val="1"/>
+      <w:numFmt w:val="bullet"/>
+      <w:lvlText w:val=""/>
+      <w:lvlJc w:val="left"/>
+      <w:pPr>
+        <w:ind w:left="720" w:hanging="360"/>
+      </w:pPr>
+      <w:rPr>
+        <w:rFonts w:ascii="Symbol" w:hAnsi="Symbol" w:hint="default"/>
+      </w:rPr>
+    </w:lvl>
+    <w:lvl w:ilvl="1" w:tplc="0C090003" w:tentative="1">
+      <w:start w:val="1"/>
+      <w:numFmt w:val="bullet"/>
+      <w:lvlText w:val="o"/>
+      <w:lvlJc w:val="left"/>
+      <w:pPr>
+        <w:ind w:left="1440" w:hanging="360"/>
+      </w:pPr>
+      <w:rPr>
+        <w:rFonts w:ascii="Courier New" w:hAnsi="Courier New" w:cs="Courier New" w:hint="default"/>
+      </w:rPr>
+    </w:lvl>
+    <w:lvl w:ilvl="2" w:tplc="0C090005" w:tentative="1">
+      <w:start w:val="1"/>
+      <w:numFmt w:val="bullet"/>
+      <w:lvlText w:val=""/>
+      <w:lvlJc w:val="left"/>
+      <w:pPr>
+        <w:ind w:left="2160" w:hanging="360"/>
+      </w:pPr>
+      <w:rPr>
+        <w:rFonts w:ascii="Wingdings" w:hAnsi="Wingdings" w:hint="default"/>
+      </w:rPr>
+    </w:lvl>
+    <w:lvl w:ilvl="3" w:tplc="0C090001" w:tentative="1">
+      <w:start w:val="1"/>
+      <w:numFmt w:val="bullet"/>
+      <w:lvlText w:val=""/>
+      <w:lvlJc w:val="left"/>
+      <w:pPr>
+        <w:ind w:left="2880" w:hanging="360"/>
+      </w:pPr>
+      <w:rPr>
+        <w:rFonts w:ascii="Symbol" w:hAnsi="Symbol" w:hint="default"/>
+      </w:rPr>
+    </w:lvl>
+    <w:lvl w:ilvl="4" w:tplc="0C090003" w:tentative="1">
+      <w:start w:val="1"/>
+      <w:numFmt w:val="bullet"/>
+      <w:lvlText w:val="o"/>
+      <w:lvlJc w:val="left"/>
+      <w:pPr>
+        <w:ind w:left="3600" w:hanging="360"/>
+      </w:pPr>
+      <w:rPr>
+        <w:rFonts w:ascii="Courier New" w:hAnsi="Courier New" w:cs="Courier New" w:hint="default"/>
+      </w:rPr>
+    </w:lvl>
+    <w:lvl w:ilvl="5" w:tplc="0C090005" w:tentative="1">
+      <w:start w:val="1"/>
+      <w:numFmt w:val="bullet"/>
+      <w:lvlText w:val=""/>
+      <w:lvlJc w:val="left"/>
+      <w:pPr>
+        <w:ind w:left="4320" w:hanging="360"/>
+      </w:pPr>
+      <w:rPr>
+        <w:rFonts w:ascii="Wingdings" w:hAnsi="Wingdings" w:hint="default"/>
+      </w:rPr>
+    </w:lvl>
+    <w:lvl w:ilvl="6" w:tplc="0C090001" w:tentative="1">
+      <w:start w:val="1"/>
+      <w:numFmt w:val="bullet"/>
+      <w:lvlText w:val=""/>
+      <w:lvlJc w:val="left"/>
+      <w:pPr>
+        <w:ind w:left="5040" w:hanging="360"/>
+      </w:pPr>
+      <w:rPr>
+        <w:rFonts w:ascii="Symbol" w:hAnsi="Symbol" w:hint="default"/>
+      </w:rPr>
+    </w:lvl>
+    <w:lvl w:ilvl="7" w:tplc="0C090003" w:tentative="1">
+      <w:start w:val="1"/>
+      <w:numFmt w:val="bullet"/>
+      <w:lvlText w:val="o"/>
+      <w:lvlJc w:val="left"/>
+      <w:pPr>
+        <w:ind w:left="5760" w:hanging="360"/>
+      </w:pPr>
+      <w:rPr>
+        <w:rFonts w:ascii="Courier New" w:hAnsi="Courier New" w:cs="Courier New" w:hint="default"/>
+      </w:rPr>
+    </w:lvl>
+    <w:lvl w:ilvl="8" w:tplc="0C090005" w:tentative="1">
+      <w:start w:val="1"/>
+      <w:numFmt w:val="bullet"/>
+      <w:lvlText w:val=""/>
+      <w:lvlJc w:val="left"/>
+      <w:pPr>
+        <w:ind w:left="6480" w:hanging="360"/>
+      </w:pPr>
+      <w:rPr>
+        <w:rFonts w:ascii="Wingdings" w:hAnsi="Wingdings" w:hint="default"/>
+      </w:rPr>
+    </w:lvl>
+  </w:abstractNum>
+  <w:abstractNum w:abstractNumId="5" w15:restartNumberingAfterBreak="0">
     <w:nsid w:val="36871D7D"/>
     <w:multiLevelType w:val="hybridMultilevel"/>
     <w:tmpl w:val="1018D1CA"/>
@@ -8611,7 +8735,7 @@
       </w:rPr>
     </w:lvl>
   </w:abstractNum>
-  <w:abstractNum w:abstractNumId="5" w15:restartNumberingAfterBreak="0">
+  <w:abstractNum w:abstractNumId="6" w15:restartNumberingAfterBreak="0">
     <w:nsid w:val="46D76666"/>
     <w:multiLevelType w:val="hybridMultilevel"/>
     <w:tmpl w:val="F868514C"/>
@@ -8723,7 +8847,7 @@
       </w:rPr>
     </w:lvl>
   </w:abstractNum>
-  <w:abstractNum w:abstractNumId="6" w15:restartNumberingAfterBreak="0">
+  <w:abstractNum w:abstractNumId="7" w15:restartNumberingAfterBreak="0">
     <w:nsid w:val="47C47A91"/>
     <w:multiLevelType w:val="hybridMultilevel"/>
     <w:tmpl w:val="8654A6C0"/>
@@ -8835,7 +8959,7 @@
       </w:rPr>
     </w:lvl>
   </w:abstractNum>
-  <w:abstractNum w:abstractNumId="7" w15:restartNumberingAfterBreak="0">
+  <w:abstractNum w:abstractNumId="8" w15:restartNumberingAfterBreak="0">
     <w:nsid w:val="4C7C7025"/>
     <w:multiLevelType w:val="hybridMultilevel"/>
     <w:tmpl w:val="C55A84C2"/>
@@ -8947,7 +9071,7 @@
       </w:rPr>
     </w:lvl>
   </w:abstractNum>
-  <w:abstractNum w:abstractNumId="8" w15:restartNumberingAfterBreak="0">
+  <w:abstractNum w:abstractNumId="9" w15:restartNumberingAfterBreak="0">
     <w:nsid w:val="4FAD730A"/>
     <w:multiLevelType w:val="hybridMultilevel"/>
     <w:tmpl w:val="901E5A0E"/>
@@ -9059,7 +9183,7 @@
       </w:rPr>
     </w:lvl>
   </w:abstractNum>
-  <w:abstractNum w:abstractNumId="9" w15:restartNumberingAfterBreak="0">
+  <w:abstractNum w:abstractNumId="10" w15:restartNumberingAfterBreak="0">
     <w:nsid w:val="57797D01"/>
     <w:multiLevelType w:val="hybridMultilevel"/>
     <w:tmpl w:val="261C8144"/>
@@ -9171,7 +9295,7 @@
       </w:rPr>
     </w:lvl>
   </w:abstractNum>
-  <w:abstractNum w:abstractNumId="10" w15:restartNumberingAfterBreak="0">
+  <w:abstractNum w:abstractNumId="11" w15:restartNumberingAfterBreak="0">
     <w:nsid w:val="595A2BFF"/>
     <w:multiLevelType w:val="hybridMultilevel"/>
     <w:tmpl w:val="176CE34E"/>
@@ -9283,7 +9407,7 @@
       </w:rPr>
     </w:lvl>
   </w:abstractNum>
-  <w:abstractNum w:abstractNumId="11" w15:restartNumberingAfterBreak="0">
+  <w:abstractNum w:abstractNumId="12" w15:restartNumberingAfterBreak="0">
     <w:nsid w:val="5DE5773C"/>
     <w:multiLevelType w:val="hybridMultilevel"/>
     <w:tmpl w:val="0A7EDA3C"/>
@@ -9395,7 +9519,7 @@
       </w:rPr>
     </w:lvl>
   </w:abstractNum>
-  <w:abstractNum w:abstractNumId="12" w15:restartNumberingAfterBreak="0">
+  <w:abstractNum w:abstractNumId="13" w15:restartNumberingAfterBreak="0">
     <w:nsid w:val="5E813EEF"/>
     <w:multiLevelType w:val="hybridMultilevel"/>
     <w:tmpl w:val="E5EA0428"/>
@@ -9507,7 +9631,7 @@
       </w:rPr>
     </w:lvl>
   </w:abstractNum>
-  <w:abstractNum w:abstractNumId="13" w15:restartNumberingAfterBreak="0">
+  <w:abstractNum w:abstractNumId="14" w15:restartNumberingAfterBreak="0">
     <w:nsid w:val="691C3005"/>
     <w:multiLevelType w:val="hybridMultilevel"/>
     <w:tmpl w:val="F9FCE5E2"/>
@@ -9619,7 +9743,7 @@
       </w:rPr>
     </w:lvl>
   </w:abstractNum>
-  <w:abstractNum w:abstractNumId="14" w15:restartNumberingAfterBreak="0">
+  <w:abstractNum w:abstractNumId="15" w15:restartNumberingAfterBreak="0">
     <w:nsid w:val="6AC73361"/>
     <w:multiLevelType w:val="hybridMultilevel"/>
     <w:tmpl w:val="8AA8BD80"/>
@@ -9731,7 +9855,7 @@
       </w:rPr>
     </w:lvl>
   </w:abstractNum>
-  <w:abstractNum w:abstractNumId="15" w15:restartNumberingAfterBreak="0">
+  <w:abstractNum w:abstractNumId="16" w15:restartNumberingAfterBreak="0">
     <w:nsid w:val="70387451"/>
     <w:multiLevelType w:val="hybridMultilevel"/>
     <w:tmpl w:val="402EA904"/>
@@ -9844,7 +9968,7 @@
       </w:rPr>
     </w:lvl>
   </w:abstractNum>
-  <w:abstractNum w:abstractNumId="16" w15:restartNumberingAfterBreak="0">
+  <w:abstractNum w:abstractNumId="17" w15:restartNumberingAfterBreak="0">
     <w:nsid w:val="7521480F"/>
     <w:multiLevelType w:val="hybridMultilevel"/>
     <w:tmpl w:val="90CA338E"/>
@@ -9956,7 +10080,7 @@
       </w:rPr>
     </w:lvl>
   </w:abstractNum>
-  <w:abstractNum w:abstractNumId="17" w15:restartNumberingAfterBreak="0">
+  <w:abstractNum w:abstractNumId="18" w15:restartNumberingAfterBreak="0">
     <w:nsid w:val="79F15F59"/>
     <w:multiLevelType w:val="hybridMultilevel"/>
     <w:tmpl w:val="4D2C289A"/>
@@ -10069,7 +10193,7 @@
       </w:rPr>
     </w:lvl>
   </w:abstractNum>
-  <w:abstractNum w:abstractNumId="18" w15:restartNumberingAfterBreak="0">
+  <w:abstractNum w:abstractNumId="19" w15:restartNumberingAfterBreak="0">
     <w:nsid w:val="7FE709FC"/>
     <w:multiLevelType w:val="hybridMultilevel"/>
     <w:tmpl w:val="B31CD4B6"/>
@@ -10185,58 +10309,61 @@
     <w:abstractNumId w:val="1"/>
   </w:num>
   <w:num w:numId="2" w16cid:durableId="808741127">
-    <w:abstractNumId w:val="15"/>
+    <w:abstractNumId w:val="16"/>
   </w:num>
   <w:num w:numId="3" w16cid:durableId="1351028963">
-    <w:abstractNumId w:val="7"/>
+    <w:abstractNumId w:val="8"/>
   </w:num>
   <w:num w:numId="4" w16cid:durableId="1106853906">
-    <w:abstractNumId w:val="13"/>
+    <w:abstractNumId w:val="14"/>
   </w:num>
   <w:num w:numId="5" w16cid:durableId="179197189">
-    <w:abstractNumId w:val="10"/>
+    <w:abstractNumId w:val="11"/>
   </w:num>
   <w:num w:numId="6" w16cid:durableId="230194775">
     <w:abstractNumId w:val="3"/>
   </w:num>
   <w:num w:numId="7" w16cid:durableId="550267486">
-    <w:abstractNumId w:val="8"/>
+    <w:abstractNumId w:val="9"/>
   </w:num>
   <w:num w:numId="8" w16cid:durableId="608004331">
-    <w:abstractNumId w:val="18"/>
+    <w:abstractNumId w:val="19"/>
   </w:num>
   <w:num w:numId="9" w16cid:durableId="1464884234">
+    <w:abstractNumId w:val="13"/>
+  </w:num>
+  <w:num w:numId="10" w16cid:durableId="1389113244">
+    <w:abstractNumId w:val="15"/>
+  </w:num>
+  <w:num w:numId="11" w16cid:durableId="690958436">
     <w:abstractNumId w:val="12"/>
   </w:num>
-  <w:num w:numId="10" w16cid:durableId="1389113244">
-    <w:abstractNumId w:val="14"/>
+  <w:num w:numId="12" w16cid:durableId="938097177">
+    <w:abstractNumId w:val="7"/>
   </w:num>
-  <w:num w:numId="11" w16cid:durableId="690958436">
-    <w:abstractNumId w:val="11"/>
-  </w:num>
-  <w:num w:numId="12" w16cid:durableId="938097177">
+  <w:num w:numId="13" w16cid:durableId="910313969">
     <w:abstractNumId w:val="6"/>
   </w:num>
-  <w:num w:numId="13" w16cid:durableId="910313969">
-    <w:abstractNumId w:val="5"/>
-  </w:num>
   <w:num w:numId="14" w16cid:durableId="1837266260">
-    <w:abstractNumId w:val="9"/>
+    <w:abstractNumId w:val="10"/>
   </w:num>
   <w:num w:numId="15" w16cid:durableId="573441631">
     <w:abstractNumId w:val="0"/>
   </w:num>
   <w:num w:numId="16" w16cid:durableId="583564129">
-    <w:abstractNumId w:val="16"/>
+    <w:abstractNumId w:val="17"/>
   </w:num>
   <w:num w:numId="17" w16cid:durableId="1663660954">
-    <w:abstractNumId w:val="4"/>
+    <w:abstractNumId w:val="5"/>
   </w:num>
   <w:num w:numId="18" w16cid:durableId="1951350578">
-    <w:abstractNumId w:val="17"/>
+    <w:abstractNumId w:val="18"/>
   </w:num>
   <w:num w:numId="19" w16cid:durableId="1448816643">
     <w:abstractNumId w:val="2"/>
+  </w:num>
+  <w:num w:numId="20" w16cid:durableId="1066418901">
+    <w:abstractNumId w:val="4"/>
   </w:num>
 </w:numbering>
 </file>

</xml_diff>

<commit_message>
The general stuff update
- Most of the weapon management is redone - weapons are no longer considered items, they're just stored in a single int in itemholder. WeaponType is no longer used.
- Creep and similar DOTs, rather than being an OnTriggerStay marty, they're added to a list in HPDamageDie, that gets iterated through every 5th of a second.
- New way of adding specific items to a single enemy, with the 'giveEnemySpecificItem' script. Put the name of any items you want them to have in the list in the inspector.
- Reroll nows rerolls items into the same rarity as the items you previously had (and now works, and now cursed reroll just gives you extra items essentially)
- Dodge abilities have been further nuked from existence
- Various lil fixes.
</commit_message>
<xml_diff>
--- a/Shit to do for vampire marty.docx
+++ b/Shit to do for vampire marty.docx
@@ -1548,17 +1548,69 @@
         </w:numPr>
       </w:pPr>
       <w:r>
-        <w:t xml:space="preserve">Make it so Healing and HPDamageDie actually set the UI to do it’s HP draining/healing effects rather than having ifs for </w:t>
-      </w:r>
-      <w:r>
-        <w:t>both</w:t>
+        <w:t>Rework dark arts to use the new melee system.</w:t>
+      </w:r>
+    </w:p>
+    <w:p>
+      <w:pPr>
+        <w:pStyle w:val="ListParagraph"/>
+        <w:numPr>
+          <w:ilvl w:val="0"/>
+          <w:numId w:val="15"/>
+        </w:numPr>
+      </w:pPr>
+      <w:r>
+        <w:t>Make it so fire rate increase gives you +x extra shots/sec, rather than decreasing fire delay! It just stacks in a silly way.</w:t>
+      </w:r>
+    </w:p>
+    <w:p>
+      <w:pPr>
+        <w:pStyle w:val="Heading2"/>
+      </w:pPr>
+      <w:bookmarkStart w:id="2" w:name="_Toc136266822"/>
+      <w:r>
+        <w:t>Less important</w:t>
+      </w:r>
+      <w:bookmarkEnd w:id="2"/>
+    </w:p>
+    <w:p>
+      <w:pPr>
+        <w:pStyle w:val="ListParagraph"/>
+        <w:numPr>
+          <w:ilvl w:val="0"/>
+          <w:numId w:val="15"/>
+        </w:numPr>
+      </w:pPr>
+      <w:r>
+        <w:t>For some reason items can sometimes have the wrong description.</w:t>
+      </w:r>
+    </w:p>
+    <w:p>
+      <w:pPr>
+        <w:pStyle w:val="ListParagraph"/>
+        <w:numPr>
+          <w:ilvl w:val="0"/>
+          <w:numId w:val="15"/>
+        </w:numPr>
+      </w:pPr>
+      <w:r>
+        <w:t>Give baseball bat + sawshot combo a cool Fallout 4 bat-esque visual.</w:t>
+      </w:r>
+    </w:p>
+    <w:p>
+      <w:pPr>
+        <w:pStyle w:val="ListParagraph"/>
+        <w:numPr>
+          <w:ilvl w:val="0"/>
+          <w:numId w:val="15"/>
+        </w:numPr>
+      </w:pPr>
+      <w:r>
+        <w:t>Maybe when reworking the spawner to be more like an AI director, we could do a lil object pooling with enemies</w:t>
       </w:r>
       <w:r>
         <w:t>.</w:t>
       </w:r>
-      <w:r>
-        <w:t xml:space="preserve"> (Maybe not, would just be slightly more optimised prolly)</w:t>
-      </w:r>
     </w:p>
     <w:p>
       <w:pPr>
@@ -1569,13 +1621,7 @@
         </w:numPr>
       </w:pPr>
       <w:r>
-        <w:t>Implement active item</w:t>
-      </w:r>
-      <w:r>
-        <w:t>s</w:t>
-      </w:r>
-      <w:r>
-        <w:t>.</w:t>
+        <w:t>Add another UI feature, that when you first discover a POI, if it’s offscreen (and not yet used, if it’s like a one-time use thing or just a pickup) there’s an arrow on the edge of the screen pointing to it.</w:t>
       </w:r>
     </w:p>
     <w:p>
@@ -1587,7 +1633,7 @@
         </w:numPr>
       </w:pPr>
       <w:r>
-        <w:t>So taking reroll when you have the ‘die instantly on hit’ curse kills you, which it probably shouldn’t.</w:t>
+        <w:t>Make it so a boss being spawned stops the timer from counting down.</w:t>
       </w:r>
     </w:p>
     <w:p>
@@ -1599,7 +1645,7 @@
         </w:numPr>
       </w:pPr>
       <w:r>
-        <w:t xml:space="preserve">Think I should probably nerf luckier. </w:t>
+        <w:t>Make it so Healing and HPDamageDie actually set the UI to do it’s HP draining/healing effects rather than having ifs for both. (Maybe not, would just be slightly more optimised prolly)</w:t>
       </w:r>
     </w:p>
     <w:p>
@@ -1611,193 +1657,7 @@
         </w:numPr>
       </w:pPr>
       <w:r>
-        <w:t>IDK 4 dir marty seems kinda slow, check if you can optimise it.</w:t>
-      </w:r>
-    </w:p>
-    <w:p>
-      <w:pPr>
-        <w:pStyle w:val="ListParagraph"/>
-        <w:numPr>
-          <w:ilvl w:val="0"/>
-          <w:numId w:val="15"/>
-        </w:numPr>
-      </w:pPr>
-      <w:r>
-        <w:t>Nerf the curses a bit.</w:t>
-      </w:r>
-    </w:p>
-    <w:p>
-      <w:pPr>
-        <w:pStyle w:val="ListParagraph"/>
-        <w:numPr>
-          <w:ilvl w:val="0"/>
-          <w:numId w:val="15"/>
-        </w:numPr>
-      </w:pPr>
-      <w:r>
-        <w:t>Reroll might be a bit broken.</w:t>
-      </w:r>
-    </w:p>
-    <w:p>
-      <w:pPr>
-        <w:pStyle w:val="ListParagraph"/>
-        <w:numPr>
-          <w:ilvl w:val="0"/>
-          <w:numId w:val="15"/>
-        </w:numPr>
-      </w:pPr>
-      <w:r>
-        <w:t>Make it so reroll pays attention to item weights.</w:t>
-      </w:r>
-    </w:p>
-    <w:p>
-      <w:pPr>
-        <w:pStyle w:val="ListParagraph"/>
-        <w:numPr>
-          <w:ilvl w:val="0"/>
-          <w:numId w:val="15"/>
-        </w:numPr>
-      </w:pPr>
-      <w:r>
-        <w:t>Make it so picking a new weapon deletes the previous weapon from the itemholder, i.e. to make it so you can go from grenadelauncher back to pistol.</w:t>
-      </w:r>
-    </w:p>
-    <w:p>
-      <w:pPr>
-        <w:pStyle w:val="ListParagraph"/>
-        <w:numPr>
-          <w:ilvl w:val="0"/>
-          <w:numId w:val="15"/>
-        </w:numPr>
-      </w:pPr>
-      <w:r>
-        <w:t xml:space="preserve">Make it so </w:t>
-      </w:r>
-      <w:r>
-        <w:t>rather than setting/de-setting the player’s speed when shooting, just have the update for movement check if the player is firing or not and multiply based on that.</w:t>
-      </w:r>
-    </w:p>
-    <w:p>
-      <w:pPr>
-        <w:pStyle w:val="ListParagraph"/>
-        <w:numPr>
-          <w:ilvl w:val="0"/>
-          <w:numId w:val="15"/>
-        </w:numPr>
-      </w:pPr>
-      <w:r>
-        <w:t>The fuckin monstro enemies’ creep doesn’t work</w:t>
-      </w:r>
-      <w:r>
-        <w:t>.</w:t>
-      </w:r>
-    </w:p>
-    <w:p>
-      <w:pPr>
-        <w:pStyle w:val="ListParagraph"/>
-        <w:numPr>
-          <w:ilvl w:val="0"/>
-          <w:numId w:val="15"/>
-        </w:numPr>
-      </w:pPr>
-      <w:r>
-        <w:t>Rework dark arts to use the new melee system.</w:t>
-      </w:r>
-    </w:p>
-    <w:p>
-      <w:pPr>
-        <w:pStyle w:val="ListParagraph"/>
-        <w:numPr>
-          <w:ilvl w:val="0"/>
-          <w:numId w:val="15"/>
-        </w:numPr>
-      </w:pPr>
-      <w:r>
-        <w:t>Make it so a boss being spawned stops the timer from counting down.</w:t>
-      </w:r>
-    </w:p>
-    <w:p>
-      <w:pPr>
-        <w:pStyle w:val="ListParagraph"/>
-        <w:numPr>
-          <w:ilvl w:val="0"/>
-          <w:numId w:val="15"/>
-        </w:numPr>
-      </w:pPr>
-      <w:r>
-        <w:t>Damage modifiers don’t seem to work for lazer.</w:t>
-      </w:r>
-    </w:p>
-    <w:p>
-      <w:pPr>
-        <w:pStyle w:val="ListParagraph"/>
-        <w:numPr>
-          <w:ilvl w:val="0"/>
-          <w:numId w:val="15"/>
-        </w:numPr>
-      </w:pPr>
-      <w:r>
-        <w:t>For some reason items can sometimes have the wrong description.</w:t>
-      </w:r>
-    </w:p>
-    <w:p>
-      <w:pPr>
-        <w:pStyle w:val="ListParagraph"/>
-        <w:numPr>
-          <w:ilvl w:val="0"/>
-          <w:numId w:val="15"/>
-        </w:numPr>
-      </w:pPr>
-      <w:r>
-        <w:t>Split shots could probably be made to instead of stacking damage, adding one extra split bullet that goes in a random direction.</w:t>
-      </w:r>
-    </w:p>
-    <w:p>
-      <w:pPr>
-        <w:pStyle w:val="ListParagraph"/>
-        <w:numPr>
-          <w:ilvl w:val="0"/>
-          <w:numId w:val="15"/>
-        </w:numPr>
-      </w:pPr>
-      <w:r>
-        <w:t>Orbital1 (and maybe orbital2?) hit every single physics update.</w:t>
-      </w:r>
-    </w:p>
-    <w:p>
-      <w:pPr>
-        <w:pStyle w:val="ListParagraph"/>
-        <w:numPr>
-          <w:ilvl w:val="0"/>
-          <w:numId w:val="15"/>
-        </w:numPr>
-      </w:pPr>
-      <w:r>
-        <w:t>Should rework creep and other damage sources like that to not be an ontriggerstay, and maybe only damage enemies once if the enemy is in two creep puddles at once.</w:t>
-      </w:r>
-    </w:p>
-    <w:p>
-      <w:pPr>
-        <w:pStyle w:val="ListParagraph"/>
-        <w:numPr>
-          <w:ilvl w:val="0"/>
-          <w:numId w:val="15"/>
-        </w:numPr>
-      </w:pPr>
-      <w:r>
-        <w:t>Add another UI feature, that when you first discover a POI, if it’s offscreen (and not yet used, if it’s like a one-time use thing or just a pickup) there’s an arrow on the edge of the screen pointing to it.</w:t>
-      </w:r>
-    </w:p>
-    <w:p>
-      <w:pPr>
-        <w:pStyle w:val="ListParagraph"/>
-        <w:numPr>
-          <w:ilvl w:val="0"/>
-          <w:numId w:val="15"/>
-        </w:numPr>
-      </w:pPr>
-      <w:r>
-        <w:t>Make it so fire rate increase gives you +x extra shots/sec, rather than decreasing fire delay! It just stacks in a silly way.</w:t>
+        <w:t>Implement active items.</w:t>
       </w:r>
     </w:p>
     <w:p>
@@ -1821,16 +1681,7 @@
         </w:numPr>
       </w:pPr>
       <w:r>
-        <w:t xml:space="preserve">Do some method in the AI director </w:t>
-      </w:r>
-      <w:r>
-        <w:t xml:space="preserve">of detecting if no enemies exist </w:t>
-      </w:r>
-      <w:r>
-        <w:t>anymore,</w:t>
-      </w:r>
-      <w:r>
-        <w:t xml:space="preserve"> that doesn’t require constantly doing findgameobjectswithtags.</w:t>
+        <w:t>Do some method in the AI director of detecting if no enemies exist anymore, that doesn’t require constantly doing findgameobjectswithtags.</w:t>
       </w:r>
     </w:p>
     <w:p>
@@ -1842,50 +1693,7 @@
         </w:numPr>
       </w:pPr>
       <w:r>
-        <w:t xml:space="preserve">For homing, </w:t>
-      </w:r>
-      <w:r>
-        <w:t xml:space="preserve">maybe make it do a physics2d.hitcollider rather than a findgameobjectswithtag, that might be slightly </w:t>
-      </w:r>
-      <w:r>
-        <w:t>faster.</w:t>
-      </w:r>
-    </w:p>
-    <w:p>
-      <w:pPr>
-        <w:pStyle w:val="Heading2"/>
-      </w:pPr>
-      <w:bookmarkStart w:id="2" w:name="_Toc136266822"/>
-      <w:r>
-        <w:t>Less important</w:t>
-      </w:r>
-      <w:bookmarkEnd w:id="2"/>
-    </w:p>
-    <w:p>
-      <w:pPr>
-        <w:pStyle w:val="ListParagraph"/>
-        <w:numPr>
-          <w:ilvl w:val="0"/>
-          <w:numId w:val="15"/>
-        </w:numPr>
-      </w:pPr>
-      <w:r>
-        <w:t>Give baseball bat + sawshot combo a cool Fallout 4 bat-esque visual.</w:t>
-      </w:r>
-    </w:p>
-    <w:p>
-      <w:pPr>
-        <w:pStyle w:val="ListParagraph"/>
-        <w:numPr>
-          <w:ilvl w:val="0"/>
-          <w:numId w:val="15"/>
-        </w:numPr>
-      </w:pPr>
-      <w:r>
-        <w:t>Maybe when reworking the spawner to be more like an AI director, we could do a lil object pooling with enemies</w:t>
-      </w:r>
-      <w:r>
-        <w:t>.</w:t>
+        <w:t>For homing, maybe make it do a physics2d.hitcollider rather than a findgameobjectswithtag, that might be slightly faster.</w:t>
       </w:r>
     </w:p>
     <w:p>
@@ -1932,7 +1740,6 @@
         <w:rPr>
           <w:highlight w:val="yellow"/>
         </w:rPr>
-        <w:lastRenderedPageBreak/>
         <w:t xml:space="preserve">So keep the basis of the attack script, but rather than having a bunch of cases </w:t>
       </w:r>
       <w:r>

</xml_diff>

<commit_message>
Level gen + director for enemies
ye goes hard. use scriptable objects for elites n shit!
</commit_message>
<xml_diff>
--- a/Shit to do for vampire marty.docx
+++ b/Shit to do for vampire marty.docx
@@ -1533,21 +1533,20 @@
       <w:pPr>
         <w:pStyle w:val="Heading2"/>
       </w:pPr>
-      <w:bookmarkStart w:id="1" w:name="_Toc136266821"/>
-      <w:r>
-        <w:t>Important</w:t>
-      </w:r>
-      <w:bookmarkEnd w:id="1"/>
+      <w:r>
+        <w:t>F</w:t>
+      </w:r>
+      <w:r>
+        <w:t>unctionality</w:t>
+      </w:r>
     </w:p>
     <w:p>
       <w:pPr>
         <w:pStyle w:val="Heading2"/>
       </w:pPr>
-      <w:bookmarkStart w:id="2" w:name="_Toc136266822"/>
-      <w:r>
-        <w:t>Less important</w:t>
-      </w:r>
-      <w:bookmarkEnd w:id="2"/>
+      <w:r>
+        <w:t>Random others</w:t>
+      </w:r>
     </w:p>
     <w:p>
       <w:pPr>
@@ -2222,12 +2221,12 @@
       <w:pPr>
         <w:pStyle w:val="Heading1"/>
       </w:pPr>
-      <w:bookmarkStart w:id="3" w:name="_Toc136266823"/>
+      <w:bookmarkStart w:id="1" w:name="_Toc136266823"/>
       <w:r>
         <w:lastRenderedPageBreak/>
         <w:t>Obstacles</w:t>
       </w:r>
-      <w:bookmarkEnd w:id="3"/>
+      <w:bookmarkEnd w:id="1"/>
     </w:p>
     <w:p>
       <w:r>
@@ -2364,12 +2363,12 @@
       <w:pPr>
         <w:pStyle w:val="Heading1"/>
       </w:pPr>
-      <w:bookmarkStart w:id="4" w:name="_Toc136266824"/>
+      <w:bookmarkStart w:id="2" w:name="_Toc136266824"/>
       <w:r>
         <w:lastRenderedPageBreak/>
         <w:t>Areas</w:t>
       </w:r>
-      <w:bookmarkEnd w:id="4"/>
+      <w:bookmarkEnd w:id="2"/>
     </w:p>
     <w:p>
       <w:pPr>
@@ -2756,11 +2755,11 @@
       <w:pPr>
         <w:pStyle w:val="Heading2"/>
       </w:pPr>
-      <w:bookmarkStart w:id="5" w:name="_Toc136266825"/>
+      <w:bookmarkStart w:id="3" w:name="_Toc136266825"/>
       <w:r>
         <w:t>Alt areas</w:t>
       </w:r>
-      <w:bookmarkEnd w:id="5"/>
+      <w:bookmarkEnd w:id="3"/>
     </w:p>
     <w:p>
       <w:r>
@@ -2963,12 +2962,12 @@
       <w:pPr>
         <w:pStyle w:val="Heading1"/>
       </w:pPr>
-      <w:bookmarkStart w:id="6" w:name="_Toc136266826"/>
+      <w:bookmarkStart w:id="4" w:name="_Toc136266826"/>
       <w:r>
         <w:lastRenderedPageBreak/>
         <w:t>Enemies</w:t>
       </w:r>
-      <w:bookmarkEnd w:id="6"/>
+      <w:bookmarkEnd w:id="4"/>
     </w:p>
     <w:p>
       <w:pPr>
@@ -3141,11 +3140,11 @@
       <w:pPr>
         <w:pStyle w:val="Heading2"/>
       </w:pPr>
-      <w:bookmarkStart w:id="7" w:name="_Toc136266827"/>
+      <w:bookmarkStart w:id="5" w:name="_Toc136266827"/>
       <w:r>
         <w:t>Themed enemies:</w:t>
       </w:r>
-      <w:bookmarkEnd w:id="7"/>
+      <w:bookmarkEnd w:id="5"/>
     </w:p>
     <w:p>
       <w:pPr>
@@ -3390,11 +3389,11 @@
       <w:pPr>
         <w:pStyle w:val="Heading2"/>
       </w:pPr>
-      <w:bookmarkStart w:id="8" w:name="_Toc136266828"/>
+      <w:bookmarkStart w:id="6" w:name="_Toc136266828"/>
       <w:r>
         <w:t>Bosses</w:t>
       </w:r>
-      <w:bookmarkEnd w:id="8"/>
+      <w:bookmarkEnd w:id="6"/>
     </w:p>
     <w:p>
       <w:pPr>
@@ -3421,11 +3420,11 @@
       <w:pPr>
         <w:pStyle w:val="Heading2"/>
       </w:pPr>
-      <w:bookmarkStart w:id="9" w:name="_Toc136266829"/>
+      <w:bookmarkStart w:id="7" w:name="_Toc136266829"/>
       <w:r>
         <w:t>Elite types</w:t>
       </w:r>
-      <w:bookmarkEnd w:id="9"/>
+      <w:bookmarkEnd w:id="7"/>
     </w:p>
     <w:p>
       <w:pPr>
@@ -3577,12 +3576,12 @@
       <w:pPr>
         <w:pStyle w:val="Heading1"/>
       </w:pPr>
-      <w:bookmarkStart w:id="10" w:name="_Toc136266830"/>
+      <w:bookmarkStart w:id="8" w:name="_Toc136266830"/>
       <w:r>
         <w:lastRenderedPageBreak/>
         <w:t>Statuses</w:t>
       </w:r>
-      <w:bookmarkEnd w:id="10"/>
+      <w:bookmarkEnd w:id="8"/>
     </w:p>
     <w:p>
       <w:pPr>
@@ -3783,12 +3782,12 @@
       <w:pPr>
         <w:pStyle w:val="Heading1"/>
       </w:pPr>
-      <w:bookmarkStart w:id="11" w:name="_Toc136266831"/>
+      <w:bookmarkStart w:id="9" w:name="_Toc136266831"/>
       <w:r>
         <w:lastRenderedPageBreak/>
         <w:t>Items</w:t>
       </w:r>
-      <w:bookmarkEnd w:id="11"/>
+      <w:bookmarkEnd w:id="9"/>
     </w:p>
     <w:p>
       <w:pPr>
@@ -4233,14 +4232,14 @@
       <w:pPr>
         <w:pStyle w:val="Heading2"/>
       </w:pPr>
-      <w:bookmarkStart w:id="12" w:name="_Toc136266832"/>
+      <w:bookmarkStart w:id="10" w:name="_Toc136266832"/>
       <w:r>
         <w:t>Passive i</w:t>
       </w:r>
       <w:r>
         <w:t>tems</w:t>
       </w:r>
-      <w:bookmarkEnd w:id="12"/>
+      <w:bookmarkEnd w:id="10"/>
     </w:p>
     <w:p>
       <w:pPr>
@@ -7804,11 +7803,11 @@
       <w:pPr>
         <w:pStyle w:val="Heading2"/>
       </w:pPr>
-      <w:bookmarkStart w:id="13" w:name="_Toc136266834"/>
+      <w:bookmarkStart w:id="11" w:name="_Toc136266834"/>
       <w:r>
         <w:t>Weapons</w:t>
       </w:r>
-      <w:bookmarkEnd w:id="13"/>
+      <w:bookmarkEnd w:id="11"/>
     </w:p>
     <w:p>
       <w:pPr>
@@ -7871,12 +7870,12 @@
       <w:pPr>
         <w:pStyle w:val="Heading2"/>
       </w:pPr>
-      <w:bookmarkStart w:id="14" w:name="_Toc136266835"/>
+      <w:bookmarkStart w:id="12" w:name="_Toc136266835"/>
       <w:r>
         <w:lastRenderedPageBreak/>
         <w:t>Active items</w:t>
       </w:r>
-      <w:bookmarkEnd w:id="14"/>
+      <w:bookmarkEnd w:id="12"/>
     </w:p>
     <w:p>
       <w:pPr>
@@ -8031,12 +8030,12 @@
       <w:pPr>
         <w:pStyle w:val="Heading1"/>
       </w:pPr>
-      <w:bookmarkStart w:id="15" w:name="_Toc136266836"/>
+      <w:bookmarkStart w:id="13" w:name="_Toc136266836"/>
       <w:r>
         <w:lastRenderedPageBreak/>
         <w:t>Music</w:t>
       </w:r>
-      <w:bookmarkEnd w:id="15"/>
+      <w:bookmarkEnd w:id="13"/>
     </w:p>
     <w:p>
       <w:r>
@@ -8061,12 +8060,12 @@
       <w:pPr>
         <w:pStyle w:val="Heading1"/>
       </w:pPr>
-      <w:bookmarkStart w:id="16" w:name="_Toc136266837"/>
+      <w:bookmarkStart w:id="14" w:name="_Toc136266837"/>
       <w:r>
         <w:lastRenderedPageBreak/>
         <w:t>Art</w:t>
       </w:r>
-      <w:bookmarkEnd w:id="16"/>
+      <w:bookmarkEnd w:id="14"/>
     </w:p>
     <w:p>
       <w:pPr>
@@ -8168,7 +8167,7 @@
       <w:pPr>
         <w:pStyle w:val="Heading1"/>
       </w:pPr>
-      <w:bookmarkStart w:id="17" w:name="_Toc136266838"/>
+      <w:bookmarkStart w:id="15" w:name="_Toc136266838"/>
       <w:r>
         <w:lastRenderedPageBreak/>
         <w:t>Longer-term idea</w:t>
@@ -8176,7 +8175,7 @@
       <w:r>
         <w:t>s</w:t>
       </w:r>
-      <w:bookmarkEnd w:id="17"/>
+      <w:bookmarkEnd w:id="15"/>
     </w:p>
     <w:p>
       <w:pPr>
@@ -8534,6 +8533,119 @@
     </w:lvl>
   </w:abstractNum>
   <w:abstractNum w:abstractNumId="2" w15:restartNumberingAfterBreak="0">
+    <w:nsid w:val="1FD2728A"/>
+    <w:multiLevelType w:val="hybridMultilevel"/>
+    <w:tmpl w:val="D4D2F8CE"/>
+    <w:lvl w:ilvl="0" w:tplc="0C090001">
+      <w:start w:val="1"/>
+      <w:numFmt w:val="bullet"/>
+      <w:lvlText w:val=""/>
+      <w:lvlJc w:val="left"/>
+      <w:pPr>
+        <w:ind w:left="720" w:hanging="360"/>
+      </w:pPr>
+      <w:rPr>
+        <w:rFonts w:ascii="Symbol" w:hAnsi="Symbol" w:hint="default"/>
+      </w:rPr>
+    </w:lvl>
+    <w:lvl w:ilvl="1" w:tplc="0C090003" w:tentative="1">
+      <w:start w:val="1"/>
+      <w:numFmt w:val="bullet"/>
+      <w:lvlText w:val="o"/>
+      <w:lvlJc w:val="left"/>
+      <w:pPr>
+        <w:ind w:left="1440" w:hanging="360"/>
+      </w:pPr>
+      <w:rPr>
+        <w:rFonts w:ascii="Courier New" w:hAnsi="Courier New" w:cs="Courier New" w:hint="default"/>
+      </w:rPr>
+    </w:lvl>
+    <w:lvl w:ilvl="2" w:tplc="0C090005" w:tentative="1">
+      <w:start w:val="1"/>
+      <w:numFmt w:val="bullet"/>
+      <w:lvlText w:val=""/>
+      <w:lvlJc w:val="left"/>
+      <w:pPr>
+        <w:ind w:left="2160" w:hanging="360"/>
+      </w:pPr>
+      <w:rPr>
+        <w:rFonts w:ascii="Wingdings" w:hAnsi="Wingdings" w:hint="default"/>
+      </w:rPr>
+    </w:lvl>
+    <w:lvl w:ilvl="3" w:tplc="0C090001" w:tentative="1">
+      <w:start w:val="1"/>
+      <w:numFmt w:val="bullet"/>
+      <w:lvlText w:val=""/>
+      <w:lvlJc w:val="left"/>
+      <w:pPr>
+        <w:ind w:left="2880" w:hanging="360"/>
+      </w:pPr>
+      <w:rPr>
+        <w:rFonts w:ascii="Symbol" w:hAnsi="Symbol" w:hint="default"/>
+      </w:rPr>
+    </w:lvl>
+    <w:lvl w:ilvl="4" w:tplc="0C090003" w:tentative="1">
+      <w:start w:val="1"/>
+      <w:numFmt w:val="bullet"/>
+      <w:lvlText w:val="o"/>
+      <w:lvlJc w:val="left"/>
+      <w:pPr>
+        <w:ind w:left="3600" w:hanging="360"/>
+      </w:pPr>
+      <w:rPr>
+        <w:rFonts w:ascii="Courier New" w:hAnsi="Courier New" w:cs="Courier New" w:hint="default"/>
+      </w:rPr>
+    </w:lvl>
+    <w:lvl w:ilvl="5" w:tplc="0C090005" w:tentative="1">
+      <w:start w:val="1"/>
+      <w:numFmt w:val="bullet"/>
+      <w:lvlText w:val=""/>
+      <w:lvlJc w:val="left"/>
+      <w:pPr>
+        <w:ind w:left="4320" w:hanging="360"/>
+      </w:pPr>
+      <w:rPr>
+        <w:rFonts w:ascii="Wingdings" w:hAnsi="Wingdings" w:hint="default"/>
+      </w:rPr>
+    </w:lvl>
+    <w:lvl w:ilvl="6" w:tplc="0C090001" w:tentative="1">
+      <w:start w:val="1"/>
+      <w:numFmt w:val="bullet"/>
+      <w:lvlText w:val=""/>
+      <w:lvlJc w:val="left"/>
+      <w:pPr>
+        <w:ind w:left="5040" w:hanging="360"/>
+      </w:pPr>
+      <w:rPr>
+        <w:rFonts w:ascii="Symbol" w:hAnsi="Symbol" w:hint="default"/>
+      </w:rPr>
+    </w:lvl>
+    <w:lvl w:ilvl="7" w:tplc="0C090003" w:tentative="1">
+      <w:start w:val="1"/>
+      <w:numFmt w:val="bullet"/>
+      <w:lvlText w:val="o"/>
+      <w:lvlJc w:val="left"/>
+      <w:pPr>
+        <w:ind w:left="5760" w:hanging="360"/>
+      </w:pPr>
+      <w:rPr>
+        <w:rFonts w:ascii="Courier New" w:hAnsi="Courier New" w:cs="Courier New" w:hint="default"/>
+      </w:rPr>
+    </w:lvl>
+    <w:lvl w:ilvl="8" w:tplc="0C090005" w:tentative="1">
+      <w:start w:val="1"/>
+      <w:numFmt w:val="bullet"/>
+      <w:lvlText w:val=""/>
+      <w:lvlJc w:val="left"/>
+      <w:pPr>
+        <w:ind w:left="6480" w:hanging="360"/>
+      </w:pPr>
+      <w:rPr>
+        <w:rFonts w:ascii="Wingdings" w:hAnsi="Wingdings" w:hint="default"/>
+      </w:rPr>
+    </w:lvl>
+  </w:abstractNum>
+  <w:abstractNum w:abstractNumId="3" w15:restartNumberingAfterBreak="0">
     <w:nsid w:val="268F738F"/>
     <w:multiLevelType w:val="hybridMultilevel"/>
     <w:tmpl w:val="05FCF622"/>
@@ -8646,7 +8758,7 @@
       </w:rPr>
     </w:lvl>
   </w:abstractNum>
-  <w:abstractNum w:abstractNumId="3" w15:restartNumberingAfterBreak="0">
+  <w:abstractNum w:abstractNumId="4" w15:restartNumberingAfterBreak="0">
     <w:nsid w:val="2D7A69BB"/>
     <w:multiLevelType w:val="hybridMultilevel"/>
     <w:tmpl w:val="F15C054E"/>
@@ -8758,7 +8870,120 @@
       </w:rPr>
     </w:lvl>
   </w:abstractNum>
-  <w:abstractNum w:abstractNumId="4" w15:restartNumberingAfterBreak="0">
+  <w:abstractNum w:abstractNumId="5" w15:restartNumberingAfterBreak="0">
+    <w:nsid w:val="2D7E7841"/>
+    <w:multiLevelType w:val="hybridMultilevel"/>
+    <w:tmpl w:val="74AA2A38"/>
+    <w:lvl w:ilvl="0" w:tplc="0C090001">
+      <w:start w:val="1"/>
+      <w:numFmt w:val="bullet"/>
+      <w:lvlText w:val=""/>
+      <w:lvlJc w:val="left"/>
+      <w:pPr>
+        <w:ind w:left="720" w:hanging="360"/>
+      </w:pPr>
+      <w:rPr>
+        <w:rFonts w:ascii="Symbol" w:hAnsi="Symbol" w:hint="default"/>
+      </w:rPr>
+    </w:lvl>
+    <w:lvl w:ilvl="1" w:tplc="0C090003" w:tentative="1">
+      <w:start w:val="1"/>
+      <w:numFmt w:val="bullet"/>
+      <w:lvlText w:val="o"/>
+      <w:lvlJc w:val="left"/>
+      <w:pPr>
+        <w:ind w:left="1440" w:hanging="360"/>
+      </w:pPr>
+      <w:rPr>
+        <w:rFonts w:ascii="Courier New" w:hAnsi="Courier New" w:cs="Courier New" w:hint="default"/>
+      </w:rPr>
+    </w:lvl>
+    <w:lvl w:ilvl="2" w:tplc="0C090005" w:tentative="1">
+      <w:start w:val="1"/>
+      <w:numFmt w:val="bullet"/>
+      <w:lvlText w:val=""/>
+      <w:lvlJc w:val="left"/>
+      <w:pPr>
+        <w:ind w:left="2160" w:hanging="360"/>
+      </w:pPr>
+      <w:rPr>
+        <w:rFonts w:ascii="Wingdings" w:hAnsi="Wingdings" w:hint="default"/>
+      </w:rPr>
+    </w:lvl>
+    <w:lvl w:ilvl="3" w:tplc="0C090001" w:tentative="1">
+      <w:start w:val="1"/>
+      <w:numFmt w:val="bullet"/>
+      <w:lvlText w:val=""/>
+      <w:lvlJc w:val="left"/>
+      <w:pPr>
+        <w:ind w:left="2880" w:hanging="360"/>
+      </w:pPr>
+      <w:rPr>
+        <w:rFonts w:ascii="Symbol" w:hAnsi="Symbol" w:hint="default"/>
+      </w:rPr>
+    </w:lvl>
+    <w:lvl w:ilvl="4" w:tplc="0C090003" w:tentative="1">
+      <w:start w:val="1"/>
+      <w:numFmt w:val="bullet"/>
+      <w:lvlText w:val="o"/>
+      <w:lvlJc w:val="left"/>
+      <w:pPr>
+        <w:ind w:left="3600" w:hanging="360"/>
+      </w:pPr>
+      <w:rPr>
+        <w:rFonts w:ascii="Courier New" w:hAnsi="Courier New" w:cs="Courier New" w:hint="default"/>
+      </w:rPr>
+    </w:lvl>
+    <w:lvl w:ilvl="5" w:tplc="0C090005" w:tentative="1">
+      <w:start w:val="1"/>
+      <w:numFmt w:val="bullet"/>
+      <w:lvlText w:val=""/>
+      <w:lvlJc w:val="left"/>
+      <w:pPr>
+        <w:ind w:left="4320" w:hanging="360"/>
+      </w:pPr>
+      <w:rPr>
+        <w:rFonts w:ascii="Wingdings" w:hAnsi="Wingdings" w:hint="default"/>
+      </w:rPr>
+    </w:lvl>
+    <w:lvl w:ilvl="6" w:tplc="0C090001" w:tentative="1">
+      <w:start w:val="1"/>
+      <w:numFmt w:val="bullet"/>
+      <w:lvlText w:val=""/>
+      <w:lvlJc w:val="left"/>
+      <w:pPr>
+        <w:ind w:left="5040" w:hanging="360"/>
+      </w:pPr>
+      <w:rPr>
+        <w:rFonts w:ascii="Symbol" w:hAnsi="Symbol" w:hint="default"/>
+      </w:rPr>
+    </w:lvl>
+    <w:lvl w:ilvl="7" w:tplc="0C090003" w:tentative="1">
+      <w:start w:val="1"/>
+      <w:numFmt w:val="bullet"/>
+      <w:lvlText w:val="o"/>
+      <w:lvlJc w:val="left"/>
+      <w:pPr>
+        <w:ind w:left="5760" w:hanging="360"/>
+      </w:pPr>
+      <w:rPr>
+        <w:rFonts w:ascii="Courier New" w:hAnsi="Courier New" w:cs="Courier New" w:hint="default"/>
+      </w:rPr>
+    </w:lvl>
+    <w:lvl w:ilvl="8" w:tplc="0C090005" w:tentative="1">
+      <w:start w:val="1"/>
+      <w:numFmt w:val="bullet"/>
+      <w:lvlText w:val=""/>
+      <w:lvlJc w:val="left"/>
+      <w:pPr>
+        <w:ind w:left="6480" w:hanging="360"/>
+      </w:pPr>
+      <w:rPr>
+        <w:rFonts w:ascii="Wingdings" w:hAnsi="Wingdings" w:hint="default"/>
+      </w:rPr>
+    </w:lvl>
+  </w:abstractNum>
+  <w:abstractNum w:abstractNumId="6" w15:restartNumberingAfterBreak="0">
     <w:nsid w:val="33D07E8F"/>
     <w:multiLevelType w:val="hybridMultilevel"/>
     <w:tmpl w:val="54CCB0CA"/>
@@ -8871,7 +9096,7 @@
       </w:rPr>
     </w:lvl>
   </w:abstractNum>
-  <w:abstractNum w:abstractNumId="5" w15:restartNumberingAfterBreak="0">
+  <w:abstractNum w:abstractNumId="7" w15:restartNumberingAfterBreak="0">
     <w:nsid w:val="36871D7D"/>
     <w:multiLevelType w:val="hybridMultilevel"/>
     <w:tmpl w:val="1018D1CA"/>
@@ -8983,7 +9208,7 @@
       </w:rPr>
     </w:lvl>
   </w:abstractNum>
-  <w:abstractNum w:abstractNumId="6" w15:restartNumberingAfterBreak="0">
+  <w:abstractNum w:abstractNumId="8" w15:restartNumberingAfterBreak="0">
     <w:nsid w:val="46D76666"/>
     <w:multiLevelType w:val="hybridMultilevel"/>
     <w:tmpl w:val="F868514C"/>
@@ -9095,7 +9320,7 @@
       </w:rPr>
     </w:lvl>
   </w:abstractNum>
-  <w:abstractNum w:abstractNumId="7" w15:restartNumberingAfterBreak="0">
+  <w:abstractNum w:abstractNumId="9" w15:restartNumberingAfterBreak="0">
     <w:nsid w:val="47C47A91"/>
     <w:multiLevelType w:val="hybridMultilevel"/>
     <w:tmpl w:val="8654A6C0"/>
@@ -9207,7 +9432,7 @@
       </w:rPr>
     </w:lvl>
   </w:abstractNum>
-  <w:abstractNum w:abstractNumId="8" w15:restartNumberingAfterBreak="0">
+  <w:abstractNum w:abstractNumId="10" w15:restartNumberingAfterBreak="0">
     <w:nsid w:val="4C7C7025"/>
     <w:multiLevelType w:val="hybridMultilevel"/>
     <w:tmpl w:val="C55A84C2"/>
@@ -9319,7 +9544,7 @@
       </w:rPr>
     </w:lvl>
   </w:abstractNum>
-  <w:abstractNum w:abstractNumId="9" w15:restartNumberingAfterBreak="0">
+  <w:abstractNum w:abstractNumId="11" w15:restartNumberingAfterBreak="0">
     <w:nsid w:val="4FAD730A"/>
     <w:multiLevelType w:val="hybridMultilevel"/>
     <w:tmpl w:val="901E5A0E"/>
@@ -9431,7 +9656,7 @@
       </w:rPr>
     </w:lvl>
   </w:abstractNum>
-  <w:abstractNum w:abstractNumId="10" w15:restartNumberingAfterBreak="0">
+  <w:abstractNum w:abstractNumId="12" w15:restartNumberingAfterBreak="0">
     <w:nsid w:val="57797D01"/>
     <w:multiLevelType w:val="hybridMultilevel"/>
     <w:tmpl w:val="261C8144"/>
@@ -9543,7 +9768,7 @@
       </w:rPr>
     </w:lvl>
   </w:abstractNum>
-  <w:abstractNum w:abstractNumId="11" w15:restartNumberingAfterBreak="0">
+  <w:abstractNum w:abstractNumId="13" w15:restartNumberingAfterBreak="0">
     <w:nsid w:val="595A2BFF"/>
     <w:multiLevelType w:val="hybridMultilevel"/>
     <w:tmpl w:val="176CE34E"/>
@@ -9655,7 +9880,7 @@
       </w:rPr>
     </w:lvl>
   </w:abstractNum>
-  <w:abstractNum w:abstractNumId="12" w15:restartNumberingAfterBreak="0">
+  <w:abstractNum w:abstractNumId="14" w15:restartNumberingAfterBreak="0">
     <w:nsid w:val="5DE5773C"/>
     <w:multiLevelType w:val="hybridMultilevel"/>
     <w:tmpl w:val="0A7EDA3C"/>
@@ -9767,7 +9992,7 @@
       </w:rPr>
     </w:lvl>
   </w:abstractNum>
-  <w:abstractNum w:abstractNumId="13" w15:restartNumberingAfterBreak="0">
+  <w:abstractNum w:abstractNumId="15" w15:restartNumberingAfterBreak="0">
     <w:nsid w:val="5E813EEF"/>
     <w:multiLevelType w:val="hybridMultilevel"/>
     <w:tmpl w:val="E5EA0428"/>
@@ -9879,7 +10104,7 @@
       </w:rPr>
     </w:lvl>
   </w:abstractNum>
-  <w:abstractNum w:abstractNumId="14" w15:restartNumberingAfterBreak="0">
+  <w:abstractNum w:abstractNumId="16" w15:restartNumberingAfterBreak="0">
     <w:nsid w:val="691C3005"/>
     <w:multiLevelType w:val="hybridMultilevel"/>
     <w:tmpl w:val="F9FCE5E2"/>
@@ -9991,7 +10216,7 @@
       </w:rPr>
     </w:lvl>
   </w:abstractNum>
-  <w:abstractNum w:abstractNumId="15" w15:restartNumberingAfterBreak="0">
+  <w:abstractNum w:abstractNumId="17" w15:restartNumberingAfterBreak="0">
     <w:nsid w:val="6AC73361"/>
     <w:multiLevelType w:val="hybridMultilevel"/>
     <w:tmpl w:val="8AA8BD80"/>
@@ -10103,7 +10328,7 @@
       </w:rPr>
     </w:lvl>
   </w:abstractNum>
-  <w:abstractNum w:abstractNumId="16" w15:restartNumberingAfterBreak="0">
+  <w:abstractNum w:abstractNumId="18" w15:restartNumberingAfterBreak="0">
     <w:nsid w:val="70387451"/>
     <w:multiLevelType w:val="hybridMultilevel"/>
     <w:tmpl w:val="402EA904"/>
@@ -10216,7 +10441,7 @@
       </w:rPr>
     </w:lvl>
   </w:abstractNum>
-  <w:abstractNum w:abstractNumId="17" w15:restartNumberingAfterBreak="0">
+  <w:abstractNum w:abstractNumId="19" w15:restartNumberingAfterBreak="0">
     <w:nsid w:val="7521480F"/>
     <w:multiLevelType w:val="hybridMultilevel"/>
     <w:tmpl w:val="90CA338E"/>
@@ -10328,7 +10553,7 @@
       </w:rPr>
     </w:lvl>
   </w:abstractNum>
-  <w:abstractNum w:abstractNumId="18" w15:restartNumberingAfterBreak="0">
+  <w:abstractNum w:abstractNumId="20" w15:restartNumberingAfterBreak="0">
     <w:nsid w:val="79F15F59"/>
     <w:multiLevelType w:val="hybridMultilevel"/>
     <w:tmpl w:val="4D2C289A"/>
@@ -10441,7 +10666,7 @@
       </w:rPr>
     </w:lvl>
   </w:abstractNum>
-  <w:abstractNum w:abstractNumId="19" w15:restartNumberingAfterBreak="0">
+  <w:abstractNum w:abstractNumId="21" w15:restartNumberingAfterBreak="0">
     <w:nsid w:val="7FE709FC"/>
     <w:multiLevelType w:val="hybridMultilevel"/>
     <w:tmpl w:val="B31CD4B6"/>
@@ -10557,61 +10782,67 @@
     <w:abstractNumId w:val="1"/>
   </w:num>
   <w:num w:numId="2" w16cid:durableId="808741127">
+    <w:abstractNumId w:val="18"/>
+  </w:num>
+  <w:num w:numId="3" w16cid:durableId="1351028963">
+    <w:abstractNumId w:val="10"/>
+  </w:num>
+  <w:num w:numId="4" w16cid:durableId="1106853906">
     <w:abstractNumId w:val="16"/>
   </w:num>
-  <w:num w:numId="3" w16cid:durableId="1351028963">
+  <w:num w:numId="5" w16cid:durableId="179197189">
+    <w:abstractNumId w:val="13"/>
+  </w:num>
+  <w:num w:numId="6" w16cid:durableId="230194775">
+    <w:abstractNumId w:val="4"/>
+  </w:num>
+  <w:num w:numId="7" w16cid:durableId="550267486">
+    <w:abstractNumId w:val="11"/>
+  </w:num>
+  <w:num w:numId="8" w16cid:durableId="608004331">
+    <w:abstractNumId w:val="21"/>
+  </w:num>
+  <w:num w:numId="9" w16cid:durableId="1464884234">
+    <w:abstractNumId w:val="15"/>
+  </w:num>
+  <w:num w:numId="10" w16cid:durableId="1389113244">
+    <w:abstractNumId w:val="17"/>
+  </w:num>
+  <w:num w:numId="11" w16cid:durableId="690958436">
+    <w:abstractNumId w:val="14"/>
+  </w:num>
+  <w:num w:numId="12" w16cid:durableId="938097177">
+    <w:abstractNumId w:val="9"/>
+  </w:num>
+  <w:num w:numId="13" w16cid:durableId="910313969">
     <w:abstractNumId w:val="8"/>
   </w:num>
-  <w:num w:numId="4" w16cid:durableId="1106853906">
-    <w:abstractNumId w:val="14"/>
-  </w:num>
-  <w:num w:numId="5" w16cid:durableId="179197189">
-    <w:abstractNumId w:val="11"/>
-  </w:num>
-  <w:num w:numId="6" w16cid:durableId="230194775">
-    <w:abstractNumId w:val="3"/>
-  </w:num>
-  <w:num w:numId="7" w16cid:durableId="550267486">
-    <w:abstractNumId w:val="9"/>
-  </w:num>
-  <w:num w:numId="8" w16cid:durableId="608004331">
-    <w:abstractNumId w:val="19"/>
-  </w:num>
-  <w:num w:numId="9" w16cid:durableId="1464884234">
-    <w:abstractNumId w:val="13"/>
-  </w:num>
-  <w:num w:numId="10" w16cid:durableId="1389113244">
-    <w:abstractNumId w:val="15"/>
-  </w:num>
-  <w:num w:numId="11" w16cid:durableId="690958436">
+  <w:num w:numId="14" w16cid:durableId="1837266260">
     <w:abstractNumId w:val="12"/>
-  </w:num>
-  <w:num w:numId="12" w16cid:durableId="938097177">
-    <w:abstractNumId w:val="7"/>
-  </w:num>
-  <w:num w:numId="13" w16cid:durableId="910313969">
-    <w:abstractNumId w:val="6"/>
-  </w:num>
-  <w:num w:numId="14" w16cid:durableId="1837266260">
-    <w:abstractNumId w:val="10"/>
   </w:num>
   <w:num w:numId="15" w16cid:durableId="573441631">
     <w:abstractNumId w:val="0"/>
   </w:num>
   <w:num w:numId="16" w16cid:durableId="583564129">
-    <w:abstractNumId w:val="17"/>
+    <w:abstractNumId w:val="19"/>
   </w:num>
   <w:num w:numId="17" w16cid:durableId="1663660954">
-    <w:abstractNumId w:val="5"/>
+    <w:abstractNumId w:val="7"/>
   </w:num>
   <w:num w:numId="18" w16cid:durableId="1951350578">
-    <w:abstractNumId w:val="18"/>
+    <w:abstractNumId w:val="20"/>
   </w:num>
   <w:num w:numId="19" w16cid:durableId="1448816643">
+    <w:abstractNumId w:val="3"/>
+  </w:num>
+  <w:num w:numId="20" w16cid:durableId="1066418901">
+    <w:abstractNumId w:val="6"/>
+  </w:num>
+  <w:num w:numId="21" w16cid:durableId="855658211">
     <w:abstractNumId w:val="2"/>
   </w:num>
-  <w:num w:numId="20" w16cid:durableId="1066418901">
-    <w:abstractNumId w:val="4"/>
+  <w:num w:numId="22" w16cid:durableId="1108164526">
+    <w:abstractNumId w:val="5"/>
   </w:num>
 </w:numbering>
 </file>

</xml_diff>

<commit_message>
WOW FUCKING FUNCTIONAL PATHFINDING!
So it turns out all the issues were down to the rather high tile size of the floor, which has now been massively reduced, so enemies are no longer fucking stupid (and the navmesh looks a lot cleaner when generated, so that's nice)
</commit_message>
<xml_diff>
--- a/Shit to do for vampire marty.docx
+++ b/Shit to do for vampire marty.docx
@@ -1542,26 +1542,6 @@
     </w:p>
     <w:p>
       <w:pPr>
-        <w:pStyle w:val="ListParagraph"/>
-        <w:numPr>
-          <w:ilvl w:val="0"/>
-          <w:numId w:val="23"/>
-        </w:numPr>
-      </w:pPr>
-      <w:bookmarkStart w:id="1" w:name="_Hlk140433242"/>
-      <w:r>
-        <w:t xml:space="preserve">Get the rooms system </w:t>
-      </w:r>
-      <w:r>
-        <w:t>implemented</w:t>
-      </w:r>
-      <w:r>
-        <w:t xml:space="preserve"> with level gen.</w:t>
-      </w:r>
-    </w:p>
-    <w:bookmarkEnd w:id="1"/>
-    <w:p>
-      <w:pPr>
         <w:pStyle w:val="Heading2"/>
       </w:pPr>
       <w:r>
@@ -2202,12 +2182,12 @@
       <w:pPr>
         <w:pStyle w:val="Heading1"/>
       </w:pPr>
-      <w:bookmarkStart w:id="2" w:name="_Toc136266823"/>
+      <w:bookmarkStart w:id="1" w:name="_Toc136266823"/>
       <w:r>
         <w:lastRenderedPageBreak/>
         <w:t>Obstacles</w:t>
       </w:r>
-      <w:bookmarkEnd w:id="2"/>
+      <w:bookmarkEnd w:id="1"/>
     </w:p>
     <w:p>
       <w:r>
@@ -2344,12 +2324,12 @@
       <w:pPr>
         <w:pStyle w:val="Heading1"/>
       </w:pPr>
-      <w:bookmarkStart w:id="3" w:name="_Toc136266824"/>
+      <w:bookmarkStart w:id="2" w:name="_Toc136266824"/>
       <w:r>
         <w:lastRenderedPageBreak/>
         <w:t>Areas</w:t>
       </w:r>
-      <w:bookmarkEnd w:id="3"/>
+      <w:bookmarkEnd w:id="2"/>
     </w:p>
     <w:p>
       <w:pPr>
@@ -2736,11 +2716,11 @@
       <w:pPr>
         <w:pStyle w:val="Heading2"/>
       </w:pPr>
-      <w:bookmarkStart w:id="4" w:name="_Toc136266825"/>
+      <w:bookmarkStart w:id="3" w:name="_Toc136266825"/>
       <w:r>
         <w:t>Alt areas</w:t>
       </w:r>
-      <w:bookmarkEnd w:id="4"/>
+      <w:bookmarkEnd w:id="3"/>
     </w:p>
     <w:p>
       <w:r>
@@ -2943,12 +2923,12 @@
       <w:pPr>
         <w:pStyle w:val="Heading1"/>
       </w:pPr>
-      <w:bookmarkStart w:id="5" w:name="_Toc136266826"/>
+      <w:bookmarkStart w:id="4" w:name="_Toc136266826"/>
       <w:r>
         <w:lastRenderedPageBreak/>
         <w:t>Enemies</w:t>
       </w:r>
-      <w:bookmarkEnd w:id="5"/>
+      <w:bookmarkEnd w:id="4"/>
     </w:p>
     <w:p>
       <w:pPr>
@@ -3121,11 +3101,11 @@
       <w:pPr>
         <w:pStyle w:val="Heading2"/>
       </w:pPr>
-      <w:bookmarkStart w:id="6" w:name="_Toc136266827"/>
+      <w:bookmarkStart w:id="5" w:name="_Toc136266827"/>
       <w:r>
         <w:t>Themed enemies:</w:t>
       </w:r>
-      <w:bookmarkEnd w:id="6"/>
+      <w:bookmarkEnd w:id="5"/>
     </w:p>
     <w:p>
       <w:pPr>
@@ -3370,42 +3350,42 @@
       <w:pPr>
         <w:pStyle w:val="Heading2"/>
       </w:pPr>
-      <w:bookmarkStart w:id="7" w:name="_Toc136266828"/>
+      <w:bookmarkStart w:id="6" w:name="_Toc136266828"/>
       <w:r>
         <w:t>Bosses</w:t>
       </w:r>
+      <w:bookmarkEnd w:id="6"/>
+    </w:p>
+    <w:p>
+      <w:pPr>
+        <w:pStyle w:val="ListParagraph"/>
+        <w:numPr>
+          <w:ilvl w:val="0"/>
+          <w:numId w:val="7"/>
+        </w:numPr>
+        <w:spacing w:after="0"/>
+      </w:pPr>
+      <w:r>
+        <w:t xml:space="preserve">Multitooth tiger. Like a sabretooth (boberman’s natural enemy) but can switch between weapons. Weapons are sabres (wow), a gun, and some other weapon. After 2 attacks, it cycles to another weapon, does 2 attacks, etc. </w:t>
+      </w:r>
+      <w:r>
+        <w:t>each weapon should have 3 or so different moves associated with it.</w:t>
+      </w:r>
+    </w:p>
+    <w:p>
+      <w:pPr>
+        <w:spacing w:after="0"/>
+      </w:pPr>
+    </w:p>
+    <w:p>
+      <w:pPr>
+        <w:pStyle w:val="Heading2"/>
+      </w:pPr>
+      <w:bookmarkStart w:id="7" w:name="_Toc136266829"/>
+      <w:r>
+        <w:t>Elite types</w:t>
+      </w:r>
       <w:bookmarkEnd w:id="7"/>
-    </w:p>
-    <w:p>
-      <w:pPr>
-        <w:pStyle w:val="ListParagraph"/>
-        <w:numPr>
-          <w:ilvl w:val="0"/>
-          <w:numId w:val="7"/>
-        </w:numPr>
-        <w:spacing w:after="0"/>
-      </w:pPr>
-      <w:r>
-        <w:t xml:space="preserve">Multitooth tiger. Like a sabretooth (boberman’s natural enemy) but can switch between weapons. Weapons are sabres (wow), a gun, and some other weapon. After 2 attacks, it cycles to another weapon, does 2 attacks, etc. </w:t>
-      </w:r>
-      <w:r>
-        <w:t>each weapon should have 3 or so different moves associated with it.</w:t>
-      </w:r>
-    </w:p>
-    <w:p>
-      <w:pPr>
-        <w:spacing w:after="0"/>
-      </w:pPr>
-    </w:p>
-    <w:p>
-      <w:pPr>
-        <w:pStyle w:val="Heading2"/>
-      </w:pPr>
-      <w:bookmarkStart w:id="8" w:name="_Toc136266829"/>
-      <w:r>
-        <w:t>Elite types</w:t>
-      </w:r>
-      <w:bookmarkEnd w:id="8"/>
     </w:p>
     <w:p>
       <w:pPr>
@@ -3557,12 +3537,12 @@
       <w:pPr>
         <w:pStyle w:val="Heading1"/>
       </w:pPr>
-      <w:bookmarkStart w:id="9" w:name="_Toc136266830"/>
+      <w:bookmarkStart w:id="8" w:name="_Toc136266830"/>
       <w:r>
         <w:lastRenderedPageBreak/>
         <w:t>Statuses</w:t>
       </w:r>
-      <w:bookmarkEnd w:id="9"/>
+      <w:bookmarkEnd w:id="8"/>
     </w:p>
     <w:p>
       <w:pPr>
@@ -3763,12 +3743,12 @@
       <w:pPr>
         <w:pStyle w:val="Heading1"/>
       </w:pPr>
-      <w:bookmarkStart w:id="10" w:name="_Toc136266831"/>
+      <w:bookmarkStart w:id="9" w:name="_Toc136266831"/>
       <w:r>
         <w:lastRenderedPageBreak/>
         <w:t>Items</w:t>
       </w:r>
-      <w:bookmarkEnd w:id="10"/>
+      <w:bookmarkEnd w:id="9"/>
     </w:p>
     <w:p>
       <w:pPr>
@@ -4213,14 +4193,14 @@
       <w:pPr>
         <w:pStyle w:val="Heading2"/>
       </w:pPr>
-      <w:bookmarkStart w:id="11" w:name="_Toc136266832"/>
+      <w:bookmarkStart w:id="10" w:name="_Toc136266832"/>
       <w:r>
         <w:t>Passive i</w:t>
       </w:r>
       <w:r>
         <w:t>tems</w:t>
       </w:r>
-      <w:bookmarkEnd w:id="11"/>
+      <w:bookmarkEnd w:id="10"/>
     </w:p>
     <w:p>
       <w:pPr>
@@ -7797,11 +7777,11 @@
       <w:pPr>
         <w:pStyle w:val="Heading2"/>
       </w:pPr>
-      <w:bookmarkStart w:id="12" w:name="_Toc136266834"/>
+      <w:bookmarkStart w:id="11" w:name="_Toc136266834"/>
       <w:r>
         <w:t>Weapons</w:t>
       </w:r>
-      <w:bookmarkEnd w:id="12"/>
+      <w:bookmarkEnd w:id="11"/>
     </w:p>
     <w:p>
       <w:pPr>
@@ -7864,12 +7844,12 @@
       <w:pPr>
         <w:pStyle w:val="Heading2"/>
       </w:pPr>
-      <w:bookmarkStart w:id="13" w:name="_Toc136266835"/>
+      <w:bookmarkStart w:id="12" w:name="_Toc136266835"/>
       <w:r>
         <w:lastRenderedPageBreak/>
         <w:t>Active items</w:t>
       </w:r>
-      <w:bookmarkEnd w:id="13"/>
+      <w:bookmarkEnd w:id="12"/>
     </w:p>
     <w:p>
       <w:pPr>
@@ -8043,12 +8023,12 @@
       <w:pPr>
         <w:pStyle w:val="Heading1"/>
       </w:pPr>
-      <w:bookmarkStart w:id="14" w:name="_Toc136266836"/>
+      <w:bookmarkStart w:id="13" w:name="_Toc136266836"/>
       <w:r>
         <w:lastRenderedPageBreak/>
         <w:t>Music</w:t>
       </w:r>
-      <w:bookmarkEnd w:id="14"/>
+      <w:bookmarkEnd w:id="13"/>
     </w:p>
     <w:p>
       <w:r>
@@ -8073,12 +8053,12 @@
       <w:pPr>
         <w:pStyle w:val="Heading1"/>
       </w:pPr>
-      <w:bookmarkStart w:id="15" w:name="_Toc136266837"/>
+      <w:bookmarkStart w:id="14" w:name="_Toc136266837"/>
       <w:r>
         <w:lastRenderedPageBreak/>
         <w:t>Art</w:t>
       </w:r>
-      <w:bookmarkEnd w:id="15"/>
+      <w:bookmarkEnd w:id="14"/>
     </w:p>
     <w:p>
       <w:pPr>
@@ -8180,7 +8160,7 @@
       <w:pPr>
         <w:pStyle w:val="Heading1"/>
       </w:pPr>
-      <w:bookmarkStart w:id="16" w:name="_Toc136266838"/>
+      <w:bookmarkStart w:id="15" w:name="_Toc136266838"/>
       <w:r>
         <w:lastRenderedPageBreak/>
         <w:t>Longer-term idea</w:t>
@@ -8188,7 +8168,7 @@
       <w:r>
         <w:t>s</w:t>
       </w:r>
-      <w:bookmarkEnd w:id="16"/>
+      <w:bookmarkEnd w:id="15"/>
     </w:p>
     <w:p>
       <w:pPr>

</xml_diff>

<commit_message>
Update Shit to do for vampire marty.docx
</commit_message>
<xml_diff>
--- a/Shit to do for vampire marty.docx
+++ b/Shit to do for vampire marty.docx
@@ -4,15 +4,7 @@
   <w:body>
     <w:p>
       <w:r>
-        <w:t xml:space="preserve">Hey, welcome to the hilarious </w:t>
-      </w:r>
-      <w:proofErr w:type="spellStart"/>
-      <w:r>
-        <w:t>Boberman</w:t>
-      </w:r>
-      <w:proofErr w:type="spellEnd"/>
-      <w:r>
-        <w:t xml:space="preserve"> dev document.</w:t>
+        <w:t>Hey, welcome to the hilarious Boberman dev document.</w:t>
       </w:r>
     </w:p>
     <w:sdt>
@@ -1569,15 +1561,7 @@
         </w:numPr>
       </w:pPr>
       <w:r>
-        <w:t xml:space="preserve">The HP script just because I think it’s </w:t>
-      </w:r>
-      <w:proofErr w:type="spellStart"/>
-      <w:r>
-        <w:t>kinda</w:t>
-      </w:r>
-      <w:proofErr w:type="spellEnd"/>
-      <w:r>
-        <w:t xml:space="preserve"> messy</w:t>
+        <w:t>The HP script just because I think it’s kinda messy</w:t>
       </w:r>
       <w:r>
         <w:t>.</w:t>
@@ -1600,62 +1584,14 @@
           <w:b/>
           <w:bCs/>
         </w:rPr>
-        <w:t xml:space="preserve">Movement </w:t>
-      </w:r>
-      <w:proofErr w:type="spellStart"/>
+        <w:t xml:space="preserve">Movement kinda similar, but I think we should add an extra parameter </w:t>
+      </w:r>
       <w:r>
         <w:rPr>
           <w:b/>
           <w:bCs/>
         </w:rPr>
-        <w:t>kinda</w:t>
-      </w:r>
-      <w:proofErr w:type="spellEnd"/>
-      <w:r>
-        <w:rPr>
-          <w:b/>
-          <w:bCs/>
-        </w:rPr>
-        <w:t xml:space="preserve"> similar, but I think we should add an extra parameter </w:t>
-      </w:r>
-      <w:r>
-        <w:rPr>
-          <w:b/>
-          <w:bCs/>
-        </w:rPr>
-        <w:t xml:space="preserve">for, if the enemy has a new bool set true (i.e. </w:t>
-      </w:r>
-      <w:proofErr w:type="spellStart"/>
-      <w:r>
-        <w:rPr>
-          <w:b/>
-          <w:bCs/>
-        </w:rPr>
-        <w:t>canDodge</w:t>
-      </w:r>
-      <w:proofErr w:type="spellEnd"/>
-      <w:r>
-        <w:rPr>
-          <w:b/>
-          <w:bCs/>
-        </w:rPr>
-        <w:t xml:space="preserve"> or </w:t>
-      </w:r>
-      <w:proofErr w:type="spellStart"/>
-      <w:r>
-        <w:rPr>
-          <w:b/>
-          <w:bCs/>
-        </w:rPr>
-        <w:t>sth</w:t>
-      </w:r>
-      <w:proofErr w:type="spellEnd"/>
-      <w:r>
-        <w:rPr>
-          <w:b/>
-          <w:bCs/>
-        </w:rPr>
-        <w:t>)</w:t>
+        <w:t>for, if the enemy has a new bool set true (i.e. canDodge or sth)</w:t>
       </w:r>
       <w:r>
         <w:rPr>
@@ -1697,23 +1633,7 @@
         <w:t xml:space="preserve"> since I</w:t>
       </w:r>
       <w:r>
-        <w:t xml:space="preserve"> was </w:t>
-      </w:r>
-      <w:proofErr w:type="spellStart"/>
-      <w:r>
-        <w:t>gonna</w:t>
-      </w:r>
-      <w:proofErr w:type="spellEnd"/>
-      <w:r>
-        <w:t xml:space="preserve"> do a </w:t>
-      </w:r>
-      <w:proofErr w:type="spellStart"/>
-      <w:r>
-        <w:t>lil</w:t>
-      </w:r>
-      <w:proofErr w:type="spellEnd"/>
-      <w:r>
-        <w:t xml:space="preserve"> state machine for AI, I think it’s </w:t>
+        <w:t xml:space="preserve"> was gonna do a lil state machine for AI, I think it’s </w:t>
       </w:r>
       <w:r>
         <w:t xml:space="preserve">as </w:t>
@@ -1836,15 +1756,34 @@
         </w:numPr>
       </w:pPr>
       <w:r>
-        <w:t xml:space="preserve">Start </w:t>
-      </w:r>
-      <w:proofErr w:type="spellStart"/>
-      <w:r>
-        <w:t>doin</w:t>
-      </w:r>
-      <w:proofErr w:type="spellEnd"/>
-      <w:r>
-        <w:t xml:space="preserve"> a couple of weapon models.</w:t>
+        <w:t xml:space="preserve">Should probably rework how </w:t>
+      </w:r>
+      <w:r>
+        <w:t xml:space="preserve">shotgun is done in </w:t>
+      </w:r>
+      <w:r>
+        <w:t>attack</w:t>
+      </w:r>
+      <w:r>
+        <w:t>; maybe introduce new variable “numShots”, then in the using ability script just iterate through that. This way new variants of weapons that by default shoot extra projectiles can be added</w:t>
+      </w:r>
+      <w:r>
+        <w:t xml:space="preserve"> easily, like some kinda lazer shotgun</w:t>
+      </w:r>
+      <w:r>
+        <w:t>, splinter weapons in Nuclear throne, etc.</w:t>
+      </w:r>
+    </w:p>
+    <w:p>
+      <w:pPr>
+        <w:pStyle w:val="ListParagraph"/>
+        <w:numPr>
+          <w:ilvl w:val="0"/>
+          <w:numId w:val="28"/>
+        </w:numPr>
+      </w:pPr>
+      <w:r>
+        <w:t>Start doin a couple of weapon models.</w:t>
       </w:r>
     </w:p>
     <w:p>
@@ -1885,15 +1824,7 @@
         </w:numPr>
       </w:pPr>
       <w:r>
-        <w:t xml:space="preserve">Okie I think that for </w:t>
-      </w:r>
-      <w:proofErr w:type="spellStart"/>
-      <w:r>
-        <w:t>Boberman</w:t>
-      </w:r>
-      <w:proofErr w:type="spellEnd"/>
-      <w:r>
-        <w:t xml:space="preserve"> this wouldn’t really work super well, just due to the higher complexity with things like proc coefficients, owners, </w:t>
+        <w:t xml:space="preserve">Okie I think that for Boberman this wouldn’t really work super well, just due to the higher complexity with things like proc coefficients, owners, </w:t>
       </w:r>
       <w:r>
         <w:t>etc.</w:t>
@@ -1928,23 +1859,7 @@
         </w:numPr>
       </w:pPr>
       <w:r>
-        <w:t xml:space="preserve">Give baseball bat + </w:t>
-      </w:r>
-      <w:proofErr w:type="spellStart"/>
-      <w:r>
-        <w:t>sawshot</w:t>
-      </w:r>
-      <w:proofErr w:type="spellEnd"/>
-      <w:r>
-        <w:t xml:space="preserve"> combo a cool Fallout 4 bat-</w:t>
-      </w:r>
-      <w:proofErr w:type="spellStart"/>
-      <w:r>
-        <w:t>esque</w:t>
-      </w:r>
-      <w:proofErr w:type="spellEnd"/>
-      <w:r>
-        <w:t xml:space="preserve"> visual.</w:t>
+        <w:t>Give baseball bat + sawshot combo a cool Fallout 4 bat-esque visual.</w:t>
       </w:r>
     </w:p>
     <w:p>
@@ -1968,23 +1883,7 @@
         </w:numPr>
       </w:pPr>
       <w:r>
-        <w:t xml:space="preserve">Make it so Healing and </w:t>
-      </w:r>
-      <w:proofErr w:type="spellStart"/>
-      <w:r>
-        <w:t>HPDamageDie</w:t>
-      </w:r>
-      <w:proofErr w:type="spellEnd"/>
-      <w:r>
-        <w:t xml:space="preserve"> actually set the UI to do it’s HP draining/healing effects rather than having ifs for both. (Maybe not, would just be slightly more optimised </w:t>
-      </w:r>
-      <w:proofErr w:type="spellStart"/>
-      <w:r>
-        <w:t>prolly</w:t>
-      </w:r>
-      <w:proofErr w:type="spellEnd"/>
-      <w:r>
-        <w:t>)</w:t>
+        <w:t>Make it so Healing and HPDamageDie actually set the UI to do it’s HP draining/healing effects rather than having ifs for both. (Maybe not, would just be slightly more optimised prolly)</w:t>
       </w:r>
     </w:p>
     <w:p>
@@ -2025,38 +1924,25 @@
         <w:rPr>
           <w:highlight w:val="yellow"/>
         </w:rPr>
-        <w:t xml:space="preserve">Ahh… I think we </w:t>
-      </w:r>
-      <w:proofErr w:type="spellStart"/>
-      <w:r>
+        <w:t>Ahh… I think we gotta redo attack now lol</w:t>
+      </w:r>
+    </w:p>
+    <w:p>
+      <w:pPr>
+        <w:pStyle w:val="ListParagraph"/>
+        <w:numPr>
+          <w:ilvl w:val="1"/>
+          <w:numId w:val="15"/>
+        </w:numPr>
         <w:rPr>
           <w:highlight w:val="yellow"/>
         </w:rPr>
-        <w:t>gotta</w:t>
-      </w:r>
-      <w:proofErr w:type="spellEnd"/>
+      </w:pPr>
       <w:r>
         <w:rPr>
           <w:highlight w:val="yellow"/>
         </w:rPr>
-        <w:t xml:space="preserve"> redo attack now lol</w:t>
-      </w:r>
-    </w:p>
-    <w:p>
-      <w:pPr>
-        <w:pStyle w:val="ListParagraph"/>
-        <w:numPr>
-          <w:ilvl w:val="1"/>
-          <w:numId w:val="15"/>
-        </w:numPr>
-        <w:rPr>
-          <w:highlight w:val="yellow"/>
-        </w:rPr>
-      </w:pPr>
-      <w:r>
-        <w:rPr>
-          <w:highlight w:val="yellow"/>
-        </w:rPr>
+        <w:lastRenderedPageBreak/>
         <w:t xml:space="preserve">So keep the basis of the attack script, but rather than having a bunch of cases </w:t>
       </w:r>
       <w:r>
@@ -2081,23 +1967,14 @@
         <w:rPr>
           <w:highlight w:val="yellow"/>
         </w:rPr>
-        <w:t xml:space="preserve"> it instead does a </w:t>
-      </w:r>
-      <w:proofErr w:type="spellStart"/>
-      <w:r>
-        <w:rPr>
-          <w:highlight w:val="yellow"/>
-        </w:rPr>
-        <w:t>sendmessage</w:t>
-      </w:r>
-      <w:proofErr w:type="spellEnd"/>
+        <w:t xml:space="preserve"> it instead does a sendmessage</w:t>
+      </w:r>
       <w:r>
         <w:rPr>
           <w:highlight w:val="yellow"/>
         </w:rPr>
         <w:t xml:space="preserve"> called something like “</w:t>
       </w:r>
-      <w:proofErr w:type="spellStart"/>
       <w:r>
         <w:rPr>
           <w:highlight w:val="yellow"/>
@@ -2110,7 +1987,6 @@
         </w:rPr>
         <w:t>sePrimary</w:t>
       </w:r>
-      <w:proofErr w:type="spellEnd"/>
       <w:r>
         <w:rPr>
           <w:highlight w:val="yellow"/>
@@ -2121,74 +1997,31 @@
         <w:rPr>
           <w:highlight w:val="yellow"/>
         </w:rPr>
-        <w:t xml:space="preserve">that has a bunch of arguments like </w:t>
-      </w:r>
-      <w:proofErr w:type="spellStart"/>
+        <w:t>that has a bunch of arguments like curren</w:t>
+      </w:r>
       <w:r>
         <w:rPr>
           <w:highlight w:val="yellow"/>
         </w:rPr>
-        <w:t>curren</w:t>
-      </w:r>
-      <w:r>
+        <w:t>tAngle and shit.</w:t>
+      </w:r>
+    </w:p>
+    <w:p>
+      <w:pPr>
+        <w:pStyle w:val="ListParagraph"/>
+        <w:numPr>
+          <w:ilvl w:val="1"/>
+          <w:numId w:val="15"/>
+        </w:numPr>
         <w:rPr>
           <w:highlight w:val="yellow"/>
         </w:rPr>
-        <w:t>tAngle</w:t>
-      </w:r>
-      <w:proofErr w:type="spellEnd"/>
+      </w:pPr>
       <w:r>
         <w:rPr>
           <w:highlight w:val="yellow"/>
         </w:rPr>
-        <w:t xml:space="preserve"> and shit.</w:t>
-      </w:r>
-    </w:p>
-    <w:p>
-      <w:pPr>
-        <w:pStyle w:val="ListParagraph"/>
-        <w:numPr>
-          <w:ilvl w:val="1"/>
-          <w:numId w:val="15"/>
-        </w:numPr>
-        <w:rPr>
-          <w:highlight w:val="yellow"/>
-        </w:rPr>
-      </w:pPr>
-      <w:r>
-        <w:rPr>
-          <w:highlight w:val="yellow"/>
-        </w:rPr>
-        <w:lastRenderedPageBreak/>
-        <w:t xml:space="preserve">The actual using of attacks will be dealt with in unique scripts, </w:t>
-      </w:r>
-      <w:proofErr w:type="spellStart"/>
-      <w:r>
-        <w:rPr>
-          <w:highlight w:val="yellow"/>
-        </w:rPr>
-        <w:t>kinda</w:t>
-      </w:r>
-      <w:proofErr w:type="spellEnd"/>
-      <w:r>
-        <w:rPr>
-          <w:highlight w:val="yellow"/>
-        </w:rPr>
-        <w:t xml:space="preserve"> like what </w:t>
-      </w:r>
-      <w:proofErr w:type="spellStart"/>
-      <w:r>
-        <w:rPr>
-          <w:highlight w:val="yellow"/>
-        </w:rPr>
-        <w:t>lazer</w:t>
-      </w:r>
-      <w:proofErr w:type="spellEnd"/>
-      <w:r>
-        <w:rPr>
-          <w:highlight w:val="yellow"/>
-        </w:rPr>
-        <w:t xml:space="preserve"> already has. </w:t>
+        <w:t xml:space="preserve">The actual using of attacks will be dealt with in unique scripts, kinda like what lazer already has. </w:t>
       </w:r>
       <w:r>
         <w:rPr>
@@ -2212,21 +2045,7 @@
         <w:rPr>
           <w:highlight w:val="yellow"/>
         </w:rPr>
-        <w:t xml:space="preserve"> These scripts are either added manually for enemies or in </w:t>
-      </w:r>
-      <w:proofErr w:type="spellStart"/>
-      <w:r>
-        <w:rPr>
-          <w:highlight w:val="yellow"/>
-        </w:rPr>
-        <w:t>weaponType</w:t>
-      </w:r>
-      <w:proofErr w:type="spellEnd"/>
-      <w:r>
-        <w:rPr>
-          <w:highlight w:val="yellow"/>
-        </w:rPr>
-        <w:t>.</w:t>
+        <w:t xml:space="preserve"> These scripts are either added manually for enemies or in weaponType.</w:t>
       </w:r>
     </w:p>
     <w:p>
@@ -2269,13 +2088,8 @@
       <w:pPr>
         <w:ind w:left="720"/>
       </w:pPr>
-      <w:proofErr w:type="spellStart"/>
-      <w:r>
-        <w:t>Nevermind</w:t>
-      </w:r>
-      <w:proofErr w:type="spellEnd"/>
-      <w:r>
-        <w:t xml:space="preserve"> all that, I don’t think attack needs redoing, just needs to be a bit refreshed to make it cleaner and possibly more optimised.</w:t>
+      <w:r>
+        <w:t>Nevermind all that, I don’t think attack needs redoing, just needs to be a bit refreshed to make it cleaner and possibly more optimised.</w:t>
       </w:r>
     </w:p>
     <w:p>
@@ -2303,25 +2117,12 @@
     <w:p>
       <w:r>
         <w:lastRenderedPageBreak/>
-        <w:t xml:space="preserve">Cool new attack version </w:t>
-      </w:r>
-      <w:proofErr w:type="spellStart"/>
-      <w:r>
-        <w:t>haha</w:t>
-      </w:r>
-      <w:proofErr w:type="spellEnd"/>
-      <w:r>
-        <w:t xml:space="preserve"> lol</w:t>
-      </w:r>
-    </w:p>
-    <w:p>
-      <w:proofErr w:type="spellStart"/>
-      <w:r>
-        <w:t>So.</w:t>
-      </w:r>
-      <w:proofErr w:type="spellEnd"/>
-      <w:r>
-        <w:t xml:space="preserve"> Yeah. Redoing probably the biggest and most important </w:t>
+        <w:t>Cool new attack version haha lol</w:t>
+      </w:r>
+    </w:p>
+    <w:p>
+      <w:r>
+        <w:t xml:space="preserve">So. Yeah. Redoing probably the biggest and most important </w:t>
       </w:r>
       <w:r>
         <w:t xml:space="preserve">player-centric </w:t>
@@ -2402,26 +2203,10 @@
         <w:t xml:space="preserve">So EVERY way of ‘attacking’ has </w:t>
       </w:r>
       <w:r>
-        <w:t xml:space="preserve">its own unique script (i.e. shooting bullets, firing </w:t>
-      </w:r>
-      <w:proofErr w:type="spellStart"/>
-      <w:r>
-        <w:t>lazer</w:t>
-      </w:r>
-      <w:proofErr w:type="spellEnd"/>
-      <w:r>
-        <w:t>, doing a funny melee moment</w:t>
-      </w:r>
-      <w:r>
-        <w:t xml:space="preserve">, as well as all secondary ability-based attacks, like for example a </w:t>
-      </w:r>
-      <w:proofErr w:type="spellStart"/>
-      <w:r>
-        <w:t>Sawmarang</w:t>
-      </w:r>
-      <w:proofErr w:type="spellEnd"/>
-      <w:r>
-        <w:t xml:space="preserve"> shot in RoR2</w:t>
+        <w:t>its own unique script (i.e. shooting bullets, firing lazer, doing a funny melee moment</w:t>
+      </w:r>
+      <w:r>
+        <w:t>, as well as all secondary ability-based attacks, like for example a Sawmarang shot in RoR2</w:t>
       </w:r>
       <w:r>
         <w:t>) that handles spawning the attack and whatever other parameters need to be handled for the specific method of attacking</w:t>
@@ -2430,15 +2215,7 @@
         <w:t>. The attack script simply keeps track of each of these scripts</w:t>
       </w:r>
       <w:r>
-        <w:t xml:space="preserve"> attached to the player and calls the </w:t>
-      </w:r>
-      <w:proofErr w:type="spellStart"/>
-      <w:r>
-        <w:t>UseWeapon</w:t>
-      </w:r>
-      <w:proofErr w:type="spellEnd"/>
-      <w:r>
-        <w:t xml:space="preserve"> method on </w:t>
+        <w:t xml:space="preserve"> attached to the player and calls the UseWeapon method on </w:t>
       </w:r>
       <w:r>
         <w:t>a script when the corresponding attack is used</w:t>
@@ -2547,32 +2324,19 @@
         <w:t>And then a switch statement for actually doing the ability</w:t>
       </w:r>
       <w:r>
-        <w:t xml:space="preserve">, controlled by an int </w:t>
-      </w:r>
-      <w:proofErr w:type="spellStart"/>
-      <w:r>
-        <w:t>abilityChosen</w:t>
-      </w:r>
-      <w:proofErr w:type="spellEnd"/>
+        <w:t>, controlled by an int abilityChosen.</w:t>
+      </w:r>
+    </w:p>
+    <w:p>
+      <w:r>
+        <w:t>So each fixedupdate</w:t>
+      </w:r>
+      <w:r>
+        <w:t xml:space="preserve"> it decreases each ability’s cooldown timer</w:t>
+      </w:r>
       <w:r>
         <w:t>.</w:t>
       </w:r>
-    </w:p>
-    <w:p>
-      <w:r>
-        <w:t xml:space="preserve">So each </w:t>
-      </w:r>
-      <w:proofErr w:type="spellStart"/>
-      <w:r>
-        <w:t>fixedupdate</w:t>
-      </w:r>
-      <w:proofErr w:type="spellEnd"/>
-      <w:r>
-        <w:t xml:space="preserve"> it decreases each ability’s cooldown timer</w:t>
-      </w:r>
-      <w:r>
-        <w:t>.</w:t>
-      </w:r>
       <w:r>
         <w:t xml:space="preserve"> </w:t>
       </w:r>
@@ -2596,11 +2360,9 @@
       <w:r>
         <w:t xml:space="preserve">its entry in </w:t>
       </w:r>
-      <w:proofErr w:type="spellStart"/>
       <w:r>
         <w:t>isAbilityAvailable</w:t>
       </w:r>
-      <w:proofErr w:type="spellEnd"/>
       <w:r>
         <w:t xml:space="preserve"> is true, else it’s false. </w:t>
       </w:r>
@@ -2608,26 +2370,13 @@
         <w:t xml:space="preserve">Then, </w:t>
       </w:r>
       <w:r>
-        <w:t xml:space="preserve">it does another for loop iterating through the </w:t>
-      </w:r>
-      <w:proofErr w:type="spellStart"/>
-      <w:r>
-        <w:t>isAbilityAvailable</w:t>
-      </w:r>
-      <w:proofErr w:type="spellEnd"/>
-      <w:r>
-        <w:t xml:space="preserve">, and </w:t>
+        <w:t xml:space="preserve">it does another for loop iterating through the isAbilityAvailable, and </w:t>
       </w:r>
       <w:r>
         <w:t xml:space="preserve">sets </w:t>
       </w:r>
-      <w:proofErr w:type="spellStart"/>
-      <w:r>
-        <w:t>abilityChosen</w:t>
-      </w:r>
-      <w:proofErr w:type="spellEnd"/>
-      <w:r>
-        <w:t xml:space="preserve"> </w:t>
+      <w:r>
+        <w:t xml:space="preserve">abilityChosen </w:t>
       </w:r>
       <w:r>
         <w:t xml:space="preserve">to the index of the </w:t>
@@ -2682,23 +2431,7 @@
           <w:b/>
           <w:bCs/>
         </w:rPr>
-        <w:t xml:space="preserve">Ability delay time – only enemies use this, and it is used to dictate how long after using this ability that another ability can be used. Important for really chaotic attacks and stuff – i.e. if there’s a very hard to dodge attack, it would be </w:t>
-      </w:r>
-      <w:proofErr w:type="spellStart"/>
-      <w:r>
-        <w:rPr>
-          <w:b/>
-          <w:bCs/>
-        </w:rPr>
-        <w:t>kinda</w:t>
-      </w:r>
-      <w:proofErr w:type="spellEnd"/>
-      <w:r>
-        <w:rPr>
-          <w:b/>
-          <w:bCs/>
-        </w:rPr>
-        <w:t xml:space="preserve"> shit if the enemy spawned that attack then immediately </w:t>
+        <w:t xml:space="preserve">Ability delay time – only enemies use this, and it is used to dictate how long after using this ability that another ability can be used. Important for really chaotic attacks and stuff – i.e. if there’s a very hard to dodge attack, it would be kinda shit if the enemy spawned that attack then immediately </w:t>
       </w:r>
       <w:r>
         <w:rPr>
@@ -2779,39 +2512,7 @@
           <w:b/>
           <w:bCs/>
         </w:rPr>
-        <w:t xml:space="preserve">, like </w:t>
-      </w:r>
-      <w:proofErr w:type="spellStart"/>
-      <w:r>
-        <w:rPr>
-          <w:b/>
-          <w:bCs/>
-        </w:rPr>
-        <w:t>ya</w:t>
-      </w:r>
-      <w:proofErr w:type="spellEnd"/>
-      <w:r>
-        <w:rPr>
-          <w:b/>
-          <w:bCs/>
-        </w:rPr>
-        <w:t xml:space="preserve"> know, the bullet, </w:t>
-      </w:r>
-      <w:proofErr w:type="spellStart"/>
-      <w:r>
-        <w:rPr>
-          <w:b/>
-          <w:bCs/>
-        </w:rPr>
-        <w:t>lazer</w:t>
-      </w:r>
-      <w:proofErr w:type="spellEnd"/>
-      <w:r>
-        <w:rPr>
-          <w:b/>
-          <w:bCs/>
-        </w:rPr>
-        <w:t xml:space="preserve"> object, whatever the hell.</w:t>
+        <w:t>, like ya know, the bullet, lazer object, whatever the hell.</w:t>
       </w:r>
     </w:p>
     <w:p>
@@ -2907,36 +2608,12 @@
           <w:b/>
           <w:bCs/>
         </w:rPr>
-        <w:t xml:space="preserve"> occur in preference to lower priority attacks can make the boss a little less predictable. Still, for particularly characteristic moves that bosses have, for example, the weight should be set </w:t>
-      </w:r>
-      <w:proofErr w:type="spellStart"/>
-      <w:r>
-        <w:rPr>
-          <w:b/>
-          <w:bCs/>
-        </w:rPr>
-        <w:t>super duper</w:t>
-      </w:r>
-      <w:proofErr w:type="spellEnd"/>
-      <w:r>
-        <w:rPr>
-          <w:b/>
-          <w:bCs/>
-        </w:rPr>
-        <w:t xml:space="preserve"> high so it’s nigh on guaranteed).</w:t>
-      </w:r>
-    </w:p>
-    <w:p>
-      <w:r>
-        <w:t xml:space="preserve">The </w:t>
-      </w:r>
-      <w:proofErr w:type="spellStart"/>
-      <w:r>
-        <w:t>UseAttack</w:t>
-      </w:r>
-      <w:proofErr w:type="spellEnd"/>
-      <w:r>
-        <w:t xml:space="preserve"> method has a lot of arguments, just anything that </w:t>
+        <w:t xml:space="preserve"> occur in preference to lower priority attacks can make the boss a little less predictable. Still, for particularly characteristic moves that bosses have, for example, the weight should be set super duper high so it’s nigh on guaranteed).</w:t>
+      </w:r>
+    </w:p>
+    <w:p>
+      <w:r>
+        <w:t xml:space="preserve">The UseAttack method has a lot of arguments, just anything that </w:t>
       </w:r>
       <w:r>
         <w:t>all abilities could need to function properly:</w:t>
@@ -3011,26 +2688,13 @@
     </w:p>
     <w:p>
       <w:r>
-        <w:t xml:space="preserve">Also on the SO is a method, </w:t>
-      </w:r>
-      <w:proofErr w:type="spellStart"/>
-      <w:r>
-        <w:t>CheckUsability</w:t>
-      </w:r>
-      <w:proofErr w:type="spellEnd"/>
+        <w:t>Also on the SO is a method, CheckUsability</w:t>
+      </w:r>
       <w:r>
         <w:t xml:space="preserve">, which is called before an enemy gets to use an ability to check that the ability should be used. </w:t>
       </w:r>
       <w:r>
-        <w:t xml:space="preserve">The usability method ensures that the ability is worth using, i.e. for melee weapons it checks that the target is actually within melee range, for </w:t>
-      </w:r>
-      <w:proofErr w:type="spellStart"/>
-      <w:r>
-        <w:t>lazers</w:t>
-      </w:r>
-      <w:proofErr w:type="spellEnd"/>
-      <w:r>
-        <w:t xml:space="preserve"> n shit it checks if the target isn’t behind an object, etc. if these criteria are fulfilled, the attack is okay to use.</w:t>
+        <w:t>The usability method ensures that the ability is worth using, i.e. for melee weapons it checks that the target is actually within melee range, for lazers n shit it checks if the target isn’t behind an object, etc. if these criteria are fulfilled, the attack is okay to use.</w:t>
       </w:r>
     </w:p>
     <w:p/>
@@ -3116,15 +2780,7 @@
         <w:t>, can dodge over it but falling down deals damage.</w:t>
       </w:r>
       <w:r>
-        <w:t xml:space="preserve"> Enemies just </w:t>
-      </w:r>
-      <w:proofErr w:type="spellStart"/>
-      <w:r>
-        <w:t>pathfind</w:t>
-      </w:r>
-      <w:proofErr w:type="spellEnd"/>
-      <w:r>
-        <w:t xml:space="preserve"> around it.</w:t>
+        <w:t xml:space="preserve"> Enemies just pathfind around it.</w:t>
       </w:r>
     </w:p>
     <w:p>
@@ -3181,15 +2837,7 @@
         </w:numPr>
       </w:pPr>
       <w:r>
-        <w:t xml:space="preserve">Supercharge rock – gives a </w:t>
-      </w:r>
-      <w:proofErr w:type="spellStart"/>
-      <w:r>
-        <w:t>firerate</w:t>
-      </w:r>
-      <w:proofErr w:type="spellEnd"/>
-      <w:r>
-        <w:t xml:space="preserve"> and damage up when standing near it.</w:t>
+        <w:t>Supercharge rock – gives a firerate and damage up when standing near it.</w:t>
       </w:r>
     </w:p>
     <w:p>
@@ -3294,23 +2942,7 @@
         <w:t xml:space="preserve">. </w:t>
       </w:r>
       <w:r>
-        <w:t xml:space="preserve">Dark rock/orange </w:t>
-      </w:r>
-      <w:proofErr w:type="spellStart"/>
-      <w:r>
-        <w:t>kinda</w:t>
-      </w:r>
-      <w:proofErr w:type="spellEnd"/>
-      <w:r>
-        <w:t xml:space="preserve"> vibe, enemies in this area should be immune to lava/fire. There are various lava </w:t>
-      </w:r>
-      <w:proofErr w:type="spellStart"/>
-      <w:r>
-        <w:t>fissues</w:t>
-      </w:r>
-      <w:proofErr w:type="spellEnd"/>
-      <w:r>
-        <w:t xml:space="preserve"> that occasionally spew fireballs (maybe whenever something goes over them?)</w:t>
+        <w:t>Dark rock/orange kinda vibe, enemies in this area should be immune to lava/fire. There are various lava fissues that occasionally spew fireballs (maybe whenever something goes over them?)</w:t>
       </w:r>
       <w:r>
         <w:t xml:space="preserve">, setting fire to everything they touch. </w:t>
@@ -3346,23 +2978,7 @@
         <w:t xml:space="preserve">Energy forest. Lush reddish forest </w:t>
       </w:r>
       <w:r>
-        <w:t xml:space="preserve">powered by electric blue soup. Some trees have eyes in </w:t>
-      </w:r>
-      <w:proofErr w:type="spellStart"/>
-      <w:r>
-        <w:t>em</w:t>
-      </w:r>
-      <w:proofErr w:type="spellEnd"/>
-      <w:r>
-        <w:t xml:space="preserve"> or </w:t>
-      </w:r>
-      <w:proofErr w:type="spellStart"/>
-      <w:r>
-        <w:t>sth</w:t>
-      </w:r>
-      <w:proofErr w:type="spellEnd"/>
-      <w:r>
-        <w:t xml:space="preserve">, </w:t>
+        <w:t xml:space="preserve">powered by electric blue soup. Some trees have eyes in em or sth, </w:t>
       </w:r>
       <w:r>
         <w:t>and shoot out blue lightning when they see you. This does the normal shock effect.</w:t>
@@ -3377,15 +2993,7 @@
         </w:numPr>
       </w:pPr>
       <w:r>
-        <w:t xml:space="preserve">Scrapyard. It’s a </w:t>
-      </w:r>
-      <w:proofErr w:type="spellStart"/>
-      <w:r>
-        <w:t>funney</w:t>
-      </w:r>
-      <w:proofErr w:type="spellEnd"/>
-      <w:r>
-        <w:t xml:space="preserve"> scrapyard, with weird scrap-themed enemies.</w:t>
+        <w:t>Scrapyard. It’s a funney scrapyard, with weird scrap-themed enemies.</w:t>
       </w:r>
       <w:r>
         <w:t xml:space="preserve"> </w:t>
@@ -3436,15 +3044,7 @@
         <w:t xml:space="preserve"> </w:t>
       </w:r>
       <w:r>
-        <w:t xml:space="preserve">the </w:t>
-      </w:r>
-      <w:proofErr w:type="spellStart"/>
-      <w:r>
-        <w:t>allens</w:t>
-      </w:r>
-      <w:proofErr w:type="spellEnd"/>
-      <w:r>
-        <w:t xml:space="preserve"> </w:t>
+        <w:t xml:space="preserve">the allens </w:t>
       </w:r>
       <w:r>
         <w:t>duplicated Earth during the Renaissance, but after realisin</w:t>
@@ -3453,15 +3053,7 @@
         <w:t>g there wasn’t too much to research they just abandoned and</w:t>
       </w:r>
       <w:r>
-        <w:t xml:space="preserve"> turned it into a </w:t>
-      </w:r>
-      <w:proofErr w:type="spellStart"/>
-      <w:r>
-        <w:t>trashyard</w:t>
-      </w:r>
-      <w:proofErr w:type="spellEnd"/>
-      <w:r>
-        <w:t xml:space="preserve"> where they throw all their shit when they’re done with it.</w:t>
+        <w:t xml:space="preserve"> turned it into a trashyard where they throw all their shit when they’re done with it.</w:t>
       </w:r>
     </w:p>
     <w:p>
@@ -3512,15 +3104,7 @@
         <w:t>, corrugated iron</w:t>
       </w:r>
       <w:r>
-        <w:t xml:space="preserve">, and any of that </w:t>
-      </w:r>
-      <w:proofErr w:type="spellStart"/>
-      <w:r>
-        <w:t>sorta</w:t>
-      </w:r>
-      <w:proofErr w:type="spellEnd"/>
-      <w:r>
-        <w:t xml:space="preserve"> stuff </w:t>
+        <w:t xml:space="preserve">, and any of that sorta stuff </w:t>
       </w:r>
       <w:r>
         <w:t>you’d find in a scrapyard</w:t>
@@ -3655,15 +3239,7 @@
         <w:t xml:space="preserve">Makes a sword out of a glass shard, </w:t>
       </w:r>
       <w:r>
-        <w:t xml:space="preserve">swings it in a </w:t>
-      </w:r>
-      <w:proofErr w:type="spellStart"/>
-      <w:r>
-        <w:t>kinda</w:t>
-      </w:r>
-      <w:proofErr w:type="spellEnd"/>
-      <w:r>
-        <w:t xml:space="preserve"> chaotic </w:t>
+        <w:t xml:space="preserve">swings it in a kinda chaotic </w:t>
       </w:r>
       <w:r>
         <w:t>combo</w:t>
@@ -3720,15 +3296,7 @@
     </w:p>
     <w:p>
       <w:r>
-        <w:t xml:space="preserve">I think there should be alt areas, off the main path, that are slightly smaller, more difficult but have unique rewards, </w:t>
-      </w:r>
-      <w:proofErr w:type="spellStart"/>
-      <w:r>
-        <w:t>kinda</w:t>
-      </w:r>
-      <w:proofErr w:type="spellEnd"/>
-      <w:r>
-        <w:t xml:space="preserve"> like the prisoners quarters in Dead Cells. They should also have unique enemies.</w:t>
+        <w:t>I think there should be alt areas, off the main path, that are slightly smaller, more difficult but have unique rewards, kinda like the prisoners quarters in Dead Cells. They should also have unique enemies.</w:t>
       </w:r>
     </w:p>
     <w:p>
@@ -3925,11 +3493,9 @@
       <w:r>
         <w:t xml:space="preserve">Fires a </w:t>
       </w:r>
-      <w:proofErr w:type="spellStart"/>
       <w:r>
         <w:t>lazer</w:t>
       </w:r>
-      <w:proofErr w:type="spellEnd"/>
       <w:r>
         <w:t>, but only does so in the cardinal (up/down/left/right) direction</w:t>
       </w:r>
@@ -3950,42 +3516,10 @@
         <w:spacing w:after="0"/>
       </w:pPr>
       <w:r>
-        <w:t xml:space="preserve">Fires curving </w:t>
-      </w:r>
-      <w:proofErr w:type="spellStart"/>
-      <w:r>
-        <w:t>lazer</w:t>
-      </w:r>
-      <w:proofErr w:type="spellEnd"/>
-      <w:r>
-        <w:t xml:space="preserve">, </w:t>
-      </w:r>
-      <w:proofErr w:type="spellStart"/>
-      <w:r>
-        <w:t>kinda</w:t>
-      </w:r>
-      <w:proofErr w:type="spellEnd"/>
-      <w:r>
-        <w:t xml:space="preserve"> like what the Colossus final bosses from </w:t>
-      </w:r>
-      <w:proofErr w:type="spellStart"/>
-      <w:r>
-        <w:t>Towerclimb</w:t>
-      </w:r>
-      <w:proofErr w:type="spellEnd"/>
-      <w:r>
-        <w:t xml:space="preserve"> do</w:t>
-      </w:r>
-      <w:r>
-        <w:t xml:space="preserve">, but maybe make it so they do a 360 spin with the </w:t>
-      </w:r>
-      <w:proofErr w:type="spellStart"/>
-      <w:r>
-        <w:t>lazer</w:t>
-      </w:r>
-      <w:proofErr w:type="spellEnd"/>
-      <w:r>
-        <w:t xml:space="preserve">. </w:t>
+        <w:t>Fires curving lazer, kinda like what the Colossus final bosses from Towerclimb do</w:t>
+      </w:r>
+      <w:r>
+        <w:t xml:space="preserve">, but maybe make it so they do a 360 spin with the lazer. </w:t>
       </w:r>
     </w:p>
     <w:p>
@@ -3998,27 +3532,14 @@
         <w:spacing w:after="0"/>
       </w:pPr>
       <w:r>
-        <w:t xml:space="preserve">Can turn the spinning </w:t>
-      </w:r>
-      <w:proofErr w:type="spellStart"/>
-      <w:r>
-        <w:t>lazer</w:t>
-      </w:r>
-      <w:proofErr w:type="spellEnd"/>
-      <w:r>
-        <w:t xml:space="preserve">  into an item (</w:t>
+        <w:t>Can turn the spinning lazer  into an item (</w:t>
       </w:r>
       <w:r>
         <w:t xml:space="preserve">every </w:t>
       </w:r>
       <w:r>
-        <w:t xml:space="preserve">10 seconds do the spin or </w:t>
-      </w:r>
-      <w:proofErr w:type="spellStart"/>
-      <w:r>
-        <w:t>sth</w:t>
-      </w:r>
-      <w:proofErr w:type="spellEnd"/>
+        <w:t>10 seconds do the spin or sth</w:t>
+      </w:r>
       <w:r>
         <w:t>, stacks make the spin repeat</w:t>
       </w:r>
@@ -4185,15 +3706,7 @@
         <w:spacing w:after="0"/>
       </w:pPr>
       <w:r>
-        <w:t xml:space="preserve">Rust goliath – tough enemy, spawns in scrapyard. Big, slow guy in armour, with a big fucking </w:t>
-      </w:r>
-      <w:proofErr w:type="spellStart"/>
-      <w:r>
-        <w:t>greatsword</w:t>
-      </w:r>
-      <w:proofErr w:type="spellEnd"/>
-      <w:r>
-        <w:t>.</w:t>
+        <w:t>Rust goliath – tough enemy, spawns in scrapyard. Big, slow guy in armour, with a big fucking greatsword.</w:t>
       </w:r>
       <w:r>
         <w:t xml:space="preserve"> Even when you’re not close (as long as he’s onscreen), </w:t>
@@ -4300,15 +3813,7 @@
         <w:spacing w:after="0"/>
       </w:pPr>
       <w:r>
-        <w:t>Wears a kind of dress-</w:t>
-      </w:r>
-      <w:proofErr w:type="spellStart"/>
-      <w:r>
-        <w:t>esque</w:t>
-      </w:r>
-      <w:proofErr w:type="spellEnd"/>
-      <w:r>
-        <w:t xml:space="preserve"> wizard robe.</w:t>
+        <w:t>Wears a kind of dress-esque wizard robe.</w:t>
       </w:r>
     </w:p>
     <w:p>
@@ -4393,13 +3898,8 @@
       <w:r>
         <w:t xml:space="preserve">fires a fast-moving bolt that applies the </w:t>
       </w:r>
-      <w:proofErr w:type="spellStart"/>
-      <w:r>
-        <w:t>chungus</w:t>
-      </w:r>
-      <w:proofErr w:type="spellEnd"/>
-      <w:r>
-        <w:t xml:space="preserve"> </w:t>
+      <w:r>
+        <w:t xml:space="preserve">chungus </w:t>
       </w:r>
       <w:r>
         <w:t>knockback</w:t>
@@ -4445,15 +3945,7 @@
         <w:spacing w:after="0"/>
       </w:pPr>
       <w:r>
-        <w:t>Multitooth tiger. Like a sabretooth (</w:t>
-      </w:r>
-      <w:proofErr w:type="spellStart"/>
-      <w:r>
-        <w:t>boberman’s</w:t>
-      </w:r>
-      <w:proofErr w:type="spellEnd"/>
-      <w:r>
-        <w:t xml:space="preserve"> natural enemy) but can switch between weapons. Weapons are sabres (wow), a gun, and some other weapon. After 2 attacks, it cycles to another weapon, does 2 attacks, etc. </w:t>
+        <w:t xml:space="preserve">Multitooth tiger. Like a sabretooth (boberman’s natural enemy) but can switch between weapons. Weapons are sabres (wow), a gun, and some other weapon. After 2 attacks, it cycles to another weapon, does 2 attacks, etc. </w:t>
       </w:r>
       <w:r>
         <w:t>each weapon should have 3 or so different moves associated with it.</w:t>
@@ -4767,13 +4259,8 @@
         </w:numPr>
         <w:spacing w:after="0"/>
       </w:pPr>
-      <w:proofErr w:type="spellStart"/>
-      <w:r>
-        <w:t>Vunerable</w:t>
-      </w:r>
-      <w:proofErr w:type="spellEnd"/>
-      <w:r>
-        <w:t xml:space="preserve">: </w:t>
+      <w:r>
+        <w:t xml:space="preserve">Vunerable: </w:t>
       </w:r>
       <w:r>
         <w:t>s</w:t>
@@ -4819,13 +4306,8 @@
       <w:r>
         <w:t xml:space="preserve">Biohazard: multiple types of </w:t>
       </w:r>
-      <w:proofErr w:type="spellStart"/>
-      <w:r>
-        <w:t>debuffs</w:t>
-      </w:r>
-      <w:proofErr w:type="spellEnd"/>
-      <w:r>
-        <w:t>.</w:t>
+      <w:r>
+        <w:t>debuffs.</w:t>
       </w:r>
       <w:r>
         <w:t xml:space="preserve"> On affliction,</w:t>
@@ -4861,15 +4343,7 @@
         <w:t xml:space="preserve">applied, victims can have any number of these at once, but individual </w:t>
       </w:r>
       <w:r>
-        <w:t xml:space="preserve">ones of these effects don’t stack, if </w:t>
-      </w:r>
-      <w:proofErr w:type="spellStart"/>
-      <w:r>
-        <w:t>ya</w:t>
-      </w:r>
-      <w:proofErr w:type="spellEnd"/>
-      <w:r>
-        <w:t xml:space="preserve"> get what I mean</w:t>
+        <w:t>ones of these effects don’t stack, if ya get what I mean</w:t>
       </w:r>
       <w:r>
         <w:t xml:space="preserve">. </w:t>
@@ -5114,15 +4588,7 @@
         </w:numPr>
       </w:pPr>
       <w:r>
-        <w:t xml:space="preserve">Add a method (public void Undo()) within the item that </w:t>
-      </w:r>
-      <w:proofErr w:type="spellStart"/>
-      <w:r>
-        <w:t>undos</w:t>
-      </w:r>
-      <w:proofErr w:type="spellEnd"/>
-      <w:r>
-        <w:t xml:space="preserve"> any stat changes associated with the item. Needed for stuff like damage ups (including converter), better dodge, etc., and any item that adds a new thing to a delegate needs to have that addition removed.</w:t>
+        <w:t>Add a method (public void Undo()) within the item that undos any stat changes associated with the item. Needed for stuff like damage ups (including converter), better dodge, etc., and any item that adds a new thing to a delegate needs to have that addition removed.</w:t>
       </w:r>
     </w:p>
     <w:p>
@@ -5167,27 +4633,7 @@
           <w:sz w:val="19"/>
           <w:szCs w:val="19"/>
         </w:rPr>
-        <w:t xml:space="preserve"> </w:t>
-      </w:r>
-      <w:proofErr w:type="spellStart"/>
-      <w:r>
-        <w:rPr>
-          <w:rFonts w:ascii="Cascadia Mono" w:hAnsi="Cascadia Mono" w:cs="Cascadia Mono"/>
-          <w:color w:val="000000"/>
-          <w:sz w:val="19"/>
-          <w:szCs w:val="19"/>
-        </w:rPr>
-        <w:t>IncreaseInstances</w:t>
-      </w:r>
-      <w:proofErr w:type="spellEnd"/>
-      <w:r>
-        <w:rPr>
-          <w:rFonts w:ascii="Cascadia Mono" w:hAnsi="Cascadia Mono" w:cs="Cascadia Mono"/>
-          <w:color w:val="000000"/>
-          <w:sz w:val="19"/>
-          <w:szCs w:val="19"/>
-        </w:rPr>
-        <w:t>(</w:t>
+        <w:t xml:space="preserve"> IncreaseInstances(</w:t>
       </w:r>
       <w:r>
         <w:rPr>
@@ -5273,7 +4719,6 @@
         </w:rPr>
         <w:t xml:space="preserve"> (name == </w:t>
       </w:r>
-      <w:proofErr w:type="spellStart"/>
       <w:r>
         <w:rPr>
           <w:rFonts w:ascii="Cascadia Mono" w:hAnsi="Cascadia Mono" w:cs="Cascadia Mono"/>
@@ -5290,37 +4735,7 @@
           <w:sz w:val="19"/>
           <w:szCs w:val="19"/>
         </w:rPr>
-        <w:t>.GetType</w:t>
-      </w:r>
-      <w:proofErr w:type="spellEnd"/>
-      <w:r>
-        <w:rPr>
-          <w:rFonts w:ascii="Cascadia Mono" w:hAnsi="Cascadia Mono" w:cs="Cascadia Mono"/>
-          <w:color w:val="000000"/>
-          <w:sz w:val="19"/>
-          <w:szCs w:val="19"/>
-        </w:rPr>
-        <w:t>().</w:t>
-      </w:r>
-      <w:proofErr w:type="spellStart"/>
-      <w:r>
-        <w:rPr>
-          <w:rFonts w:ascii="Cascadia Mono" w:hAnsi="Cascadia Mono" w:cs="Cascadia Mono"/>
-          <w:color w:val="000000"/>
-          <w:sz w:val="19"/>
-          <w:szCs w:val="19"/>
-        </w:rPr>
-        <w:t>ToString</w:t>
-      </w:r>
-      <w:proofErr w:type="spellEnd"/>
-      <w:r>
-        <w:rPr>
-          <w:rFonts w:ascii="Cascadia Mono" w:hAnsi="Cascadia Mono" w:cs="Cascadia Mono"/>
-          <w:color w:val="000000"/>
-          <w:sz w:val="19"/>
-          <w:szCs w:val="19"/>
-        </w:rPr>
-        <w:t>())</w:t>
+        <w:t>.GetType().ToString())</w:t>
       </w:r>
     </w:p>
     <w:p>
@@ -5418,15 +4833,7 @@
         </w:numPr>
       </w:pPr>
       <w:r>
-        <w:t xml:space="preserve">Add a new entry to the ITEMLIST </w:t>
-      </w:r>
-      <w:proofErr w:type="spellStart"/>
-      <w:r>
-        <w:t>enum</w:t>
-      </w:r>
-      <w:proofErr w:type="spellEnd"/>
-      <w:r>
-        <w:t>.</w:t>
+        <w:t>Add a new entry to the ITEMLIST enum.</w:t>
       </w:r>
     </w:p>
     <w:p>
@@ -5438,15 +4845,7 @@
         </w:numPr>
       </w:pPr>
       <w:r>
-        <w:t xml:space="preserve">Add a new thing in the </w:t>
-      </w:r>
-      <w:proofErr w:type="spellStart"/>
-      <w:r>
-        <w:t>itemDescriptions</w:t>
-      </w:r>
-      <w:proofErr w:type="spellEnd"/>
-      <w:r>
-        <w:t xml:space="preserve"> script.</w:t>
+        <w:t>Add a new thing in the itemDescriptions script.</w:t>
       </w:r>
     </w:p>
     <w:p>
@@ -5460,7 +4859,6 @@
       <w:r>
         <w:t xml:space="preserve">BY THE WAY, for any items that trigger on-deaths, remember that there are the player’s item on deaths (call </w:t>
       </w:r>
-      <w:proofErr w:type="spellStart"/>
       <w:r>
         <w:rPr>
           <w:rFonts w:ascii="Cascadia Mono" w:hAnsi="Cascadia Mono" w:cs="Cascadia Mono"/>
@@ -5468,9 +4866,17 @@
           <w:sz w:val="19"/>
           <w:szCs w:val="19"/>
         </w:rPr>
-        <w:t>lastDamageSource.SendMessage</w:t>
-      </w:r>
-      <w:proofErr w:type="spellEnd"/>
+        <w:t>lastDamageSource.SendMessage(</w:t>
+      </w:r>
+      <w:r>
+        <w:rPr>
+          <w:rFonts w:ascii="Cascadia Mono" w:hAnsi="Cascadia Mono" w:cs="Cascadia Mono"/>
+          <w:color w:val="A31515"/>
+          <w:sz w:val="19"/>
+          <w:szCs w:val="19"/>
+        </w:rPr>
+        <w:t>"ApplyItemOnDeaths"</w:t>
+      </w:r>
       <w:r>
         <w:rPr>
           <w:rFonts w:ascii="Cascadia Mono" w:hAnsi="Cascadia Mono" w:cs="Cascadia Mono"/>
@@ -5478,79 +4884,13 @@
           <w:sz w:val="19"/>
           <w:szCs w:val="19"/>
         </w:rPr>
-        <w:t>(</w:t>
-      </w:r>
-      <w:r>
-        <w:rPr>
-          <w:rFonts w:ascii="Cascadia Mono" w:hAnsi="Cascadia Mono" w:cs="Cascadia Mono"/>
-          <w:color w:val="A31515"/>
-          <w:sz w:val="19"/>
-          <w:szCs w:val="19"/>
-        </w:rPr>
-        <w:t>"</w:t>
-      </w:r>
-      <w:proofErr w:type="spellStart"/>
-      <w:r>
-        <w:rPr>
-          <w:rFonts w:ascii="Cascadia Mono" w:hAnsi="Cascadia Mono" w:cs="Cascadia Mono"/>
-          <w:color w:val="A31515"/>
-          <w:sz w:val="19"/>
-          <w:szCs w:val="19"/>
-        </w:rPr>
-        <w:t>ApplyItemOnDeaths</w:t>
-      </w:r>
-      <w:proofErr w:type="spellEnd"/>
-      <w:r>
-        <w:rPr>
-          <w:rFonts w:ascii="Cascadia Mono" w:hAnsi="Cascadia Mono" w:cs="Cascadia Mono"/>
-          <w:color w:val="A31515"/>
-          <w:sz w:val="19"/>
-          <w:szCs w:val="19"/>
-        </w:rPr>
-        <w:t>"</w:t>
-      </w:r>
-      <w:r>
-        <w:rPr>
-          <w:rFonts w:ascii="Cascadia Mono" w:hAnsi="Cascadia Mono" w:cs="Cascadia Mono"/>
-          <w:color w:val="000000"/>
-          <w:sz w:val="19"/>
-          <w:szCs w:val="19"/>
-        </w:rPr>
-        <w:t xml:space="preserve">, </w:t>
-      </w:r>
-      <w:proofErr w:type="spellStart"/>
-      <w:r>
-        <w:rPr>
-          <w:rFonts w:ascii="Cascadia Mono" w:hAnsi="Cascadia Mono" w:cs="Cascadia Mono"/>
-          <w:color w:val="000000"/>
-          <w:sz w:val="19"/>
-          <w:szCs w:val="19"/>
-        </w:rPr>
-        <w:t>gameObject</w:t>
-      </w:r>
-      <w:proofErr w:type="spellEnd"/>
-      <w:r>
-        <w:rPr>
-          <w:rFonts w:ascii="Cascadia Mono" w:hAnsi="Cascadia Mono" w:cs="Cascadia Mono"/>
-          <w:color w:val="000000"/>
-          <w:sz w:val="19"/>
-          <w:szCs w:val="19"/>
-        </w:rPr>
-        <w:t>);</w:t>
+        <w:t>, gameObject);</w:t>
       </w:r>
       <w:r>
         <w:t>)</w:t>
       </w:r>
       <w:r>
-        <w:t xml:space="preserve"> but ALSO the enemy’s inherent on deaths (</w:t>
-      </w:r>
-      <w:proofErr w:type="spellStart"/>
-      <w:r>
-        <w:t>ApplyOwnOnDeaths</w:t>
-      </w:r>
-      <w:proofErr w:type="spellEnd"/>
-      <w:r>
-        <w:t>())</w:t>
+        <w:t xml:space="preserve"> but ALSO the enemy’s inherent on deaths (ApplyOwnOnDeaths())</w:t>
       </w:r>
       <w:r>
         <w:t>, so items that trigger on deaths should call both</w:t>
@@ -6050,13 +5390,8 @@
         <w:spacing w:after="0"/>
       </w:pPr>
       <w:r>
-        <w:t xml:space="preserve">Temporarily increase </w:t>
-      </w:r>
-      <w:proofErr w:type="spellStart"/>
-      <w:r>
-        <w:t>firerate</w:t>
-      </w:r>
-      <w:proofErr w:type="spellEnd"/>
+        <w:t>Temporarily increase firerate</w:t>
+      </w:r>
       <w:r>
         <w:t xml:space="preserve"> upon critting.</w:t>
       </w:r>
@@ -6147,15 +5482,7 @@
         <w:spacing w:after="0"/>
       </w:pPr>
       <w:r>
-        <w:t xml:space="preserve">Every frame you're not firing, get a temporary damage and </w:t>
-      </w:r>
-      <w:proofErr w:type="spellStart"/>
-      <w:r>
-        <w:t>firerate</w:t>
-      </w:r>
-      <w:proofErr w:type="spellEnd"/>
-      <w:r>
-        <w:t xml:space="preserve"> up.</w:t>
+        <w:t>Every frame you're not firing, get a temporary damage and firerate up.</w:t>
       </w:r>
       <w:r>
         <w:t xml:space="preserve"> Stacks increase duration of effect.</w:t>
@@ -6171,15 +5498,7 @@
         <w:spacing w:after="0"/>
       </w:pPr>
       <w:r>
-        <w:t xml:space="preserve">Increase </w:t>
-      </w:r>
-      <w:proofErr w:type="spellStart"/>
-      <w:r>
-        <w:t>firerate</w:t>
-      </w:r>
-      <w:proofErr w:type="spellEnd"/>
-      <w:r>
-        <w:t xml:space="preserve"> and range by 50% </w:t>
+        <w:t xml:space="preserve">Increase firerate and range by 50% </w:t>
       </w:r>
       <w:r>
         <w:t>below 50 HP.</w:t>
@@ -6339,13 +5658,8 @@
         <w:t xml:space="preserve"> </w:t>
       </w:r>
       <w:r>
-        <w:t xml:space="preserve">After each trigger, halves the max length of </w:t>
-      </w:r>
-      <w:proofErr w:type="spellStart"/>
-      <w:r>
-        <w:t>iFrames</w:t>
-      </w:r>
-      <w:proofErr w:type="spellEnd"/>
+        <w:t>After each trigger, halves the max length of iFrames</w:t>
+      </w:r>
       <w:r>
         <w:t xml:space="preserve"> and </w:t>
       </w:r>
@@ -6364,13 +5678,8 @@
       <w:r>
         <w:t xml:space="preserve">, </w:t>
       </w:r>
-      <w:proofErr w:type="spellStart"/>
-      <w:r>
-        <w:t>iframe</w:t>
-      </w:r>
-      <w:proofErr w:type="spellEnd"/>
-      <w:r>
-        <w:t xml:space="preserve"> </w:t>
+      <w:r>
+        <w:t xml:space="preserve">iframe </w:t>
       </w:r>
       <w:r>
         <w:t xml:space="preserve">and </w:t>
@@ -6379,15 +5688,7 @@
         <w:t xml:space="preserve">proc coefficient </w:t>
       </w:r>
       <w:r>
-        <w:t xml:space="preserve">reduction </w:t>
-      </w:r>
-      <w:proofErr w:type="spellStart"/>
-      <w:r>
-        <w:t>debuff</w:t>
-      </w:r>
-      <w:proofErr w:type="spellEnd"/>
-      <w:r>
-        <w:t xml:space="preserve"> (each one makes the effect </w:t>
+        <w:t xml:space="preserve">reduction debuff (each one makes the effect </w:t>
       </w:r>
       <w:r>
         <w:t>2/3</w:t>
@@ -6592,15 +5893,7 @@
         <w:t>th</w:t>
       </w:r>
       <w:r>
-        <w:t xml:space="preserve"> shot leaves a trail of short-lasting </w:t>
-      </w:r>
-      <w:proofErr w:type="spellStart"/>
-      <w:r>
-        <w:t>wapant</w:t>
-      </w:r>
-      <w:proofErr w:type="spellEnd"/>
-      <w:r>
-        <w:t xml:space="preserve"> creep on the floor. Size of </w:t>
+        <w:t xml:space="preserve"> shot leaves a trail of short-lasting wapant creep on the floor. Size of </w:t>
       </w:r>
       <w:r>
         <w:t>creep</w:t>
@@ -6620,15 +5913,7 @@
       </w:pPr>
       <w:r>
         <w:lastRenderedPageBreak/>
-        <w:t xml:space="preserve">10% chance for bullets to leave a trail of bullets behind them. These bullets have high range, slow </w:t>
-      </w:r>
-      <w:proofErr w:type="spellStart"/>
-      <w:r>
-        <w:t>movespeed</w:t>
-      </w:r>
-      <w:proofErr w:type="spellEnd"/>
-      <w:r>
-        <w:t xml:space="preserve"> and random movement direction</w:t>
+        <w:t>10% chance for bullets to leave a trail of bullets behind them. These bullets have high range, slow movespeed and random movement direction</w:t>
       </w:r>
       <w:r>
         <w:t xml:space="preserve"> AND can collide with each other (but don’t die on hit)</w:t>
@@ -6976,23 +6261,7 @@
         <w:spacing w:after="0"/>
       </w:pPr>
       <w:r>
-        <w:t xml:space="preserve">Every 2 seconds when firing, you shoot a </w:t>
-      </w:r>
-      <w:proofErr w:type="spellStart"/>
-      <w:r>
-        <w:t>lazer</w:t>
-      </w:r>
-      <w:proofErr w:type="spellEnd"/>
-      <w:r>
-        <w:t xml:space="preserve"> out that copies all your bullet effects and deals 3x damage. Stacks give you extra </w:t>
-      </w:r>
-      <w:proofErr w:type="spellStart"/>
-      <w:r>
-        <w:t>lazers</w:t>
-      </w:r>
-      <w:proofErr w:type="spellEnd"/>
-      <w:r>
-        <w:t xml:space="preserve"> that fire out around you.</w:t>
+        <w:t>Every 2 seconds when firing, you shoot a lazer out that copies all your bullet effects and deals 3x damage. Stacks give you extra lazers that fire out around you.</w:t>
       </w:r>
     </w:p>
     <w:p>
@@ -7251,15 +6520,7 @@
         <w:spacing w:after="0"/>
       </w:pPr>
       <w:r>
-        <w:t xml:space="preserve">Receive a huge damage and </w:t>
-      </w:r>
-      <w:proofErr w:type="spellStart"/>
-      <w:r>
-        <w:t>firerate</w:t>
-      </w:r>
-      <w:proofErr w:type="spellEnd"/>
-      <w:r>
-        <w:t xml:space="preserve"> buff if close to Pizza Face – the closer you are to him, the higher the buff. Maximum of </w:t>
+        <w:t xml:space="preserve">Receive a huge damage and firerate buff if close to Pizza Face – the closer you are to him, the higher the buff. Maximum of </w:t>
       </w:r>
       <w:r>
         <w:t>3x fire rate and damage when near him.</w:t>
@@ -7488,15 +6749,7 @@
         <w:t xml:space="preserve"> familiar. Like the charging enemy, but does not stop charging when it hits an ene</w:t>
       </w:r>
       <w:r>
-        <w:t xml:space="preserve">my, and the knockback amount is enough to </w:t>
-      </w:r>
-      <w:proofErr w:type="spellStart"/>
-      <w:r>
-        <w:t>instakill</w:t>
-      </w:r>
-      <w:proofErr w:type="spellEnd"/>
-      <w:r>
-        <w:t xml:space="preserve"> most enemies</w:t>
+        <w:t>my, and the knockback amount is enough to instakill most enemies</w:t>
       </w:r>
       <w:r>
         <w:t>.</w:t>
@@ -7551,15 +6804,7 @@
         <w:t>, applying enemy on-kills</w:t>
       </w:r>
       <w:r>
-        <w:t xml:space="preserve">. This </w:t>
-      </w:r>
-      <w:proofErr w:type="spellStart"/>
-      <w:r>
-        <w:t>inherets</w:t>
-      </w:r>
-      <w:proofErr w:type="spellEnd"/>
-      <w:r>
-        <w:t xml:space="preserve"> all familiar bonuses</w:t>
+        <w:t>. This inherets all familiar bonuses</w:t>
       </w:r>
       <w:r>
         <w:t>.</w:t>
@@ -7590,15 +6835,7 @@
         <w:t>s</w:t>
       </w:r>
       <w:r>
-        <w:t xml:space="preserve">. </w:t>
-      </w:r>
-      <w:proofErr w:type="spellStart"/>
-      <w:r>
-        <w:t>Inherets</w:t>
-      </w:r>
-      <w:proofErr w:type="spellEnd"/>
-      <w:r>
-        <w:t xml:space="preserve"> all familiar bonuses.</w:t>
+        <w:t>. Inherets all familiar bonuses.</w:t>
       </w:r>
     </w:p>
     <w:p>
@@ -8037,13 +7274,8 @@
         </w:numPr>
         <w:spacing w:after="0"/>
       </w:pPr>
-      <w:proofErr w:type="spellStart"/>
-      <w:r>
-        <w:t>Marcelageloo</w:t>
-      </w:r>
-      <w:proofErr w:type="spellEnd"/>
-      <w:r>
-        <w:t xml:space="preserve"> effect.</w:t>
+      <w:r>
+        <w:t>Marcelageloo effect.</w:t>
       </w:r>
       <w:r>
         <w:t xml:space="preserve"> (40)</w:t>
@@ -8323,37 +7555,13 @@
         <w:t xml:space="preserve"> or “Wacky </w:t>
       </w:r>
       <w:r>
-        <w:t>guy” or “</w:t>
-      </w:r>
-      <w:proofErr w:type="spellStart"/>
-      <w:r>
-        <w:t>Thinglike</w:t>
-      </w:r>
-      <w:proofErr w:type="spellEnd"/>
-      <w:r>
-        <w:t xml:space="preserve"> thing VII</w:t>
+        <w:t>guy” or “Thinglike thing VII</w:t>
       </w:r>
       <w:r>
         <w:t>”</w:t>
       </w:r>
       <w:r>
-        <w:t xml:space="preserve"> or “</w:t>
-      </w:r>
-      <w:proofErr w:type="spellStart"/>
-      <w:r>
-        <w:t>Boberman’s</w:t>
-      </w:r>
-      <w:proofErr w:type="spellEnd"/>
-      <w:r>
-        <w:t xml:space="preserve"> </w:t>
-      </w:r>
-      <w:proofErr w:type="spellStart"/>
-      <w:r>
-        <w:t>Boberman</w:t>
-      </w:r>
-      <w:proofErr w:type="spellEnd"/>
-      <w:r>
-        <w:t>”</w:t>
+        <w:t xml:space="preserve"> or “Boberman’s Boberman”</w:t>
       </w:r>
     </w:p>
     <w:p>
@@ -8525,211 +7733,188 @@
       <w:r>
         <w:t xml:space="preserve">What this should do, is when this procs, it spawns a </w:t>
       </w:r>
-      <w:proofErr w:type="spellStart"/>
       <w:r>
         <w:t>Ga</w:t>
       </w:r>
       <w:r>
-        <w:t>meObject</w:t>
-      </w:r>
-      <w:proofErr w:type="spellEnd"/>
+        <w:t xml:space="preserve">meObject </w:t>
+      </w:r>
+      <w:r>
+        <w:t>where they died that repeats the effects after a slight delay, maybe 1/3 of a second.</w:t>
+      </w:r>
+      <w:r>
+        <w:t xml:space="preserve"> Stacks </w:t>
+      </w:r>
+      <w:r>
+        <w:t>cause the effects to occur again</w:t>
+      </w:r>
+      <w:r>
+        <w:t xml:space="preserve"> – i.e. 2 stacks means it happens 2 times, 3 stacks 3 times, and so on.</w:t>
+      </w:r>
+    </w:p>
+    <w:p>
+      <w:pPr>
+        <w:pStyle w:val="ListParagraph"/>
+        <w:numPr>
+          <w:ilvl w:val="0"/>
+          <w:numId w:val="4"/>
+        </w:numPr>
+        <w:spacing w:after="0"/>
+      </w:pPr>
+      <w:r>
+        <w:t xml:space="preserve">5% chance on death to </w:t>
+      </w:r>
+      <w:r>
+        <w:t>instakill all enemies in a given radius.</w:t>
+      </w:r>
       <w:r>
         <w:t xml:space="preserve"> </w:t>
       </w:r>
       <w:r>
-        <w:t>where they died that repeats the effects after a slight delay, maybe 1/3 of a second.</w:t>
-      </w:r>
-      <w:r>
-        <w:t xml:space="preserve"> Stacks </w:t>
-      </w:r>
-      <w:r>
-        <w:t>cause the effects to occur again</w:t>
-      </w:r>
-      <w:r>
-        <w:t xml:space="preserve"> – i.e. 2 stacks means it happens 2 times, 3 stacks 3 times, and so on.</w:t>
-      </w:r>
-    </w:p>
-    <w:p>
-      <w:pPr>
-        <w:pStyle w:val="ListParagraph"/>
-        <w:numPr>
-          <w:ilvl w:val="0"/>
-          <w:numId w:val="4"/>
-        </w:numPr>
-        <w:spacing w:after="0"/>
-      </w:pPr>
-      <w:r>
-        <w:t xml:space="preserve">5% chance on death to </w:t>
-      </w:r>
-      <w:proofErr w:type="spellStart"/>
-      <w:r>
-        <w:t>instakill</w:t>
-      </w:r>
-      <w:proofErr w:type="spellEnd"/>
-      <w:r>
-        <w:t xml:space="preserve"> all enemies in a given radius.</w:t>
+        <w:t>Radius should be moderate size. Radius increases with stacks.</w:t>
+      </w:r>
+    </w:p>
+    <w:p>
+      <w:pPr>
+        <w:pStyle w:val="ListParagraph"/>
+        <w:numPr>
+          <w:ilvl w:val="0"/>
+          <w:numId w:val="4"/>
+        </w:numPr>
+        <w:spacing w:after="0"/>
+      </w:pPr>
+      <w:r>
+        <w:t>20% chance for, when enemies tak</w:t>
+      </w:r>
+      <w:r>
+        <w:t>e</w:t>
+      </w:r>
+      <w:r>
+        <w:t xml:space="preserve"> damage, all enemies </w:t>
+      </w:r>
+      <w:r>
+        <w:t xml:space="preserve">in a radius </w:t>
+      </w:r>
+      <w:r>
+        <w:t xml:space="preserve">take </w:t>
+      </w:r>
+      <w:r>
+        <w:t>50</w:t>
+      </w:r>
+      <w:r>
+        <w:t>% of this damage</w:t>
+      </w:r>
+      <w:r>
+        <w:t>.</w:t>
+      </w:r>
+      <w:r>
+        <w:t xml:space="preserve"> Stacks make it repeat, i.e. 2 stacks makes it occur a second time after a delay.</w:t>
       </w:r>
       <w:r>
         <w:t xml:space="preserve"> </w:t>
       </w:r>
       <w:r>
-        <w:t>Radius should be moderate size. Radius increases with stacks.</w:t>
-      </w:r>
-    </w:p>
-    <w:p>
-      <w:pPr>
-        <w:pStyle w:val="ListParagraph"/>
-        <w:numPr>
-          <w:ilvl w:val="0"/>
-          <w:numId w:val="4"/>
-        </w:numPr>
-        <w:spacing w:after="0"/>
-      </w:pPr>
-      <w:r>
-        <w:t>20% chance for, when enemies tak</w:t>
-      </w:r>
-      <w:r>
-        <w:t>e</w:t>
-      </w:r>
-      <w:r>
-        <w:t xml:space="preserve"> damage, all enemies </w:t>
-      </w:r>
-      <w:r>
-        <w:t xml:space="preserve">in a radius </w:t>
-      </w:r>
-      <w:r>
-        <w:t xml:space="preserve">take </w:t>
+        <w:t>0</w:t>
+      </w:r>
+      <w:r>
+        <w:t xml:space="preserve"> proc coefficient.</w:t>
+      </w:r>
+    </w:p>
+    <w:p>
+      <w:pPr>
+        <w:pStyle w:val="ListParagraph"/>
+        <w:numPr>
+          <w:ilvl w:val="0"/>
+          <w:numId w:val="4"/>
+        </w:numPr>
+        <w:spacing w:after="0"/>
+      </w:pPr>
+      <w:r>
+        <w:t>Gain</w:t>
+      </w:r>
+      <w:r>
+        <w:t xml:space="preserve"> 10%</w:t>
+      </w:r>
+      <w:r>
+        <w:t xml:space="preserve"> bonus movement speed per max stack of an item you have (i.e. if your most stacked item is bleed, the bonus depends on the stack size).</w:t>
+      </w:r>
+      <w:r>
+        <w:t xml:space="preserve"> Up to </w:t>
+      </w:r>
+      <w:r>
+        <w:t>+100% move speed</w:t>
+      </w:r>
+      <w:r>
+        <w:t xml:space="preserve"> per stack is possible.</w:t>
+      </w:r>
+    </w:p>
+    <w:p>
+      <w:pPr>
+        <w:pStyle w:val="ListParagraph"/>
+        <w:numPr>
+          <w:ilvl w:val="0"/>
+          <w:numId w:val="4"/>
+        </w:numPr>
+        <w:spacing w:after="0"/>
+      </w:pPr>
+      <w:r>
+        <w:t>Chance upon hitting an enemy to throw a poisonous vial at the enemy</w:t>
+      </w:r>
+      <w:r>
+        <w:t xml:space="preserve"> that leaves creep on the ground that applies poison. The poison does </w:t>
+      </w:r>
+      <w:r>
+        <w:t>10% of your base damage</w:t>
+      </w:r>
+      <w:r>
+        <w:t xml:space="preserve">, and the vial has a </w:t>
+      </w:r>
+      <w:r>
+        <w:t>0.5 proc coefficient.</w:t>
+      </w:r>
+    </w:p>
+    <w:p>
+      <w:pPr>
+        <w:pStyle w:val="ListParagraph"/>
+        <w:numPr>
+          <w:ilvl w:val="0"/>
+          <w:numId w:val="4"/>
+        </w:numPr>
+        <w:spacing w:after="0"/>
+      </w:pPr>
+      <w:r>
+        <w:t xml:space="preserve">Chance </w:t>
+      </w:r>
+      <w:r>
+        <w:t xml:space="preserve">on hit </w:t>
+      </w:r>
+      <w:r>
+        <w:t>to deal</w:t>
+      </w:r>
+      <w:r>
+        <w:t xml:space="preserve"> an extra</w:t>
+      </w:r>
+      <w:r>
+        <w:t xml:space="preserve"> </w:t>
       </w:r>
       <w:r>
         <w:t>50</w:t>
       </w:r>
       <w:r>
-        <w:t>% of this damage</w:t>
-      </w:r>
-      <w:r>
-        <w:t>.</w:t>
-      </w:r>
-      <w:r>
-        <w:t xml:space="preserve"> Stacks make it repeat, i.e. 2 stacks makes it occur a second time after a delay.</w:t>
-      </w:r>
-      <w:r>
-        <w:t xml:space="preserve"> </w:t>
+        <w:t xml:space="preserve"> damage (+5</w:t>
       </w:r>
       <w:r>
         <w:t>0</w:t>
       </w:r>
       <w:r>
-        <w:t xml:space="preserve"> proc coefficient.</w:t>
-      </w:r>
-    </w:p>
-    <w:p>
-      <w:pPr>
-        <w:pStyle w:val="ListParagraph"/>
-        <w:numPr>
-          <w:ilvl w:val="0"/>
-          <w:numId w:val="4"/>
-        </w:numPr>
-        <w:spacing w:after="0"/>
-      </w:pPr>
-      <w:r>
-        <w:t>Gain</w:t>
-      </w:r>
-      <w:r>
-        <w:t xml:space="preserve"> 10%</w:t>
-      </w:r>
-      <w:r>
-        <w:t xml:space="preserve"> bonus movement speed per max stack of an item you have (i.e. if your most stacked item is bleed, the bonus depends on the stack size).</w:t>
-      </w:r>
-      <w:r>
-        <w:t xml:space="preserve"> Up to </w:t>
-      </w:r>
-      <w:r>
-        <w:t>+100% move speed</w:t>
-      </w:r>
-      <w:r>
-        <w:t xml:space="preserve"> per stack is possible.</w:t>
-      </w:r>
-    </w:p>
-    <w:p>
-      <w:pPr>
-        <w:pStyle w:val="ListParagraph"/>
-        <w:numPr>
-          <w:ilvl w:val="0"/>
-          <w:numId w:val="4"/>
-        </w:numPr>
-        <w:spacing w:after="0"/>
-      </w:pPr>
-      <w:r>
-        <w:t>Chance upon hitting an enemy to throw a poisonous vial at the enemy</w:t>
-      </w:r>
-      <w:r>
-        <w:t xml:space="preserve"> that leaves creep on the ground that applies poison. The poison does </w:t>
-      </w:r>
-      <w:r>
-        <w:t>10% of your base damage</w:t>
-      </w:r>
-      <w:r>
-        <w:t xml:space="preserve">, and the vial has a </w:t>
-      </w:r>
-      <w:r>
-        <w:t>0.5 proc coefficient.</w:t>
-      </w:r>
-    </w:p>
-    <w:p>
-      <w:pPr>
-        <w:pStyle w:val="ListParagraph"/>
-        <w:numPr>
-          <w:ilvl w:val="0"/>
-          <w:numId w:val="4"/>
-        </w:numPr>
-        <w:spacing w:after="0"/>
-      </w:pPr>
-      <w:r>
-        <w:t xml:space="preserve">Chance </w:t>
-      </w:r>
-      <w:r>
-        <w:t xml:space="preserve">on hit </w:t>
-      </w:r>
-      <w:r>
-        <w:t>to deal</w:t>
-      </w:r>
-      <w:r>
-        <w:t xml:space="preserve"> an extra</w:t>
-      </w:r>
-      <w:r>
-        <w:t xml:space="preserve"> </w:t>
-      </w:r>
-      <w:r>
-        <w:t>50</w:t>
-      </w:r>
-      <w:r>
-        <w:t xml:space="preserve"> damage (+5</w:t>
-      </w:r>
-      <w:r>
-        <w:t>0</w:t>
-      </w:r>
-      <w:r>
         <w:t xml:space="preserve"> damage per stack) </w:t>
       </w:r>
       <w:r>
         <w:t>after a delay</w:t>
       </w:r>
       <w:r>
-        <w:t xml:space="preserve">, </w:t>
-      </w:r>
-      <w:proofErr w:type="spellStart"/>
-      <w:r>
-        <w:t>kinda</w:t>
-      </w:r>
-      <w:proofErr w:type="spellEnd"/>
-      <w:r>
-        <w:t xml:space="preserve"> like </w:t>
-      </w:r>
-      <w:proofErr w:type="spellStart"/>
-      <w:r>
-        <w:t>needletick</w:t>
-      </w:r>
-      <w:proofErr w:type="spellEnd"/>
+        <w:t>, kinda like needletick</w:t>
+      </w:r>
       <w:r>
         <w:t xml:space="preserve"> (but a shorter delay, maybe </w:t>
       </w:r>
@@ -8768,15 +7953,7 @@
         <w:t xml:space="preserve">tether </w:t>
       </w:r>
       <w:r>
-        <w:t xml:space="preserve">an enemy (like the plasma gun in </w:t>
-      </w:r>
-      <w:proofErr w:type="spellStart"/>
-      <w:r>
-        <w:t>RoR</w:t>
-      </w:r>
-      <w:proofErr w:type="spellEnd"/>
-      <w:r>
-        <w:t xml:space="preserve">). This enemy takes </w:t>
+        <w:t xml:space="preserve">an enemy (like the plasma gun in RoR). This enemy takes </w:t>
       </w:r>
       <w:r>
         <w:t xml:space="preserve">0.2 * (the player’s damage) ^ instances </w:t>
@@ -9006,475 +8183,509 @@
         <w:t>fire a</w:t>
       </w:r>
       <w:r>
+        <w:t xml:space="preserve"> superLazer that has </w:t>
+      </w:r>
+      <w:r>
+        <w:t xml:space="preserve">your first shot has </w:t>
+      </w:r>
+      <w:r>
+        <w:t>5</w:t>
+      </w:r>
+      <w:r>
+        <w:t>x damage and 5x proc coefficient</w:t>
+      </w:r>
+      <w:r>
+        <w:t>, bonuses increase linearly with stacks.</w:t>
+      </w:r>
+    </w:p>
+    <w:p>
+      <w:pPr>
+        <w:pStyle w:val="ListParagraph"/>
+        <w:numPr>
+          <w:ilvl w:val="0"/>
+          <w:numId w:val="4"/>
+        </w:numPr>
+        <w:spacing w:after="0"/>
+      </w:pPr>
+      <w:r>
+        <w:t>On level up, your first hit summons a wraith status that effects enemies</w:t>
+      </w:r>
+      <w:r>
+        <w:t xml:space="preserve"> with 0 proc coefficient and </w:t>
+      </w:r>
+      <w:r>
+        <w:t>5</w:t>
+      </w:r>
+      <w:r>
+        <w:t xml:space="preserve"> * round number damage per second</w:t>
+      </w:r>
+      <w:r>
+        <w:t xml:space="preserve"> (targets one enemy at a time!)</w:t>
+      </w:r>
+      <w:r>
+        <w:t>.</w:t>
+      </w:r>
+      <w:r>
+        <w:t xml:space="preserve"> The wraith lasts 5 seconds</w:t>
+      </w:r>
+      <w:r>
+        <w:t xml:space="preserve"> (+3 seconds per stack)</w:t>
+      </w:r>
+      <w:r>
+        <w:t xml:space="preserve">, but hitting the enemy it is inhabiting </w:t>
+      </w:r>
+      <w:r>
+        <w:t xml:space="preserve">sets the timer </w:t>
+      </w:r>
+      <w:r>
+        <w:t>back to its max</w:t>
+      </w:r>
+      <w:r>
+        <w:t xml:space="preserve"> (make that a rollonhit)</w:t>
+      </w:r>
+      <w:r>
+        <w:t>. The wraith can last for a maximum of 30 seconds (+15 per stack).</w:t>
+      </w:r>
+      <w:r>
+        <w:t xml:space="preserve"> Upon killing an enemy, the wraith </w:t>
+      </w:r>
+      <w:r>
+        <w:t xml:space="preserve">moves to another enemy. Note that it doesn’t actually ‘follow’ the enemy, rather </w:t>
+      </w:r>
+      <w:r>
+        <w:t>copies their exact position and damages them (and when it infects another enemy it more or less teleports with a cool transition)</w:t>
+      </w:r>
+    </w:p>
+    <w:p>
+      <w:pPr>
+        <w:pStyle w:val="ListParagraph"/>
+        <w:numPr>
+          <w:ilvl w:val="0"/>
+          <w:numId w:val="4"/>
+        </w:numPr>
+        <w:spacing w:after="0"/>
+      </w:pPr>
+      <w:r>
+        <w:t>On picking up XP, hurt all enemies in a radius around you for 10 damage (+10 per stack). Has a proc coefficient of 0.5.</w:t>
+      </w:r>
+    </w:p>
+    <w:p>
+      <w:pPr>
+        <w:pStyle w:val="ListParagraph"/>
+        <w:numPr>
+          <w:ilvl w:val="0"/>
+          <w:numId w:val="4"/>
+        </w:numPr>
+        <w:spacing w:after="0"/>
+      </w:pPr>
+      <w:r>
+        <w:t>Dodging while not moving</w:t>
+      </w:r>
+      <w:r>
+        <w:t xml:space="preserve"> causes you to parry – spawns a hitbox directly in front of the player, and if any bullets or enemies are in the hitbox, deals </w:t>
+      </w:r>
+      <w:r>
+        <w:t>50</w:t>
+      </w:r>
+      <w:r>
+        <w:t xml:space="preserve"> damage </w:t>
+      </w:r>
+      <w:r>
+        <w:t xml:space="preserve">(or your bullet damage, whichever is higher) </w:t>
+      </w:r>
+      <w:r>
+        <w:t xml:space="preserve">to nearby enemies and </w:t>
+      </w:r>
+      <w:r>
+        <w:t>deflects</w:t>
+      </w:r>
+      <w:r>
+        <w:t xml:space="preserve"> all nearby enemy projectiles. </w:t>
+      </w:r>
+      <w:r>
+        <w:t xml:space="preserve">(radius increases with stacks). </w:t>
+      </w:r>
+      <w:r>
+        <w:t xml:space="preserve">Successful parries make you invincible and </w:t>
+      </w:r>
+      <w:r>
+        <w:t>+100% crit chance</w:t>
+      </w:r>
+      <w:r>
+        <w:t xml:space="preserve"> for 2 seconds</w:t>
+      </w:r>
+      <w:r>
+        <w:t xml:space="preserve"> (+2 per stack). </w:t>
+      </w:r>
+    </w:p>
+    <w:p>
+      <w:pPr>
+        <w:pStyle w:val="ListParagraph"/>
+        <w:numPr>
+          <w:ilvl w:val="0"/>
+          <w:numId w:val="4"/>
+        </w:numPr>
+        <w:spacing w:after="0"/>
+      </w:pPr>
+      <w:r>
+        <w:t>Every</w:t>
+      </w:r>
+      <w:r>
+        <w:t xml:space="preserve"> second, auto-fire a </w:t>
+      </w:r>
+      <w:r>
+        <w:t>fast moving crystal dart</w:t>
+      </w:r>
+      <w:r>
+        <w:t xml:space="preserve"> at </w:t>
+      </w:r>
+      <w:r>
+        <w:t xml:space="preserve">an enemy that deals </w:t>
+      </w:r>
+      <w:r>
+        <w:t>your damage</w:t>
+      </w:r>
+      <w:r>
+        <w:t xml:space="preserve"> and infinitely pierces enemies. </w:t>
+      </w:r>
+      <w:r>
+        <w:t xml:space="preserve">Stacks </w:t>
+      </w:r>
+      <w:r>
+        <w:t xml:space="preserve">increase fire rate. </w:t>
+      </w:r>
+      <w:r>
+        <w:t>Proc coefficient 1.</w:t>
+      </w:r>
+    </w:p>
+    <w:p>
+      <w:pPr>
+        <w:pStyle w:val="ListParagraph"/>
+        <w:numPr>
+          <w:ilvl w:val="0"/>
+          <w:numId w:val="4"/>
+        </w:numPr>
+        <w:spacing w:after="0"/>
+      </w:pPr>
+      <w:r>
+        <w:t xml:space="preserve">Pressing shoot while dodging </w:t>
+      </w:r>
+      <w:r>
+        <w:t>resets the dodge timer and causes you to move</w:t>
+      </w:r>
+      <w:r>
         <w:t xml:space="preserve"> </w:t>
       </w:r>
-      <w:proofErr w:type="spellStart"/>
-      <w:r>
-        <w:t>superLazer</w:t>
-      </w:r>
-      <w:proofErr w:type="spellEnd"/>
-      <w:r>
-        <w:t xml:space="preserve"> that has </w:t>
-      </w:r>
-      <w:r>
-        <w:t xml:space="preserve">your first shot has </w:t>
-      </w:r>
-      <w:r>
-        <w:t>5</w:t>
-      </w:r>
-      <w:r>
-        <w:t>x damage and 5x proc coefficient</w:t>
-      </w:r>
-      <w:r>
-        <w:t>, bonuses increase linearly with stacks.</w:t>
-      </w:r>
-    </w:p>
-    <w:p>
-      <w:pPr>
-        <w:pStyle w:val="ListParagraph"/>
-        <w:numPr>
-          <w:ilvl w:val="0"/>
-          <w:numId w:val="4"/>
-        </w:numPr>
-        <w:spacing w:after="0"/>
-      </w:pPr>
-      <w:r>
-        <w:t>On level up, your first hit summons a wraith status that effects enemies</w:t>
-      </w:r>
-      <w:r>
-        <w:t xml:space="preserve"> with 0 proc coefficient and </w:t>
-      </w:r>
-      <w:r>
-        <w:t>5</w:t>
-      </w:r>
-      <w:r>
-        <w:t xml:space="preserve"> * round number damage per second</w:t>
-      </w:r>
-      <w:r>
-        <w:t xml:space="preserve"> (targets one enemy at a time!)</w:t>
+      <w:r>
+        <w:t>the direction you’re aiming.</w:t>
+      </w:r>
+      <w:r>
+        <w:t xml:space="preserve"> Can be used once per dodge, per stack. </w:t>
+      </w:r>
+    </w:p>
+    <w:p>
+      <w:pPr>
+        <w:pStyle w:val="ListParagraph"/>
+        <w:numPr>
+          <w:ilvl w:val="0"/>
+          <w:numId w:val="4"/>
+        </w:numPr>
+        <w:spacing w:after="0"/>
+      </w:pPr>
+      <w:r>
+        <w:t xml:space="preserve">Killing an enemy </w:t>
+      </w:r>
+      <w:r>
+        <w:t xml:space="preserve">adds a close-range, non-projectile blocking </w:t>
+      </w:r>
+      <w:r>
+        <w:t>orbital</w:t>
+      </w:r>
+      <w:r>
+        <w:t>, capping at 20 orbs</w:t>
+      </w:r>
+      <w:r>
+        <w:t xml:space="preserve">. On taking damage, </w:t>
+      </w:r>
+      <w:r>
+        <w:t xml:space="preserve">fire these orbitals at enemies like </w:t>
+      </w:r>
+      <w:r>
+        <w:t>ATG missiles</w:t>
+      </w:r>
+      <w:r>
+        <w:t xml:space="preserve">, that deal </w:t>
+      </w:r>
+      <w:r>
+        <w:t>25% of your damage</w:t>
+      </w:r>
+      <w:r>
+        <w:t xml:space="preserve"> and</w:t>
+      </w:r>
+      <w:r>
+        <w:t xml:space="preserve"> have a proc coefficient of 1.</w:t>
+      </w:r>
+    </w:p>
+    <w:p>
+      <w:pPr>
+        <w:pStyle w:val="ListParagraph"/>
+        <w:numPr>
+          <w:ilvl w:val="0"/>
+          <w:numId w:val="4"/>
+        </w:numPr>
+        <w:spacing w:after="0"/>
+      </w:pPr>
+      <w:r>
+        <w:t xml:space="preserve">Touching an enemy during your dodge </w:t>
+      </w:r>
+      <w:r>
+        <w:t xml:space="preserve">teleports them </w:t>
+      </w:r>
+      <w:r>
+        <w:t>some distance behind you (i.e. in the opposite direction to which you’re dodging)</w:t>
+      </w:r>
+      <w:r>
+        <w:t xml:space="preserve">, and </w:t>
+      </w:r>
+      <w:r>
+        <w:t>deals damage</w:t>
+      </w:r>
+      <w:r>
+        <w:t xml:space="preserve"> equal to its max HP</w:t>
+      </w:r>
+      <w:r>
+        <w:t xml:space="preserve"> to enemies in a radius (proc coeff 1)</w:t>
+      </w:r>
+      <w:r>
+        <w:t>, including itself obviously.</w:t>
+      </w:r>
+      <w:r>
+        <w:t xml:space="preserve"> Radius increases with stacks.</w:t>
+      </w:r>
+    </w:p>
+    <w:p>
+      <w:pPr>
+        <w:pStyle w:val="ListParagraph"/>
+        <w:numPr>
+          <w:ilvl w:val="0"/>
+          <w:numId w:val="4"/>
+        </w:numPr>
+        <w:spacing w:after="0"/>
+      </w:pPr>
+      <w:r>
+        <w:t xml:space="preserve">Every </w:t>
+      </w:r>
+      <w:r>
+        <w:t xml:space="preserve">second, </w:t>
+      </w:r>
+      <w:r>
+        <w:t>gain an orbital that does not block projectiles.</w:t>
+      </w:r>
+      <w:r>
+        <w:t xml:space="preserve"> Upon shooting, </w:t>
+      </w:r>
+      <w:r>
+        <w:t xml:space="preserve">the orbital </w:t>
+      </w:r>
+      <w:r>
+        <w:t>speeds towards the enemy closest to your cursor</w:t>
+      </w:r>
+      <w:r>
+        <w:t xml:space="preserve"> (similar to ATG movement)</w:t>
+      </w:r>
+      <w:r>
+        <w:t xml:space="preserve"> and hits them for half</w:t>
+      </w:r>
+      <w:r>
+        <w:t xml:space="preserve"> (+50% per stack)</w:t>
+      </w:r>
+      <w:r>
+        <w:t xml:space="preserve"> of your base damage.</w:t>
+      </w:r>
+    </w:p>
+    <w:p>
+      <w:pPr>
+        <w:pStyle w:val="ListParagraph"/>
+        <w:numPr>
+          <w:ilvl w:val="0"/>
+          <w:numId w:val="4"/>
+        </w:numPr>
+        <w:spacing w:after="0"/>
+      </w:pPr>
+      <w:r>
+        <w:t>Legendary item:</w:t>
+      </w:r>
+      <w:r>
+        <w:t xml:space="preserve"> If enemies have an item, remove it. If they do not currently have one, </w:t>
+      </w:r>
+      <w:r>
+        <w:t>remove the next item they get.</w:t>
+      </w:r>
+    </w:p>
+    <w:p>
+      <w:pPr>
+        <w:pStyle w:val="ListParagraph"/>
+        <w:numPr>
+          <w:ilvl w:val="0"/>
+          <w:numId w:val="4"/>
+        </w:numPr>
+        <w:spacing w:after="0"/>
+      </w:pPr>
+      <w:r>
+        <w:t>Gain +1 weapon slot. Weapons can be scrolled through using the middle mouse button.</w:t>
+      </w:r>
+    </w:p>
+    <w:p>
+      <w:pPr>
+        <w:pStyle w:val="ListParagraph"/>
+        <w:numPr>
+          <w:ilvl w:val="0"/>
+          <w:numId w:val="4"/>
+        </w:numPr>
+        <w:spacing w:after="0"/>
+      </w:pPr>
+      <w:r>
+        <w:t xml:space="preserve">Biohazard shots </w:t>
+      </w:r>
+      <w:r>
+        <w:t>–</w:t>
+      </w:r>
+      <w:r>
+        <w:t xml:space="preserve"> </w:t>
+      </w:r>
+      <w:r>
+        <w:t xml:space="preserve">Gain +100% biohazard resistance. </w:t>
+      </w:r>
+      <w:r>
+        <w:t>Every 20 seconds</w:t>
+      </w:r>
+      <w:r>
+        <w:t xml:space="preserve"> when firing, </w:t>
+      </w:r>
+      <w:r>
+        <w:t xml:space="preserve">you also fire a </w:t>
+      </w:r>
+      <w:r>
+        <w:t>vial</w:t>
+      </w:r>
+      <w:r>
+        <w:t xml:space="preserve"> that inflicts the biohazar</w:t>
+      </w:r>
+      <w:r>
+        <w:t>d</w:t>
+      </w:r>
+      <w:r>
+        <w:t xml:space="preserve"> status.</w:t>
+      </w:r>
+      <w:r>
+        <w:t xml:space="preserve"> </w:t>
+      </w:r>
+      <w:r>
+        <w:t xml:space="preserve">On kill, infected enemies split into </w:t>
+      </w:r>
+      <w:r>
+        <w:t>6 projectiles th</w:t>
+      </w:r>
+      <w:r>
+        <w:t xml:space="preserve">at </w:t>
+      </w:r>
+      <w:r>
+        <w:t>inflict each of that enemy’s biohazard types</w:t>
+      </w:r>
+      <w:r>
+        <w:t xml:space="preserve">, but can hit </w:t>
+      </w:r>
+      <w:r>
+        <w:t>both enemy and player teams</w:t>
+      </w:r>
+      <w:r>
+        <w:t xml:space="preserve"> (hence why the resistance is necessary)</w:t>
+      </w:r>
+      <w:r>
+        <w:t xml:space="preserve">. Stacks </w:t>
+      </w:r>
+      <w:r>
+        <w:t>give +50 biohazard resist and decreases cooldown time</w:t>
+      </w:r>
+      <w:r>
+        <w:t xml:space="preserve"> logarithmically-ish-kinda-like</w:t>
+      </w:r>
+      <w:r>
+        <w:t>. Min cooldown time should be 5 seconds</w:t>
       </w:r>
       <w:r>
         <w:t>.</w:t>
       </w:r>
-      <w:r>
-        <w:t xml:space="preserve"> The wraith lasts 5 seconds</w:t>
-      </w:r>
-      <w:r>
-        <w:t xml:space="preserve"> (+3 seconds per stack)</w:t>
-      </w:r>
-      <w:r>
-        <w:t xml:space="preserve">, but hitting the enemy it is inhabiting </w:t>
-      </w:r>
-      <w:r>
-        <w:t xml:space="preserve">sets the timer </w:t>
-      </w:r>
-      <w:r>
-        <w:t>back to its max</w:t>
-      </w:r>
-      <w:r>
-        <w:t xml:space="preserve"> (make that a </w:t>
-      </w:r>
-      <w:proofErr w:type="spellStart"/>
-      <w:r>
-        <w:t>rollonhit</w:t>
-      </w:r>
-      <w:proofErr w:type="spellEnd"/>
-      <w:r>
-        <w:t>)</w:t>
-      </w:r>
-      <w:r>
-        <w:t>. The wraith can last for a maximum of 30 seconds (+15 per stack).</w:t>
-      </w:r>
-      <w:r>
-        <w:t xml:space="preserve"> Upon killing an enemy, the wraith </w:t>
-      </w:r>
-      <w:r>
-        <w:t xml:space="preserve">moves to another enemy. Note that it doesn’t actually ‘follow’ the enemy, rather </w:t>
-      </w:r>
-      <w:r>
-        <w:t>copies their exact position and damages them (and when it infects another enemy it more or less teleports with a cool transition)</w:t>
-      </w:r>
-    </w:p>
-    <w:p>
-      <w:pPr>
-        <w:pStyle w:val="ListParagraph"/>
-        <w:numPr>
-          <w:ilvl w:val="0"/>
-          <w:numId w:val="4"/>
-        </w:numPr>
-        <w:spacing w:after="0"/>
-      </w:pPr>
-      <w:r>
-        <w:t>On picking up XP, hurt all enemies in a radius around you for 10 damage (+10 per stack). Has a proc coefficient of 0.5.</w:t>
-      </w:r>
-    </w:p>
-    <w:p>
-      <w:pPr>
-        <w:pStyle w:val="ListParagraph"/>
-        <w:numPr>
-          <w:ilvl w:val="0"/>
-          <w:numId w:val="4"/>
-        </w:numPr>
-        <w:spacing w:after="0"/>
-      </w:pPr>
-      <w:r>
-        <w:t>Dodging while not moving</w:t>
-      </w:r>
-      <w:r>
-        <w:t xml:space="preserve"> causes you to parry – spawns a hitbox directly in front of the player, and if any bullets or enemies are in the hitbox, deals </w:t>
-      </w:r>
-      <w:r>
-        <w:t>50</w:t>
-      </w:r>
-      <w:r>
-        <w:t xml:space="preserve"> damage </w:t>
-      </w:r>
-      <w:r>
-        <w:t xml:space="preserve">(or your bullet damage, whichever is higher) </w:t>
-      </w:r>
-      <w:r>
-        <w:t xml:space="preserve">to nearby enemies and </w:t>
-      </w:r>
-      <w:r>
-        <w:t>deflects</w:t>
-      </w:r>
-      <w:r>
-        <w:t xml:space="preserve"> all nearby enemy projectiles. </w:t>
-      </w:r>
-      <w:r>
-        <w:t xml:space="preserve">(radius increases with stacks). </w:t>
-      </w:r>
-      <w:r>
-        <w:t xml:space="preserve">Successful parries make you invincible and </w:t>
-      </w:r>
-      <w:r>
-        <w:t>+100% crit chance</w:t>
-      </w:r>
-      <w:r>
-        <w:t xml:space="preserve"> for 2 seconds</w:t>
-      </w:r>
-      <w:r>
-        <w:t xml:space="preserve"> (+2 per stack). </w:t>
-      </w:r>
-    </w:p>
-    <w:p>
-      <w:pPr>
-        <w:pStyle w:val="ListParagraph"/>
-        <w:numPr>
-          <w:ilvl w:val="0"/>
-          <w:numId w:val="4"/>
-        </w:numPr>
-        <w:spacing w:after="0"/>
-      </w:pPr>
-      <w:r>
-        <w:t>Every</w:t>
-      </w:r>
-      <w:r>
-        <w:t xml:space="preserve"> second, auto-fire a </w:t>
-      </w:r>
-      <w:r>
-        <w:t>fast moving crystal dart</w:t>
-      </w:r>
-      <w:r>
-        <w:t xml:space="preserve"> at </w:t>
-      </w:r>
-      <w:r>
-        <w:t xml:space="preserve">an enemy that deals </w:t>
-      </w:r>
-      <w:r>
-        <w:t>your damage</w:t>
-      </w:r>
-      <w:r>
-        <w:t xml:space="preserve"> and infinitely pierces enemies. </w:t>
-      </w:r>
-      <w:r>
-        <w:t xml:space="preserve">Stacks </w:t>
-      </w:r>
-      <w:r>
-        <w:t xml:space="preserve">increase fire rate. </w:t>
-      </w:r>
-      <w:r>
-        <w:t>Proc coefficient 1.</w:t>
-      </w:r>
-    </w:p>
-    <w:p>
-      <w:pPr>
-        <w:pStyle w:val="ListParagraph"/>
-        <w:numPr>
-          <w:ilvl w:val="0"/>
-          <w:numId w:val="4"/>
-        </w:numPr>
-        <w:spacing w:after="0"/>
-      </w:pPr>
-      <w:r>
-        <w:t xml:space="preserve">Pressing shoot while dodging </w:t>
-      </w:r>
-      <w:r>
-        <w:t>resets the dodge timer and causes you to move</w:t>
-      </w:r>
-      <w:r>
-        <w:t xml:space="preserve"> </w:t>
-      </w:r>
-      <w:r>
-        <w:t>the direction you’re aiming.</w:t>
-      </w:r>
-      <w:r>
-        <w:t xml:space="preserve"> Can be used once per dodge, per stack. </w:t>
-      </w:r>
-    </w:p>
-    <w:p>
-      <w:pPr>
-        <w:pStyle w:val="ListParagraph"/>
-        <w:numPr>
-          <w:ilvl w:val="0"/>
-          <w:numId w:val="4"/>
-        </w:numPr>
-        <w:spacing w:after="0"/>
-      </w:pPr>
-      <w:r>
-        <w:t xml:space="preserve">Killing an enemy </w:t>
-      </w:r>
-      <w:r>
-        <w:t xml:space="preserve">adds a close-range, non-projectile blocking </w:t>
-      </w:r>
-      <w:r>
-        <w:t>orbital</w:t>
-      </w:r>
-      <w:r>
-        <w:t>, capping at 20 orbs</w:t>
-      </w:r>
-      <w:r>
-        <w:t xml:space="preserve">. On taking damage, </w:t>
-      </w:r>
-      <w:r>
-        <w:t xml:space="preserve">fire these orbitals at enemies like </w:t>
-      </w:r>
-      <w:r>
-        <w:t>ATG missiles</w:t>
-      </w:r>
-      <w:r>
-        <w:t xml:space="preserve">, that deal </w:t>
-      </w:r>
-      <w:r>
-        <w:t>25% of your damage</w:t>
-      </w:r>
-      <w:r>
-        <w:t xml:space="preserve"> and</w:t>
-      </w:r>
-      <w:r>
-        <w:t xml:space="preserve"> have a proc coefficient of 1.</w:t>
-      </w:r>
-    </w:p>
-    <w:p>
-      <w:pPr>
-        <w:pStyle w:val="ListParagraph"/>
-        <w:numPr>
-          <w:ilvl w:val="0"/>
-          <w:numId w:val="4"/>
-        </w:numPr>
-        <w:spacing w:after="0"/>
-      </w:pPr>
-      <w:r>
-        <w:t xml:space="preserve">Touching an enemy during your dodge </w:t>
-      </w:r>
-      <w:r>
-        <w:t xml:space="preserve">teleports them </w:t>
-      </w:r>
-      <w:r>
-        <w:t>some distance behind you (i.e. in the opposite direction to which you’re dodging)</w:t>
-      </w:r>
-      <w:r>
-        <w:t xml:space="preserve">, and </w:t>
-      </w:r>
-      <w:r>
-        <w:t>deals damage</w:t>
-      </w:r>
-      <w:r>
-        <w:t xml:space="preserve"> equal to its max HP</w:t>
-      </w:r>
-      <w:r>
-        <w:t xml:space="preserve"> to enemies in a radius (proc </w:t>
-      </w:r>
-      <w:proofErr w:type="spellStart"/>
-      <w:r>
-        <w:t>coeff</w:t>
-      </w:r>
-      <w:proofErr w:type="spellEnd"/>
-      <w:r>
-        <w:t xml:space="preserve"> 1)</w:t>
-      </w:r>
-      <w:r>
-        <w:t>, including itself obviously.</w:t>
-      </w:r>
-      <w:r>
-        <w:t xml:space="preserve"> Radius increases with stacks.</w:t>
-      </w:r>
-    </w:p>
-    <w:p>
-      <w:pPr>
-        <w:pStyle w:val="ListParagraph"/>
-        <w:numPr>
-          <w:ilvl w:val="0"/>
-          <w:numId w:val="4"/>
-        </w:numPr>
-        <w:spacing w:after="0"/>
-      </w:pPr>
-      <w:r>
-        <w:t xml:space="preserve">Every </w:t>
-      </w:r>
-      <w:r>
-        <w:t xml:space="preserve">second, </w:t>
-      </w:r>
-      <w:r>
-        <w:t>gain an orbital that does not block projectiles.</w:t>
-      </w:r>
-      <w:r>
-        <w:t xml:space="preserve"> Upon shooting, </w:t>
-      </w:r>
-      <w:r>
-        <w:t xml:space="preserve">the orbital </w:t>
-      </w:r>
-      <w:r>
-        <w:t>speeds towards the enemy closest to your cursor</w:t>
-      </w:r>
-      <w:r>
-        <w:t xml:space="preserve"> (similar to ATG movement)</w:t>
-      </w:r>
-      <w:r>
-        <w:t xml:space="preserve"> and hits them for half</w:t>
-      </w:r>
-      <w:r>
-        <w:t xml:space="preserve"> (+50% per stack)</w:t>
-      </w:r>
-      <w:r>
-        <w:t xml:space="preserve"> of your base damage.</w:t>
-      </w:r>
-    </w:p>
-    <w:p>
-      <w:pPr>
-        <w:pStyle w:val="ListParagraph"/>
-        <w:numPr>
-          <w:ilvl w:val="0"/>
-          <w:numId w:val="4"/>
-        </w:numPr>
-        <w:spacing w:after="0"/>
-      </w:pPr>
-      <w:r>
-        <w:t>Legendary item:</w:t>
-      </w:r>
-      <w:r>
-        <w:t xml:space="preserve"> If enemies have an item, remove it. If they do not currently have one, </w:t>
-      </w:r>
-      <w:r>
-        <w:t>remove the next item they get.</w:t>
-      </w:r>
-    </w:p>
-    <w:p>
-      <w:pPr>
-        <w:pStyle w:val="ListParagraph"/>
-        <w:numPr>
-          <w:ilvl w:val="0"/>
-          <w:numId w:val="4"/>
-        </w:numPr>
-        <w:spacing w:after="0"/>
-      </w:pPr>
-      <w:r>
-        <w:t>Gain +1 weapon slot. Weapons can be scrolled through using the middle mouse button.</w:t>
-      </w:r>
-    </w:p>
-    <w:p>
-      <w:pPr>
-        <w:pStyle w:val="ListParagraph"/>
-        <w:numPr>
-          <w:ilvl w:val="0"/>
-          <w:numId w:val="4"/>
-        </w:numPr>
-        <w:spacing w:after="0"/>
-      </w:pPr>
-      <w:r>
-        <w:t xml:space="preserve">Biohazard shots </w:t>
-      </w:r>
-      <w:r>
-        <w:t>–</w:t>
-      </w:r>
-      <w:r>
-        <w:t xml:space="preserve"> </w:t>
-      </w:r>
-      <w:r>
-        <w:t xml:space="preserve">Gain +100% biohazard resistance. </w:t>
-      </w:r>
-      <w:r>
-        <w:t>Every 20 seconds</w:t>
-      </w:r>
-      <w:r>
-        <w:t xml:space="preserve"> when firing, </w:t>
-      </w:r>
-      <w:r>
-        <w:t xml:space="preserve">you also fire a </w:t>
-      </w:r>
-      <w:r>
-        <w:t>vial</w:t>
-      </w:r>
-      <w:r>
-        <w:t xml:space="preserve"> that inflicts the biohazar</w:t>
-      </w:r>
-      <w:r>
-        <w:t>d</w:t>
-      </w:r>
-      <w:r>
-        <w:t xml:space="preserve"> status.</w:t>
-      </w:r>
-      <w:r>
-        <w:t xml:space="preserve"> </w:t>
-      </w:r>
-      <w:r>
-        <w:t xml:space="preserve">On kill, infected enemies split into </w:t>
-      </w:r>
-      <w:r>
-        <w:t>6 projectiles th</w:t>
-      </w:r>
-      <w:r>
-        <w:t xml:space="preserve">at </w:t>
-      </w:r>
-      <w:r>
-        <w:t>inflict each of that enemy’s biohazard types</w:t>
-      </w:r>
-      <w:r>
-        <w:t xml:space="preserve">, but can hit </w:t>
-      </w:r>
-      <w:r>
-        <w:t>both enemy and player teams</w:t>
-      </w:r>
-      <w:r>
-        <w:t xml:space="preserve"> (hence why the resistance is necessary)</w:t>
-      </w:r>
-      <w:r>
-        <w:t xml:space="preserve">. Stacks </w:t>
-      </w:r>
-      <w:r>
-        <w:t>give +50 biohazard resist and decreases cooldown time</w:t>
-      </w:r>
-      <w:r>
-        <w:t xml:space="preserve"> logarithmically-</w:t>
-      </w:r>
-      <w:proofErr w:type="spellStart"/>
-      <w:r>
-        <w:t>ish</w:t>
-      </w:r>
-      <w:proofErr w:type="spellEnd"/>
-      <w:r>
-        <w:t>-</w:t>
-      </w:r>
-      <w:proofErr w:type="spellStart"/>
-      <w:r>
-        <w:t>kinda</w:t>
-      </w:r>
-      <w:proofErr w:type="spellEnd"/>
-      <w:r>
-        <w:t>-like</w:t>
-      </w:r>
-      <w:r>
-        <w:t>. Min cooldown time should be 5 seconds</w:t>
+    </w:p>
+    <w:p>
+      <w:pPr>
+        <w:pStyle w:val="Heading2"/>
+      </w:pPr>
+      <w:bookmarkStart w:id="11" w:name="_Toc136266834"/>
+      <w:r>
+        <w:t>Weapons</w:t>
+      </w:r>
+      <w:bookmarkEnd w:id="11"/>
+    </w:p>
+    <w:p>
+      <w:pPr>
+        <w:pStyle w:val="ListParagraph"/>
+        <w:numPr>
+          <w:ilvl w:val="0"/>
+          <w:numId w:val="4"/>
+        </w:numPr>
+        <w:spacing w:after="0"/>
+      </w:pPr>
+      <w:r>
+        <w:t>Whip: Decent range, lower damage, higher fire rate.</w:t>
+      </w:r>
+      <w:r>
+        <w:t xml:space="preserve"> Destroys bullets</w:t>
+      </w:r>
+      <w:r>
+        <w:t xml:space="preserve">. </w:t>
+      </w:r>
+    </w:p>
+    <w:p>
+      <w:pPr>
+        <w:pStyle w:val="ListParagraph"/>
+        <w:numPr>
+          <w:ilvl w:val="0"/>
+          <w:numId w:val="4"/>
+        </w:numPr>
+        <w:spacing w:after="0"/>
+      </w:pPr>
+      <w:r>
+        <w:t>Spectral cat shooter: higher fire rate, low damage</w:t>
+      </w:r>
+      <w:r>
+        <w:t xml:space="preserve">, each hit applies </w:t>
+      </w:r>
+      <w:r>
+        <w:t xml:space="preserve">one stack of </w:t>
+      </w:r>
+      <w:r>
+        <w:t>vulnerable</w:t>
+      </w:r>
+      <w:r>
+        <w:t xml:space="preserve"> (cats swipe at enemies they hit)</w:t>
+      </w:r>
+    </w:p>
+    <w:p>
+      <w:pPr>
+        <w:pStyle w:val="ListParagraph"/>
+        <w:numPr>
+          <w:ilvl w:val="0"/>
+          <w:numId w:val="4"/>
+        </w:numPr>
+        <w:spacing w:after="0"/>
+      </w:pPr>
+      <w:r>
+        <w:t xml:space="preserve">Double shotgun: slow fire rate (half that of normal), low damage (by default, 10 per bullet), but some special affix that allows it to be fired twice each time the fire timer reaches 0 (i.e. once you shoot, the fire timer goes to 100 as normal, but you can shoot another time before the fire timer resets). Cannot hold to shoot. Shoots 10 bullets in an arc, like the monstro enemy, that have damage randomised by a factor of about 20%. Should make it slightly </w:t>
+      </w:r>
+      <w:r>
+        <w:lastRenderedPageBreak/>
+        <w:t>knock you back when you shoot and do screenshake to give a funney epic powerful vibe to it</w:t>
       </w:r>
       <w:r>
         <w:t>.</w:t>
@@ -9482,150 +8693,36 @@
     </w:p>
     <w:p>
       <w:pPr>
+        <w:pStyle w:val="ListParagraph"/>
+        <w:numPr>
+          <w:ilvl w:val="0"/>
+          <w:numId w:val="4"/>
+        </w:numPr>
+        <w:spacing w:after="0"/>
+      </w:pPr>
+      <w:r>
+        <w:t xml:space="preserve">Blunderbuss: </w:t>
+      </w:r>
+      <w:r>
+        <w:t xml:space="preserve">Functionally based on the lazer: </w:t>
+      </w:r>
+      <w:r>
+        <w:t xml:space="preserve">Lower fire rate, pierces through enemies </w:t>
+      </w:r>
+      <w:r>
+        <w:t xml:space="preserve">it kills, and deals high knockback (do the good ol </w:t>
+      </w:r>
+      <w:r>
+        <w:t>high KB knockback script bullshit)</w:t>
+      </w:r>
+      <w:r>
+        <w:t>.</w:t>
+      </w:r>
+    </w:p>
+    <w:p>
+      <w:pPr>
         <w:pStyle w:val="Heading2"/>
       </w:pPr>
-      <w:bookmarkStart w:id="11" w:name="_Toc136266834"/>
-      <w:r>
-        <w:t>Weapons</w:t>
-      </w:r>
-      <w:bookmarkEnd w:id="11"/>
-    </w:p>
-    <w:p>
-      <w:pPr>
-        <w:pStyle w:val="ListParagraph"/>
-        <w:numPr>
-          <w:ilvl w:val="0"/>
-          <w:numId w:val="4"/>
-        </w:numPr>
-        <w:spacing w:after="0"/>
-      </w:pPr>
-      <w:r>
-        <w:t>Whip: Decent range, lower damage, higher fire rate.</w:t>
-      </w:r>
-      <w:r>
-        <w:t xml:space="preserve"> Destroys bullets</w:t>
-      </w:r>
-      <w:r>
-        <w:t xml:space="preserve">. </w:t>
-      </w:r>
-    </w:p>
-    <w:p>
-      <w:pPr>
-        <w:pStyle w:val="ListParagraph"/>
-        <w:numPr>
-          <w:ilvl w:val="0"/>
-          <w:numId w:val="4"/>
-        </w:numPr>
-        <w:spacing w:after="0"/>
-      </w:pPr>
-      <w:r>
-        <w:t>Spectral cat shooter: higher fire rate, low damage</w:t>
-      </w:r>
-      <w:r>
-        <w:t xml:space="preserve">, each hit applies </w:t>
-      </w:r>
-      <w:r>
-        <w:t xml:space="preserve">one stack of </w:t>
-      </w:r>
-      <w:r>
-        <w:t>vulnerable</w:t>
-      </w:r>
-      <w:r>
-        <w:t xml:space="preserve"> (cats swipe at enemies they hit)</w:t>
-      </w:r>
-    </w:p>
-    <w:p>
-      <w:pPr>
-        <w:pStyle w:val="ListParagraph"/>
-        <w:numPr>
-          <w:ilvl w:val="0"/>
-          <w:numId w:val="4"/>
-        </w:numPr>
-        <w:spacing w:after="0"/>
-      </w:pPr>
-      <w:r>
-        <w:t xml:space="preserve">Double shotgun: slow fire rate (half that of normal), low damage (by default, 10 per bullet), but some special affix that allows it to be fired twice each time the fire timer reaches 0 (i.e. once you shoot, the fire timer goes to 100 as normal, but you can shoot another time before the fire timer resets). Cannot hold to shoot. Shoots 10 bullets in an arc, like the </w:t>
-      </w:r>
-      <w:proofErr w:type="spellStart"/>
-      <w:r>
-        <w:t>monstro</w:t>
-      </w:r>
-      <w:proofErr w:type="spellEnd"/>
-      <w:r>
-        <w:t xml:space="preserve"> enemy, that have damage randomised by a factor of about 20%. Should make it slightly </w:t>
-      </w:r>
-      <w:r>
-        <w:lastRenderedPageBreak/>
-        <w:t xml:space="preserve">knock you back when you shoot and do </w:t>
-      </w:r>
-      <w:proofErr w:type="spellStart"/>
-      <w:r>
-        <w:t>screenshake</w:t>
-      </w:r>
-      <w:proofErr w:type="spellEnd"/>
-      <w:r>
-        <w:t xml:space="preserve"> to give a </w:t>
-      </w:r>
-      <w:proofErr w:type="spellStart"/>
-      <w:r>
-        <w:t>funney</w:t>
-      </w:r>
-      <w:proofErr w:type="spellEnd"/>
-      <w:r>
-        <w:t xml:space="preserve"> epic powerful vibe to it</w:t>
-      </w:r>
-      <w:r>
-        <w:t>.</w:t>
-      </w:r>
-    </w:p>
-    <w:p>
-      <w:pPr>
-        <w:pStyle w:val="ListParagraph"/>
-        <w:numPr>
-          <w:ilvl w:val="0"/>
-          <w:numId w:val="4"/>
-        </w:numPr>
-        <w:spacing w:after="0"/>
-      </w:pPr>
-      <w:r>
-        <w:t xml:space="preserve">Blunderbuss: </w:t>
-      </w:r>
-      <w:r>
-        <w:t xml:space="preserve">Functionally based on the </w:t>
-      </w:r>
-      <w:proofErr w:type="spellStart"/>
-      <w:r>
-        <w:t>lazer</w:t>
-      </w:r>
-      <w:proofErr w:type="spellEnd"/>
-      <w:r>
-        <w:t xml:space="preserve">: </w:t>
-      </w:r>
-      <w:r>
-        <w:t xml:space="preserve">Lower fire rate, pierces through enemies </w:t>
-      </w:r>
-      <w:r>
-        <w:t xml:space="preserve">it kills, and deals high knockback (do the good </w:t>
-      </w:r>
-      <w:proofErr w:type="spellStart"/>
-      <w:r>
-        <w:t>ol</w:t>
-      </w:r>
-      <w:proofErr w:type="spellEnd"/>
-      <w:r>
-        <w:t xml:space="preserve"> </w:t>
-      </w:r>
-      <w:r>
-        <w:t>high KB knockback script bullshit)</w:t>
-      </w:r>
-      <w:r>
-        <w:t>.</w:t>
-      </w:r>
-    </w:p>
-    <w:p>
-      <w:pPr>
-        <w:pStyle w:val="Heading2"/>
-      </w:pPr>
       <w:bookmarkStart w:id="12" w:name="_Toc136266835"/>
       <w:r>
         <w:t>Active items</w:t>
@@ -9650,15 +8747,7 @@
         <w:spacing w:after="0"/>
       </w:pPr>
       <w:r>
-        <w:t xml:space="preserve">20 second cooldown, call a big missile strike where your </w:t>
-      </w:r>
-      <w:proofErr w:type="spellStart"/>
-      <w:r>
-        <w:t>reticle</w:t>
-      </w:r>
-      <w:proofErr w:type="spellEnd"/>
-      <w:r>
-        <w:t xml:space="preserve"> is that hits after 5 seconds for 10x damage.</w:t>
+        <w:t>20 second cooldown, call a big missile strike where your reticle is that hits after 5 seconds for 10x damage.</w:t>
       </w:r>
     </w:p>
     <w:p>
@@ -9677,15 +8766,7 @@
         <w:t xml:space="preserve"> c</w:t>
       </w:r>
       <w:r>
-        <w:t xml:space="preserve">oin flip – like </w:t>
-      </w:r>
-      <w:proofErr w:type="spellStart"/>
-      <w:r>
-        <w:t>Ultrakill</w:t>
-      </w:r>
-      <w:proofErr w:type="spellEnd"/>
-      <w:r>
-        <w:t>, flip a coin up. Shooting it redirects your bullet to the nearest enemy, dealing 2x damage and 2x proc coefficient.</w:t>
+        <w:t>oin flip – like Ultrakill, flip a coin up. Shooting it redirects your bullet to the nearest enemy, dealing 2x damage and 2x proc coefficient.</w:t>
       </w:r>
     </w:p>
     <w:p>
@@ -9756,13 +8837,8 @@
         </w:numPr>
         <w:spacing w:after="0"/>
       </w:pPr>
-      <w:proofErr w:type="spellStart"/>
-      <w:r>
-        <w:t>Marcelageloo</w:t>
-      </w:r>
-      <w:proofErr w:type="spellEnd"/>
-      <w:r>
-        <w:t xml:space="preserve"> radius – spawns the marcel radius effect (bullets are deflected and enemies in a radius are slowed) for 5 seconds. 15 second cooldown.</w:t>
+      <w:r>
+        <w:t>Marcelageloo radius – spawns the marcel radius effect (bullets are deflected and enemies in a radius are slowed) for 5 seconds. 15 second cooldown.</w:t>
       </w:r>
     </w:p>
     <w:p>
@@ -9780,24 +8856,11 @@
       <w:r>
         <w:t xml:space="preserve"> second cooldown, shoot a </w:t>
       </w:r>
-      <w:proofErr w:type="spellStart"/>
       <w:r>
         <w:t>superL</w:t>
       </w:r>
       <w:r>
-        <w:t>azer</w:t>
-      </w:r>
-      <w:proofErr w:type="spellEnd"/>
-      <w:r>
-        <w:t xml:space="preserve"> (just a normal </w:t>
-      </w:r>
-      <w:proofErr w:type="spellStart"/>
-      <w:r>
-        <w:t>lazer</w:t>
-      </w:r>
-      <w:proofErr w:type="spellEnd"/>
-      <w:r>
-        <w:t>, but with a unique particle effect to differentiate it) that deals 5x damage</w:t>
+        <w:t>azer (just a normal lazer, but with a unique particle effect to differentiate it) that deals 5x damage</w:t>
       </w:r>
       <w:r>
         <w:t xml:space="preserve"> and 5x proc coefficient, </w:t>
@@ -9885,47 +8948,7 @@
     </w:p>
     <w:p>
       <w:r>
-        <w:t xml:space="preserve">So in Lil Aggy’s small Elden Ring character video, the guy actually looks </w:t>
-      </w:r>
-      <w:proofErr w:type="spellStart"/>
-      <w:r>
-        <w:t>kinda</w:t>
-      </w:r>
-      <w:proofErr w:type="spellEnd"/>
-      <w:r>
-        <w:t xml:space="preserve"> cool in the latter parts of the video (in </w:t>
-      </w:r>
-      <w:proofErr w:type="spellStart"/>
-      <w:r>
-        <w:t>faram</w:t>
-      </w:r>
-      <w:proofErr w:type="spellEnd"/>
-      <w:r>
-        <w:t xml:space="preserve"> </w:t>
-      </w:r>
-      <w:proofErr w:type="spellStart"/>
-      <w:r>
-        <w:t>azula</w:t>
-      </w:r>
-      <w:proofErr w:type="spellEnd"/>
-      <w:r>
-        <w:t xml:space="preserve">/onwards, especially with </w:t>
-      </w:r>
-      <w:proofErr w:type="spellStart"/>
-      <w:r>
-        <w:t>drac</w:t>
-      </w:r>
-      <w:proofErr w:type="spellEnd"/>
-      <w:r>
-        <w:t xml:space="preserve">. Tree sentinel </w:t>
-      </w:r>
-      <w:proofErr w:type="spellStart"/>
-      <w:r>
-        <w:t>armor</w:t>
-      </w:r>
-      <w:proofErr w:type="spellEnd"/>
-      <w:r>
-        <w:t>), so maybe make a set based on that.</w:t>
+        <w:t>So in Lil Aggy’s small Elden Ring character video, the guy actually looks kinda cool in the latter parts of the video (in faram azula/onwards, especially with drac. Tree sentinel armor), so maybe make a set based on that.</w:t>
       </w:r>
       <w:r>
         <w:t xml:space="preserve"> Could actually use that as inspiration for Queen of Detritus actually.</w:t>
@@ -9955,61 +8978,13 @@
     </w:p>
     <w:p>
       <w:r>
-        <w:t xml:space="preserve">The </w:t>
-      </w:r>
-      <w:proofErr w:type="spellStart"/>
-      <w:r>
-        <w:t>allens</w:t>
-      </w:r>
-      <w:proofErr w:type="spellEnd"/>
-      <w:r>
-        <w:t xml:space="preserve"> are essentially performing research on Earth and a bunch of other planets, in order to essentially determine the ‘ultimate society’, where there is no conflict, complete peace, no environmental destruction, and so on. To do so, they are able to create essentially ‘simulated solar systems’, essentially duplicates of the existence of a particular dimension, then study it with any required changing of variables to see how different societies respond to the changes (which ones are more successful and the like). When the simulation is done being used, the </w:t>
-      </w:r>
-      <w:proofErr w:type="spellStart"/>
-      <w:r>
-        <w:t>allens</w:t>
-      </w:r>
-      <w:proofErr w:type="spellEnd"/>
-      <w:r>
-        <w:t xml:space="preserve"> </w:t>
-      </w:r>
-      <w:r>
-        <w:t xml:space="preserve">do a kindness by merging the consciousness of equivalent people, so nobody technically experiences death or ‘deletion’ via this process. An issue arises with the </w:t>
-      </w:r>
-      <w:proofErr w:type="spellStart"/>
-      <w:r>
-        <w:t>Boberman</w:t>
-      </w:r>
-      <w:proofErr w:type="spellEnd"/>
-      <w:r>
-        <w:t xml:space="preserve">, as they are so stupid that the </w:t>
-      </w:r>
-      <w:proofErr w:type="spellStart"/>
-      <w:r>
-        <w:t>Allens</w:t>
-      </w:r>
-      <w:proofErr w:type="spellEnd"/>
-      <w:r>
-        <w:t xml:space="preserve"> can’t find a consciousness to copy over, and as such, they can’t be deleted. So, unfortunately, they have to kill the Allen, however this too doesn’t work. So, the </w:t>
-      </w:r>
-      <w:proofErr w:type="spellStart"/>
-      <w:r>
-        <w:t>Boberman</w:t>
-      </w:r>
-      <w:proofErr w:type="spellEnd"/>
-      <w:r>
-        <w:t xml:space="preserve"> hops from reality to reality, planet to planet, </w:t>
-      </w:r>
-      <w:r>
-        <w:t xml:space="preserve">to try to escape from the </w:t>
-      </w:r>
-      <w:proofErr w:type="spellStart"/>
-      <w:r>
-        <w:t>Allens</w:t>
-      </w:r>
-      <w:proofErr w:type="spellEnd"/>
-      <w:r>
-        <w:t xml:space="preserve">’ forces, unintentionally corrupting </w:t>
+        <w:t xml:space="preserve">The allens are essentially performing research on Earth and a bunch of other planets, in order to essentially determine the ‘ultimate society’, where there is no conflict, complete peace, no environmental destruction, and so on. To do so, they are able to create essentially ‘simulated solar systems’, essentially duplicates of the existence of a particular dimension, then study it with any required changing of variables to see how different societies respond to the changes (which ones are more successful and the like). When the simulation is done being used, the allens </w:t>
+      </w:r>
+      <w:r>
+        <w:t xml:space="preserve">do a kindness by merging the consciousness of equivalent people, so nobody technically experiences death or ‘deletion’ via this process. An issue arises with the Boberman, as they are so stupid that the Allens can’t find a consciousness to copy over, and as such, they can’t be deleted. So, unfortunately, they have to kill the Allen, however this too doesn’t work. So, the Boberman hops from reality to reality, planet to planet, </w:t>
+      </w:r>
+      <w:r>
+        <w:t xml:space="preserve">to try to escape from the Allens’ forces, unintentionally corrupting </w:t>
       </w:r>
       <w:r>
         <w:t>other</w:t>
@@ -10027,23 +9002,7 @@
         <w:t xml:space="preserve"> be so catastrophic </w:t>
       </w:r>
       <w:r>
-        <w:t xml:space="preserve">to the very fabric of the nature of existence, which is why the </w:t>
-      </w:r>
-      <w:proofErr w:type="spellStart"/>
-      <w:r>
-        <w:t>Allens</w:t>
-      </w:r>
-      <w:proofErr w:type="spellEnd"/>
-      <w:r>
-        <w:t xml:space="preserve"> are so heavily intent on ending the </w:t>
-      </w:r>
-      <w:proofErr w:type="spellStart"/>
-      <w:r>
-        <w:t>Boberman</w:t>
-      </w:r>
-      <w:proofErr w:type="spellEnd"/>
-      <w:r>
-        <w:t>.</w:t>
+        <w:t>to the very fabric of the nature of existence, which is why the Allens are so heavily intent on ending the Boberman.</w:t>
       </w:r>
     </w:p>
     <w:p>
@@ -10107,119 +9066,39 @@
         <w:spacing w:after="0"/>
       </w:pPr>
       <w:r>
-        <w:t xml:space="preserve">At the end of each run, the total </w:t>
-      </w:r>
-      <w:proofErr w:type="spellStart"/>
-      <w:r>
-        <w:t>xp</w:t>
-      </w:r>
-      <w:proofErr w:type="spellEnd"/>
-      <w:r>
-        <w:t xml:space="preserve"> you got can be spent in a little store to unlock permanent upgrades, like more HP drops and 20 minute till dawn-</w:t>
-      </w:r>
-      <w:proofErr w:type="spellStart"/>
-      <w:r>
-        <w:t>esque</w:t>
-      </w:r>
-      <w:proofErr w:type="spellEnd"/>
-      <w:r>
-        <w:t xml:space="preserve"> rune upgrades. Every 5 upgrades you unlock gets you a new weapon (should be in a set order, i.e. you start with the pistol, after 5 upgrades you get a shotgun, a further 5 gets you another thing, etc.). Having a little skill tree could also be fun and lead to some </w:t>
-      </w:r>
-      <w:proofErr w:type="spellStart"/>
-      <w:r>
-        <w:t>pog</w:t>
-      </w:r>
-      <w:proofErr w:type="spellEnd"/>
-      <w:r>
-        <w:t xml:space="preserve"> moments when you unlock the ‘omega upgrades’.</w:t>
-      </w:r>
-    </w:p>
-    <w:p>
-      <w:pPr>
-        <w:spacing w:after="0"/>
-      </w:pPr>
-    </w:p>
-    <w:p>
-      <w:pPr>
-        <w:spacing w:after="0"/>
-      </w:pPr>
-      <w:r>
-        <w:t xml:space="preserve">The structure of the game should be </w:t>
-      </w:r>
-      <w:proofErr w:type="spellStart"/>
-      <w:r>
-        <w:t>kinda</w:t>
-      </w:r>
-      <w:proofErr w:type="spellEnd"/>
-      <w:r>
-        <w:t xml:space="preserve"> </w:t>
-      </w:r>
-      <w:proofErr w:type="spellStart"/>
-      <w:r>
-        <w:t>RoR-esque</w:t>
-      </w:r>
-      <w:proofErr w:type="spellEnd"/>
-      <w:r>
-        <w:t xml:space="preserve">, i.e. you start in one area, then go to another, then to another, with the last thing you do in each area be fighting a </w:t>
-      </w:r>
-      <w:proofErr w:type="spellStart"/>
-      <w:r>
-        <w:t>miniboss</w:t>
-      </w:r>
-      <w:proofErr w:type="spellEnd"/>
-      <w:r>
-        <w:t xml:space="preserve">. Maybe 5-10 waves </w:t>
+        <w:t>At the end of each run, the total xp you got can be spent in a little store to unlock permanent upgrades, like more HP drops and 20 minute till dawn-esque rune upgrades. Every 5 upgrades you unlock gets you a new weapon (should be in a set order, i.e. you start with the pistol, after 5 upgrades you get a shotgun, a further 5 gets you another thing, etc.). Having a little skill tree could also be fun and lead to some pog moments when you unlock the ‘omega upgrades’.</w:t>
+      </w:r>
+    </w:p>
+    <w:p>
+      <w:pPr>
+        <w:spacing w:after="0"/>
+      </w:pPr>
+    </w:p>
+    <w:p>
+      <w:pPr>
+        <w:spacing w:after="0"/>
+      </w:pPr>
+      <w:r>
+        <w:t xml:space="preserve">The structure of the game should be kinda RoR-esque, i.e. you start in one area, then go to another, then to another, with the last thing you do in each area be fighting a miniboss. Maybe 5-10 waves </w:t>
       </w:r>
       <w:r>
         <w:t xml:space="preserve">per area </w:t>
       </w:r>
       <w:r>
-        <w:t xml:space="preserve">would be funny. Possibly a </w:t>
-      </w:r>
-      <w:proofErr w:type="spellStart"/>
-      <w:r>
-        <w:t>lil</w:t>
-      </w:r>
-      <w:proofErr w:type="spellEnd"/>
-      <w:r>
-        <w:t xml:space="preserve"> slay the spire-</w:t>
-      </w:r>
-      <w:proofErr w:type="spellStart"/>
-      <w:r>
-        <w:t>esque</w:t>
-      </w:r>
-      <w:proofErr w:type="spellEnd"/>
-      <w:r>
-        <w:t xml:space="preserve"> route progression could be fun. Areas don’t need to be unique, but could be </w:t>
-      </w:r>
-      <w:proofErr w:type="spellStart"/>
-      <w:r>
-        <w:t>kinda</w:t>
-      </w:r>
-      <w:proofErr w:type="spellEnd"/>
-      <w:r>
-        <w:t xml:space="preserve"> randomly generated, like it generates a list of 5 enemy types to use, a particular sprite sheet to use, a particular palette swap setting thing, and chooses between one of the maps. </w:t>
-      </w:r>
-    </w:p>
-    <w:p>
-      <w:pPr>
-        <w:spacing w:after="0"/>
-      </w:pPr>
-    </w:p>
-    <w:p>
-      <w:pPr>
-        <w:spacing w:after="0"/>
-      </w:pPr>
-      <w:r>
-        <w:t xml:space="preserve">I love that sense that I used to get from the old Star Wars DS games of there being secret doors and the like I could see were there but didn’t know how to access – this could be very fun to recreate, with very rare locked doors in maps that can only be unlocked with a certain, very </w:t>
-      </w:r>
-      <w:proofErr w:type="spellStart"/>
-      <w:r>
-        <w:t>lategame</w:t>
-      </w:r>
-      <w:proofErr w:type="spellEnd"/>
-      <w:r>
-        <w:t xml:space="preserve"> key item meta unlock</w:t>
+        <w:t xml:space="preserve">would be funny. Possibly a lil slay the spire-esque route progression could be fun. Areas don’t need to be unique, but could be kinda randomly generated, like it generates a list of 5 enemy types to use, a particular sprite sheet to use, a particular palette swap setting thing, and chooses between one of the maps. </w:t>
+      </w:r>
+    </w:p>
+    <w:p>
+      <w:pPr>
+        <w:spacing w:after="0"/>
+      </w:pPr>
+    </w:p>
+    <w:p>
+      <w:pPr>
+        <w:spacing w:after="0"/>
+      </w:pPr>
+      <w:r>
+        <w:t>I love that sense that I used to get from the old Star Wars DS games of there being secret doors and the like I could see were there but didn’t know how to access – this could be very fun to recreate, with very rare locked doors in maps that can only be unlocked with a certain, very lategame key item meta unlock</w:t>
       </w:r>
       <w:r>
         <w:t xml:space="preserve">, that are, until that point, very mysterious. </w:t>

</xml_diff>

<commit_message>
wow incredible weapon pedestals
new type of pedestal, this one for abilities. Not done; all items (regardless of if they're primary or secondaries) are put in your primary slot. Need to do UI for confirming switching weapons, and a Dead Cells-esque UI for choosing which of your secondaries to replace.
</commit_message>
<xml_diff>
--- a/Shit to do for vampire marty.docx
+++ b/Shit to do for vampire marty.docx
@@ -4,15 +4,7 @@
   <w:body>
     <w:p>
       <w:r>
-        <w:t xml:space="preserve">Hey, welcome to the hilarious </w:t>
-      </w:r>
-      <w:proofErr w:type="spellStart"/>
-      <w:r>
-        <w:t>Boberman</w:t>
-      </w:r>
-      <w:proofErr w:type="spellEnd"/>
-      <w:r>
-        <w:t xml:space="preserve"> dev document.</w:t>
+        <w:t>Hey, welcome to the hilarious Boberman dev document.</w:t>
       </w:r>
     </w:p>
     <w:sdt>
@@ -1540,9 +1532,15 @@
     <w:p>
       <w:pPr>
         <w:pStyle w:val="Heading2"/>
+        <w:tabs>
+          <w:tab w:val="left" w:pos="5530"/>
+        </w:tabs>
       </w:pPr>
       <w:r>
         <w:t>Functionality</w:t>
+      </w:r>
+      <w:r>
+        <w:tab/>
       </w:r>
     </w:p>
     <w:p>
@@ -1569,15 +1567,7 @@
         </w:numPr>
       </w:pPr>
       <w:r>
-        <w:t xml:space="preserve">The HP script just because I think it’s </w:t>
-      </w:r>
-      <w:proofErr w:type="spellStart"/>
-      <w:r>
-        <w:t>kinda</w:t>
-      </w:r>
-      <w:proofErr w:type="spellEnd"/>
-      <w:r>
-        <w:t xml:space="preserve"> messy</w:t>
+        <w:t>The HP script just because I think it’s kinda messy</w:t>
       </w:r>
       <w:r>
         <w:t>.</w:t>
@@ -1600,62 +1590,14 @@
           <w:b/>
           <w:bCs/>
         </w:rPr>
-        <w:t xml:space="preserve">Movement </w:t>
-      </w:r>
-      <w:proofErr w:type="spellStart"/>
+        <w:t xml:space="preserve">Movement kinda similar, but I think we should add an extra parameter </w:t>
+      </w:r>
       <w:r>
         <w:rPr>
           <w:b/>
           <w:bCs/>
         </w:rPr>
-        <w:t>kinda</w:t>
-      </w:r>
-      <w:proofErr w:type="spellEnd"/>
-      <w:r>
-        <w:rPr>
-          <w:b/>
-          <w:bCs/>
-        </w:rPr>
-        <w:t xml:space="preserve"> similar, but I think we should add an extra parameter </w:t>
-      </w:r>
-      <w:r>
-        <w:rPr>
-          <w:b/>
-          <w:bCs/>
-        </w:rPr>
-        <w:t xml:space="preserve">for, if the enemy has a new bool set true (i.e. </w:t>
-      </w:r>
-      <w:proofErr w:type="spellStart"/>
-      <w:r>
-        <w:rPr>
-          <w:b/>
-          <w:bCs/>
-        </w:rPr>
-        <w:t>canDodge</w:t>
-      </w:r>
-      <w:proofErr w:type="spellEnd"/>
-      <w:r>
-        <w:rPr>
-          <w:b/>
-          <w:bCs/>
-        </w:rPr>
-        <w:t xml:space="preserve"> or </w:t>
-      </w:r>
-      <w:proofErr w:type="spellStart"/>
-      <w:r>
-        <w:rPr>
-          <w:b/>
-          <w:bCs/>
-        </w:rPr>
-        <w:t>sth</w:t>
-      </w:r>
-      <w:proofErr w:type="spellEnd"/>
-      <w:r>
-        <w:rPr>
-          <w:b/>
-          <w:bCs/>
-        </w:rPr>
-        <w:t>)</w:t>
+        <w:t>for, if the enemy has a new bool set true (i.e. canDodge or sth)</w:t>
       </w:r>
       <w:r>
         <w:rPr>
@@ -1697,23 +1639,7 @@
         <w:t xml:space="preserve"> since I</w:t>
       </w:r>
       <w:r>
-        <w:t xml:space="preserve"> was </w:t>
-      </w:r>
-      <w:proofErr w:type="spellStart"/>
-      <w:r>
-        <w:t>gonna</w:t>
-      </w:r>
-      <w:proofErr w:type="spellEnd"/>
-      <w:r>
-        <w:t xml:space="preserve"> do a </w:t>
-      </w:r>
-      <w:proofErr w:type="spellStart"/>
-      <w:r>
-        <w:t>lil</w:t>
-      </w:r>
-      <w:proofErr w:type="spellEnd"/>
-      <w:r>
-        <w:t xml:space="preserve"> state machine for AI, I think it’s </w:t>
+        <w:t xml:space="preserve"> was gonna do a lil state machine for AI, I think it’s </w:t>
       </w:r>
       <w:r>
         <w:t xml:space="preserve">as </w:t>
@@ -1824,15 +1750,19 @@
         </w:numPr>
       </w:pPr>
       <w:r>
-        <w:t xml:space="preserve">Start </w:t>
-      </w:r>
-      <w:proofErr w:type="spellStart"/>
-      <w:r>
-        <w:t>doin</w:t>
-      </w:r>
-      <w:proofErr w:type="spellEnd"/>
-      <w:r>
-        <w:t xml:space="preserve"> a couple of weapon models.</w:t>
+        <w:t>Might actually be good to redo the director slightly, to instead of spawning x number of enemies, make it so there are ‘enemy wave types’, kinda like how rooms are selected from a list of possible ones, I can individually design the combination of enemies that can spawn. This could be useful, as it allows me to have enemies that have more complicated attacks, while running less of a risk of spawning a combination of enemies that is impossible to deal with.</w:t>
+      </w:r>
+    </w:p>
+    <w:p>
+      <w:pPr>
+        <w:pStyle w:val="ListParagraph"/>
+        <w:numPr>
+          <w:ilvl w:val="0"/>
+          <w:numId w:val="28"/>
+        </w:numPr>
+      </w:pPr>
+      <w:r>
+        <w:t>Start doin a couple of weapon models.</w:t>
       </w:r>
     </w:p>
     <w:p>
@@ -1856,31 +1786,7 @@
         </w:numPr>
       </w:pPr>
       <w:r>
-        <w:t xml:space="preserve">I think it makes most sense to introduce a new </w:t>
-      </w:r>
-      <w:proofErr w:type="spellStart"/>
-      <w:r>
-        <w:t>scriptableObject</w:t>
-      </w:r>
-      <w:proofErr w:type="spellEnd"/>
-      <w:r>
-        <w:t xml:space="preserve"> type, called </w:t>
-      </w:r>
-      <w:proofErr w:type="spellStart"/>
-      <w:r>
-        <w:t>AreaParams</w:t>
-      </w:r>
-      <w:proofErr w:type="spellEnd"/>
-      <w:r>
-        <w:t xml:space="preserve"> or </w:t>
-      </w:r>
-      <w:proofErr w:type="spellStart"/>
-      <w:r>
-        <w:t>sth</w:t>
-      </w:r>
-      <w:proofErr w:type="spellEnd"/>
-      <w:r>
-        <w:t>. This manages:</w:t>
+        <w:t>I think it makes most sense to introduce a new scriptableObject type, called AreaParams or sth. This manages:</w:t>
       </w:r>
     </w:p>
     <w:p>
@@ -1903,6 +1809,184 @@
           <w:numId w:val="28"/>
         </w:numPr>
       </w:pPr>
+      <w:r>
+        <w:t>Setting the list of enemies that can spawn</w:t>
+      </w:r>
+    </w:p>
+    <w:p>
+      <w:pPr>
+        <w:pStyle w:val="ListParagraph"/>
+        <w:numPr>
+          <w:ilvl w:val="0"/>
+          <w:numId w:val="28"/>
+        </w:numPr>
+      </w:pPr>
+      <w:r>
+        <w:t>Improving the filing system</w:t>
+      </w:r>
+      <w:r>
+        <w:t>. Would make sense to have:</w:t>
+      </w:r>
+    </w:p>
+    <w:p>
+      <w:pPr>
+        <w:pStyle w:val="ListParagraph"/>
+        <w:numPr>
+          <w:ilvl w:val="1"/>
+          <w:numId w:val="28"/>
+        </w:numPr>
+      </w:pPr>
+      <w:r>
+        <w:t>Maste</w:t>
+      </w:r>
+      <w:r>
+        <w:t>r-related stuff</w:t>
+      </w:r>
+    </w:p>
+    <w:p>
+      <w:pPr>
+        <w:pStyle w:val="ListParagraph"/>
+        <w:numPr>
+          <w:ilvl w:val="2"/>
+          <w:numId w:val="28"/>
+        </w:numPr>
+      </w:pPr>
+      <w:r>
+        <w:t xml:space="preserve">Any generation, </w:t>
+      </w:r>
+      <w:r>
+        <w:t>director stuff, etc., goes in here.</w:t>
+      </w:r>
+    </w:p>
+    <w:p>
+      <w:pPr>
+        <w:pStyle w:val="ListParagraph"/>
+        <w:numPr>
+          <w:ilvl w:val="1"/>
+          <w:numId w:val="28"/>
+        </w:numPr>
+      </w:pPr>
+      <w:r>
+        <w:t>UI</w:t>
+      </w:r>
+    </w:p>
+    <w:p>
+      <w:pPr>
+        <w:pStyle w:val="ListParagraph"/>
+        <w:numPr>
+          <w:ilvl w:val="2"/>
+          <w:numId w:val="28"/>
+        </w:numPr>
+      </w:pPr>
+      <w:r>
+        <w:t>All UI shit, including the main UI, UI that follows players and enemies</w:t>
+      </w:r>
+      <w:r>
+        <w:t>, etc.</w:t>
+      </w:r>
+    </w:p>
+    <w:p>
+      <w:pPr>
+        <w:pStyle w:val="ListParagraph"/>
+        <w:numPr>
+          <w:ilvl w:val="1"/>
+          <w:numId w:val="28"/>
+        </w:numPr>
+      </w:pPr>
+      <w:r>
+        <w:t>Abilities</w:t>
+      </w:r>
+    </w:p>
+    <w:p>
+      <w:pPr>
+        <w:pStyle w:val="ListParagraph"/>
+        <w:numPr>
+          <w:ilvl w:val="2"/>
+          <w:numId w:val="28"/>
+        </w:numPr>
+      </w:pPr>
+      <w:r>
+        <w:t>Any abilities that are not like enemy-specific, so all the weapons and secondary abilities go here.</w:t>
+      </w:r>
+      <w:r>
+        <w:t xml:space="preserve"> </w:t>
+      </w:r>
+    </w:p>
+    <w:p>
+      <w:pPr>
+        <w:pStyle w:val="ListParagraph"/>
+        <w:numPr>
+          <w:ilvl w:val="2"/>
+          <w:numId w:val="28"/>
+        </w:numPr>
+      </w:pPr>
+      <w:r>
+        <w:t>Also in here are objects that any attacks spawn, like explosions, bullets, etc.</w:t>
+      </w:r>
+    </w:p>
+    <w:p>
+      <w:pPr>
+        <w:pStyle w:val="ListParagraph"/>
+        <w:numPr>
+          <w:ilvl w:val="1"/>
+          <w:numId w:val="28"/>
+        </w:numPr>
+      </w:pPr>
+      <w:r>
+        <w:t>Enemies</w:t>
+      </w:r>
+    </w:p>
+    <w:p>
+      <w:pPr>
+        <w:pStyle w:val="ListParagraph"/>
+        <w:numPr>
+          <w:ilvl w:val="2"/>
+          <w:numId w:val="28"/>
+        </w:numPr>
+      </w:pPr>
+      <w:r>
+        <w:t>Everything enemies use that is unique to them, including any enemy-specific abilities.</w:t>
+      </w:r>
+    </w:p>
+    <w:p>
+      <w:pPr>
+        <w:pStyle w:val="ListParagraph"/>
+        <w:numPr>
+          <w:ilvl w:val="1"/>
+          <w:numId w:val="28"/>
+        </w:numPr>
+      </w:pPr>
+      <w:r>
+        <w:lastRenderedPageBreak/>
+        <w:t>Player</w:t>
+      </w:r>
+    </w:p>
+    <w:p>
+      <w:pPr>
+        <w:pStyle w:val="ListParagraph"/>
+        <w:numPr>
+          <w:ilvl w:val="2"/>
+          <w:numId w:val="28"/>
+        </w:numPr>
+      </w:pPr>
+      <w:r>
+        <w:t>Any</w:t>
+      </w:r>
+      <w:r>
+        <w:t xml:space="preserve"> player-specific things.</w:t>
+      </w:r>
+    </w:p>
+    <w:p>
+      <w:pPr>
+        <w:pStyle w:val="ListParagraph"/>
+        <w:numPr>
+          <w:ilvl w:val="2"/>
+          <w:numId w:val="28"/>
+        </w:numPr>
+      </w:pPr>
+      <w:r>
+        <w:t>Also contains item pedestals and the like.</w:t>
+      </w:r>
     </w:p>
     <w:p>
       <w:pPr>
@@ -1942,15 +2026,7 @@
         </w:numPr>
       </w:pPr>
       <w:r>
-        <w:t xml:space="preserve">Okie I think that for </w:t>
-      </w:r>
-      <w:proofErr w:type="spellStart"/>
-      <w:r>
-        <w:t>Boberman</w:t>
-      </w:r>
-      <w:proofErr w:type="spellEnd"/>
-      <w:r>
-        <w:t xml:space="preserve"> this wouldn’t really work super well, just due to the higher complexity with things like proc coefficients, owners, </w:t>
+        <w:t xml:space="preserve">Okie I think that for Boberman this wouldn’t really work super well, just due to the higher complexity with things like proc coefficients, owners, </w:t>
       </w:r>
       <w:r>
         <w:t>etc.</w:t>
@@ -1985,23 +2061,7 @@
         </w:numPr>
       </w:pPr>
       <w:r>
-        <w:t xml:space="preserve">Give baseball bat + </w:t>
-      </w:r>
-      <w:proofErr w:type="spellStart"/>
-      <w:r>
-        <w:t>sawshot</w:t>
-      </w:r>
-      <w:proofErr w:type="spellEnd"/>
-      <w:r>
-        <w:t xml:space="preserve"> combo a cool Fallout 4 bat-</w:t>
-      </w:r>
-      <w:proofErr w:type="spellStart"/>
-      <w:r>
-        <w:t>esque</w:t>
-      </w:r>
-      <w:proofErr w:type="spellEnd"/>
-      <w:r>
-        <w:t xml:space="preserve"> visual.</w:t>
+        <w:t>Give baseball bat + sawshot combo a cool Fallout 4 bat-esque visual.</w:t>
       </w:r>
     </w:p>
     <w:p>
@@ -2025,23 +2085,7 @@
         </w:numPr>
       </w:pPr>
       <w:r>
-        <w:t xml:space="preserve">Make it so Healing and </w:t>
-      </w:r>
-      <w:proofErr w:type="spellStart"/>
-      <w:r>
-        <w:t>HPDamageDie</w:t>
-      </w:r>
-      <w:proofErr w:type="spellEnd"/>
-      <w:r>
-        <w:t xml:space="preserve"> actually set the UI to do it’s HP draining/healing effects rather than having ifs for both. (Maybe not, would just be slightly more optimised </w:t>
-      </w:r>
-      <w:proofErr w:type="spellStart"/>
-      <w:r>
-        <w:t>prolly</w:t>
-      </w:r>
-      <w:proofErr w:type="spellEnd"/>
-      <w:r>
-        <w:t>)</w:t>
+        <w:t>Make it so Healing and HPDamageDie actually set the UI to do it’s HP draining/healing effects rather than having ifs for both. (Maybe not, would just be slightly more optimised prolly)</w:t>
       </w:r>
     </w:p>
     <w:p>
@@ -2082,22 +2126,7 @@
         <w:rPr>
           <w:highlight w:val="yellow"/>
         </w:rPr>
-        <w:lastRenderedPageBreak/>
-        <w:t xml:space="preserve">Ahh… I think we </w:t>
-      </w:r>
-      <w:proofErr w:type="spellStart"/>
-      <w:r>
-        <w:rPr>
-          <w:highlight w:val="yellow"/>
-        </w:rPr>
-        <w:t>gotta</w:t>
-      </w:r>
-      <w:proofErr w:type="spellEnd"/>
-      <w:r>
-        <w:rPr>
-          <w:highlight w:val="yellow"/>
-        </w:rPr>
-        <w:t xml:space="preserve"> redo attack now lol</w:t>
+        <w:t>Ahh… I think we gotta redo attack now lol</w:t>
       </w:r>
     </w:p>
     <w:p>
@@ -2139,23 +2168,14 @@
         <w:rPr>
           <w:highlight w:val="yellow"/>
         </w:rPr>
-        <w:t xml:space="preserve"> it instead does a </w:t>
-      </w:r>
-      <w:proofErr w:type="spellStart"/>
-      <w:r>
-        <w:rPr>
-          <w:highlight w:val="yellow"/>
-        </w:rPr>
-        <w:t>sendmessage</w:t>
-      </w:r>
-      <w:proofErr w:type="spellEnd"/>
+        <w:t xml:space="preserve"> it instead does a sendmessage</w:t>
+      </w:r>
       <w:r>
         <w:rPr>
           <w:highlight w:val="yellow"/>
         </w:rPr>
         <w:t xml:space="preserve"> called something like “</w:t>
       </w:r>
-      <w:proofErr w:type="spellStart"/>
       <w:r>
         <w:rPr>
           <w:highlight w:val="yellow"/>
@@ -2168,7 +2188,6 @@
         </w:rPr>
         <w:t>sePrimary</w:t>
       </w:r>
-      <w:proofErr w:type="spellEnd"/>
       <w:r>
         <w:rPr>
           <w:highlight w:val="yellow"/>
@@ -2179,73 +2198,31 @@
         <w:rPr>
           <w:highlight w:val="yellow"/>
         </w:rPr>
-        <w:t xml:space="preserve">that has a bunch of arguments like </w:t>
-      </w:r>
-      <w:proofErr w:type="spellStart"/>
+        <w:t>that has a bunch of arguments like curren</w:t>
+      </w:r>
       <w:r>
         <w:rPr>
           <w:highlight w:val="yellow"/>
         </w:rPr>
-        <w:t>curren</w:t>
-      </w:r>
-      <w:r>
+        <w:t>tAngle and shit.</w:t>
+      </w:r>
+    </w:p>
+    <w:p>
+      <w:pPr>
+        <w:pStyle w:val="ListParagraph"/>
+        <w:numPr>
+          <w:ilvl w:val="1"/>
+          <w:numId w:val="15"/>
+        </w:numPr>
         <w:rPr>
           <w:highlight w:val="yellow"/>
         </w:rPr>
-        <w:t>tAngle</w:t>
-      </w:r>
-      <w:proofErr w:type="spellEnd"/>
+      </w:pPr>
       <w:r>
         <w:rPr>
           <w:highlight w:val="yellow"/>
         </w:rPr>
-        <w:t xml:space="preserve"> and shit.</w:t>
-      </w:r>
-    </w:p>
-    <w:p>
-      <w:pPr>
-        <w:pStyle w:val="ListParagraph"/>
-        <w:numPr>
-          <w:ilvl w:val="1"/>
-          <w:numId w:val="15"/>
-        </w:numPr>
-        <w:rPr>
-          <w:highlight w:val="yellow"/>
-        </w:rPr>
-      </w:pPr>
-      <w:r>
-        <w:rPr>
-          <w:highlight w:val="yellow"/>
-        </w:rPr>
-        <w:t xml:space="preserve">The actual using of attacks will be dealt with in unique scripts, </w:t>
-      </w:r>
-      <w:proofErr w:type="spellStart"/>
-      <w:r>
-        <w:rPr>
-          <w:highlight w:val="yellow"/>
-        </w:rPr>
-        <w:t>kinda</w:t>
-      </w:r>
-      <w:proofErr w:type="spellEnd"/>
-      <w:r>
-        <w:rPr>
-          <w:highlight w:val="yellow"/>
-        </w:rPr>
-        <w:t xml:space="preserve"> like what </w:t>
-      </w:r>
-      <w:proofErr w:type="spellStart"/>
-      <w:r>
-        <w:rPr>
-          <w:highlight w:val="yellow"/>
-        </w:rPr>
-        <w:t>lazer</w:t>
-      </w:r>
-      <w:proofErr w:type="spellEnd"/>
-      <w:r>
-        <w:rPr>
-          <w:highlight w:val="yellow"/>
-        </w:rPr>
-        <w:t xml:space="preserve"> already has. </w:t>
+        <w:t xml:space="preserve">The actual using of attacks will be dealt with in unique scripts, kinda like what lazer already has. </w:t>
       </w:r>
       <w:r>
         <w:rPr>
@@ -2269,21 +2246,7 @@
         <w:rPr>
           <w:highlight w:val="yellow"/>
         </w:rPr>
-        <w:t xml:space="preserve"> These scripts are either added manually for enemies or in </w:t>
-      </w:r>
-      <w:proofErr w:type="spellStart"/>
-      <w:r>
-        <w:rPr>
-          <w:highlight w:val="yellow"/>
-        </w:rPr>
-        <w:t>weaponType</w:t>
-      </w:r>
-      <w:proofErr w:type="spellEnd"/>
-      <w:r>
-        <w:rPr>
-          <w:highlight w:val="yellow"/>
-        </w:rPr>
-        <w:t>.</w:t>
+        <w:t xml:space="preserve"> These scripts are either added manually for enemies or in weaponType.</w:t>
       </w:r>
     </w:p>
     <w:p>
@@ -2326,13 +2289,8 @@
       <w:pPr>
         <w:ind w:left="720"/>
       </w:pPr>
-      <w:proofErr w:type="spellStart"/>
-      <w:r>
-        <w:t>Nevermind</w:t>
-      </w:r>
-      <w:proofErr w:type="spellEnd"/>
-      <w:r>
-        <w:t xml:space="preserve"> all that, I don’t think attack needs redoing, just needs to be a bit refreshed to make it cleaner and possibly more optimised.</w:t>
+      <w:r>
+        <w:t>Nevermind all that, I don’t think attack needs redoing, just needs to be a bit refreshed to make it cleaner and possibly more optimised.</w:t>
       </w:r>
     </w:p>
     <w:p>
@@ -2360,25 +2318,12 @@
     <w:p>
       <w:r>
         <w:lastRenderedPageBreak/>
-        <w:t xml:space="preserve">Cool new attack version </w:t>
-      </w:r>
-      <w:proofErr w:type="spellStart"/>
-      <w:r>
-        <w:t>haha</w:t>
-      </w:r>
-      <w:proofErr w:type="spellEnd"/>
-      <w:r>
-        <w:t xml:space="preserve"> lol</w:t>
-      </w:r>
-    </w:p>
-    <w:p>
-      <w:proofErr w:type="spellStart"/>
-      <w:r>
-        <w:t>So.</w:t>
-      </w:r>
-      <w:proofErr w:type="spellEnd"/>
-      <w:r>
-        <w:t xml:space="preserve"> Yeah. Redoing probably the biggest and most important </w:t>
+        <w:t>Cool new attack version haha lol</w:t>
+      </w:r>
+    </w:p>
+    <w:p>
+      <w:r>
+        <w:t xml:space="preserve">So. Yeah. Redoing probably the biggest and most important </w:t>
       </w:r>
       <w:r>
         <w:t xml:space="preserve">player-centric </w:t>
@@ -2459,26 +2404,10 @@
         <w:t xml:space="preserve">So EVERY way of ‘attacking’ has </w:t>
       </w:r>
       <w:r>
-        <w:t xml:space="preserve">its own unique script (i.e. shooting bullets, firing </w:t>
-      </w:r>
-      <w:proofErr w:type="spellStart"/>
-      <w:r>
-        <w:t>lazer</w:t>
-      </w:r>
-      <w:proofErr w:type="spellEnd"/>
-      <w:r>
-        <w:t>, doing a funny melee moment</w:t>
-      </w:r>
-      <w:r>
-        <w:t xml:space="preserve">, as well as all secondary ability-based attacks, like for example a </w:t>
-      </w:r>
-      <w:proofErr w:type="spellStart"/>
-      <w:r>
-        <w:t>Sawmarang</w:t>
-      </w:r>
-      <w:proofErr w:type="spellEnd"/>
-      <w:r>
-        <w:t xml:space="preserve"> shot in RoR2</w:t>
+        <w:t>its own unique script (i.e. shooting bullets, firing lazer, doing a funny melee moment</w:t>
+      </w:r>
+      <w:r>
+        <w:t>, as well as all secondary ability-based attacks, like for example a Sawmarang shot in RoR2</w:t>
       </w:r>
       <w:r>
         <w:t>) that handles spawning the attack and whatever other parameters need to be handled for the specific method of attacking</w:t>
@@ -2487,15 +2416,7 @@
         <w:t>. The attack script simply keeps track of each of these scripts</w:t>
       </w:r>
       <w:r>
-        <w:t xml:space="preserve"> attached to the player and calls the </w:t>
-      </w:r>
-      <w:proofErr w:type="spellStart"/>
-      <w:r>
-        <w:t>UseWeapon</w:t>
-      </w:r>
-      <w:proofErr w:type="spellEnd"/>
-      <w:r>
-        <w:t xml:space="preserve"> method on </w:t>
+        <w:t xml:space="preserve"> attached to the player and calls the UseWeapon method on </w:t>
       </w:r>
       <w:r>
         <w:t>a script when the corresponding attack is used</w:t>
@@ -2604,32 +2525,19 @@
         <w:t>And then a switch statement for actually doing the ability</w:t>
       </w:r>
       <w:r>
-        <w:t xml:space="preserve">, controlled by an int </w:t>
-      </w:r>
-      <w:proofErr w:type="spellStart"/>
-      <w:r>
-        <w:t>abilityChosen</w:t>
-      </w:r>
-      <w:proofErr w:type="spellEnd"/>
+        <w:t>, controlled by an int abilityChosen.</w:t>
+      </w:r>
+    </w:p>
+    <w:p>
+      <w:r>
+        <w:t>So each fixedupdate</w:t>
+      </w:r>
+      <w:r>
+        <w:t xml:space="preserve"> it decreases each ability’s cooldown timer</w:t>
+      </w:r>
       <w:r>
         <w:t>.</w:t>
       </w:r>
-    </w:p>
-    <w:p>
-      <w:r>
-        <w:t xml:space="preserve">So each </w:t>
-      </w:r>
-      <w:proofErr w:type="spellStart"/>
-      <w:r>
-        <w:t>fixedupdate</w:t>
-      </w:r>
-      <w:proofErr w:type="spellEnd"/>
-      <w:r>
-        <w:t xml:space="preserve"> it decreases each ability’s cooldown timer</w:t>
-      </w:r>
-      <w:r>
-        <w:t>.</w:t>
-      </w:r>
       <w:r>
         <w:t xml:space="preserve"> </w:t>
       </w:r>
@@ -2653,11 +2561,9 @@
       <w:r>
         <w:t xml:space="preserve">its entry in </w:t>
       </w:r>
-      <w:proofErr w:type="spellStart"/>
       <w:r>
         <w:t>isAbilityAvailable</w:t>
       </w:r>
-      <w:proofErr w:type="spellEnd"/>
       <w:r>
         <w:t xml:space="preserve"> is true, else it’s false. </w:t>
       </w:r>
@@ -2665,26 +2571,13 @@
         <w:t xml:space="preserve">Then, </w:t>
       </w:r>
       <w:r>
-        <w:t xml:space="preserve">it does another for loop iterating through the </w:t>
-      </w:r>
-      <w:proofErr w:type="spellStart"/>
-      <w:r>
-        <w:t>isAbilityAvailable</w:t>
-      </w:r>
-      <w:proofErr w:type="spellEnd"/>
-      <w:r>
-        <w:t xml:space="preserve">, and </w:t>
+        <w:t xml:space="preserve">it does another for loop iterating through the isAbilityAvailable, and </w:t>
       </w:r>
       <w:r>
         <w:t xml:space="preserve">sets </w:t>
       </w:r>
-      <w:proofErr w:type="spellStart"/>
-      <w:r>
-        <w:t>abilityChosen</w:t>
-      </w:r>
-      <w:proofErr w:type="spellEnd"/>
-      <w:r>
-        <w:t xml:space="preserve"> </w:t>
+      <w:r>
+        <w:t xml:space="preserve">abilityChosen </w:t>
       </w:r>
       <w:r>
         <w:t xml:space="preserve">to the index of the </w:t>
@@ -2739,23 +2632,7 @@
           <w:b/>
           <w:bCs/>
         </w:rPr>
-        <w:t xml:space="preserve">Ability delay time – only enemies use this, and it is used to dictate how long after using this ability that another ability can be used. Important for really chaotic attacks and stuff – i.e. if there’s a very hard to dodge attack, it would be </w:t>
-      </w:r>
-      <w:proofErr w:type="spellStart"/>
-      <w:r>
-        <w:rPr>
-          <w:b/>
-          <w:bCs/>
-        </w:rPr>
-        <w:t>kinda</w:t>
-      </w:r>
-      <w:proofErr w:type="spellEnd"/>
-      <w:r>
-        <w:rPr>
-          <w:b/>
-          <w:bCs/>
-        </w:rPr>
-        <w:t xml:space="preserve"> shit if the enemy spawned that attack then immediately </w:t>
+        <w:t xml:space="preserve">Ability delay time – only enemies use this, and it is used to dictate how long after using this ability that another ability can be used. Important for really chaotic attacks and stuff – i.e. if there’s a very hard to dodge attack, it would be kinda shit if the enemy spawned that attack then immediately </w:t>
       </w:r>
       <w:r>
         <w:rPr>
@@ -2836,39 +2713,7 @@
           <w:b/>
           <w:bCs/>
         </w:rPr>
-        <w:t xml:space="preserve">, like </w:t>
-      </w:r>
-      <w:proofErr w:type="spellStart"/>
-      <w:r>
-        <w:rPr>
-          <w:b/>
-          <w:bCs/>
-        </w:rPr>
-        <w:t>ya</w:t>
-      </w:r>
-      <w:proofErr w:type="spellEnd"/>
-      <w:r>
-        <w:rPr>
-          <w:b/>
-          <w:bCs/>
-        </w:rPr>
-        <w:t xml:space="preserve"> know, the bullet, </w:t>
-      </w:r>
-      <w:proofErr w:type="spellStart"/>
-      <w:r>
-        <w:rPr>
-          <w:b/>
-          <w:bCs/>
-        </w:rPr>
-        <w:t>lazer</w:t>
-      </w:r>
-      <w:proofErr w:type="spellEnd"/>
-      <w:r>
-        <w:rPr>
-          <w:b/>
-          <w:bCs/>
-        </w:rPr>
-        <w:t xml:space="preserve"> object, whatever the hell.</w:t>
+        <w:t>, like ya know, the bullet, lazer object, whatever the hell.</w:t>
       </w:r>
     </w:p>
     <w:p>
@@ -2964,36 +2809,12 @@
           <w:b/>
           <w:bCs/>
         </w:rPr>
-        <w:t xml:space="preserve"> occur in preference to lower priority attacks can make the boss a little less predictable. Still, for particularly characteristic moves that bosses have, for example, the weight should be set </w:t>
-      </w:r>
-      <w:proofErr w:type="spellStart"/>
-      <w:r>
-        <w:rPr>
-          <w:b/>
-          <w:bCs/>
-        </w:rPr>
-        <w:t>super duper</w:t>
-      </w:r>
-      <w:proofErr w:type="spellEnd"/>
-      <w:r>
-        <w:rPr>
-          <w:b/>
-          <w:bCs/>
-        </w:rPr>
-        <w:t xml:space="preserve"> high so it’s nigh on guaranteed).</w:t>
-      </w:r>
-    </w:p>
-    <w:p>
-      <w:r>
-        <w:t xml:space="preserve">The </w:t>
-      </w:r>
-      <w:proofErr w:type="spellStart"/>
-      <w:r>
-        <w:t>UseAttack</w:t>
-      </w:r>
-      <w:proofErr w:type="spellEnd"/>
-      <w:r>
-        <w:t xml:space="preserve"> method has a lot of arguments, just anything that </w:t>
+        <w:t xml:space="preserve"> occur in preference to lower priority attacks can make the boss a little less predictable. Still, for particularly characteristic moves that bosses have, for example, the weight should be set super duper high so it’s nigh on guaranteed).</w:t>
+      </w:r>
+    </w:p>
+    <w:p>
+      <w:r>
+        <w:t xml:space="preserve">The UseAttack method has a lot of arguments, just anything that </w:t>
       </w:r>
       <w:r>
         <w:t>all abilities could need to function properly:</w:t>
@@ -3068,26 +2889,13 @@
     </w:p>
     <w:p>
       <w:r>
-        <w:t xml:space="preserve">Also on the SO is a method, </w:t>
-      </w:r>
-      <w:proofErr w:type="spellStart"/>
-      <w:r>
-        <w:t>CheckUsability</w:t>
-      </w:r>
-      <w:proofErr w:type="spellEnd"/>
+        <w:t>Also on the SO is a method, CheckUsability</w:t>
+      </w:r>
       <w:r>
         <w:t xml:space="preserve">, which is called before an enemy gets to use an ability to check that the ability should be used. </w:t>
       </w:r>
       <w:r>
-        <w:t xml:space="preserve">The usability method ensures that the ability is worth using, i.e. for melee weapons it checks that the target is actually within melee range, for </w:t>
-      </w:r>
-      <w:proofErr w:type="spellStart"/>
-      <w:r>
-        <w:t>lazers</w:t>
-      </w:r>
-      <w:proofErr w:type="spellEnd"/>
-      <w:r>
-        <w:t xml:space="preserve"> n shit it checks if the target isn’t behind an object, etc. if these criteria are fulfilled, the attack is okay to use.</w:t>
+        <w:t>The usability method ensures that the ability is worth using, i.e. for melee weapons it checks that the target is actually within melee range, for lazers n shit it checks if the target isn’t behind an object, etc. if these criteria are fulfilled, the attack is okay to use.</w:t>
       </w:r>
     </w:p>
     <w:p/>
@@ -3173,15 +2981,7 @@
         <w:t>, can dodge over it but falling down deals damage.</w:t>
       </w:r>
       <w:r>
-        <w:t xml:space="preserve"> Enemies just </w:t>
-      </w:r>
-      <w:proofErr w:type="spellStart"/>
-      <w:r>
-        <w:t>pathfind</w:t>
-      </w:r>
-      <w:proofErr w:type="spellEnd"/>
-      <w:r>
-        <w:t xml:space="preserve"> around it.</w:t>
+        <w:t xml:space="preserve"> Enemies just pathfind around it.</w:t>
       </w:r>
     </w:p>
     <w:p>
@@ -3238,15 +3038,7 @@
         </w:numPr>
       </w:pPr>
       <w:r>
-        <w:t xml:space="preserve">Supercharge rock – gives a </w:t>
-      </w:r>
-      <w:proofErr w:type="spellStart"/>
-      <w:r>
-        <w:t>firerate</w:t>
-      </w:r>
-      <w:proofErr w:type="spellEnd"/>
-      <w:r>
-        <w:t xml:space="preserve"> and damage up when standing near it.</w:t>
+        <w:t>Supercharge rock – gives a firerate and damage up when standing near it.</w:t>
       </w:r>
     </w:p>
     <w:p>
@@ -3351,23 +3143,7 @@
         <w:t xml:space="preserve">. </w:t>
       </w:r>
       <w:r>
-        <w:t xml:space="preserve">Dark rock/orange </w:t>
-      </w:r>
-      <w:proofErr w:type="spellStart"/>
-      <w:r>
-        <w:t>kinda</w:t>
-      </w:r>
-      <w:proofErr w:type="spellEnd"/>
-      <w:r>
-        <w:t xml:space="preserve"> vibe, enemies in this area should be immune to lava/fire. There are various lava </w:t>
-      </w:r>
-      <w:proofErr w:type="spellStart"/>
-      <w:r>
-        <w:t>fissues</w:t>
-      </w:r>
-      <w:proofErr w:type="spellEnd"/>
-      <w:r>
-        <w:t xml:space="preserve"> that occasionally spew fireballs (maybe whenever something goes over them?)</w:t>
+        <w:t>Dark rock/orange kinda vibe, enemies in this area should be immune to lava/fire. There are various lava fissues that occasionally spew fireballs (maybe whenever something goes over them?)</w:t>
       </w:r>
       <w:r>
         <w:t xml:space="preserve">, setting fire to everything they touch. </w:t>
@@ -3403,23 +3179,7 @@
         <w:t xml:space="preserve">Energy forest. Lush reddish forest </w:t>
       </w:r>
       <w:r>
-        <w:t xml:space="preserve">powered by electric blue soup. Some trees have eyes in </w:t>
-      </w:r>
-      <w:proofErr w:type="spellStart"/>
-      <w:r>
-        <w:t>em</w:t>
-      </w:r>
-      <w:proofErr w:type="spellEnd"/>
-      <w:r>
-        <w:t xml:space="preserve"> or </w:t>
-      </w:r>
-      <w:proofErr w:type="spellStart"/>
-      <w:r>
-        <w:t>sth</w:t>
-      </w:r>
-      <w:proofErr w:type="spellEnd"/>
-      <w:r>
-        <w:t xml:space="preserve">, </w:t>
+        <w:t xml:space="preserve">powered by electric blue soup. Some trees have eyes in em or sth, </w:t>
       </w:r>
       <w:r>
         <w:t>and shoot out blue lightning when they see you. This does the normal shock effect.</w:t>
@@ -3434,15 +3194,7 @@
         </w:numPr>
       </w:pPr>
       <w:r>
-        <w:t xml:space="preserve">Scrapyard. It’s a </w:t>
-      </w:r>
-      <w:proofErr w:type="spellStart"/>
-      <w:r>
-        <w:t>funney</w:t>
-      </w:r>
-      <w:proofErr w:type="spellEnd"/>
-      <w:r>
-        <w:t xml:space="preserve"> scrapyard, with weird scrap-themed enemies.</w:t>
+        <w:t>Scrapyard. It’s a funney scrapyard, with weird scrap-themed enemies.</w:t>
       </w:r>
       <w:r>
         <w:t xml:space="preserve"> </w:t>
@@ -3493,15 +3245,7 @@
         <w:t xml:space="preserve"> </w:t>
       </w:r>
       <w:r>
-        <w:t xml:space="preserve">the </w:t>
-      </w:r>
-      <w:proofErr w:type="spellStart"/>
-      <w:r>
-        <w:t>allens</w:t>
-      </w:r>
-      <w:proofErr w:type="spellEnd"/>
-      <w:r>
-        <w:t xml:space="preserve"> </w:t>
+        <w:t xml:space="preserve">the allens </w:t>
       </w:r>
       <w:r>
         <w:t>duplicated Earth during the Renaissance, but after realisin</w:t>
@@ -3510,15 +3254,7 @@
         <w:t>g there wasn’t too much to research they just abandoned and</w:t>
       </w:r>
       <w:r>
-        <w:t xml:space="preserve"> turned it into a </w:t>
-      </w:r>
-      <w:proofErr w:type="spellStart"/>
-      <w:r>
-        <w:t>trashyard</w:t>
-      </w:r>
-      <w:proofErr w:type="spellEnd"/>
-      <w:r>
-        <w:t xml:space="preserve"> where they throw all their shit when they’re done with it.</w:t>
+        <w:t xml:space="preserve"> turned it into a trashyard where they throw all their shit when they’re done with it.</w:t>
       </w:r>
     </w:p>
     <w:p>
@@ -3569,15 +3305,7 @@
         <w:t>, corrugated iron</w:t>
       </w:r>
       <w:r>
-        <w:t xml:space="preserve">, and any of that </w:t>
-      </w:r>
-      <w:proofErr w:type="spellStart"/>
-      <w:r>
-        <w:t>sorta</w:t>
-      </w:r>
-      <w:proofErr w:type="spellEnd"/>
-      <w:r>
-        <w:t xml:space="preserve"> stuff </w:t>
+        <w:t xml:space="preserve">, and any of that sorta stuff </w:t>
       </w:r>
       <w:r>
         <w:t>you’d find in a scrapyard</w:t>
@@ -3712,15 +3440,7 @@
         <w:t xml:space="preserve">Makes a sword out of a glass shard, </w:t>
       </w:r>
       <w:r>
-        <w:t xml:space="preserve">swings it in a </w:t>
-      </w:r>
-      <w:proofErr w:type="spellStart"/>
-      <w:r>
-        <w:t>kinda</w:t>
-      </w:r>
-      <w:proofErr w:type="spellEnd"/>
-      <w:r>
-        <w:t xml:space="preserve"> chaotic </w:t>
+        <w:t xml:space="preserve">swings it in a kinda chaotic </w:t>
       </w:r>
       <w:r>
         <w:t>combo</w:t>
@@ -3767,6 +3487,55 @@
     </w:p>
     <w:p>
       <w:pPr>
+        <w:pStyle w:val="ListParagraph"/>
+        <w:numPr>
+          <w:ilvl w:val="0"/>
+          <w:numId w:val="8"/>
+        </w:numPr>
+      </w:pPr>
+      <w:r>
+        <w:t>Hell</w:t>
+      </w:r>
+    </w:p>
+    <w:p>
+      <w:pPr>
+        <w:pStyle w:val="ListParagraph"/>
+        <w:numPr>
+          <w:ilvl w:val="1"/>
+          <w:numId w:val="8"/>
+        </w:numPr>
+      </w:pPr>
+      <w:r>
+        <w:t>Drone: skull with horn(s) coming out of eye socket(s), no jaw, but a blu</w:t>
+      </w:r>
+      <w:r>
+        <w:t>e/red</w:t>
+      </w:r>
+      <w:r>
+        <w:t xml:space="preserve"> arm extending out of the bottom. </w:t>
+      </w:r>
+      <w:r>
+        <w:t xml:space="preserve">If close enough to end up at minimum the same distance away from the player, dodges through the player to get behind them. </w:t>
+      </w:r>
+      <w:r>
+        <w:lastRenderedPageBreak/>
+        <w:t xml:space="preserve">Shoots </w:t>
+      </w:r>
+      <w:r>
+        <w:t>a wide</w:t>
+      </w:r>
+      <w:r>
+        <w:t xml:space="preserve"> arc of projectiles</w:t>
+      </w:r>
+      <w:r>
+        <w:t xml:space="preserve"> (probably like 30 or so over about 180 degrees</w:t>
+      </w:r>
+      <w:r>
+        <w:t>, but bullets slightly delayed from left to right, and start very slow but speed up.</w:t>
+      </w:r>
+    </w:p>
+    <w:p>
+      <w:pPr>
         <w:pStyle w:val="Heading2"/>
       </w:pPr>
       <w:bookmarkStart w:id="3" w:name="_Toc136266825"/>
@@ -3777,15 +3546,7 @@
     </w:p>
     <w:p>
       <w:r>
-        <w:t xml:space="preserve">I think there should be alt areas, off the main path, that are slightly smaller, more difficult but have unique rewards, </w:t>
-      </w:r>
-      <w:proofErr w:type="spellStart"/>
-      <w:r>
-        <w:t>kinda</w:t>
-      </w:r>
-      <w:proofErr w:type="spellEnd"/>
-      <w:r>
-        <w:t xml:space="preserve"> like the prisoners quarters in Dead Cells. They should also have unique enemies.</w:t>
+        <w:t>I think there should be alt areas, off the main path, that are slightly smaller, more difficult but have unique rewards, kinda like the prisoners quarters in Dead Cells. They should also have unique enemies.</w:t>
       </w:r>
     </w:p>
     <w:p>
@@ -3797,7 +3558,6 @@
         </w:numPr>
       </w:pPr>
       <w:r>
-        <w:lastRenderedPageBreak/>
         <w:t>Factory. Enemies killed there drop scrap metal, which you can then place in one of a few hoppers around the map. If enough scrap is placed in a hopper, it produces an item.</w:t>
       </w:r>
       <w:r>
@@ -3982,11 +3742,9 @@
       <w:r>
         <w:t xml:space="preserve">Fires a </w:t>
       </w:r>
-      <w:proofErr w:type="spellStart"/>
       <w:r>
         <w:t>lazer</w:t>
       </w:r>
-      <w:proofErr w:type="spellEnd"/>
       <w:r>
         <w:t>, but only does so in the cardinal (up/down/left/right) direction</w:t>
       </w:r>
@@ -4007,42 +3765,10 @@
         <w:spacing w:after="0"/>
       </w:pPr>
       <w:r>
-        <w:t xml:space="preserve">Fires curving </w:t>
-      </w:r>
-      <w:proofErr w:type="spellStart"/>
-      <w:r>
-        <w:t>lazer</w:t>
-      </w:r>
-      <w:proofErr w:type="spellEnd"/>
-      <w:r>
-        <w:t xml:space="preserve">, </w:t>
-      </w:r>
-      <w:proofErr w:type="spellStart"/>
-      <w:r>
-        <w:t>kinda</w:t>
-      </w:r>
-      <w:proofErr w:type="spellEnd"/>
-      <w:r>
-        <w:t xml:space="preserve"> like what the Colossus final bosses from </w:t>
-      </w:r>
-      <w:proofErr w:type="spellStart"/>
-      <w:r>
-        <w:t>Towerclimb</w:t>
-      </w:r>
-      <w:proofErr w:type="spellEnd"/>
-      <w:r>
-        <w:t xml:space="preserve"> do</w:t>
-      </w:r>
-      <w:r>
-        <w:t xml:space="preserve">, but maybe make it so they do a 360 spin with the </w:t>
-      </w:r>
-      <w:proofErr w:type="spellStart"/>
-      <w:r>
-        <w:t>lazer</w:t>
-      </w:r>
-      <w:proofErr w:type="spellEnd"/>
-      <w:r>
-        <w:t xml:space="preserve">. </w:t>
+        <w:t>Fires curving lazer, kinda like what the Colossus final bosses from Towerclimb do</w:t>
+      </w:r>
+      <w:r>
+        <w:t xml:space="preserve">, but maybe make it so they do a 360 spin with the lazer. </w:t>
       </w:r>
     </w:p>
     <w:p>
@@ -4055,27 +3781,14 @@
         <w:spacing w:after="0"/>
       </w:pPr>
       <w:r>
-        <w:t xml:space="preserve">Can turn the spinning </w:t>
-      </w:r>
-      <w:proofErr w:type="spellStart"/>
-      <w:r>
-        <w:t>lazer</w:t>
-      </w:r>
-      <w:proofErr w:type="spellEnd"/>
-      <w:r>
-        <w:t xml:space="preserve">  into an item (</w:t>
+        <w:t>Can turn the spinning lazer  into an item (</w:t>
       </w:r>
       <w:r>
         <w:t xml:space="preserve">every </w:t>
       </w:r>
       <w:r>
-        <w:t xml:space="preserve">10 seconds do the spin or </w:t>
-      </w:r>
-      <w:proofErr w:type="spellStart"/>
-      <w:r>
-        <w:t>sth</w:t>
-      </w:r>
-      <w:proofErr w:type="spellEnd"/>
+        <w:t>10 seconds do the spin or sth</w:t>
+      </w:r>
       <w:r>
         <w:t>, stacks make the spin repeat</w:t>
       </w:r>
@@ -4242,15 +3955,7 @@
         <w:spacing w:after="0"/>
       </w:pPr>
       <w:r>
-        <w:t xml:space="preserve">Rust goliath – tough enemy, spawns in scrapyard. Big, slow guy in armour, with a big fucking </w:t>
-      </w:r>
-      <w:proofErr w:type="spellStart"/>
-      <w:r>
-        <w:t>greatsword</w:t>
-      </w:r>
-      <w:proofErr w:type="spellEnd"/>
-      <w:r>
-        <w:t>.</w:t>
+        <w:t>Rust goliath – tough enemy, spawns in scrapyard. Big, slow guy in armour, with a big fucking greatsword.</w:t>
       </w:r>
       <w:r>
         <w:t xml:space="preserve"> Even when you’re not close (as long as he’s onscreen), </w:t>
@@ -4357,15 +4062,7 @@
         <w:spacing w:after="0"/>
       </w:pPr>
       <w:r>
-        <w:t>Wears a kind of dress-</w:t>
-      </w:r>
-      <w:proofErr w:type="spellStart"/>
-      <w:r>
-        <w:t>esque</w:t>
-      </w:r>
-      <w:proofErr w:type="spellEnd"/>
-      <w:r>
-        <w:t xml:space="preserve"> wizard robe.</w:t>
+        <w:t>Wears a kind of dress-esque wizard robe.</w:t>
       </w:r>
     </w:p>
     <w:p>
@@ -4450,13 +4147,8 @@
       <w:r>
         <w:t xml:space="preserve">fires a fast-moving bolt that applies the </w:t>
       </w:r>
-      <w:proofErr w:type="spellStart"/>
-      <w:r>
-        <w:t>chungus</w:t>
-      </w:r>
-      <w:proofErr w:type="spellEnd"/>
-      <w:r>
-        <w:t xml:space="preserve"> </w:t>
+      <w:r>
+        <w:t xml:space="preserve">chungus </w:t>
       </w:r>
       <w:r>
         <w:t>knockback</w:t>
@@ -4502,15 +4194,7 @@
         <w:spacing w:after="0"/>
       </w:pPr>
       <w:r>
-        <w:t>Multitooth tiger. Like a sabretooth (</w:t>
-      </w:r>
-      <w:proofErr w:type="spellStart"/>
-      <w:r>
-        <w:t>boberman’s</w:t>
-      </w:r>
-      <w:proofErr w:type="spellEnd"/>
-      <w:r>
-        <w:t xml:space="preserve"> natural enemy) but can switch between weapons. Weapons are sabres (wow), a gun, and some other weapon. After 2 attacks, it cycles to another weapon, does 2 attacks, etc. </w:t>
+        <w:t xml:space="preserve">Multitooth tiger. Like a sabretooth (boberman’s natural enemy) but can switch between weapons. Weapons are sabres (wow), a gun, and some other weapon. After 2 attacks, it cycles to another weapon, does 2 attacks, etc. </w:t>
       </w:r>
       <w:r>
         <w:t>each weapon should have 3 or so different moves associated with it.</w:t>
@@ -4824,13 +4508,8 @@
         </w:numPr>
         <w:spacing w:after="0"/>
       </w:pPr>
-      <w:proofErr w:type="spellStart"/>
-      <w:r>
-        <w:t>Vunerable</w:t>
-      </w:r>
-      <w:proofErr w:type="spellEnd"/>
-      <w:r>
-        <w:t xml:space="preserve">: </w:t>
+      <w:r>
+        <w:t xml:space="preserve">Vunerable: </w:t>
       </w:r>
       <w:r>
         <w:t>s</w:t>
@@ -4876,13 +4555,8 @@
       <w:r>
         <w:t xml:space="preserve">Biohazard: multiple types of </w:t>
       </w:r>
-      <w:proofErr w:type="spellStart"/>
-      <w:r>
-        <w:t>debuffs</w:t>
-      </w:r>
-      <w:proofErr w:type="spellEnd"/>
-      <w:r>
-        <w:t>.</w:t>
+      <w:r>
+        <w:t>debuffs.</w:t>
       </w:r>
       <w:r>
         <w:t xml:space="preserve"> On affliction,</w:t>
@@ -4918,15 +4592,7 @@
         <w:t xml:space="preserve">applied, victims can have any number of these at once, but individual </w:t>
       </w:r>
       <w:r>
-        <w:t xml:space="preserve">ones of these effects don’t stack, if </w:t>
-      </w:r>
-      <w:proofErr w:type="spellStart"/>
-      <w:r>
-        <w:t>ya</w:t>
-      </w:r>
-      <w:proofErr w:type="spellEnd"/>
-      <w:r>
-        <w:t xml:space="preserve"> get what I mean</w:t>
+        <w:t>ones of these effects don’t stack, if ya get what I mean</w:t>
       </w:r>
       <w:r>
         <w:t xml:space="preserve">. </w:t>
@@ -5171,15 +4837,7 @@
         </w:numPr>
       </w:pPr>
       <w:r>
-        <w:t xml:space="preserve">Add a method (public void Undo()) within the item that </w:t>
-      </w:r>
-      <w:proofErr w:type="spellStart"/>
-      <w:r>
-        <w:t>undos</w:t>
-      </w:r>
-      <w:proofErr w:type="spellEnd"/>
-      <w:r>
-        <w:t xml:space="preserve"> any stat changes associated with the item. Needed for stuff like damage ups (including converter), better dodge, etc., and any item that adds a new thing to a delegate needs to have that addition removed.</w:t>
+        <w:t>Add a method (public void Undo()) within the item that undos any stat changes associated with the item. Needed for stuff like damage ups (including converter), better dodge, etc., and any item that adds a new thing to a delegate needs to have that addition removed.</w:t>
       </w:r>
     </w:p>
     <w:p>
@@ -5224,27 +4882,7 @@
           <w:sz w:val="19"/>
           <w:szCs w:val="19"/>
         </w:rPr>
-        <w:t xml:space="preserve"> </w:t>
-      </w:r>
-      <w:proofErr w:type="spellStart"/>
-      <w:r>
-        <w:rPr>
-          <w:rFonts w:ascii="Cascadia Mono" w:hAnsi="Cascadia Mono" w:cs="Cascadia Mono"/>
-          <w:color w:val="000000"/>
-          <w:sz w:val="19"/>
-          <w:szCs w:val="19"/>
-        </w:rPr>
-        <w:t>IncreaseInstances</w:t>
-      </w:r>
-      <w:proofErr w:type="spellEnd"/>
-      <w:r>
-        <w:rPr>
-          <w:rFonts w:ascii="Cascadia Mono" w:hAnsi="Cascadia Mono" w:cs="Cascadia Mono"/>
-          <w:color w:val="000000"/>
-          <w:sz w:val="19"/>
-          <w:szCs w:val="19"/>
-        </w:rPr>
-        <w:t>(</w:t>
+        <w:t xml:space="preserve"> IncreaseInstances(</w:t>
       </w:r>
       <w:r>
         <w:rPr>
@@ -5330,7 +4968,6 @@
         </w:rPr>
         <w:t xml:space="preserve"> (name == </w:t>
       </w:r>
-      <w:proofErr w:type="spellStart"/>
       <w:r>
         <w:rPr>
           <w:rFonts w:ascii="Cascadia Mono" w:hAnsi="Cascadia Mono" w:cs="Cascadia Mono"/>
@@ -5347,37 +4984,7 @@
           <w:sz w:val="19"/>
           <w:szCs w:val="19"/>
         </w:rPr>
-        <w:t>.GetType</w:t>
-      </w:r>
-      <w:proofErr w:type="spellEnd"/>
-      <w:r>
-        <w:rPr>
-          <w:rFonts w:ascii="Cascadia Mono" w:hAnsi="Cascadia Mono" w:cs="Cascadia Mono"/>
-          <w:color w:val="000000"/>
-          <w:sz w:val="19"/>
-          <w:szCs w:val="19"/>
-        </w:rPr>
-        <w:t>().</w:t>
-      </w:r>
-      <w:proofErr w:type="spellStart"/>
-      <w:r>
-        <w:rPr>
-          <w:rFonts w:ascii="Cascadia Mono" w:hAnsi="Cascadia Mono" w:cs="Cascadia Mono"/>
-          <w:color w:val="000000"/>
-          <w:sz w:val="19"/>
-          <w:szCs w:val="19"/>
-        </w:rPr>
-        <w:t>ToString</w:t>
-      </w:r>
-      <w:proofErr w:type="spellEnd"/>
-      <w:r>
-        <w:rPr>
-          <w:rFonts w:ascii="Cascadia Mono" w:hAnsi="Cascadia Mono" w:cs="Cascadia Mono"/>
-          <w:color w:val="000000"/>
-          <w:sz w:val="19"/>
-          <w:szCs w:val="19"/>
-        </w:rPr>
-        <w:t>())</w:t>
+        <w:t>.GetType().ToString())</w:t>
       </w:r>
     </w:p>
     <w:p>
@@ -5475,15 +5082,7 @@
         </w:numPr>
       </w:pPr>
       <w:r>
-        <w:t xml:space="preserve">Add a new entry to the ITEMLIST </w:t>
-      </w:r>
-      <w:proofErr w:type="spellStart"/>
-      <w:r>
-        <w:t>enum</w:t>
-      </w:r>
-      <w:proofErr w:type="spellEnd"/>
-      <w:r>
-        <w:t>.</w:t>
+        <w:t>Add a new entry to the ITEMLIST enum.</w:t>
       </w:r>
     </w:p>
     <w:p>
@@ -5495,15 +5094,7 @@
         </w:numPr>
       </w:pPr>
       <w:r>
-        <w:t xml:space="preserve">Add a new thing in the </w:t>
-      </w:r>
-      <w:proofErr w:type="spellStart"/>
-      <w:r>
-        <w:t>itemDescriptions</w:t>
-      </w:r>
-      <w:proofErr w:type="spellEnd"/>
-      <w:r>
-        <w:t xml:space="preserve"> script.</w:t>
+        <w:t>Add a new thing in the itemDescriptions script.</w:t>
       </w:r>
     </w:p>
     <w:p>
@@ -5517,7 +5108,6 @@
       <w:r>
         <w:t xml:space="preserve">BY THE WAY, for any items that trigger on-deaths, remember that there are the player’s item on deaths (call </w:t>
       </w:r>
-      <w:proofErr w:type="spellStart"/>
       <w:r>
         <w:rPr>
           <w:rFonts w:ascii="Cascadia Mono" w:hAnsi="Cascadia Mono" w:cs="Cascadia Mono"/>
@@ -5525,9 +5115,17 @@
           <w:sz w:val="19"/>
           <w:szCs w:val="19"/>
         </w:rPr>
-        <w:t>lastDamageSource.SendMessage</w:t>
-      </w:r>
-      <w:proofErr w:type="spellEnd"/>
+        <w:t>lastDamageSource.SendMessage(</w:t>
+      </w:r>
+      <w:r>
+        <w:rPr>
+          <w:rFonts w:ascii="Cascadia Mono" w:hAnsi="Cascadia Mono" w:cs="Cascadia Mono"/>
+          <w:color w:val="A31515"/>
+          <w:sz w:val="19"/>
+          <w:szCs w:val="19"/>
+        </w:rPr>
+        <w:t>"ApplyItemOnDeaths"</w:t>
+      </w:r>
       <w:r>
         <w:rPr>
           <w:rFonts w:ascii="Cascadia Mono" w:hAnsi="Cascadia Mono" w:cs="Cascadia Mono"/>
@@ -5535,79 +5133,13 @@
           <w:sz w:val="19"/>
           <w:szCs w:val="19"/>
         </w:rPr>
-        <w:t>(</w:t>
-      </w:r>
-      <w:r>
-        <w:rPr>
-          <w:rFonts w:ascii="Cascadia Mono" w:hAnsi="Cascadia Mono" w:cs="Cascadia Mono"/>
-          <w:color w:val="A31515"/>
-          <w:sz w:val="19"/>
-          <w:szCs w:val="19"/>
-        </w:rPr>
-        <w:t>"</w:t>
-      </w:r>
-      <w:proofErr w:type="spellStart"/>
-      <w:r>
-        <w:rPr>
-          <w:rFonts w:ascii="Cascadia Mono" w:hAnsi="Cascadia Mono" w:cs="Cascadia Mono"/>
-          <w:color w:val="A31515"/>
-          <w:sz w:val="19"/>
-          <w:szCs w:val="19"/>
-        </w:rPr>
-        <w:t>ApplyItemOnDeaths</w:t>
-      </w:r>
-      <w:proofErr w:type="spellEnd"/>
-      <w:r>
-        <w:rPr>
-          <w:rFonts w:ascii="Cascadia Mono" w:hAnsi="Cascadia Mono" w:cs="Cascadia Mono"/>
-          <w:color w:val="A31515"/>
-          <w:sz w:val="19"/>
-          <w:szCs w:val="19"/>
-        </w:rPr>
-        <w:t>"</w:t>
-      </w:r>
-      <w:r>
-        <w:rPr>
-          <w:rFonts w:ascii="Cascadia Mono" w:hAnsi="Cascadia Mono" w:cs="Cascadia Mono"/>
-          <w:color w:val="000000"/>
-          <w:sz w:val="19"/>
-          <w:szCs w:val="19"/>
-        </w:rPr>
-        <w:t xml:space="preserve">, </w:t>
-      </w:r>
-      <w:proofErr w:type="spellStart"/>
-      <w:r>
-        <w:rPr>
-          <w:rFonts w:ascii="Cascadia Mono" w:hAnsi="Cascadia Mono" w:cs="Cascadia Mono"/>
-          <w:color w:val="000000"/>
-          <w:sz w:val="19"/>
-          <w:szCs w:val="19"/>
-        </w:rPr>
-        <w:t>gameObject</w:t>
-      </w:r>
-      <w:proofErr w:type="spellEnd"/>
-      <w:r>
-        <w:rPr>
-          <w:rFonts w:ascii="Cascadia Mono" w:hAnsi="Cascadia Mono" w:cs="Cascadia Mono"/>
-          <w:color w:val="000000"/>
-          <w:sz w:val="19"/>
-          <w:szCs w:val="19"/>
-        </w:rPr>
-        <w:t>);</w:t>
+        <w:t>, gameObject);</w:t>
       </w:r>
       <w:r>
         <w:t>)</w:t>
       </w:r>
       <w:r>
-        <w:t xml:space="preserve"> but ALSO the enemy’s inherent on deaths (</w:t>
-      </w:r>
-      <w:proofErr w:type="spellStart"/>
-      <w:r>
-        <w:t>ApplyOwnOnDeaths</w:t>
-      </w:r>
-      <w:proofErr w:type="spellEnd"/>
-      <w:r>
-        <w:t>())</w:t>
+        <w:t xml:space="preserve"> but ALSO the enemy’s inherent on deaths (ApplyOwnOnDeaths())</w:t>
       </w:r>
       <w:r>
         <w:t>, so items that trigger on deaths should call both</w:t>
@@ -6107,13 +5639,8 @@
         <w:spacing w:after="0"/>
       </w:pPr>
       <w:r>
-        <w:t xml:space="preserve">Temporarily increase </w:t>
-      </w:r>
-      <w:proofErr w:type="spellStart"/>
-      <w:r>
-        <w:t>firerate</w:t>
-      </w:r>
-      <w:proofErr w:type="spellEnd"/>
+        <w:t>Temporarily increase firerate</w:t>
+      </w:r>
       <w:r>
         <w:t xml:space="preserve"> upon critting.</w:t>
       </w:r>
@@ -6204,15 +5731,7 @@
         <w:spacing w:after="0"/>
       </w:pPr>
       <w:r>
-        <w:t xml:space="preserve">Every frame you're not firing, get a temporary damage and </w:t>
-      </w:r>
-      <w:proofErr w:type="spellStart"/>
-      <w:r>
-        <w:t>firerate</w:t>
-      </w:r>
-      <w:proofErr w:type="spellEnd"/>
-      <w:r>
-        <w:t xml:space="preserve"> up.</w:t>
+        <w:t>Every frame you're not firing, get a temporary damage and firerate up.</w:t>
       </w:r>
       <w:r>
         <w:t xml:space="preserve"> Stacks increase duration of effect.</w:t>
@@ -6228,15 +5747,7 @@
         <w:spacing w:after="0"/>
       </w:pPr>
       <w:r>
-        <w:t xml:space="preserve">Increase </w:t>
-      </w:r>
-      <w:proofErr w:type="spellStart"/>
-      <w:r>
-        <w:t>firerate</w:t>
-      </w:r>
-      <w:proofErr w:type="spellEnd"/>
-      <w:r>
-        <w:t xml:space="preserve"> and range by 50% </w:t>
+        <w:t xml:space="preserve">Increase firerate and range by 50% </w:t>
       </w:r>
       <w:r>
         <w:t>below 50 HP.</w:t>
@@ -6396,13 +5907,8 @@
         <w:t xml:space="preserve"> </w:t>
       </w:r>
       <w:r>
-        <w:t xml:space="preserve">After each trigger, halves the max length of </w:t>
-      </w:r>
-      <w:proofErr w:type="spellStart"/>
-      <w:r>
-        <w:t>iFrames</w:t>
-      </w:r>
-      <w:proofErr w:type="spellEnd"/>
+        <w:t>After each trigger, halves the max length of iFrames</w:t>
+      </w:r>
       <w:r>
         <w:t xml:space="preserve"> and </w:t>
       </w:r>
@@ -6421,13 +5927,8 @@
       <w:r>
         <w:t xml:space="preserve">, </w:t>
       </w:r>
-      <w:proofErr w:type="spellStart"/>
-      <w:r>
-        <w:t>iframe</w:t>
-      </w:r>
-      <w:proofErr w:type="spellEnd"/>
-      <w:r>
-        <w:t xml:space="preserve"> </w:t>
+      <w:r>
+        <w:t xml:space="preserve">iframe </w:t>
       </w:r>
       <w:r>
         <w:t xml:space="preserve">and </w:t>
@@ -6436,15 +5937,7 @@
         <w:t xml:space="preserve">proc coefficient </w:t>
       </w:r>
       <w:r>
-        <w:t xml:space="preserve">reduction </w:t>
-      </w:r>
-      <w:proofErr w:type="spellStart"/>
-      <w:r>
-        <w:t>debuff</w:t>
-      </w:r>
-      <w:proofErr w:type="spellEnd"/>
-      <w:r>
-        <w:t xml:space="preserve"> (each one makes the effect </w:t>
+        <w:t xml:space="preserve">reduction debuff (each one makes the effect </w:t>
       </w:r>
       <w:r>
         <w:t>2/3</w:t>
@@ -6649,15 +6142,7 @@
         <w:t>th</w:t>
       </w:r>
       <w:r>
-        <w:t xml:space="preserve"> shot leaves a trail of short-lasting </w:t>
-      </w:r>
-      <w:proofErr w:type="spellStart"/>
-      <w:r>
-        <w:t>wapant</w:t>
-      </w:r>
-      <w:proofErr w:type="spellEnd"/>
-      <w:r>
-        <w:t xml:space="preserve"> creep on the floor. Size of </w:t>
+        <w:t xml:space="preserve"> shot leaves a trail of short-lasting wapant creep on the floor. Size of </w:t>
       </w:r>
       <w:r>
         <w:t>creep</w:t>
@@ -6677,15 +6162,7 @@
       </w:pPr>
       <w:r>
         <w:lastRenderedPageBreak/>
-        <w:t xml:space="preserve">10% chance for bullets to leave a trail of bullets behind them. These bullets have high range, slow </w:t>
-      </w:r>
-      <w:proofErr w:type="spellStart"/>
-      <w:r>
-        <w:t>movespeed</w:t>
-      </w:r>
-      <w:proofErr w:type="spellEnd"/>
-      <w:r>
-        <w:t xml:space="preserve"> and random movement direction</w:t>
+        <w:t>10% chance for bullets to leave a trail of bullets behind them. These bullets have high range, slow movespeed and random movement direction</w:t>
       </w:r>
       <w:r>
         <w:t xml:space="preserve"> AND can collide with each other (but don’t die on hit)</w:t>
@@ -7033,23 +6510,7 @@
         <w:spacing w:after="0"/>
       </w:pPr>
       <w:r>
-        <w:t xml:space="preserve">Every 2 seconds when firing, you shoot a </w:t>
-      </w:r>
-      <w:proofErr w:type="spellStart"/>
-      <w:r>
-        <w:t>lazer</w:t>
-      </w:r>
-      <w:proofErr w:type="spellEnd"/>
-      <w:r>
-        <w:t xml:space="preserve"> out that copies all your bullet effects and deals 3x damage. Stacks give you extra </w:t>
-      </w:r>
-      <w:proofErr w:type="spellStart"/>
-      <w:r>
-        <w:t>lazers</w:t>
-      </w:r>
-      <w:proofErr w:type="spellEnd"/>
-      <w:r>
-        <w:t xml:space="preserve"> that fire out around you.</w:t>
+        <w:t>Every 2 seconds when firing, you shoot a lazer out that copies all your bullet effects and deals 3x damage. Stacks give you extra lazers that fire out around you.</w:t>
       </w:r>
     </w:p>
     <w:p>
@@ -7308,15 +6769,7 @@
         <w:spacing w:after="0"/>
       </w:pPr>
       <w:r>
-        <w:t xml:space="preserve">Receive a huge damage and </w:t>
-      </w:r>
-      <w:proofErr w:type="spellStart"/>
-      <w:r>
-        <w:t>firerate</w:t>
-      </w:r>
-      <w:proofErr w:type="spellEnd"/>
-      <w:r>
-        <w:t xml:space="preserve"> buff if close to Pizza Face – the closer you are to him, the higher the buff. Maximum of </w:t>
+        <w:t xml:space="preserve">Receive a huge damage and firerate buff if close to Pizza Face – the closer you are to him, the higher the buff. Maximum of </w:t>
       </w:r>
       <w:r>
         <w:t>3x fire rate and damage when near him.</w:t>
@@ -7545,15 +6998,7 @@
         <w:t xml:space="preserve"> familiar. Like the charging enemy, but does not stop charging when it hits an ene</w:t>
       </w:r>
       <w:r>
-        <w:t xml:space="preserve">my, and the knockback amount is enough to </w:t>
-      </w:r>
-      <w:proofErr w:type="spellStart"/>
-      <w:r>
-        <w:t>instakill</w:t>
-      </w:r>
-      <w:proofErr w:type="spellEnd"/>
-      <w:r>
-        <w:t xml:space="preserve"> most enemies</w:t>
+        <w:t>my, and the knockback amount is enough to instakill most enemies</w:t>
       </w:r>
       <w:r>
         <w:t>.</w:t>
@@ -7608,15 +7053,7 @@
         <w:t>, applying enemy on-kills</w:t>
       </w:r>
       <w:r>
-        <w:t xml:space="preserve">. This </w:t>
-      </w:r>
-      <w:proofErr w:type="spellStart"/>
-      <w:r>
-        <w:t>inherets</w:t>
-      </w:r>
-      <w:proofErr w:type="spellEnd"/>
-      <w:r>
-        <w:t xml:space="preserve"> all familiar bonuses</w:t>
+        <w:t>. This inherets all familiar bonuses</w:t>
       </w:r>
       <w:r>
         <w:t>.</w:t>
@@ -7647,15 +7084,7 @@
         <w:t>s</w:t>
       </w:r>
       <w:r>
-        <w:t xml:space="preserve">. </w:t>
-      </w:r>
-      <w:proofErr w:type="spellStart"/>
-      <w:r>
-        <w:t>Inherets</w:t>
-      </w:r>
-      <w:proofErr w:type="spellEnd"/>
-      <w:r>
-        <w:t xml:space="preserve"> all familiar bonuses.</w:t>
+        <w:t>. Inherets all familiar bonuses.</w:t>
       </w:r>
     </w:p>
     <w:p>
@@ -8094,13 +7523,8 @@
         </w:numPr>
         <w:spacing w:after="0"/>
       </w:pPr>
-      <w:proofErr w:type="spellStart"/>
-      <w:r>
-        <w:t>Marcelageloo</w:t>
-      </w:r>
-      <w:proofErr w:type="spellEnd"/>
-      <w:r>
-        <w:t xml:space="preserve"> effect.</w:t>
+      <w:r>
+        <w:t>Marcelageloo effect.</w:t>
       </w:r>
       <w:r>
         <w:t xml:space="preserve"> (40)</w:t>
@@ -8380,37 +7804,13 @@
         <w:t xml:space="preserve"> or “Wacky </w:t>
       </w:r>
       <w:r>
-        <w:t>guy” or “</w:t>
-      </w:r>
-      <w:proofErr w:type="spellStart"/>
-      <w:r>
-        <w:t>Thinglike</w:t>
-      </w:r>
-      <w:proofErr w:type="spellEnd"/>
-      <w:r>
-        <w:t xml:space="preserve"> thing VII</w:t>
+        <w:t>guy” or “Thinglike thing VII</w:t>
       </w:r>
       <w:r>
         <w:t>”</w:t>
       </w:r>
       <w:r>
-        <w:t xml:space="preserve"> or “</w:t>
-      </w:r>
-      <w:proofErr w:type="spellStart"/>
-      <w:r>
-        <w:t>Boberman’s</w:t>
-      </w:r>
-      <w:proofErr w:type="spellEnd"/>
-      <w:r>
-        <w:t xml:space="preserve"> </w:t>
-      </w:r>
-      <w:proofErr w:type="spellStart"/>
-      <w:r>
-        <w:t>Boberman</w:t>
-      </w:r>
-      <w:proofErr w:type="spellEnd"/>
-      <w:r>
-        <w:t>”</w:t>
+        <w:t xml:space="preserve"> or “Boberman’s Boberman”</w:t>
       </w:r>
     </w:p>
     <w:p>
@@ -8582,211 +7982,188 @@
       <w:r>
         <w:t xml:space="preserve">What this should do, is when this procs, it spawns a </w:t>
       </w:r>
-      <w:proofErr w:type="spellStart"/>
       <w:r>
         <w:t>Ga</w:t>
       </w:r>
       <w:r>
-        <w:t>meObject</w:t>
-      </w:r>
-      <w:proofErr w:type="spellEnd"/>
+        <w:t xml:space="preserve">meObject </w:t>
+      </w:r>
+      <w:r>
+        <w:t>where they died that repeats the effects after a slight delay, maybe 1/3 of a second.</w:t>
+      </w:r>
+      <w:r>
+        <w:t xml:space="preserve"> Stacks </w:t>
+      </w:r>
+      <w:r>
+        <w:t>cause the effects to occur again</w:t>
+      </w:r>
+      <w:r>
+        <w:t xml:space="preserve"> – i.e. 2 stacks means it happens 2 times, 3 stacks 3 times, and so on.</w:t>
+      </w:r>
+    </w:p>
+    <w:p>
+      <w:pPr>
+        <w:pStyle w:val="ListParagraph"/>
+        <w:numPr>
+          <w:ilvl w:val="0"/>
+          <w:numId w:val="4"/>
+        </w:numPr>
+        <w:spacing w:after="0"/>
+      </w:pPr>
+      <w:r>
+        <w:t xml:space="preserve">5% chance on death to </w:t>
+      </w:r>
+      <w:r>
+        <w:t>instakill all enemies in a given radius.</w:t>
+      </w:r>
       <w:r>
         <w:t xml:space="preserve"> </w:t>
       </w:r>
       <w:r>
-        <w:t>where they died that repeats the effects after a slight delay, maybe 1/3 of a second.</w:t>
-      </w:r>
-      <w:r>
-        <w:t xml:space="preserve"> Stacks </w:t>
-      </w:r>
-      <w:r>
-        <w:t>cause the effects to occur again</w:t>
-      </w:r>
-      <w:r>
-        <w:t xml:space="preserve"> – i.e. 2 stacks means it happens 2 times, 3 stacks 3 times, and so on.</w:t>
-      </w:r>
-    </w:p>
-    <w:p>
-      <w:pPr>
-        <w:pStyle w:val="ListParagraph"/>
-        <w:numPr>
-          <w:ilvl w:val="0"/>
-          <w:numId w:val="4"/>
-        </w:numPr>
-        <w:spacing w:after="0"/>
-      </w:pPr>
-      <w:r>
-        <w:t xml:space="preserve">5% chance on death to </w:t>
-      </w:r>
-      <w:proofErr w:type="spellStart"/>
-      <w:r>
-        <w:t>instakill</w:t>
-      </w:r>
-      <w:proofErr w:type="spellEnd"/>
-      <w:r>
-        <w:t xml:space="preserve"> all enemies in a given radius.</w:t>
+        <w:t>Radius should be moderate size. Radius increases with stacks.</w:t>
+      </w:r>
+    </w:p>
+    <w:p>
+      <w:pPr>
+        <w:pStyle w:val="ListParagraph"/>
+        <w:numPr>
+          <w:ilvl w:val="0"/>
+          <w:numId w:val="4"/>
+        </w:numPr>
+        <w:spacing w:after="0"/>
+      </w:pPr>
+      <w:r>
+        <w:t>20% chance for, when enemies tak</w:t>
+      </w:r>
+      <w:r>
+        <w:t>e</w:t>
+      </w:r>
+      <w:r>
+        <w:t xml:space="preserve"> damage, all enemies </w:t>
+      </w:r>
+      <w:r>
+        <w:t xml:space="preserve">in a radius </w:t>
+      </w:r>
+      <w:r>
+        <w:t xml:space="preserve">take </w:t>
+      </w:r>
+      <w:r>
+        <w:t>50</w:t>
+      </w:r>
+      <w:r>
+        <w:t>% of this damage</w:t>
+      </w:r>
+      <w:r>
+        <w:t>.</w:t>
+      </w:r>
+      <w:r>
+        <w:t xml:space="preserve"> Stacks make it repeat, i.e. 2 stacks makes it occur a second time after a delay.</w:t>
       </w:r>
       <w:r>
         <w:t xml:space="preserve"> </w:t>
       </w:r>
       <w:r>
-        <w:t>Radius should be moderate size. Radius increases with stacks.</w:t>
-      </w:r>
-    </w:p>
-    <w:p>
-      <w:pPr>
-        <w:pStyle w:val="ListParagraph"/>
-        <w:numPr>
-          <w:ilvl w:val="0"/>
-          <w:numId w:val="4"/>
-        </w:numPr>
-        <w:spacing w:after="0"/>
-      </w:pPr>
-      <w:r>
-        <w:t>20% chance for, when enemies tak</w:t>
-      </w:r>
-      <w:r>
-        <w:t>e</w:t>
-      </w:r>
-      <w:r>
-        <w:t xml:space="preserve"> damage, all enemies </w:t>
-      </w:r>
-      <w:r>
-        <w:t xml:space="preserve">in a radius </w:t>
-      </w:r>
-      <w:r>
-        <w:t xml:space="preserve">take </w:t>
+        <w:t>0</w:t>
+      </w:r>
+      <w:r>
+        <w:t xml:space="preserve"> proc coefficient.</w:t>
+      </w:r>
+    </w:p>
+    <w:p>
+      <w:pPr>
+        <w:pStyle w:val="ListParagraph"/>
+        <w:numPr>
+          <w:ilvl w:val="0"/>
+          <w:numId w:val="4"/>
+        </w:numPr>
+        <w:spacing w:after="0"/>
+      </w:pPr>
+      <w:r>
+        <w:t>Gain</w:t>
+      </w:r>
+      <w:r>
+        <w:t xml:space="preserve"> 10%</w:t>
+      </w:r>
+      <w:r>
+        <w:t xml:space="preserve"> bonus movement speed per max stack of an item you have (i.e. if your most stacked item is bleed, the bonus depends on the stack size).</w:t>
+      </w:r>
+      <w:r>
+        <w:t xml:space="preserve"> Up to </w:t>
+      </w:r>
+      <w:r>
+        <w:t>+100% move speed</w:t>
+      </w:r>
+      <w:r>
+        <w:t xml:space="preserve"> per stack is possible.</w:t>
+      </w:r>
+    </w:p>
+    <w:p>
+      <w:pPr>
+        <w:pStyle w:val="ListParagraph"/>
+        <w:numPr>
+          <w:ilvl w:val="0"/>
+          <w:numId w:val="4"/>
+        </w:numPr>
+        <w:spacing w:after="0"/>
+      </w:pPr>
+      <w:r>
+        <w:t>Chance upon hitting an enemy to throw a poisonous vial at the enemy</w:t>
+      </w:r>
+      <w:r>
+        <w:t xml:space="preserve"> that leaves creep on the ground that applies poison. The poison does </w:t>
+      </w:r>
+      <w:r>
+        <w:t>10% of your base damage</w:t>
+      </w:r>
+      <w:r>
+        <w:t xml:space="preserve">, and the vial has a </w:t>
+      </w:r>
+      <w:r>
+        <w:t>0.5 proc coefficient.</w:t>
+      </w:r>
+    </w:p>
+    <w:p>
+      <w:pPr>
+        <w:pStyle w:val="ListParagraph"/>
+        <w:numPr>
+          <w:ilvl w:val="0"/>
+          <w:numId w:val="4"/>
+        </w:numPr>
+        <w:spacing w:after="0"/>
+      </w:pPr>
+      <w:r>
+        <w:t xml:space="preserve">Chance </w:t>
+      </w:r>
+      <w:r>
+        <w:t xml:space="preserve">on hit </w:t>
+      </w:r>
+      <w:r>
+        <w:t>to deal</w:t>
+      </w:r>
+      <w:r>
+        <w:t xml:space="preserve"> an extra</w:t>
+      </w:r>
+      <w:r>
+        <w:t xml:space="preserve"> </w:t>
       </w:r>
       <w:r>
         <w:t>50</w:t>
       </w:r>
       <w:r>
-        <w:t>% of this damage</w:t>
-      </w:r>
-      <w:r>
-        <w:t>.</w:t>
-      </w:r>
-      <w:r>
-        <w:t xml:space="preserve"> Stacks make it repeat, i.e. 2 stacks makes it occur a second time after a delay.</w:t>
-      </w:r>
-      <w:r>
-        <w:t xml:space="preserve"> </w:t>
+        <w:t xml:space="preserve"> damage (+5</w:t>
       </w:r>
       <w:r>
         <w:t>0</w:t>
       </w:r>
       <w:r>
-        <w:t xml:space="preserve"> proc coefficient.</w:t>
-      </w:r>
-    </w:p>
-    <w:p>
-      <w:pPr>
-        <w:pStyle w:val="ListParagraph"/>
-        <w:numPr>
-          <w:ilvl w:val="0"/>
-          <w:numId w:val="4"/>
-        </w:numPr>
-        <w:spacing w:after="0"/>
-      </w:pPr>
-      <w:r>
-        <w:t>Gain</w:t>
-      </w:r>
-      <w:r>
-        <w:t xml:space="preserve"> 10%</w:t>
-      </w:r>
-      <w:r>
-        <w:t xml:space="preserve"> bonus movement speed per max stack of an item you have (i.e. if your most stacked item is bleed, the bonus depends on the stack size).</w:t>
-      </w:r>
-      <w:r>
-        <w:t xml:space="preserve"> Up to </w:t>
-      </w:r>
-      <w:r>
-        <w:t>+100% move speed</w:t>
-      </w:r>
-      <w:r>
-        <w:t xml:space="preserve"> per stack is possible.</w:t>
-      </w:r>
-    </w:p>
-    <w:p>
-      <w:pPr>
-        <w:pStyle w:val="ListParagraph"/>
-        <w:numPr>
-          <w:ilvl w:val="0"/>
-          <w:numId w:val="4"/>
-        </w:numPr>
-        <w:spacing w:after="0"/>
-      </w:pPr>
-      <w:r>
-        <w:t>Chance upon hitting an enemy to throw a poisonous vial at the enemy</w:t>
-      </w:r>
-      <w:r>
-        <w:t xml:space="preserve"> that leaves creep on the ground that applies poison. The poison does </w:t>
-      </w:r>
-      <w:r>
-        <w:t>10% of your base damage</w:t>
-      </w:r>
-      <w:r>
-        <w:t xml:space="preserve">, and the vial has a </w:t>
-      </w:r>
-      <w:r>
-        <w:t>0.5 proc coefficient.</w:t>
-      </w:r>
-    </w:p>
-    <w:p>
-      <w:pPr>
-        <w:pStyle w:val="ListParagraph"/>
-        <w:numPr>
-          <w:ilvl w:val="0"/>
-          <w:numId w:val="4"/>
-        </w:numPr>
-        <w:spacing w:after="0"/>
-      </w:pPr>
-      <w:r>
-        <w:t xml:space="preserve">Chance </w:t>
-      </w:r>
-      <w:r>
-        <w:t xml:space="preserve">on hit </w:t>
-      </w:r>
-      <w:r>
-        <w:t>to deal</w:t>
-      </w:r>
-      <w:r>
-        <w:t xml:space="preserve"> an extra</w:t>
-      </w:r>
-      <w:r>
-        <w:t xml:space="preserve"> </w:t>
-      </w:r>
-      <w:r>
-        <w:t>50</w:t>
-      </w:r>
-      <w:r>
-        <w:t xml:space="preserve"> damage (+5</w:t>
-      </w:r>
-      <w:r>
-        <w:t>0</w:t>
-      </w:r>
-      <w:r>
         <w:t xml:space="preserve"> damage per stack) </w:t>
       </w:r>
       <w:r>
         <w:t>after a delay</w:t>
       </w:r>
       <w:r>
-        <w:t xml:space="preserve">, </w:t>
-      </w:r>
-      <w:proofErr w:type="spellStart"/>
-      <w:r>
-        <w:t>kinda</w:t>
-      </w:r>
-      <w:proofErr w:type="spellEnd"/>
-      <w:r>
-        <w:t xml:space="preserve"> like </w:t>
-      </w:r>
-      <w:proofErr w:type="spellStart"/>
-      <w:r>
-        <w:t>needletick</w:t>
-      </w:r>
-      <w:proofErr w:type="spellEnd"/>
+        <w:t>, kinda like needletick</w:t>
+      </w:r>
       <w:r>
         <w:t xml:space="preserve"> (but a shorter delay, maybe </w:t>
       </w:r>
@@ -8825,15 +8202,7 @@
         <w:t xml:space="preserve">tether </w:t>
       </w:r>
       <w:r>
-        <w:t xml:space="preserve">an enemy (like the plasma gun in </w:t>
-      </w:r>
-      <w:proofErr w:type="spellStart"/>
-      <w:r>
-        <w:t>RoR</w:t>
-      </w:r>
-      <w:proofErr w:type="spellEnd"/>
-      <w:r>
-        <w:t xml:space="preserve">). This enemy takes </w:t>
+        <w:t xml:space="preserve">an enemy (like the plasma gun in RoR). This enemy takes </w:t>
       </w:r>
       <w:r>
         <w:t xml:space="preserve">0.2 * (the player’s damage) ^ instances </w:t>
@@ -9063,475 +8432,509 @@
         <w:t>fire a</w:t>
       </w:r>
       <w:r>
+        <w:t xml:space="preserve"> superLazer that has </w:t>
+      </w:r>
+      <w:r>
+        <w:t xml:space="preserve">your first shot has </w:t>
+      </w:r>
+      <w:r>
+        <w:t>5</w:t>
+      </w:r>
+      <w:r>
+        <w:t>x damage and 5x proc coefficient</w:t>
+      </w:r>
+      <w:r>
+        <w:t>, bonuses increase linearly with stacks.</w:t>
+      </w:r>
+    </w:p>
+    <w:p>
+      <w:pPr>
+        <w:pStyle w:val="ListParagraph"/>
+        <w:numPr>
+          <w:ilvl w:val="0"/>
+          <w:numId w:val="4"/>
+        </w:numPr>
+        <w:spacing w:after="0"/>
+      </w:pPr>
+      <w:r>
+        <w:t>On level up, your first hit summons a wraith status that effects enemies</w:t>
+      </w:r>
+      <w:r>
+        <w:t xml:space="preserve"> with 0 proc coefficient and </w:t>
+      </w:r>
+      <w:r>
+        <w:t>5</w:t>
+      </w:r>
+      <w:r>
+        <w:t xml:space="preserve"> * round number damage per second</w:t>
+      </w:r>
+      <w:r>
+        <w:t xml:space="preserve"> (targets one enemy at a time!)</w:t>
+      </w:r>
+      <w:r>
+        <w:t>.</w:t>
+      </w:r>
+      <w:r>
+        <w:t xml:space="preserve"> The wraith lasts 5 seconds</w:t>
+      </w:r>
+      <w:r>
+        <w:t xml:space="preserve"> (+3 seconds per stack)</w:t>
+      </w:r>
+      <w:r>
+        <w:t xml:space="preserve">, but hitting the enemy it is inhabiting </w:t>
+      </w:r>
+      <w:r>
+        <w:t xml:space="preserve">sets the timer </w:t>
+      </w:r>
+      <w:r>
+        <w:t>back to its max</w:t>
+      </w:r>
+      <w:r>
+        <w:t xml:space="preserve"> (make that a rollonhit)</w:t>
+      </w:r>
+      <w:r>
+        <w:t>. The wraith can last for a maximum of 30 seconds (+15 per stack).</w:t>
+      </w:r>
+      <w:r>
+        <w:t xml:space="preserve"> Upon killing an enemy, the wraith </w:t>
+      </w:r>
+      <w:r>
+        <w:t xml:space="preserve">moves to another enemy. Note that it doesn’t actually ‘follow’ the enemy, rather </w:t>
+      </w:r>
+      <w:r>
+        <w:t>copies their exact position and damages them (and when it infects another enemy it more or less teleports with a cool transition)</w:t>
+      </w:r>
+    </w:p>
+    <w:p>
+      <w:pPr>
+        <w:pStyle w:val="ListParagraph"/>
+        <w:numPr>
+          <w:ilvl w:val="0"/>
+          <w:numId w:val="4"/>
+        </w:numPr>
+        <w:spacing w:after="0"/>
+      </w:pPr>
+      <w:r>
+        <w:t>On picking up XP, hurt all enemies in a radius around you for 10 damage (+10 per stack). Has a proc coefficient of 0.5.</w:t>
+      </w:r>
+    </w:p>
+    <w:p>
+      <w:pPr>
+        <w:pStyle w:val="ListParagraph"/>
+        <w:numPr>
+          <w:ilvl w:val="0"/>
+          <w:numId w:val="4"/>
+        </w:numPr>
+        <w:spacing w:after="0"/>
+      </w:pPr>
+      <w:r>
+        <w:t>Dodging while not moving</w:t>
+      </w:r>
+      <w:r>
+        <w:t xml:space="preserve"> causes you to parry – spawns a hitbox directly in front of the player, and if any bullets or enemies are in the hitbox, deals </w:t>
+      </w:r>
+      <w:r>
+        <w:t>50</w:t>
+      </w:r>
+      <w:r>
+        <w:t xml:space="preserve"> damage </w:t>
+      </w:r>
+      <w:r>
+        <w:t xml:space="preserve">(or your bullet damage, whichever is higher) </w:t>
+      </w:r>
+      <w:r>
+        <w:t xml:space="preserve">to nearby enemies and </w:t>
+      </w:r>
+      <w:r>
+        <w:t>deflects</w:t>
+      </w:r>
+      <w:r>
+        <w:t xml:space="preserve"> all nearby enemy projectiles. </w:t>
+      </w:r>
+      <w:r>
+        <w:t xml:space="preserve">(radius increases with stacks). </w:t>
+      </w:r>
+      <w:r>
+        <w:t xml:space="preserve">Successful parries make you invincible and </w:t>
+      </w:r>
+      <w:r>
+        <w:t>+100% crit chance</w:t>
+      </w:r>
+      <w:r>
+        <w:t xml:space="preserve"> for 2 seconds</w:t>
+      </w:r>
+      <w:r>
+        <w:t xml:space="preserve"> (+2 per stack). </w:t>
+      </w:r>
+    </w:p>
+    <w:p>
+      <w:pPr>
+        <w:pStyle w:val="ListParagraph"/>
+        <w:numPr>
+          <w:ilvl w:val="0"/>
+          <w:numId w:val="4"/>
+        </w:numPr>
+        <w:spacing w:after="0"/>
+      </w:pPr>
+      <w:r>
+        <w:t>Every</w:t>
+      </w:r>
+      <w:r>
+        <w:t xml:space="preserve"> second, auto-fire a </w:t>
+      </w:r>
+      <w:r>
+        <w:t>fast moving crystal dart</w:t>
+      </w:r>
+      <w:r>
+        <w:t xml:space="preserve"> at </w:t>
+      </w:r>
+      <w:r>
+        <w:t xml:space="preserve">an enemy that deals </w:t>
+      </w:r>
+      <w:r>
+        <w:t>your damage</w:t>
+      </w:r>
+      <w:r>
+        <w:t xml:space="preserve"> and infinitely pierces enemies. </w:t>
+      </w:r>
+      <w:r>
+        <w:t xml:space="preserve">Stacks </w:t>
+      </w:r>
+      <w:r>
+        <w:t xml:space="preserve">increase fire rate. </w:t>
+      </w:r>
+      <w:r>
+        <w:t>Proc coefficient 1.</w:t>
+      </w:r>
+    </w:p>
+    <w:p>
+      <w:pPr>
+        <w:pStyle w:val="ListParagraph"/>
+        <w:numPr>
+          <w:ilvl w:val="0"/>
+          <w:numId w:val="4"/>
+        </w:numPr>
+        <w:spacing w:after="0"/>
+      </w:pPr>
+      <w:r>
+        <w:t xml:space="preserve">Pressing shoot while dodging </w:t>
+      </w:r>
+      <w:r>
+        <w:t>resets the dodge timer and causes you to move</w:t>
+      </w:r>
+      <w:r>
         <w:t xml:space="preserve"> </w:t>
       </w:r>
-      <w:proofErr w:type="spellStart"/>
-      <w:r>
-        <w:t>superLazer</w:t>
-      </w:r>
-      <w:proofErr w:type="spellEnd"/>
-      <w:r>
-        <w:t xml:space="preserve"> that has </w:t>
-      </w:r>
-      <w:r>
-        <w:t xml:space="preserve">your first shot has </w:t>
-      </w:r>
-      <w:r>
-        <w:t>5</w:t>
-      </w:r>
-      <w:r>
-        <w:t>x damage and 5x proc coefficient</w:t>
-      </w:r>
-      <w:r>
-        <w:t>, bonuses increase linearly with stacks.</w:t>
-      </w:r>
-    </w:p>
-    <w:p>
-      <w:pPr>
-        <w:pStyle w:val="ListParagraph"/>
-        <w:numPr>
-          <w:ilvl w:val="0"/>
-          <w:numId w:val="4"/>
-        </w:numPr>
-        <w:spacing w:after="0"/>
-      </w:pPr>
-      <w:r>
-        <w:t>On level up, your first hit summons a wraith status that effects enemies</w:t>
-      </w:r>
-      <w:r>
-        <w:t xml:space="preserve"> with 0 proc coefficient and </w:t>
-      </w:r>
-      <w:r>
-        <w:t>5</w:t>
-      </w:r>
-      <w:r>
-        <w:t xml:space="preserve"> * round number damage per second</w:t>
-      </w:r>
-      <w:r>
-        <w:t xml:space="preserve"> (targets one enemy at a time!)</w:t>
+      <w:r>
+        <w:t>the direction you’re aiming.</w:t>
+      </w:r>
+      <w:r>
+        <w:t xml:space="preserve"> Can be used once per dodge, per stack. </w:t>
+      </w:r>
+    </w:p>
+    <w:p>
+      <w:pPr>
+        <w:pStyle w:val="ListParagraph"/>
+        <w:numPr>
+          <w:ilvl w:val="0"/>
+          <w:numId w:val="4"/>
+        </w:numPr>
+        <w:spacing w:after="0"/>
+      </w:pPr>
+      <w:r>
+        <w:t xml:space="preserve">Killing an enemy </w:t>
+      </w:r>
+      <w:r>
+        <w:t xml:space="preserve">adds a close-range, non-projectile blocking </w:t>
+      </w:r>
+      <w:r>
+        <w:t>orbital</w:t>
+      </w:r>
+      <w:r>
+        <w:t>, capping at 20 orbs</w:t>
+      </w:r>
+      <w:r>
+        <w:t xml:space="preserve">. On taking damage, </w:t>
+      </w:r>
+      <w:r>
+        <w:t xml:space="preserve">fire these orbitals at enemies like </w:t>
+      </w:r>
+      <w:r>
+        <w:t>ATG missiles</w:t>
+      </w:r>
+      <w:r>
+        <w:t xml:space="preserve">, that deal </w:t>
+      </w:r>
+      <w:r>
+        <w:t>25% of your damage</w:t>
+      </w:r>
+      <w:r>
+        <w:t xml:space="preserve"> and</w:t>
+      </w:r>
+      <w:r>
+        <w:t xml:space="preserve"> have a proc coefficient of 1.</w:t>
+      </w:r>
+    </w:p>
+    <w:p>
+      <w:pPr>
+        <w:pStyle w:val="ListParagraph"/>
+        <w:numPr>
+          <w:ilvl w:val="0"/>
+          <w:numId w:val="4"/>
+        </w:numPr>
+        <w:spacing w:after="0"/>
+      </w:pPr>
+      <w:r>
+        <w:t xml:space="preserve">Touching an enemy during your dodge </w:t>
+      </w:r>
+      <w:r>
+        <w:t xml:space="preserve">teleports them </w:t>
+      </w:r>
+      <w:r>
+        <w:t>some distance behind you (i.e. in the opposite direction to which you’re dodging)</w:t>
+      </w:r>
+      <w:r>
+        <w:t xml:space="preserve">, and </w:t>
+      </w:r>
+      <w:r>
+        <w:t>deals damage</w:t>
+      </w:r>
+      <w:r>
+        <w:t xml:space="preserve"> equal to its max HP</w:t>
+      </w:r>
+      <w:r>
+        <w:t xml:space="preserve"> to enemies in a radius (proc coeff 1)</w:t>
+      </w:r>
+      <w:r>
+        <w:t>, including itself obviously.</w:t>
+      </w:r>
+      <w:r>
+        <w:t xml:space="preserve"> Radius increases with stacks.</w:t>
+      </w:r>
+    </w:p>
+    <w:p>
+      <w:pPr>
+        <w:pStyle w:val="ListParagraph"/>
+        <w:numPr>
+          <w:ilvl w:val="0"/>
+          <w:numId w:val="4"/>
+        </w:numPr>
+        <w:spacing w:after="0"/>
+      </w:pPr>
+      <w:r>
+        <w:t xml:space="preserve">Every </w:t>
+      </w:r>
+      <w:r>
+        <w:t xml:space="preserve">second, </w:t>
+      </w:r>
+      <w:r>
+        <w:t>gain an orbital that does not block projectiles.</w:t>
+      </w:r>
+      <w:r>
+        <w:t xml:space="preserve"> Upon shooting, </w:t>
+      </w:r>
+      <w:r>
+        <w:t xml:space="preserve">the orbital </w:t>
+      </w:r>
+      <w:r>
+        <w:t>speeds towards the enemy closest to your cursor</w:t>
+      </w:r>
+      <w:r>
+        <w:t xml:space="preserve"> (similar to ATG movement)</w:t>
+      </w:r>
+      <w:r>
+        <w:t xml:space="preserve"> and hits them for half</w:t>
+      </w:r>
+      <w:r>
+        <w:t xml:space="preserve"> (+50% per stack)</w:t>
+      </w:r>
+      <w:r>
+        <w:t xml:space="preserve"> of your base damage.</w:t>
+      </w:r>
+    </w:p>
+    <w:p>
+      <w:pPr>
+        <w:pStyle w:val="ListParagraph"/>
+        <w:numPr>
+          <w:ilvl w:val="0"/>
+          <w:numId w:val="4"/>
+        </w:numPr>
+        <w:spacing w:after="0"/>
+      </w:pPr>
+      <w:r>
+        <w:t>Legendary item:</w:t>
+      </w:r>
+      <w:r>
+        <w:t xml:space="preserve"> If enemies have an item, remove it. If they do not currently have one, </w:t>
+      </w:r>
+      <w:r>
+        <w:t>remove the next item they get.</w:t>
+      </w:r>
+    </w:p>
+    <w:p>
+      <w:pPr>
+        <w:pStyle w:val="ListParagraph"/>
+        <w:numPr>
+          <w:ilvl w:val="0"/>
+          <w:numId w:val="4"/>
+        </w:numPr>
+        <w:spacing w:after="0"/>
+      </w:pPr>
+      <w:r>
+        <w:t>Gain +1 weapon slot. Weapons can be scrolled through using the middle mouse button.</w:t>
+      </w:r>
+    </w:p>
+    <w:p>
+      <w:pPr>
+        <w:pStyle w:val="ListParagraph"/>
+        <w:numPr>
+          <w:ilvl w:val="0"/>
+          <w:numId w:val="4"/>
+        </w:numPr>
+        <w:spacing w:after="0"/>
+      </w:pPr>
+      <w:r>
+        <w:t xml:space="preserve">Biohazard shots </w:t>
+      </w:r>
+      <w:r>
+        <w:t>–</w:t>
+      </w:r>
+      <w:r>
+        <w:t xml:space="preserve"> </w:t>
+      </w:r>
+      <w:r>
+        <w:t xml:space="preserve">Gain +100% biohazard resistance. </w:t>
+      </w:r>
+      <w:r>
+        <w:t>Every 20 seconds</w:t>
+      </w:r>
+      <w:r>
+        <w:t xml:space="preserve"> when firing, </w:t>
+      </w:r>
+      <w:r>
+        <w:t xml:space="preserve">you also fire a </w:t>
+      </w:r>
+      <w:r>
+        <w:t>vial</w:t>
+      </w:r>
+      <w:r>
+        <w:t xml:space="preserve"> that inflicts the biohazar</w:t>
+      </w:r>
+      <w:r>
+        <w:t>d</w:t>
+      </w:r>
+      <w:r>
+        <w:t xml:space="preserve"> status.</w:t>
+      </w:r>
+      <w:r>
+        <w:t xml:space="preserve"> </w:t>
+      </w:r>
+      <w:r>
+        <w:t xml:space="preserve">On kill, infected enemies split into </w:t>
+      </w:r>
+      <w:r>
+        <w:t>6 projectiles th</w:t>
+      </w:r>
+      <w:r>
+        <w:t xml:space="preserve">at </w:t>
+      </w:r>
+      <w:r>
+        <w:t>inflict each of that enemy’s biohazard types</w:t>
+      </w:r>
+      <w:r>
+        <w:t xml:space="preserve">, but can hit </w:t>
+      </w:r>
+      <w:r>
+        <w:t>both enemy and player teams</w:t>
+      </w:r>
+      <w:r>
+        <w:t xml:space="preserve"> (hence why the resistance is necessary)</w:t>
+      </w:r>
+      <w:r>
+        <w:t xml:space="preserve">. Stacks </w:t>
+      </w:r>
+      <w:r>
+        <w:t>give +50 biohazard resist and decreases cooldown time</w:t>
+      </w:r>
+      <w:r>
+        <w:t xml:space="preserve"> logarithmically-ish-kinda-like</w:t>
+      </w:r>
+      <w:r>
+        <w:t>. Min cooldown time should be 5 seconds</w:t>
       </w:r>
       <w:r>
         <w:t>.</w:t>
       </w:r>
-      <w:r>
-        <w:t xml:space="preserve"> The wraith lasts 5 seconds</w:t>
-      </w:r>
-      <w:r>
-        <w:t xml:space="preserve"> (+3 seconds per stack)</w:t>
-      </w:r>
-      <w:r>
-        <w:t xml:space="preserve">, but hitting the enemy it is inhabiting </w:t>
-      </w:r>
-      <w:r>
-        <w:t xml:space="preserve">sets the timer </w:t>
-      </w:r>
-      <w:r>
-        <w:t>back to its max</w:t>
-      </w:r>
-      <w:r>
-        <w:t xml:space="preserve"> (make that a </w:t>
-      </w:r>
-      <w:proofErr w:type="spellStart"/>
-      <w:r>
-        <w:t>rollonhit</w:t>
-      </w:r>
-      <w:proofErr w:type="spellEnd"/>
-      <w:r>
-        <w:t>)</w:t>
-      </w:r>
-      <w:r>
-        <w:t>. The wraith can last for a maximum of 30 seconds (+15 per stack).</w:t>
-      </w:r>
-      <w:r>
-        <w:t xml:space="preserve"> Upon killing an enemy, the wraith </w:t>
-      </w:r>
-      <w:r>
-        <w:t xml:space="preserve">moves to another enemy. Note that it doesn’t actually ‘follow’ the enemy, rather </w:t>
-      </w:r>
-      <w:r>
-        <w:t>copies their exact position and damages them (and when it infects another enemy it more or less teleports with a cool transition)</w:t>
-      </w:r>
-    </w:p>
-    <w:p>
-      <w:pPr>
-        <w:pStyle w:val="ListParagraph"/>
-        <w:numPr>
-          <w:ilvl w:val="0"/>
-          <w:numId w:val="4"/>
-        </w:numPr>
-        <w:spacing w:after="0"/>
-      </w:pPr>
-      <w:r>
-        <w:t>On picking up XP, hurt all enemies in a radius around you for 10 damage (+10 per stack). Has a proc coefficient of 0.5.</w:t>
-      </w:r>
-    </w:p>
-    <w:p>
-      <w:pPr>
-        <w:pStyle w:val="ListParagraph"/>
-        <w:numPr>
-          <w:ilvl w:val="0"/>
-          <w:numId w:val="4"/>
-        </w:numPr>
-        <w:spacing w:after="0"/>
-      </w:pPr>
-      <w:r>
-        <w:t>Dodging while not moving</w:t>
-      </w:r>
-      <w:r>
-        <w:t xml:space="preserve"> causes you to parry – spawns a hitbox directly in front of the player, and if any bullets or enemies are in the hitbox, deals </w:t>
-      </w:r>
-      <w:r>
-        <w:t>50</w:t>
-      </w:r>
-      <w:r>
-        <w:t xml:space="preserve"> damage </w:t>
-      </w:r>
-      <w:r>
-        <w:t xml:space="preserve">(or your bullet damage, whichever is higher) </w:t>
-      </w:r>
-      <w:r>
-        <w:t xml:space="preserve">to nearby enemies and </w:t>
-      </w:r>
-      <w:r>
-        <w:t>deflects</w:t>
-      </w:r>
-      <w:r>
-        <w:t xml:space="preserve"> all nearby enemy projectiles. </w:t>
-      </w:r>
-      <w:r>
-        <w:t xml:space="preserve">(radius increases with stacks). </w:t>
-      </w:r>
-      <w:r>
-        <w:t xml:space="preserve">Successful parries make you invincible and </w:t>
-      </w:r>
-      <w:r>
-        <w:t>+100% crit chance</w:t>
-      </w:r>
-      <w:r>
-        <w:t xml:space="preserve"> for 2 seconds</w:t>
-      </w:r>
-      <w:r>
-        <w:t xml:space="preserve"> (+2 per stack). </w:t>
-      </w:r>
-    </w:p>
-    <w:p>
-      <w:pPr>
-        <w:pStyle w:val="ListParagraph"/>
-        <w:numPr>
-          <w:ilvl w:val="0"/>
-          <w:numId w:val="4"/>
-        </w:numPr>
-        <w:spacing w:after="0"/>
-      </w:pPr>
-      <w:r>
-        <w:t>Every</w:t>
-      </w:r>
-      <w:r>
-        <w:t xml:space="preserve"> second, auto-fire a </w:t>
-      </w:r>
-      <w:r>
-        <w:t>fast moving crystal dart</w:t>
-      </w:r>
-      <w:r>
-        <w:t xml:space="preserve"> at </w:t>
-      </w:r>
-      <w:r>
-        <w:t xml:space="preserve">an enemy that deals </w:t>
-      </w:r>
-      <w:r>
-        <w:t>your damage</w:t>
-      </w:r>
-      <w:r>
-        <w:t xml:space="preserve"> and infinitely pierces enemies. </w:t>
-      </w:r>
-      <w:r>
-        <w:t xml:space="preserve">Stacks </w:t>
-      </w:r>
-      <w:r>
-        <w:t xml:space="preserve">increase fire rate. </w:t>
-      </w:r>
-      <w:r>
-        <w:t>Proc coefficient 1.</w:t>
-      </w:r>
-    </w:p>
-    <w:p>
-      <w:pPr>
-        <w:pStyle w:val="ListParagraph"/>
-        <w:numPr>
-          <w:ilvl w:val="0"/>
-          <w:numId w:val="4"/>
-        </w:numPr>
-        <w:spacing w:after="0"/>
-      </w:pPr>
-      <w:r>
-        <w:t xml:space="preserve">Pressing shoot while dodging </w:t>
-      </w:r>
-      <w:r>
-        <w:t>resets the dodge timer and causes you to move</w:t>
-      </w:r>
-      <w:r>
-        <w:t xml:space="preserve"> </w:t>
-      </w:r>
-      <w:r>
-        <w:t>the direction you’re aiming.</w:t>
-      </w:r>
-      <w:r>
-        <w:t xml:space="preserve"> Can be used once per dodge, per stack. </w:t>
-      </w:r>
-    </w:p>
-    <w:p>
-      <w:pPr>
-        <w:pStyle w:val="ListParagraph"/>
-        <w:numPr>
-          <w:ilvl w:val="0"/>
-          <w:numId w:val="4"/>
-        </w:numPr>
-        <w:spacing w:after="0"/>
-      </w:pPr>
-      <w:r>
-        <w:t xml:space="preserve">Killing an enemy </w:t>
-      </w:r>
-      <w:r>
-        <w:t xml:space="preserve">adds a close-range, non-projectile blocking </w:t>
-      </w:r>
-      <w:r>
-        <w:t>orbital</w:t>
-      </w:r>
-      <w:r>
-        <w:t>, capping at 20 orbs</w:t>
-      </w:r>
-      <w:r>
-        <w:t xml:space="preserve">. On taking damage, </w:t>
-      </w:r>
-      <w:r>
-        <w:t xml:space="preserve">fire these orbitals at enemies like </w:t>
-      </w:r>
-      <w:r>
-        <w:t>ATG missiles</w:t>
-      </w:r>
-      <w:r>
-        <w:t xml:space="preserve">, that deal </w:t>
-      </w:r>
-      <w:r>
-        <w:t>25% of your damage</w:t>
-      </w:r>
-      <w:r>
-        <w:t xml:space="preserve"> and</w:t>
-      </w:r>
-      <w:r>
-        <w:t xml:space="preserve"> have a proc coefficient of 1.</w:t>
-      </w:r>
-    </w:p>
-    <w:p>
-      <w:pPr>
-        <w:pStyle w:val="ListParagraph"/>
-        <w:numPr>
-          <w:ilvl w:val="0"/>
-          <w:numId w:val="4"/>
-        </w:numPr>
-        <w:spacing w:after="0"/>
-      </w:pPr>
-      <w:r>
-        <w:t xml:space="preserve">Touching an enemy during your dodge </w:t>
-      </w:r>
-      <w:r>
-        <w:t xml:space="preserve">teleports them </w:t>
-      </w:r>
-      <w:r>
-        <w:t>some distance behind you (i.e. in the opposite direction to which you’re dodging)</w:t>
-      </w:r>
-      <w:r>
-        <w:t xml:space="preserve">, and </w:t>
-      </w:r>
-      <w:r>
-        <w:t>deals damage</w:t>
-      </w:r>
-      <w:r>
-        <w:t xml:space="preserve"> equal to its max HP</w:t>
-      </w:r>
-      <w:r>
-        <w:t xml:space="preserve"> to enemies in a radius (proc </w:t>
-      </w:r>
-      <w:proofErr w:type="spellStart"/>
-      <w:r>
-        <w:t>coeff</w:t>
-      </w:r>
-      <w:proofErr w:type="spellEnd"/>
-      <w:r>
-        <w:t xml:space="preserve"> 1)</w:t>
-      </w:r>
-      <w:r>
-        <w:t>, including itself obviously.</w:t>
-      </w:r>
-      <w:r>
-        <w:t xml:space="preserve"> Radius increases with stacks.</w:t>
-      </w:r>
-    </w:p>
-    <w:p>
-      <w:pPr>
-        <w:pStyle w:val="ListParagraph"/>
-        <w:numPr>
-          <w:ilvl w:val="0"/>
-          <w:numId w:val="4"/>
-        </w:numPr>
-        <w:spacing w:after="0"/>
-      </w:pPr>
-      <w:r>
-        <w:t xml:space="preserve">Every </w:t>
-      </w:r>
-      <w:r>
-        <w:t xml:space="preserve">second, </w:t>
-      </w:r>
-      <w:r>
-        <w:t>gain an orbital that does not block projectiles.</w:t>
-      </w:r>
-      <w:r>
-        <w:t xml:space="preserve"> Upon shooting, </w:t>
-      </w:r>
-      <w:r>
-        <w:t xml:space="preserve">the orbital </w:t>
-      </w:r>
-      <w:r>
-        <w:t>speeds towards the enemy closest to your cursor</w:t>
-      </w:r>
-      <w:r>
-        <w:t xml:space="preserve"> (similar to ATG movement)</w:t>
-      </w:r>
-      <w:r>
-        <w:t xml:space="preserve"> and hits them for half</w:t>
-      </w:r>
-      <w:r>
-        <w:t xml:space="preserve"> (+50% per stack)</w:t>
-      </w:r>
-      <w:r>
-        <w:t xml:space="preserve"> of your base damage.</w:t>
-      </w:r>
-    </w:p>
-    <w:p>
-      <w:pPr>
-        <w:pStyle w:val="ListParagraph"/>
-        <w:numPr>
-          <w:ilvl w:val="0"/>
-          <w:numId w:val="4"/>
-        </w:numPr>
-        <w:spacing w:after="0"/>
-      </w:pPr>
-      <w:r>
-        <w:t>Legendary item:</w:t>
-      </w:r>
-      <w:r>
-        <w:t xml:space="preserve"> If enemies have an item, remove it. If they do not currently have one, </w:t>
-      </w:r>
-      <w:r>
-        <w:t>remove the next item they get.</w:t>
-      </w:r>
-    </w:p>
-    <w:p>
-      <w:pPr>
-        <w:pStyle w:val="ListParagraph"/>
-        <w:numPr>
-          <w:ilvl w:val="0"/>
-          <w:numId w:val="4"/>
-        </w:numPr>
-        <w:spacing w:after="0"/>
-      </w:pPr>
-      <w:r>
-        <w:t>Gain +1 weapon slot. Weapons can be scrolled through using the middle mouse button.</w:t>
-      </w:r>
-    </w:p>
-    <w:p>
-      <w:pPr>
-        <w:pStyle w:val="ListParagraph"/>
-        <w:numPr>
-          <w:ilvl w:val="0"/>
-          <w:numId w:val="4"/>
-        </w:numPr>
-        <w:spacing w:after="0"/>
-      </w:pPr>
-      <w:r>
-        <w:t xml:space="preserve">Biohazard shots </w:t>
-      </w:r>
-      <w:r>
-        <w:t>–</w:t>
-      </w:r>
-      <w:r>
-        <w:t xml:space="preserve"> </w:t>
-      </w:r>
-      <w:r>
-        <w:t xml:space="preserve">Gain +100% biohazard resistance. </w:t>
-      </w:r>
-      <w:r>
-        <w:t>Every 20 seconds</w:t>
-      </w:r>
-      <w:r>
-        <w:t xml:space="preserve"> when firing, </w:t>
-      </w:r>
-      <w:r>
-        <w:t xml:space="preserve">you also fire a </w:t>
-      </w:r>
-      <w:r>
-        <w:t>vial</w:t>
-      </w:r>
-      <w:r>
-        <w:t xml:space="preserve"> that inflicts the biohazar</w:t>
-      </w:r>
-      <w:r>
-        <w:t>d</w:t>
-      </w:r>
-      <w:r>
-        <w:t xml:space="preserve"> status.</w:t>
-      </w:r>
-      <w:r>
-        <w:t xml:space="preserve"> </w:t>
-      </w:r>
-      <w:r>
-        <w:t xml:space="preserve">On kill, infected enemies split into </w:t>
-      </w:r>
-      <w:r>
-        <w:t>6 projectiles th</w:t>
-      </w:r>
-      <w:r>
-        <w:t xml:space="preserve">at </w:t>
-      </w:r>
-      <w:r>
-        <w:t>inflict each of that enemy’s biohazard types</w:t>
-      </w:r>
-      <w:r>
-        <w:t xml:space="preserve">, but can hit </w:t>
-      </w:r>
-      <w:r>
-        <w:t>both enemy and player teams</w:t>
-      </w:r>
-      <w:r>
-        <w:t xml:space="preserve"> (hence why the resistance is necessary)</w:t>
-      </w:r>
-      <w:r>
-        <w:t xml:space="preserve">. Stacks </w:t>
-      </w:r>
-      <w:r>
-        <w:t>give +50 biohazard resist and decreases cooldown time</w:t>
-      </w:r>
-      <w:r>
-        <w:t xml:space="preserve"> logarithmically-</w:t>
-      </w:r>
-      <w:proofErr w:type="spellStart"/>
-      <w:r>
-        <w:t>ish</w:t>
-      </w:r>
-      <w:proofErr w:type="spellEnd"/>
-      <w:r>
-        <w:t>-</w:t>
-      </w:r>
-      <w:proofErr w:type="spellStart"/>
-      <w:r>
-        <w:t>kinda</w:t>
-      </w:r>
-      <w:proofErr w:type="spellEnd"/>
-      <w:r>
-        <w:t>-like</w:t>
-      </w:r>
-      <w:r>
-        <w:t>. Min cooldown time should be 5 seconds</w:t>
+    </w:p>
+    <w:p>
+      <w:pPr>
+        <w:pStyle w:val="Heading2"/>
+      </w:pPr>
+      <w:bookmarkStart w:id="11" w:name="_Toc136266834"/>
+      <w:r>
+        <w:t>Weapons</w:t>
+      </w:r>
+      <w:bookmarkEnd w:id="11"/>
+    </w:p>
+    <w:p>
+      <w:pPr>
+        <w:pStyle w:val="ListParagraph"/>
+        <w:numPr>
+          <w:ilvl w:val="0"/>
+          <w:numId w:val="4"/>
+        </w:numPr>
+        <w:spacing w:after="0"/>
+      </w:pPr>
+      <w:r>
+        <w:t>Whip: Decent range, lower damage, higher fire rate.</w:t>
+      </w:r>
+      <w:r>
+        <w:t xml:space="preserve"> Destroys bullets</w:t>
+      </w:r>
+      <w:r>
+        <w:t xml:space="preserve">. </w:t>
+      </w:r>
+    </w:p>
+    <w:p>
+      <w:pPr>
+        <w:pStyle w:val="ListParagraph"/>
+        <w:numPr>
+          <w:ilvl w:val="0"/>
+          <w:numId w:val="4"/>
+        </w:numPr>
+        <w:spacing w:after="0"/>
+      </w:pPr>
+      <w:r>
+        <w:t>Spectral cat shooter: higher fire rate, low damage</w:t>
+      </w:r>
+      <w:r>
+        <w:t xml:space="preserve">, each hit applies </w:t>
+      </w:r>
+      <w:r>
+        <w:t xml:space="preserve">one stack of </w:t>
+      </w:r>
+      <w:r>
+        <w:t>vulnerable</w:t>
+      </w:r>
+      <w:r>
+        <w:t xml:space="preserve"> (cats swipe at enemies they hit)</w:t>
+      </w:r>
+    </w:p>
+    <w:p>
+      <w:pPr>
+        <w:pStyle w:val="ListParagraph"/>
+        <w:numPr>
+          <w:ilvl w:val="0"/>
+          <w:numId w:val="4"/>
+        </w:numPr>
+        <w:spacing w:after="0"/>
+      </w:pPr>
+      <w:r>
+        <w:t xml:space="preserve">Double shotgun: slow fire rate (half that of normal), low damage (by default, 10 per bullet), but some special affix that allows it to be fired twice each time the fire timer reaches 0 (i.e. once you shoot, the fire timer goes to 100 as normal, but you can shoot another time before the fire timer resets). Cannot hold to shoot. Shoots 10 bullets in an arc, like the monstro enemy, that have damage randomised by a factor of about 20%. Should make it slightly </w:t>
+      </w:r>
+      <w:r>
+        <w:lastRenderedPageBreak/>
+        <w:t>knock you back when you shoot and do screenshake to give a funney epic powerful vibe to it</w:t>
       </w:r>
       <w:r>
         <w:t>.</w:t>
@@ -9539,150 +8942,36 @@
     </w:p>
     <w:p>
       <w:pPr>
+        <w:pStyle w:val="ListParagraph"/>
+        <w:numPr>
+          <w:ilvl w:val="0"/>
+          <w:numId w:val="4"/>
+        </w:numPr>
+        <w:spacing w:after="0"/>
+      </w:pPr>
+      <w:r>
+        <w:t xml:space="preserve">Blunderbuss: </w:t>
+      </w:r>
+      <w:r>
+        <w:t xml:space="preserve">Functionally based on the lazer: </w:t>
+      </w:r>
+      <w:r>
+        <w:t xml:space="preserve">Lower fire rate, pierces through enemies </w:t>
+      </w:r>
+      <w:r>
+        <w:t xml:space="preserve">it kills, and deals high knockback (do the good ol </w:t>
+      </w:r>
+      <w:r>
+        <w:t>high KB knockback script bullshit)</w:t>
+      </w:r>
+      <w:r>
+        <w:t>.</w:t>
+      </w:r>
+    </w:p>
+    <w:p>
+      <w:pPr>
         <w:pStyle w:val="Heading2"/>
       </w:pPr>
-      <w:bookmarkStart w:id="11" w:name="_Toc136266834"/>
-      <w:r>
-        <w:t>Weapons</w:t>
-      </w:r>
-      <w:bookmarkEnd w:id="11"/>
-    </w:p>
-    <w:p>
-      <w:pPr>
-        <w:pStyle w:val="ListParagraph"/>
-        <w:numPr>
-          <w:ilvl w:val="0"/>
-          <w:numId w:val="4"/>
-        </w:numPr>
-        <w:spacing w:after="0"/>
-      </w:pPr>
-      <w:r>
-        <w:t>Whip: Decent range, lower damage, higher fire rate.</w:t>
-      </w:r>
-      <w:r>
-        <w:t xml:space="preserve"> Destroys bullets</w:t>
-      </w:r>
-      <w:r>
-        <w:t xml:space="preserve">. </w:t>
-      </w:r>
-    </w:p>
-    <w:p>
-      <w:pPr>
-        <w:pStyle w:val="ListParagraph"/>
-        <w:numPr>
-          <w:ilvl w:val="0"/>
-          <w:numId w:val="4"/>
-        </w:numPr>
-        <w:spacing w:after="0"/>
-      </w:pPr>
-      <w:r>
-        <w:t>Spectral cat shooter: higher fire rate, low damage</w:t>
-      </w:r>
-      <w:r>
-        <w:t xml:space="preserve">, each hit applies </w:t>
-      </w:r>
-      <w:r>
-        <w:t xml:space="preserve">one stack of </w:t>
-      </w:r>
-      <w:r>
-        <w:t>vulnerable</w:t>
-      </w:r>
-      <w:r>
-        <w:t xml:space="preserve"> (cats swipe at enemies they hit)</w:t>
-      </w:r>
-    </w:p>
-    <w:p>
-      <w:pPr>
-        <w:pStyle w:val="ListParagraph"/>
-        <w:numPr>
-          <w:ilvl w:val="0"/>
-          <w:numId w:val="4"/>
-        </w:numPr>
-        <w:spacing w:after="0"/>
-      </w:pPr>
-      <w:r>
-        <w:t xml:space="preserve">Double shotgun: slow fire rate (half that of normal), low damage (by default, 10 per bullet), but some special affix that allows it to be fired twice each time the fire timer reaches 0 (i.e. once you shoot, the fire timer goes to 100 as normal, but you can shoot another time before the fire timer resets). Cannot hold to shoot. Shoots 10 bullets in an arc, like the </w:t>
-      </w:r>
-      <w:proofErr w:type="spellStart"/>
-      <w:r>
-        <w:t>monstro</w:t>
-      </w:r>
-      <w:proofErr w:type="spellEnd"/>
-      <w:r>
-        <w:t xml:space="preserve"> enemy, that have damage randomised by a factor of about 20%. Should make it slightly </w:t>
-      </w:r>
-      <w:r>
-        <w:lastRenderedPageBreak/>
-        <w:t xml:space="preserve">knock you back when you shoot and do </w:t>
-      </w:r>
-      <w:proofErr w:type="spellStart"/>
-      <w:r>
-        <w:t>screenshake</w:t>
-      </w:r>
-      <w:proofErr w:type="spellEnd"/>
-      <w:r>
-        <w:t xml:space="preserve"> to give a </w:t>
-      </w:r>
-      <w:proofErr w:type="spellStart"/>
-      <w:r>
-        <w:t>funney</w:t>
-      </w:r>
-      <w:proofErr w:type="spellEnd"/>
-      <w:r>
-        <w:t xml:space="preserve"> epic powerful vibe to it</w:t>
-      </w:r>
-      <w:r>
-        <w:t>.</w:t>
-      </w:r>
-    </w:p>
-    <w:p>
-      <w:pPr>
-        <w:pStyle w:val="ListParagraph"/>
-        <w:numPr>
-          <w:ilvl w:val="0"/>
-          <w:numId w:val="4"/>
-        </w:numPr>
-        <w:spacing w:after="0"/>
-      </w:pPr>
-      <w:r>
-        <w:t xml:space="preserve">Blunderbuss: </w:t>
-      </w:r>
-      <w:r>
-        <w:t xml:space="preserve">Functionally based on the </w:t>
-      </w:r>
-      <w:proofErr w:type="spellStart"/>
-      <w:r>
-        <w:t>lazer</w:t>
-      </w:r>
-      <w:proofErr w:type="spellEnd"/>
-      <w:r>
-        <w:t xml:space="preserve">: </w:t>
-      </w:r>
-      <w:r>
-        <w:t xml:space="preserve">Lower fire rate, pierces through enemies </w:t>
-      </w:r>
-      <w:r>
-        <w:t xml:space="preserve">it kills, and deals high knockback (do the good </w:t>
-      </w:r>
-      <w:proofErr w:type="spellStart"/>
-      <w:r>
-        <w:t>ol</w:t>
-      </w:r>
-      <w:proofErr w:type="spellEnd"/>
-      <w:r>
-        <w:t xml:space="preserve"> </w:t>
-      </w:r>
-      <w:r>
-        <w:t>high KB knockback script bullshit)</w:t>
-      </w:r>
-      <w:r>
-        <w:t>.</w:t>
-      </w:r>
-    </w:p>
-    <w:p>
-      <w:pPr>
-        <w:pStyle w:val="Heading2"/>
-      </w:pPr>
       <w:bookmarkStart w:id="12" w:name="_Toc136266835"/>
       <w:r>
         <w:t>Active items</w:t>
@@ -9707,15 +8996,7 @@
         <w:spacing w:after="0"/>
       </w:pPr>
       <w:r>
-        <w:t xml:space="preserve">20 second cooldown, call a big missile strike where your </w:t>
-      </w:r>
-      <w:proofErr w:type="spellStart"/>
-      <w:r>
-        <w:t>reticle</w:t>
-      </w:r>
-      <w:proofErr w:type="spellEnd"/>
-      <w:r>
-        <w:t xml:space="preserve"> is that hits after 5 seconds for 10x damage.</w:t>
+        <w:t>20 second cooldown, call a big missile strike where your reticle is that hits after 5 seconds for 10x damage.</w:t>
       </w:r>
     </w:p>
     <w:p>
@@ -9734,15 +9015,20 @@
         <w:t xml:space="preserve"> c</w:t>
       </w:r>
       <w:r>
-        <w:t xml:space="preserve">oin flip – like </w:t>
-      </w:r>
-      <w:proofErr w:type="spellStart"/>
-      <w:r>
-        <w:t>Ultrakill</w:t>
-      </w:r>
-      <w:proofErr w:type="spellEnd"/>
-      <w:r>
-        <w:t>, flip a coin up. Shooting it redirects your bullet to the nearest enemy, dealing 2x damage and 2x proc coefficient.</w:t>
+        <w:t>oin flip – like Ultrakill, flip a coin up. Shooting it redirects your bullet to the nearest enemy, dealing 2x damage and 2x proc coefficient.</w:t>
+      </w:r>
+    </w:p>
+    <w:p>
+      <w:pPr>
+        <w:pStyle w:val="ListParagraph"/>
+        <w:numPr>
+          <w:ilvl w:val="0"/>
+          <w:numId w:val="20"/>
+        </w:numPr>
+        <w:spacing w:after="0"/>
+      </w:pPr>
+      <w:r>
+        <w:t xml:space="preserve">Temporarily remove half of your items, but gain an all stats up proportional to the number of items removed. </w:t>
       </w:r>
     </w:p>
     <w:p>
@@ -9813,13 +9099,8 @@
         </w:numPr>
         <w:spacing w:after="0"/>
       </w:pPr>
-      <w:proofErr w:type="spellStart"/>
-      <w:r>
-        <w:t>Marcelageloo</w:t>
-      </w:r>
-      <w:proofErr w:type="spellEnd"/>
-      <w:r>
-        <w:t xml:space="preserve"> radius – spawns the marcel radius effect (bullets are deflected and enemies in a radius are slowed) for 5 seconds. 15 second cooldown.</w:t>
+      <w:r>
+        <w:t>Marcelageloo radius – spawns the marcel radius effect (bullets are deflected and enemies in a radius are slowed) for 5 seconds. 15 second cooldown.</w:t>
       </w:r>
     </w:p>
     <w:p>
@@ -9837,24 +9118,11 @@
       <w:r>
         <w:t xml:space="preserve"> second cooldown, shoot a </w:t>
       </w:r>
-      <w:proofErr w:type="spellStart"/>
       <w:r>
         <w:t>superL</w:t>
       </w:r>
       <w:r>
-        <w:t>azer</w:t>
-      </w:r>
-      <w:proofErr w:type="spellEnd"/>
-      <w:r>
-        <w:t xml:space="preserve"> (just a normal </w:t>
-      </w:r>
-      <w:proofErr w:type="spellStart"/>
-      <w:r>
-        <w:t>lazer</w:t>
-      </w:r>
-      <w:proofErr w:type="spellEnd"/>
-      <w:r>
-        <w:t>, but with a unique particle effect to differentiate it) that deals 5x damage</w:t>
+        <w:t>azer (just a normal lazer, but with a unique particle effect to differentiate it) that deals 5x damage</w:t>
       </w:r>
       <w:r>
         <w:t xml:space="preserve"> and 5x proc coefficient, </w:t>
@@ -9942,47 +9210,7 @@
     </w:p>
     <w:p>
       <w:r>
-        <w:t xml:space="preserve">So in Lil Aggy’s small Elden Ring character video, the guy actually looks </w:t>
-      </w:r>
-      <w:proofErr w:type="spellStart"/>
-      <w:r>
-        <w:t>kinda</w:t>
-      </w:r>
-      <w:proofErr w:type="spellEnd"/>
-      <w:r>
-        <w:t xml:space="preserve"> cool in the latter parts of the video (in </w:t>
-      </w:r>
-      <w:proofErr w:type="spellStart"/>
-      <w:r>
-        <w:t>faram</w:t>
-      </w:r>
-      <w:proofErr w:type="spellEnd"/>
-      <w:r>
-        <w:t xml:space="preserve"> </w:t>
-      </w:r>
-      <w:proofErr w:type="spellStart"/>
-      <w:r>
-        <w:t>azula</w:t>
-      </w:r>
-      <w:proofErr w:type="spellEnd"/>
-      <w:r>
-        <w:t xml:space="preserve">/onwards, especially with </w:t>
-      </w:r>
-      <w:proofErr w:type="spellStart"/>
-      <w:r>
-        <w:t>drac</w:t>
-      </w:r>
-      <w:proofErr w:type="spellEnd"/>
-      <w:r>
-        <w:t xml:space="preserve">. Tree sentinel </w:t>
-      </w:r>
-      <w:proofErr w:type="spellStart"/>
-      <w:r>
-        <w:t>armor</w:t>
-      </w:r>
-      <w:proofErr w:type="spellEnd"/>
-      <w:r>
-        <w:t>), so maybe make a set based on that.</w:t>
+        <w:t>So in Lil Aggy’s small Elden Ring character video, the guy actually looks kinda cool in the latter parts of the video (in faram azula/onwards, especially with drac. Tree sentinel armor), so maybe make a set based on that.</w:t>
       </w:r>
       <w:r>
         <w:t xml:space="preserve"> Could actually use that as inspiration for Queen of Detritus actually.</w:t>
@@ -10012,61 +9240,13 @@
     </w:p>
     <w:p>
       <w:r>
-        <w:t xml:space="preserve">The </w:t>
-      </w:r>
-      <w:proofErr w:type="spellStart"/>
-      <w:r>
-        <w:t>allens</w:t>
-      </w:r>
-      <w:proofErr w:type="spellEnd"/>
-      <w:r>
-        <w:t xml:space="preserve"> are essentially performing research on Earth and a bunch of other planets, in order to essentially determine the ‘ultimate society’, where there is no conflict, complete peace, no environmental destruction, and so on. To do so, they are able to create essentially ‘simulated solar systems’, essentially duplicates of the existence of a particular dimension, then study it with any required changing of variables to see how different societies respond to the changes (which ones are more successful and the like). When the simulation is done being used, the </w:t>
-      </w:r>
-      <w:proofErr w:type="spellStart"/>
-      <w:r>
-        <w:t>allens</w:t>
-      </w:r>
-      <w:proofErr w:type="spellEnd"/>
-      <w:r>
-        <w:t xml:space="preserve"> </w:t>
-      </w:r>
-      <w:r>
-        <w:t xml:space="preserve">do a kindness by merging the consciousness of equivalent people, so nobody technically experiences death or ‘deletion’ via this process. An issue arises with the </w:t>
-      </w:r>
-      <w:proofErr w:type="spellStart"/>
-      <w:r>
-        <w:t>Boberman</w:t>
-      </w:r>
-      <w:proofErr w:type="spellEnd"/>
-      <w:r>
-        <w:t xml:space="preserve">, as they are so stupid that the </w:t>
-      </w:r>
-      <w:proofErr w:type="spellStart"/>
-      <w:r>
-        <w:t>Allens</w:t>
-      </w:r>
-      <w:proofErr w:type="spellEnd"/>
-      <w:r>
-        <w:t xml:space="preserve"> can’t find a consciousness to copy over, and as such, they can’t be deleted. So, unfortunately, they have to kill the Allen, however this too doesn’t work. So, the </w:t>
-      </w:r>
-      <w:proofErr w:type="spellStart"/>
-      <w:r>
-        <w:t>Boberman</w:t>
-      </w:r>
-      <w:proofErr w:type="spellEnd"/>
-      <w:r>
-        <w:t xml:space="preserve"> hops from reality to reality, planet to planet, </w:t>
-      </w:r>
-      <w:r>
-        <w:t xml:space="preserve">to try to escape from the </w:t>
-      </w:r>
-      <w:proofErr w:type="spellStart"/>
-      <w:r>
-        <w:t>Allens</w:t>
-      </w:r>
-      <w:proofErr w:type="spellEnd"/>
-      <w:r>
-        <w:t xml:space="preserve">’ forces, unintentionally corrupting </w:t>
+        <w:t xml:space="preserve">The allens are essentially performing research on Earth and a bunch of other planets, in order to essentially determine the ‘ultimate society’, where there is no conflict, complete peace, no environmental destruction, and so on. To do so, they are able to create essentially ‘simulated solar systems’, essentially duplicates of the existence of a particular dimension, then study it with any required changing of variables to see how different societies respond to the changes (which ones are more successful and the like). When the simulation is done being used, the allens </w:t>
+      </w:r>
+      <w:r>
+        <w:t xml:space="preserve">do a kindness by merging the consciousness of equivalent people, so nobody technically experiences death or ‘deletion’ via this process. An issue arises with the Boberman, as they are so stupid that the Allens can’t find a consciousness to copy over, and as such, they can’t be deleted. So, unfortunately, they have to kill the Allen, however this too doesn’t work. So, the Boberman hops from reality to reality, planet to planet, </w:t>
+      </w:r>
+      <w:r>
+        <w:t xml:space="preserve">to try to escape from the Allens’ forces, unintentionally corrupting </w:t>
       </w:r>
       <w:r>
         <w:t>other</w:t>
@@ -10084,23 +9264,7 @@
         <w:t xml:space="preserve"> be so catastrophic </w:t>
       </w:r>
       <w:r>
-        <w:t xml:space="preserve">to the very fabric of the nature of existence, which is why the </w:t>
-      </w:r>
-      <w:proofErr w:type="spellStart"/>
-      <w:r>
-        <w:t>Allens</w:t>
-      </w:r>
-      <w:proofErr w:type="spellEnd"/>
-      <w:r>
-        <w:t xml:space="preserve"> are so heavily intent on ending the </w:t>
-      </w:r>
-      <w:proofErr w:type="spellStart"/>
-      <w:r>
-        <w:t>Boberman</w:t>
-      </w:r>
-      <w:proofErr w:type="spellEnd"/>
-      <w:r>
-        <w:t>.</w:t>
+        <w:t>to the very fabric of the nature of existence, which is why the Allens are so heavily intent on ending the Boberman.</w:t>
       </w:r>
     </w:p>
     <w:p>
@@ -10164,119 +9328,39 @@
         <w:spacing w:after="0"/>
       </w:pPr>
       <w:r>
-        <w:t xml:space="preserve">At the end of each run, the total </w:t>
-      </w:r>
-      <w:proofErr w:type="spellStart"/>
-      <w:r>
-        <w:t>xp</w:t>
-      </w:r>
-      <w:proofErr w:type="spellEnd"/>
-      <w:r>
-        <w:t xml:space="preserve"> you got can be spent in a little store to unlock permanent upgrades, like more HP drops and 20 minute till dawn-</w:t>
-      </w:r>
-      <w:proofErr w:type="spellStart"/>
-      <w:r>
-        <w:t>esque</w:t>
-      </w:r>
-      <w:proofErr w:type="spellEnd"/>
-      <w:r>
-        <w:t xml:space="preserve"> rune upgrades. Every 5 upgrades you unlock gets you a new weapon (should be in a set order, i.e. you start with the pistol, after 5 upgrades you get a shotgun, a further 5 gets you another thing, etc.). Having a little skill tree could also be fun and lead to some </w:t>
-      </w:r>
-      <w:proofErr w:type="spellStart"/>
-      <w:r>
-        <w:t>pog</w:t>
-      </w:r>
-      <w:proofErr w:type="spellEnd"/>
-      <w:r>
-        <w:t xml:space="preserve"> moments when you unlock the ‘omega upgrades’.</w:t>
-      </w:r>
-    </w:p>
-    <w:p>
-      <w:pPr>
-        <w:spacing w:after="0"/>
-      </w:pPr>
-    </w:p>
-    <w:p>
-      <w:pPr>
-        <w:spacing w:after="0"/>
-      </w:pPr>
-      <w:r>
-        <w:t xml:space="preserve">The structure of the game should be </w:t>
-      </w:r>
-      <w:proofErr w:type="spellStart"/>
-      <w:r>
-        <w:t>kinda</w:t>
-      </w:r>
-      <w:proofErr w:type="spellEnd"/>
-      <w:r>
-        <w:t xml:space="preserve"> </w:t>
-      </w:r>
-      <w:proofErr w:type="spellStart"/>
-      <w:r>
-        <w:t>RoR-esque</w:t>
-      </w:r>
-      <w:proofErr w:type="spellEnd"/>
-      <w:r>
-        <w:t xml:space="preserve">, i.e. you start in one area, then go to another, then to another, with the last thing you do in each area be fighting a </w:t>
-      </w:r>
-      <w:proofErr w:type="spellStart"/>
-      <w:r>
-        <w:t>miniboss</w:t>
-      </w:r>
-      <w:proofErr w:type="spellEnd"/>
-      <w:r>
-        <w:t xml:space="preserve">. Maybe 5-10 waves </w:t>
+        <w:t>At the end of each run, the total xp you got can be spent in a little store to unlock permanent upgrades, like more HP drops and 20 minute till dawn-esque rune upgrades. Every 5 upgrades you unlock gets you a new weapon (should be in a set order, i.e. you start with the pistol, after 5 upgrades you get a shotgun, a further 5 gets you another thing, etc.). Having a little skill tree could also be fun and lead to some pog moments when you unlock the ‘omega upgrades’.</w:t>
+      </w:r>
+    </w:p>
+    <w:p>
+      <w:pPr>
+        <w:spacing w:after="0"/>
+      </w:pPr>
+    </w:p>
+    <w:p>
+      <w:pPr>
+        <w:spacing w:after="0"/>
+      </w:pPr>
+      <w:r>
+        <w:t xml:space="preserve">The structure of the game should be kinda RoR-esque, i.e. you start in one area, then go to another, then to another, with the last thing you do in each area be fighting a miniboss. Maybe 5-10 waves </w:t>
       </w:r>
       <w:r>
         <w:t xml:space="preserve">per area </w:t>
       </w:r>
       <w:r>
-        <w:t xml:space="preserve">would be funny. Possibly a </w:t>
-      </w:r>
-      <w:proofErr w:type="spellStart"/>
-      <w:r>
-        <w:t>lil</w:t>
-      </w:r>
-      <w:proofErr w:type="spellEnd"/>
-      <w:r>
-        <w:t xml:space="preserve"> slay the spire-</w:t>
-      </w:r>
-      <w:proofErr w:type="spellStart"/>
-      <w:r>
-        <w:t>esque</w:t>
-      </w:r>
-      <w:proofErr w:type="spellEnd"/>
-      <w:r>
-        <w:t xml:space="preserve"> route progression could be fun. Areas don’t need to be unique, but could be </w:t>
-      </w:r>
-      <w:proofErr w:type="spellStart"/>
-      <w:r>
-        <w:t>kinda</w:t>
-      </w:r>
-      <w:proofErr w:type="spellEnd"/>
-      <w:r>
-        <w:t xml:space="preserve"> randomly generated, like it generates a list of 5 enemy types to use, a particular sprite sheet to use, a particular palette swap setting thing, and chooses between one of the maps. </w:t>
-      </w:r>
-    </w:p>
-    <w:p>
-      <w:pPr>
-        <w:spacing w:after="0"/>
-      </w:pPr>
-    </w:p>
-    <w:p>
-      <w:pPr>
-        <w:spacing w:after="0"/>
-      </w:pPr>
-      <w:r>
-        <w:t xml:space="preserve">I love that sense that I used to get from the old Star Wars DS games of there being secret doors and the like I could see were there but didn’t know how to access – this could be very fun to recreate, with very rare locked doors in maps that can only be unlocked with a certain, very </w:t>
-      </w:r>
-      <w:proofErr w:type="spellStart"/>
-      <w:r>
-        <w:t>lategame</w:t>
-      </w:r>
-      <w:proofErr w:type="spellEnd"/>
-      <w:r>
-        <w:t xml:space="preserve"> key item meta unlock</w:t>
+        <w:t xml:space="preserve">would be funny. Possibly a lil slay the spire-esque route progression could be fun. Areas don’t need to be unique, but could be kinda randomly generated, like it generates a list of 5 enemy types to use, a particular sprite sheet to use, a particular palette swap setting thing, and chooses between one of the maps. </w:t>
+      </w:r>
+    </w:p>
+    <w:p>
+      <w:pPr>
+        <w:spacing w:after="0"/>
+      </w:pPr>
+    </w:p>
+    <w:p>
+      <w:pPr>
+        <w:spacing w:after="0"/>
+      </w:pPr>
+      <w:r>
+        <w:t>I love that sense that I used to get from the old Star Wars DS games of there being secret doors and the like I could see were there but didn’t know how to access – this could be very fun to recreate, with very rare locked doors in maps that can only be unlocked with a certain, very lategame key item meta unlock</w:t>
       </w:r>
       <w:r>
         <w:t xml:space="preserve">, that are, until that point, very mysterious. </w:t>

</xml_diff>